<commit_message>
Added communication diagram (Zyklus 1)
</commit_message>
<xml_diff>
--- a/Projektmappe_Gruppe_F.docx
+++ b/Projektmappe_Gruppe_F.docx
@@ -1,6 +1,6 @@
 
 <file path=word/document.xml><?xml version="1.0" encoding="utf-8"?>
-<w:document xmlns:wpc="http://schemas.microsoft.com/office/word/2010/wordprocessingCanvas" xmlns:cx="http://schemas.microsoft.com/office/drawing/2014/chartex" xmlns:cx1="http://schemas.microsoft.com/office/drawing/2015/9/8/chartex" xmlns:cx2="http://schemas.microsoft.com/office/drawing/2015/10/21/chartex" xmlns:cx3="http://schemas.microsoft.com/office/drawing/2016/5/9/chartex" xmlns:cx4="http://schemas.microsoft.com/office/drawing/2016/5/10/chartex" xmlns:cx5="http://schemas.microsoft.com/office/drawing/2016/5/11/chartex" xmlns:cx6="http://schemas.microsoft.com/office/drawing/2016/5/12/chartex" xmlns:cx7="http://schemas.microsoft.com/office/drawing/2016/5/13/chartex" xmlns:cx8="http://schemas.microsoft.com/office/drawing/2016/5/14/chartex" xmlns:mc="http://schemas.openxmlformats.org/markup-compatibility/2006" xmlns:aink="http://schemas.microsoft.com/office/drawing/2016/ink" xmlns:am3d="http://schemas.microsoft.com/office/drawing/2017/model3d" xmlns:o="urn:schemas-microsoft-com:office:office" xmlns:oel="http://schemas.microsoft.com/office/2019/extlst" xmlns:r="http://schemas.openxmlformats.org/officeDocument/2006/relationships" xmlns:m="http://schemas.openxmlformats.org/officeDocument/2006/math" xmlns:v="urn:schemas-microsoft-com:vml" xmlns:wp14="http://schemas.microsoft.com/office/word/2010/wordprocessingDrawing" xmlns:wp="http://schemas.openxmlformats.org/drawingml/2006/wordprocessingDrawing" xmlns:w10="urn:schemas-microsoft-com:office:word" xmlns:w="http://schemas.openxmlformats.org/wordprocessingml/2006/main" xmlns:w14="http://schemas.microsoft.com/office/word/2010/wordml" xmlns:w15="http://schemas.microsoft.com/office/word/2012/wordml" xmlns:w16cex="http://schemas.microsoft.com/office/word/2018/wordml/cex" xmlns:w16cid="http://schemas.microsoft.com/office/word/2016/wordml/cid" xmlns:w16="http://schemas.microsoft.com/office/word/2018/wordml" xmlns:w16sdtdh="http://schemas.microsoft.com/office/word/2020/wordml/sdtdatahash" xmlns:w16se="http://schemas.microsoft.com/office/word/2015/wordml/symex" xmlns:wpg="http://schemas.microsoft.com/office/word/2010/wordprocessingGroup" xmlns:wpi="http://schemas.microsoft.com/office/word/2010/wordprocessingInk" xmlns:wne="http://schemas.microsoft.com/office/word/2006/wordml" xmlns:wps="http://schemas.microsoft.com/office/word/2010/wordprocessingShape" mc:Ignorable="w14 w15 w16se w16cid w16 w16cex w16sdtdh wp14">
+<w:document xmlns:wpc="http://schemas.microsoft.com/office/word/2010/wordprocessingCanvas" xmlns:cx="http://schemas.microsoft.com/office/drawing/2014/chartex" xmlns:mc="http://schemas.openxmlformats.org/markup-compatibility/2006" xmlns:o="urn:schemas-microsoft-com:office:office" xmlns:r="http://schemas.openxmlformats.org/officeDocument/2006/relationships" xmlns:m="http://schemas.openxmlformats.org/officeDocument/2006/math" xmlns:v="urn:schemas-microsoft-com:vml" xmlns:wp14="http://schemas.microsoft.com/office/word/2010/wordprocessingDrawing" xmlns:wp="http://schemas.openxmlformats.org/drawingml/2006/wordprocessingDrawing" xmlns:w10="urn:schemas-microsoft-com:office:word" xmlns:w="http://schemas.openxmlformats.org/wordprocessingml/2006/main" xmlns:w14="http://schemas.microsoft.com/office/word/2010/wordml" xmlns:w15="http://schemas.microsoft.com/office/word/2012/wordml" xmlns:w16se="http://schemas.microsoft.com/office/word/2015/wordml/symex" xmlns:wpg="http://schemas.microsoft.com/office/word/2010/wordprocessingGroup" xmlns:wpi="http://schemas.microsoft.com/office/word/2010/wordprocessingInk" xmlns:wne="http://schemas.microsoft.com/office/word/2006/wordml" xmlns:wps="http://schemas.microsoft.com/office/word/2010/wordprocessingShape" mc:Ignorable="w14 w15 w16se wp14">
   <w:body>
     <w:p>
       <w:pPr>
@@ -10,14 +10,12 @@
           <w:rFonts w:asciiTheme="minorHAnsi" w:hAnsiTheme="minorHAnsi" w:cstheme="minorHAnsi"/>
         </w:rPr>
       </w:pPr>
-      <w:proofErr w:type="gramStart"/>
       <w:r>
         <w:rPr>
           <w:rFonts w:asciiTheme="minorHAnsi" w:hAnsiTheme="minorHAnsi" w:cstheme="minorHAnsi"/>
         </w:rPr>
         <w:t>SEP Projektmappe</w:t>
       </w:r>
-      <w:proofErr w:type="gramEnd"/>
     </w:p>
     <w:p>
       <w:pPr>
@@ -184,16 +182,8 @@
         <w:rPr>
           <w:rFonts w:cstheme="minorHAnsi"/>
         </w:rPr>
-        <w:t xml:space="preserve">Can </w:t>
+        <w:t>Can Kalafat</w:t>
       </w:r>
-      <w:proofErr w:type="spellStart"/>
-      <w:r>
-        <w:rPr>
-          <w:rFonts w:cstheme="minorHAnsi"/>
-        </w:rPr>
-        <w:t>Kalafat</w:t>
-      </w:r>
-      <w:proofErr w:type="spellEnd"/>
     </w:p>
     <w:p>
       <w:pPr>
@@ -206,16 +196,8 @@
         <w:rPr>
           <w:rFonts w:cstheme="minorHAnsi"/>
         </w:rPr>
-        <w:t xml:space="preserve">Danial Imani </w:t>
+        <w:t>Danial Imani Shakibaei</w:t>
       </w:r>
-      <w:proofErr w:type="spellStart"/>
-      <w:r>
-        <w:rPr>
-          <w:rFonts w:cstheme="minorHAnsi"/>
-        </w:rPr>
-        <w:t>Shakibaei</w:t>
-      </w:r>
-      <w:proofErr w:type="spellEnd"/>
     </w:p>
     <w:p>
       <w:pPr>
@@ -571,7 +553,6 @@
         </w:rPr>
         <w:br/>
       </w:r>
-      <w:proofErr w:type="spellStart"/>
       <w:r>
         <w:rPr>
           <w:rFonts w:eastAsia="Times New Roman" w:cstheme="minorHAnsi"/>
@@ -588,17 +569,7 @@
           <w:szCs w:val="28"/>
           <w:lang w:eastAsia="de-DE"/>
         </w:rPr>
-        <w:t>iel</w:t>
-      </w:r>
-      <w:proofErr w:type="spellEnd"/>
-      <w:r>
-        <w:rPr>
-          <w:rFonts w:eastAsia="Times New Roman" w:cstheme="minorHAnsi"/>
-          <w:b/>
-          <w:szCs w:val="28"/>
-          <w:lang w:eastAsia="de-DE"/>
-        </w:rPr>
-        <w:t xml:space="preserve"> Erfolg</w:t>
+        <w:t>iel Erfolg</w:t>
       </w:r>
       <w:r>
         <w:rPr>
@@ -3641,16 +3612,8 @@
               <w:rPr>
                 <w:rFonts w:cstheme="minorHAnsi"/>
               </w:rPr>
-              <w:t xml:space="preserve">Danial Imani </w:t>
-            </w:r>
-            <w:proofErr w:type="spellStart"/>
-            <w:r>
-              <w:rPr>
-                <w:rFonts w:cstheme="minorHAnsi"/>
-              </w:rPr>
-              <w:t>Shakibaei</w:t>
-            </w:r>
-            <w:proofErr w:type="spellEnd"/>
+              <w:t>Danial Imani Shakibaei</w:t>
+            </w:r>
           </w:p>
         </w:tc>
         <w:tc>
@@ -3744,16 +3707,8 @@
               <w:rPr>
                 <w:rFonts w:cstheme="minorHAnsi"/>
               </w:rPr>
-              <w:t xml:space="preserve">Danial Imani </w:t>
-            </w:r>
-            <w:proofErr w:type="spellStart"/>
-            <w:r>
-              <w:rPr>
-                <w:rFonts w:cstheme="minorHAnsi"/>
-              </w:rPr>
-              <w:t>Shakibaei</w:t>
-            </w:r>
-            <w:proofErr w:type="spellEnd"/>
+              <w:t>Danial Imani Shakibaei</w:t>
+            </w:r>
           </w:p>
         </w:tc>
         <w:tc>
@@ -3811,13 +3766,7 @@
               <w:rPr>
                 <w:rFonts w:cstheme="minorHAnsi"/>
               </w:rPr>
-              <w:t xml:space="preserve">User Story </w:t>
-            </w:r>
-            <w:r>
-              <w:rPr>
-                <w:rFonts w:cstheme="minorHAnsi"/>
-              </w:rPr>
-              <w:t>3</w:t>
+              <w:t>User Story 3</w:t>
             </w:r>
           </w:p>
         </w:tc>
@@ -3853,16 +3802,8 @@
               <w:rPr>
                 <w:rFonts w:cstheme="minorHAnsi"/>
               </w:rPr>
-              <w:t xml:space="preserve">Danial Imani </w:t>
-            </w:r>
-            <w:proofErr w:type="spellStart"/>
-            <w:r>
-              <w:rPr>
-                <w:rFonts w:cstheme="minorHAnsi"/>
-              </w:rPr>
-              <w:t>Shakibaei</w:t>
-            </w:r>
-            <w:proofErr w:type="spellEnd"/>
+              <w:t>Danial Imani Shakibaei</w:t>
+            </w:r>
           </w:p>
         </w:tc>
         <w:tc>
@@ -3920,13 +3861,7 @@
               <w:rPr>
                 <w:rFonts w:cstheme="minorHAnsi"/>
               </w:rPr>
-              <w:t xml:space="preserve">User Story </w:t>
-            </w:r>
-            <w:r>
-              <w:rPr>
-                <w:rFonts w:cstheme="minorHAnsi"/>
-              </w:rPr>
-              <w:t>4</w:t>
+              <w:t>User Story 4</w:t>
             </w:r>
           </w:p>
         </w:tc>
@@ -3962,16 +3897,8 @@
               <w:rPr>
                 <w:rFonts w:cstheme="minorHAnsi"/>
               </w:rPr>
-              <w:t xml:space="preserve">Danial Imani </w:t>
-            </w:r>
-            <w:proofErr w:type="spellStart"/>
-            <w:r>
-              <w:rPr>
-                <w:rFonts w:cstheme="minorHAnsi"/>
-              </w:rPr>
-              <w:t>Shakibaei</w:t>
-            </w:r>
-            <w:proofErr w:type="spellEnd"/>
+              <w:t>Danial Imani Shakibaei</w:t>
+            </w:r>
           </w:p>
         </w:tc>
         <w:tc>
@@ -4035,16 +3962,8 @@
               <w:rPr>
                 <w:rFonts w:cstheme="minorHAnsi"/>
               </w:rPr>
-              <w:t xml:space="preserve">Registrierungs- und </w:t>
-            </w:r>
-            <w:proofErr w:type="spellStart"/>
-            <w:r>
-              <w:rPr>
-                <w:rFonts w:cstheme="minorHAnsi"/>
-              </w:rPr>
-              <w:t>Loginfenster</w:t>
-            </w:r>
-            <w:proofErr w:type="spellEnd"/>
+              <w:t>Registrierungs- und Loginfenster</w:t>
+            </w:r>
           </w:p>
         </w:tc>
         <w:tc>
@@ -4542,16 +4461,8 @@
               <w:rPr>
                 <w:rFonts w:cstheme="minorHAnsi"/>
               </w:rPr>
-              <w:t xml:space="preserve">Can </w:t>
-            </w:r>
-            <w:proofErr w:type="spellStart"/>
-            <w:r>
-              <w:rPr>
-                <w:rFonts w:cstheme="minorHAnsi"/>
-              </w:rPr>
-              <w:t>Kalafat</w:t>
-            </w:r>
-            <w:proofErr w:type="spellEnd"/>
+              <w:t>Can Kalafat</w:t>
+            </w:r>
           </w:p>
         </w:tc>
         <w:tc>
@@ -4915,14 +4826,7 @@
               <w:rPr>
                 <w:rFonts w:cstheme="minorHAnsi"/>
               </w:rPr>
-              <w:t xml:space="preserve">Can </w:t>
-            </w:r>
-            <w:proofErr w:type="spellStart"/>
-            <w:r>
-              <w:rPr>
-                <w:rFonts w:cstheme="minorHAnsi"/>
-              </w:rPr>
-              <w:t>Kalaf</w:t>
+              <w:t>Can Kalaf</w:t>
             </w:r>
             <w:r>
               <w:rPr>
@@ -4936,7 +4840,6 @@
               </w:rPr>
               <w:t>t</w:t>
             </w:r>
-            <w:proofErr w:type="spellEnd"/>
           </w:p>
         </w:tc>
         <w:tc>
@@ -5162,21 +5065,7 @@
               <w:rPr>
                 <w:rFonts w:cstheme="minorHAnsi"/>
               </w:rPr>
-              <w:t xml:space="preserve">&lt;Eindeutiger </w:t>
-            </w:r>
-            <w:proofErr w:type="spellStart"/>
-            <w:r>
-              <w:rPr>
-                <w:rFonts w:cstheme="minorHAnsi"/>
-              </w:rPr>
-              <w:t>Identifizierer</w:t>
-            </w:r>
-            <w:proofErr w:type="spellEnd"/>
-            <w:r>
-              <w:rPr>
-                <w:rFonts w:cstheme="minorHAnsi"/>
-              </w:rPr>
-              <w:t>&gt;</w:t>
+              <w:t>&lt;Eindeutiger Identifizierer&gt;</w:t>
             </w:r>
           </w:p>
         </w:tc>
@@ -6315,21 +6204,7 @@
         <w:rPr>
           <w:rFonts w:cstheme="minorHAnsi"/>
         </w:rPr>
-        <w:t xml:space="preserve"> bevor diese </w:t>
-      </w:r>
-      <w:proofErr w:type="gramStart"/>
-      <w:r>
-        <w:rPr>
-          <w:rFonts w:cstheme="minorHAnsi"/>
-        </w:rPr>
-        <w:t>starten</w:t>
-      </w:r>
-      <w:proofErr w:type="gramEnd"/>
-      <w:r>
-        <w:rPr>
-          <w:rFonts w:cstheme="minorHAnsi"/>
-        </w:rPr>
-        <w:t xml:space="preserve"> und ermöglicht eine Aufteilung der Programmieraufgaben.</w:t>
+        <w:t xml:space="preserve"> bevor diese starten und ermöglicht eine Aufteilung der Programmieraufgaben.</w:t>
       </w:r>
     </w:p>
     <w:p>
@@ -6490,6 +6365,199 @@
           <w:rFonts w:cstheme="minorHAnsi"/>
         </w:rPr>
       </w:pPr>
+      <w:r>
+        <w:rPr>
+          <w:rFonts w:cstheme="minorHAnsi"/>
+          <w:noProof/>
+          <w:lang w:eastAsia="de-DE"/>
+        </w:rPr>
+        <w:drawing>
+          <wp:inline distT="0" distB="0" distL="0" distR="0" wp14:anchorId="57F899D5" wp14:editId="5E16BE43">
+            <wp:extent cx="3314398" cy="2078181"/>
+            <wp:effectExtent l="0" t="0" r="0" b="0"/>
+            <wp:docPr id="4" name="Grafik 4"/>
+            <wp:cNvGraphicFramePr>
+              <a:graphicFrameLocks xmlns:a="http://schemas.openxmlformats.org/drawingml/2006/main" noChangeAspect="1"/>
+            </wp:cNvGraphicFramePr>
+            <a:graphic xmlns:a="http://schemas.openxmlformats.org/drawingml/2006/main">
+              <a:graphicData uri="http://schemas.openxmlformats.org/drawingml/2006/picture">
+                <pic:pic xmlns:pic="http://schemas.openxmlformats.org/drawingml/2006/picture">
+                  <pic:nvPicPr>
+                    <pic:cNvPr id="4" name="Registrierung_Diagramm.drawio.png"/>
+                    <pic:cNvPicPr/>
+                  </pic:nvPicPr>
+                  <pic:blipFill>
+                    <a:blip r:embed="rId9">
+                      <a:extLst>
+                        <a:ext uri="{28A0092B-C50C-407E-A947-70E740481C1C}">
+                          <a14:useLocalDpi xmlns:a14="http://schemas.microsoft.com/office/drawing/2010/main" val="0"/>
+                        </a:ext>
+                      </a:extLst>
+                    </a:blip>
+                    <a:stretch>
+                      <a:fillRect/>
+                    </a:stretch>
+                  </pic:blipFill>
+                  <pic:spPr>
+                    <a:xfrm>
+                      <a:off x="0" y="0"/>
+                      <a:ext cx="3334230" cy="2090616"/>
+                    </a:xfrm>
+                    <a:prstGeom prst="rect">
+                      <a:avLst/>
+                    </a:prstGeom>
+                  </pic:spPr>
+                </pic:pic>
+              </a:graphicData>
+            </a:graphic>
+          </wp:inline>
+        </w:drawing>
+      </w:r>
+      <w:r>
+        <w:rPr>
+          <w:rFonts w:cstheme="minorHAnsi"/>
+          <w:noProof/>
+          <w:lang w:eastAsia="de-DE"/>
+        </w:rPr>
+        <w:drawing>
+          <wp:inline distT="0" distB="0" distL="0" distR="0" wp14:anchorId="2F190367" wp14:editId="2DD2F10C">
+            <wp:extent cx="3213880" cy="2144684"/>
+            <wp:effectExtent l="0" t="0" r="5715" b="8255"/>
+            <wp:docPr id="3" name="Grafik 3"/>
+            <wp:cNvGraphicFramePr>
+              <a:graphicFrameLocks xmlns:a="http://schemas.openxmlformats.org/drawingml/2006/main" noChangeAspect="1"/>
+            </wp:cNvGraphicFramePr>
+            <a:graphic xmlns:a="http://schemas.openxmlformats.org/drawingml/2006/main">
+              <a:graphicData uri="http://schemas.openxmlformats.org/drawingml/2006/picture">
+                <pic:pic xmlns:pic="http://schemas.openxmlformats.org/drawingml/2006/picture">
+                  <pic:nvPicPr>
+                    <pic:cNvPr id="3" name="Login_Diagramm.drawio.png"/>
+                    <pic:cNvPicPr/>
+                  </pic:nvPicPr>
+                  <pic:blipFill>
+                    <a:blip r:embed="rId10">
+                      <a:extLst>
+                        <a:ext uri="{28A0092B-C50C-407E-A947-70E740481C1C}">
+                          <a14:useLocalDpi xmlns:a14="http://schemas.microsoft.com/office/drawing/2010/main" val="0"/>
+                        </a:ext>
+                      </a:extLst>
+                    </a:blip>
+                    <a:stretch>
+                      <a:fillRect/>
+                    </a:stretch>
+                  </pic:blipFill>
+                  <pic:spPr>
+                    <a:xfrm>
+                      <a:off x="0" y="0"/>
+                      <a:ext cx="3223319" cy="2150983"/>
+                    </a:xfrm>
+                    <a:prstGeom prst="rect">
+                      <a:avLst/>
+                    </a:prstGeom>
+                  </pic:spPr>
+                </pic:pic>
+              </a:graphicData>
+            </a:graphic>
+          </wp:inline>
+        </w:drawing>
+      </w:r>
+      <w:r>
+        <w:rPr>
+          <w:rFonts w:cstheme="minorHAnsi"/>
+          <w:noProof/>
+          <w:lang w:eastAsia="de-DE"/>
+        </w:rPr>
+        <w:lastRenderedPageBreak/>
+        <w:drawing>
+          <wp:inline distT="0" distB="0" distL="0" distR="0" wp14:anchorId="434E8398" wp14:editId="361B3164">
+            <wp:extent cx="3474720" cy="2680085"/>
+            <wp:effectExtent l="0" t="0" r="0" b="6350"/>
+            <wp:docPr id="2" name="Grafik 2"/>
+            <wp:cNvGraphicFramePr>
+              <a:graphicFrameLocks xmlns:a="http://schemas.openxmlformats.org/drawingml/2006/main" noChangeAspect="1"/>
+            </wp:cNvGraphicFramePr>
+            <a:graphic xmlns:a="http://schemas.openxmlformats.org/drawingml/2006/main">
+              <a:graphicData uri="http://schemas.openxmlformats.org/drawingml/2006/picture">
+                <pic:pic xmlns:pic="http://schemas.openxmlformats.org/drawingml/2006/picture">
+                  <pic:nvPicPr>
+                    <pic:cNvPr id="2" name="Liga_anlegen_Diagramm.drawio.png"/>
+                    <pic:cNvPicPr/>
+                  </pic:nvPicPr>
+                  <pic:blipFill>
+                    <a:blip r:embed="rId11">
+                      <a:extLst>
+                        <a:ext uri="{28A0092B-C50C-407E-A947-70E740481C1C}">
+                          <a14:useLocalDpi xmlns:a14="http://schemas.microsoft.com/office/drawing/2010/main" val="0"/>
+                        </a:ext>
+                      </a:extLst>
+                    </a:blip>
+                    <a:stretch>
+                      <a:fillRect/>
+                    </a:stretch>
+                  </pic:blipFill>
+                  <pic:spPr>
+                    <a:xfrm>
+                      <a:off x="0" y="0"/>
+                      <a:ext cx="3486076" cy="2688844"/>
+                    </a:xfrm>
+                    <a:prstGeom prst="rect">
+                      <a:avLst/>
+                    </a:prstGeom>
+                  </pic:spPr>
+                </pic:pic>
+              </a:graphicData>
+            </a:graphic>
+          </wp:inline>
+        </w:drawing>
+      </w:r>
+      <w:r>
+        <w:rPr>
+          <w:rFonts w:cstheme="minorHAnsi"/>
+          <w:noProof/>
+          <w:lang w:eastAsia="de-DE"/>
+        </w:rPr>
+        <w:drawing>
+          <wp:inline distT="0" distB="0" distL="0" distR="0" wp14:anchorId="7B0B4B6E" wp14:editId="12282279">
+            <wp:extent cx="3408218" cy="1176225"/>
+            <wp:effectExtent l="0" t="0" r="0" b="5080"/>
+            <wp:docPr id="1" name="Grafik 1"/>
+            <wp:cNvGraphicFramePr>
+              <a:graphicFrameLocks xmlns:a="http://schemas.openxmlformats.org/drawingml/2006/main" noChangeAspect="1"/>
+            </wp:cNvGraphicFramePr>
+            <a:graphic xmlns:a="http://schemas.openxmlformats.org/drawingml/2006/main">
+              <a:graphicData uri="http://schemas.openxmlformats.org/drawingml/2006/picture">
+                <pic:pic xmlns:pic="http://schemas.openxmlformats.org/drawingml/2006/picture">
+                  <pic:nvPicPr>
+                    <pic:cNvPr id="1" name="Datum_aendern_Diagramm.drawio.png"/>
+                    <pic:cNvPicPr/>
+                  </pic:nvPicPr>
+                  <pic:blipFill>
+                    <a:blip r:embed="rId12">
+                      <a:extLst>
+                        <a:ext uri="{28A0092B-C50C-407E-A947-70E740481C1C}">
+                          <a14:useLocalDpi xmlns:a14="http://schemas.microsoft.com/office/drawing/2010/main" val="0"/>
+                        </a:ext>
+                      </a:extLst>
+                    </a:blip>
+                    <a:stretch>
+                      <a:fillRect/>
+                    </a:stretch>
+                  </pic:blipFill>
+                  <pic:spPr>
+                    <a:xfrm>
+                      <a:off x="0" y="0"/>
+                      <a:ext cx="3463708" cy="1195375"/>
+                    </a:xfrm>
+                    <a:prstGeom prst="rect">
+                      <a:avLst/>
+                    </a:prstGeom>
+                  </pic:spPr>
+                </pic:pic>
+              </a:graphicData>
+            </a:graphic>
+          </wp:inline>
+        </w:drawing>
+      </w:r>
     </w:p>
     <w:p>
       <w:pPr>
@@ -6515,6 +6583,8 @@
           <w:docGrid w:linePitch="360"/>
         </w:sectPr>
       </w:pPr>
+      <w:bookmarkStart w:id="12" w:name="_GoBack"/>
+      <w:bookmarkEnd w:id="12"/>
     </w:p>
     <w:p>
       <w:pPr>
@@ -6524,7 +6594,7 @@
           <w:rFonts w:asciiTheme="minorHAnsi" w:hAnsiTheme="minorHAnsi" w:cstheme="minorHAnsi"/>
         </w:rPr>
       </w:pPr>
-      <w:bookmarkStart w:id="12" w:name="_Toc115257131"/>
+      <w:bookmarkStart w:id="13" w:name="_Toc115257131"/>
       <w:r>
         <w:rPr>
           <w:rFonts w:asciiTheme="minorHAnsi" w:hAnsiTheme="minorHAnsi" w:cstheme="minorHAnsi"/>
@@ -6535,7 +6605,7 @@
         <w:lastRenderedPageBreak/>
         <w:t>Funktionalitätsplanung</w:t>
       </w:r>
-      <w:bookmarkEnd w:id="12"/>
+      <w:bookmarkEnd w:id="13"/>
     </w:p>
     <w:p>
       <w:pPr>
@@ -6865,7 +6935,6 @@
                 <w:b/>
               </w:rPr>
             </w:pPr>
-            <w:proofErr w:type="spellStart"/>
             <w:r>
               <w:rPr>
                 <w:rFonts w:cstheme="minorHAnsi"/>
@@ -6873,7 +6942,6 @@
               </w:rPr>
               <w:t>referenz</w:t>
             </w:r>
-            <w:proofErr w:type="spellEnd"/>
           </w:p>
         </w:tc>
         <w:tc>
@@ -7735,7 +7803,7 @@
           <w:szCs w:val="32"/>
         </w:rPr>
       </w:pPr>
-      <w:bookmarkStart w:id="13" w:name="_Toc115257132"/>
+      <w:bookmarkStart w:id="14" w:name="_Toc115257132"/>
       <w:r>
         <w:rPr>
           <w:rFonts w:asciiTheme="minorHAnsi" w:hAnsiTheme="minorHAnsi" w:cstheme="minorHAnsi"/>
@@ -7746,7 +7814,7 @@
         <w:lastRenderedPageBreak/>
         <w:t>Systemtests</w:t>
       </w:r>
-      <w:bookmarkEnd w:id="13"/>
+      <w:bookmarkEnd w:id="14"/>
     </w:p>
     <w:p>
       <w:pPr>
@@ -8065,23 +8133,13 @@
                 <w:rFonts w:cstheme="minorHAnsi"/>
               </w:rPr>
             </w:pPr>
-            <w:proofErr w:type="spellStart"/>
             <w:r>
               <w:rPr>
                 <w:rFonts w:cstheme="minorHAnsi"/>
                 <w:b/>
                 <w:bCs/>
               </w:rPr>
-              <w:t>Vorbedin-gung</w:t>
-            </w:r>
-            <w:proofErr w:type="spellEnd"/>
-            <w:r>
-              <w:rPr>
-                <w:rFonts w:cstheme="minorHAnsi"/>
-                <w:b/>
-                <w:bCs/>
-              </w:rPr>
-              <w:t>(en)</w:t>
+              <w:t>Vorbedin-gung(en)</w:t>
             </w:r>
           </w:p>
         </w:tc>
@@ -8712,23 +8770,13 @@
                 <w:rFonts w:cstheme="minorHAnsi"/>
               </w:rPr>
             </w:pPr>
-            <w:proofErr w:type="spellStart"/>
             <w:r>
               <w:rPr>
                 <w:rFonts w:cstheme="minorHAnsi"/>
                 <w:b/>
                 <w:bCs/>
               </w:rPr>
-              <w:t>Nachbe</w:t>
-            </w:r>
-            <w:proofErr w:type="spellEnd"/>
-            <w:r>
-              <w:rPr>
-                <w:rFonts w:cstheme="minorHAnsi"/>
-                <w:b/>
-                <w:bCs/>
-              </w:rPr>
-              <w:t>-dingung(en)</w:t>
+              <w:t>Nachbe-dingung(en)</w:t>
             </w:r>
           </w:p>
         </w:tc>
@@ -9162,23 +9210,13 @@
                 <w:rFonts w:cstheme="minorHAnsi"/>
               </w:rPr>
             </w:pPr>
-            <w:proofErr w:type="spellStart"/>
             <w:r>
               <w:rPr>
                 <w:rFonts w:cstheme="minorHAnsi"/>
                 <w:b/>
                 <w:bCs/>
               </w:rPr>
-              <w:t>Vorbedin-gung</w:t>
-            </w:r>
-            <w:proofErr w:type="spellEnd"/>
-            <w:r>
-              <w:rPr>
-                <w:rFonts w:cstheme="minorHAnsi"/>
-                <w:b/>
-                <w:bCs/>
-              </w:rPr>
-              <w:t>(en)</w:t>
+              <w:t>Vorbedin-gung(en)</w:t>
             </w:r>
           </w:p>
         </w:tc>
@@ -9809,23 +9847,13 @@
                 <w:rFonts w:cstheme="minorHAnsi"/>
               </w:rPr>
             </w:pPr>
-            <w:proofErr w:type="spellStart"/>
             <w:r>
               <w:rPr>
                 <w:rFonts w:cstheme="minorHAnsi"/>
                 <w:b/>
                 <w:bCs/>
               </w:rPr>
-              <w:t>Nachbe</w:t>
-            </w:r>
-            <w:proofErr w:type="spellEnd"/>
-            <w:r>
-              <w:rPr>
-                <w:rFonts w:cstheme="minorHAnsi"/>
-                <w:b/>
-                <w:bCs/>
-              </w:rPr>
-              <w:t>-dingung(en)</w:t>
+              <w:t>Nachbe-dingung(en)</w:t>
             </w:r>
           </w:p>
         </w:tc>
@@ -9991,7 +10019,7 @@
           <w:szCs w:val="40"/>
         </w:rPr>
       </w:pPr>
-      <w:bookmarkStart w:id="14" w:name="_Toc115257133"/>
+      <w:bookmarkStart w:id="15" w:name="_Toc115257133"/>
       <w:r>
         <w:rPr>
           <w:rFonts w:asciiTheme="minorHAnsi" w:hAnsiTheme="minorHAnsi" w:cstheme="minorHAnsi"/>
@@ -10011,7 +10039,7 @@
         </w:rPr>
         <w:t xml:space="preserve"> II</w:t>
       </w:r>
-      <w:bookmarkEnd w:id="14"/>
+      <w:bookmarkEnd w:id="15"/>
     </w:p>
     <w:tbl>
       <w:tblPr>
@@ -10538,7 +10566,7 @@
           <w:szCs w:val="32"/>
         </w:rPr>
       </w:pPr>
-      <w:bookmarkStart w:id="15" w:name="_Toc115257134"/>
+      <w:bookmarkStart w:id="16" w:name="_Toc115257134"/>
       <w:r>
         <w:rPr>
           <w:rFonts w:ascii="Calibri" w:hAnsi="Calibri" w:cs="Calibri"/>
@@ -10547,7 +10575,7 @@
         </w:rPr>
         <w:t>Spezifikationsplanung</w:t>
       </w:r>
-      <w:bookmarkEnd w:id="15"/>
+      <w:bookmarkEnd w:id="16"/>
     </w:p>
     <w:p/>
     <w:p>
@@ -10560,7 +10588,7 @@
           <w:szCs w:val="32"/>
         </w:rPr>
       </w:pPr>
-      <w:bookmarkStart w:id="16" w:name="_Toc115257135"/>
+      <w:bookmarkStart w:id="17" w:name="_Toc115257135"/>
       <w:r>
         <w:rPr>
           <w:rFonts w:asciiTheme="minorHAnsi" w:hAnsiTheme="minorHAnsi" w:cstheme="minorHAnsi"/>
@@ -10570,7 +10598,7 @@
         </w:rPr>
         <w:t>User-Stories</w:t>
       </w:r>
-      <w:bookmarkEnd w:id="16"/>
+      <w:bookmarkEnd w:id="17"/>
     </w:p>
     <w:p>
       <w:pPr>
@@ -10847,7 +10875,7 @@
           <w:szCs w:val="32"/>
         </w:rPr>
       </w:pPr>
-      <w:bookmarkStart w:id="17" w:name="_Toc115257136"/>
+      <w:bookmarkStart w:id="18" w:name="_Toc115257136"/>
       <w:r>
         <w:rPr>
           <w:rFonts w:eastAsiaTheme="majorEastAsia" w:cstheme="minorHAnsi"/>
@@ -10857,7 +10885,7 @@
         <w:lastRenderedPageBreak/>
         <w:t>Papierprototypen</w:t>
       </w:r>
-      <w:bookmarkEnd w:id="17"/>
+      <w:bookmarkEnd w:id="18"/>
     </w:p>
     <w:p/>
     <w:p/>
@@ -10869,7 +10897,7 @@
           <w:color w:val="000000" w:themeColor="text1"/>
         </w:rPr>
       </w:pPr>
-      <w:bookmarkStart w:id="18" w:name="_Toc115257137"/>
+      <w:bookmarkStart w:id="19" w:name="_Toc115257137"/>
       <w:r>
         <w:rPr>
           <w:rFonts w:asciiTheme="minorHAnsi" w:hAnsiTheme="minorHAnsi" w:cstheme="minorHAnsi"/>
@@ -10879,7 +10907,7 @@
         </w:rPr>
         <w:t>Strukturdiagramme (Komponenten- und Klassendiagramme)</w:t>
       </w:r>
-      <w:bookmarkEnd w:id="18"/>
+      <w:bookmarkEnd w:id="19"/>
     </w:p>
     <w:p>
       <w:pPr>
@@ -10903,7 +10931,7 @@
           <w:color w:val="000000" w:themeColor="text1"/>
         </w:rPr>
       </w:pPr>
-      <w:bookmarkStart w:id="19" w:name="_Toc115257138"/>
+      <w:bookmarkStart w:id="20" w:name="_Toc115257138"/>
       <w:r>
         <w:rPr>
           <w:rFonts w:asciiTheme="minorHAnsi" w:hAnsiTheme="minorHAnsi" w:cstheme="minorHAnsi"/>
@@ -10913,7 +10941,7 @@
         </w:rPr>
         <w:t>Verhaltensdiagramme (Kommunikationsdiagramme)</w:t>
       </w:r>
-      <w:bookmarkEnd w:id="19"/>
+      <w:bookmarkEnd w:id="20"/>
     </w:p>
     <w:p>
       <w:pPr>
@@ -10942,7 +10970,7 @@
           <w:szCs w:val="32"/>
         </w:rPr>
       </w:pPr>
-      <w:bookmarkStart w:id="20" w:name="_Toc115257139"/>
+      <w:bookmarkStart w:id="21" w:name="_Toc115257139"/>
       <w:r>
         <w:rPr>
           <w:rFonts w:asciiTheme="minorHAnsi" w:hAnsiTheme="minorHAnsi" w:cstheme="minorHAnsi"/>
@@ -10953,7 +10981,7 @@
         <w:lastRenderedPageBreak/>
         <w:t>Funktionalitätsplanung</w:t>
       </w:r>
-      <w:bookmarkEnd w:id="20"/>
+      <w:bookmarkEnd w:id="21"/>
     </w:p>
     <w:tbl>
       <w:tblPr>
@@ -11171,7 +11199,6 @@
                 <w:b/>
               </w:rPr>
             </w:pPr>
-            <w:proofErr w:type="spellStart"/>
             <w:r>
               <w:rPr>
                 <w:rFonts w:cstheme="minorHAnsi"/>
@@ -11179,7 +11206,6 @@
               </w:rPr>
               <w:t>referenz</w:t>
             </w:r>
-            <w:proofErr w:type="spellEnd"/>
           </w:p>
         </w:tc>
         <w:tc>
@@ -11948,7 +11974,7 @@
           <w:szCs w:val="32"/>
         </w:rPr>
       </w:pPr>
-      <w:bookmarkStart w:id="21" w:name="_Toc115257140"/>
+      <w:bookmarkStart w:id="22" w:name="_Toc115257140"/>
       <w:r>
         <w:rPr>
           <w:rFonts w:asciiTheme="minorHAnsi" w:hAnsiTheme="minorHAnsi" w:cstheme="minorHAnsi"/>
@@ -11959,7 +11985,7 @@
         <w:lastRenderedPageBreak/>
         <w:t>Modultests</w:t>
       </w:r>
-      <w:bookmarkEnd w:id="21"/>
+      <w:bookmarkEnd w:id="22"/>
     </w:p>
     <w:p>
       <w:pPr>
@@ -12197,7 +12223,7 @@
           <w:color w:val="000000" w:themeColor="text1"/>
         </w:rPr>
       </w:pPr>
-      <w:bookmarkStart w:id="22" w:name="_Toc115257141"/>
+      <w:bookmarkStart w:id="23" w:name="_Toc115257141"/>
       <w:r>
         <w:rPr>
           <w:rFonts w:asciiTheme="minorHAnsi" w:hAnsiTheme="minorHAnsi" w:cstheme="minorHAnsi"/>
@@ -12207,7 +12233,7 @@
         </w:rPr>
         <w:t>Systemtests</w:t>
       </w:r>
-      <w:bookmarkEnd w:id="22"/>
+      <w:bookmarkEnd w:id="23"/>
     </w:p>
     <w:p>
       <w:pPr>
@@ -12260,7 +12286,7 @@
                 <w:rFonts w:cstheme="minorHAnsi"/>
               </w:rPr>
             </w:pPr>
-            <w:bookmarkStart w:id="23" w:name="_Hlk4742415"/>
+            <w:bookmarkStart w:id="24" w:name="_Hlk4742415"/>
             <w:r>
               <w:rPr>
                 <w:rFonts w:cstheme="minorHAnsi"/>
@@ -12465,23 +12491,13 @@
                 <w:rFonts w:cstheme="minorHAnsi"/>
               </w:rPr>
             </w:pPr>
-            <w:proofErr w:type="spellStart"/>
             <w:r>
               <w:rPr>
                 <w:rFonts w:cstheme="minorHAnsi"/>
                 <w:b/>
                 <w:bCs/>
               </w:rPr>
-              <w:t>Vorbedin-gung</w:t>
-            </w:r>
-            <w:proofErr w:type="spellEnd"/>
-            <w:r>
-              <w:rPr>
-                <w:rFonts w:cstheme="minorHAnsi"/>
-                <w:b/>
-                <w:bCs/>
-              </w:rPr>
-              <w:t>(en)</w:t>
+              <w:t>Vorbedin-gung(en)</w:t>
             </w:r>
           </w:p>
         </w:tc>
@@ -13037,23 +13053,13 @@
                 <w:rFonts w:cstheme="minorHAnsi"/>
               </w:rPr>
             </w:pPr>
-            <w:proofErr w:type="spellStart"/>
             <w:r>
               <w:rPr>
                 <w:rFonts w:cstheme="minorHAnsi"/>
                 <w:b/>
                 <w:bCs/>
               </w:rPr>
-              <w:t>Nachbe</w:t>
-            </w:r>
-            <w:proofErr w:type="spellEnd"/>
-            <w:r>
-              <w:rPr>
-                <w:rFonts w:cstheme="minorHAnsi"/>
-                <w:b/>
-                <w:bCs/>
-              </w:rPr>
-              <w:t>-dingung(en)</w:t>
+              <w:t>Nachbe-dingung(en)</w:t>
             </w:r>
           </w:p>
         </w:tc>
@@ -13179,7 +13185,7 @@
           </w:p>
         </w:tc>
       </w:tr>
-      <w:bookmarkEnd w:id="23"/>
+      <w:bookmarkEnd w:id="24"/>
     </w:tbl>
     <w:p>
       <w:pPr>
@@ -13231,7 +13237,7 @@
           <w:szCs w:val="40"/>
         </w:rPr>
       </w:pPr>
-      <w:bookmarkStart w:id="24" w:name="_Toc115257142"/>
+      <w:bookmarkStart w:id="25" w:name="_Toc115257142"/>
       <w:r>
         <w:rPr>
           <w:rFonts w:asciiTheme="minorHAnsi" w:hAnsiTheme="minorHAnsi" w:cstheme="minorHAnsi"/>
@@ -13260,7 +13266,7 @@
         </w:rPr>
         <w:t>I</w:t>
       </w:r>
-      <w:bookmarkEnd w:id="24"/>
+      <w:bookmarkEnd w:id="25"/>
     </w:p>
     <w:tbl>
       <w:tblPr>
@@ -13787,7 +13793,7 @@
           <w:szCs w:val="32"/>
         </w:rPr>
       </w:pPr>
-      <w:bookmarkStart w:id="25" w:name="_Toc115257143"/>
+      <w:bookmarkStart w:id="26" w:name="_Toc115257143"/>
       <w:r>
         <w:rPr>
           <w:rFonts w:ascii="Calibri" w:hAnsi="Calibri" w:cs="Calibri"/>
@@ -13796,7 +13802,7 @@
         </w:rPr>
         <w:t>Spezifikationsplanung</w:t>
       </w:r>
-      <w:bookmarkEnd w:id="25"/>
+      <w:bookmarkEnd w:id="26"/>
     </w:p>
     <w:p>
       <w:pPr>
@@ -13822,7 +13828,7 @@
           <w:szCs w:val="32"/>
         </w:rPr>
       </w:pPr>
-      <w:bookmarkStart w:id="26" w:name="_Toc115257144"/>
+      <w:bookmarkStart w:id="27" w:name="_Toc115257144"/>
       <w:r>
         <w:rPr>
           <w:rFonts w:asciiTheme="minorHAnsi" w:hAnsiTheme="minorHAnsi" w:cstheme="minorHAnsi"/>
@@ -13832,7 +13838,7 @@
         </w:rPr>
         <w:t>User-Stories</w:t>
       </w:r>
-      <w:bookmarkEnd w:id="26"/>
+      <w:bookmarkEnd w:id="27"/>
     </w:p>
     <w:p>
       <w:pPr>
@@ -14144,7 +14150,7 @@
           <w:szCs w:val="32"/>
         </w:rPr>
       </w:pPr>
-      <w:bookmarkStart w:id="27" w:name="_Toc115257145"/>
+      <w:bookmarkStart w:id="28" w:name="_Toc115257145"/>
       <w:r>
         <w:rPr>
           <w:rFonts w:eastAsiaTheme="majorEastAsia" w:cstheme="minorHAnsi"/>
@@ -14154,7 +14160,7 @@
         <w:lastRenderedPageBreak/>
         <w:t>Papierprototypen</w:t>
       </w:r>
-      <w:bookmarkEnd w:id="27"/>
+      <w:bookmarkEnd w:id="28"/>
     </w:p>
     <w:p>
       <w:pPr>
@@ -14178,7 +14184,7 @@
           <w:color w:val="000000" w:themeColor="text1"/>
         </w:rPr>
       </w:pPr>
-      <w:bookmarkStart w:id="28" w:name="_Toc115257146"/>
+      <w:bookmarkStart w:id="29" w:name="_Toc115257146"/>
       <w:r>
         <w:rPr>
           <w:rFonts w:asciiTheme="minorHAnsi" w:hAnsiTheme="minorHAnsi" w:cstheme="minorHAnsi"/>
@@ -14188,7 +14194,7 @@
         </w:rPr>
         <w:t>Strukturdiagramme (Komponenten- und Klassendiagramme)</w:t>
       </w:r>
-      <w:bookmarkEnd w:id="28"/>
+      <w:bookmarkEnd w:id="29"/>
     </w:p>
     <w:p>
       <w:pPr>
@@ -14212,7 +14218,7 @@
           <w:color w:val="000000" w:themeColor="text1"/>
         </w:rPr>
       </w:pPr>
-      <w:bookmarkStart w:id="29" w:name="_Toc115257147"/>
+      <w:bookmarkStart w:id="30" w:name="_Toc115257147"/>
       <w:r>
         <w:rPr>
           <w:rFonts w:asciiTheme="minorHAnsi" w:hAnsiTheme="minorHAnsi" w:cstheme="minorHAnsi"/>
@@ -14222,7 +14228,7 @@
         </w:rPr>
         <w:t>Verhaltensdiagramme (Kommunikationsdiagramme)</w:t>
       </w:r>
-      <w:bookmarkEnd w:id="29"/>
+      <w:bookmarkEnd w:id="30"/>
     </w:p>
     <w:p>
       <w:pPr>
@@ -14265,7 +14271,7 @@
           <w:szCs w:val="32"/>
         </w:rPr>
       </w:pPr>
-      <w:bookmarkStart w:id="30" w:name="_Toc115257148"/>
+      <w:bookmarkStart w:id="31" w:name="_Toc115257148"/>
       <w:r>
         <w:rPr>
           <w:rFonts w:asciiTheme="minorHAnsi" w:hAnsiTheme="minorHAnsi" w:cstheme="minorHAnsi"/>
@@ -14276,7 +14282,7 @@
         <w:lastRenderedPageBreak/>
         <w:t>Funktionalitätsplanung</w:t>
       </w:r>
-      <w:bookmarkEnd w:id="30"/>
+      <w:bookmarkEnd w:id="31"/>
     </w:p>
     <w:tbl>
       <w:tblPr>
@@ -14494,7 +14500,6 @@
                 <w:b/>
               </w:rPr>
             </w:pPr>
-            <w:proofErr w:type="spellStart"/>
             <w:r>
               <w:rPr>
                 <w:rFonts w:cstheme="minorHAnsi"/>
@@ -14502,7 +14507,6 @@
               </w:rPr>
               <w:t>referenz</w:t>
             </w:r>
-            <w:proofErr w:type="spellEnd"/>
           </w:p>
         </w:tc>
         <w:tc>
@@ -15278,7 +15282,7 @@
           <w:szCs w:val="32"/>
         </w:rPr>
       </w:pPr>
-      <w:bookmarkStart w:id="31" w:name="_Toc115257149"/>
+      <w:bookmarkStart w:id="32" w:name="_Toc115257149"/>
       <w:r>
         <w:rPr>
           <w:rFonts w:asciiTheme="minorHAnsi" w:hAnsiTheme="minorHAnsi" w:cstheme="minorHAnsi"/>
@@ -15289,7 +15293,7 @@
         <w:lastRenderedPageBreak/>
         <w:t>Modultests</w:t>
       </w:r>
-      <w:bookmarkEnd w:id="31"/>
+      <w:bookmarkEnd w:id="32"/>
     </w:p>
     <w:p/>
     <w:tbl>
@@ -15495,7 +15499,7 @@
           <w:color w:val="000000" w:themeColor="text1"/>
         </w:rPr>
       </w:pPr>
-      <w:bookmarkStart w:id="32" w:name="_Toc115257150"/>
+      <w:bookmarkStart w:id="33" w:name="_Toc115257150"/>
       <w:r>
         <w:rPr>
           <w:rFonts w:asciiTheme="minorHAnsi" w:hAnsiTheme="minorHAnsi" w:cstheme="minorHAnsi"/>
@@ -15505,7 +15509,7 @@
         </w:rPr>
         <w:t>Systemtests</w:t>
       </w:r>
-      <w:bookmarkEnd w:id="32"/>
+      <w:bookmarkEnd w:id="33"/>
     </w:p>
     <w:p>
       <w:pPr>
@@ -15762,23 +15766,13 @@
                 <w:rFonts w:cstheme="minorHAnsi"/>
               </w:rPr>
             </w:pPr>
-            <w:proofErr w:type="spellStart"/>
             <w:r>
               <w:rPr>
                 <w:rFonts w:cstheme="minorHAnsi"/>
                 <w:b/>
                 <w:bCs/>
               </w:rPr>
-              <w:t>Vorbedin-gung</w:t>
-            </w:r>
-            <w:proofErr w:type="spellEnd"/>
-            <w:r>
-              <w:rPr>
-                <w:rFonts w:cstheme="minorHAnsi"/>
-                <w:b/>
-                <w:bCs/>
-              </w:rPr>
-              <w:t>(en)</w:t>
+              <w:t>Vorbedin-gung(en)</w:t>
             </w:r>
           </w:p>
         </w:tc>
@@ -16334,23 +16328,13 @@
                 <w:rFonts w:cstheme="minorHAnsi"/>
               </w:rPr>
             </w:pPr>
-            <w:proofErr w:type="spellStart"/>
             <w:r>
               <w:rPr>
                 <w:rFonts w:cstheme="minorHAnsi"/>
                 <w:b/>
                 <w:bCs/>
               </w:rPr>
-              <w:t>Nachbe</w:t>
-            </w:r>
-            <w:proofErr w:type="spellEnd"/>
-            <w:r>
-              <w:rPr>
-                <w:rFonts w:cstheme="minorHAnsi"/>
-                <w:b/>
-                <w:bCs/>
-              </w:rPr>
-              <w:t>-dingung(en)</w:t>
+              <w:t>Nachbe-dingung(en)</w:t>
             </w:r>
           </w:p>
         </w:tc>
@@ -16527,7 +16511,7 @@
           <w:szCs w:val="40"/>
         </w:rPr>
       </w:pPr>
-      <w:bookmarkStart w:id="33" w:name="_Toc115257151"/>
+      <w:bookmarkStart w:id="34" w:name="_Toc115257151"/>
       <w:r>
         <w:rPr>
           <w:rFonts w:asciiTheme="minorHAnsi" w:hAnsiTheme="minorHAnsi" w:cstheme="minorHAnsi"/>
@@ -16537,68 +16521,11 @@
         </w:rPr>
         <w:lastRenderedPageBreak/>
         <w:t>Nutzerhandbuch</w:t>
-      </w:r>
-      <w:bookmarkEnd w:id="33"/>
-    </w:p>
-    <w:p>
-      <w:pPr>
-        <w:pStyle w:val="berschrift2"/>
-        <w:rPr>
-          <w:rFonts w:asciiTheme="minorHAnsi" w:hAnsiTheme="minorHAnsi" w:cstheme="minorHAnsi"/>
-          <w:color w:val="auto"/>
-          <w:sz w:val="32"/>
-          <w:szCs w:val="32"/>
-        </w:rPr>
-      </w:pPr>
-      <w:bookmarkStart w:id="34" w:name="_Toc115257152"/>
-      <w:r>
-        <w:rPr>
-          <w:rFonts w:asciiTheme="minorHAnsi" w:hAnsiTheme="minorHAnsi" w:cstheme="minorHAnsi"/>
-          <w:color w:val="auto"/>
-          <w:sz w:val="32"/>
-          <w:szCs w:val="32"/>
-        </w:rPr>
-        <w:t>Technische Anforderungen</w:t>
       </w:r>
       <w:bookmarkEnd w:id="34"/>
     </w:p>
     <w:p>
       <w:pPr>
-        <w:pBdr>
-          <w:top w:val="single" w:sz="4" w:space="1" w:color="auto"/>
-          <w:left w:val="single" w:sz="4" w:space="4" w:color="auto"/>
-          <w:bottom w:val="single" w:sz="4" w:space="1" w:color="auto"/>
-          <w:right w:val="single" w:sz="4" w:space="4" w:color="auto"/>
-          <w:between w:val="single" w:sz="4" w:space="1" w:color="auto"/>
-          <w:bar w:val="single" w:sz="4" w:color="auto"/>
-        </w:pBdr>
-        <w:rPr>
-          <w:rFonts w:cstheme="minorHAnsi"/>
-        </w:rPr>
-      </w:pPr>
-      <w:r>
-        <w:rPr>
-          <w:rFonts w:cstheme="minorHAnsi"/>
-        </w:rPr>
-        <w:t xml:space="preserve">Technische Mindestanforderungen, welche das </w:t>
-      </w:r>
-      <w:r>
-        <w:rPr>
-          <w:rFonts w:cstheme="minorHAnsi"/>
-        </w:rPr>
-        <w:t>System</w:t>
-      </w:r>
-      <w:r>
-        <w:rPr>
-          <w:rFonts w:cstheme="minorHAnsi"/>
-        </w:rPr>
-        <w:t xml:space="preserve"> benötigt, um wie gewünscht bedienbar zu sein. </w:t>
-      </w:r>
-    </w:p>
-    <w:p/>
-    <w:p/>
-    <w:p>
-      <w:pPr>
         <w:pStyle w:val="berschrift2"/>
         <w:rPr>
           <w:rFonts w:asciiTheme="minorHAnsi" w:hAnsiTheme="minorHAnsi" w:cstheme="minorHAnsi"/>
@@ -16607,7 +16534,7 @@
           <w:szCs w:val="32"/>
         </w:rPr>
       </w:pPr>
-      <w:bookmarkStart w:id="35" w:name="_Toc115257153"/>
+      <w:bookmarkStart w:id="35" w:name="_Toc115257152"/>
       <w:r>
         <w:rPr>
           <w:rFonts w:asciiTheme="minorHAnsi" w:hAnsiTheme="minorHAnsi" w:cstheme="minorHAnsi"/>
@@ -16615,25 +16542,7 @@
           <w:sz w:val="32"/>
           <w:szCs w:val="32"/>
         </w:rPr>
-        <w:t>Installation</w:t>
-      </w:r>
-      <w:r>
-        <w:rPr>
-          <w:rFonts w:asciiTheme="minorHAnsi" w:hAnsiTheme="minorHAnsi" w:cstheme="minorHAnsi"/>
-          <w:color w:val="auto"/>
-          <w:sz w:val="32"/>
-          <w:szCs w:val="32"/>
-        </w:rPr>
-        <w:t>s</w:t>
-      </w:r>
-      <w:r>
-        <w:rPr>
-          <w:rFonts w:asciiTheme="minorHAnsi" w:hAnsiTheme="minorHAnsi" w:cstheme="minorHAnsi"/>
-          <w:color w:val="auto"/>
-          <w:sz w:val="32"/>
-          <w:szCs w:val="32"/>
-        </w:rPr>
-        <w:t>anleitung</w:t>
+        <w:t>Technische Anforderungen</w:t>
       </w:r>
       <w:bookmarkEnd w:id="35"/>
     </w:p>
@@ -16655,7 +16564,7 @@
         <w:rPr>
           <w:rFonts w:cstheme="minorHAnsi"/>
         </w:rPr>
-        <w:t xml:space="preserve">Genaue Erläuterung, wie das entwickelte </w:t>
+        <w:t xml:space="preserve">Technische Mindestanforderungen, welche das </w:t>
       </w:r>
       <w:r>
         <w:rPr>
@@ -16667,19 +16576,7 @@
         <w:rPr>
           <w:rFonts w:cstheme="minorHAnsi"/>
         </w:rPr>
-        <w:t xml:space="preserve"> vollkommen funktionsfähig auf </w:t>
-      </w:r>
-      <w:r>
-        <w:rPr>
-          <w:rFonts w:cstheme="minorHAnsi"/>
-        </w:rPr>
-        <w:t xml:space="preserve">einem </w:t>
-      </w:r>
-      <w:r>
-        <w:rPr>
-          <w:rFonts w:cstheme="minorHAnsi"/>
-        </w:rPr>
-        <w:t>Rechner in Betrieb genommen werden kann.</w:t>
+        <w:t xml:space="preserve"> benötigt, um wie gewünscht bedienbar zu sein. </w:t>
       </w:r>
     </w:p>
     <w:p/>
@@ -16694,7 +16591,7 @@
           <w:szCs w:val="32"/>
         </w:rPr>
       </w:pPr>
-      <w:bookmarkStart w:id="36" w:name="_Toc115257154"/>
+      <w:bookmarkStart w:id="36" w:name="_Toc115257153"/>
       <w:r>
         <w:rPr>
           <w:rFonts w:asciiTheme="minorHAnsi" w:hAnsiTheme="minorHAnsi" w:cstheme="minorHAnsi"/>
@@ -16702,7 +16599,25 @@
           <w:sz w:val="32"/>
           <w:szCs w:val="32"/>
         </w:rPr>
-        <w:t>Bedienungsanleitung</w:t>
+        <w:t>Installation</w:t>
+      </w:r>
+      <w:r>
+        <w:rPr>
+          <w:rFonts w:asciiTheme="minorHAnsi" w:hAnsiTheme="minorHAnsi" w:cstheme="minorHAnsi"/>
+          <w:color w:val="auto"/>
+          <w:sz w:val="32"/>
+          <w:szCs w:val="32"/>
+        </w:rPr>
+        <w:t>s</w:t>
+      </w:r>
+      <w:r>
+        <w:rPr>
+          <w:rFonts w:asciiTheme="minorHAnsi" w:hAnsiTheme="minorHAnsi" w:cstheme="minorHAnsi"/>
+          <w:color w:val="auto"/>
+          <w:sz w:val="32"/>
+          <w:szCs w:val="32"/>
+        </w:rPr>
+        <w:t>anleitung</w:t>
       </w:r>
       <w:bookmarkEnd w:id="36"/>
     </w:p>
@@ -16736,6 +16651,75 @@
         <w:rPr>
           <w:rFonts w:cstheme="minorHAnsi"/>
         </w:rPr>
+        <w:t xml:space="preserve"> vollkommen funktionsfähig auf </w:t>
+      </w:r>
+      <w:r>
+        <w:rPr>
+          <w:rFonts w:cstheme="minorHAnsi"/>
+        </w:rPr>
+        <w:t xml:space="preserve">einem </w:t>
+      </w:r>
+      <w:r>
+        <w:rPr>
+          <w:rFonts w:cstheme="minorHAnsi"/>
+        </w:rPr>
+        <w:t>Rechner in Betrieb genommen werden kann.</w:t>
+      </w:r>
+    </w:p>
+    <w:p/>
+    <w:p/>
+    <w:p>
+      <w:pPr>
+        <w:pStyle w:val="berschrift2"/>
+        <w:rPr>
+          <w:rFonts w:asciiTheme="minorHAnsi" w:hAnsiTheme="minorHAnsi" w:cstheme="minorHAnsi"/>
+          <w:color w:val="auto"/>
+          <w:sz w:val="32"/>
+          <w:szCs w:val="32"/>
+        </w:rPr>
+      </w:pPr>
+      <w:bookmarkStart w:id="37" w:name="_Toc115257154"/>
+      <w:r>
+        <w:rPr>
+          <w:rFonts w:asciiTheme="minorHAnsi" w:hAnsiTheme="minorHAnsi" w:cstheme="minorHAnsi"/>
+          <w:color w:val="auto"/>
+          <w:sz w:val="32"/>
+          <w:szCs w:val="32"/>
+        </w:rPr>
+        <w:t>Bedienungsanleitung</w:t>
+      </w:r>
+      <w:bookmarkEnd w:id="37"/>
+    </w:p>
+    <w:p>
+      <w:pPr>
+        <w:pBdr>
+          <w:top w:val="single" w:sz="4" w:space="1" w:color="auto"/>
+          <w:left w:val="single" w:sz="4" w:space="4" w:color="auto"/>
+          <w:bottom w:val="single" w:sz="4" w:space="1" w:color="auto"/>
+          <w:right w:val="single" w:sz="4" w:space="4" w:color="auto"/>
+          <w:between w:val="single" w:sz="4" w:space="1" w:color="auto"/>
+          <w:bar w:val="single" w:sz="4" w:color="auto"/>
+        </w:pBdr>
+        <w:rPr>
+          <w:rFonts w:cstheme="minorHAnsi"/>
+        </w:rPr>
+      </w:pPr>
+      <w:r>
+        <w:rPr>
+          <w:rFonts w:cstheme="minorHAnsi"/>
+        </w:rPr>
+        <w:t xml:space="preserve">Genaue Erläuterung, wie das entwickelte </w:t>
+      </w:r>
+      <w:r>
+        <w:rPr>
+          <w:rFonts w:cstheme="minorHAnsi"/>
+        </w:rPr>
+        <w:t>System</w:t>
+      </w:r>
+      <w:r>
+        <w:rPr>
+          <w:rFonts w:cstheme="minorHAnsi"/>
+        </w:rPr>
         <w:t xml:space="preserve"> zu bedienen ist.</w:t>
       </w:r>
     </w:p>
@@ -16757,7 +16741,7 @@
 </file>
 
 <file path=word/endnotes.xml><?xml version="1.0" encoding="utf-8"?>
-<w:endnotes xmlns:wpc="http://schemas.microsoft.com/office/word/2010/wordprocessingCanvas" xmlns:cx="http://schemas.microsoft.com/office/drawing/2014/chartex" xmlns:cx1="http://schemas.microsoft.com/office/drawing/2015/9/8/chartex" xmlns:cx2="http://schemas.microsoft.com/office/drawing/2015/10/21/chartex" xmlns:cx3="http://schemas.microsoft.com/office/drawing/2016/5/9/chartex" xmlns:cx4="http://schemas.microsoft.com/office/drawing/2016/5/10/chartex" xmlns:cx5="http://schemas.microsoft.com/office/drawing/2016/5/11/chartex" xmlns:cx6="http://schemas.microsoft.com/office/drawing/2016/5/12/chartex" xmlns:cx7="http://schemas.microsoft.com/office/drawing/2016/5/13/chartex" xmlns:cx8="http://schemas.microsoft.com/office/drawing/2016/5/14/chartex" xmlns:mc="http://schemas.openxmlformats.org/markup-compatibility/2006" xmlns:aink="http://schemas.microsoft.com/office/drawing/2016/ink" xmlns:am3d="http://schemas.microsoft.com/office/drawing/2017/model3d" xmlns:o="urn:schemas-microsoft-com:office:office" xmlns:oel="http://schemas.microsoft.com/office/2019/extlst" xmlns:r="http://schemas.openxmlformats.org/officeDocument/2006/relationships" xmlns:m="http://schemas.openxmlformats.org/officeDocument/2006/math" xmlns:v="urn:schemas-microsoft-com:vml" xmlns:wp14="http://schemas.microsoft.com/office/word/2010/wordprocessingDrawing" xmlns:wp="http://schemas.openxmlformats.org/drawingml/2006/wordprocessingDrawing" xmlns:w10="urn:schemas-microsoft-com:office:word" xmlns:w="http://schemas.openxmlformats.org/wordprocessingml/2006/main" xmlns:w14="http://schemas.microsoft.com/office/word/2010/wordml" xmlns:w15="http://schemas.microsoft.com/office/word/2012/wordml" xmlns:w16cex="http://schemas.microsoft.com/office/word/2018/wordml/cex" xmlns:w16cid="http://schemas.microsoft.com/office/word/2016/wordml/cid" xmlns:w16="http://schemas.microsoft.com/office/word/2018/wordml" xmlns:w16sdtdh="http://schemas.microsoft.com/office/word/2020/wordml/sdtdatahash" xmlns:w16se="http://schemas.microsoft.com/office/word/2015/wordml/symex" xmlns:wpg="http://schemas.microsoft.com/office/word/2010/wordprocessingGroup" xmlns:wpi="http://schemas.microsoft.com/office/word/2010/wordprocessingInk" xmlns:wne="http://schemas.microsoft.com/office/word/2006/wordml" xmlns:wps="http://schemas.microsoft.com/office/word/2010/wordprocessingShape" mc:Ignorable="w14 w15 w16se w16cid w16 w16cex w16sdtdh wp14">
+<w:endnotes xmlns:wpc="http://schemas.microsoft.com/office/word/2010/wordprocessingCanvas" xmlns:cx="http://schemas.microsoft.com/office/drawing/2014/chartex" xmlns:mc="http://schemas.openxmlformats.org/markup-compatibility/2006" xmlns:o="urn:schemas-microsoft-com:office:office" xmlns:r="http://schemas.openxmlformats.org/officeDocument/2006/relationships" xmlns:m="http://schemas.openxmlformats.org/officeDocument/2006/math" xmlns:v="urn:schemas-microsoft-com:vml" xmlns:wp14="http://schemas.microsoft.com/office/word/2010/wordprocessingDrawing" xmlns:wp="http://schemas.openxmlformats.org/drawingml/2006/wordprocessingDrawing" xmlns:w10="urn:schemas-microsoft-com:office:word" xmlns:w="http://schemas.openxmlformats.org/wordprocessingml/2006/main" xmlns:w14="http://schemas.microsoft.com/office/word/2010/wordml" xmlns:w15="http://schemas.microsoft.com/office/word/2012/wordml" xmlns:w16se="http://schemas.microsoft.com/office/word/2015/wordml/symex" xmlns:wpg="http://schemas.microsoft.com/office/word/2010/wordprocessingGroup" xmlns:wpi="http://schemas.microsoft.com/office/word/2010/wordprocessingInk" xmlns:wne="http://schemas.microsoft.com/office/word/2006/wordml" xmlns:wps="http://schemas.microsoft.com/office/word/2010/wordprocessingShape" mc:Ignorable="w14 w15 w16se wp14">
   <w:endnote w:type="separator" w:id="-1">
     <w:p>
       <w:pPr>
@@ -16782,7 +16766,7 @@
 </file>
 
 <file path=word/footer1.xml><?xml version="1.0" encoding="utf-8"?>
-<w:ftr xmlns:wpc="http://schemas.microsoft.com/office/word/2010/wordprocessingCanvas" xmlns:cx="http://schemas.microsoft.com/office/drawing/2014/chartex" xmlns:cx1="http://schemas.microsoft.com/office/drawing/2015/9/8/chartex" xmlns:cx2="http://schemas.microsoft.com/office/drawing/2015/10/21/chartex" xmlns:cx3="http://schemas.microsoft.com/office/drawing/2016/5/9/chartex" xmlns:cx4="http://schemas.microsoft.com/office/drawing/2016/5/10/chartex" xmlns:cx5="http://schemas.microsoft.com/office/drawing/2016/5/11/chartex" xmlns:cx6="http://schemas.microsoft.com/office/drawing/2016/5/12/chartex" xmlns:cx7="http://schemas.microsoft.com/office/drawing/2016/5/13/chartex" xmlns:cx8="http://schemas.microsoft.com/office/drawing/2016/5/14/chartex" xmlns:mc="http://schemas.openxmlformats.org/markup-compatibility/2006" xmlns:aink="http://schemas.microsoft.com/office/drawing/2016/ink" xmlns:am3d="http://schemas.microsoft.com/office/drawing/2017/model3d" xmlns:o="urn:schemas-microsoft-com:office:office" xmlns:oel="http://schemas.microsoft.com/office/2019/extlst" xmlns:r="http://schemas.openxmlformats.org/officeDocument/2006/relationships" xmlns:m="http://schemas.openxmlformats.org/officeDocument/2006/math" xmlns:v="urn:schemas-microsoft-com:vml" xmlns:wp14="http://schemas.microsoft.com/office/word/2010/wordprocessingDrawing" xmlns:wp="http://schemas.openxmlformats.org/drawingml/2006/wordprocessingDrawing" xmlns:w10="urn:schemas-microsoft-com:office:word" xmlns:w="http://schemas.openxmlformats.org/wordprocessingml/2006/main" xmlns:w14="http://schemas.microsoft.com/office/word/2010/wordml" xmlns:w15="http://schemas.microsoft.com/office/word/2012/wordml" xmlns:w16cex="http://schemas.microsoft.com/office/word/2018/wordml/cex" xmlns:w16cid="http://schemas.microsoft.com/office/word/2016/wordml/cid" xmlns:w16="http://schemas.microsoft.com/office/word/2018/wordml" xmlns:w16sdtdh="http://schemas.microsoft.com/office/word/2020/wordml/sdtdatahash" xmlns:w16se="http://schemas.microsoft.com/office/word/2015/wordml/symex" xmlns:wpg="http://schemas.microsoft.com/office/word/2010/wordprocessingGroup" xmlns:wpi="http://schemas.microsoft.com/office/word/2010/wordprocessingInk" xmlns:wne="http://schemas.microsoft.com/office/word/2006/wordml" xmlns:wps="http://schemas.microsoft.com/office/word/2010/wordprocessingShape" mc:Ignorable="w14 w15 w16se w16cid w16 w16cex w16sdtdh wp14">
+<w:ftr xmlns:wpc="http://schemas.microsoft.com/office/word/2010/wordprocessingCanvas" xmlns:cx="http://schemas.microsoft.com/office/drawing/2014/chartex" xmlns:mc="http://schemas.openxmlformats.org/markup-compatibility/2006" xmlns:o="urn:schemas-microsoft-com:office:office" xmlns:r="http://schemas.openxmlformats.org/officeDocument/2006/relationships" xmlns:m="http://schemas.openxmlformats.org/officeDocument/2006/math" xmlns:v="urn:schemas-microsoft-com:vml" xmlns:wp14="http://schemas.microsoft.com/office/word/2010/wordprocessingDrawing" xmlns:wp="http://schemas.openxmlformats.org/drawingml/2006/wordprocessingDrawing" xmlns:w10="urn:schemas-microsoft-com:office:word" xmlns:w="http://schemas.openxmlformats.org/wordprocessingml/2006/main" xmlns:w14="http://schemas.microsoft.com/office/word/2010/wordml" xmlns:w15="http://schemas.microsoft.com/office/word/2012/wordml" xmlns:w16se="http://schemas.microsoft.com/office/word/2015/wordml/symex" xmlns:wpg="http://schemas.microsoft.com/office/word/2010/wordprocessingGroup" xmlns:wpi="http://schemas.microsoft.com/office/word/2010/wordprocessingInk" xmlns:wne="http://schemas.microsoft.com/office/word/2006/wordml" xmlns:wps="http://schemas.microsoft.com/office/word/2010/wordprocessingShape" mc:Ignorable="w14 w15 w16se wp14">
   <w:sdt>
     <w:sdtPr>
       <w:id w:val="-610359723"/>
@@ -16791,6 +16775,7 @@
         <w:docPartUnique/>
       </w:docPartObj>
     </w:sdtPr>
+    <w:sdtEndPr/>
     <w:sdtContent>
       <w:p>
         <w:pPr>
@@ -16810,7 +16795,7 @@
           <w:rPr>
             <w:noProof/>
           </w:rPr>
-          <w:t>1</w:t>
+          <w:t>9</w:t>
         </w:r>
         <w:r>
           <w:fldChar w:fldCharType="end"/>
@@ -16832,7 +16817,7 @@
 </file>
 
 <file path=word/footnotes.xml><?xml version="1.0" encoding="utf-8"?>
-<w:footnotes xmlns:wpc="http://schemas.microsoft.com/office/word/2010/wordprocessingCanvas" xmlns:cx="http://schemas.microsoft.com/office/drawing/2014/chartex" xmlns:cx1="http://schemas.microsoft.com/office/drawing/2015/9/8/chartex" xmlns:cx2="http://schemas.microsoft.com/office/drawing/2015/10/21/chartex" xmlns:cx3="http://schemas.microsoft.com/office/drawing/2016/5/9/chartex" xmlns:cx4="http://schemas.microsoft.com/office/drawing/2016/5/10/chartex" xmlns:cx5="http://schemas.microsoft.com/office/drawing/2016/5/11/chartex" xmlns:cx6="http://schemas.microsoft.com/office/drawing/2016/5/12/chartex" xmlns:cx7="http://schemas.microsoft.com/office/drawing/2016/5/13/chartex" xmlns:cx8="http://schemas.microsoft.com/office/drawing/2016/5/14/chartex" xmlns:mc="http://schemas.openxmlformats.org/markup-compatibility/2006" xmlns:aink="http://schemas.microsoft.com/office/drawing/2016/ink" xmlns:am3d="http://schemas.microsoft.com/office/drawing/2017/model3d" xmlns:o="urn:schemas-microsoft-com:office:office" xmlns:oel="http://schemas.microsoft.com/office/2019/extlst" xmlns:r="http://schemas.openxmlformats.org/officeDocument/2006/relationships" xmlns:m="http://schemas.openxmlformats.org/officeDocument/2006/math" xmlns:v="urn:schemas-microsoft-com:vml" xmlns:wp14="http://schemas.microsoft.com/office/word/2010/wordprocessingDrawing" xmlns:wp="http://schemas.openxmlformats.org/drawingml/2006/wordprocessingDrawing" xmlns:w10="urn:schemas-microsoft-com:office:word" xmlns:w="http://schemas.openxmlformats.org/wordprocessingml/2006/main" xmlns:w14="http://schemas.microsoft.com/office/word/2010/wordml" xmlns:w15="http://schemas.microsoft.com/office/word/2012/wordml" xmlns:w16cex="http://schemas.microsoft.com/office/word/2018/wordml/cex" xmlns:w16cid="http://schemas.microsoft.com/office/word/2016/wordml/cid" xmlns:w16="http://schemas.microsoft.com/office/word/2018/wordml" xmlns:w16sdtdh="http://schemas.microsoft.com/office/word/2020/wordml/sdtdatahash" xmlns:w16se="http://schemas.microsoft.com/office/word/2015/wordml/symex" xmlns:wpg="http://schemas.microsoft.com/office/word/2010/wordprocessingGroup" xmlns:wpi="http://schemas.microsoft.com/office/word/2010/wordprocessingInk" xmlns:wne="http://schemas.microsoft.com/office/word/2006/wordml" xmlns:wps="http://schemas.microsoft.com/office/word/2010/wordprocessingShape" mc:Ignorable="w14 w15 w16se w16cid w16 w16cex w16sdtdh wp14">
+<w:footnotes xmlns:wpc="http://schemas.microsoft.com/office/word/2010/wordprocessingCanvas" xmlns:cx="http://schemas.microsoft.com/office/drawing/2014/chartex" xmlns:mc="http://schemas.openxmlformats.org/markup-compatibility/2006" xmlns:o="urn:schemas-microsoft-com:office:office" xmlns:r="http://schemas.openxmlformats.org/officeDocument/2006/relationships" xmlns:m="http://schemas.openxmlformats.org/officeDocument/2006/math" xmlns:v="urn:schemas-microsoft-com:vml" xmlns:wp14="http://schemas.microsoft.com/office/word/2010/wordprocessingDrawing" xmlns:wp="http://schemas.openxmlformats.org/drawingml/2006/wordprocessingDrawing" xmlns:w10="urn:schemas-microsoft-com:office:word" xmlns:w="http://schemas.openxmlformats.org/wordprocessingml/2006/main" xmlns:w14="http://schemas.microsoft.com/office/word/2010/wordml" xmlns:w15="http://schemas.microsoft.com/office/word/2012/wordml" xmlns:w16se="http://schemas.microsoft.com/office/word/2015/wordml/symex" xmlns:wpg="http://schemas.microsoft.com/office/word/2010/wordprocessingGroup" xmlns:wpi="http://schemas.microsoft.com/office/word/2010/wordprocessingInk" xmlns:wne="http://schemas.microsoft.com/office/word/2006/wordml" xmlns:wps="http://schemas.microsoft.com/office/word/2010/wordprocessingShape" mc:Ignorable="w14 w15 w16se wp14">
   <w:footnote w:type="separator" w:id="-1">
     <w:p>
       <w:pPr>
@@ -16857,7 +16842,7 @@
 </file>
 
 <file path=word/numbering.xml><?xml version="1.0" encoding="utf-8"?>
-<w:numbering xmlns:wpc="http://schemas.microsoft.com/office/word/2010/wordprocessingCanvas" xmlns:cx="http://schemas.microsoft.com/office/drawing/2014/chartex" xmlns:cx1="http://schemas.microsoft.com/office/drawing/2015/9/8/chartex" xmlns:cx2="http://schemas.microsoft.com/office/drawing/2015/10/21/chartex" xmlns:cx3="http://schemas.microsoft.com/office/drawing/2016/5/9/chartex" xmlns:cx4="http://schemas.microsoft.com/office/drawing/2016/5/10/chartex" xmlns:cx5="http://schemas.microsoft.com/office/drawing/2016/5/11/chartex" xmlns:cx6="http://schemas.microsoft.com/office/drawing/2016/5/12/chartex" xmlns:cx7="http://schemas.microsoft.com/office/drawing/2016/5/13/chartex" xmlns:cx8="http://schemas.microsoft.com/office/drawing/2016/5/14/chartex" xmlns:mc="http://schemas.openxmlformats.org/markup-compatibility/2006" xmlns:aink="http://schemas.microsoft.com/office/drawing/2016/ink" xmlns:am3d="http://schemas.microsoft.com/office/drawing/2017/model3d" xmlns:o="urn:schemas-microsoft-com:office:office" xmlns:oel="http://schemas.microsoft.com/office/2019/extlst" xmlns:r="http://schemas.openxmlformats.org/officeDocument/2006/relationships" xmlns:m="http://schemas.openxmlformats.org/officeDocument/2006/math" xmlns:v="urn:schemas-microsoft-com:vml" xmlns:wp14="http://schemas.microsoft.com/office/word/2010/wordprocessingDrawing" xmlns:wp="http://schemas.openxmlformats.org/drawingml/2006/wordprocessingDrawing" xmlns:w10="urn:schemas-microsoft-com:office:word" xmlns:w="http://schemas.openxmlformats.org/wordprocessingml/2006/main" xmlns:w14="http://schemas.microsoft.com/office/word/2010/wordml" xmlns:w15="http://schemas.microsoft.com/office/word/2012/wordml" xmlns:w16cex="http://schemas.microsoft.com/office/word/2018/wordml/cex" xmlns:w16cid="http://schemas.microsoft.com/office/word/2016/wordml/cid" xmlns:w16="http://schemas.microsoft.com/office/word/2018/wordml" xmlns:w16sdtdh="http://schemas.microsoft.com/office/word/2020/wordml/sdtdatahash" xmlns:w16se="http://schemas.microsoft.com/office/word/2015/wordml/symex" xmlns:wpg="http://schemas.microsoft.com/office/word/2010/wordprocessingGroup" xmlns:wpi="http://schemas.microsoft.com/office/word/2010/wordprocessingInk" xmlns:wne="http://schemas.microsoft.com/office/word/2006/wordml" xmlns:wps="http://schemas.microsoft.com/office/word/2010/wordprocessingShape" mc:Ignorable="w14 w15 w16se w16cid w16 w16cex w16sdtdh wp14">
+<w:numbering xmlns:wpc="http://schemas.microsoft.com/office/word/2010/wordprocessingCanvas" xmlns:cx="http://schemas.microsoft.com/office/drawing/2014/chartex" xmlns:mc="http://schemas.openxmlformats.org/markup-compatibility/2006" xmlns:o="urn:schemas-microsoft-com:office:office" xmlns:r="http://schemas.openxmlformats.org/officeDocument/2006/relationships" xmlns:m="http://schemas.openxmlformats.org/officeDocument/2006/math" xmlns:v="urn:schemas-microsoft-com:vml" xmlns:wp14="http://schemas.microsoft.com/office/word/2010/wordprocessingDrawing" xmlns:wp="http://schemas.openxmlformats.org/drawingml/2006/wordprocessingDrawing" xmlns:w10="urn:schemas-microsoft-com:office:word" xmlns:w="http://schemas.openxmlformats.org/wordprocessingml/2006/main" xmlns:w14="http://schemas.microsoft.com/office/word/2010/wordml" xmlns:w15="http://schemas.microsoft.com/office/word/2012/wordml" xmlns:w16se="http://schemas.microsoft.com/office/word/2015/wordml/symex" xmlns:wpg="http://schemas.microsoft.com/office/word/2010/wordprocessingGroup" xmlns:wpi="http://schemas.microsoft.com/office/word/2010/wordprocessingInk" xmlns:wne="http://schemas.microsoft.com/office/word/2006/wordml" xmlns:wps="http://schemas.microsoft.com/office/word/2010/wordprocessingShape" mc:Ignorable="w14 w15 w16se wp14">
   <w:abstractNum w:abstractNumId="0" w15:restartNumberingAfterBreak="0">
     <w:nsid w:val="7D0C7D38"/>
     <w:multiLevelType w:val="hybridMultilevel"/>
@@ -16971,14 +16956,14 @@
       </w:rPr>
     </w:lvl>
   </w:abstractNum>
-  <w:num w:numId="1" w16cid:durableId="2041970814">
+  <w:num w:numId="1">
     <w:abstractNumId w:val="0"/>
   </w:num>
 </w:numbering>
 </file>
 
 <file path=word/styles.xml><?xml version="1.0" encoding="utf-8"?>
-<w:styles xmlns:mc="http://schemas.openxmlformats.org/markup-compatibility/2006" xmlns:r="http://schemas.openxmlformats.org/officeDocument/2006/relationships" xmlns:w="http://schemas.openxmlformats.org/wordprocessingml/2006/main" xmlns:w14="http://schemas.microsoft.com/office/word/2010/wordml" xmlns:w15="http://schemas.microsoft.com/office/word/2012/wordml" xmlns:w16cex="http://schemas.microsoft.com/office/word/2018/wordml/cex" xmlns:w16cid="http://schemas.microsoft.com/office/word/2016/wordml/cid" xmlns:w16="http://schemas.microsoft.com/office/word/2018/wordml" xmlns:w16sdtdh="http://schemas.microsoft.com/office/word/2020/wordml/sdtdatahash" xmlns:w16se="http://schemas.microsoft.com/office/word/2015/wordml/symex" mc:Ignorable="w14 w15 w16se w16cid w16 w16cex w16sdtdh">
+<w:styles xmlns:mc="http://schemas.openxmlformats.org/markup-compatibility/2006" xmlns:r="http://schemas.openxmlformats.org/officeDocument/2006/relationships" xmlns:w="http://schemas.openxmlformats.org/wordprocessingml/2006/main" xmlns:w14="http://schemas.microsoft.com/office/word/2010/wordml" xmlns:w15="http://schemas.microsoft.com/office/word/2012/wordml" xmlns:w16se="http://schemas.microsoft.com/office/word/2015/wordml/symex" mc:Ignorable="w14 w15 w16se">
   <w:docDefaults>
     <w:rPrDefault>
       <w:rPr>
@@ -16994,7 +16979,7 @@
       </w:pPr>
     </w:pPrDefault>
   </w:docDefaults>
-  <w:latentStyles w:defLockedState="0" w:defUIPriority="99" w:defSemiHidden="0" w:defUnhideWhenUsed="0" w:defQFormat="0" w:count="376">
+  <w:latentStyles w:defLockedState="0" w:defUIPriority="99" w:defSemiHidden="0" w:defUnhideWhenUsed="0" w:defQFormat="0" w:count="371">
     <w:lsdException w:name="Normal" w:uiPriority="0" w:qFormat="1"/>
     <w:lsdException w:name="heading 1" w:uiPriority="9" w:qFormat="1"/>
     <w:lsdException w:name="heading 2" w:semiHidden="1" w:uiPriority="9" w:unhideWhenUsed="1" w:qFormat="1"/>
@@ -17100,6 +17085,7 @@
     <w:lsdException w:name="HTML Sample" w:semiHidden="1" w:unhideWhenUsed="1"/>
     <w:lsdException w:name="HTML Typewriter" w:semiHidden="1" w:unhideWhenUsed="1"/>
     <w:lsdException w:name="HTML Variable" w:semiHidden="1" w:unhideWhenUsed="1"/>
+    <w:lsdException w:name="Normal Table" w:semiHidden="1" w:unhideWhenUsed="1"/>
     <w:lsdException w:name="annotation subject" w:semiHidden="1" w:unhideWhenUsed="1"/>
     <w:lsdException w:name="No List" w:semiHidden="1" w:unhideWhenUsed="1"/>
     <w:lsdException w:name="Outline List 1" w:semiHidden="1" w:unhideWhenUsed="1"/>
@@ -17142,8 +17128,11 @@
     <w:lsdException w:name="Table Contemporary" w:semiHidden="1" w:unhideWhenUsed="1"/>
     <w:lsdException w:name="Table Elegant" w:semiHidden="1" w:unhideWhenUsed="1"/>
     <w:lsdException w:name="Table Professional" w:semiHidden="1" w:unhideWhenUsed="1"/>
+    <w:lsdException w:name="Table Subtle 1" w:semiHidden="1" w:unhideWhenUsed="1"/>
     <w:lsdException w:name="Table Subtle 2" w:semiHidden="1" w:unhideWhenUsed="1"/>
     <w:lsdException w:name="Table Web 1" w:semiHidden="1" w:unhideWhenUsed="1"/>
+    <w:lsdException w:name="Table Web 2" w:semiHidden="1" w:unhideWhenUsed="1"/>
+    <w:lsdException w:name="Table Web 3" w:semiHidden="1" w:unhideWhenUsed="1"/>
     <w:lsdException w:name="Balloon Text" w:semiHidden="1" w:unhideWhenUsed="1"/>
     <w:lsdException w:name="Table Grid" w:uiPriority="39"/>
     <w:lsdException w:name="Table Theme" w:semiHidden="1" w:unhideWhenUsed="1"/>
@@ -17362,11 +17351,6 @@
     <w:lsdException w:name="List Table 5 Dark Accent 6" w:uiPriority="50"/>
     <w:lsdException w:name="List Table 6 Colorful Accent 6" w:uiPriority="51"/>
     <w:lsdException w:name="List Table 7 Colorful Accent 6" w:uiPriority="52"/>
-    <w:lsdException w:name="Mention" w:semiHidden="1" w:unhideWhenUsed="1"/>
-    <w:lsdException w:name="Smart Hyperlink" w:semiHidden="1" w:unhideWhenUsed="1"/>
-    <w:lsdException w:name="Hashtag" w:semiHidden="1" w:unhideWhenUsed="1"/>
-    <w:lsdException w:name="Unresolved Mention" w:semiHidden="1" w:unhideWhenUsed="1"/>
-    <w:lsdException w:name="Smart Link" w:semiHidden="1" w:unhideWhenUsed="1"/>
   </w:latentStyles>
   <w:style w:type="paragraph" w:default="1" w:styleId="Standard">
     <w:name w:val="Normal"/>
@@ -18313,7 +18297,7 @@
 </file>
 
 <file path=customXml/itemProps1.xml><?xml version="1.0" encoding="utf-8"?>
-<ds:datastoreItem xmlns:ds="http://schemas.openxmlformats.org/officeDocument/2006/customXml" ds:itemID="{C8903686-571C-48E5-B7AD-7D72E3F6043E}">
+<ds:datastoreItem xmlns:ds="http://schemas.openxmlformats.org/officeDocument/2006/customXml" ds:itemID="{5EFBA7DC-2B02-412B-ABE5-6421C3FC5B09}">
   <ds:schemaRefs>
     <ds:schemaRef ds:uri="http://schemas.openxmlformats.org/officeDocument/2006/bibliography"/>
   </ds:schemaRefs>

</xml_diff>

<commit_message>
Added class Diagramm and 4 User Stories
</commit_message>
<xml_diff>
--- a/Projektmappe_Gruppe_F.docx
+++ b/Projektmappe_Gruppe_F.docx
@@ -1,6 +1,6 @@
 
 <file path=word/document.xml><?xml version="1.0" encoding="utf-8"?>
-<w:document xmlns:wpc="http://schemas.microsoft.com/office/word/2010/wordprocessingCanvas" xmlns:cx="http://schemas.microsoft.com/office/drawing/2014/chartex" xmlns:mc="http://schemas.openxmlformats.org/markup-compatibility/2006" xmlns:o="urn:schemas-microsoft-com:office:office" xmlns:r="http://schemas.openxmlformats.org/officeDocument/2006/relationships" xmlns:m="http://schemas.openxmlformats.org/officeDocument/2006/math" xmlns:v="urn:schemas-microsoft-com:vml" xmlns:wp14="http://schemas.microsoft.com/office/word/2010/wordprocessingDrawing" xmlns:wp="http://schemas.openxmlformats.org/drawingml/2006/wordprocessingDrawing" xmlns:w10="urn:schemas-microsoft-com:office:word" xmlns:w="http://schemas.openxmlformats.org/wordprocessingml/2006/main" xmlns:w14="http://schemas.microsoft.com/office/word/2010/wordml" xmlns:w15="http://schemas.microsoft.com/office/word/2012/wordml" xmlns:w16se="http://schemas.microsoft.com/office/word/2015/wordml/symex" xmlns:wpg="http://schemas.microsoft.com/office/word/2010/wordprocessingGroup" xmlns:wpi="http://schemas.microsoft.com/office/word/2010/wordprocessingInk" xmlns:wne="http://schemas.microsoft.com/office/word/2006/wordml" xmlns:wps="http://schemas.microsoft.com/office/word/2010/wordprocessingShape" mc:Ignorable="w14 w15 w16se wp14">
+<w:document xmlns:wpc="http://schemas.microsoft.com/office/word/2010/wordprocessingCanvas" xmlns:cx="http://schemas.microsoft.com/office/drawing/2014/chartex" xmlns:cx1="http://schemas.microsoft.com/office/drawing/2015/9/8/chartex" xmlns:cx2="http://schemas.microsoft.com/office/drawing/2015/10/21/chartex" xmlns:cx3="http://schemas.microsoft.com/office/drawing/2016/5/9/chartex" xmlns:cx4="http://schemas.microsoft.com/office/drawing/2016/5/10/chartex" xmlns:cx5="http://schemas.microsoft.com/office/drawing/2016/5/11/chartex" xmlns:cx6="http://schemas.microsoft.com/office/drawing/2016/5/12/chartex" xmlns:cx7="http://schemas.microsoft.com/office/drawing/2016/5/13/chartex" xmlns:cx8="http://schemas.microsoft.com/office/drawing/2016/5/14/chartex" xmlns:mc="http://schemas.openxmlformats.org/markup-compatibility/2006" xmlns:aink="http://schemas.microsoft.com/office/drawing/2016/ink" xmlns:am3d="http://schemas.microsoft.com/office/drawing/2017/model3d" xmlns:o="urn:schemas-microsoft-com:office:office" xmlns:oel="http://schemas.microsoft.com/office/2019/extlst" xmlns:r="http://schemas.openxmlformats.org/officeDocument/2006/relationships" xmlns:m="http://schemas.openxmlformats.org/officeDocument/2006/math" xmlns:v="urn:schemas-microsoft-com:vml" xmlns:wp14="http://schemas.microsoft.com/office/word/2010/wordprocessingDrawing" xmlns:wp="http://schemas.openxmlformats.org/drawingml/2006/wordprocessingDrawing" xmlns:w10="urn:schemas-microsoft-com:office:word" xmlns:w="http://schemas.openxmlformats.org/wordprocessingml/2006/main" xmlns:w14="http://schemas.microsoft.com/office/word/2010/wordml" xmlns:w15="http://schemas.microsoft.com/office/word/2012/wordml" xmlns:w16cex="http://schemas.microsoft.com/office/word/2018/wordml/cex" xmlns:w16cid="http://schemas.microsoft.com/office/word/2016/wordml/cid" xmlns:w16="http://schemas.microsoft.com/office/word/2018/wordml" xmlns:w16sdtdh="http://schemas.microsoft.com/office/word/2020/wordml/sdtdatahash" xmlns:w16se="http://schemas.microsoft.com/office/word/2015/wordml/symex" xmlns:wpg="http://schemas.microsoft.com/office/word/2010/wordprocessingGroup" xmlns:wpi="http://schemas.microsoft.com/office/word/2010/wordprocessingInk" xmlns:wne="http://schemas.microsoft.com/office/word/2006/wordml" xmlns:wps="http://schemas.microsoft.com/office/word/2010/wordprocessingShape" mc:Ignorable="w14 w15 w16se w16cid w16 w16cex w16sdtdh wp14">
   <w:body>
     <w:p>
       <w:pPr>
@@ -10,12 +10,14 @@
           <w:rFonts w:asciiTheme="minorHAnsi" w:hAnsiTheme="minorHAnsi" w:cstheme="minorHAnsi"/>
         </w:rPr>
       </w:pPr>
+      <w:proofErr w:type="gramStart"/>
       <w:r>
         <w:rPr>
           <w:rFonts w:asciiTheme="minorHAnsi" w:hAnsiTheme="minorHAnsi" w:cstheme="minorHAnsi"/>
         </w:rPr>
         <w:t>SEP Projektmappe</w:t>
       </w:r>
+      <w:proofErr w:type="gramEnd"/>
     </w:p>
     <w:p>
       <w:pPr>
@@ -182,8 +184,16 @@
         <w:rPr>
           <w:rFonts w:cstheme="minorHAnsi"/>
         </w:rPr>
-        <w:t>Can Kalafat</w:t>
+        <w:t xml:space="preserve">Can </w:t>
       </w:r>
+      <w:proofErr w:type="spellStart"/>
+      <w:r>
+        <w:rPr>
+          <w:rFonts w:cstheme="minorHAnsi"/>
+        </w:rPr>
+        <w:t>Kalafat</w:t>
+      </w:r>
+      <w:proofErr w:type="spellEnd"/>
     </w:p>
     <w:p>
       <w:pPr>
@@ -196,8 +206,16 @@
         <w:rPr>
           <w:rFonts w:cstheme="minorHAnsi"/>
         </w:rPr>
-        <w:t>Danial Imani Shakibaei</w:t>
+        <w:t xml:space="preserve">Danial Imani </w:t>
       </w:r>
+      <w:proofErr w:type="spellStart"/>
+      <w:r>
+        <w:rPr>
+          <w:rFonts w:cstheme="minorHAnsi"/>
+        </w:rPr>
+        <w:t>Shakibaei</w:t>
+      </w:r>
+      <w:proofErr w:type="spellEnd"/>
     </w:p>
     <w:p>
       <w:pPr>
@@ -553,6 +571,7 @@
         </w:rPr>
         <w:br/>
       </w:r>
+      <w:proofErr w:type="spellStart"/>
       <w:r>
         <w:rPr>
           <w:rFonts w:eastAsia="Times New Roman" w:cstheme="minorHAnsi"/>
@@ -569,7 +588,17 @@
           <w:szCs w:val="28"/>
           <w:lang w:eastAsia="de-DE"/>
         </w:rPr>
-        <w:t>iel Erfolg</w:t>
+        <w:t>iel</w:t>
+      </w:r>
+      <w:proofErr w:type="spellEnd"/>
+      <w:r>
+        <w:rPr>
+          <w:rFonts w:eastAsia="Times New Roman" w:cstheme="minorHAnsi"/>
+          <w:b/>
+          <w:szCs w:val="28"/>
+          <w:lang w:eastAsia="de-DE"/>
+        </w:rPr>
+        <w:t xml:space="preserve"> Erfolg</w:t>
       </w:r>
       <w:r>
         <w:rPr>
@@ -3612,8 +3641,16 @@
               <w:rPr>
                 <w:rFonts w:cstheme="minorHAnsi"/>
               </w:rPr>
-              <w:t>Danial Imani Shakibaei</w:t>
-            </w:r>
+              <w:t xml:space="preserve">Danial Imani </w:t>
+            </w:r>
+            <w:proofErr w:type="spellStart"/>
+            <w:r>
+              <w:rPr>
+                <w:rFonts w:cstheme="minorHAnsi"/>
+              </w:rPr>
+              <w:t>Shakibaei</w:t>
+            </w:r>
+            <w:proofErr w:type="spellEnd"/>
           </w:p>
         </w:tc>
         <w:tc>
@@ -3707,8 +3744,16 @@
               <w:rPr>
                 <w:rFonts w:cstheme="minorHAnsi"/>
               </w:rPr>
-              <w:t>Danial Imani Shakibaei</w:t>
-            </w:r>
+              <w:t xml:space="preserve">Danial Imani </w:t>
+            </w:r>
+            <w:proofErr w:type="spellStart"/>
+            <w:r>
+              <w:rPr>
+                <w:rFonts w:cstheme="minorHAnsi"/>
+              </w:rPr>
+              <w:t>Shakibaei</w:t>
+            </w:r>
+            <w:proofErr w:type="spellEnd"/>
           </w:p>
         </w:tc>
         <w:tc>
@@ -3802,8 +3847,16 @@
               <w:rPr>
                 <w:rFonts w:cstheme="minorHAnsi"/>
               </w:rPr>
-              <w:t>Danial Imani Shakibaei</w:t>
-            </w:r>
+              <w:t xml:space="preserve">Danial Imani </w:t>
+            </w:r>
+            <w:proofErr w:type="spellStart"/>
+            <w:r>
+              <w:rPr>
+                <w:rFonts w:cstheme="minorHAnsi"/>
+              </w:rPr>
+              <w:t>Shakibaei</w:t>
+            </w:r>
+            <w:proofErr w:type="spellEnd"/>
           </w:p>
         </w:tc>
         <w:tc>
@@ -3897,8 +3950,16 @@
               <w:rPr>
                 <w:rFonts w:cstheme="minorHAnsi"/>
               </w:rPr>
-              <w:t>Danial Imani Shakibaei</w:t>
-            </w:r>
+              <w:t xml:space="preserve">Danial Imani </w:t>
+            </w:r>
+            <w:proofErr w:type="spellStart"/>
+            <w:r>
+              <w:rPr>
+                <w:rFonts w:cstheme="minorHAnsi"/>
+              </w:rPr>
+              <w:t>Shakibaei</w:t>
+            </w:r>
+            <w:proofErr w:type="spellEnd"/>
           </w:p>
         </w:tc>
         <w:tc>
@@ -3962,8 +4023,16 @@
               <w:rPr>
                 <w:rFonts w:cstheme="minorHAnsi"/>
               </w:rPr>
-              <w:t>Registrierungs- und Loginfenster</w:t>
-            </w:r>
+              <w:t xml:space="preserve">Registrierungs- und </w:t>
+            </w:r>
+            <w:proofErr w:type="spellStart"/>
+            <w:r>
+              <w:rPr>
+                <w:rFonts w:cstheme="minorHAnsi"/>
+              </w:rPr>
+              <w:t>Loginfenster</w:t>
+            </w:r>
+            <w:proofErr w:type="spellEnd"/>
           </w:p>
         </w:tc>
         <w:tc>
@@ -4461,8 +4530,16 @@
               <w:rPr>
                 <w:rFonts w:cstheme="minorHAnsi"/>
               </w:rPr>
-              <w:t>Can Kalafat</w:t>
-            </w:r>
+              <w:t xml:space="preserve">Can </w:t>
+            </w:r>
+            <w:proofErr w:type="spellStart"/>
+            <w:r>
+              <w:rPr>
+                <w:rFonts w:cstheme="minorHAnsi"/>
+              </w:rPr>
+              <w:t>Kalafat</w:t>
+            </w:r>
+            <w:proofErr w:type="spellEnd"/>
           </w:p>
         </w:tc>
         <w:tc>
@@ -4826,7 +4903,14 @@
               <w:rPr>
                 <w:rFonts w:cstheme="minorHAnsi"/>
               </w:rPr>
-              <w:t>Can Kalaf</w:t>
+              <w:t xml:space="preserve">Can </w:t>
+            </w:r>
+            <w:proofErr w:type="spellStart"/>
+            <w:r>
+              <w:rPr>
+                <w:rFonts w:cstheme="minorHAnsi"/>
+              </w:rPr>
+              <w:t>Kalaf</w:t>
             </w:r>
             <w:r>
               <w:rPr>
@@ -4840,6 +4924,7 @@
               </w:rPr>
               <w:t>t</w:t>
             </w:r>
+            <w:proofErr w:type="spellEnd"/>
           </w:p>
         </w:tc>
         <w:tc>
@@ -5065,7 +5150,21 @@
               <w:rPr>
                 <w:rFonts w:cstheme="minorHAnsi"/>
               </w:rPr>
-              <w:t>&lt;Eindeutiger Identifizierer&gt;</w:t>
+              <w:t xml:space="preserve">&lt;Eindeutiger </w:t>
+            </w:r>
+            <w:proofErr w:type="spellStart"/>
+            <w:r>
+              <w:rPr>
+                <w:rFonts w:cstheme="minorHAnsi"/>
+              </w:rPr>
+              <w:t>Identifizierer</w:t>
+            </w:r>
+            <w:proofErr w:type="spellEnd"/>
+            <w:r>
+              <w:rPr>
+                <w:rFonts w:cstheme="minorHAnsi"/>
+              </w:rPr>
+              <w:t>&gt;</w:t>
             </w:r>
           </w:p>
         </w:tc>
@@ -5352,283 +5451,6 @@
           <w:rFonts w:cstheme="minorHAnsi"/>
           <w:b/>
           <w:color w:val="FF0000"/>
-        </w:rPr>
-      </w:pPr>
-    </w:p>
-    <w:p>
-      <w:pPr>
-        <w:rPr>
-          <w:rFonts w:cstheme="minorHAnsi"/>
-          <w:b/>
-          <w:color w:val="FF0000"/>
-        </w:rPr>
-      </w:pPr>
-      <w:r>
-        <w:rPr>
-          <w:rFonts w:cstheme="minorHAnsi"/>
-          <w:b/>
-          <w:color w:val="FF0000"/>
-        </w:rPr>
-        <w:t>Schlechtes Beispiel:</w:t>
-      </w:r>
-    </w:p>
-    <w:tbl>
-      <w:tblPr>
-        <w:tblStyle w:val="Tabellenraster"/>
-        <w:tblW w:w="0" w:type="auto"/>
-        <w:tblLook w:val="04A0" w:firstRow="1" w:lastRow="0" w:firstColumn="1" w:lastColumn="0" w:noHBand="0" w:noVBand="1"/>
-      </w:tblPr>
-      <w:tblGrid>
-        <w:gridCol w:w="2232"/>
-        <w:gridCol w:w="7056"/>
-      </w:tblGrid>
-      <w:tr>
-        <w:tc>
-          <w:tcPr>
-            <w:tcW w:w="2232" w:type="dxa"/>
-            <w:shd w:val="clear" w:color="auto" w:fill="BFBFBF" w:themeFill="background1" w:themeFillShade="BF"/>
-          </w:tcPr>
-          <w:p>
-            <w:pPr>
-              <w:tabs>
-                <w:tab w:val="right" w:pos="1896"/>
-              </w:tabs>
-              <w:rPr>
-                <w:rFonts w:cstheme="minorHAnsi"/>
-                <w:b/>
-              </w:rPr>
-            </w:pPr>
-            <w:r>
-              <w:rPr>
-                <w:rFonts w:cstheme="minorHAnsi"/>
-                <w:b/>
-              </w:rPr>
-              <w:t>User Story-ID</w:t>
-            </w:r>
-          </w:p>
-        </w:tc>
-        <w:tc>
-          <w:tcPr>
-            <w:tcW w:w="7056" w:type="dxa"/>
-          </w:tcPr>
-          <w:p>
-            <w:pPr>
-              <w:rPr>
-                <w:rFonts w:cstheme="minorHAnsi"/>
-              </w:rPr>
-            </w:pPr>
-          </w:p>
-        </w:tc>
-      </w:tr>
-      <w:tr>
-        <w:tc>
-          <w:tcPr>
-            <w:tcW w:w="2232" w:type="dxa"/>
-            <w:shd w:val="clear" w:color="auto" w:fill="BFBFBF" w:themeFill="background1" w:themeFillShade="BF"/>
-          </w:tcPr>
-          <w:p>
-            <w:pPr>
-              <w:rPr>
-                <w:rFonts w:cstheme="minorHAnsi"/>
-                <w:b/>
-              </w:rPr>
-            </w:pPr>
-            <w:r>
-              <w:rPr>
-                <w:rFonts w:cstheme="minorHAnsi"/>
-                <w:b/>
-              </w:rPr>
-              <w:t>User Story-Beschreibung</w:t>
-            </w:r>
-          </w:p>
-        </w:tc>
-        <w:tc>
-          <w:tcPr>
-            <w:tcW w:w="7056" w:type="dxa"/>
-          </w:tcPr>
-          <w:p>
-            <w:pPr>
-              <w:rPr>
-                <w:rFonts w:cstheme="minorHAnsi"/>
-              </w:rPr>
-            </w:pPr>
-            <w:r>
-              <w:rPr>
-                <w:rFonts w:cstheme="minorHAnsi"/>
-              </w:rPr>
-              <w:t>Ich möchte ich rechtzeitig informiert werden, wenn ein Patient einen Termin nicht wahrnimmt.</w:t>
-            </w:r>
-          </w:p>
-        </w:tc>
-      </w:tr>
-      <w:tr>
-        <w:tc>
-          <w:tcPr>
-            <w:tcW w:w="2232" w:type="dxa"/>
-            <w:shd w:val="clear" w:color="auto" w:fill="BFBFBF" w:themeFill="background1" w:themeFillShade="BF"/>
-          </w:tcPr>
-          <w:p>
-            <w:pPr>
-              <w:rPr>
-                <w:rFonts w:cstheme="minorHAnsi"/>
-                <w:b/>
-              </w:rPr>
-            </w:pPr>
-            <w:r>
-              <w:rPr>
-                <w:rFonts w:cstheme="minorHAnsi"/>
-                <w:b/>
-              </w:rPr>
-              <w:t>Geschätzter Realisierungsaufwand</w:t>
-            </w:r>
-          </w:p>
-        </w:tc>
-        <w:tc>
-          <w:tcPr>
-            <w:tcW w:w="7056" w:type="dxa"/>
-          </w:tcPr>
-          <w:p>
-            <w:pPr>
-              <w:rPr>
-                <w:rFonts w:cstheme="minorHAnsi"/>
-              </w:rPr>
-            </w:pPr>
-            <w:r>
-              <w:rPr>
-                <w:rFonts w:cstheme="minorHAnsi"/>
-              </w:rPr>
-              <w:t>1337</w:t>
-            </w:r>
-          </w:p>
-        </w:tc>
-      </w:tr>
-      <w:tr>
-        <w:tc>
-          <w:tcPr>
-            <w:tcW w:w="2232" w:type="dxa"/>
-            <w:shd w:val="clear" w:color="auto" w:fill="BFBFBF" w:themeFill="background1" w:themeFillShade="BF"/>
-          </w:tcPr>
-          <w:p>
-            <w:pPr>
-              <w:rPr>
-                <w:rFonts w:cstheme="minorHAnsi"/>
-                <w:b/>
-              </w:rPr>
-            </w:pPr>
-            <w:r>
-              <w:rPr>
-                <w:rFonts w:cstheme="minorHAnsi"/>
-                <w:b/>
-              </w:rPr>
-              <w:t>Priorität</w:t>
-            </w:r>
-          </w:p>
-        </w:tc>
-        <w:tc>
-          <w:tcPr>
-            <w:tcW w:w="7056" w:type="dxa"/>
-          </w:tcPr>
-          <w:p>
-            <w:pPr>
-              <w:rPr>
-                <w:rFonts w:cstheme="minorHAnsi"/>
-              </w:rPr>
-            </w:pPr>
-            <w:r>
-              <w:rPr>
-                <w:rFonts w:cstheme="minorHAnsi"/>
-              </w:rPr>
-              <w:t>-</w:t>
-            </w:r>
-          </w:p>
-        </w:tc>
-      </w:tr>
-      <w:tr>
-        <w:trPr>
-          <w:trHeight w:val="428"/>
-        </w:trPr>
-        <w:tc>
-          <w:tcPr>
-            <w:tcW w:w="2232" w:type="dxa"/>
-            <w:shd w:val="clear" w:color="auto" w:fill="BFBFBF" w:themeFill="background1" w:themeFillShade="BF"/>
-          </w:tcPr>
-          <w:p>
-            <w:pPr>
-              <w:rPr>
-                <w:rFonts w:cstheme="minorHAnsi"/>
-                <w:b/>
-              </w:rPr>
-            </w:pPr>
-            <w:r>
-              <w:rPr>
-                <w:rFonts w:cstheme="minorHAnsi"/>
-                <w:b/>
-              </w:rPr>
-              <w:t>Autor</w:t>
-            </w:r>
-          </w:p>
-        </w:tc>
-        <w:tc>
-          <w:tcPr>
-            <w:tcW w:w="7056" w:type="dxa"/>
-          </w:tcPr>
-          <w:p>
-            <w:pPr>
-              <w:rPr>
-                <w:rFonts w:cstheme="minorHAnsi"/>
-                <w:lang w:val="en-GB"/>
-              </w:rPr>
-            </w:pPr>
-            <w:r>
-              <w:rPr>
-                <w:rFonts w:cstheme="minorHAnsi"/>
-                <w:lang w:val="en-GB"/>
-              </w:rPr>
-              <w:t>Emmett Brown, Rick Sanchez, Amelia Pond</w:t>
-            </w:r>
-          </w:p>
-        </w:tc>
-      </w:tr>
-      <w:tr>
-        <w:tc>
-          <w:tcPr>
-            <w:tcW w:w="2232" w:type="dxa"/>
-            <w:shd w:val="clear" w:color="auto" w:fill="BFBFBF" w:themeFill="background1" w:themeFillShade="BF"/>
-          </w:tcPr>
-          <w:p>
-            <w:pPr>
-              <w:rPr>
-                <w:rFonts w:cstheme="minorHAnsi"/>
-                <w:b/>
-              </w:rPr>
-            </w:pPr>
-            <w:r>
-              <w:rPr>
-                <w:rFonts w:cstheme="minorHAnsi"/>
-                <w:b/>
-              </w:rPr>
-              <w:t>Abhängigkeiten zu anderen User Stories</w:t>
-            </w:r>
-          </w:p>
-        </w:tc>
-        <w:tc>
-          <w:tcPr>
-            <w:tcW w:w="7056" w:type="dxa"/>
-          </w:tcPr>
-          <w:p>
-            <w:pPr>
-              <w:rPr>
-                <w:rFonts w:cstheme="minorHAnsi"/>
-              </w:rPr>
-            </w:pPr>
-          </w:p>
-        </w:tc>
-      </w:tr>
-    </w:tbl>
-    <w:p>
-      <w:pPr>
-        <w:rPr>
-          <w:rFonts w:cstheme="minorHAnsi"/>
         </w:rPr>
       </w:pPr>
     </w:p>
@@ -5715,7 +5537,7 @@
               <w:rPr>
                 <w:rFonts w:cstheme="minorHAnsi"/>
               </w:rPr>
-              <w:t>1.6</w:t>
+              <w:t>3.1</w:t>
             </w:r>
           </w:p>
         </w:tc>
@@ -5756,25 +5578,21 @@
               <w:rPr>
                 <w:rFonts w:cstheme="minorHAnsi"/>
               </w:rPr>
-              <w:t xml:space="preserve">Als Arzt möchte ich </w:t>
-            </w:r>
-            <w:r>
-              <w:rPr>
-                <w:rFonts w:cstheme="minorHAnsi"/>
-              </w:rPr>
-              <w:t xml:space="preserve">mindesten fünf Minuten vor </w:t>
-            </w:r>
-            <w:r>
-              <w:rPr>
-                <w:rFonts w:cstheme="minorHAnsi"/>
-              </w:rPr>
-              <w:t>dem Termin</w:t>
-            </w:r>
-            <w:r>
-              <w:rPr>
-                <w:rFonts w:cstheme="minorHAnsi"/>
-              </w:rPr>
-              <w:t xml:space="preserve"> informiert werden, wenn ein Patient einen Termin nicht wahrnimmt, sodass ich andere Patienten vorziehen kann.</w:t>
+              <w:t xml:space="preserve">Als Systemadministrator möchte ich verschiedene Ligen anlegen können, wobei eine Liga </w:t>
+            </w:r>
+            <w:proofErr w:type="gramStart"/>
+            <w:r>
+              <w:rPr>
+                <w:rFonts w:cstheme="minorHAnsi"/>
+              </w:rPr>
+              <w:t>aus Name</w:t>
+            </w:r>
+            <w:proofErr w:type="gramEnd"/>
+            <w:r>
+              <w:rPr>
+                <w:rFonts w:cstheme="minorHAnsi"/>
+              </w:rPr>
+              <w:t xml:space="preserve">, Spielplan und optionalem Liga-Bild bestehen soll. </w:t>
             </w:r>
           </w:p>
         </w:tc>
@@ -5900,7 +5718,7 @@
               <w:rPr>
                 <w:rFonts w:cstheme="minorHAnsi"/>
               </w:rPr>
-              <w:t>Emmett Brown</w:t>
+              <w:t>Max Eschenbach</w:t>
             </w:r>
           </w:p>
         </w:tc>
@@ -5937,12 +5755,6 @@
                 <w:rFonts w:cstheme="minorHAnsi"/>
               </w:rPr>
             </w:pPr>
-            <w:r>
-              <w:rPr>
-                <w:rFonts w:cstheme="minorHAnsi"/>
-              </w:rPr>
-              <w:t>1.3, 1.5</w:t>
-            </w:r>
           </w:p>
         </w:tc>
       </w:tr>
@@ -5951,8 +5763,836 @@
       <w:bookmarkStart w:id="8" w:name="_Hlk19187894"/>
       <w:bookmarkEnd w:id="7"/>
     </w:p>
+    <w:tbl>
+      <w:tblPr>
+        <w:tblStyle w:val="Tabellenraster"/>
+        <w:tblW w:w="0" w:type="auto"/>
+        <w:tblLook w:val="04A0" w:firstRow="1" w:lastRow="0" w:firstColumn="1" w:lastColumn="0" w:noHBand="0" w:noVBand="1"/>
+      </w:tblPr>
+      <w:tblGrid>
+        <w:gridCol w:w="2232"/>
+        <w:gridCol w:w="7056"/>
+      </w:tblGrid>
+      <w:tr>
+        <w:tc>
+          <w:tcPr>
+            <w:tcW w:w="2232" w:type="dxa"/>
+            <w:shd w:val="clear" w:color="auto" w:fill="BFBFBF" w:themeFill="background1" w:themeFillShade="BF"/>
+          </w:tcPr>
+          <w:p>
+            <w:pPr>
+              <w:tabs>
+                <w:tab w:val="right" w:pos="1896"/>
+              </w:tabs>
+              <w:rPr>
+                <w:rFonts w:cstheme="minorHAnsi"/>
+                <w:b/>
+              </w:rPr>
+            </w:pPr>
+            <w:r>
+              <w:rPr>
+                <w:rFonts w:cstheme="minorHAnsi"/>
+                <w:b/>
+              </w:rPr>
+              <w:t>User Story-ID</w:t>
+            </w:r>
+          </w:p>
+        </w:tc>
+        <w:tc>
+          <w:tcPr>
+            <w:tcW w:w="7056" w:type="dxa"/>
+          </w:tcPr>
+          <w:p>
+            <w:pPr>
+              <w:rPr>
+                <w:rFonts w:cstheme="minorHAnsi"/>
+              </w:rPr>
+            </w:pPr>
+            <w:r>
+              <w:rPr>
+                <w:rFonts w:cstheme="minorHAnsi"/>
+              </w:rPr>
+              <w:t>3.2</w:t>
+            </w:r>
+          </w:p>
+        </w:tc>
+      </w:tr>
+      <w:tr>
+        <w:tc>
+          <w:tcPr>
+            <w:tcW w:w="2232" w:type="dxa"/>
+            <w:shd w:val="clear" w:color="auto" w:fill="BFBFBF" w:themeFill="background1" w:themeFillShade="BF"/>
+          </w:tcPr>
+          <w:p>
+            <w:pPr>
+              <w:rPr>
+                <w:rFonts w:cstheme="minorHAnsi"/>
+                <w:b/>
+              </w:rPr>
+            </w:pPr>
+            <w:r>
+              <w:rPr>
+                <w:rFonts w:cstheme="minorHAnsi"/>
+                <w:b/>
+              </w:rPr>
+              <w:t>User Story-Beschreibung</w:t>
+            </w:r>
+          </w:p>
+        </w:tc>
+        <w:tc>
+          <w:tcPr>
+            <w:tcW w:w="7056" w:type="dxa"/>
+          </w:tcPr>
+          <w:p>
+            <w:pPr>
+              <w:rPr>
+                <w:rFonts w:cstheme="minorHAnsi"/>
+              </w:rPr>
+            </w:pPr>
+            <w:r>
+              <w:rPr>
+                <w:rFonts w:cstheme="minorHAnsi"/>
+              </w:rPr>
+              <w:t xml:space="preserve">Als Systemadministrator möchte ich die Möglichkeit haben den Spielplan aus einer CSV-Datei einzulesen, um auch auf ältere Ligen zugriff zu haben. </w:t>
+            </w:r>
+          </w:p>
+        </w:tc>
+      </w:tr>
+      <w:tr>
+        <w:tc>
+          <w:tcPr>
+            <w:tcW w:w="2232" w:type="dxa"/>
+            <w:shd w:val="clear" w:color="auto" w:fill="BFBFBF" w:themeFill="background1" w:themeFillShade="BF"/>
+          </w:tcPr>
+          <w:p>
+            <w:pPr>
+              <w:rPr>
+                <w:rFonts w:cstheme="minorHAnsi"/>
+                <w:b/>
+              </w:rPr>
+            </w:pPr>
+            <w:r>
+              <w:rPr>
+                <w:rFonts w:cstheme="minorHAnsi"/>
+                <w:b/>
+              </w:rPr>
+              <w:t>Geschätzter Realisierungsaufwand</w:t>
+            </w:r>
+          </w:p>
+        </w:tc>
+        <w:tc>
+          <w:tcPr>
+            <w:tcW w:w="7056" w:type="dxa"/>
+          </w:tcPr>
+          <w:p>
+            <w:pPr>
+              <w:rPr>
+                <w:rFonts w:cstheme="minorHAnsi"/>
+              </w:rPr>
+            </w:pPr>
+            <w:r>
+              <w:rPr>
+                <w:rFonts w:cstheme="minorHAnsi"/>
+              </w:rPr>
+              <w:t>2 Tage</w:t>
+            </w:r>
+          </w:p>
+        </w:tc>
+      </w:tr>
+      <w:tr>
+        <w:tc>
+          <w:tcPr>
+            <w:tcW w:w="2232" w:type="dxa"/>
+            <w:shd w:val="clear" w:color="auto" w:fill="BFBFBF" w:themeFill="background1" w:themeFillShade="BF"/>
+          </w:tcPr>
+          <w:p>
+            <w:pPr>
+              <w:rPr>
+                <w:rFonts w:cstheme="minorHAnsi"/>
+                <w:b/>
+              </w:rPr>
+            </w:pPr>
+            <w:r>
+              <w:rPr>
+                <w:rFonts w:cstheme="minorHAnsi"/>
+                <w:b/>
+              </w:rPr>
+              <w:t>Priorität</w:t>
+            </w:r>
+          </w:p>
+        </w:tc>
+        <w:tc>
+          <w:tcPr>
+            <w:tcW w:w="7056" w:type="dxa"/>
+          </w:tcPr>
+          <w:p>
+            <w:pPr>
+              <w:rPr>
+                <w:rFonts w:cstheme="minorHAnsi"/>
+              </w:rPr>
+            </w:pPr>
+            <w:r>
+              <w:rPr>
+                <w:rFonts w:cstheme="minorHAnsi"/>
+              </w:rPr>
+              <w:t>Hoch</w:t>
+            </w:r>
+          </w:p>
+        </w:tc>
+      </w:tr>
+      <w:tr>
+        <w:trPr>
+          <w:trHeight w:val="428"/>
+        </w:trPr>
+        <w:tc>
+          <w:tcPr>
+            <w:tcW w:w="2232" w:type="dxa"/>
+            <w:shd w:val="clear" w:color="auto" w:fill="BFBFBF" w:themeFill="background1" w:themeFillShade="BF"/>
+          </w:tcPr>
+          <w:p>
+            <w:pPr>
+              <w:rPr>
+                <w:rFonts w:cstheme="minorHAnsi"/>
+                <w:b/>
+              </w:rPr>
+            </w:pPr>
+            <w:r>
+              <w:rPr>
+                <w:rFonts w:cstheme="minorHAnsi"/>
+                <w:b/>
+              </w:rPr>
+              <w:t>Autor</w:t>
+            </w:r>
+          </w:p>
+        </w:tc>
+        <w:tc>
+          <w:tcPr>
+            <w:tcW w:w="7056" w:type="dxa"/>
+          </w:tcPr>
+          <w:p>
+            <w:pPr>
+              <w:rPr>
+                <w:rFonts w:cstheme="minorHAnsi"/>
+              </w:rPr>
+            </w:pPr>
+            <w:r>
+              <w:rPr>
+                <w:rFonts w:cstheme="minorHAnsi"/>
+              </w:rPr>
+              <w:t>Max Eschenbach</w:t>
+            </w:r>
+          </w:p>
+        </w:tc>
+      </w:tr>
+      <w:tr>
+        <w:tc>
+          <w:tcPr>
+            <w:tcW w:w="2232" w:type="dxa"/>
+            <w:shd w:val="clear" w:color="auto" w:fill="BFBFBF" w:themeFill="background1" w:themeFillShade="BF"/>
+          </w:tcPr>
+          <w:p>
+            <w:pPr>
+              <w:rPr>
+                <w:rFonts w:cstheme="minorHAnsi"/>
+                <w:b/>
+              </w:rPr>
+            </w:pPr>
+            <w:r>
+              <w:rPr>
+                <w:rFonts w:cstheme="minorHAnsi"/>
+                <w:b/>
+              </w:rPr>
+              <w:t>Abhängigkeiten zu anderen User Stories</w:t>
+            </w:r>
+          </w:p>
+        </w:tc>
+        <w:tc>
+          <w:tcPr>
+            <w:tcW w:w="7056" w:type="dxa"/>
+          </w:tcPr>
+          <w:p>
+            <w:pPr>
+              <w:rPr>
+                <w:rFonts w:cstheme="minorHAnsi"/>
+              </w:rPr>
+            </w:pPr>
+            <w:r>
+              <w:rPr>
+                <w:rFonts w:cstheme="minorHAnsi"/>
+              </w:rPr>
+              <w:t>3.1</w:t>
+            </w:r>
+          </w:p>
+        </w:tc>
+      </w:tr>
+    </w:tbl>
     <w:p/>
+    <w:tbl>
+      <w:tblPr>
+        <w:tblStyle w:val="Tabellenraster"/>
+        <w:tblW w:w="0" w:type="auto"/>
+        <w:tblLook w:val="04A0" w:firstRow="1" w:lastRow="0" w:firstColumn="1" w:lastColumn="0" w:noHBand="0" w:noVBand="1"/>
+      </w:tblPr>
+      <w:tblGrid>
+        <w:gridCol w:w="2232"/>
+        <w:gridCol w:w="7056"/>
+      </w:tblGrid>
+      <w:tr>
+        <w:tc>
+          <w:tcPr>
+            <w:tcW w:w="2232" w:type="dxa"/>
+            <w:shd w:val="clear" w:color="auto" w:fill="BFBFBF" w:themeFill="background1" w:themeFillShade="BF"/>
+          </w:tcPr>
+          <w:p>
+            <w:pPr>
+              <w:tabs>
+                <w:tab w:val="right" w:pos="1896"/>
+              </w:tabs>
+              <w:rPr>
+                <w:rFonts w:cstheme="minorHAnsi"/>
+                <w:b/>
+              </w:rPr>
+            </w:pPr>
+            <w:r>
+              <w:rPr>
+                <w:rFonts w:cstheme="minorHAnsi"/>
+                <w:b/>
+              </w:rPr>
+              <w:t>User Story-ID</w:t>
+            </w:r>
+          </w:p>
+        </w:tc>
+        <w:tc>
+          <w:tcPr>
+            <w:tcW w:w="7056" w:type="dxa"/>
+          </w:tcPr>
+          <w:p>
+            <w:pPr>
+              <w:rPr>
+                <w:rFonts w:cstheme="minorHAnsi"/>
+              </w:rPr>
+            </w:pPr>
+            <w:r>
+              <w:rPr>
+                <w:rFonts w:cstheme="minorHAnsi"/>
+              </w:rPr>
+              <w:t>3.</w:t>
+            </w:r>
+            <w:r>
+              <w:rPr>
+                <w:rFonts w:cstheme="minorHAnsi"/>
+              </w:rPr>
+              <w:t>3</w:t>
+            </w:r>
+          </w:p>
+        </w:tc>
+      </w:tr>
+      <w:tr>
+        <w:tc>
+          <w:tcPr>
+            <w:tcW w:w="2232" w:type="dxa"/>
+            <w:shd w:val="clear" w:color="auto" w:fill="BFBFBF" w:themeFill="background1" w:themeFillShade="BF"/>
+          </w:tcPr>
+          <w:p>
+            <w:pPr>
+              <w:rPr>
+                <w:rFonts w:cstheme="minorHAnsi"/>
+                <w:b/>
+              </w:rPr>
+            </w:pPr>
+            <w:r>
+              <w:rPr>
+                <w:rFonts w:cstheme="minorHAnsi"/>
+                <w:b/>
+              </w:rPr>
+              <w:t>User Story-Beschreibung</w:t>
+            </w:r>
+          </w:p>
+        </w:tc>
+        <w:tc>
+          <w:tcPr>
+            <w:tcW w:w="7056" w:type="dxa"/>
+          </w:tcPr>
+          <w:p>
+            <w:pPr>
+              <w:rPr>
+                <w:rFonts w:cstheme="minorHAnsi"/>
+              </w:rPr>
+            </w:pPr>
+            <w:r>
+              <w:rPr>
+                <w:rFonts w:cstheme="minorHAnsi"/>
+              </w:rPr>
+              <w:t xml:space="preserve">Als Systemadministrator möchte ich </w:t>
+            </w:r>
+            <w:r>
+              <w:rPr>
+                <w:rFonts w:cstheme="minorHAnsi"/>
+              </w:rPr>
+              <w:t>die Möglichkeit haben, die Liga Daten manuell zu ändern, um Tests durchführen zu können und Daten anzupassen</w:t>
+            </w:r>
+            <w:r>
+              <w:rPr>
+                <w:rFonts w:cstheme="minorHAnsi"/>
+              </w:rPr>
+              <w:t xml:space="preserve">. </w:t>
+            </w:r>
+          </w:p>
+        </w:tc>
+      </w:tr>
+      <w:tr>
+        <w:tc>
+          <w:tcPr>
+            <w:tcW w:w="2232" w:type="dxa"/>
+            <w:shd w:val="clear" w:color="auto" w:fill="BFBFBF" w:themeFill="background1" w:themeFillShade="BF"/>
+          </w:tcPr>
+          <w:p>
+            <w:pPr>
+              <w:rPr>
+                <w:rFonts w:cstheme="minorHAnsi"/>
+                <w:b/>
+              </w:rPr>
+            </w:pPr>
+            <w:r>
+              <w:rPr>
+                <w:rFonts w:cstheme="minorHAnsi"/>
+                <w:b/>
+              </w:rPr>
+              <w:t>Geschätzter Realisierungsaufwand</w:t>
+            </w:r>
+          </w:p>
+        </w:tc>
+        <w:tc>
+          <w:tcPr>
+            <w:tcW w:w="7056" w:type="dxa"/>
+          </w:tcPr>
+          <w:p>
+            <w:pPr>
+              <w:rPr>
+                <w:rFonts w:cstheme="minorHAnsi"/>
+              </w:rPr>
+            </w:pPr>
+            <w:r>
+              <w:rPr>
+                <w:rFonts w:cstheme="minorHAnsi"/>
+              </w:rPr>
+              <w:t>2 Tage</w:t>
+            </w:r>
+          </w:p>
+        </w:tc>
+      </w:tr>
+      <w:tr>
+        <w:tc>
+          <w:tcPr>
+            <w:tcW w:w="2232" w:type="dxa"/>
+            <w:shd w:val="clear" w:color="auto" w:fill="BFBFBF" w:themeFill="background1" w:themeFillShade="BF"/>
+          </w:tcPr>
+          <w:p>
+            <w:pPr>
+              <w:rPr>
+                <w:rFonts w:cstheme="minorHAnsi"/>
+                <w:b/>
+              </w:rPr>
+            </w:pPr>
+            <w:r>
+              <w:rPr>
+                <w:rFonts w:cstheme="minorHAnsi"/>
+                <w:b/>
+              </w:rPr>
+              <w:t>Priorität</w:t>
+            </w:r>
+          </w:p>
+        </w:tc>
+        <w:tc>
+          <w:tcPr>
+            <w:tcW w:w="7056" w:type="dxa"/>
+          </w:tcPr>
+          <w:p>
+            <w:pPr>
+              <w:rPr>
+                <w:rFonts w:cstheme="minorHAnsi"/>
+              </w:rPr>
+            </w:pPr>
+            <w:r>
+              <w:rPr>
+                <w:rFonts w:cstheme="minorHAnsi"/>
+              </w:rPr>
+              <w:t>Hoch</w:t>
+            </w:r>
+          </w:p>
+        </w:tc>
+      </w:tr>
+      <w:tr>
+        <w:trPr>
+          <w:trHeight w:val="428"/>
+        </w:trPr>
+        <w:tc>
+          <w:tcPr>
+            <w:tcW w:w="2232" w:type="dxa"/>
+            <w:shd w:val="clear" w:color="auto" w:fill="BFBFBF" w:themeFill="background1" w:themeFillShade="BF"/>
+          </w:tcPr>
+          <w:p>
+            <w:pPr>
+              <w:rPr>
+                <w:rFonts w:cstheme="minorHAnsi"/>
+                <w:b/>
+              </w:rPr>
+            </w:pPr>
+            <w:r>
+              <w:rPr>
+                <w:rFonts w:cstheme="minorHAnsi"/>
+                <w:b/>
+              </w:rPr>
+              <w:t>Autor</w:t>
+            </w:r>
+          </w:p>
+        </w:tc>
+        <w:tc>
+          <w:tcPr>
+            <w:tcW w:w="7056" w:type="dxa"/>
+          </w:tcPr>
+          <w:p>
+            <w:pPr>
+              <w:rPr>
+                <w:rFonts w:cstheme="minorHAnsi"/>
+              </w:rPr>
+            </w:pPr>
+            <w:r>
+              <w:rPr>
+                <w:rFonts w:cstheme="minorHAnsi"/>
+              </w:rPr>
+              <w:t>Max Eschenbach</w:t>
+            </w:r>
+          </w:p>
+        </w:tc>
+      </w:tr>
+      <w:tr>
+        <w:tc>
+          <w:tcPr>
+            <w:tcW w:w="2232" w:type="dxa"/>
+            <w:shd w:val="clear" w:color="auto" w:fill="BFBFBF" w:themeFill="background1" w:themeFillShade="BF"/>
+          </w:tcPr>
+          <w:p>
+            <w:pPr>
+              <w:rPr>
+                <w:rFonts w:cstheme="minorHAnsi"/>
+                <w:b/>
+              </w:rPr>
+            </w:pPr>
+            <w:r>
+              <w:rPr>
+                <w:rFonts w:cstheme="minorHAnsi"/>
+                <w:b/>
+              </w:rPr>
+              <w:t xml:space="preserve">Abhängigkeiten zu </w:t>
+            </w:r>
+            <w:r>
+              <w:rPr>
+                <w:rFonts w:cstheme="minorHAnsi"/>
+                <w:b/>
+              </w:rPr>
+              <w:lastRenderedPageBreak/>
+              <w:t>anderen User Stories</w:t>
+            </w:r>
+          </w:p>
+        </w:tc>
+        <w:tc>
+          <w:tcPr>
+            <w:tcW w:w="7056" w:type="dxa"/>
+          </w:tcPr>
+          <w:p>
+            <w:pPr>
+              <w:rPr>
+                <w:rFonts w:cstheme="minorHAnsi"/>
+              </w:rPr>
+            </w:pPr>
+            <w:r>
+              <w:rPr>
+                <w:rFonts w:cstheme="minorHAnsi"/>
+              </w:rPr>
+              <w:lastRenderedPageBreak/>
+              <w:t>3.1</w:t>
+            </w:r>
+          </w:p>
+        </w:tc>
+      </w:tr>
+    </w:tbl>
     <w:p/>
+    <w:tbl>
+      <w:tblPr>
+        <w:tblStyle w:val="Tabellenraster"/>
+        <w:tblW w:w="0" w:type="auto"/>
+        <w:tblLook w:val="04A0" w:firstRow="1" w:lastRow="0" w:firstColumn="1" w:lastColumn="0" w:noHBand="0" w:noVBand="1"/>
+      </w:tblPr>
+      <w:tblGrid>
+        <w:gridCol w:w="2232"/>
+        <w:gridCol w:w="7056"/>
+      </w:tblGrid>
+      <w:tr>
+        <w:tc>
+          <w:tcPr>
+            <w:tcW w:w="2232" w:type="dxa"/>
+            <w:shd w:val="clear" w:color="auto" w:fill="BFBFBF" w:themeFill="background1" w:themeFillShade="BF"/>
+          </w:tcPr>
+          <w:p>
+            <w:pPr>
+              <w:tabs>
+                <w:tab w:val="right" w:pos="1896"/>
+              </w:tabs>
+              <w:rPr>
+                <w:rFonts w:cstheme="minorHAnsi"/>
+                <w:b/>
+              </w:rPr>
+            </w:pPr>
+            <w:r>
+              <w:rPr>
+                <w:rFonts w:cstheme="minorHAnsi"/>
+                <w:b/>
+              </w:rPr>
+              <w:t>User Story-ID</w:t>
+            </w:r>
+          </w:p>
+        </w:tc>
+        <w:tc>
+          <w:tcPr>
+            <w:tcW w:w="7056" w:type="dxa"/>
+          </w:tcPr>
+          <w:p>
+            <w:pPr>
+              <w:rPr>
+                <w:rFonts w:cstheme="minorHAnsi"/>
+              </w:rPr>
+            </w:pPr>
+            <w:r>
+              <w:rPr>
+                <w:rFonts w:cstheme="minorHAnsi"/>
+              </w:rPr>
+              <w:t>3.</w:t>
+            </w:r>
+            <w:r>
+              <w:rPr>
+                <w:rFonts w:cstheme="minorHAnsi"/>
+              </w:rPr>
+              <w:t>4</w:t>
+            </w:r>
+          </w:p>
+        </w:tc>
+      </w:tr>
+      <w:tr>
+        <w:tc>
+          <w:tcPr>
+            <w:tcW w:w="2232" w:type="dxa"/>
+            <w:shd w:val="clear" w:color="auto" w:fill="BFBFBF" w:themeFill="background1" w:themeFillShade="BF"/>
+          </w:tcPr>
+          <w:p>
+            <w:pPr>
+              <w:rPr>
+                <w:rFonts w:cstheme="minorHAnsi"/>
+                <w:b/>
+              </w:rPr>
+            </w:pPr>
+            <w:r>
+              <w:rPr>
+                <w:rFonts w:cstheme="minorHAnsi"/>
+                <w:b/>
+              </w:rPr>
+              <w:t>User Story-Beschreibung</w:t>
+            </w:r>
+          </w:p>
+        </w:tc>
+        <w:tc>
+          <w:tcPr>
+            <w:tcW w:w="7056" w:type="dxa"/>
+          </w:tcPr>
+          <w:p>
+            <w:pPr>
+              <w:rPr>
+                <w:rFonts w:cstheme="minorHAnsi"/>
+              </w:rPr>
+            </w:pPr>
+            <w:r>
+              <w:rPr>
+                <w:rFonts w:cstheme="minorHAnsi"/>
+              </w:rPr>
+              <w:t xml:space="preserve">Als Systemadministrator möchte ich </w:t>
+            </w:r>
+            <w:r>
+              <w:rPr>
+                <w:rFonts w:cstheme="minorHAnsi"/>
+              </w:rPr>
+              <w:t>das Datum, nach dem sich das System richtet, ändern können, um die nächste Tipprunde einzuleiten</w:t>
+            </w:r>
+          </w:p>
+        </w:tc>
+      </w:tr>
+      <w:tr>
+        <w:tc>
+          <w:tcPr>
+            <w:tcW w:w="2232" w:type="dxa"/>
+            <w:shd w:val="clear" w:color="auto" w:fill="BFBFBF" w:themeFill="background1" w:themeFillShade="BF"/>
+          </w:tcPr>
+          <w:p>
+            <w:pPr>
+              <w:rPr>
+                <w:rFonts w:cstheme="minorHAnsi"/>
+                <w:b/>
+              </w:rPr>
+            </w:pPr>
+            <w:r>
+              <w:rPr>
+                <w:rFonts w:cstheme="minorHAnsi"/>
+                <w:b/>
+              </w:rPr>
+              <w:t>Geschätzter Realisierungsaufwand</w:t>
+            </w:r>
+          </w:p>
+        </w:tc>
+        <w:tc>
+          <w:tcPr>
+            <w:tcW w:w="7056" w:type="dxa"/>
+          </w:tcPr>
+          <w:p>
+            <w:pPr>
+              <w:rPr>
+                <w:rFonts w:cstheme="minorHAnsi"/>
+              </w:rPr>
+            </w:pPr>
+            <w:r>
+              <w:rPr>
+                <w:rFonts w:cstheme="minorHAnsi"/>
+              </w:rPr>
+              <w:t>2 Tage</w:t>
+            </w:r>
+          </w:p>
+        </w:tc>
+      </w:tr>
+      <w:tr>
+        <w:tc>
+          <w:tcPr>
+            <w:tcW w:w="2232" w:type="dxa"/>
+            <w:shd w:val="clear" w:color="auto" w:fill="BFBFBF" w:themeFill="background1" w:themeFillShade="BF"/>
+          </w:tcPr>
+          <w:p>
+            <w:pPr>
+              <w:rPr>
+                <w:rFonts w:cstheme="minorHAnsi"/>
+                <w:b/>
+              </w:rPr>
+            </w:pPr>
+            <w:r>
+              <w:rPr>
+                <w:rFonts w:cstheme="minorHAnsi"/>
+                <w:b/>
+              </w:rPr>
+              <w:t>Priorität</w:t>
+            </w:r>
+          </w:p>
+        </w:tc>
+        <w:tc>
+          <w:tcPr>
+            <w:tcW w:w="7056" w:type="dxa"/>
+          </w:tcPr>
+          <w:p>
+            <w:pPr>
+              <w:rPr>
+                <w:rFonts w:cstheme="minorHAnsi"/>
+              </w:rPr>
+            </w:pPr>
+            <w:r>
+              <w:rPr>
+                <w:rFonts w:cstheme="minorHAnsi"/>
+              </w:rPr>
+              <w:t>Hoch</w:t>
+            </w:r>
+          </w:p>
+        </w:tc>
+      </w:tr>
+      <w:tr>
+        <w:trPr>
+          <w:trHeight w:val="428"/>
+        </w:trPr>
+        <w:tc>
+          <w:tcPr>
+            <w:tcW w:w="2232" w:type="dxa"/>
+            <w:shd w:val="clear" w:color="auto" w:fill="BFBFBF" w:themeFill="background1" w:themeFillShade="BF"/>
+          </w:tcPr>
+          <w:p>
+            <w:pPr>
+              <w:rPr>
+                <w:rFonts w:cstheme="minorHAnsi"/>
+                <w:b/>
+              </w:rPr>
+            </w:pPr>
+            <w:r>
+              <w:rPr>
+                <w:rFonts w:cstheme="minorHAnsi"/>
+                <w:b/>
+              </w:rPr>
+              <w:t>Autor</w:t>
+            </w:r>
+          </w:p>
+        </w:tc>
+        <w:tc>
+          <w:tcPr>
+            <w:tcW w:w="7056" w:type="dxa"/>
+          </w:tcPr>
+          <w:p>
+            <w:pPr>
+              <w:rPr>
+                <w:rFonts w:cstheme="minorHAnsi"/>
+              </w:rPr>
+            </w:pPr>
+            <w:r>
+              <w:rPr>
+                <w:rFonts w:cstheme="minorHAnsi"/>
+              </w:rPr>
+              <w:t>Max Eschenbach</w:t>
+            </w:r>
+          </w:p>
+        </w:tc>
+      </w:tr>
+      <w:tr>
+        <w:tc>
+          <w:tcPr>
+            <w:tcW w:w="2232" w:type="dxa"/>
+            <w:shd w:val="clear" w:color="auto" w:fill="BFBFBF" w:themeFill="background1" w:themeFillShade="BF"/>
+          </w:tcPr>
+          <w:p>
+            <w:pPr>
+              <w:rPr>
+                <w:rFonts w:cstheme="minorHAnsi"/>
+                <w:b/>
+              </w:rPr>
+            </w:pPr>
+            <w:r>
+              <w:rPr>
+                <w:rFonts w:cstheme="minorHAnsi"/>
+                <w:b/>
+              </w:rPr>
+              <w:t>Abhängigkeiten zu anderen User Stories</w:t>
+            </w:r>
+          </w:p>
+        </w:tc>
+        <w:tc>
+          <w:tcPr>
+            <w:tcW w:w="7056" w:type="dxa"/>
+          </w:tcPr>
+          <w:p>
+            <w:pPr>
+              <w:rPr>
+                <w:rFonts w:cstheme="minorHAnsi"/>
+              </w:rPr>
+            </w:pPr>
+            <w:r>
+              <w:rPr>
+                <w:rFonts w:cstheme="minorHAnsi"/>
+              </w:rPr>
+              <w:t>3.1, 3.3</w:t>
+            </w:r>
+          </w:p>
+        </w:tc>
+      </w:tr>
+    </w:tbl>
     <w:p/>
     <w:p/>
     <w:p>
@@ -5974,7 +6614,6 @@
           <w:sz w:val="32"/>
           <w:szCs w:val="32"/>
         </w:rPr>
-        <w:lastRenderedPageBreak/>
         <w:t>Papierprototypen</w:t>
       </w:r>
       <w:bookmarkEnd w:id="9"/>
@@ -6204,7 +6843,21 @@
         <w:rPr>
           <w:rFonts w:cstheme="minorHAnsi"/>
         </w:rPr>
-        <w:t xml:space="preserve"> bevor diese starten und ermöglicht eine Aufteilung der Programmieraufgaben.</w:t>
+        <w:t xml:space="preserve"> bevor diese </w:t>
+      </w:r>
+      <w:proofErr w:type="gramStart"/>
+      <w:r>
+        <w:rPr>
+          <w:rFonts w:cstheme="minorHAnsi"/>
+        </w:rPr>
+        <w:t>starten</w:t>
+      </w:r>
+      <w:proofErr w:type="gramEnd"/>
+      <w:r>
+        <w:rPr>
+          <w:rFonts w:cstheme="minorHAnsi"/>
+        </w:rPr>
+        <w:t xml:space="preserve"> und ermöglicht eine Aufteilung der Programmieraufgaben.</w:t>
       </w:r>
     </w:p>
     <w:p>
@@ -6213,6 +6866,76 @@
           <w:rFonts w:cstheme="minorHAnsi"/>
         </w:rPr>
       </w:pPr>
+      <w:r>
+        <w:rPr>
+          <w:rFonts w:cstheme="minorHAnsi"/>
+          <w:noProof/>
+        </w:rPr>
+        <w:drawing>
+          <wp:anchor distT="0" distB="0" distL="114300" distR="114300" simplePos="0" relativeHeight="251658240" behindDoc="1" locked="0" layoutInCell="1" allowOverlap="1" wp14:anchorId="776303C4" wp14:editId="61314590">
+            <wp:simplePos x="0" y="0"/>
+            <wp:positionH relativeFrom="column">
+              <wp:posOffset>14605</wp:posOffset>
+            </wp:positionH>
+            <wp:positionV relativeFrom="paragraph">
+              <wp:posOffset>336068</wp:posOffset>
+            </wp:positionV>
+            <wp:extent cx="5753100" cy="2428875"/>
+            <wp:effectExtent l="0" t="0" r="0" b="9525"/>
+            <wp:wrapTight wrapText="bothSides">
+              <wp:wrapPolygon edited="0">
+                <wp:start x="0" y="0"/>
+                <wp:lineTo x="0" y="21515"/>
+                <wp:lineTo x="21528" y="21515"/>
+                <wp:lineTo x="21528" y="0"/>
+                <wp:lineTo x="0" y="0"/>
+              </wp:wrapPolygon>
+            </wp:wrapTight>
+            <wp:docPr id="5" name="Grafik 5"/>
+            <wp:cNvGraphicFramePr>
+              <a:graphicFrameLocks xmlns:a="http://schemas.openxmlformats.org/drawingml/2006/main" noChangeAspect="1"/>
+            </wp:cNvGraphicFramePr>
+            <a:graphic xmlns:a="http://schemas.openxmlformats.org/drawingml/2006/main">
+              <a:graphicData uri="http://schemas.openxmlformats.org/drawingml/2006/picture">
+                <pic:pic xmlns:pic="http://schemas.openxmlformats.org/drawingml/2006/picture">
+                  <pic:nvPicPr>
+                    <pic:cNvPr id="0" name="Picture 1"/>
+                    <pic:cNvPicPr>
+                      <a:picLocks noChangeAspect="1" noChangeArrowheads="1"/>
+                    </pic:cNvPicPr>
+                  </pic:nvPicPr>
+                  <pic:blipFill>
+                    <a:blip r:embed="rId9">
+                      <a:extLst>
+                        <a:ext uri="{28A0092B-C50C-407E-A947-70E740481C1C}">
+                          <a14:useLocalDpi xmlns:a14="http://schemas.microsoft.com/office/drawing/2010/main" val="0"/>
+                        </a:ext>
+                      </a:extLst>
+                    </a:blip>
+                    <a:srcRect/>
+                    <a:stretch>
+                      <a:fillRect/>
+                    </a:stretch>
+                  </pic:blipFill>
+                  <pic:spPr bwMode="auto">
+                    <a:xfrm>
+                      <a:off x="0" y="0"/>
+                      <a:ext cx="5753100" cy="2428875"/>
+                    </a:xfrm>
+                    <a:prstGeom prst="rect">
+                      <a:avLst/>
+                    </a:prstGeom>
+                    <a:noFill/>
+                    <a:ln>
+                      <a:noFill/>
+                    </a:ln>
+                  </pic:spPr>
+                </pic:pic>
+              </a:graphicData>
+            </a:graphic>
+          </wp:anchor>
+        </w:drawing>
+      </w:r>
     </w:p>
     <w:p>
       <w:pPr>
@@ -6237,6 +6960,7 @@
           <w:sz w:val="32"/>
           <w:szCs w:val="32"/>
         </w:rPr>
+        <w:lastRenderedPageBreak/>
         <w:t>Verhaltensdiagramm</w:t>
       </w:r>
       <w:r>
@@ -6387,7 +7111,7 @@
                     <pic:cNvPicPr/>
                   </pic:nvPicPr>
                   <pic:blipFill>
-                    <a:blip r:embed="rId9">
+                    <a:blip r:embed="rId10">
                       <a:extLst>
                         <a:ext uri="{28A0092B-C50C-407E-A947-70E740481C1C}">
                           <a14:useLocalDpi xmlns:a14="http://schemas.microsoft.com/office/drawing/2010/main" val="0"/>
@@ -6420,7 +7144,7 @@
           <w:lang w:eastAsia="de-DE"/>
         </w:rPr>
         <w:drawing>
-          <wp:inline distT="0" distB="0" distL="0" distR="0" wp14:anchorId="2F190367" wp14:editId="2DD2F10C">
+          <wp:inline distT="0" distB="0" distL="0" distR="0" wp14:anchorId="2F190367" wp14:editId="45718B31">
             <wp:extent cx="3213880" cy="2144684"/>
             <wp:effectExtent l="0" t="0" r="5715" b="8255"/>
             <wp:docPr id="3" name="Grafik 3"/>
@@ -6435,7 +7159,7 @@
                     <pic:cNvPicPr/>
                   </pic:nvPicPr>
                   <pic:blipFill>
-                    <a:blip r:embed="rId10">
+                    <a:blip r:embed="rId11">
                       <a:extLst>
                         <a:ext uri="{28A0092B-C50C-407E-A947-70E740481C1C}">
                           <a14:useLocalDpi xmlns:a14="http://schemas.microsoft.com/office/drawing/2010/main" val="0"/>
@@ -6484,7 +7208,7 @@
                     <pic:cNvPicPr/>
                   </pic:nvPicPr>
                   <pic:blipFill>
-                    <a:blip r:embed="rId11">
+                    <a:blip r:embed="rId12">
                       <a:extLst>
                         <a:ext uri="{28A0092B-C50C-407E-A947-70E740481C1C}">
                           <a14:useLocalDpi xmlns:a14="http://schemas.microsoft.com/office/drawing/2010/main" val="0"/>
@@ -6532,7 +7256,7 @@
                     <pic:cNvPicPr/>
                   </pic:nvPicPr>
                   <pic:blipFill>
-                    <a:blip r:embed="rId12">
+                    <a:blip r:embed="rId13">
                       <a:extLst>
                         <a:ext uri="{28A0092B-C50C-407E-A947-70E740481C1C}">
                           <a14:useLocalDpi xmlns:a14="http://schemas.microsoft.com/office/drawing/2010/main" val="0"/>
@@ -6583,8 +7307,6 @@
           <w:docGrid w:linePitch="360"/>
         </w:sectPr>
       </w:pPr>
-      <w:bookmarkStart w:id="12" w:name="_GoBack"/>
-      <w:bookmarkEnd w:id="12"/>
     </w:p>
     <w:p>
       <w:pPr>
@@ -6594,7 +7316,7 @@
           <w:rFonts w:asciiTheme="minorHAnsi" w:hAnsiTheme="minorHAnsi" w:cstheme="minorHAnsi"/>
         </w:rPr>
       </w:pPr>
-      <w:bookmarkStart w:id="13" w:name="_Toc115257131"/>
+      <w:bookmarkStart w:id="12" w:name="_Toc115257131"/>
       <w:r>
         <w:rPr>
           <w:rFonts w:asciiTheme="minorHAnsi" w:hAnsiTheme="minorHAnsi" w:cstheme="minorHAnsi"/>
@@ -6605,7 +7327,7 @@
         <w:lastRenderedPageBreak/>
         <w:t>Funktionalitätsplanung</w:t>
       </w:r>
-      <w:bookmarkEnd w:id="13"/>
+      <w:bookmarkEnd w:id="12"/>
     </w:p>
     <w:p>
       <w:pPr>
@@ -6935,6 +7657,7 @@
                 <w:b/>
               </w:rPr>
             </w:pPr>
+            <w:proofErr w:type="spellStart"/>
             <w:r>
               <w:rPr>
                 <w:rFonts w:cstheme="minorHAnsi"/>
@@ -6942,6 +7665,7 @@
               </w:rPr>
               <w:t>referenz</w:t>
             </w:r>
+            <w:proofErr w:type="spellEnd"/>
           </w:p>
         </w:tc>
         <w:tc>
@@ -7803,7 +8527,7 @@
           <w:szCs w:val="32"/>
         </w:rPr>
       </w:pPr>
-      <w:bookmarkStart w:id="14" w:name="_Toc115257132"/>
+      <w:bookmarkStart w:id="13" w:name="_Toc115257132"/>
       <w:r>
         <w:rPr>
           <w:rFonts w:asciiTheme="minorHAnsi" w:hAnsiTheme="minorHAnsi" w:cstheme="minorHAnsi"/>
@@ -7814,7 +8538,7 @@
         <w:lastRenderedPageBreak/>
         <w:t>Systemtests</w:t>
       </w:r>
-      <w:bookmarkEnd w:id="14"/>
+      <w:bookmarkEnd w:id="13"/>
     </w:p>
     <w:p>
       <w:pPr>
@@ -8133,13 +8857,23 @@
                 <w:rFonts w:cstheme="minorHAnsi"/>
               </w:rPr>
             </w:pPr>
+            <w:proofErr w:type="spellStart"/>
             <w:r>
               <w:rPr>
                 <w:rFonts w:cstheme="minorHAnsi"/>
                 <w:b/>
                 <w:bCs/>
               </w:rPr>
-              <w:t>Vorbedin-gung(en)</w:t>
+              <w:t>Vorbedin-gung</w:t>
+            </w:r>
+            <w:proofErr w:type="spellEnd"/>
+            <w:r>
+              <w:rPr>
+                <w:rFonts w:cstheme="minorHAnsi"/>
+                <w:b/>
+                <w:bCs/>
+              </w:rPr>
+              <w:t>(en)</w:t>
             </w:r>
           </w:p>
         </w:tc>
@@ -8770,13 +9504,23 @@
                 <w:rFonts w:cstheme="minorHAnsi"/>
               </w:rPr>
             </w:pPr>
+            <w:proofErr w:type="spellStart"/>
             <w:r>
               <w:rPr>
                 <w:rFonts w:cstheme="minorHAnsi"/>
                 <w:b/>
                 <w:bCs/>
               </w:rPr>
-              <w:t>Nachbe-dingung(en)</w:t>
+              <w:t>Nachbe</w:t>
+            </w:r>
+            <w:proofErr w:type="spellEnd"/>
+            <w:r>
+              <w:rPr>
+                <w:rFonts w:cstheme="minorHAnsi"/>
+                <w:b/>
+                <w:bCs/>
+              </w:rPr>
+              <w:t>-dingung(en)</w:t>
             </w:r>
           </w:p>
         </w:tc>
@@ -9210,13 +9954,23 @@
                 <w:rFonts w:cstheme="minorHAnsi"/>
               </w:rPr>
             </w:pPr>
+            <w:proofErr w:type="spellStart"/>
             <w:r>
               <w:rPr>
                 <w:rFonts w:cstheme="minorHAnsi"/>
                 <w:b/>
                 <w:bCs/>
               </w:rPr>
-              <w:t>Vorbedin-gung(en)</w:t>
+              <w:t>Vorbedin-gung</w:t>
+            </w:r>
+            <w:proofErr w:type="spellEnd"/>
+            <w:r>
+              <w:rPr>
+                <w:rFonts w:cstheme="minorHAnsi"/>
+                <w:b/>
+                <w:bCs/>
+              </w:rPr>
+              <w:t>(en)</w:t>
             </w:r>
           </w:p>
         </w:tc>
@@ -9847,13 +10601,23 @@
                 <w:rFonts w:cstheme="minorHAnsi"/>
               </w:rPr>
             </w:pPr>
+            <w:proofErr w:type="spellStart"/>
             <w:r>
               <w:rPr>
                 <w:rFonts w:cstheme="minorHAnsi"/>
                 <w:b/>
                 <w:bCs/>
               </w:rPr>
-              <w:t>Nachbe-dingung(en)</w:t>
+              <w:t>Nachbe</w:t>
+            </w:r>
+            <w:proofErr w:type="spellEnd"/>
+            <w:r>
+              <w:rPr>
+                <w:rFonts w:cstheme="minorHAnsi"/>
+                <w:b/>
+                <w:bCs/>
+              </w:rPr>
+              <w:t>-dingung(en)</w:t>
             </w:r>
           </w:p>
         </w:tc>
@@ -10019,7 +10783,7 @@
           <w:szCs w:val="40"/>
         </w:rPr>
       </w:pPr>
-      <w:bookmarkStart w:id="15" w:name="_Toc115257133"/>
+      <w:bookmarkStart w:id="14" w:name="_Toc115257133"/>
       <w:r>
         <w:rPr>
           <w:rFonts w:asciiTheme="minorHAnsi" w:hAnsiTheme="minorHAnsi" w:cstheme="minorHAnsi"/>
@@ -10039,7 +10803,7 @@
         </w:rPr>
         <w:t xml:space="preserve"> II</w:t>
       </w:r>
-      <w:bookmarkEnd w:id="15"/>
+      <w:bookmarkEnd w:id="14"/>
     </w:p>
     <w:tbl>
       <w:tblPr>
@@ -10566,7 +11330,7 @@
           <w:szCs w:val="32"/>
         </w:rPr>
       </w:pPr>
-      <w:bookmarkStart w:id="16" w:name="_Toc115257134"/>
+      <w:bookmarkStart w:id="15" w:name="_Toc115257134"/>
       <w:r>
         <w:rPr>
           <w:rFonts w:ascii="Calibri" w:hAnsi="Calibri" w:cs="Calibri"/>
@@ -10575,7 +11339,7 @@
         </w:rPr>
         <w:t>Spezifikationsplanung</w:t>
       </w:r>
-      <w:bookmarkEnd w:id="16"/>
+      <w:bookmarkEnd w:id="15"/>
     </w:p>
     <w:p/>
     <w:p>
@@ -10588,7 +11352,7 @@
           <w:szCs w:val="32"/>
         </w:rPr>
       </w:pPr>
-      <w:bookmarkStart w:id="17" w:name="_Toc115257135"/>
+      <w:bookmarkStart w:id="16" w:name="_Toc115257135"/>
       <w:r>
         <w:rPr>
           <w:rFonts w:asciiTheme="minorHAnsi" w:hAnsiTheme="minorHAnsi" w:cstheme="minorHAnsi"/>
@@ -10598,7 +11362,7 @@
         </w:rPr>
         <w:t>User-Stories</w:t>
       </w:r>
-      <w:bookmarkEnd w:id="17"/>
+      <w:bookmarkEnd w:id="16"/>
     </w:p>
     <w:p>
       <w:pPr>
@@ -10875,7 +11639,7 @@
           <w:szCs w:val="32"/>
         </w:rPr>
       </w:pPr>
-      <w:bookmarkStart w:id="18" w:name="_Toc115257136"/>
+      <w:bookmarkStart w:id="17" w:name="_Toc115257136"/>
       <w:r>
         <w:rPr>
           <w:rFonts w:eastAsiaTheme="majorEastAsia" w:cstheme="minorHAnsi"/>
@@ -10885,7 +11649,7 @@
         <w:lastRenderedPageBreak/>
         <w:t>Papierprototypen</w:t>
       </w:r>
-      <w:bookmarkEnd w:id="18"/>
+      <w:bookmarkEnd w:id="17"/>
     </w:p>
     <w:p/>
     <w:p/>
@@ -10897,7 +11661,7 @@
           <w:color w:val="000000" w:themeColor="text1"/>
         </w:rPr>
       </w:pPr>
-      <w:bookmarkStart w:id="19" w:name="_Toc115257137"/>
+      <w:bookmarkStart w:id="18" w:name="_Toc115257137"/>
       <w:r>
         <w:rPr>
           <w:rFonts w:asciiTheme="minorHAnsi" w:hAnsiTheme="minorHAnsi" w:cstheme="minorHAnsi"/>
@@ -10907,7 +11671,7 @@
         </w:rPr>
         <w:t>Strukturdiagramme (Komponenten- und Klassendiagramme)</w:t>
       </w:r>
-      <w:bookmarkEnd w:id="19"/>
+      <w:bookmarkEnd w:id="18"/>
     </w:p>
     <w:p>
       <w:pPr>
@@ -10931,7 +11695,7 @@
           <w:color w:val="000000" w:themeColor="text1"/>
         </w:rPr>
       </w:pPr>
-      <w:bookmarkStart w:id="20" w:name="_Toc115257138"/>
+      <w:bookmarkStart w:id="19" w:name="_Toc115257138"/>
       <w:r>
         <w:rPr>
           <w:rFonts w:asciiTheme="minorHAnsi" w:hAnsiTheme="minorHAnsi" w:cstheme="minorHAnsi"/>
@@ -10941,7 +11705,7 @@
         </w:rPr>
         <w:t>Verhaltensdiagramme (Kommunikationsdiagramme)</w:t>
       </w:r>
-      <w:bookmarkEnd w:id="20"/>
+      <w:bookmarkEnd w:id="19"/>
     </w:p>
     <w:p>
       <w:pPr>
@@ -10970,7 +11734,7 @@
           <w:szCs w:val="32"/>
         </w:rPr>
       </w:pPr>
-      <w:bookmarkStart w:id="21" w:name="_Toc115257139"/>
+      <w:bookmarkStart w:id="20" w:name="_Toc115257139"/>
       <w:r>
         <w:rPr>
           <w:rFonts w:asciiTheme="minorHAnsi" w:hAnsiTheme="minorHAnsi" w:cstheme="minorHAnsi"/>
@@ -10981,7 +11745,7 @@
         <w:lastRenderedPageBreak/>
         <w:t>Funktionalitätsplanung</w:t>
       </w:r>
-      <w:bookmarkEnd w:id="21"/>
+      <w:bookmarkEnd w:id="20"/>
     </w:p>
     <w:tbl>
       <w:tblPr>
@@ -11199,6 +11963,7 @@
                 <w:b/>
               </w:rPr>
             </w:pPr>
+            <w:proofErr w:type="spellStart"/>
             <w:r>
               <w:rPr>
                 <w:rFonts w:cstheme="minorHAnsi"/>
@@ -11206,6 +11971,7 @@
               </w:rPr>
               <w:t>referenz</w:t>
             </w:r>
+            <w:proofErr w:type="spellEnd"/>
           </w:p>
         </w:tc>
         <w:tc>
@@ -11974,7 +12740,7 @@
           <w:szCs w:val="32"/>
         </w:rPr>
       </w:pPr>
-      <w:bookmarkStart w:id="22" w:name="_Toc115257140"/>
+      <w:bookmarkStart w:id="21" w:name="_Toc115257140"/>
       <w:r>
         <w:rPr>
           <w:rFonts w:asciiTheme="minorHAnsi" w:hAnsiTheme="minorHAnsi" w:cstheme="minorHAnsi"/>
@@ -11985,7 +12751,7 @@
         <w:lastRenderedPageBreak/>
         <w:t>Modultests</w:t>
       </w:r>
-      <w:bookmarkEnd w:id="22"/>
+      <w:bookmarkEnd w:id="21"/>
     </w:p>
     <w:p>
       <w:pPr>
@@ -12223,7 +12989,7 @@
           <w:color w:val="000000" w:themeColor="text1"/>
         </w:rPr>
       </w:pPr>
-      <w:bookmarkStart w:id="23" w:name="_Toc115257141"/>
+      <w:bookmarkStart w:id="22" w:name="_Toc115257141"/>
       <w:r>
         <w:rPr>
           <w:rFonts w:asciiTheme="minorHAnsi" w:hAnsiTheme="minorHAnsi" w:cstheme="minorHAnsi"/>
@@ -12233,7 +12999,7 @@
         </w:rPr>
         <w:t>Systemtests</w:t>
       </w:r>
-      <w:bookmarkEnd w:id="23"/>
+      <w:bookmarkEnd w:id="22"/>
     </w:p>
     <w:p>
       <w:pPr>
@@ -12286,7 +13052,7 @@
                 <w:rFonts w:cstheme="minorHAnsi"/>
               </w:rPr>
             </w:pPr>
-            <w:bookmarkStart w:id="24" w:name="_Hlk4742415"/>
+            <w:bookmarkStart w:id="23" w:name="_Hlk4742415"/>
             <w:r>
               <w:rPr>
                 <w:rFonts w:cstheme="minorHAnsi"/>
@@ -12491,13 +13257,23 @@
                 <w:rFonts w:cstheme="minorHAnsi"/>
               </w:rPr>
             </w:pPr>
+            <w:proofErr w:type="spellStart"/>
             <w:r>
               <w:rPr>
                 <w:rFonts w:cstheme="minorHAnsi"/>
                 <w:b/>
                 <w:bCs/>
               </w:rPr>
-              <w:t>Vorbedin-gung(en)</w:t>
+              <w:t>Vorbedin-gung</w:t>
+            </w:r>
+            <w:proofErr w:type="spellEnd"/>
+            <w:r>
+              <w:rPr>
+                <w:rFonts w:cstheme="minorHAnsi"/>
+                <w:b/>
+                <w:bCs/>
+              </w:rPr>
+              <w:t>(en)</w:t>
             </w:r>
           </w:p>
         </w:tc>
@@ -13053,13 +13829,23 @@
                 <w:rFonts w:cstheme="minorHAnsi"/>
               </w:rPr>
             </w:pPr>
+            <w:proofErr w:type="spellStart"/>
             <w:r>
               <w:rPr>
                 <w:rFonts w:cstheme="minorHAnsi"/>
                 <w:b/>
                 <w:bCs/>
               </w:rPr>
-              <w:t>Nachbe-dingung(en)</w:t>
+              <w:t>Nachbe</w:t>
+            </w:r>
+            <w:proofErr w:type="spellEnd"/>
+            <w:r>
+              <w:rPr>
+                <w:rFonts w:cstheme="minorHAnsi"/>
+                <w:b/>
+                <w:bCs/>
+              </w:rPr>
+              <w:t>-dingung(en)</w:t>
             </w:r>
           </w:p>
         </w:tc>
@@ -13185,7 +13971,7 @@
           </w:p>
         </w:tc>
       </w:tr>
-      <w:bookmarkEnd w:id="24"/>
+      <w:bookmarkEnd w:id="23"/>
     </w:tbl>
     <w:p>
       <w:pPr>
@@ -13237,7 +14023,7 @@
           <w:szCs w:val="40"/>
         </w:rPr>
       </w:pPr>
-      <w:bookmarkStart w:id="25" w:name="_Toc115257142"/>
+      <w:bookmarkStart w:id="24" w:name="_Toc115257142"/>
       <w:r>
         <w:rPr>
           <w:rFonts w:asciiTheme="minorHAnsi" w:hAnsiTheme="minorHAnsi" w:cstheme="minorHAnsi"/>
@@ -13266,7 +14052,7 @@
         </w:rPr>
         <w:t>I</w:t>
       </w:r>
-      <w:bookmarkEnd w:id="25"/>
+      <w:bookmarkEnd w:id="24"/>
     </w:p>
     <w:tbl>
       <w:tblPr>
@@ -13793,7 +14579,7 @@
           <w:szCs w:val="32"/>
         </w:rPr>
       </w:pPr>
-      <w:bookmarkStart w:id="26" w:name="_Toc115257143"/>
+      <w:bookmarkStart w:id="25" w:name="_Toc115257143"/>
       <w:r>
         <w:rPr>
           <w:rFonts w:ascii="Calibri" w:hAnsi="Calibri" w:cs="Calibri"/>
@@ -13802,7 +14588,7 @@
         </w:rPr>
         <w:t>Spezifikationsplanung</w:t>
       </w:r>
-      <w:bookmarkEnd w:id="26"/>
+      <w:bookmarkEnd w:id="25"/>
     </w:p>
     <w:p>
       <w:pPr>
@@ -13828,7 +14614,7 @@
           <w:szCs w:val="32"/>
         </w:rPr>
       </w:pPr>
-      <w:bookmarkStart w:id="27" w:name="_Toc115257144"/>
+      <w:bookmarkStart w:id="26" w:name="_Toc115257144"/>
       <w:r>
         <w:rPr>
           <w:rFonts w:asciiTheme="minorHAnsi" w:hAnsiTheme="minorHAnsi" w:cstheme="minorHAnsi"/>
@@ -13838,7 +14624,7 @@
         </w:rPr>
         <w:t>User-Stories</w:t>
       </w:r>
-      <w:bookmarkEnd w:id="27"/>
+      <w:bookmarkEnd w:id="26"/>
     </w:p>
     <w:p>
       <w:pPr>
@@ -14150,7 +14936,7 @@
           <w:szCs w:val="32"/>
         </w:rPr>
       </w:pPr>
-      <w:bookmarkStart w:id="28" w:name="_Toc115257145"/>
+      <w:bookmarkStart w:id="27" w:name="_Toc115257145"/>
       <w:r>
         <w:rPr>
           <w:rFonts w:eastAsiaTheme="majorEastAsia" w:cstheme="minorHAnsi"/>
@@ -14159,6 +14945,40 @@
         </w:rPr>
         <w:lastRenderedPageBreak/>
         <w:t>Papierprototypen</w:t>
+      </w:r>
+      <w:bookmarkEnd w:id="27"/>
+    </w:p>
+    <w:p>
+      <w:pPr>
+        <w:rPr>
+          <w:rFonts w:cstheme="minorHAnsi"/>
+        </w:rPr>
+      </w:pPr>
+    </w:p>
+    <w:p>
+      <w:pPr>
+        <w:rPr>
+          <w:rFonts w:cstheme="minorHAnsi"/>
+        </w:rPr>
+      </w:pPr>
+    </w:p>
+    <w:p>
+      <w:pPr>
+        <w:pStyle w:val="berschrift2"/>
+        <w:rPr>
+          <w:rFonts w:cstheme="minorHAnsi"/>
+          <w:color w:val="000000" w:themeColor="text1"/>
+        </w:rPr>
+      </w:pPr>
+      <w:bookmarkStart w:id="28" w:name="_Toc115257146"/>
+      <w:r>
+        <w:rPr>
+          <w:rFonts w:asciiTheme="minorHAnsi" w:hAnsiTheme="minorHAnsi" w:cstheme="minorHAnsi"/>
+          <w:color w:val="000000" w:themeColor="text1"/>
+          <w:sz w:val="32"/>
+          <w:szCs w:val="32"/>
+        </w:rPr>
+        <w:t>Strukturdiagramme (Komponenten- und Klassendiagramme)</w:t>
       </w:r>
       <w:bookmarkEnd w:id="28"/>
     </w:p>
@@ -14184,7 +15004,7 @@
           <w:color w:val="000000" w:themeColor="text1"/>
         </w:rPr>
       </w:pPr>
-      <w:bookmarkStart w:id="29" w:name="_Toc115257146"/>
+      <w:bookmarkStart w:id="29" w:name="_Toc115257147"/>
       <w:r>
         <w:rPr>
           <w:rFonts w:asciiTheme="minorHAnsi" w:hAnsiTheme="minorHAnsi" w:cstheme="minorHAnsi"/>
@@ -14192,43 +15012,9 @@
           <w:sz w:val="32"/>
           <w:szCs w:val="32"/>
         </w:rPr>
-        <w:t>Strukturdiagramme (Komponenten- und Klassendiagramme)</w:t>
+        <w:t>Verhaltensdiagramme (Kommunikationsdiagramme)</w:t>
       </w:r>
       <w:bookmarkEnd w:id="29"/>
-    </w:p>
-    <w:p>
-      <w:pPr>
-        <w:rPr>
-          <w:rFonts w:cstheme="minorHAnsi"/>
-        </w:rPr>
-      </w:pPr>
-    </w:p>
-    <w:p>
-      <w:pPr>
-        <w:rPr>
-          <w:rFonts w:cstheme="minorHAnsi"/>
-        </w:rPr>
-      </w:pPr>
-    </w:p>
-    <w:p>
-      <w:pPr>
-        <w:pStyle w:val="berschrift2"/>
-        <w:rPr>
-          <w:rFonts w:cstheme="minorHAnsi"/>
-          <w:color w:val="000000" w:themeColor="text1"/>
-        </w:rPr>
-      </w:pPr>
-      <w:bookmarkStart w:id="30" w:name="_Toc115257147"/>
-      <w:r>
-        <w:rPr>
-          <w:rFonts w:asciiTheme="minorHAnsi" w:hAnsiTheme="minorHAnsi" w:cstheme="minorHAnsi"/>
-          <w:color w:val="000000" w:themeColor="text1"/>
-          <w:sz w:val="32"/>
-          <w:szCs w:val="32"/>
-        </w:rPr>
-        <w:t>Verhaltensdiagramme (Kommunikationsdiagramme)</w:t>
-      </w:r>
-      <w:bookmarkEnd w:id="30"/>
     </w:p>
     <w:p>
       <w:pPr>
@@ -14271,7 +15057,7 @@
           <w:szCs w:val="32"/>
         </w:rPr>
       </w:pPr>
-      <w:bookmarkStart w:id="31" w:name="_Toc115257148"/>
+      <w:bookmarkStart w:id="30" w:name="_Toc115257148"/>
       <w:r>
         <w:rPr>
           <w:rFonts w:asciiTheme="minorHAnsi" w:hAnsiTheme="minorHAnsi" w:cstheme="minorHAnsi"/>
@@ -14282,7 +15068,7 @@
         <w:lastRenderedPageBreak/>
         <w:t>Funktionalitätsplanung</w:t>
       </w:r>
-      <w:bookmarkEnd w:id="31"/>
+      <w:bookmarkEnd w:id="30"/>
     </w:p>
     <w:tbl>
       <w:tblPr>
@@ -14500,6 +15286,7 @@
                 <w:b/>
               </w:rPr>
             </w:pPr>
+            <w:proofErr w:type="spellStart"/>
             <w:r>
               <w:rPr>
                 <w:rFonts w:cstheme="minorHAnsi"/>
@@ -14507,6 +15294,7 @@
               </w:rPr>
               <w:t>referenz</w:t>
             </w:r>
+            <w:proofErr w:type="spellEnd"/>
           </w:p>
         </w:tc>
         <w:tc>
@@ -15282,7 +16070,7 @@
           <w:szCs w:val="32"/>
         </w:rPr>
       </w:pPr>
-      <w:bookmarkStart w:id="32" w:name="_Toc115257149"/>
+      <w:bookmarkStart w:id="31" w:name="_Toc115257149"/>
       <w:r>
         <w:rPr>
           <w:rFonts w:asciiTheme="minorHAnsi" w:hAnsiTheme="minorHAnsi" w:cstheme="minorHAnsi"/>
@@ -15293,7 +16081,7 @@
         <w:lastRenderedPageBreak/>
         <w:t>Modultests</w:t>
       </w:r>
-      <w:bookmarkEnd w:id="32"/>
+      <w:bookmarkEnd w:id="31"/>
     </w:p>
     <w:p/>
     <w:tbl>
@@ -15499,7 +16287,7 @@
           <w:color w:val="000000" w:themeColor="text1"/>
         </w:rPr>
       </w:pPr>
-      <w:bookmarkStart w:id="33" w:name="_Toc115257150"/>
+      <w:bookmarkStart w:id="32" w:name="_Toc115257150"/>
       <w:r>
         <w:rPr>
           <w:rFonts w:asciiTheme="minorHAnsi" w:hAnsiTheme="minorHAnsi" w:cstheme="minorHAnsi"/>
@@ -15509,7 +16297,7 @@
         </w:rPr>
         <w:t>Systemtests</w:t>
       </w:r>
-      <w:bookmarkEnd w:id="33"/>
+      <w:bookmarkEnd w:id="32"/>
     </w:p>
     <w:p>
       <w:pPr>
@@ -15766,13 +16554,23 @@
                 <w:rFonts w:cstheme="minorHAnsi"/>
               </w:rPr>
             </w:pPr>
+            <w:proofErr w:type="spellStart"/>
             <w:r>
               <w:rPr>
                 <w:rFonts w:cstheme="minorHAnsi"/>
                 <w:b/>
                 <w:bCs/>
               </w:rPr>
-              <w:t>Vorbedin-gung(en)</w:t>
+              <w:t>Vorbedin-gung</w:t>
+            </w:r>
+            <w:proofErr w:type="spellEnd"/>
+            <w:r>
+              <w:rPr>
+                <w:rFonts w:cstheme="minorHAnsi"/>
+                <w:b/>
+                <w:bCs/>
+              </w:rPr>
+              <w:t>(en)</w:t>
             </w:r>
           </w:p>
         </w:tc>
@@ -16328,13 +17126,23 @@
                 <w:rFonts w:cstheme="minorHAnsi"/>
               </w:rPr>
             </w:pPr>
+            <w:proofErr w:type="spellStart"/>
             <w:r>
               <w:rPr>
                 <w:rFonts w:cstheme="minorHAnsi"/>
                 <w:b/>
                 <w:bCs/>
               </w:rPr>
-              <w:t>Nachbe-dingung(en)</w:t>
+              <w:t>Nachbe</w:t>
+            </w:r>
+            <w:proofErr w:type="spellEnd"/>
+            <w:r>
+              <w:rPr>
+                <w:rFonts w:cstheme="minorHAnsi"/>
+                <w:b/>
+                <w:bCs/>
+              </w:rPr>
+              <w:t>-dingung(en)</w:t>
             </w:r>
           </w:p>
         </w:tc>
@@ -16511,7 +17319,7 @@
           <w:szCs w:val="40"/>
         </w:rPr>
       </w:pPr>
-      <w:bookmarkStart w:id="34" w:name="_Toc115257151"/>
+      <w:bookmarkStart w:id="33" w:name="_Toc115257151"/>
       <w:r>
         <w:rPr>
           <w:rFonts w:asciiTheme="minorHAnsi" w:hAnsiTheme="minorHAnsi" w:cstheme="minorHAnsi"/>
@@ -16521,11 +17329,68 @@
         </w:rPr>
         <w:lastRenderedPageBreak/>
         <w:t>Nutzerhandbuch</w:t>
+      </w:r>
+      <w:bookmarkEnd w:id="33"/>
+    </w:p>
+    <w:p>
+      <w:pPr>
+        <w:pStyle w:val="berschrift2"/>
+        <w:rPr>
+          <w:rFonts w:asciiTheme="minorHAnsi" w:hAnsiTheme="minorHAnsi" w:cstheme="minorHAnsi"/>
+          <w:color w:val="auto"/>
+          <w:sz w:val="32"/>
+          <w:szCs w:val="32"/>
+        </w:rPr>
+      </w:pPr>
+      <w:bookmarkStart w:id="34" w:name="_Toc115257152"/>
+      <w:r>
+        <w:rPr>
+          <w:rFonts w:asciiTheme="minorHAnsi" w:hAnsiTheme="minorHAnsi" w:cstheme="minorHAnsi"/>
+          <w:color w:val="auto"/>
+          <w:sz w:val="32"/>
+          <w:szCs w:val="32"/>
+        </w:rPr>
+        <w:t>Technische Anforderungen</w:t>
       </w:r>
       <w:bookmarkEnd w:id="34"/>
     </w:p>
     <w:p>
       <w:pPr>
+        <w:pBdr>
+          <w:top w:val="single" w:sz="4" w:space="1" w:color="auto"/>
+          <w:left w:val="single" w:sz="4" w:space="4" w:color="auto"/>
+          <w:bottom w:val="single" w:sz="4" w:space="1" w:color="auto"/>
+          <w:right w:val="single" w:sz="4" w:space="4" w:color="auto"/>
+          <w:between w:val="single" w:sz="4" w:space="1" w:color="auto"/>
+          <w:bar w:val="single" w:sz="4" w:color="auto"/>
+        </w:pBdr>
+        <w:rPr>
+          <w:rFonts w:cstheme="minorHAnsi"/>
+        </w:rPr>
+      </w:pPr>
+      <w:r>
+        <w:rPr>
+          <w:rFonts w:cstheme="minorHAnsi"/>
+        </w:rPr>
+        <w:t xml:space="preserve">Technische Mindestanforderungen, welche das </w:t>
+      </w:r>
+      <w:r>
+        <w:rPr>
+          <w:rFonts w:cstheme="minorHAnsi"/>
+        </w:rPr>
+        <w:t>System</w:t>
+      </w:r>
+      <w:r>
+        <w:rPr>
+          <w:rFonts w:cstheme="minorHAnsi"/>
+        </w:rPr>
+        <w:t xml:space="preserve"> benötigt, um wie gewünscht bedienbar zu sein. </w:t>
+      </w:r>
+    </w:p>
+    <w:p/>
+    <w:p/>
+    <w:p>
+      <w:pPr>
         <w:pStyle w:val="berschrift2"/>
         <w:rPr>
           <w:rFonts w:asciiTheme="minorHAnsi" w:hAnsiTheme="minorHAnsi" w:cstheme="minorHAnsi"/>
@@ -16534,7 +17399,7 @@
           <w:szCs w:val="32"/>
         </w:rPr>
       </w:pPr>
-      <w:bookmarkStart w:id="35" w:name="_Toc115257152"/>
+      <w:bookmarkStart w:id="35" w:name="_Toc115257153"/>
       <w:r>
         <w:rPr>
           <w:rFonts w:asciiTheme="minorHAnsi" w:hAnsiTheme="minorHAnsi" w:cstheme="minorHAnsi"/>
@@ -16542,7 +17407,25 @@
           <w:sz w:val="32"/>
           <w:szCs w:val="32"/>
         </w:rPr>
-        <w:t>Technische Anforderungen</w:t>
+        <w:t>Installation</w:t>
+      </w:r>
+      <w:r>
+        <w:rPr>
+          <w:rFonts w:asciiTheme="minorHAnsi" w:hAnsiTheme="minorHAnsi" w:cstheme="minorHAnsi"/>
+          <w:color w:val="auto"/>
+          <w:sz w:val="32"/>
+          <w:szCs w:val="32"/>
+        </w:rPr>
+        <w:t>s</w:t>
+      </w:r>
+      <w:r>
+        <w:rPr>
+          <w:rFonts w:asciiTheme="minorHAnsi" w:hAnsiTheme="minorHAnsi" w:cstheme="minorHAnsi"/>
+          <w:color w:val="auto"/>
+          <w:sz w:val="32"/>
+          <w:szCs w:val="32"/>
+        </w:rPr>
+        <w:t>anleitung</w:t>
       </w:r>
       <w:bookmarkEnd w:id="35"/>
     </w:p>
@@ -16564,7 +17447,7 @@
         <w:rPr>
           <w:rFonts w:cstheme="minorHAnsi"/>
         </w:rPr>
-        <w:t xml:space="preserve">Technische Mindestanforderungen, welche das </w:t>
+        <w:t xml:space="preserve">Genaue Erläuterung, wie das entwickelte </w:t>
       </w:r>
       <w:r>
         <w:rPr>
@@ -16576,7 +17459,19 @@
         <w:rPr>
           <w:rFonts w:cstheme="minorHAnsi"/>
         </w:rPr>
-        <w:t xml:space="preserve"> benötigt, um wie gewünscht bedienbar zu sein. </w:t>
+        <w:t xml:space="preserve"> vollkommen funktionsfähig auf </w:t>
+      </w:r>
+      <w:r>
+        <w:rPr>
+          <w:rFonts w:cstheme="minorHAnsi"/>
+        </w:rPr>
+        <w:t xml:space="preserve">einem </w:t>
+      </w:r>
+      <w:r>
+        <w:rPr>
+          <w:rFonts w:cstheme="minorHAnsi"/>
+        </w:rPr>
+        <w:t>Rechner in Betrieb genommen werden kann.</w:t>
       </w:r>
     </w:p>
     <w:p/>
@@ -16591,7 +17486,7 @@
           <w:szCs w:val="32"/>
         </w:rPr>
       </w:pPr>
-      <w:bookmarkStart w:id="36" w:name="_Toc115257153"/>
+      <w:bookmarkStart w:id="36" w:name="_Toc115257154"/>
       <w:r>
         <w:rPr>
           <w:rFonts w:asciiTheme="minorHAnsi" w:hAnsiTheme="minorHAnsi" w:cstheme="minorHAnsi"/>
@@ -16599,25 +17494,7 @@
           <w:sz w:val="32"/>
           <w:szCs w:val="32"/>
         </w:rPr>
-        <w:t>Installation</w:t>
-      </w:r>
-      <w:r>
-        <w:rPr>
-          <w:rFonts w:asciiTheme="minorHAnsi" w:hAnsiTheme="minorHAnsi" w:cstheme="minorHAnsi"/>
-          <w:color w:val="auto"/>
-          <w:sz w:val="32"/>
-          <w:szCs w:val="32"/>
-        </w:rPr>
-        <w:t>s</w:t>
-      </w:r>
-      <w:r>
-        <w:rPr>
-          <w:rFonts w:asciiTheme="minorHAnsi" w:hAnsiTheme="minorHAnsi" w:cstheme="minorHAnsi"/>
-          <w:color w:val="auto"/>
-          <w:sz w:val="32"/>
-          <w:szCs w:val="32"/>
-        </w:rPr>
-        <w:t>anleitung</w:t>
+        <w:t>Bedienungsanleitung</w:t>
       </w:r>
       <w:bookmarkEnd w:id="36"/>
     </w:p>
@@ -16651,75 +17528,6 @@
         <w:rPr>
           <w:rFonts w:cstheme="minorHAnsi"/>
         </w:rPr>
-        <w:t xml:space="preserve"> vollkommen funktionsfähig auf </w:t>
-      </w:r>
-      <w:r>
-        <w:rPr>
-          <w:rFonts w:cstheme="minorHAnsi"/>
-        </w:rPr>
-        <w:t xml:space="preserve">einem </w:t>
-      </w:r>
-      <w:r>
-        <w:rPr>
-          <w:rFonts w:cstheme="minorHAnsi"/>
-        </w:rPr>
-        <w:t>Rechner in Betrieb genommen werden kann.</w:t>
-      </w:r>
-    </w:p>
-    <w:p/>
-    <w:p/>
-    <w:p>
-      <w:pPr>
-        <w:pStyle w:val="berschrift2"/>
-        <w:rPr>
-          <w:rFonts w:asciiTheme="minorHAnsi" w:hAnsiTheme="minorHAnsi" w:cstheme="minorHAnsi"/>
-          <w:color w:val="auto"/>
-          <w:sz w:val="32"/>
-          <w:szCs w:val="32"/>
-        </w:rPr>
-      </w:pPr>
-      <w:bookmarkStart w:id="37" w:name="_Toc115257154"/>
-      <w:r>
-        <w:rPr>
-          <w:rFonts w:asciiTheme="minorHAnsi" w:hAnsiTheme="minorHAnsi" w:cstheme="minorHAnsi"/>
-          <w:color w:val="auto"/>
-          <w:sz w:val="32"/>
-          <w:szCs w:val="32"/>
-        </w:rPr>
-        <w:t>Bedienungsanleitung</w:t>
-      </w:r>
-      <w:bookmarkEnd w:id="37"/>
-    </w:p>
-    <w:p>
-      <w:pPr>
-        <w:pBdr>
-          <w:top w:val="single" w:sz="4" w:space="1" w:color="auto"/>
-          <w:left w:val="single" w:sz="4" w:space="4" w:color="auto"/>
-          <w:bottom w:val="single" w:sz="4" w:space="1" w:color="auto"/>
-          <w:right w:val="single" w:sz="4" w:space="4" w:color="auto"/>
-          <w:between w:val="single" w:sz="4" w:space="1" w:color="auto"/>
-          <w:bar w:val="single" w:sz="4" w:color="auto"/>
-        </w:pBdr>
-        <w:rPr>
-          <w:rFonts w:cstheme="minorHAnsi"/>
-        </w:rPr>
-      </w:pPr>
-      <w:r>
-        <w:rPr>
-          <w:rFonts w:cstheme="minorHAnsi"/>
-        </w:rPr>
-        <w:t xml:space="preserve">Genaue Erläuterung, wie das entwickelte </w:t>
-      </w:r>
-      <w:r>
-        <w:rPr>
-          <w:rFonts w:cstheme="minorHAnsi"/>
-        </w:rPr>
-        <w:t>System</w:t>
-      </w:r>
-      <w:r>
-        <w:rPr>
-          <w:rFonts w:cstheme="minorHAnsi"/>
-        </w:rPr>
         <w:t xml:space="preserve"> zu bedienen ist.</w:t>
       </w:r>
     </w:p>
@@ -16741,7 +17549,7 @@
 </file>
 
 <file path=word/endnotes.xml><?xml version="1.0" encoding="utf-8"?>
-<w:endnotes xmlns:wpc="http://schemas.microsoft.com/office/word/2010/wordprocessingCanvas" xmlns:cx="http://schemas.microsoft.com/office/drawing/2014/chartex" xmlns:mc="http://schemas.openxmlformats.org/markup-compatibility/2006" xmlns:o="urn:schemas-microsoft-com:office:office" xmlns:r="http://schemas.openxmlformats.org/officeDocument/2006/relationships" xmlns:m="http://schemas.openxmlformats.org/officeDocument/2006/math" xmlns:v="urn:schemas-microsoft-com:vml" xmlns:wp14="http://schemas.microsoft.com/office/word/2010/wordprocessingDrawing" xmlns:wp="http://schemas.openxmlformats.org/drawingml/2006/wordprocessingDrawing" xmlns:w10="urn:schemas-microsoft-com:office:word" xmlns:w="http://schemas.openxmlformats.org/wordprocessingml/2006/main" xmlns:w14="http://schemas.microsoft.com/office/word/2010/wordml" xmlns:w15="http://schemas.microsoft.com/office/word/2012/wordml" xmlns:w16se="http://schemas.microsoft.com/office/word/2015/wordml/symex" xmlns:wpg="http://schemas.microsoft.com/office/word/2010/wordprocessingGroup" xmlns:wpi="http://schemas.microsoft.com/office/word/2010/wordprocessingInk" xmlns:wne="http://schemas.microsoft.com/office/word/2006/wordml" xmlns:wps="http://schemas.microsoft.com/office/word/2010/wordprocessingShape" mc:Ignorable="w14 w15 w16se wp14">
+<w:endnotes xmlns:wpc="http://schemas.microsoft.com/office/word/2010/wordprocessingCanvas" xmlns:cx="http://schemas.microsoft.com/office/drawing/2014/chartex" xmlns:cx1="http://schemas.microsoft.com/office/drawing/2015/9/8/chartex" xmlns:cx2="http://schemas.microsoft.com/office/drawing/2015/10/21/chartex" xmlns:cx3="http://schemas.microsoft.com/office/drawing/2016/5/9/chartex" xmlns:cx4="http://schemas.microsoft.com/office/drawing/2016/5/10/chartex" xmlns:cx5="http://schemas.microsoft.com/office/drawing/2016/5/11/chartex" xmlns:cx6="http://schemas.microsoft.com/office/drawing/2016/5/12/chartex" xmlns:cx7="http://schemas.microsoft.com/office/drawing/2016/5/13/chartex" xmlns:cx8="http://schemas.microsoft.com/office/drawing/2016/5/14/chartex" xmlns:mc="http://schemas.openxmlformats.org/markup-compatibility/2006" xmlns:aink="http://schemas.microsoft.com/office/drawing/2016/ink" xmlns:am3d="http://schemas.microsoft.com/office/drawing/2017/model3d" xmlns:o="urn:schemas-microsoft-com:office:office" xmlns:oel="http://schemas.microsoft.com/office/2019/extlst" xmlns:r="http://schemas.openxmlformats.org/officeDocument/2006/relationships" xmlns:m="http://schemas.openxmlformats.org/officeDocument/2006/math" xmlns:v="urn:schemas-microsoft-com:vml" xmlns:wp14="http://schemas.microsoft.com/office/word/2010/wordprocessingDrawing" xmlns:wp="http://schemas.openxmlformats.org/drawingml/2006/wordprocessingDrawing" xmlns:w10="urn:schemas-microsoft-com:office:word" xmlns:w="http://schemas.openxmlformats.org/wordprocessingml/2006/main" xmlns:w14="http://schemas.microsoft.com/office/word/2010/wordml" xmlns:w15="http://schemas.microsoft.com/office/word/2012/wordml" xmlns:w16cex="http://schemas.microsoft.com/office/word/2018/wordml/cex" xmlns:w16cid="http://schemas.microsoft.com/office/word/2016/wordml/cid" xmlns:w16="http://schemas.microsoft.com/office/word/2018/wordml" xmlns:w16sdtdh="http://schemas.microsoft.com/office/word/2020/wordml/sdtdatahash" xmlns:w16se="http://schemas.microsoft.com/office/word/2015/wordml/symex" xmlns:wpg="http://schemas.microsoft.com/office/word/2010/wordprocessingGroup" xmlns:wpi="http://schemas.microsoft.com/office/word/2010/wordprocessingInk" xmlns:wne="http://schemas.microsoft.com/office/word/2006/wordml" xmlns:wps="http://schemas.microsoft.com/office/word/2010/wordprocessingShape" mc:Ignorable="w14 w15 w16se w16cid w16 w16cex w16sdtdh wp14">
   <w:endnote w:type="separator" w:id="-1">
     <w:p>
       <w:pPr>
@@ -16766,7 +17574,7 @@
 </file>
 
 <file path=word/footer1.xml><?xml version="1.0" encoding="utf-8"?>
-<w:ftr xmlns:wpc="http://schemas.microsoft.com/office/word/2010/wordprocessingCanvas" xmlns:cx="http://schemas.microsoft.com/office/drawing/2014/chartex" xmlns:mc="http://schemas.openxmlformats.org/markup-compatibility/2006" xmlns:o="urn:schemas-microsoft-com:office:office" xmlns:r="http://schemas.openxmlformats.org/officeDocument/2006/relationships" xmlns:m="http://schemas.openxmlformats.org/officeDocument/2006/math" xmlns:v="urn:schemas-microsoft-com:vml" xmlns:wp14="http://schemas.microsoft.com/office/word/2010/wordprocessingDrawing" xmlns:wp="http://schemas.openxmlformats.org/drawingml/2006/wordprocessingDrawing" xmlns:w10="urn:schemas-microsoft-com:office:word" xmlns:w="http://schemas.openxmlformats.org/wordprocessingml/2006/main" xmlns:w14="http://schemas.microsoft.com/office/word/2010/wordml" xmlns:w15="http://schemas.microsoft.com/office/word/2012/wordml" xmlns:w16se="http://schemas.microsoft.com/office/word/2015/wordml/symex" xmlns:wpg="http://schemas.microsoft.com/office/word/2010/wordprocessingGroup" xmlns:wpi="http://schemas.microsoft.com/office/word/2010/wordprocessingInk" xmlns:wne="http://schemas.microsoft.com/office/word/2006/wordml" xmlns:wps="http://schemas.microsoft.com/office/word/2010/wordprocessingShape" mc:Ignorable="w14 w15 w16se wp14">
+<w:ftr xmlns:wpc="http://schemas.microsoft.com/office/word/2010/wordprocessingCanvas" xmlns:cx="http://schemas.microsoft.com/office/drawing/2014/chartex" xmlns:cx1="http://schemas.microsoft.com/office/drawing/2015/9/8/chartex" xmlns:cx2="http://schemas.microsoft.com/office/drawing/2015/10/21/chartex" xmlns:cx3="http://schemas.microsoft.com/office/drawing/2016/5/9/chartex" xmlns:cx4="http://schemas.microsoft.com/office/drawing/2016/5/10/chartex" xmlns:cx5="http://schemas.microsoft.com/office/drawing/2016/5/11/chartex" xmlns:cx6="http://schemas.microsoft.com/office/drawing/2016/5/12/chartex" xmlns:cx7="http://schemas.microsoft.com/office/drawing/2016/5/13/chartex" xmlns:cx8="http://schemas.microsoft.com/office/drawing/2016/5/14/chartex" xmlns:mc="http://schemas.openxmlformats.org/markup-compatibility/2006" xmlns:aink="http://schemas.microsoft.com/office/drawing/2016/ink" xmlns:am3d="http://schemas.microsoft.com/office/drawing/2017/model3d" xmlns:o="urn:schemas-microsoft-com:office:office" xmlns:oel="http://schemas.microsoft.com/office/2019/extlst" xmlns:r="http://schemas.openxmlformats.org/officeDocument/2006/relationships" xmlns:m="http://schemas.openxmlformats.org/officeDocument/2006/math" xmlns:v="urn:schemas-microsoft-com:vml" xmlns:wp14="http://schemas.microsoft.com/office/word/2010/wordprocessingDrawing" xmlns:wp="http://schemas.openxmlformats.org/drawingml/2006/wordprocessingDrawing" xmlns:w10="urn:schemas-microsoft-com:office:word" xmlns:w="http://schemas.openxmlformats.org/wordprocessingml/2006/main" xmlns:w14="http://schemas.microsoft.com/office/word/2010/wordml" xmlns:w15="http://schemas.microsoft.com/office/word/2012/wordml" xmlns:w16cex="http://schemas.microsoft.com/office/word/2018/wordml/cex" xmlns:w16cid="http://schemas.microsoft.com/office/word/2016/wordml/cid" xmlns:w16="http://schemas.microsoft.com/office/word/2018/wordml" xmlns:w16sdtdh="http://schemas.microsoft.com/office/word/2020/wordml/sdtdatahash" xmlns:w16se="http://schemas.microsoft.com/office/word/2015/wordml/symex" xmlns:wpg="http://schemas.microsoft.com/office/word/2010/wordprocessingGroup" xmlns:wpi="http://schemas.microsoft.com/office/word/2010/wordprocessingInk" xmlns:wne="http://schemas.microsoft.com/office/word/2006/wordml" xmlns:wps="http://schemas.microsoft.com/office/word/2010/wordprocessingShape" mc:Ignorable="w14 w15 w16se w16cid w16 w16cex w16sdtdh wp14">
   <w:sdt>
     <w:sdtPr>
       <w:id w:val="-610359723"/>
@@ -16775,7 +17583,6 @@
         <w:docPartUnique/>
       </w:docPartObj>
     </w:sdtPr>
-    <w:sdtEndPr/>
     <w:sdtContent>
       <w:p>
         <w:pPr>
@@ -16817,7 +17624,7 @@
 </file>
 
 <file path=word/footnotes.xml><?xml version="1.0" encoding="utf-8"?>
-<w:footnotes xmlns:wpc="http://schemas.microsoft.com/office/word/2010/wordprocessingCanvas" xmlns:cx="http://schemas.microsoft.com/office/drawing/2014/chartex" xmlns:mc="http://schemas.openxmlformats.org/markup-compatibility/2006" xmlns:o="urn:schemas-microsoft-com:office:office" xmlns:r="http://schemas.openxmlformats.org/officeDocument/2006/relationships" xmlns:m="http://schemas.openxmlformats.org/officeDocument/2006/math" xmlns:v="urn:schemas-microsoft-com:vml" xmlns:wp14="http://schemas.microsoft.com/office/word/2010/wordprocessingDrawing" xmlns:wp="http://schemas.openxmlformats.org/drawingml/2006/wordprocessingDrawing" xmlns:w10="urn:schemas-microsoft-com:office:word" xmlns:w="http://schemas.openxmlformats.org/wordprocessingml/2006/main" xmlns:w14="http://schemas.microsoft.com/office/word/2010/wordml" xmlns:w15="http://schemas.microsoft.com/office/word/2012/wordml" xmlns:w16se="http://schemas.microsoft.com/office/word/2015/wordml/symex" xmlns:wpg="http://schemas.microsoft.com/office/word/2010/wordprocessingGroup" xmlns:wpi="http://schemas.microsoft.com/office/word/2010/wordprocessingInk" xmlns:wne="http://schemas.microsoft.com/office/word/2006/wordml" xmlns:wps="http://schemas.microsoft.com/office/word/2010/wordprocessingShape" mc:Ignorable="w14 w15 w16se wp14">
+<w:footnotes xmlns:wpc="http://schemas.microsoft.com/office/word/2010/wordprocessingCanvas" xmlns:cx="http://schemas.microsoft.com/office/drawing/2014/chartex" xmlns:cx1="http://schemas.microsoft.com/office/drawing/2015/9/8/chartex" xmlns:cx2="http://schemas.microsoft.com/office/drawing/2015/10/21/chartex" xmlns:cx3="http://schemas.microsoft.com/office/drawing/2016/5/9/chartex" xmlns:cx4="http://schemas.microsoft.com/office/drawing/2016/5/10/chartex" xmlns:cx5="http://schemas.microsoft.com/office/drawing/2016/5/11/chartex" xmlns:cx6="http://schemas.microsoft.com/office/drawing/2016/5/12/chartex" xmlns:cx7="http://schemas.microsoft.com/office/drawing/2016/5/13/chartex" xmlns:cx8="http://schemas.microsoft.com/office/drawing/2016/5/14/chartex" xmlns:mc="http://schemas.openxmlformats.org/markup-compatibility/2006" xmlns:aink="http://schemas.microsoft.com/office/drawing/2016/ink" xmlns:am3d="http://schemas.microsoft.com/office/drawing/2017/model3d" xmlns:o="urn:schemas-microsoft-com:office:office" xmlns:oel="http://schemas.microsoft.com/office/2019/extlst" xmlns:r="http://schemas.openxmlformats.org/officeDocument/2006/relationships" xmlns:m="http://schemas.openxmlformats.org/officeDocument/2006/math" xmlns:v="urn:schemas-microsoft-com:vml" xmlns:wp14="http://schemas.microsoft.com/office/word/2010/wordprocessingDrawing" xmlns:wp="http://schemas.openxmlformats.org/drawingml/2006/wordprocessingDrawing" xmlns:w10="urn:schemas-microsoft-com:office:word" xmlns:w="http://schemas.openxmlformats.org/wordprocessingml/2006/main" xmlns:w14="http://schemas.microsoft.com/office/word/2010/wordml" xmlns:w15="http://schemas.microsoft.com/office/word/2012/wordml" xmlns:w16cex="http://schemas.microsoft.com/office/word/2018/wordml/cex" xmlns:w16cid="http://schemas.microsoft.com/office/word/2016/wordml/cid" xmlns:w16="http://schemas.microsoft.com/office/word/2018/wordml" xmlns:w16sdtdh="http://schemas.microsoft.com/office/word/2020/wordml/sdtdatahash" xmlns:w16se="http://schemas.microsoft.com/office/word/2015/wordml/symex" xmlns:wpg="http://schemas.microsoft.com/office/word/2010/wordprocessingGroup" xmlns:wpi="http://schemas.microsoft.com/office/word/2010/wordprocessingInk" xmlns:wne="http://schemas.microsoft.com/office/word/2006/wordml" xmlns:wps="http://schemas.microsoft.com/office/word/2010/wordprocessingShape" mc:Ignorable="w14 w15 w16se w16cid w16 w16cex w16sdtdh wp14">
   <w:footnote w:type="separator" w:id="-1">
     <w:p>
       <w:pPr>
@@ -16842,7 +17649,7 @@
 </file>
 
 <file path=word/numbering.xml><?xml version="1.0" encoding="utf-8"?>
-<w:numbering xmlns:wpc="http://schemas.microsoft.com/office/word/2010/wordprocessingCanvas" xmlns:cx="http://schemas.microsoft.com/office/drawing/2014/chartex" xmlns:mc="http://schemas.openxmlformats.org/markup-compatibility/2006" xmlns:o="urn:schemas-microsoft-com:office:office" xmlns:r="http://schemas.openxmlformats.org/officeDocument/2006/relationships" xmlns:m="http://schemas.openxmlformats.org/officeDocument/2006/math" xmlns:v="urn:schemas-microsoft-com:vml" xmlns:wp14="http://schemas.microsoft.com/office/word/2010/wordprocessingDrawing" xmlns:wp="http://schemas.openxmlformats.org/drawingml/2006/wordprocessingDrawing" xmlns:w10="urn:schemas-microsoft-com:office:word" xmlns:w="http://schemas.openxmlformats.org/wordprocessingml/2006/main" xmlns:w14="http://schemas.microsoft.com/office/word/2010/wordml" xmlns:w15="http://schemas.microsoft.com/office/word/2012/wordml" xmlns:w16se="http://schemas.microsoft.com/office/word/2015/wordml/symex" xmlns:wpg="http://schemas.microsoft.com/office/word/2010/wordprocessingGroup" xmlns:wpi="http://schemas.microsoft.com/office/word/2010/wordprocessingInk" xmlns:wne="http://schemas.microsoft.com/office/word/2006/wordml" xmlns:wps="http://schemas.microsoft.com/office/word/2010/wordprocessingShape" mc:Ignorable="w14 w15 w16se wp14">
+<w:numbering xmlns:wpc="http://schemas.microsoft.com/office/word/2010/wordprocessingCanvas" xmlns:cx="http://schemas.microsoft.com/office/drawing/2014/chartex" xmlns:cx1="http://schemas.microsoft.com/office/drawing/2015/9/8/chartex" xmlns:cx2="http://schemas.microsoft.com/office/drawing/2015/10/21/chartex" xmlns:cx3="http://schemas.microsoft.com/office/drawing/2016/5/9/chartex" xmlns:cx4="http://schemas.microsoft.com/office/drawing/2016/5/10/chartex" xmlns:cx5="http://schemas.microsoft.com/office/drawing/2016/5/11/chartex" xmlns:cx6="http://schemas.microsoft.com/office/drawing/2016/5/12/chartex" xmlns:cx7="http://schemas.microsoft.com/office/drawing/2016/5/13/chartex" xmlns:cx8="http://schemas.microsoft.com/office/drawing/2016/5/14/chartex" xmlns:mc="http://schemas.openxmlformats.org/markup-compatibility/2006" xmlns:aink="http://schemas.microsoft.com/office/drawing/2016/ink" xmlns:am3d="http://schemas.microsoft.com/office/drawing/2017/model3d" xmlns:o="urn:schemas-microsoft-com:office:office" xmlns:oel="http://schemas.microsoft.com/office/2019/extlst" xmlns:r="http://schemas.openxmlformats.org/officeDocument/2006/relationships" xmlns:m="http://schemas.openxmlformats.org/officeDocument/2006/math" xmlns:v="urn:schemas-microsoft-com:vml" xmlns:wp14="http://schemas.microsoft.com/office/word/2010/wordprocessingDrawing" xmlns:wp="http://schemas.openxmlformats.org/drawingml/2006/wordprocessingDrawing" xmlns:w10="urn:schemas-microsoft-com:office:word" xmlns:w="http://schemas.openxmlformats.org/wordprocessingml/2006/main" xmlns:w14="http://schemas.microsoft.com/office/word/2010/wordml" xmlns:w15="http://schemas.microsoft.com/office/word/2012/wordml" xmlns:w16cex="http://schemas.microsoft.com/office/word/2018/wordml/cex" xmlns:w16cid="http://schemas.microsoft.com/office/word/2016/wordml/cid" xmlns:w16="http://schemas.microsoft.com/office/word/2018/wordml" xmlns:w16sdtdh="http://schemas.microsoft.com/office/word/2020/wordml/sdtdatahash" xmlns:w16se="http://schemas.microsoft.com/office/word/2015/wordml/symex" xmlns:wpg="http://schemas.microsoft.com/office/word/2010/wordprocessingGroup" xmlns:wpi="http://schemas.microsoft.com/office/word/2010/wordprocessingInk" xmlns:wne="http://schemas.microsoft.com/office/word/2006/wordml" xmlns:wps="http://schemas.microsoft.com/office/word/2010/wordprocessingShape" mc:Ignorable="w14 w15 w16se w16cid w16 w16cex w16sdtdh wp14">
   <w:abstractNum w:abstractNumId="0" w15:restartNumberingAfterBreak="0">
     <w:nsid w:val="7D0C7D38"/>
     <w:multiLevelType w:val="hybridMultilevel"/>
@@ -16956,14 +17763,14 @@
       </w:rPr>
     </w:lvl>
   </w:abstractNum>
-  <w:num w:numId="1">
+  <w:num w:numId="1" w16cid:durableId="319236546">
     <w:abstractNumId w:val="0"/>
   </w:num>
 </w:numbering>
 </file>
 
 <file path=word/styles.xml><?xml version="1.0" encoding="utf-8"?>
-<w:styles xmlns:mc="http://schemas.openxmlformats.org/markup-compatibility/2006" xmlns:r="http://schemas.openxmlformats.org/officeDocument/2006/relationships" xmlns:w="http://schemas.openxmlformats.org/wordprocessingml/2006/main" xmlns:w14="http://schemas.microsoft.com/office/word/2010/wordml" xmlns:w15="http://schemas.microsoft.com/office/word/2012/wordml" xmlns:w16se="http://schemas.microsoft.com/office/word/2015/wordml/symex" mc:Ignorable="w14 w15 w16se">
+<w:styles xmlns:mc="http://schemas.openxmlformats.org/markup-compatibility/2006" xmlns:r="http://schemas.openxmlformats.org/officeDocument/2006/relationships" xmlns:w="http://schemas.openxmlformats.org/wordprocessingml/2006/main" xmlns:w14="http://schemas.microsoft.com/office/word/2010/wordml" xmlns:w15="http://schemas.microsoft.com/office/word/2012/wordml" xmlns:w16cex="http://schemas.microsoft.com/office/word/2018/wordml/cex" xmlns:w16cid="http://schemas.microsoft.com/office/word/2016/wordml/cid" xmlns:w16="http://schemas.microsoft.com/office/word/2018/wordml" xmlns:w16sdtdh="http://schemas.microsoft.com/office/word/2020/wordml/sdtdatahash" xmlns:w16se="http://schemas.microsoft.com/office/word/2015/wordml/symex" mc:Ignorable="w14 w15 w16se w16cid w16 w16cex w16sdtdh">
   <w:docDefaults>
     <w:rPrDefault>
       <w:rPr>
@@ -16979,7 +17786,7 @@
       </w:pPr>
     </w:pPrDefault>
   </w:docDefaults>
-  <w:latentStyles w:defLockedState="0" w:defUIPriority="99" w:defSemiHidden="0" w:defUnhideWhenUsed="0" w:defQFormat="0" w:count="371">
+  <w:latentStyles w:defLockedState="0" w:defUIPriority="99" w:defSemiHidden="0" w:defUnhideWhenUsed="0" w:defQFormat="0" w:count="376">
     <w:lsdException w:name="Normal" w:uiPriority="0" w:qFormat="1"/>
     <w:lsdException w:name="heading 1" w:uiPriority="9" w:qFormat="1"/>
     <w:lsdException w:name="heading 2" w:semiHidden="1" w:uiPriority="9" w:unhideWhenUsed="1" w:qFormat="1"/>
@@ -17085,7 +17892,6 @@
     <w:lsdException w:name="HTML Sample" w:semiHidden="1" w:unhideWhenUsed="1"/>
     <w:lsdException w:name="HTML Typewriter" w:semiHidden="1" w:unhideWhenUsed="1"/>
     <w:lsdException w:name="HTML Variable" w:semiHidden="1" w:unhideWhenUsed="1"/>
-    <w:lsdException w:name="Normal Table" w:semiHidden="1" w:unhideWhenUsed="1"/>
     <w:lsdException w:name="annotation subject" w:semiHidden="1" w:unhideWhenUsed="1"/>
     <w:lsdException w:name="No List" w:semiHidden="1" w:unhideWhenUsed="1"/>
     <w:lsdException w:name="Outline List 1" w:semiHidden="1" w:unhideWhenUsed="1"/>
@@ -17128,11 +17934,8 @@
     <w:lsdException w:name="Table Contemporary" w:semiHidden="1" w:unhideWhenUsed="1"/>
     <w:lsdException w:name="Table Elegant" w:semiHidden="1" w:unhideWhenUsed="1"/>
     <w:lsdException w:name="Table Professional" w:semiHidden="1" w:unhideWhenUsed="1"/>
-    <w:lsdException w:name="Table Subtle 1" w:semiHidden="1" w:unhideWhenUsed="1"/>
     <w:lsdException w:name="Table Subtle 2" w:semiHidden="1" w:unhideWhenUsed="1"/>
     <w:lsdException w:name="Table Web 1" w:semiHidden="1" w:unhideWhenUsed="1"/>
-    <w:lsdException w:name="Table Web 2" w:semiHidden="1" w:unhideWhenUsed="1"/>
-    <w:lsdException w:name="Table Web 3" w:semiHidden="1" w:unhideWhenUsed="1"/>
     <w:lsdException w:name="Balloon Text" w:semiHidden="1" w:unhideWhenUsed="1"/>
     <w:lsdException w:name="Table Grid" w:uiPriority="39"/>
     <w:lsdException w:name="Table Theme" w:semiHidden="1" w:unhideWhenUsed="1"/>
@@ -17351,6 +18154,11 @@
     <w:lsdException w:name="List Table 5 Dark Accent 6" w:uiPriority="50"/>
     <w:lsdException w:name="List Table 6 Colorful Accent 6" w:uiPriority="51"/>
     <w:lsdException w:name="List Table 7 Colorful Accent 6" w:uiPriority="52"/>
+    <w:lsdException w:name="Mention" w:semiHidden="1" w:unhideWhenUsed="1"/>
+    <w:lsdException w:name="Smart Hyperlink" w:semiHidden="1" w:unhideWhenUsed="1"/>
+    <w:lsdException w:name="Hashtag" w:semiHidden="1" w:unhideWhenUsed="1"/>
+    <w:lsdException w:name="Unresolved Mention" w:semiHidden="1" w:unhideWhenUsed="1"/>
+    <w:lsdException w:name="Smart Link" w:semiHidden="1" w:unhideWhenUsed="1"/>
   </w:latentStyles>
   <w:style w:type="paragraph" w:default="1" w:styleId="Standard">
     <w:name w:val="Normal"/>

</xml_diff>

<commit_message>
Added Frontend class diagrams to project file
</commit_message>
<xml_diff>
--- a/Projektmappe_Gruppe_F.docx
+++ b/Projektmappe_Gruppe_F.docx
@@ -1,6 +1,6 @@
 
 <file path=word/document.xml><?xml version="1.0" encoding="utf-8"?>
-<w:document xmlns:wpc="http://schemas.microsoft.com/office/word/2010/wordprocessingCanvas" xmlns:cx="http://schemas.microsoft.com/office/drawing/2014/chartex" xmlns:cx1="http://schemas.microsoft.com/office/drawing/2015/9/8/chartex" xmlns:cx2="http://schemas.microsoft.com/office/drawing/2015/10/21/chartex" xmlns:cx3="http://schemas.microsoft.com/office/drawing/2016/5/9/chartex" xmlns:cx4="http://schemas.microsoft.com/office/drawing/2016/5/10/chartex" xmlns:cx5="http://schemas.microsoft.com/office/drawing/2016/5/11/chartex" xmlns:cx6="http://schemas.microsoft.com/office/drawing/2016/5/12/chartex" xmlns:cx7="http://schemas.microsoft.com/office/drawing/2016/5/13/chartex" xmlns:cx8="http://schemas.microsoft.com/office/drawing/2016/5/14/chartex" xmlns:mc="http://schemas.openxmlformats.org/markup-compatibility/2006" xmlns:aink="http://schemas.microsoft.com/office/drawing/2016/ink" xmlns:am3d="http://schemas.microsoft.com/office/drawing/2017/model3d" xmlns:o="urn:schemas-microsoft-com:office:office" xmlns:oel="http://schemas.microsoft.com/office/2019/extlst" xmlns:r="http://schemas.openxmlformats.org/officeDocument/2006/relationships" xmlns:m="http://schemas.openxmlformats.org/officeDocument/2006/math" xmlns:v="urn:schemas-microsoft-com:vml" xmlns:wp14="http://schemas.microsoft.com/office/word/2010/wordprocessingDrawing" xmlns:wp="http://schemas.openxmlformats.org/drawingml/2006/wordprocessingDrawing" xmlns:w10="urn:schemas-microsoft-com:office:word" xmlns:w="http://schemas.openxmlformats.org/wordprocessingml/2006/main" xmlns:w14="http://schemas.microsoft.com/office/word/2010/wordml" xmlns:w15="http://schemas.microsoft.com/office/word/2012/wordml" xmlns:w16cex="http://schemas.microsoft.com/office/word/2018/wordml/cex" xmlns:w16cid="http://schemas.microsoft.com/office/word/2016/wordml/cid" xmlns:w16="http://schemas.microsoft.com/office/word/2018/wordml" xmlns:w16sdtdh="http://schemas.microsoft.com/office/word/2020/wordml/sdtdatahash" xmlns:w16se="http://schemas.microsoft.com/office/word/2015/wordml/symex" xmlns:wpg="http://schemas.microsoft.com/office/word/2010/wordprocessingGroup" xmlns:wpi="http://schemas.microsoft.com/office/word/2010/wordprocessingInk" xmlns:wne="http://schemas.microsoft.com/office/word/2006/wordml" xmlns:wps="http://schemas.microsoft.com/office/word/2010/wordprocessingShape" mc:Ignorable="w14 w15 w16se w16cid w16 w16cex w16sdtdh wp14">
+<w:document xmlns:wpc="http://schemas.microsoft.com/office/word/2010/wordprocessingCanvas" xmlns:cx="http://schemas.microsoft.com/office/drawing/2014/chartex" xmlns:mc="http://schemas.openxmlformats.org/markup-compatibility/2006" xmlns:o="urn:schemas-microsoft-com:office:office" xmlns:r="http://schemas.openxmlformats.org/officeDocument/2006/relationships" xmlns:m="http://schemas.openxmlformats.org/officeDocument/2006/math" xmlns:v="urn:schemas-microsoft-com:vml" xmlns:wp14="http://schemas.microsoft.com/office/word/2010/wordprocessingDrawing" xmlns:wp="http://schemas.openxmlformats.org/drawingml/2006/wordprocessingDrawing" xmlns:w10="urn:schemas-microsoft-com:office:word" xmlns:w="http://schemas.openxmlformats.org/wordprocessingml/2006/main" xmlns:w14="http://schemas.microsoft.com/office/word/2010/wordml" xmlns:w15="http://schemas.microsoft.com/office/word/2012/wordml" xmlns:w16se="http://schemas.microsoft.com/office/word/2015/wordml/symex" xmlns:wpg="http://schemas.microsoft.com/office/word/2010/wordprocessingGroup" xmlns:wpi="http://schemas.microsoft.com/office/word/2010/wordprocessingInk" xmlns:wne="http://schemas.microsoft.com/office/word/2006/wordml" xmlns:wps="http://schemas.microsoft.com/office/word/2010/wordprocessingShape" mc:Ignorable="w14 w15 w16se wp14">
   <w:body>
     <w:p>
       <w:pPr>
@@ -10,14 +10,12 @@
           <w:rFonts w:asciiTheme="minorHAnsi" w:hAnsiTheme="minorHAnsi" w:cstheme="minorHAnsi"/>
         </w:rPr>
       </w:pPr>
-      <w:proofErr w:type="gramStart"/>
       <w:r>
         <w:rPr>
           <w:rFonts w:asciiTheme="minorHAnsi" w:hAnsiTheme="minorHAnsi" w:cstheme="minorHAnsi"/>
         </w:rPr>
         <w:t>SEP Projektmappe</w:t>
       </w:r>
-      <w:proofErr w:type="gramEnd"/>
     </w:p>
     <w:p>
       <w:pPr>
@@ -92,16 +90,7 @@
           <w:sz w:val="32"/>
           <w:szCs w:val="32"/>
         </w:rPr>
-        <w:t xml:space="preserve">Dokumentation </w:t>
-      </w:r>
-      <w:r>
-        <w:rPr>
-          <w:rFonts w:cstheme="minorHAnsi"/>
-          <w:b/>
-          <w:sz w:val="32"/>
-          <w:szCs w:val="32"/>
-        </w:rPr>
-        <w:t>des Projektes</w:t>
+        <w:t>Dokumentation des Projektes</w:t>
       </w:r>
     </w:p>
     <w:p>
@@ -444,53 +433,20 @@
         <w:rPr>
           <w:rFonts w:cstheme="minorHAnsi"/>
         </w:rPr>
-        <w:t xml:space="preserve">uch kurze Informationen über Ziele und Inhalte der jeweiligen Abschnitte zu geben. </w:t>
+        <w:t xml:space="preserve">uch kurze Informationen über Ziele und Inhalte der jeweiligen Abschnitte zu geben. Auch die Beispiele und Templates dienen dazu, euch bei der Dokumentation eures Projektes zu unterstützen. </w:t>
       </w:r>
       <w:r>
         <w:rPr>
           <w:rFonts w:cstheme="minorHAnsi"/>
-        </w:rPr>
-        <w:t xml:space="preserve">Auch die Beispiele und Templates dienen dazu, euch bei der Dokumentation eures Projektes zu unterstützen. </w:t>
+          <w:b/>
+        </w:rPr>
+        <w:t>Sowohl die Kästchen als auch die Beispiele und Templates sind spätestens zur finalen Abgabe der Projektmappe vollständig zu entfernen.</w:t>
       </w:r>
       <w:r>
         <w:rPr>
           <w:rFonts w:cstheme="minorHAnsi"/>
-          <w:b/>
-        </w:rPr>
-        <w:t>Sowohl die Kästchen als auch</w:t>
-      </w:r>
-      <w:r>
-        <w:rPr>
-          <w:rFonts w:cstheme="minorHAnsi"/>
-          <w:b/>
-        </w:rPr>
-        <w:t xml:space="preserve"> </w:t>
-      </w:r>
-      <w:r>
-        <w:rPr>
-          <w:rFonts w:cstheme="minorHAnsi"/>
-          <w:b/>
-        </w:rPr>
-        <w:t xml:space="preserve">die Beispiele und Templates </w:t>
-      </w:r>
-      <w:r>
-        <w:rPr>
-          <w:rFonts w:cstheme="minorHAnsi"/>
-          <w:b/>
-        </w:rPr>
-        <w:t>sind spätestens zur finalen Abgabe der Projektmappe vollständig zu entfernen.</w:t>
-      </w:r>
-      <w:r>
-        <w:rPr>
-          <w:rFonts w:cstheme="minorHAnsi"/>
-        </w:rPr>
-        <w:t xml:space="preserve"> Betrachtet dieses Dokument bitte nicht als Aufgabe, die man von oben nach unten abarbeiten soll; es soll vielmehr als durchgängige Dokumentation eurer Projektarbeit dienen und fortlaufend erweitert bzw. angepasst werden, sodass am Ende des SEPs </w:t>
-      </w:r>
-      <w:r>
-        <w:rPr>
-          <w:rFonts w:cstheme="minorHAnsi"/>
-        </w:rPr>
-        <w:t xml:space="preserve">der Entwicklungsprozess </w:t>
+        </w:rPr>
+        <w:t xml:space="preserve"> Betrachtet dieses Dokument bitte nicht als Aufgabe, die man von oben nach unten abarbeiten soll; es soll vielmehr als durchgängige Dokumentation eurer Projektarbeit dienen und fortlaufend erweitert bzw. angepasst werden, sodass am Ende des SEPs der Entwicklungsprozess </w:t>
       </w:r>
       <w:r>
         <w:rPr>
@@ -529,7 +485,7 @@
           <w:szCs w:val="28"/>
           <w:lang w:eastAsia="de-DE"/>
         </w:rPr>
-        <w:t xml:space="preserve">Das SEP-Team wünscht </w:t>
+        <w:t>Das SEP-Team wünscht Euch</w:t>
       </w:r>
       <w:r>
         <w:rPr>
@@ -537,25 +493,8 @@
           <w:szCs w:val="28"/>
           <w:lang w:eastAsia="de-DE"/>
         </w:rPr>
-        <w:t>E</w:t>
-      </w:r>
-      <w:r>
-        <w:rPr>
-          <w:rFonts w:eastAsia="Times New Roman" w:cstheme="minorHAnsi"/>
-          <w:szCs w:val="28"/>
-          <w:lang w:eastAsia="de-DE"/>
-        </w:rPr>
-        <w:t>uch</w:t>
-      </w:r>
-      <w:r>
-        <w:rPr>
-          <w:rFonts w:eastAsia="Times New Roman" w:cstheme="minorHAnsi"/>
-          <w:szCs w:val="28"/>
-          <w:lang w:eastAsia="de-DE"/>
-        </w:rPr>
         <w:br/>
       </w:r>
-      <w:proofErr w:type="spellStart"/>
       <w:r>
         <w:rPr>
           <w:rFonts w:eastAsia="Times New Roman" w:cstheme="minorHAnsi"/>
@@ -563,26 +502,7 @@
           <w:szCs w:val="28"/>
           <w:lang w:eastAsia="de-DE"/>
         </w:rPr>
-        <w:t>V</w:t>
-      </w:r>
-      <w:r>
-        <w:rPr>
-          <w:rFonts w:eastAsia="Times New Roman" w:cstheme="minorHAnsi"/>
-          <w:b/>
-          <w:szCs w:val="28"/>
-          <w:lang w:eastAsia="de-DE"/>
-        </w:rPr>
-        <w:t>iel</w:t>
-      </w:r>
-      <w:proofErr w:type="spellEnd"/>
-      <w:r>
-        <w:rPr>
-          <w:rFonts w:eastAsia="Times New Roman" w:cstheme="minorHAnsi"/>
-          <w:b/>
-          <w:szCs w:val="28"/>
-          <w:lang w:eastAsia="de-DE"/>
-        </w:rPr>
-        <w:t xml:space="preserve"> Erfolg</w:t>
+        <w:t>Viel Erfolg</w:t>
       </w:r>
       <w:r>
         <w:rPr>
@@ -3267,35 +3187,7 @@
           <w:rFonts w:cstheme="minorHAnsi"/>
           <w:color w:val="000000" w:themeColor="text1"/>
         </w:rPr>
-        <w:t>u</w:t>
-      </w:r>
-      <w:r>
-        <w:rPr>
-          <w:rFonts w:cstheme="minorHAnsi"/>
-          <w:color w:val="000000" w:themeColor="text1"/>
-        </w:rPr>
-        <w:t>nd hie</w:t>
-      </w:r>
-      <w:r>
-        <w:rPr>
-          <w:rFonts w:cstheme="minorHAnsi"/>
-          <w:color w:val="000000" w:themeColor="text1"/>
-        </w:rPr>
-        <w:t>r in der untenstehenden Tabelle</w:t>
-      </w:r>
-      <w:r>
-        <w:rPr>
-          <w:rFonts w:cstheme="minorHAnsi"/>
-          <w:color w:val="000000" w:themeColor="text1"/>
-        </w:rPr>
-        <w:t xml:space="preserve"> entsprechend eingetragen werden muss. </w:t>
-      </w:r>
-      <w:r>
-        <w:rPr>
-          <w:rFonts w:cstheme="minorHAnsi"/>
-          <w:color w:val="000000" w:themeColor="text1"/>
-        </w:rPr>
-        <w:t>Natürlich kann die Gruppe gemeinsam an einem Artefakt arbeiten, als Verantwortlicher sollte aber genau eine Person eingetragen werden.</w:t>
+        <w:t>und hier in der untenstehenden Tabelle entsprechend eingetragen werden muss. Natürlich kann die Gruppe gemeinsam an einem Artefakt arbeiten, als Verantwortlicher sollte aber genau eine Person eingetragen werden.</w:t>
       </w:r>
     </w:p>
     <w:tbl>
@@ -3605,24 +3497,17 @@
           </w:tcPr>
           <w:p>
             <w:pPr>
-              <w:rPr>
-                <w:rFonts w:cstheme="minorHAnsi"/>
-              </w:rPr>
-            </w:pPr>
-            <w:r>
-              <w:rPr>
-                <w:rFonts w:cstheme="minorHAnsi"/>
-              </w:rPr>
-              <w:t xml:space="preserve">Danial Imani </w:t>
-            </w:r>
-            <w:proofErr w:type="spellStart"/>
-            <w:r>
-              <w:rPr>
-                <w:rFonts w:cstheme="minorHAnsi"/>
-              </w:rPr>
-              <w:t>Shakibaei</w:t>
-            </w:r>
-            <w:proofErr w:type="spellEnd"/>
+              <w:jc w:val="center"/>
+              <w:rPr>
+                <w:rFonts w:cstheme="minorHAnsi"/>
+              </w:rPr>
+            </w:pPr>
+            <w:r>
+              <w:rPr>
+                <w:rFonts w:cstheme="minorHAnsi"/>
+              </w:rPr>
+              <w:t>Danial Imani Shakibaei</w:t>
+            </w:r>
           </w:p>
         </w:tc>
         <w:tc>
@@ -3708,24 +3593,17 @@
           </w:tcPr>
           <w:p>
             <w:pPr>
-              <w:rPr>
-                <w:rFonts w:cstheme="minorHAnsi"/>
-              </w:rPr>
-            </w:pPr>
-            <w:r>
-              <w:rPr>
-                <w:rFonts w:cstheme="minorHAnsi"/>
-              </w:rPr>
-              <w:t xml:space="preserve">Danial Imani </w:t>
-            </w:r>
-            <w:proofErr w:type="spellStart"/>
-            <w:r>
-              <w:rPr>
-                <w:rFonts w:cstheme="minorHAnsi"/>
-              </w:rPr>
-              <w:t>Shakibaei</w:t>
-            </w:r>
-            <w:proofErr w:type="spellEnd"/>
+              <w:jc w:val="center"/>
+              <w:rPr>
+                <w:rFonts w:cstheme="minorHAnsi"/>
+              </w:rPr>
+            </w:pPr>
+            <w:r>
+              <w:rPr>
+                <w:rFonts w:cstheme="minorHAnsi"/>
+              </w:rPr>
+              <w:t>Danial Imani Shakibaei</w:t>
+            </w:r>
           </w:p>
         </w:tc>
         <w:tc>
@@ -3754,78 +3632,92 @@
         <w:tc>
           <w:tcPr>
             <w:tcW w:w="675" w:type="dxa"/>
-            <w:shd w:val="clear" w:color="auto" w:fill="D9D9D9" w:themeFill="background1" w:themeFillShade="D9"/>
-          </w:tcPr>
-          <w:p>
-            <w:pPr>
-              <w:rPr>
-                <w:rFonts w:cstheme="minorHAnsi"/>
-              </w:rPr>
-            </w:pPr>
-            <w:r>
-              <w:rPr>
-                <w:rFonts w:cstheme="minorHAnsi"/>
-              </w:rPr>
-              <w:t>2.</w:t>
+          </w:tcPr>
+          <w:p>
+            <w:pPr>
+              <w:rPr>
+                <w:rFonts w:cstheme="minorHAnsi"/>
+              </w:rPr>
+            </w:pPr>
+            <w:r>
+              <w:rPr>
+                <w:rFonts w:cstheme="minorHAnsi"/>
+              </w:rPr>
+              <w:t>1.3</w:t>
             </w:r>
           </w:p>
         </w:tc>
         <w:tc>
           <w:tcPr>
             <w:tcW w:w="2760" w:type="dxa"/>
-            <w:shd w:val="clear" w:color="auto" w:fill="D9D9D9" w:themeFill="background1" w:themeFillShade="D9"/>
-          </w:tcPr>
-          <w:p>
-            <w:pPr>
-              <w:rPr>
-                <w:rFonts w:cstheme="minorHAnsi"/>
-              </w:rPr>
-            </w:pPr>
-            <w:r>
-              <w:rPr>
-                <w:rFonts w:cstheme="minorHAnsi"/>
-              </w:rPr>
-              <w:t>Registrierung der Systemadministratoren</w:t>
+          </w:tcPr>
+          <w:p>
+            <w:pPr>
+              <w:rPr>
+                <w:rFonts w:cstheme="minorHAnsi"/>
+              </w:rPr>
+            </w:pPr>
+            <w:r>
+              <w:rPr>
+                <w:rFonts w:cstheme="minorHAnsi"/>
+              </w:rPr>
+              <w:t>Klassendiagramm Frontend: Registrierung &amp; Login</w:t>
             </w:r>
           </w:p>
         </w:tc>
         <w:tc>
           <w:tcPr>
             <w:tcW w:w="1843" w:type="dxa"/>
-            <w:shd w:val="clear" w:color="auto" w:fill="D9D9D9" w:themeFill="background1" w:themeFillShade="D9"/>
-          </w:tcPr>
-          <w:p>
-            <w:pPr>
-              <w:rPr>
-                <w:rFonts w:cstheme="minorHAnsi"/>
-              </w:rPr>
-            </w:pPr>
+          </w:tcPr>
+          <w:p>
+            <w:pPr>
+              <w:rPr>
+                <w:rFonts w:cstheme="minorHAnsi"/>
+              </w:rPr>
+            </w:pPr>
+            <w:r>
+              <w:rPr>
+                <w:rFonts w:cstheme="minorHAnsi"/>
+              </w:rPr>
+              <w:t>Klassendiagramm</w:t>
+            </w:r>
           </w:p>
         </w:tc>
         <w:tc>
           <w:tcPr>
             <w:tcW w:w="2485" w:type="dxa"/>
-            <w:shd w:val="clear" w:color="auto" w:fill="D9D9D9" w:themeFill="background1" w:themeFillShade="D9"/>
-          </w:tcPr>
-          <w:p>
-            <w:pPr>
-              <w:rPr>
-                <w:rFonts w:cstheme="minorHAnsi"/>
-              </w:rPr>
-            </w:pPr>
+          </w:tcPr>
+          <w:p>
+            <w:pPr>
+              <w:jc w:val="center"/>
+              <w:rPr>
+                <w:rFonts w:cstheme="minorHAnsi"/>
+              </w:rPr>
+            </w:pPr>
+            <w:r>
+              <w:rPr>
+                <w:rFonts w:cstheme="minorHAnsi"/>
+              </w:rPr>
+              <w:t>Florian Heinen</w:t>
+            </w:r>
           </w:p>
         </w:tc>
         <w:tc>
           <w:tcPr>
             <w:tcW w:w="1843" w:type="dxa"/>
-            <w:shd w:val="clear" w:color="auto" w:fill="D9D9D9" w:themeFill="background1" w:themeFillShade="D9"/>
-          </w:tcPr>
-          <w:p>
-            <w:pPr>
-              <w:rPr>
-                <w:rFonts w:cstheme="minorHAnsi"/>
-              </w:rPr>
-            </w:pPr>
+          </w:tcPr>
+          <w:p>
+            <w:pPr>
+              <w:rPr>
+                <w:rFonts w:cstheme="minorHAnsi"/>
+              </w:rPr>
+            </w:pPr>
+            <w:r>
+              <w:rPr>
+                <w:rFonts w:cstheme="minorHAnsi"/>
+              </w:rPr>
+              <w:t>Fertig</w:t>
+            </w:r>
           </w:p>
         </w:tc>
       </w:tr>
@@ -3847,7 +3739,7 @@
               <w:rPr>
                 <w:rFonts w:cstheme="minorHAnsi"/>
               </w:rPr>
-              <w:t>2.1</w:t>
+              <w:t>1.4</w:t>
             </w:r>
           </w:p>
         </w:tc>
@@ -3865,7 +3757,20 @@
               <w:rPr>
                 <w:rFonts w:cstheme="minorHAnsi"/>
               </w:rPr>
-              <w:t>User Story: Registrierung der Systemadministratoren</w:t>
+              <w:t>Kommunikationsdiagramm:</w:t>
+            </w:r>
+          </w:p>
+          <w:p>
+            <w:pPr>
+              <w:rPr>
+                <w:rFonts w:cstheme="minorHAnsi"/>
+              </w:rPr>
+            </w:pPr>
+            <w:r>
+              <w:rPr>
+                <w:rFonts w:cstheme="minorHAnsi"/>
+              </w:rPr>
+              <w:t>Registrierung &amp; Login</w:t>
             </w:r>
           </w:p>
         </w:tc>
@@ -3883,7 +3788,7 @@
               <w:rPr>
                 <w:rFonts w:cstheme="minorHAnsi"/>
               </w:rPr>
-              <w:t>User Story</w:t>
+              <w:t>Verhaltens-diagramm</w:t>
             </w:r>
           </w:p>
         </w:tc>
@@ -3893,24 +3798,17 @@
           </w:tcPr>
           <w:p>
             <w:pPr>
-              <w:rPr>
-                <w:rFonts w:cstheme="minorHAnsi"/>
-              </w:rPr>
-            </w:pPr>
-            <w:r>
-              <w:rPr>
-                <w:rFonts w:cstheme="minorHAnsi"/>
-              </w:rPr>
-              <w:t xml:space="preserve">Danial Imani </w:t>
-            </w:r>
-            <w:proofErr w:type="spellStart"/>
-            <w:r>
-              <w:rPr>
-                <w:rFonts w:cstheme="minorHAnsi"/>
-              </w:rPr>
-              <w:t>Shakibaei</w:t>
-            </w:r>
-            <w:proofErr w:type="spellEnd"/>
+              <w:jc w:val="center"/>
+              <w:rPr>
+                <w:rFonts w:cstheme="minorHAnsi"/>
+              </w:rPr>
+            </w:pPr>
+            <w:r>
+              <w:rPr>
+                <w:rFonts w:cstheme="minorHAnsi"/>
+              </w:rPr>
+              <w:t>Florian Heinen</w:t>
+            </w:r>
           </w:p>
         </w:tc>
         <w:tc>
@@ -3939,24 +3837,26 @@
         <w:tc>
           <w:tcPr>
             <w:tcW w:w="675" w:type="dxa"/>
-          </w:tcPr>
-          <w:p>
-            <w:pPr>
-              <w:rPr>
-                <w:rFonts w:cstheme="minorHAnsi"/>
-              </w:rPr>
-            </w:pPr>
-            <w:r>
-              <w:rPr>
-                <w:rFonts w:cstheme="minorHAnsi"/>
-              </w:rPr>
-              <w:t>2.2</w:t>
+            <w:shd w:val="clear" w:color="auto" w:fill="D9D9D9" w:themeFill="background1" w:themeFillShade="D9"/>
+          </w:tcPr>
+          <w:p>
+            <w:pPr>
+              <w:rPr>
+                <w:rFonts w:cstheme="minorHAnsi"/>
+              </w:rPr>
+            </w:pPr>
+            <w:r>
+              <w:rPr>
+                <w:rFonts w:cstheme="minorHAnsi"/>
+              </w:rPr>
+              <w:t>2.</w:t>
             </w:r>
           </w:p>
         </w:tc>
         <w:tc>
           <w:tcPr>
             <w:tcW w:w="2760" w:type="dxa"/>
+            <w:shd w:val="clear" w:color="auto" w:fill="D9D9D9" w:themeFill="background1" w:themeFillShade="D9"/>
           </w:tcPr>
           <w:p>
             <w:pPr>
@@ -3975,55 +3875,41 @@
         <w:tc>
           <w:tcPr>
             <w:tcW w:w="1843" w:type="dxa"/>
-          </w:tcPr>
-          <w:p>
-            <w:pPr>
-              <w:rPr>
-                <w:rFonts w:cstheme="minorHAnsi"/>
-              </w:rPr>
-            </w:pPr>
-            <w:r>
-              <w:rPr>
-                <w:rFonts w:cstheme="minorHAnsi"/>
-              </w:rPr>
-              <w:t>Papierprototyp</w:t>
-            </w:r>
+            <w:shd w:val="clear" w:color="auto" w:fill="D9D9D9" w:themeFill="background1" w:themeFillShade="D9"/>
+          </w:tcPr>
+          <w:p>
+            <w:pPr>
+              <w:rPr>
+                <w:rFonts w:cstheme="minorHAnsi"/>
+              </w:rPr>
+            </w:pPr>
           </w:p>
         </w:tc>
         <w:tc>
           <w:tcPr>
             <w:tcW w:w="2485" w:type="dxa"/>
-          </w:tcPr>
-          <w:p>
-            <w:pPr>
-              <w:rPr>
-                <w:rFonts w:cstheme="minorHAnsi"/>
-              </w:rPr>
-            </w:pPr>
-            <w:r>
-              <w:rPr>
-                <w:rFonts w:cstheme="minorHAnsi"/>
-              </w:rPr>
-              <w:t>Fabian Müller</w:t>
-            </w:r>
+            <w:shd w:val="clear" w:color="auto" w:fill="D9D9D9" w:themeFill="background1" w:themeFillShade="D9"/>
+          </w:tcPr>
+          <w:p>
+            <w:pPr>
+              <w:jc w:val="center"/>
+              <w:rPr>
+                <w:rFonts w:cstheme="minorHAnsi"/>
+              </w:rPr>
+            </w:pPr>
           </w:p>
         </w:tc>
         <w:tc>
           <w:tcPr>
             <w:tcW w:w="1843" w:type="dxa"/>
-          </w:tcPr>
-          <w:p>
-            <w:pPr>
-              <w:rPr>
-                <w:rFonts w:cstheme="minorHAnsi"/>
-              </w:rPr>
-            </w:pPr>
-            <w:r>
-              <w:rPr>
-                <w:rFonts w:cstheme="minorHAnsi"/>
-              </w:rPr>
-              <w:t>Fertig</w:t>
-            </w:r>
+            <w:shd w:val="clear" w:color="auto" w:fill="D9D9D9" w:themeFill="background1" w:themeFillShade="D9"/>
+          </w:tcPr>
+          <w:p>
+            <w:pPr>
+              <w:rPr>
+                <w:rFonts w:cstheme="minorHAnsi"/>
+              </w:rPr>
+            </w:pPr>
           </w:p>
         </w:tc>
       </w:tr>
@@ -4034,78 +3920,92 @@
         <w:tc>
           <w:tcPr>
             <w:tcW w:w="675" w:type="dxa"/>
-            <w:shd w:val="clear" w:color="auto" w:fill="D9D9D9" w:themeFill="background1" w:themeFillShade="D9"/>
-          </w:tcPr>
-          <w:p>
-            <w:pPr>
-              <w:rPr>
-                <w:rFonts w:cstheme="minorHAnsi"/>
-              </w:rPr>
-            </w:pPr>
-            <w:r>
-              <w:rPr>
-                <w:rFonts w:cstheme="minorHAnsi"/>
-              </w:rPr>
-              <w:t>3.</w:t>
+          </w:tcPr>
+          <w:p>
+            <w:pPr>
+              <w:rPr>
+                <w:rFonts w:cstheme="minorHAnsi"/>
+              </w:rPr>
+            </w:pPr>
+            <w:r>
+              <w:rPr>
+                <w:rFonts w:cstheme="minorHAnsi"/>
+              </w:rPr>
+              <w:t>2.1</w:t>
             </w:r>
           </w:p>
         </w:tc>
         <w:tc>
           <w:tcPr>
             <w:tcW w:w="2760" w:type="dxa"/>
-            <w:shd w:val="clear" w:color="auto" w:fill="D9D9D9" w:themeFill="background1" w:themeFillShade="D9"/>
-          </w:tcPr>
-          <w:p>
-            <w:pPr>
-              <w:rPr>
-                <w:rFonts w:cstheme="minorHAnsi"/>
-              </w:rPr>
-            </w:pPr>
-            <w:r>
-              <w:rPr>
-                <w:rFonts w:cstheme="minorHAnsi"/>
-              </w:rPr>
-              <w:t>Ligen erstellen</w:t>
+          </w:tcPr>
+          <w:p>
+            <w:pPr>
+              <w:rPr>
+                <w:rFonts w:cstheme="minorHAnsi"/>
+              </w:rPr>
+            </w:pPr>
+            <w:r>
+              <w:rPr>
+                <w:rFonts w:cstheme="minorHAnsi"/>
+              </w:rPr>
+              <w:t>User Story: Registrierung der Systemadministratoren</w:t>
             </w:r>
           </w:p>
         </w:tc>
         <w:tc>
           <w:tcPr>
             <w:tcW w:w="1843" w:type="dxa"/>
-            <w:shd w:val="clear" w:color="auto" w:fill="D9D9D9" w:themeFill="background1" w:themeFillShade="D9"/>
-          </w:tcPr>
-          <w:p>
-            <w:pPr>
-              <w:rPr>
-                <w:rFonts w:cstheme="minorHAnsi"/>
-              </w:rPr>
-            </w:pPr>
+          </w:tcPr>
+          <w:p>
+            <w:pPr>
+              <w:rPr>
+                <w:rFonts w:cstheme="minorHAnsi"/>
+              </w:rPr>
+            </w:pPr>
+            <w:r>
+              <w:rPr>
+                <w:rFonts w:cstheme="minorHAnsi"/>
+              </w:rPr>
+              <w:t>User Story</w:t>
+            </w:r>
           </w:p>
         </w:tc>
         <w:tc>
           <w:tcPr>
             <w:tcW w:w="2485" w:type="dxa"/>
-            <w:shd w:val="clear" w:color="auto" w:fill="D9D9D9" w:themeFill="background1" w:themeFillShade="D9"/>
-          </w:tcPr>
-          <w:p>
-            <w:pPr>
-              <w:rPr>
-                <w:rFonts w:cstheme="minorHAnsi"/>
-              </w:rPr>
-            </w:pPr>
+          </w:tcPr>
+          <w:p>
+            <w:pPr>
+              <w:jc w:val="center"/>
+              <w:rPr>
+                <w:rFonts w:cstheme="minorHAnsi"/>
+              </w:rPr>
+            </w:pPr>
+            <w:r>
+              <w:rPr>
+                <w:rFonts w:cstheme="minorHAnsi"/>
+              </w:rPr>
+              <w:t>Danial Imani Shakibaei</w:t>
+            </w:r>
           </w:p>
         </w:tc>
         <w:tc>
           <w:tcPr>
             <w:tcW w:w="1843" w:type="dxa"/>
-            <w:shd w:val="clear" w:color="auto" w:fill="D9D9D9" w:themeFill="background1" w:themeFillShade="D9"/>
-          </w:tcPr>
-          <w:p>
-            <w:pPr>
-              <w:rPr>
-                <w:rFonts w:cstheme="minorHAnsi"/>
-              </w:rPr>
-            </w:pPr>
+          </w:tcPr>
+          <w:p>
+            <w:pPr>
+              <w:rPr>
+                <w:rFonts w:cstheme="minorHAnsi"/>
+              </w:rPr>
+            </w:pPr>
+            <w:r>
+              <w:rPr>
+                <w:rFonts w:cstheme="minorHAnsi"/>
+              </w:rPr>
+              <w:t>Fertig</w:t>
+            </w:r>
           </w:p>
         </w:tc>
       </w:tr>
@@ -4127,6 +4027,389 @@
               <w:rPr>
                 <w:rFonts w:cstheme="minorHAnsi"/>
               </w:rPr>
+              <w:t>2.2</w:t>
+            </w:r>
+          </w:p>
+        </w:tc>
+        <w:tc>
+          <w:tcPr>
+            <w:tcW w:w="2760" w:type="dxa"/>
+          </w:tcPr>
+          <w:p>
+            <w:pPr>
+              <w:rPr>
+                <w:rFonts w:cstheme="minorHAnsi"/>
+              </w:rPr>
+            </w:pPr>
+            <w:r>
+              <w:rPr>
+                <w:rFonts w:cstheme="minorHAnsi"/>
+              </w:rPr>
+              <w:t>Registrierung der Systemadministratoren</w:t>
+            </w:r>
+          </w:p>
+        </w:tc>
+        <w:tc>
+          <w:tcPr>
+            <w:tcW w:w="1843" w:type="dxa"/>
+          </w:tcPr>
+          <w:p>
+            <w:pPr>
+              <w:rPr>
+                <w:rFonts w:cstheme="minorHAnsi"/>
+              </w:rPr>
+            </w:pPr>
+            <w:r>
+              <w:rPr>
+                <w:rFonts w:cstheme="minorHAnsi"/>
+              </w:rPr>
+              <w:t>Papierprototyp</w:t>
+            </w:r>
+          </w:p>
+        </w:tc>
+        <w:tc>
+          <w:tcPr>
+            <w:tcW w:w="2485" w:type="dxa"/>
+          </w:tcPr>
+          <w:p>
+            <w:pPr>
+              <w:jc w:val="center"/>
+              <w:rPr>
+                <w:rFonts w:cstheme="minorHAnsi"/>
+              </w:rPr>
+            </w:pPr>
+            <w:r>
+              <w:rPr>
+                <w:rFonts w:cstheme="minorHAnsi"/>
+              </w:rPr>
+              <w:t>Fabian Müller</w:t>
+            </w:r>
+          </w:p>
+        </w:tc>
+        <w:tc>
+          <w:tcPr>
+            <w:tcW w:w="1843" w:type="dxa"/>
+          </w:tcPr>
+          <w:p>
+            <w:pPr>
+              <w:rPr>
+                <w:rFonts w:cstheme="minorHAnsi"/>
+              </w:rPr>
+            </w:pPr>
+            <w:r>
+              <w:rPr>
+                <w:rFonts w:cstheme="minorHAnsi"/>
+              </w:rPr>
+              <w:t>Fertig</w:t>
+            </w:r>
+          </w:p>
+        </w:tc>
+      </w:tr>
+      <w:tr>
+        <w:trPr>
+          <w:trHeight w:val="541"/>
+        </w:trPr>
+        <w:tc>
+          <w:tcPr>
+            <w:tcW w:w="675" w:type="dxa"/>
+          </w:tcPr>
+          <w:p>
+            <w:pPr>
+              <w:rPr>
+                <w:rFonts w:cstheme="minorHAnsi"/>
+              </w:rPr>
+            </w:pPr>
+            <w:r>
+              <w:rPr>
+                <w:rFonts w:cstheme="minorHAnsi"/>
+              </w:rPr>
+              <w:t>2.3</w:t>
+            </w:r>
+          </w:p>
+        </w:tc>
+        <w:tc>
+          <w:tcPr>
+            <w:tcW w:w="2760" w:type="dxa"/>
+          </w:tcPr>
+          <w:p>
+            <w:pPr>
+              <w:rPr>
+                <w:rFonts w:cstheme="minorHAnsi"/>
+              </w:rPr>
+            </w:pPr>
+            <w:r>
+              <w:rPr>
+                <w:rFonts w:cstheme="minorHAnsi"/>
+              </w:rPr>
+              <w:t>Klassendiagramm Frontend: Registrierung und Login</w:t>
+            </w:r>
+          </w:p>
+        </w:tc>
+        <w:tc>
+          <w:tcPr>
+            <w:tcW w:w="1843" w:type="dxa"/>
+          </w:tcPr>
+          <w:p>
+            <w:pPr>
+              <w:rPr>
+                <w:rFonts w:cstheme="minorHAnsi"/>
+              </w:rPr>
+            </w:pPr>
+            <w:r>
+              <w:rPr>
+                <w:rFonts w:cstheme="minorHAnsi"/>
+              </w:rPr>
+              <w:t>Klassendiagramm</w:t>
+            </w:r>
+          </w:p>
+        </w:tc>
+        <w:tc>
+          <w:tcPr>
+            <w:tcW w:w="2485" w:type="dxa"/>
+          </w:tcPr>
+          <w:p>
+            <w:pPr>
+              <w:jc w:val="center"/>
+              <w:rPr>
+                <w:rFonts w:cstheme="minorHAnsi"/>
+              </w:rPr>
+            </w:pPr>
+            <w:r>
+              <w:rPr>
+                <w:rFonts w:cstheme="minorHAnsi"/>
+              </w:rPr>
+              <w:t>Florian Heinen</w:t>
+            </w:r>
+          </w:p>
+        </w:tc>
+        <w:tc>
+          <w:tcPr>
+            <w:tcW w:w="1843" w:type="dxa"/>
+          </w:tcPr>
+          <w:p>
+            <w:pPr>
+              <w:rPr>
+                <w:rFonts w:cstheme="minorHAnsi"/>
+              </w:rPr>
+            </w:pPr>
+            <w:r>
+              <w:rPr>
+                <w:rFonts w:cstheme="minorHAnsi"/>
+              </w:rPr>
+              <w:t>Fertig</w:t>
+            </w:r>
+          </w:p>
+        </w:tc>
+      </w:tr>
+      <w:tr>
+        <w:trPr>
+          <w:trHeight w:val="541"/>
+        </w:trPr>
+        <w:tc>
+          <w:tcPr>
+            <w:tcW w:w="675" w:type="dxa"/>
+          </w:tcPr>
+          <w:p>
+            <w:pPr>
+              <w:rPr>
+                <w:rFonts w:cstheme="minorHAnsi"/>
+              </w:rPr>
+            </w:pPr>
+            <w:r>
+              <w:rPr>
+                <w:rFonts w:cstheme="minorHAnsi"/>
+              </w:rPr>
+              <w:t>2.4</w:t>
+            </w:r>
+          </w:p>
+        </w:tc>
+        <w:tc>
+          <w:tcPr>
+            <w:tcW w:w="2760" w:type="dxa"/>
+          </w:tcPr>
+          <w:p>
+            <w:pPr>
+              <w:rPr>
+                <w:rFonts w:cstheme="minorHAnsi"/>
+              </w:rPr>
+            </w:pPr>
+            <w:r>
+              <w:rPr>
+                <w:rFonts w:cstheme="minorHAnsi"/>
+              </w:rPr>
+              <w:t>Kommunikationsdiagramm:</w:t>
+            </w:r>
+          </w:p>
+          <w:p>
+            <w:pPr>
+              <w:rPr>
+                <w:rFonts w:cstheme="minorHAnsi"/>
+              </w:rPr>
+            </w:pPr>
+            <w:r>
+              <w:rPr>
+                <w:rFonts w:cstheme="minorHAnsi"/>
+              </w:rPr>
+              <w:t>Registrierung &amp; Login</w:t>
+            </w:r>
+          </w:p>
+        </w:tc>
+        <w:tc>
+          <w:tcPr>
+            <w:tcW w:w="1843" w:type="dxa"/>
+          </w:tcPr>
+          <w:p>
+            <w:pPr>
+              <w:rPr>
+                <w:rFonts w:cstheme="minorHAnsi"/>
+              </w:rPr>
+            </w:pPr>
+            <w:r>
+              <w:rPr>
+                <w:rFonts w:cstheme="minorHAnsi"/>
+              </w:rPr>
+              <w:t>Verhaltens-diagramm</w:t>
+            </w:r>
+          </w:p>
+        </w:tc>
+        <w:tc>
+          <w:tcPr>
+            <w:tcW w:w="2485" w:type="dxa"/>
+          </w:tcPr>
+          <w:p>
+            <w:pPr>
+              <w:jc w:val="center"/>
+              <w:rPr>
+                <w:rFonts w:cstheme="minorHAnsi"/>
+              </w:rPr>
+            </w:pPr>
+            <w:r>
+              <w:rPr>
+                <w:rFonts w:cstheme="minorHAnsi"/>
+              </w:rPr>
+              <w:t>Florian Heinen</w:t>
+            </w:r>
+          </w:p>
+        </w:tc>
+        <w:tc>
+          <w:tcPr>
+            <w:tcW w:w="1843" w:type="dxa"/>
+          </w:tcPr>
+          <w:p>
+            <w:pPr>
+              <w:rPr>
+                <w:rFonts w:cstheme="minorHAnsi"/>
+              </w:rPr>
+            </w:pPr>
+            <w:r>
+              <w:rPr>
+                <w:rFonts w:cstheme="minorHAnsi"/>
+              </w:rPr>
+              <w:t>Fertig</w:t>
+            </w:r>
+          </w:p>
+        </w:tc>
+      </w:tr>
+      <w:tr>
+        <w:trPr>
+          <w:trHeight w:val="541"/>
+        </w:trPr>
+        <w:tc>
+          <w:tcPr>
+            <w:tcW w:w="675" w:type="dxa"/>
+            <w:shd w:val="clear" w:color="auto" w:fill="D9D9D9" w:themeFill="background1" w:themeFillShade="D9"/>
+          </w:tcPr>
+          <w:p>
+            <w:pPr>
+              <w:rPr>
+                <w:rFonts w:cstheme="minorHAnsi"/>
+              </w:rPr>
+            </w:pPr>
+            <w:r>
+              <w:rPr>
+                <w:rFonts w:cstheme="minorHAnsi"/>
+              </w:rPr>
+              <w:t>3.</w:t>
+            </w:r>
+          </w:p>
+        </w:tc>
+        <w:tc>
+          <w:tcPr>
+            <w:tcW w:w="2760" w:type="dxa"/>
+            <w:shd w:val="clear" w:color="auto" w:fill="D9D9D9" w:themeFill="background1" w:themeFillShade="D9"/>
+          </w:tcPr>
+          <w:p>
+            <w:pPr>
+              <w:rPr>
+                <w:rFonts w:cstheme="minorHAnsi"/>
+              </w:rPr>
+            </w:pPr>
+            <w:r>
+              <w:rPr>
+                <w:rFonts w:cstheme="minorHAnsi"/>
+              </w:rPr>
+              <w:t>Ligen erstellen</w:t>
+            </w:r>
+          </w:p>
+        </w:tc>
+        <w:tc>
+          <w:tcPr>
+            <w:tcW w:w="1843" w:type="dxa"/>
+            <w:shd w:val="clear" w:color="auto" w:fill="D9D9D9" w:themeFill="background1" w:themeFillShade="D9"/>
+          </w:tcPr>
+          <w:p>
+            <w:pPr>
+              <w:rPr>
+                <w:rFonts w:cstheme="minorHAnsi"/>
+              </w:rPr>
+            </w:pPr>
+          </w:p>
+        </w:tc>
+        <w:tc>
+          <w:tcPr>
+            <w:tcW w:w="2485" w:type="dxa"/>
+            <w:shd w:val="clear" w:color="auto" w:fill="D9D9D9" w:themeFill="background1" w:themeFillShade="D9"/>
+          </w:tcPr>
+          <w:p>
+            <w:pPr>
+              <w:rPr>
+                <w:rFonts w:cstheme="minorHAnsi"/>
+              </w:rPr>
+            </w:pPr>
+          </w:p>
+        </w:tc>
+        <w:tc>
+          <w:tcPr>
+            <w:tcW w:w="1843" w:type="dxa"/>
+            <w:shd w:val="clear" w:color="auto" w:fill="D9D9D9" w:themeFill="background1" w:themeFillShade="D9"/>
+          </w:tcPr>
+          <w:p>
+            <w:pPr>
+              <w:rPr>
+                <w:rFonts w:cstheme="minorHAnsi"/>
+              </w:rPr>
+            </w:pPr>
+          </w:p>
+        </w:tc>
+      </w:tr>
+      <w:tr>
+        <w:trPr>
+          <w:trHeight w:val="541"/>
+        </w:trPr>
+        <w:tc>
+          <w:tcPr>
+            <w:tcW w:w="675" w:type="dxa"/>
+          </w:tcPr>
+          <w:p>
+            <w:pPr>
+              <w:rPr>
+                <w:rFonts w:cstheme="minorHAnsi"/>
+              </w:rPr>
+            </w:pPr>
+            <w:r>
+              <w:rPr>
+                <w:rFonts w:cstheme="minorHAnsi"/>
+              </w:rPr>
               <w:t>3.1</w:t>
             </w:r>
           </w:p>
@@ -4315,58 +4598,60 @@
         <w:tc>
           <w:tcPr>
             <w:tcW w:w="675" w:type="dxa"/>
-            <w:shd w:val="clear" w:color="auto" w:fill="D9D9D9" w:themeFill="background1" w:themeFillShade="D9"/>
-          </w:tcPr>
-          <w:p>
-            <w:pPr>
-              <w:rPr>
-                <w:rFonts w:cstheme="minorHAnsi"/>
-              </w:rPr>
-            </w:pPr>
-            <w:r>
-              <w:rPr>
-                <w:rFonts w:cstheme="minorHAnsi"/>
-              </w:rPr>
-              <w:t>4.</w:t>
+          </w:tcPr>
+          <w:p>
+            <w:pPr>
+              <w:rPr>
+                <w:rFonts w:cstheme="minorHAnsi"/>
+              </w:rPr>
+            </w:pPr>
+            <w:r>
+              <w:rPr>
+                <w:rFonts w:cstheme="minorHAnsi"/>
+              </w:rPr>
+              <w:t>3.3</w:t>
             </w:r>
           </w:p>
         </w:tc>
         <w:tc>
           <w:tcPr>
             <w:tcW w:w="2760" w:type="dxa"/>
-            <w:shd w:val="clear" w:color="auto" w:fill="D9D9D9" w:themeFill="background1" w:themeFillShade="D9"/>
-          </w:tcPr>
-          <w:p>
-            <w:pPr>
-              <w:rPr>
-                <w:rFonts w:cstheme="minorHAnsi"/>
-              </w:rPr>
-            </w:pPr>
-            <w:r>
-              <w:rPr>
-                <w:rFonts w:cstheme="minorHAnsi"/>
-              </w:rPr>
-              <w:t>Systemdatum ändern</w:t>
+          </w:tcPr>
+          <w:p>
+            <w:pPr>
+              <w:rPr>
+                <w:rFonts w:cstheme="minorHAnsi"/>
+              </w:rPr>
+            </w:pPr>
+            <w:r>
+              <w:rPr>
+                <w:rFonts w:cstheme="minorHAnsi"/>
+              </w:rPr>
+              <w:t>Klassendiagramm Frontend: Liga erstellen</w:t>
             </w:r>
           </w:p>
         </w:tc>
         <w:tc>
           <w:tcPr>
             <w:tcW w:w="1843" w:type="dxa"/>
-            <w:shd w:val="clear" w:color="auto" w:fill="D9D9D9" w:themeFill="background1" w:themeFillShade="D9"/>
-          </w:tcPr>
-          <w:p>
-            <w:pPr>
-              <w:rPr>
-                <w:rFonts w:cstheme="minorHAnsi"/>
-              </w:rPr>
-            </w:pPr>
+          </w:tcPr>
+          <w:p>
+            <w:pPr>
+              <w:rPr>
+                <w:rFonts w:cstheme="minorHAnsi"/>
+              </w:rPr>
+            </w:pPr>
+            <w:r>
+              <w:rPr>
+                <w:rFonts w:cstheme="minorHAnsi"/>
+              </w:rPr>
+              <w:t>Klassendiagramm</w:t>
+            </w:r>
           </w:p>
         </w:tc>
         <w:tc>
           <w:tcPr>
             <w:tcW w:w="2485" w:type="dxa"/>
-            <w:shd w:val="clear" w:color="auto" w:fill="D9D9D9" w:themeFill="background1" w:themeFillShade="D9"/>
           </w:tcPr>
           <w:p>
             <w:pPr>
@@ -4375,19 +4660,30 @@
                 <w:rFonts w:cstheme="minorHAnsi"/>
               </w:rPr>
             </w:pPr>
+            <w:r>
+              <w:rPr>
+                <w:rFonts w:cstheme="minorHAnsi"/>
+              </w:rPr>
+              <w:t>Florian Heinen</w:t>
+            </w:r>
           </w:p>
         </w:tc>
         <w:tc>
           <w:tcPr>
             <w:tcW w:w="1843" w:type="dxa"/>
-            <w:shd w:val="clear" w:color="auto" w:fill="D9D9D9" w:themeFill="background1" w:themeFillShade="D9"/>
-          </w:tcPr>
-          <w:p>
-            <w:pPr>
-              <w:rPr>
-                <w:rFonts w:cstheme="minorHAnsi"/>
-              </w:rPr>
-            </w:pPr>
+          </w:tcPr>
+          <w:p>
+            <w:pPr>
+              <w:rPr>
+                <w:rFonts w:cstheme="minorHAnsi"/>
+              </w:rPr>
+            </w:pPr>
+            <w:r>
+              <w:rPr>
+                <w:rFonts w:cstheme="minorHAnsi"/>
+              </w:rPr>
+              <w:t>Fertig</w:t>
+            </w:r>
           </w:p>
         </w:tc>
       </w:tr>
@@ -4409,7 +4705,7 @@
               <w:rPr>
                 <w:rFonts w:cstheme="minorHAnsi"/>
               </w:rPr>
-              <w:t>4.1</w:t>
+              <w:t>3.4</w:t>
             </w:r>
           </w:p>
         </w:tc>
@@ -4427,7 +4723,20 @@
               <w:rPr>
                 <w:rFonts w:cstheme="minorHAnsi"/>
               </w:rPr>
-              <w:t>User Story: Systemdatum ändern</w:t>
+              <w:t>Kommunikationsdiagramm:</w:t>
+            </w:r>
+          </w:p>
+          <w:p>
+            <w:pPr>
+              <w:rPr>
+                <w:rFonts w:cstheme="minorHAnsi"/>
+              </w:rPr>
+            </w:pPr>
+            <w:r>
+              <w:rPr>
+                <w:rFonts w:cstheme="minorHAnsi"/>
+              </w:rPr>
+              <w:t>Liga Erstellen</w:t>
             </w:r>
           </w:p>
         </w:tc>
@@ -4445,7 +4754,7 @@
               <w:rPr>
                 <w:rFonts w:cstheme="minorHAnsi"/>
               </w:rPr>
-              <w:t>User Story</w:t>
+              <w:t>Verhaltens-diagramm</w:t>
             </w:r>
           </w:p>
         </w:tc>
@@ -4464,16 +4773,8 @@
               <w:rPr>
                 <w:rFonts w:cstheme="minorHAnsi"/>
               </w:rPr>
-              <w:t>Max Armin Eschenbach</w:t>
-            </w:r>
-          </w:p>
-          <w:p>
-            <w:pPr>
-              <w:jc w:val="center"/>
-              <w:rPr>
-                <w:rFonts w:cstheme="minorHAnsi"/>
-              </w:rPr>
-            </w:pPr>
+              <w:t>Florian Heinen</w:t>
+            </w:r>
           </w:p>
         </w:tc>
         <w:tc>
@@ -4502,30 +4803,26 @@
         <w:tc>
           <w:tcPr>
             <w:tcW w:w="675" w:type="dxa"/>
-          </w:tcPr>
-          <w:p>
-            <w:pPr>
-              <w:rPr>
-                <w:rFonts w:cstheme="minorHAnsi"/>
-              </w:rPr>
-            </w:pPr>
-            <w:r>
-              <w:rPr>
-                <w:rFonts w:cstheme="minorHAnsi"/>
-              </w:rPr>
-              <w:t>4</w:t>
-            </w:r>
-            <w:r>
-              <w:rPr>
-                <w:rFonts w:cstheme="minorHAnsi"/>
-              </w:rPr>
-              <w:t>.2</w:t>
+            <w:shd w:val="clear" w:color="auto" w:fill="D9D9D9" w:themeFill="background1" w:themeFillShade="D9"/>
+          </w:tcPr>
+          <w:p>
+            <w:pPr>
+              <w:rPr>
+                <w:rFonts w:cstheme="minorHAnsi"/>
+              </w:rPr>
+            </w:pPr>
+            <w:r>
+              <w:rPr>
+                <w:rFonts w:cstheme="minorHAnsi"/>
+              </w:rPr>
+              <w:t>4.</w:t>
             </w:r>
           </w:p>
         </w:tc>
         <w:tc>
           <w:tcPr>
             <w:tcW w:w="2760" w:type="dxa"/>
+            <w:shd w:val="clear" w:color="auto" w:fill="D9D9D9" w:themeFill="background1" w:themeFillShade="D9"/>
           </w:tcPr>
           <w:p>
             <w:pPr>
@@ -4544,6 +4841,192 @@
         <w:tc>
           <w:tcPr>
             <w:tcW w:w="1843" w:type="dxa"/>
+            <w:shd w:val="clear" w:color="auto" w:fill="D9D9D9" w:themeFill="background1" w:themeFillShade="D9"/>
+          </w:tcPr>
+          <w:p>
+            <w:pPr>
+              <w:rPr>
+                <w:rFonts w:cstheme="minorHAnsi"/>
+              </w:rPr>
+            </w:pPr>
+          </w:p>
+        </w:tc>
+        <w:tc>
+          <w:tcPr>
+            <w:tcW w:w="2485" w:type="dxa"/>
+            <w:shd w:val="clear" w:color="auto" w:fill="D9D9D9" w:themeFill="background1" w:themeFillShade="D9"/>
+          </w:tcPr>
+          <w:p>
+            <w:pPr>
+              <w:jc w:val="center"/>
+              <w:rPr>
+                <w:rFonts w:cstheme="minorHAnsi"/>
+              </w:rPr>
+            </w:pPr>
+          </w:p>
+        </w:tc>
+        <w:tc>
+          <w:tcPr>
+            <w:tcW w:w="1843" w:type="dxa"/>
+            <w:shd w:val="clear" w:color="auto" w:fill="D9D9D9" w:themeFill="background1" w:themeFillShade="D9"/>
+          </w:tcPr>
+          <w:p>
+            <w:pPr>
+              <w:rPr>
+                <w:rFonts w:cstheme="minorHAnsi"/>
+              </w:rPr>
+            </w:pPr>
+          </w:p>
+        </w:tc>
+      </w:tr>
+      <w:tr>
+        <w:trPr>
+          <w:trHeight w:val="550"/>
+        </w:trPr>
+        <w:tc>
+          <w:tcPr>
+            <w:tcW w:w="675" w:type="dxa"/>
+          </w:tcPr>
+          <w:p>
+            <w:pPr>
+              <w:rPr>
+                <w:rFonts w:cstheme="minorHAnsi"/>
+              </w:rPr>
+            </w:pPr>
+            <w:r>
+              <w:rPr>
+                <w:rFonts w:cstheme="minorHAnsi"/>
+              </w:rPr>
+              <w:lastRenderedPageBreak/>
+              <w:t>4.1</w:t>
+            </w:r>
+          </w:p>
+        </w:tc>
+        <w:tc>
+          <w:tcPr>
+            <w:tcW w:w="2760" w:type="dxa"/>
+          </w:tcPr>
+          <w:p>
+            <w:pPr>
+              <w:rPr>
+                <w:rFonts w:cstheme="minorHAnsi"/>
+              </w:rPr>
+            </w:pPr>
+            <w:r>
+              <w:rPr>
+                <w:rFonts w:cstheme="minorHAnsi"/>
+              </w:rPr>
+              <w:t>User Story: Systemdatum ändern</w:t>
+            </w:r>
+          </w:p>
+        </w:tc>
+        <w:tc>
+          <w:tcPr>
+            <w:tcW w:w="1843" w:type="dxa"/>
+          </w:tcPr>
+          <w:p>
+            <w:pPr>
+              <w:rPr>
+                <w:rFonts w:cstheme="minorHAnsi"/>
+              </w:rPr>
+            </w:pPr>
+            <w:r>
+              <w:rPr>
+                <w:rFonts w:cstheme="minorHAnsi"/>
+              </w:rPr>
+              <w:t>User Story</w:t>
+            </w:r>
+          </w:p>
+        </w:tc>
+        <w:tc>
+          <w:tcPr>
+            <w:tcW w:w="2485" w:type="dxa"/>
+          </w:tcPr>
+          <w:p>
+            <w:pPr>
+              <w:jc w:val="center"/>
+              <w:rPr>
+                <w:rFonts w:cstheme="minorHAnsi"/>
+              </w:rPr>
+            </w:pPr>
+            <w:r>
+              <w:rPr>
+                <w:rFonts w:cstheme="minorHAnsi"/>
+              </w:rPr>
+              <w:t>Max Armin Eschenbach</w:t>
+            </w:r>
+          </w:p>
+          <w:p>
+            <w:pPr>
+              <w:jc w:val="center"/>
+              <w:rPr>
+                <w:rFonts w:cstheme="minorHAnsi"/>
+              </w:rPr>
+            </w:pPr>
+          </w:p>
+        </w:tc>
+        <w:tc>
+          <w:tcPr>
+            <w:tcW w:w="1843" w:type="dxa"/>
+          </w:tcPr>
+          <w:p>
+            <w:pPr>
+              <w:rPr>
+                <w:rFonts w:cstheme="minorHAnsi"/>
+              </w:rPr>
+            </w:pPr>
+            <w:r>
+              <w:rPr>
+                <w:rFonts w:cstheme="minorHAnsi"/>
+              </w:rPr>
+              <w:t>Fertig</w:t>
+            </w:r>
+          </w:p>
+        </w:tc>
+      </w:tr>
+      <w:tr>
+        <w:trPr>
+          <w:trHeight w:val="550"/>
+        </w:trPr>
+        <w:tc>
+          <w:tcPr>
+            <w:tcW w:w="675" w:type="dxa"/>
+          </w:tcPr>
+          <w:p>
+            <w:pPr>
+              <w:rPr>
+                <w:rFonts w:cstheme="minorHAnsi"/>
+              </w:rPr>
+            </w:pPr>
+            <w:r>
+              <w:rPr>
+                <w:rFonts w:cstheme="minorHAnsi"/>
+              </w:rPr>
+              <w:t>4.2</w:t>
+            </w:r>
+          </w:p>
+        </w:tc>
+        <w:tc>
+          <w:tcPr>
+            <w:tcW w:w="2760" w:type="dxa"/>
+          </w:tcPr>
+          <w:p>
+            <w:pPr>
+              <w:rPr>
+                <w:rFonts w:cstheme="minorHAnsi"/>
+              </w:rPr>
+            </w:pPr>
+            <w:r>
+              <w:rPr>
+                <w:rFonts w:cstheme="minorHAnsi"/>
+              </w:rPr>
+              <w:t>Systemdatum ändern</w:t>
+            </w:r>
+          </w:p>
+        </w:tc>
+        <w:tc>
+          <w:tcPr>
+            <w:tcW w:w="1843" w:type="dxa"/>
           </w:tcPr>
           <w:p>
             <w:pPr>
@@ -4575,6 +5058,224 @@
                 <w:rFonts w:cstheme="minorHAnsi"/>
               </w:rPr>
               <w:t>Fabian Müller</w:t>
+            </w:r>
+          </w:p>
+        </w:tc>
+        <w:tc>
+          <w:tcPr>
+            <w:tcW w:w="1843" w:type="dxa"/>
+          </w:tcPr>
+          <w:p>
+            <w:pPr>
+              <w:rPr>
+                <w:rFonts w:cstheme="minorHAnsi"/>
+              </w:rPr>
+            </w:pPr>
+            <w:r>
+              <w:rPr>
+                <w:rFonts w:cstheme="minorHAnsi"/>
+              </w:rPr>
+              <w:t>Fertig</w:t>
+            </w:r>
+          </w:p>
+        </w:tc>
+      </w:tr>
+      <w:tr>
+        <w:trPr>
+          <w:trHeight w:val="550"/>
+        </w:trPr>
+        <w:tc>
+          <w:tcPr>
+            <w:tcW w:w="675" w:type="dxa"/>
+          </w:tcPr>
+          <w:p>
+            <w:pPr>
+              <w:rPr>
+                <w:rFonts w:cstheme="minorHAnsi"/>
+              </w:rPr>
+            </w:pPr>
+            <w:r>
+              <w:rPr>
+                <w:rFonts w:cstheme="minorHAnsi"/>
+              </w:rPr>
+              <w:t>4.3</w:t>
+            </w:r>
+          </w:p>
+        </w:tc>
+        <w:tc>
+          <w:tcPr>
+            <w:tcW w:w="2760" w:type="dxa"/>
+          </w:tcPr>
+          <w:p>
+            <w:pPr>
+              <w:rPr>
+                <w:rFonts w:cstheme="minorHAnsi"/>
+              </w:rPr>
+            </w:pPr>
+            <w:r>
+              <w:rPr>
+                <w:rFonts w:cstheme="minorHAnsi"/>
+              </w:rPr>
+              <w:t>Klassendiagramm Frontend:</w:t>
+            </w:r>
+          </w:p>
+          <w:p>
+            <w:pPr>
+              <w:rPr>
+                <w:rFonts w:cstheme="minorHAnsi"/>
+              </w:rPr>
+            </w:pPr>
+            <w:r>
+              <w:rPr>
+                <w:rFonts w:cstheme="minorHAnsi"/>
+              </w:rPr>
+              <w:t>Systemdatum ändern</w:t>
+            </w:r>
+          </w:p>
+        </w:tc>
+        <w:tc>
+          <w:tcPr>
+            <w:tcW w:w="1843" w:type="dxa"/>
+          </w:tcPr>
+          <w:p>
+            <w:pPr>
+              <w:rPr>
+                <w:rFonts w:cstheme="minorHAnsi"/>
+              </w:rPr>
+            </w:pPr>
+            <w:r>
+              <w:rPr>
+                <w:rFonts w:cstheme="minorHAnsi"/>
+              </w:rPr>
+              <w:t>Klassendiagramm</w:t>
+            </w:r>
+          </w:p>
+        </w:tc>
+        <w:tc>
+          <w:tcPr>
+            <w:tcW w:w="2485" w:type="dxa"/>
+          </w:tcPr>
+          <w:p>
+            <w:pPr>
+              <w:jc w:val="center"/>
+              <w:rPr>
+                <w:rFonts w:cstheme="minorHAnsi"/>
+              </w:rPr>
+            </w:pPr>
+            <w:r>
+              <w:rPr>
+                <w:rFonts w:cstheme="minorHAnsi"/>
+              </w:rPr>
+              <w:t>Florian Heinen</w:t>
+            </w:r>
+          </w:p>
+        </w:tc>
+        <w:tc>
+          <w:tcPr>
+            <w:tcW w:w="1843" w:type="dxa"/>
+          </w:tcPr>
+          <w:p>
+            <w:pPr>
+              <w:rPr>
+                <w:rFonts w:cstheme="minorHAnsi"/>
+              </w:rPr>
+            </w:pPr>
+            <w:r>
+              <w:rPr>
+                <w:rFonts w:cstheme="minorHAnsi"/>
+              </w:rPr>
+              <w:t>Fertig</w:t>
+            </w:r>
+          </w:p>
+        </w:tc>
+      </w:tr>
+      <w:tr>
+        <w:trPr>
+          <w:trHeight w:val="550"/>
+        </w:trPr>
+        <w:tc>
+          <w:tcPr>
+            <w:tcW w:w="675" w:type="dxa"/>
+          </w:tcPr>
+          <w:p>
+            <w:pPr>
+              <w:rPr>
+                <w:rFonts w:cstheme="minorHAnsi"/>
+              </w:rPr>
+            </w:pPr>
+            <w:r>
+              <w:rPr>
+                <w:rFonts w:cstheme="minorHAnsi"/>
+              </w:rPr>
+              <w:t>4.4</w:t>
+            </w:r>
+          </w:p>
+        </w:tc>
+        <w:tc>
+          <w:tcPr>
+            <w:tcW w:w="2760" w:type="dxa"/>
+          </w:tcPr>
+          <w:p>
+            <w:pPr>
+              <w:rPr>
+                <w:rFonts w:cstheme="minorHAnsi"/>
+              </w:rPr>
+            </w:pPr>
+            <w:r>
+              <w:rPr>
+                <w:rFonts w:cstheme="minorHAnsi"/>
+              </w:rPr>
+              <w:t>Kommunikationsdiagramm:</w:t>
+            </w:r>
+          </w:p>
+          <w:p>
+            <w:pPr>
+              <w:rPr>
+                <w:rFonts w:cstheme="minorHAnsi"/>
+              </w:rPr>
+            </w:pPr>
+            <w:r>
+              <w:rPr>
+                <w:rFonts w:cstheme="minorHAnsi"/>
+              </w:rPr>
+              <w:t>Systemdatum ändern</w:t>
+            </w:r>
+          </w:p>
+        </w:tc>
+        <w:tc>
+          <w:tcPr>
+            <w:tcW w:w="1843" w:type="dxa"/>
+          </w:tcPr>
+          <w:p>
+            <w:pPr>
+              <w:rPr>
+                <w:rFonts w:cstheme="minorHAnsi"/>
+              </w:rPr>
+            </w:pPr>
+            <w:r>
+              <w:rPr>
+                <w:rFonts w:cstheme="minorHAnsi"/>
+              </w:rPr>
+              <w:t>Verhaltens-diagramm</w:t>
+            </w:r>
+          </w:p>
+        </w:tc>
+        <w:tc>
+          <w:tcPr>
+            <w:tcW w:w="2485" w:type="dxa"/>
+          </w:tcPr>
+          <w:p>
+            <w:pPr>
+              <w:jc w:val="center"/>
+              <w:rPr>
+                <w:rFonts w:cstheme="minorHAnsi"/>
+              </w:rPr>
+            </w:pPr>
+            <w:r>
+              <w:rPr>
+                <w:rFonts w:cstheme="minorHAnsi"/>
+              </w:rPr>
+              <w:t>Florian Heinen</w:t>
             </w:r>
           </w:p>
         </w:tc>
@@ -4706,13 +5407,7 @@
               <w:rPr>
                 <w:rFonts w:cstheme="minorHAnsi"/>
               </w:rPr>
-              <w:t>5</w:t>
-            </w:r>
-            <w:r>
-              <w:rPr>
-                <w:rFonts w:cstheme="minorHAnsi"/>
-              </w:rPr>
-              <w:t>.1</w:t>
+              <w:t>5.1</w:t>
             </w:r>
           </w:p>
         </w:tc>
@@ -4744,6 +5439,12 @@
                 <w:rFonts w:cstheme="minorHAnsi"/>
               </w:rPr>
             </w:pPr>
+            <w:r>
+              <w:rPr>
+                <w:rFonts w:cstheme="minorHAnsi"/>
+              </w:rPr>
+              <w:t>Komponentendiagramm</w:t>
+            </w:r>
           </w:p>
         </w:tc>
         <w:tc>
@@ -4834,6 +5535,12 @@
                 <w:rFonts w:cstheme="minorHAnsi"/>
               </w:rPr>
             </w:pPr>
+            <w:r>
+              <w:rPr>
+                <w:rFonts w:cstheme="minorHAnsi"/>
+              </w:rPr>
+              <w:t>Klassendiagramm</w:t>
+            </w:r>
           </w:p>
         </w:tc>
         <w:tc>
@@ -4876,7 +5583,7 @@
               <w:rPr>
                 <w:rFonts w:cstheme="minorHAnsi"/>
               </w:rPr>
-              <w:t>In Bearbeitung</w:t>
+              <w:t>Fertig</w:t>
             </w:r>
           </w:p>
         </w:tc>
@@ -4888,43 +5595,57 @@
         <w:tc>
           <w:tcPr>
             <w:tcW w:w="675" w:type="dxa"/>
-          </w:tcPr>
-          <w:p>
-            <w:pPr>
-              <w:rPr>
-                <w:rFonts w:cstheme="minorHAnsi"/>
-              </w:rPr>
-            </w:pPr>
-            <w:r>
-              <w:rPr>
-                <w:rFonts w:cstheme="minorHAnsi"/>
-              </w:rPr>
-              <w:lastRenderedPageBreak/>
-              <w:t>5.3</w:t>
+            <w:shd w:val="clear" w:color="auto" w:fill="E7E6E6" w:themeFill="background2"/>
+          </w:tcPr>
+          <w:p>
+            <w:pPr>
+              <w:rPr>
+                <w:rFonts w:cstheme="minorHAnsi"/>
+                <w:b/>
+                <w:bCs/>
+              </w:rPr>
+            </w:pPr>
+            <w:r>
+              <w:rPr>
+                <w:rFonts w:cstheme="minorHAnsi"/>
+                <w:b/>
+                <w:bCs/>
+              </w:rPr>
+              <w:t>6</w:t>
+            </w:r>
+            <w:r>
+              <w:rPr>
+                <w:rFonts w:cstheme="minorHAnsi"/>
+                <w:b/>
+                <w:bCs/>
+              </w:rPr>
+              <w:t>.</w:t>
             </w:r>
           </w:p>
         </w:tc>
         <w:tc>
           <w:tcPr>
             <w:tcW w:w="2760" w:type="dxa"/>
-          </w:tcPr>
-          <w:p>
-            <w:pPr>
-              <w:rPr>
-                <w:rFonts w:cstheme="minorHAnsi"/>
-              </w:rPr>
-            </w:pPr>
-            <w:r>
-              <w:rPr>
-                <w:rFonts w:cstheme="minorHAnsi"/>
-              </w:rPr>
-              <w:t xml:space="preserve">Kommunikationsdiagramm </w:t>
+            <w:shd w:val="clear" w:color="auto" w:fill="E7E6E6" w:themeFill="background2"/>
+          </w:tcPr>
+          <w:p>
+            <w:pPr>
+              <w:rPr>
+                <w:rFonts w:cstheme="minorHAnsi"/>
+              </w:rPr>
+            </w:pPr>
+            <w:r>
+              <w:rPr>
+                <w:rFonts w:cstheme="minorHAnsi"/>
+              </w:rPr>
+              <w:t>Frontend Architektur</w:t>
             </w:r>
           </w:p>
         </w:tc>
         <w:tc>
           <w:tcPr>
             <w:tcW w:w="1843" w:type="dxa"/>
+            <w:shd w:val="clear" w:color="auto" w:fill="E7E6E6" w:themeFill="background2"/>
           </w:tcPr>
           <w:p>
             <w:pPr>
@@ -4937,6 +5658,7 @@
         <w:tc>
           <w:tcPr>
             <w:tcW w:w="2485" w:type="dxa"/>
+            <w:shd w:val="clear" w:color="auto" w:fill="E7E6E6" w:themeFill="background2"/>
           </w:tcPr>
           <w:p>
             <w:pPr>
@@ -4945,30 +5667,19 @@
                 <w:rFonts w:cstheme="minorHAnsi"/>
               </w:rPr>
             </w:pPr>
-            <w:r>
-              <w:rPr>
-                <w:rFonts w:cstheme="minorHAnsi"/>
-              </w:rPr>
-              <w:t>Florian Heinen</w:t>
-            </w:r>
           </w:p>
         </w:tc>
         <w:tc>
           <w:tcPr>
             <w:tcW w:w="1843" w:type="dxa"/>
-          </w:tcPr>
-          <w:p>
-            <w:pPr>
-              <w:rPr>
-                <w:rFonts w:cstheme="minorHAnsi"/>
-              </w:rPr>
-            </w:pPr>
-            <w:r>
-              <w:rPr>
-                <w:rFonts w:cstheme="minorHAnsi"/>
-              </w:rPr>
-              <w:t>In Bearbeitung</w:t>
-            </w:r>
+            <w:shd w:val="clear" w:color="auto" w:fill="E7E6E6" w:themeFill="background2"/>
+          </w:tcPr>
+          <w:p>
+            <w:pPr>
+              <w:rPr>
+                <w:rFonts w:cstheme="minorHAnsi"/>
+              </w:rPr>
+            </w:pPr>
           </w:p>
         </w:tc>
       </w:tr>
@@ -4979,70 +5690,66 @@
         <w:tc>
           <w:tcPr>
             <w:tcW w:w="675" w:type="dxa"/>
-            <w:shd w:val="clear" w:color="auto" w:fill="E7E6E6" w:themeFill="background2"/>
-          </w:tcPr>
-          <w:p>
-            <w:pPr>
-              <w:rPr>
-                <w:rFonts w:cstheme="minorHAnsi"/>
-                <w:b/>
-                <w:bCs/>
-              </w:rPr>
-            </w:pPr>
-            <w:r>
-              <w:rPr>
-                <w:rFonts w:cstheme="minorHAnsi"/>
-                <w:b/>
-                <w:bCs/>
+          </w:tcPr>
+          <w:p>
+            <w:pPr>
+              <w:rPr>
+                <w:rFonts w:cstheme="minorHAnsi"/>
+              </w:rPr>
+            </w:pPr>
+            <w:r>
+              <w:rPr>
+                <w:rFonts w:cstheme="minorHAnsi"/>
               </w:rPr>
               <w:t>6</w:t>
             </w:r>
             <w:r>
               <w:rPr>
                 <w:rFonts w:cstheme="minorHAnsi"/>
-                <w:b/>
-                <w:bCs/>
-              </w:rPr>
-              <w:t>.</w:t>
+              </w:rPr>
+              <w:t>.1</w:t>
             </w:r>
           </w:p>
         </w:tc>
         <w:tc>
           <w:tcPr>
             <w:tcW w:w="2760" w:type="dxa"/>
-            <w:shd w:val="clear" w:color="auto" w:fill="E7E6E6" w:themeFill="background2"/>
-          </w:tcPr>
-          <w:p>
-            <w:pPr>
-              <w:rPr>
-                <w:rFonts w:cstheme="minorHAnsi"/>
-              </w:rPr>
-            </w:pPr>
-            <w:r>
-              <w:rPr>
-                <w:rFonts w:cstheme="minorHAnsi"/>
-              </w:rPr>
-              <w:t>Frontend Architektur</w:t>
+          </w:tcPr>
+          <w:p>
+            <w:pPr>
+              <w:rPr>
+                <w:rFonts w:cstheme="minorHAnsi"/>
+              </w:rPr>
+            </w:pPr>
+            <w:r>
+              <w:rPr>
+                <w:rFonts w:cstheme="minorHAnsi"/>
+              </w:rPr>
+              <w:t>Komponentendiagramm</w:t>
             </w:r>
           </w:p>
         </w:tc>
         <w:tc>
           <w:tcPr>
             <w:tcW w:w="1843" w:type="dxa"/>
-            <w:shd w:val="clear" w:color="auto" w:fill="E7E6E6" w:themeFill="background2"/>
-          </w:tcPr>
-          <w:p>
-            <w:pPr>
-              <w:rPr>
-                <w:rFonts w:cstheme="minorHAnsi"/>
-              </w:rPr>
-            </w:pPr>
+          </w:tcPr>
+          <w:p>
+            <w:pPr>
+              <w:rPr>
+                <w:rFonts w:cstheme="minorHAnsi"/>
+              </w:rPr>
+            </w:pPr>
+            <w:r>
+              <w:rPr>
+                <w:rFonts w:cstheme="minorHAnsi"/>
+              </w:rPr>
+              <w:t>Komponentendiagramm</w:t>
+            </w:r>
           </w:p>
         </w:tc>
         <w:tc>
           <w:tcPr>
             <w:tcW w:w="2485" w:type="dxa"/>
-            <w:shd w:val="clear" w:color="auto" w:fill="E7E6E6" w:themeFill="background2"/>
           </w:tcPr>
           <w:p>
             <w:pPr>
@@ -5051,192 +5758,11 @@
                 <w:rFonts w:cstheme="minorHAnsi"/>
               </w:rPr>
             </w:pPr>
-          </w:p>
-        </w:tc>
-        <w:tc>
-          <w:tcPr>
-            <w:tcW w:w="1843" w:type="dxa"/>
-            <w:shd w:val="clear" w:color="auto" w:fill="E7E6E6" w:themeFill="background2"/>
-          </w:tcPr>
-          <w:p>
-            <w:pPr>
-              <w:rPr>
-                <w:rFonts w:cstheme="minorHAnsi"/>
-              </w:rPr>
-            </w:pPr>
-          </w:p>
-        </w:tc>
-      </w:tr>
-      <w:tr>
-        <w:trPr>
-          <w:trHeight w:val="822"/>
-        </w:trPr>
-        <w:tc>
-          <w:tcPr>
-            <w:tcW w:w="675" w:type="dxa"/>
-          </w:tcPr>
-          <w:p>
-            <w:pPr>
-              <w:rPr>
-                <w:rFonts w:cstheme="minorHAnsi"/>
-              </w:rPr>
-            </w:pPr>
-            <w:r>
-              <w:rPr>
-                <w:rFonts w:cstheme="minorHAnsi"/>
-              </w:rPr>
-              <w:t>6</w:t>
-            </w:r>
-            <w:r>
-              <w:rPr>
-                <w:rFonts w:cstheme="minorHAnsi"/>
-              </w:rPr>
-              <w:t>.1</w:t>
-            </w:r>
-          </w:p>
-        </w:tc>
-        <w:tc>
-          <w:tcPr>
-            <w:tcW w:w="2760" w:type="dxa"/>
-          </w:tcPr>
-          <w:p>
-            <w:pPr>
-              <w:rPr>
-                <w:rFonts w:cstheme="minorHAnsi"/>
-              </w:rPr>
-            </w:pPr>
-            <w:r>
-              <w:rPr>
-                <w:rFonts w:cstheme="minorHAnsi"/>
-              </w:rPr>
-              <w:t>Komponentendiagramm</w:t>
-            </w:r>
-          </w:p>
-        </w:tc>
-        <w:tc>
-          <w:tcPr>
-            <w:tcW w:w="1843" w:type="dxa"/>
-          </w:tcPr>
-          <w:p>
-            <w:pPr>
-              <w:rPr>
-                <w:rFonts w:cstheme="minorHAnsi"/>
-              </w:rPr>
-            </w:pPr>
-          </w:p>
-        </w:tc>
-        <w:tc>
-          <w:tcPr>
-            <w:tcW w:w="2485" w:type="dxa"/>
-          </w:tcPr>
-          <w:p>
-            <w:pPr>
-              <w:jc w:val="center"/>
-              <w:rPr>
-                <w:rFonts w:cstheme="minorHAnsi"/>
-              </w:rPr>
-            </w:pPr>
             <w:r>
               <w:rPr>
                 <w:rFonts w:cstheme="minorHAnsi"/>
               </w:rPr>
               <w:t>Can Kalafat</w:t>
-            </w:r>
-          </w:p>
-        </w:tc>
-        <w:tc>
-          <w:tcPr>
-            <w:tcW w:w="1843" w:type="dxa"/>
-          </w:tcPr>
-          <w:p>
-            <w:pPr>
-              <w:rPr>
-                <w:rFonts w:cstheme="minorHAnsi"/>
-              </w:rPr>
-            </w:pPr>
-            <w:r>
-              <w:rPr>
-                <w:rFonts w:cstheme="minorHAnsi"/>
-              </w:rPr>
-              <w:t>In Bearbeitung</w:t>
-            </w:r>
-          </w:p>
-        </w:tc>
-      </w:tr>
-      <w:tr>
-        <w:trPr>
-          <w:trHeight w:val="822"/>
-        </w:trPr>
-        <w:tc>
-          <w:tcPr>
-            <w:tcW w:w="675" w:type="dxa"/>
-          </w:tcPr>
-          <w:p>
-            <w:pPr>
-              <w:rPr>
-                <w:rFonts w:cstheme="minorHAnsi"/>
-              </w:rPr>
-            </w:pPr>
-            <w:r>
-              <w:rPr>
-                <w:rFonts w:cstheme="minorHAnsi"/>
-              </w:rPr>
-              <w:t>6</w:t>
-            </w:r>
-            <w:r>
-              <w:rPr>
-                <w:rFonts w:cstheme="minorHAnsi"/>
-              </w:rPr>
-              <w:t>.2</w:t>
-            </w:r>
-          </w:p>
-        </w:tc>
-        <w:tc>
-          <w:tcPr>
-            <w:tcW w:w="2760" w:type="dxa"/>
-          </w:tcPr>
-          <w:p>
-            <w:pPr>
-              <w:rPr>
-                <w:rFonts w:cstheme="minorHAnsi"/>
-              </w:rPr>
-            </w:pPr>
-            <w:r>
-              <w:rPr>
-                <w:rFonts w:cstheme="minorHAnsi"/>
-              </w:rPr>
-              <w:t>Klassendiagramm</w:t>
-            </w:r>
-          </w:p>
-        </w:tc>
-        <w:tc>
-          <w:tcPr>
-            <w:tcW w:w="1843" w:type="dxa"/>
-          </w:tcPr>
-          <w:p>
-            <w:pPr>
-              <w:rPr>
-                <w:rFonts w:cstheme="minorHAnsi"/>
-              </w:rPr>
-            </w:pPr>
-          </w:p>
-        </w:tc>
-        <w:tc>
-          <w:tcPr>
-            <w:tcW w:w="2485" w:type="dxa"/>
-          </w:tcPr>
-          <w:p>
-            <w:pPr>
-              <w:jc w:val="center"/>
-              <w:rPr>
-                <w:rFonts w:cstheme="minorHAnsi"/>
-              </w:rPr>
-            </w:pPr>
-            <w:r>
-              <w:rPr>
-                <w:rFonts w:cstheme="minorHAnsi"/>
-              </w:rPr>
-              <w:t>Florian Heinen</w:t>
             </w:r>
           </w:p>
         </w:tc>
@@ -5372,21 +5898,7 @@
               <w:rPr>
                 <w:rFonts w:cstheme="minorHAnsi"/>
               </w:rPr>
-              <w:t xml:space="preserve">&lt;Eindeutiger </w:t>
-            </w:r>
-            <w:proofErr w:type="spellStart"/>
-            <w:r>
-              <w:rPr>
-                <w:rFonts w:cstheme="minorHAnsi"/>
-              </w:rPr>
-              <w:t>Identifizierer</w:t>
-            </w:r>
-            <w:proofErr w:type="spellEnd"/>
-            <w:r>
-              <w:rPr>
-                <w:rFonts w:cstheme="minorHAnsi"/>
-              </w:rPr>
-              <w:t>&gt;</w:t>
+              <w:t>&lt;Eindeutiger Identifizierer&gt;</w:t>
             </w:r>
           </w:p>
         </w:tc>
@@ -5427,51 +5939,33 @@
               <w:rPr>
                 <w:rFonts w:cstheme="minorHAnsi"/>
               </w:rPr>
-              <w:t>&lt;</w:t>
-            </w:r>
-            <w:r>
-              <w:rPr>
-                <w:rFonts w:cstheme="minorHAnsi"/>
-              </w:rPr>
-              <w:t xml:space="preserve">Text der User Story mittels Satzschablone: </w:t>
-            </w:r>
-          </w:p>
-          <w:p>
-            <w:pPr>
-              <w:rPr>
-                <w:rFonts w:cstheme="minorHAnsi"/>
-              </w:rPr>
-            </w:pPr>
-            <w:r>
-              <w:rPr>
-                <w:rFonts w:cstheme="minorHAnsi"/>
-              </w:rPr>
-              <w:t>Als &lt;Rolle&gt; möchte ich &lt;Ziel&gt; [, um/sodass &lt;Nutzen&gt;]</w:t>
-            </w:r>
-            <w:r>
-              <w:rPr>
-                <w:rFonts w:cstheme="minorHAnsi"/>
-              </w:rPr>
-              <w:t xml:space="preserve"> </w:t>
-            </w:r>
-          </w:p>
-          <w:p>
-            <w:pPr>
-              <w:rPr>
-                <w:rFonts w:cstheme="minorHAnsi"/>
-              </w:rPr>
-            </w:pPr>
-            <w:r>
-              <w:rPr>
-                <w:rFonts w:cstheme="minorHAnsi"/>
-              </w:rPr>
-              <w:t xml:space="preserve"> </w:t>
-            </w:r>
-            <w:r>
-              <w:rPr>
-                <w:rFonts w:cstheme="minorHAnsi"/>
-              </w:rPr>
-              <w:t>(s. Foliensatz „Anforderungen“)&gt;</w:t>
+              <w:t xml:space="preserve">&lt;Text der User Story mittels Satzschablone: </w:t>
+            </w:r>
+          </w:p>
+          <w:p>
+            <w:pPr>
+              <w:rPr>
+                <w:rFonts w:cstheme="minorHAnsi"/>
+              </w:rPr>
+            </w:pPr>
+            <w:r>
+              <w:rPr>
+                <w:rFonts w:cstheme="minorHAnsi"/>
+              </w:rPr>
+              <w:t xml:space="preserve">Als &lt;Rolle&gt; möchte ich &lt;Ziel&gt; [, um/sodass &lt;Nutzen&gt;] </w:t>
+            </w:r>
+          </w:p>
+          <w:p>
+            <w:pPr>
+              <w:rPr>
+                <w:rFonts w:cstheme="minorHAnsi"/>
+              </w:rPr>
+            </w:pPr>
+            <w:r>
+              <w:rPr>
+                <w:rFonts w:cstheme="minorHAnsi"/>
+              </w:rPr>
+              <w:t xml:space="preserve"> (s. Foliensatz „Anforderungen“)&gt;</w:t>
             </w:r>
           </w:p>
         </w:tc>
@@ -5553,19 +6047,7 @@
               <w:rPr>
                 <w:rFonts w:cstheme="minorHAnsi"/>
               </w:rPr>
-              <w:t>&lt;Wichtigkeit der User Story hinsichtlich der Aufgabenstellung</w:t>
-            </w:r>
-            <w:r>
-              <w:rPr>
-                <w:rFonts w:cstheme="minorHAnsi"/>
-              </w:rPr>
-              <w:t xml:space="preserve"> z.B. hoch, mittel niedrig</w:t>
-            </w:r>
-            <w:r>
-              <w:rPr>
-                <w:rFonts w:cstheme="minorHAnsi"/>
-              </w:rPr>
-              <w:t>&gt;</w:t>
+              <w:t>&lt;Wichtigkeit der User Story hinsichtlich der Aufgabenstellung z.B. hoch, mittel niedrig&gt;</w:t>
             </w:r>
           </w:p>
         </w:tc>
@@ -5606,19 +6088,7 @@
               <w:rPr>
                 <w:rFonts w:cstheme="minorHAnsi"/>
               </w:rPr>
-              <w:t xml:space="preserve">&lt;Hier bitte nur einen Zuständigen eintragen z.B. </w:t>
-            </w:r>
-            <w:r>
-              <w:rPr>
-                <w:rFonts w:cstheme="minorHAnsi"/>
-              </w:rPr>
-              <w:t>Max Mustermann</w:t>
-            </w:r>
-            <w:r>
-              <w:rPr>
-                <w:rFonts w:cstheme="minorHAnsi"/>
-              </w:rPr>
-              <w:t>&gt;</w:t>
+              <w:t>&lt;Hier bitte nur einen Zuständigen eintragen z.B. Max Mustermann&gt;</w:t>
             </w:r>
           </w:p>
         </w:tc>
@@ -5690,23 +6160,7 @@
           <w:b/>
           <w:color w:val="70AD47" w:themeColor="accent6"/>
         </w:rPr>
-        <w:t>Gutes</w:t>
-      </w:r>
-      <w:r>
-        <w:rPr>
-          <w:rFonts w:cstheme="minorHAnsi"/>
-          <w:b/>
-          <w:color w:val="70AD47" w:themeColor="accent6"/>
-        </w:rPr>
-        <w:t xml:space="preserve"> </w:t>
-      </w:r>
-      <w:r>
-        <w:rPr>
-          <w:rFonts w:cstheme="minorHAnsi"/>
-          <w:b/>
-          <w:color w:val="70AD47" w:themeColor="accent6"/>
-        </w:rPr>
-        <w:t>Beispiel:</w:t>
+        <w:t>Gutes Beispiel:</w:t>
       </w:r>
       <w:bookmarkStart w:id="7" w:name="_Hlk19187894"/>
     </w:p>
@@ -5828,21 +6282,7 @@
               <w:rPr>
                 <w:rFonts w:cstheme="minorHAnsi"/>
               </w:rPr>
-              <w:t xml:space="preserve">Als Nutzer möchte ich die Möglichkeit haben ein Profil bestehend </w:t>
-            </w:r>
-            <w:proofErr w:type="gramStart"/>
-            <w:r>
-              <w:rPr>
-                <w:rFonts w:cstheme="minorHAnsi"/>
-              </w:rPr>
-              <w:t>aus Vor- und Nachname</w:t>
-            </w:r>
-            <w:proofErr w:type="gramEnd"/>
-            <w:r>
-              <w:rPr>
-                <w:rFonts w:cstheme="minorHAnsi"/>
-              </w:rPr>
-              <w:t xml:space="preserve">, E-Mail, Geburtsdatum, Passwort und optionalem Profilbild zu erstellen, um meine Daten dauerhaft zu speichern. </w:t>
+              <w:t xml:space="preserve">Als Nutzer möchte ich die Möglichkeit haben ein Profil bestehend aus Vor- und Nachname, E-Mail, Geburtsdatum, Passwort und optionalem Profilbild zu erstellen, um meine Daten dauerhaft zu speichern. </w:t>
             </w:r>
           </w:p>
         </w:tc>
@@ -6010,16 +6450,8 @@
               <w:rPr>
                 <w:rFonts w:cstheme="minorHAnsi"/>
               </w:rPr>
-              <w:t xml:space="preserve">Danial Imani </w:t>
-            </w:r>
-            <w:proofErr w:type="spellStart"/>
-            <w:r>
-              <w:rPr>
-                <w:rFonts w:cstheme="minorHAnsi"/>
-              </w:rPr>
-              <w:t>Shakibaei</w:t>
-            </w:r>
-            <w:proofErr w:type="spellEnd"/>
+              <w:t>Danial Imani Shakibaei</w:t>
+            </w:r>
           </w:p>
         </w:tc>
       </w:tr>
@@ -6359,16 +6791,8 @@
               <w:rPr>
                 <w:rFonts w:cstheme="minorHAnsi"/>
               </w:rPr>
-              <w:t xml:space="preserve">Danial Imani </w:t>
-            </w:r>
-            <w:proofErr w:type="spellStart"/>
-            <w:r>
-              <w:rPr>
-                <w:rFonts w:cstheme="minorHAnsi"/>
-              </w:rPr>
-              <w:t>Shakibaei</w:t>
-            </w:r>
-            <w:proofErr w:type="spellEnd"/>
+              <w:t>Danial Imani Shakibaei</w:t>
+            </w:r>
           </w:p>
         </w:tc>
       </w:tr>
@@ -6715,16 +7139,8 @@
               <w:rPr>
                 <w:rFonts w:cstheme="minorHAnsi"/>
               </w:rPr>
-              <w:t xml:space="preserve">Danial Imani </w:t>
-            </w:r>
-            <w:proofErr w:type="spellStart"/>
-            <w:r>
-              <w:rPr>
-                <w:rFonts w:cstheme="minorHAnsi"/>
-              </w:rPr>
-              <w:t>Shakibaei</w:t>
-            </w:r>
-            <w:proofErr w:type="spellEnd"/>
+              <w:t>Danial Imani Shakibaei</w:t>
+            </w:r>
           </w:p>
         </w:tc>
       </w:tr>
@@ -6904,21 +7320,7 @@
               <w:rPr>
                 <w:rFonts w:cstheme="minorHAnsi"/>
               </w:rPr>
-              <w:t xml:space="preserve">Als Nutzer möchte ich die Möglichkeit haben mich </w:t>
-            </w:r>
-            <w:proofErr w:type="gramStart"/>
-            <w:r>
-              <w:rPr>
-                <w:rFonts w:cstheme="minorHAnsi"/>
-              </w:rPr>
-              <w:t>mit Vor- und Nachname</w:t>
-            </w:r>
-            <w:proofErr w:type="gramEnd"/>
-            <w:r>
-              <w:rPr>
-                <w:rFonts w:cstheme="minorHAnsi"/>
-              </w:rPr>
-              <w:t xml:space="preserve">, E-Mail und Passwort als Systemadministrator zu registrieren, um Liga-Funktionen realisieren zu können. </w:t>
+              <w:t xml:space="preserve">Als Nutzer möchte ich die Möglichkeit haben mich mit Vor- und Nachname, E-Mail und Passwort als Systemadministrator zu registrieren, um Liga-Funktionen realisieren zu können. </w:t>
             </w:r>
           </w:p>
         </w:tc>
@@ -7086,16 +7488,8 @@
               <w:rPr>
                 <w:rFonts w:cstheme="minorHAnsi"/>
               </w:rPr>
-              <w:t xml:space="preserve">Danial Imani </w:t>
-            </w:r>
-            <w:proofErr w:type="spellStart"/>
-            <w:r>
-              <w:rPr>
-                <w:rFonts w:cstheme="minorHAnsi"/>
-              </w:rPr>
-              <w:t>Shakibaei</w:t>
-            </w:r>
-            <w:proofErr w:type="spellEnd"/>
+              <w:t>Danial Imani Shakibaei</w:t>
+            </w:r>
           </w:p>
         </w:tc>
       </w:tr>
@@ -7267,21 +7661,7 @@
               <w:rPr>
                 <w:rFonts w:cstheme="minorHAnsi"/>
               </w:rPr>
-              <w:t xml:space="preserve">Als Systemadministrator möchte ich die Möglichkeit haben mich mittels meines Administrator-Profils einzuloggen, der Login soll durch 2FA-Authentifizierung realisiert </w:t>
-            </w:r>
-            <w:proofErr w:type="gramStart"/>
-            <w:r>
-              <w:rPr>
-                <w:rFonts w:cstheme="minorHAnsi"/>
-              </w:rPr>
-              <w:t>werden</w:t>
-            </w:r>
-            <w:proofErr w:type="gramEnd"/>
-            <w:r>
-              <w:rPr>
-                <w:rFonts w:cstheme="minorHAnsi"/>
-              </w:rPr>
-              <w:t xml:space="preserve"> um zusätzliche Sicherheit zu gewährleisten.</w:t>
+              <w:t>Als Systemadministrator möchte ich die Möglichkeit haben mich mittels meines Administrator-Profils einzuloggen, der Login soll durch 2FA-Authentifizierung realisiert werden um zusätzliche Sicherheit zu gewährleisten.</w:t>
             </w:r>
           </w:p>
         </w:tc>
@@ -7449,16 +7829,8 @@
               <w:rPr>
                 <w:rFonts w:cstheme="minorHAnsi"/>
               </w:rPr>
-              <w:t xml:space="preserve">Danial Imani </w:t>
-            </w:r>
-            <w:proofErr w:type="spellStart"/>
-            <w:r>
-              <w:rPr>
-                <w:rFonts w:cstheme="minorHAnsi"/>
-              </w:rPr>
-              <w:t>Shakibaei</w:t>
-            </w:r>
-            <w:proofErr w:type="spellEnd"/>
+              <w:t>Danial Imani Shakibaei</w:t>
+            </w:r>
           </w:p>
         </w:tc>
       </w:tr>
@@ -7673,21 +8045,7 @@
               <w:rPr>
                 <w:rFonts w:cstheme="minorHAnsi"/>
               </w:rPr>
-              <w:t xml:space="preserve">Als Systemadministrator möchte ich verschiedene Ligen anlegen können, wobei eine Liga </w:t>
-            </w:r>
-            <w:proofErr w:type="gramStart"/>
-            <w:r>
-              <w:rPr>
-                <w:rFonts w:cstheme="minorHAnsi"/>
-              </w:rPr>
-              <w:t>aus Name</w:t>
-            </w:r>
-            <w:proofErr w:type="gramEnd"/>
-            <w:r>
-              <w:rPr>
-                <w:rFonts w:cstheme="minorHAnsi"/>
-              </w:rPr>
-              <w:t xml:space="preserve">, Spielplan und optionalem Liga-Bild bestehen soll. </w:t>
+              <w:t xml:space="preserve">Als Systemadministrator möchte ich verschiedene Ligen anlegen können, wobei eine Liga aus Name, Spielplan und optionalem Liga-Bild bestehen soll. </w:t>
             </w:r>
           </w:p>
         </w:tc>
@@ -8029,21 +8387,7 @@
               <w:rPr>
                 <w:rFonts w:cstheme="minorHAnsi"/>
               </w:rPr>
-              <w:t xml:space="preserve">Als Systemadministrator möchte ich die Möglichkeit haben den Spielplan aus einer CSV-Datei einzulesen, um auch auf ältere Ligen </w:t>
-            </w:r>
-            <w:proofErr w:type="spellStart"/>
-            <w:r>
-              <w:rPr>
-                <w:rFonts w:cstheme="minorHAnsi"/>
-              </w:rPr>
-              <w:t>zugriff</w:t>
-            </w:r>
-            <w:proofErr w:type="spellEnd"/>
-            <w:r>
-              <w:rPr>
-                <w:rFonts w:cstheme="minorHAnsi"/>
-              </w:rPr>
-              <w:t xml:space="preserve"> zu haben. </w:t>
+              <w:t xml:space="preserve">Als Systemadministrator möchte ich die Möglichkeit haben den Spielplan aus einer CSV-Datei einzulesen, um auch auf ältere Ligen zugriff zu haben. </w:t>
             </w:r>
           </w:p>
         </w:tc>
@@ -9025,31 +9369,7 @@
         <w:rPr>
           <w:rFonts w:cstheme="minorHAnsi"/>
         </w:rPr>
-        <w:t>Das</w:t>
-      </w:r>
-      <w:r>
-        <w:rPr>
-          <w:rFonts w:cstheme="minorHAnsi"/>
-        </w:rPr>
-        <w:t xml:space="preserve"> Erstellen eines Papierprototypen </w:t>
-      </w:r>
-      <w:r>
-        <w:rPr>
-          <w:rFonts w:cstheme="minorHAnsi"/>
-        </w:rPr>
-        <w:t xml:space="preserve">dient </w:t>
-      </w:r>
-      <w:r>
-        <w:rPr>
-          <w:rFonts w:cstheme="minorHAnsi"/>
-        </w:rPr>
-        <w:t>als Methode des Brainstormings, Designs, Herstellens, Testens und des Kommunizierens von Benutzer Interfaces</w:t>
-      </w:r>
-      <w:r>
-        <w:rPr>
-          <w:rFonts w:cstheme="minorHAnsi"/>
-        </w:rPr>
-        <w:t>.</w:t>
+        <w:t>Das Erstellen eines Papierprototypen dient als Methode des Brainstormings, Designs, Herstellens, Testens und des Kommunizierens von Benutzer Interfaces.</w:t>
       </w:r>
     </w:p>
     <w:p/>
@@ -9057,9 +9377,10 @@
       <w:r>
         <w:rPr>
           <w:noProof/>
+          <w:lang w:eastAsia="de-DE"/>
         </w:rPr>
         <w:drawing>
-          <wp:anchor distT="0" distB="0" distL="114300" distR="114300" simplePos="0" relativeHeight="251600896" behindDoc="1" locked="0" layoutInCell="1" allowOverlap="1" wp14:anchorId="01C86245" wp14:editId="3DB2FD0F">
+          <wp:anchor distT="0" distB="0" distL="114300" distR="114300" simplePos="0" relativeHeight="251659264" behindDoc="1" locked="0" layoutInCell="1" allowOverlap="1" wp14:anchorId="4BF065BA" wp14:editId="607B62D7">
             <wp:simplePos x="0" y="0"/>
             <wp:positionH relativeFrom="column">
               <wp:posOffset>-2540</wp:posOffset>
@@ -9132,9 +9453,10 @@
       <w:r>
         <w:rPr>
           <w:noProof/>
+          <w:lang w:eastAsia="de-DE"/>
         </w:rPr>
         <w:drawing>
-          <wp:anchor distT="0" distB="0" distL="114300" distR="114300" simplePos="0" relativeHeight="251622400" behindDoc="1" locked="0" layoutInCell="1" allowOverlap="1" wp14:anchorId="068DD146" wp14:editId="0AFA39D3">
+          <wp:anchor distT="0" distB="0" distL="114300" distR="114300" simplePos="0" relativeHeight="251660288" behindDoc="1" locked="0" layoutInCell="1" allowOverlap="1" wp14:anchorId="788BBCE0" wp14:editId="23D9D75C">
             <wp:simplePos x="0" y="0"/>
             <wp:positionH relativeFrom="column">
               <wp:posOffset>3127375</wp:posOffset>
@@ -9218,9 +9540,10 @@
       <w:r>
         <w:rPr>
           <w:noProof/>
+          <w:lang w:eastAsia="de-DE"/>
         </w:rPr>
         <w:drawing>
-          <wp:anchor distT="0" distB="0" distL="114300" distR="114300" simplePos="0" relativeHeight="251656192" behindDoc="1" locked="0" layoutInCell="1" allowOverlap="1" wp14:anchorId="23E216B5" wp14:editId="35350E9B">
+          <wp:anchor distT="0" distB="0" distL="114300" distR="114300" simplePos="0" relativeHeight="251662336" behindDoc="1" locked="0" layoutInCell="1" allowOverlap="1" wp14:anchorId="7727B32B" wp14:editId="49117527">
             <wp:simplePos x="0" y="0"/>
             <wp:positionH relativeFrom="column">
               <wp:posOffset>294320</wp:posOffset>
@@ -9293,9 +9616,10 @@
       <w:r>
         <w:rPr>
           <w:noProof/>
+          <w:lang w:eastAsia="de-DE"/>
         </w:rPr>
         <w:drawing>
-          <wp:anchor distT="0" distB="0" distL="114300" distR="114300" simplePos="0" relativeHeight="251642880" behindDoc="1" locked="0" layoutInCell="1" allowOverlap="1" wp14:anchorId="21F48AB4" wp14:editId="11B868E7">
+          <wp:anchor distT="0" distB="0" distL="114300" distR="114300" simplePos="0" relativeHeight="251661312" behindDoc="1" locked="0" layoutInCell="1" allowOverlap="1" wp14:anchorId="3DC82ED0" wp14:editId="43B8ACA4">
             <wp:simplePos x="0" y="0"/>
             <wp:positionH relativeFrom="column">
               <wp:posOffset>-2818765</wp:posOffset>
@@ -9373,10 +9697,11 @@
       <w:r>
         <w:rPr>
           <w:noProof/>
+          <w:lang w:eastAsia="de-DE"/>
         </w:rPr>
         <w:lastRenderedPageBreak/>
         <w:drawing>
-          <wp:anchor distT="0" distB="0" distL="114300" distR="114300" simplePos="0" relativeHeight="251710464" behindDoc="1" locked="0" layoutInCell="1" allowOverlap="1" wp14:anchorId="3493DD37" wp14:editId="5993108C">
+          <wp:anchor distT="0" distB="0" distL="114300" distR="114300" simplePos="0" relativeHeight="251666432" behindDoc="1" locked="0" layoutInCell="1" allowOverlap="1" wp14:anchorId="1EC3E992" wp14:editId="5CE43F48">
             <wp:simplePos x="0" y="0"/>
             <wp:positionH relativeFrom="column">
               <wp:posOffset>3004185</wp:posOffset>
@@ -9449,9 +9774,10 @@
       <w:r>
         <w:rPr>
           <w:noProof/>
+          <w:lang w:eastAsia="de-DE"/>
         </w:rPr>
         <w:drawing>
-          <wp:anchor distT="0" distB="0" distL="114300" distR="114300" simplePos="0" relativeHeight="251730944" behindDoc="1" locked="0" layoutInCell="1" allowOverlap="1" wp14:anchorId="6145C5A9" wp14:editId="75B8849C">
+          <wp:anchor distT="0" distB="0" distL="114300" distR="114300" simplePos="0" relativeHeight="251667456" behindDoc="1" locked="0" layoutInCell="1" allowOverlap="1" wp14:anchorId="3B5CA4AB" wp14:editId="6C260318">
             <wp:simplePos x="0" y="0"/>
             <wp:positionH relativeFrom="column">
               <wp:posOffset>732</wp:posOffset>
@@ -9522,9 +9848,10 @@
       <w:r>
         <w:rPr>
           <w:noProof/>
+          <w:lang w:eastAsia="de-DE"/>
         </w:rPr>
         <w:drawing>
-          <wp:anchor distT="0" distB="0" distL="114300" distR="114300" simplePos="0" relativeHeight="251673600" behindDoc="1" locked="0" layoutInCell="1" allowOverlap="1" wp14:anchorId="00AD0BBD" wp14:editId="2966A460">
+          <wp:anchor distT="0" distB="0" distL="114300" distR="114300" simplePos="0" relativeHeight="251664384" behindDoc="1" locked="0" layoutInCell="1" allowOverlap="1" wp14:anchorId="09519ACC" wp14:editId="1AAC26F4">
             <wp:simplePos x="0" y="0"/>
             <wp:positionH relativeFrom="column">
               <wp:posOffset>3128010</wp:posOffset>
@@ -9597,9 +9924,10 @@
       <w:r>
         <w:rPr>
           <w:noProof/>
+          <w:lang w:eastAsia="de-DE"/>
         </w:rPr>
         <w:drawing>
-          <wp:anchor distT="0" distB="0" distL="114300" distR="114300" simplePos="0" relativeHeight="251695104" behindDoc="1" locked="0" layoutInCell="1" allowOverlap="1" wp14:anchorId="443499E9" wp14:editId="51BA7B65">
+          <wp:anchor distT="0" distB="0" distL="114300" distR="114300" simplePos="0" relativeHeight="251665408" behindDoc="1" locked="0" layoutInCell="1" allowOverlap="1" wp14:anchorId="595F23E0" wp14:editId="31F01BEC">
             <wp:simplePos x="0" y="0"/>
             <wp:positionH relativeFrom="column">
               <wp:posOffset>-8255</wp:posOffset>
@@ -9696,6 +10024,8 @@
         </w:rPr>
       </w:pPr>
       <w:bookmarkStart w:id="10" w:name="_Toc115257129"/>
+      <w:bookmarkStart w:id="11" w:name="_GoBack"/>
+      <w:bookmarkEnd w:id="11"/>
       <w:r>
         <w:rPr>
           <w:rFonts w:asciiTheme="minorHAnsi" w:hAnsiTheme="minorHAnsi" w:cstheme="minorHAnsi"/>
@@ -9704,61 +10034,7 @@
           <w:szCs w:val="32"/>
         </w:rPr>
         <w:lastRenderedPageBreak/>
-        <w:t>Strukturdiagramm</w:t>
-      </w:r>
-      <w:r>
-        <w:rPr>
-          <w:rFonts w:asciiTheme="minorHAnsi" w:hAnsiTheme="minorHAnsi" w:cstheme="minorHAnsi"/>
-          <w:color w:val="000000" w:themeColor="text1"/>
-          <w:sz w:val="32"/>
-          <w:szCs w:val="32"/>
-        </w:rPr>
-        <w:t>e</w:t>
-      </w:r>
-      <w:r>
-        <w:rPr>
-          <w:rFonts w:asciiTheme="minorHAnsi" w:hAnsiTheme="minorHAnsi" w:cstheme="minorHAnsi"/>
-          <w:color w:val="000000" w:themeColor="text1"/>
-          <w:sz w:val="32"/>
-          <w:szCs w:val="32"/>
-        </w:rPr>
-        <w:t xml:space="preserve"> (</w:t>
-      </w:r>
-      <w:r>
-        <w:rPr>
-          <w:rFonts w:asciiTheme="minorHAnsi" w:hAnsiTheme="minorHAnsi" w:cstheme="minorHAnsi"/>
-          <w:color w:val="000000" w:themeColor="text1"/>
-          <w:sz w:val="32"/>
-          <w:szCs w:val="32"/>
-        </w:rPr>
-        <w:t xml:space="preserve">Komponenten- und </w:t>
-      </w:r>
-      <w:r>
-        <w:rPr>
-          <w:rFonts w:asciiTheme="minorHAnsi" w:hAnsiTheme="minorHAnsi" w:cstheme="minorHAnsi"/>
-          <w:color w:val="000000" w:themeColor="text1"/>
-          <w:sz w:val="32"/>
-          <w:szCs w:val="32"/>
-        </w:rPr>
-        <w:t>Klassendiagramm</w:t>
-      </w:r>
-      <w:r>
-        <w:rPr>
-          <w:rFonts w:asciiTheme="minorHAnsi" w:hAnsiTheme="minorHAnsi" w:cstheme="minorHAnsi"/>
-          <w:color w:val="000000" w:themeColor="text1"/>
-          <w:sz w:val="32"/>
-          <w:szCs w:val="32"/>
-        </w:rPr>
-        <w:t>e</w:t>
-      </w:r>
-      <w:r>
-        <w:rPr>
-          <w:rFonts w:asciiTheme="minorHAnsi" w:hAnsiTheme="minorHAnsi" w:cstheme="minorHAnsi"/>
-          <w:color w:val="000000" w:themeColor="text1"/>
-          <w:sz w:val="32"/>
-          <w:szCs w:val="32"/>
-        </w:rPr>
-        <w:t>)</w:t>
+        <w:t>Strukturdiagramme (Komponenten- und Klassendiagramme)</w:t>
       </w:r>
       <w:bookmarkEnd w:id="10"/>
     </w:p>
@@ -9793,7 +10069,43 @@
         <w:rPr>
           <w:rFonts w:cstheme="minorHAnsi"/>
         </w:rPr>
-        <w:t>Komponenten- und Klassendiagramme</w:t>
+        <w:t xml:space="preserve">Komponenten- und Klassendiagramme </w:t>
+      </w:r>
+      <w:r>
+        <w:rPr>
+          <w:rFonts w:cstheme="minorHAnsi"/>
+        </w:rPr>
+        <w:t>dien</w:t>
+      </w:r>
+      <w:r>
+        <w:rPr>
+          <w:rFonts w:cstheme="minorHAnsi"/>
+        </w:rPr>
+        <w:t>en</w:t>
+      </w:r>
+      <w:r>
+        <w:rPr>
+          <w:rFonts w:cstheme="minorHAnsi"/>
+        </w:rPr>
+        <w:t xml:space="preserve"> der grafischen Darstellung von </w:t>
+      </w:r>
+      <w:r>
+        <w:rPr>
+          <w:rFonts w:cstheme="minorHAnsi"/>
+        </w:rPr>
+        <w:t>Komponenten/</w:t>
+      </w:r>
+      <w:r>
+        <w:rPr>
+          <w:rFonts w:cstheme="minorHAnsi"/>
+        </w:rPr>
+        <w:t xml:space="preserve">Klassen, Schnittstellen und deren Beziehungen. </w:t>
+      </w:r>
+      <w:r>
+        <w:rPr>
+          <w:rFonts w:cstheme="minorHAnsi"/>
+        </w:rPr>
+        <w:t>Die Diagrammtypen</w:t>
       </w:r>
       <w:r>
         <w:rPr>
@@ -9805,102 +10117,51 @@
         <w:rPr>
           <w:rFonts w:cstheme="minorHAnsi"/>
         </w:rPr>
-        <w:t>dien</w:t>
-      </w:r>
-      <w:r>
-        <w:rPr>
-          <w:rFonts w:cstheme="minorHAnsi"/>
-        </w:rPr>
-        <w:t>en</w:t>
-      </w:r>
-      <w:r>
-        <w:rPr>
-          <w:rFonts w:cstheme="minorHAnsi"/>
-        </w:rPr>
-        <w:t xml:space="preserve"> der grafischen Darstellung von </w:t>
-      </w:r>
-      <w:r>
-        <w:rPr>
-          <w:rFonts w:cstheme="minorHAnsi"/>
-        </w:rPr>
-        <w:t>Komponenten/</w:t>
-      </w:r>
-      <w:r>
-        <w:rPr>
-          <w:rFonts w:cstheme="minorHAnsi"/>
-        </w:rPr>
-        <w:t xml:space="preserve">Klassen, Schnittstellen und deren Beziehungen. </w:t>
-      </w:r>
-      <w:r>
-        <w:rPr>
-          <w:rFonts w:cstheme="minorHAnsi"/>
-        </w:rPr>
-        <w:t>Die Diagrammtypen</w:t>
-      </w:r>
-      <w:r>
-        <w:rPr>
-          <w:rFonts w:cstheme="minorHAnsi"/>
-        </w:rPr>
-        <w:t xml:space="preserve"> </w:t>
-      </w:r>
-      <w:r>
-        <w:rPr>
-          <w:rFonts w:cstheme="minorHAnsi"/>
-        </w:rPr>
         <w:t>helfen</w:t>
       </w:r>
       <w:r>
         <w:rPr>
           <w:rFonts w:cstheme="minorHAnsi"/>
         </w:rPr>
-        <w:t xml:space="preserve"> dabei, Quellcode und Implementierungsarbeiten zu </w:t>
+        <w:t xml:space="preserve"> dabei, Quellcode und Implementierungsarbeiten zu strukturieren, bevor diese starten und ermöglicht eine Aufteilung der Programmieraufgaben.</w:t>
       </w:r>
+    </w:p>
+    <w:p/>
+    <w:p>
+      <w:pPr>
+        <w:pStyle w:val="berschrift3"/>
+      </w:pPr>
       <w:r>
-        <w:rPr>
-          <w:rFonts w:cstheme="minorHAnsi"/>
-        </w:rPr>
-        <w:t>strukturieren,</w:t>
-      </w:r>
-      <w:r>
-        <w:rPr>
-          <w:rFonts w:cstheme="minorHAnsi"/>
-        </w:rPr>
-        <w:t xml:space="preserve"> bevor diese </w:t>
-      </w:r>
-      <w:proofErr w:type="gramStart"/>
-      <w:r>
-        <w:rPr>
-          <w:rFonts w:cstheme="minorHAnsi"/>
-        </w:rPr>
-        <w:t>starten</w:t>
-      </w:r>
-      <w:proofErr w:type="gramEnd"/>
-      <w:r>
-        <w:rPr>
-          <w:rFonts w:cstheme="minorHAnsi"/>
-        </w:rPr>
-        <w:t xml:space="preserve"> und ermöglicht eine Aufteilung der Programmieraufgaben.</w:t>
+        <w:t>Klassendiagramm</w:t>
       </w:r>
     </w:p>
     <w:p>
       <w:pPr>
-        <w:rPr>
-          <w:rFonts w:cstheme="minorHAnsi"/>
-        </w:rPr>
+        <w:pStyle w:val="berschrift4"/>
       </w:pPr>
       <w:r>
+        <w:t>Backend</w:t>
+      </w:r>
+    </w:p>
+    <w:p>
+      <w:pPr>
         <w:rPr>
           <w:rFonts w:cstheme="minorHAnsi"/>
+        </w:rPr>
+      </w:pPr>
+      <w:r>
+        <w:rPr>
           <w:noProof/>
+          <w:lang w:eastAsia="de-DE"/>
         </w:rPr>
         <w:drawing>
-          <wp:anchor distT="0" distB="0" distL="114300" distR="114300" simplePos="0" relativeHeight="251657216" behindDoc="1" locked="0" layoutInCell="1" allowOverlap="1" wp14:anchorId="776303C4" wp14:editId="61314590">
+          <wp:anchor distT="0" distB="0" distL="114300" distR="114300" simplePos="0" relativeHeight="251663360" behindDoc="1" locked="0" layoutInCell="1" allowOverlap="1" wp14:anchorId="636BF484" wp14:editId="3F90463E">
             <wp:simplePos x="0" y="0"/>
             <wp:positionH relativeFrom="column">
-              <wp:posOffset>14605</wp:posOffset>
+              <wp:posOffset>-35560</wp:posOffset>
             </wp:positionH>
             <wp:positionV relativeFrom="paragraph">
-              <wp:posOffset>336068</wp:posOffset>
+              <wp:posOffset>181610</wp:posOffset>
             </wp:positionV>
             <wp:extent cx="5753100" cy="2428875"/>
             <wp:effectExtent l="0" t="0" r="0" b="9525"/>
@@ -9961,167 +10222,23 @@
     </w:p>
     <w:p>
       <w:pPr>
-        <w:rPr>
-          <w:rFonts w:cstheme="minorHAnsi"/>
-        </w:rPr>
-      </w:pPr>
-    </w:p>
-    <w:p>
-      <w:pPr>
-        <w:pStyle w:val="berschrift2"/>
-        <w:rPr>
-          <w:rFonts w:cstheme="minorHAnsi"/>
-          <w:color w:val="000000" w:themeColor="text1"/>
-        </w:rPr>
-      </w:pPr>
-      <w:bookmarkStart w:id="11" w:name="_Toc115257130"/>
-      <w:r>
-        <w:rPr>
-          <w:rFonts w:asciiTheme="minorHAnsi" w:hAnsiTheme="minorHAnsi" w:cstheme="minorHAnsi"/>
-          <w:color w:val="000000" w:themeColor="text1"/>
-          <w:sz w:val="32"/>
-          <w:szCs w:val="32"/>
-        </w:rPr>
-        <w:t>Verhaltensdiagramm</w:t>
-      </w:r>
-      <w:r>
-        <w:rPr>
-          <w:rFonts w:asciiTheme="minorHAnsi" w:hAnsiTheme="minorHAnsi" w:cstheme="minorHAnsi"/>
-          <w:color w:val="000000" w:themeColor="text1"/>
-          <w:sz w:val="32"/>
-          <w:szCs w:val="32"/>
-        </w:rPr>
-        <w:t>e</w:t>
-      </w:r>
-      <w:r>
-        <w:rPr>
-          <w:rFonts w:asciiTheme="minorHAnsi" w:hAnsiTheme="minorHAnsi" w:cstheme="minorHAnsi"/>
-          <w:color w:val="000000" w:themeColor="text1"/>
-          <w:sz w:val="32"/>
-          <w:szCs w:val="32"/>
-        </w:rPr>
-        <w:t xml:space="preserve"> (Kommunikationsdiagramm</w:t>
-      </w:r>
-      <w:r>
-        <w:rPr>
-          <w:rFonts w:asciiTheme="minorHAnsi" w:hAnsiTheme="minorHAnsi" w:cstheme="minorHAnsi"/>
-          <w:color w:val="000000" w:themeColor="text1"/>
-          <w:sz w:val="32"/>
-          <w:szCs w:val="32"/>
-        </w:rPr>
-        <w:t>e</w:t>
-      </w:r>
-      <w:r>
-        <w:rPr>
-          <w:rFonts w:asciiTheme="minorHAnsi" w:hAnsiTheme="minorHAnsi" w:cstheme="minorHAnsi"/>
-          <w:color w:val="000000" w:themeColor="text1"/>
-          <w:sz w:val="32"/>
-          <w:szCs w:val="32"/>
-        </w:rPr>
-        <w:t>)</w:t>
-      </w:r>
-      <w:bookmarkEnd w:id="11"/>
-    </w:p>
-    <w:p>
-      <w:pPr>
-        <w:pBdr>
-          <w:top w:val="single" w:sz="4" w:space="1" w:color="auto"/>
-          <w:left w:val="single" w:sz="4" w:space="4" w:color="auto"/>
-          <w:bottom w:val="single" w:sz="4" w:space="1" w:color="auto"/>
-          <w:right w:val="single" w:sz="4" w:space="4" w:color="auto"/>
-          <w:between w:val="single" w:sz="4" w:space="1" w:color="auto"/>
-          <w:bar w:val="single" w:sz="4" w:color="auto"/>
-        </w:pBdr>
-        <w:jc w:val="both"/>
-        <w:rPr>
-          <w:rFonts w:cstheme="minorHAnsi"/>
-        </w:rPr>
+        <w:pStyle w:val="berschrift4"/>
       </w:pPr>
       <w:r>
-        <w:rPr>
-          <w:rFonts w:cstheme="minorHAnsi"/>
-        </w:rPr>
-        <w:t xml:space="preserve">Im SEP soll das dynamische Verhalten des Systems mittels Kommunikationsidagramme modelliert werden. </w:t>
-      </w:r>
-      <w:r>
-        <w:rPr>
-          <w:rFonts w:cstheme="minorHAnsi"/>
-        </w:rPr>
-        <w:t xml:space="preserve">Ein </w:t>
-      </w:r>
-      <w:r>
-        <w:rPr>
-          <w:rFonts w:cstheme="minorHAnsi"/>
-        </w:rPr>
-        <w:t>Kommunikationsdiagramme ermöglicht die grafische Darstellung des Nachrichtenaustausches zwischen Systemobjekten</w:t>
-      </w:r>
-      <w:r>
-        <w:rPr>
-          <w:rFonts w:cstheme="minorHAnsi"/>
-        </w:rPr>
-        <w:t xml:space="preserve">. </w:t>
-      </w:r>
-      <w:r>
-        <w:rPr>
-          <w:rFonts w:cstheme="minorHAnsi"/>
-        </w:rPr>
-        <w:t xml:space="preserve">Systemobjekte können </w:t>
-      </w:r>
-      <w:r>
-        <w:rPr>
-          <w:rFonts w:cstheme="minorHAnsi"/>
-        </w:rPr>
-        <w:t>Komponenten</w:t>
-      </w:r>
-      <w:r>
-        <w:rPr>
-          <w:rFonts w:cstheme="minorHAnsi"/>
-        </w:rPr>
-        <w:t xml:space="preserve"> im Komponentendiagramm </w:t>
-      </w:r>
-      <w:r>
-        <w:rPr>
-          <w:rFonts w:cstheme="minorHAnsi"/>
-        </w:rPr>
-        <w:t xml:space="preserve">und Klassen im </w:t>
-      </w:r>
-      <w:r>
-        <w:rPr>
-          <w:rFonts w:cstheme="minorHAnsi"/>
-        </w:rPr>
-        <w:t>Klassendiagramm sein</w:t>
-      </w:r>
-      <w:r>
-        <w:rPr>
-          <w:rFonts w:cstheme="minorHAnsi"/>
-        </w:rPr>
-        <w:t xml:space="preserve">. </w:t>
-      </w:r>
-      <w:r>
-        <w:rPr>
-          <w:rFonts w:cstheme="minorHAnsi"/>
-        </w:rPr>
-        <w:t>Kommunikationsdiagramme zielen darauf ab, die Zusammenarbeit der Systemobjekte darzustellen</w:t>
+        <w:t>Frontend</w:t>
       </w:r>
     </w:p>
     <w:p>
-      <w:pPr>
-        <w:rPr>
-          <w:rFonts w:cstheme="minorHAnsi"/>
-        </w:rPr>
-      </w:pPr>
       <w:r>
         <w:rPr>
-          <w:rFonts w:cstheme="minorHAnsi"/>
           <w:noProof/>
           <w:lang w:eastAsia="de-DE"/>
         </w:rPr>
-        <w:lastRenderedPageBreak/>
         <w:drawing>
-          <wp:inline distT="0" distB="0" distL="0" distR="0" wp14:anchorId="57F899D5" wp14:editId="5E16BE43">
-            <wp:extent cx="3314398" cy="2078181"/>
+          <wp:inline distT="0" distB="0" distL="0" distR="0" wp14:anchorId="1CE38DA5" wp14:editId="60BDB39A">
+            <wp:extent cx="4655127" cy="2066380"/>
             <wp:effectExtent l="0" t="0" r="0" b="0"/>
-            <wp:docPr id="4" name="Grafik 4"/>
+            <wp:docPr id="18" name="Grafik 18"/>
             <wp:cNvGraphicFramePr>
               <a:graphicFrameLocks xmlns:a="http://schemas.openxmlformats.org/drawingml/2006/main" noChangeAspect="1"/>
             </wp:cNvGraphicFramePr>
@@ -10129,7 +10246,7 @@
               <a:graphicData uri="http://schemas.openxmlformats.org/drawingml/2006/picture">
                 <pic:pic xmlns:pic="http://schemas.openxmlformats.org/drawingml/2006/picture">
                   <pic:nvPicPr>
-                    <pic:cNvPr id="4" name="Registrierung_Diagramm.drawio.png"/>
+                    <pic:cNvPr id="18" name="Registration.drawio.png"/>
                     <pic:cNvPicPr/>
                   </pic:nvPicPr>
                   <pic:blipFill>
@@ -10147,7 +10264,7 @@
                   <pic:spPr>
                     <a:xfrm>
                       <a:off x="0" y="0"/>
-                      <a:ext cx="3334230" cy="2090616"/>
+                      <a:ext cx="4669947" cy="2072958"/>
                     </a:xfrm>
                     <a:prstGeom prst="rect">
                       <a:avLst/>
@@ -10161,15 +10278,14 @@
       </w:r>
       <w:r>
         <w:rPr>
-          <w:rFonts w:cstheme="minorHAnsi"/>
           <w:noProof/>
           <w:lang w:eastAsia="de-DE"/>
         </w:rPr>
         <w:drawing>
-          <wp:inline distT="0" distB="0" distL="0" distR="0" wp14:anchorId="2F190367" wp14:editId="45718B31">
-            <wp:extent cx="3213880" cy="2144684"/>
-            <wp:effectExtent l="0" t="0" r="5715" b="8255"/>
-            <wp:docPr id="3" name="Grafik 3"/>
+          <wp:inline distT="0" distB="0" distL="0" distR="0" wp14:anchorId="68A011C8" wp14:editId="5FD702A4">
+            <wp:extent cx="4314305" cy="1153240"/>
+            <wp:effectExtent l="0" t="0" r="0" b="8890"/>
+            <wp:docPr id="17" name="Grafik 17"/>
             <wp:cNvGraphicFramePr>
               <a:graphicFrameLocks xmlns:a="http://schemas.openxmlformats.org/drawingml/2006/main" noChangeAspect="1"/>
             </wp:cNvGraphicFramePr>
@@ -10177,7 +10293,7 @@
               <a:graphicData uri="http://schemas.openxmlformats.org/drawingml/2006/picture">
                 <pic:pic xmlns:pic="http://schemas.openxmlformats.org/drawingml/2006/picture">
                   <pic:nvPicPr>
-                    <pic:cNvPr id="3" name="Login_Diagramm.drawio.png"/>
+                    <pic:cNvPr id="17" name="Login.drawio.png"/>
                     <pic:cNvPicPr/>
                   </pic:nvPicPr>
                   <pic:blipFill>
@@ -10195,7 +10311,7 @@
                   <pic:spPr>
                     <a:xfrm>
                       <a:off x="0" y="0"/>
-                      <a:ext cx="3223319" cy="2150983"/>
+                      <a:ext cx="4331867" cy="1157934"/>
                     </a:xfrm>
                     <a:prstGeom prst="rect">
                       <a:avLst/>
@@ -10209,12 +10325,455 @@
       </w:r>
       <w:r>
         <w:rPr>
+          <w:noProof/>
+          <w:lang w:eastAsia="de-DE"/>
+        </w:rPr>
+        <w:lastRenderedPageBreak/>
+        <w:drawing>
+          <wp:inline distT="0" distB="0" distL="0" distR="0" wp14:anchorId="568D3760" wp14:editId="02924A00">
+            <wp:extent cx="4405745" cy="1177682"/>
+            <wp:effectExtent l="0" t="0" r="0" b="3810"/>
+            <wp:docPr id="13" name="Grafik 13"/>
+            <wp:cNvGraphicFramePr>
+              <a:graphicFrameLocks xmlns:a="http://schemas.openxmlformats.org/drawingml/2006/main" noChangeAspect="1"/>
+            </wp:cNvGraphicFramePr>
+            <a:graphic xmlns:a="http://schemas.openxmlformats.org/drawingml/2006/main">
+              <a:graphicData uri="http://schemas.openxmlformats.org/drawingml/2006/picture">
+                <pic:pic xmlns:pic="http://schemas.openxmlformats.org/drawingml/2006/picture">
+                  <pic:nvPicPr>
+                    <pic:cNvPr id="13" name="2FA.drawio.png"/>
+                    <pic:cNvPicPr/>
+                  </pic:nvPicPr>
+                  <pic:blipFill>
+                    <a:blip r:embed="rId20">
+                      <a:extLst>
+                        <a:ext uri="{28A0092B-C50C-407E-A947-70E740481C1C}">
+                          <a14:useLocalDpi xmlns:a14="http://schemas.microsoft.com/office/drawing/2010/main" val="0"/>
+                        </a:ext>
+                      </a:extLst>
+                    </a:blip>
+                    <a:stretch>
+                      <a:fillRect/>
+                    </a:stretch>
+                  </pic:blipFill>
+                  <pic:spPr>
+                    <a:xfrm>
+                      <a:off x="0" y="0"/>
+                      <a:ext cx="4423727" cy="1182489"/>
+                    </a:xfrm>
+                    <a:prstGeom prst="rect">
+                      <a:avLst/>
+                    </a:prstGeom>
+                  </pic:spPr>
+                </pic:pic>
+              </a:graphicData>
+            </a:graphic>
+          </wp:inline>
+        </w:drawing>
+      </w:r>
+      <w:r>
+        <w:rPr>
+          <w:noProof/>
+          <w:lang w:eastAsia="de-DE"/>
+        </w:rPr>
+        <w:drawing>
+          <wp:inline distT="0" distB="0" distL="0" distR="0" wp14:anchorId="412D9999" wp14:editId="0D6A53E3">
+            <wp:extent cx="4605250" cy="1231011"/>
+            <wp:effectExtent l="0" t="0" r="5080" b="7620"/>
+            <wp:docPr id="16" name="Grafik 16"/>
+            <wp:cNvGraphicFramePr>
+              <a:graphicFrameLocks xmlns:a="http://schemas.openxmlformats.org/drawingml/2006/main" noChangeAspect="1"/>
+            </wp:cNvGraphicFramePr>
+            <a:graphic xmlns:a="http://schemas.openxmlformats.org/drawingml/2006/main">
+              <a:graphicData uri="http://schemas.openxmlformats.org/drawingml/2006/picture">
+                <pic:pic xmlns:pic="http://schemas.openxmlformats.org/drawingml/2006/picture">
+                  <pic:nvPicPr>
+                    <pic:cNvPr id="16" name="Create_Ligue.drawio.png"/>
+                    <pic:cNvPicPr/>
+                  </pic:nvPicPr>
+                  <pic:blipFill>
+                    <a:blip r:embed="rId21">
+                      <a:extLst>
+                        <a:ext uri="{28A0092B-C50C-407E-A947-70E740481C1C}">
+                          <a14:useLocalDpi xmlns:a14="http://schemas.microsoft.com/office/drawing/2010/main" val="0"/>
+                        </a:ext>
+                      </a:extLst>
+                    </a:blip>
+                    <a:stretch>
+                      <a:fillRect/>
+                    </a:stretch>
+                  </pic:blipFill>
+                  <pic:spPr>
+                    <a:xfrm>
+                      <a:off x="0" y="0"/>
+                      <a:ext cx="4632003" cy="1238162"/>
+                    </a:xfrm>
+                    <a:prstGeom prst="rect">
+                      <a:avLst/>
+                    </a:prstGeom>
+                  </pic:spPr>
+                </pic:pic>
+              </a:graphicData>
+            </a:graphic>
+          </wp:inline>
+        </w:drawing>
+      </w:r>
+      <w:r>
+        <w:rPr>
+          <w:noProof/>
+          <w:lang w:eastAsia="de-DE"/>
+        </w:rPr>
+        <w:drawing>
+          <wp:inline distT="0" distB="0" distL="0" distR="0" wp14:anchorId="4320D2A7" wp14:editId="5D3E2A6E">
+            <wp:extent cx="4513810" cy="1239407"/>
+            <wp:effectExtent l="0" t="0" r="1270" b="0"/>
+            <wp:docPr id="19" name="Grafik 19"/>
+            <wp:cNvGraphicFramePr>
+              <a:graphicFrameLocks xmlns:a="http://schemas.openxmlformats.org/drawingml/2006/main" noChangeAspect="1"/>
+            </wp:cNvGraphicFramePr>
+            <a:graphic xmlns:a="http://schemas.openxmlformats.org/drawingml/2006/main">
+              <a:graphicData uri="http://schemas.openxmlformats.org/drawingml/2006/picture">
+                <pic:pic xmlns:pic="http://schemas.openxmlformats.org/drawingml/2006/picture">
+                  <pic:nvPicPr>
+                    <pic:cNvPr id="19" name="ShowSchedule.drawio.png"/>
+                    <pic:cNvPicPr/>
+                  </pic:nvPicPr>
+                  <pic:blipFill>
+                    <a:blip r:embed="rId22">
+                      <a:extLst>
+                        <a:ext uri="{28A0092B-C50C-407E-A947-70E740481C1C}">
+                          <a14:useLocalDpi xmlns:a14="http://schemas.microsoft.com/office/drawing/2010/main" val="0"/>
+                        </a:ext>
+                      </a:extLst>
+                    </a:blip>
+                    <a:stretch>
+                      <a:fillRect/>
+                    </a:stretch>
+                  </pic:blipFill>
+                  <pic:spPr>
+                    <a:xfrm>
+                      <a:off x="0" y="0"/>
+                      <a:ext cx="4532490" cy="1244536"/>
+                    </a:xfrm>
+                    <a:prstGeom prst="rect">
+                      <a:avLst/>
+                    </a:prstGeom>
+                  </pic:spPr>
+                </pic:pic>
+              </a:graphicData>
+            </a:graphic>
+          </wp:inline>
+        </w:drawing>
+      </w:r>
+      <w:r>
+        <w:rPr>
+          <w:noProof/>
+          <w:lang w:eastAsia="de-DE"/>
+        </w:rPr>
+        <w:drawing>
+          <wp:inline distT="0" distB="0" distL="0" distR="0" wp14:anchorId="34EEAF07" wp14:editId="43BD7D0E">
+            <wp:extent cx="5760720" cy="1645920"/>
+            <wp:effectExtent l="0" t="0" r="0" b="0"/>
+            <wp:docPr id="15" name="Grafik 15"/>
+            <wp:cNvGraphicFramePr>
+              <a:graphicFrameLocks xmlns:a="http://schemas.openxmlformats.org/drawingml/2006/main" noChangeAspect="1"/>
+            </wp:cNvGraphicFramePr>
+            <a:graphic xmlns:a="http://schemas.openxmlformats.org/drawingml/2006/main">
+              <a:graphicData uri="http://schemas.openxmlformats.org/drawingml/2006/picture">
+                <pic:pic xmlns:pic="http://schemas.openxmlformats.org/drawingml/2006/picture">
+                  <pic:nvPicPr>
+                    <pic:cNvPr id="15" name="ChangeDate.drawio.png"/>
+                    <pic:cNvPicPr/>
+                  </pic:nvPicPr>
+                  <pic:blipFill>
+                    <a:blip r:embed="rId23">
+                      <a:extLst>
+                        <a:ext uri="{28A0092B-C50C-407E-A947-70E740481C1C}">
+                          <a14:useLocalDpi xmlns:a14="http://schemas.microsoft.com/office/drawing/2010/main" val="0"/>
+                        </a:ext>
+                      </a:extLst>
+                    </a:blip>
+                    <a:stretch>
+                      <a:fillRect/>
+                    </a:stretch>
+                  </pic:blipFill>
+                  <pic:spPr>
+                    <a:xfrm>
+                      <a:off x="0" y="0"/>
+                      <a:ext cx="5760720" cy="1645920"/>
+                    </a:xfrm>
+                    <a:prstGeom prst="rect">
+                      <a:avLst/>
+                    </a:prstGeom>
+                  </pic:spPr>
+                </pic:pic>
+              </a:graphicData>
+            </a:graphic>
+          </wp:inline>
+        </w:drawing>
+      </w:r>
+      <w:r>
+        <w:rPr>
+          <w:noProof/>
+          <w:lang w:eastAsia="de-DE"/>
+        </w:rPr>
+        <w:drawing>
+          <wp:inline distT="0" distB="0" distL="0" distR="0" wp14:anchorId="57734FEF" wp14:editId="7DCE7975">
+            <wp:extent cx="5760720" cy="3088005"/>
+            <wp:effectExtent l="0" t="0" r="0" b="0"/>
+            <wp:docPr id="20" name="Grafik 20"/>
+            <wp:cNvGraphicFramePr>
+              <a:graphicFrameLocks xmlns:a="http://schemas.openxmlformats.org/drawingml/2006/main" noChangeAspect="1"/>
+            </wp:cNvGraphicFramePr>
+            <a:graphic xmlns:a="http://schemas.openxmlformats.org/drawingml/2006/main">
+              <a:graphicData uri="http://schemas.openxmlformats.org/drawingml/2006/picture">
+                <pic:pic xmlns:pic="http://schemas.openxmlformats.org/drawingml/2006/picture">
+                  <pic:nvPicPr>
+                    <pic:cNvPr id="20" name="UserDashboard.drawio.png"/>
+                    <pic:cNvPicPr/>
+                  </pic:nvPicPr>
+                  <pic:blipFill>
+                    <a:blip r:embed="rId24">
+                      <a:extLst>
+                        <a:ext uri="{28A0092B-C50C-407E-A947-70E740481C1C}">
+                          <a14:useLocalDpi xmlns:a14="http://schemas.microsoft.com/office/drawing/2010/main" val="0"/>
+                        </a:ext>
+                      </a:extLst>
+                    </a:blip>
+                    <a:stretch>
+                      <a:fillRect/>
+                    </a:stretch>
+                  </pic:blipFill>
+                  <pic:spPr>
+                    <a:xfrm>
+                      <a:off x="0" y="0"/>
+                      <a:ext cx="5760720" cy="3088005"/>
+                    </a:xfrm>
+                    <a:prstGeom prst="rect">
+                      <a:avLst/>
+                    </a:prstGeom>
+                  </pic:spPr>
+                </pic:pic>
+              </a:graphicData>
+            </a:graphic>
+          </wp:inline>
+        </w:drawing>
+      </w:r>
+    </w:p>
+    <w:p>
+      <w:pPr>
+        <w:pStyle w:val="berschrift2"/>
+        <w:rPr>
+          <w:rFonts w:cstheme="minorHAnsi"/>
+          <w:color w:val="000000" w:themeColor="text1"/>
+        </w:rPr>
+      </w:pPr>
+      <w:bookmarkStart w:id="12" w:name="_Toc115257130"/>
+      <w:r>
+        <w:rPr>
+          <w:rFonts w:asciiTheme="minorHAnsi" w:hAnsiTheme="minorHAnsi" w:cstheme="minorHAnsi"/>
+          <w:color w:val="000000" w:themeColor="text1"/>
+          <w:sz w:val="32"/>
+          <w:szCs w:val="32"/>
+        </w:rPr>
+        <w:lastRenderedPageBreak/>
+        <w:t>Verhaltensdiagramme (Kommunikationsdiagramme)</w:t>
+      </w:r>
+      <w:bookmarkEnd w:id="12"/>
+    </w:p>
+    <w:p>
+      <w:pPr>
+        <w:pBdr>
+          <w:top w:val="single" w:sz="4" w:space="1" w:color="auto"/>
+          <w:left w:val="single" w:sz="4" w:space="4" w:color="auto"/>
+          <w:bottom w:val="single" w:sz="4" w:space="1" w:color="auto"/>
+          <w:right w:val="single" w:sz="4" w:space="4" w:color="auto"/>
+          <w:between w:val="single" w:sz="4" w:space="1" w:color="auto"/>
+          <w:bar w:val="single" w:sz="4" w:color="auto"/>
+        </w:pBdr>
+        <w:jc w:val="both"/>
+        <w:rPr>
+          <w:rFonts w:cstheme="minorHAnsi"/>
+        </w:rPr>
+      </w:pPr>
+      <w:r>
+        <w:rPr>
+          <w:rFonts w:cstheme="minorHAnsi"/>
+        </w:rPr>
+        <w:t xml:space="preserve">Im SEP soll das dynamische Verhalten des Systems mittels Kommunikationsidagramme modelliert werden. Ein </w:t>
+      </w:r>
+      <w:r>
+        <w:rPr>
+          <w:rFonts w:cstheme="minorHAnsi"/>
+        </w:rPr>
+        <w:t>Kommunikationsdiagram</w:t>
+      </w:r>
+      <w:r>
+        <w:rPr>
+          <w:rFonts w:cstheme="minorHAnsi"/>
+        </w:rPr>
+        <w:t xml:space="preserve"> ermöglicht die grafische Darstellung des Nachrichtenaustausches zwischen Systemobjekten</w:t>
+      </w:r>
+      <w:r>
+        <w:rPr>
+          <w:rFonts w:cstheme="minorHAnsi"/>
+        </w:rPr>
+        <w:t xml:space="preserve">. </w:t>
+      </w:r>
+      <w:r>
+        <w:rPr>
+          <w:rFonts w:cstheme="minorHAnsi"/>
+        </w:rPr>
+        <w:t xml:space="preserve">Systemobjekte können </w:t>
+      </w:r>
+      <w:r>
+        <w:rPr>
+          <w:rFonts w:cstheme="minorHAnsi"/>
+        </w:rPr>
+        <w:t>Komponenten</w:t>
+      </w:r>
+      <w:r>
+        <w:rPr>
+          <w:rFonts w:cstheme="minorHAnsi"/>
+        </w:rPr>
+        <w:t xml:space="preserve"> im Komponentendiagramm </w:t>
+      </w:r>
+      <w:r>
+        <w:rPr>
+          <w:rFonts w:cstheme="minorHAnsi"/>
+        </w:rPr>
+        <w:t xml:space="preserve">und Klassen im </w:t>
+      </w:r>
+      <w:r>
+        <w:rPr>
+          <w:rFonts w:cstheme="minorHAnsi"/>
+        </w:rPr>
+        <w:t>Klassendiagramm sein</w:t>
+      </w:r>
+      <w:r>
+        <w:rPr>
+          <w:rFonts w:cstheme="minorHAnsi"/>
+        </w:rPr>
+        <w:t xml:space="preserve">. </w:t>
+      </w:r>
+      <w:r>
+        <w:rPr>
+          <w:rFonts w:cstheme="minorHAnsi"/>
+        </w:rPr>
+        <w:t>Kommunikationsdiagramme zielen darauf ab, die Zusammenarbeit der Systemobjekte darzustellen</w:t>
+      </w:r>
+    </w:p>
+    <w:p>
+      <w:pPr>
+        <w:rPr>
+          <w:rFonts w:cstheme="minorHAnsi"/>
+        </w:rPr>
+      </w:pPr>
+      <w:r>
+        <w:rPr>
           <w:rFonts w:cstheme="minorHAnsi"/>
           <w:noProof/>
           <w:lang w:eastAsia="de-DE"/>
         </w:rPr>
         <w:drawing>
-          <wp:inline distT="0" distB="0" distL="0" distR="0" wp14:anchorId="434E8398" wp14:editId="361B3164">
+          <wp:inline distT="0" distB="0" distL="0" distR="0" wp14:anchorId="75168472" wp14:editId="7BE40EDC">
+            <wp:extent cx="3314398" cy="2078181"/>
+            <wp:effectExtent l="0" t="0" r="0" b="0"/>
+            <wp:docPr id="4" name="Grafik 4"/>
+            <wp:cNvGraphicFramePr>
+              <a:graphicFrameLocks xmlns:a="http://schemas.openxmlformats.org/drawingml/2006/main" noChangeAspect="1"/>
+            </wp:cNvGraphicFramePr>
+            <a:graphic xmlns:a="http://schemas.openxmlformats.org/drawingml/2006/main">
+              <a:graphicData uri="http://schemas.openxmlformats.org/drawingml/2006/picture">
+                <pic:pic xmlns:pic="http://schemas.openxmlformats.org/drawingml/2006/picture">
+                  <pic:nvPicPr>
+                    <pic:cNvPr id="4" name="Registrierung_Diagramm.drawio.png"/>
+                    <pic:cNvPicPr/>
+                  </pic:nvPicPr>
+                  <pic:blipFill>
+                    <a:blip r:embed="rId25">
+                      <a:extLst>
+                        <a:ext uri="{28A0092B-C50C-407E-A947-70E740481C1C}">
+                          <a14:useLocalDpi xmlns:a14="http://schemas.microsoft.com/office/drawing/2010/main" val="0"/>
+                        </a:ext>
+                      </a:extLst>
+                    </a:blip>
+                    <a:stretch>
+                      <a:fillRect/>
+                    </a:stretch>
+                  </pic:blipFill>
+                  <pic:spPr>
+                    <a:xfrm>
+                      <a:off x="0" y="0"/>
+                      <a:ext cx="3314398" cy="2078181"/>
+                    </a:xfrm>
+                    <a:prstGeom prst="rect">
+                      <a:avLst/>
+                    </a:prstGeom>
+                  </pic:spPr>
+                </pic:pic>
+              </a:graphicData>
+            </a:graphic>
+          </wp:inline>
+        </w:drawing>
+      </w:r>
+      <w:r>
+        <w:rPr>
+          <w:rFonts w:cstheme="minorHAnsi"/>
+          <w:noProof/>
+          <w:lang w:eastAsia="de-DE"/>
+        </w:rPr>
+        <w:drawing>
+          <wp:inline distT="0" distB="0" distL="0" distR="0" wp14:anchorId="771AFB17" wp14:editId="611F9438">
+            <wp:extent cx="3213880" cy="2144684"/>
+            <wp:effectExtent l="0" t="0" r="5715" b="8255"/>
+            <wp:docPr id="3" name="Grafik 3"/>
+            <wp:cNvGraphicFramePr>
+              <a:graphicFrameLocks xmlns:a="http://schemas.openxmlformats.org/drawingml/2006/main" noChangeAspect="1"/>
+            </wp:cNvGraphicFramePr>
+            <a:graphic xmlns:a="http://schemas.openxmlformats.org/drawingml/2006/main">
+              <a:graphicData uri="http://schemas.openxmlformats.org/drawingml/2006/picture">
+                <pic:pic xmlns:pic="http://schemas.openxmlformats.org/drawingml/2006/picture">
+                  <pic:nvPicPr>
+                    <pic:cNvPr id="3" name="Login_Diagramm.drawio.png"/>
+                    <pic:cNvPicPr/>
+                  </pic:nvPicPr>
+                  <pic:blipFill>
+                    <a:blip r:embed="rId26">
+                      <a:extLst>
+                        <a:ext uri="{28A0092B-C50C-407E-A947-70E740481C1C}">
+                          <a14:useLocalDpi xmlns:a14="http://schemas.microsoft.com/office/drawing/2010/main" val="0"/>
+                        </a:ext>
+                      </a:extLst>
+                    </a:blip>
+                    <a:stretch>
+                      <a:fillRect/>
+                    </a:stretch>
+                  </pic:blipFill>
+                  <pic:spPr>
+                    <a:xfrm>
+                      <a:off x="0" y="0"/>
+                      <a:ext cx="3213880" cy="2144684"/>
+                    </a:xfrm>
+                    <a:prstGeom prst="rect">
+                      <a:avLst/>
+                    </a:prstGeom>
+                  </pic:spPr>
+                </pic:pic>
+              </a:graphicData>
+            </a:graphic>
+          </wp:inline>
+        </w:drawing>
+      </w:r>
+      <w:r>
+        <w:rPr>
+          <w:rFonts w:cstheme="minorHAnsi"/>
+          <w:noProof/>
+          <w:lang w:eastAsia="de-DE"/>
+        </w:rPr>
+        <w:lastRenderedPageBreak/>
+        <w:drawing>
+          <wp:inline distT="0" distB="0" distL="0" distR="0" wp14:anchorId="138613B8" wp14:editId="19AF387D">
             <wp:extent cx="3474720" cy="2680085"/>
             <wp:effectExtent l="0" t="0" r="0" b="6350"/>
             <wp:docPr id="2" name="Grafik 2"/>
@@ -10229,7 +10788,7 @@
                     <pic:cNvPicPr/>
                   </pic:nvPicPr>
                   <pic:blipFill>
-                    <a:blip r:embed="rId20">
+                    <a:blip r:embed="rId27">
                       <a:extLst>
                         <a:ext uri="{28A0092B-C50C-407E-A947-70E740481C1C}">
                           <a14:useLocalDpi xmlns:a14="http://schemas.microsoft.com/office/drawing/2010/main" val="0"/>
@@ -10262,7 +10821,7 @@
           <w:lang w:eastAsia="de-DE"/>
         </w:rPr>
         <w:drawing>
-          <wp:inline distT="0" distB="0" distL="0" distR="0" wp14:anchorId="7B0B4B6E" wp14:editId="12282279">
+          <wp:inline distT="0" distB="0" distL="0" distR="0" wp14:anchorId="7216C130" wp14:editId="6DFE4DF7">
             <wp:extent cx="3408218" cy="1176225"/>
             <wp:effectExtent l="0" t="0" r="0" b="5080"/>
             <wp:docPr id="1" name="Grafik 1"/>
@@ -10277,7 +10836,7 @@
                     <pic:cNvPicPr/>
                   </pic:nvPicPr>
                   <pic:blipFill>
-                    <a:blip r:embed="rId21">
+                    <a:blip r:embed="rId28">
                       <a:extLst>
                         <a:ext uri="{28A0092B-C50C-407E-A947-70E740481C1C}">
                           <a14:useLocalDpi xmlns:a14="http://schemas.microsoft.com/office/drawing/2010/main" val="0"/>
@@ -10337,7 +10896,7 @@
           <w:rFonts w:asciiTheme="minorHAnsi" w:hAnsiTheme="minorHAnsi" w:cstheme="minorHAnsi"/>
         </w:rPr>
       </w:pPr>
-      <w:bookmarkStart w:id="12" w:name="_Toc115257131"/>
+      <w:bookmarkStart w:id="13" w:name="_Toc115257131"/>
       <w:r>
         <w:rPr>
           <w:rFonts w:asciiTheme="minorHAnsi" w:hAnsiTheme="minorHAnsi" w:cstheme="minorHAnsi"/>
@@ -10348,7 +10907,7 @@
         <w:lastRenderedPageBreak/>
         <w:t>Funktionalitätsplanung</w:t>
       </w:r>
-      <w:bookmarkEnd w:id="12"/>
+      <w:bookmarkEnd w:id="13"/>
     </w:p>
     <w:p>
       <w:pPr>
@@ -10678,7 +11237,6 @@
                 <w:b/>
               </w:rPr>
             </w:pPr>
-            <w:proofErr w:type="spellStart"/>
             <w:r>
               <w:rPr>
                 <w:rFonts w:cstheme="minorHAnsi"/>
@@ -10686,7 +11244,6 @@
               </w:rPr>
               <w:t>referenz</w:t>
             </w:r>
-            <w:proofErr w:type="spellEnd"/>
           </w:p>
         </w:tc>
         <w:tc>
@@ -11548,7 +12105,7 @@
           <w:szCs w:val="32"/>
         </w:rPr>
       </w:pPr>
-      <w:bookmarkStart w:id="13" w:name="_Toc115257132"/>
+      <w:bookmarkStart w:id="14" w:name="_Toc115257132"/>
       <w:r>
         <w:rPr>
           <w:rFonts w:asciiTheme="minorHAnsi" w:hAnsiTheme="minorHAnsi" w:cstheme="minorHAnsi"/>
@@ -11559,7 +12116,7 @@
         <w:lastRenderedPageBreak/>
         <w:t>Systemtests</w:t>
       </w:r>
-      <w:bookmarkEnd w:id="13"/>
+      <w:bookmarkEnd w:id="14"/>
     </w:p>
     <w:p>
       <w:pPr>
@@ -11878,23 +12435,13 @@
                 <w:rFonts w:cstheme="minorHAnsi"/>
               </w:rPr>
             </w:pPr>
-            <w:proofErr w:type="spellStart"/>
             <w:r>
               <w:rPr>
                 <w:rFonts w:cstheme="minorHAnsi"/>
                 <w:b/>
                 <w:bCs/>
               </w:rPr>
-              <w:t>Vorbedin-gung</w:t>
-            </w:r>
-            <w:proofErr w:type="spellEnd"/>
-            <w:r>
-              <w:rPr>
-                <w:rFonts w:cstheme="minorHAnsi"/>
-                <w:b/>
-                <w:bCs/>
-              </w:rPr>
-              <w:t>(en)</w:t>
+              <w:t>Vorbedin-gung(en)</w:t>
             </w:r>
           </w:p>
         </w:tc>
@@ -12525,23 +13072,13 @@
                 <w:rFonts w:cstheme="minorHAnsi"/>
               </w:rPr>
             </w:pPr>
-            <w:proofErr w:type="spellStart"/>
             <w:r>
               <w:rPr>
                 <w:rFonts w:cstheme="minorHAnsi"/>
                 <w:b/>
                 <w:bCs/>
               </w:rPr>
-              <w:t>Nachbe</w:t>
-            </w:r>
-            <w:proofErr w:type="spellEnd"/>
-            <w:r>
-              <w:rPr>
-                <w:rFonts w:cstheme="minorHAnsi"/>
-                <w:b/>
-                <w:bCs/>
-              </w:rPr>
-              <w:t>-dingung(en)</w:t>
+              <w:t>Nachbe-dingung(en)</w:t>
             </w:r>
           </w:p>
         </w:tc>
@@ -12975,23 +13512,13 @@
                 <w:rFonts w:cstheme="minorHAnsi"/>
               </w:rPr>
             </w:pPr>
-            <w:proofErr w:type="spellStart"/>
             <w:r>
               <w:rPr>
                 <w:rFonts w:cstheme="minorHAnsi"/>
                 <w:b/>
                 <w:bCs/>
               </w:rPr>
-              <w:t>Vorbedin-gung</w:t>
-            </w:r>
-            <w:proofErr w:type="spellEnd"/>
-            <w:r>
-              <w:rPr>
-                <w:rFonts w:cstheme="minorHAnsi"/>
-                <w:b/>
-                <w:bCs/>
-              </w:rPr>
-              <w:t>(en)</w:t>
+              <w:t>Vorbedin-gung(en)</w:t>
             </w:r>
           </w:p>
         </w:tc>
@@ -13622,23 +14149,13 @@
                 <w:rFonts w:cstheme="minorHAnsi"/>
               </w:rPr>
             </w:pPr>
-            <w:proofErr w:type="spellStart"/>
             <w:r>
               <w:rPr>
                 <w:rFonts w:cstheme="minorHAnsi"/>
                 <w:b/>
                 <w:bCs/>
               </w:rPr>
-              <w:t>Nachbe</w:t>
-            </w:r>
-            <w:proofErr w:type="spellEnd"/>
-            <w:r>
-              <w:rPr>
-                <w:rFonts w:cstheme="minorHAnsi"/>
-                <w:b/>
-                <w:bCs/>
-              </w:rPr>
-              <w:t>-dingung(en)</w:t>
+              <w:t>Nachbe-dingung(en)</w:t>
             </w:r>
           </w:p>
         </w:tc>
@@ -13804,7 +14321,7 @@
           <w:szCs w:val="40"/>
         </w:rPr>
       </w:pPr>
-      <w:bookmarkStart w:id="14" w:name="_Toc115257133"/>
+      <w:bookmarkStart w:id="15" w:name="_Toc115257133"/>
       <w:r>
         <w:rPr>
           <w:rFonts w:asciiTheme="minorHAnsi" w:hAnsiTheme="minorHAnsi" w:cstheme="minorHAnsi"/>
@@ -13824,7 +14341,7 @@
         </w:rPr>
         <w:t xml:space="preserve"> II</w:t>
       </w:r>
-      <w:bookmarkEnd w:id="14"/>
+      <w:bookmarkEnd w:id="15"/>
     </w:p>
     <w:tbl>
       <w:tblPr>
@@ -14351,7 +14868,7 @@
           <w:szCs w:val="32"/>
         </w:rPr>
       </w:pPr>
-      <w:bookmarkStart w:id="15" w:name="_Toc115257134"/>
+      <w:bookmarkStart w:id="16" w:name="_Toc115257134"/>
       <w:r>
         <w:rPr>
           <w:rFonts w:ascii="Calibri" w:hAnsi="Calibri" w:cs="Calibri"/>
@@ -14360,7 +14877,7 @@
         </w:rPr>
         <w:t>Spezifikationsplanung</w:t>
       </w:r>
-      <w:bookmarkEnd w:id="15"/>
+      <w:bookmarkEnd w:id="16"/>
     </w:p>
     <w:p/>
     <w:p>
@@ -14373,7 +14890,7 @@
           <w:szCs w:val="32"/>
         </w:rPr>
       </w:pPr>
-      <w:bookmarkStart w:id="16" w:name="_Toc115257135"/>
+      <w:bookmarkStart w:id="17" w:name="_Toc115257135"/>
       <w:r>
         <w:rPr>
           <w:rFonts w:asciiTheme="minorHAnsi" w:hAnsiTheme="minorHAnsi" w:cstheme="minorHAnsi"/>
@@ -14383,7 +14900,7 @@
         </w:rPr>
         <w:t>User-Stories</w:t>
       </w:r>
-      <w:bookmarkEnd w:id="16"/>
+      <w:bookmarkEnd w:id="17"/>
     </w:p>
     <w:p>
       <w:pPr>
@@ -14660,7 +15177,7 @@
           <w:szCs w:val="32"/>
         </w:rPr>
       </w:pPr>
-      <w:bookmarkStart w:id="17" w:name="_Toc115257136"/>
+      <w:bookmarkStart w:id="18" w:name="_Toc115257136"/>
       <w:r>
         <w:rPr>
           <w:rFonts w:eastAsiaTheme="majorEastAsia" w:cstheme="minorHAnsi"/>
@@ -14670,7 +15187,7 @@
         <w:lastRenderedPageBreak/>
         <w:t>Papierprototypen</w:t>
       </w:r>
-      <w:bookmarkEnd w:id="17"/>
+      <w:bookmarkEnd w:id="18"/>
     </w:p>
     <w:p/>
     <w:p/>
@@ -14682,7 +15199,7 @@
           <w:color w:val="000000" w:themeColor="text1"/>
         </w:rPr>
       </w:pPr>
-      <w:bookmarkStart w:id="18" w:name="_Toc115257137"/>
+      <w:bookmarkStart w:id="19" w:name="_Toc115257137"/>
       <w:r>
         <w:rPr>
           <w:rFonts w:asciiTheme="minorHAnsi" w:hAnsiTheme="minorHAnsi" w:cstheme="minorHAnsi"/>
@@ -14692,7 +15209,7 @@
         </w:rPr>
         <w:t>Strukturdiagramme (Komponenten- und Klassendiagramme)</w:t>
       </w:r>
-      <w:bookmarkEnd w:id="18"/>
+      <w:bookmarkEnd w:id="19"/>
     </w:p>
     <w:p>
       <w:pPr>
@@ -14716,7 +15233,7 @@
           <w:color w:val="000000" w:themeColor="text1"/>
         </w:rPr>
       </w:pPr>
-      <w:bookmarkStart w:id="19" w:name="_Toc115257138"/>
+      <w:bookmarkStart w:id="20" w:name="_Toc115257138"/>
       <w:r>
         <w:rPr>
           <w:rFonts w:asciiTheme="minorHAnsi" w:hAnsiTheme="minorHAnsi" w:cstheme="minorHAnsi"/>
@@ -14726,7 +15243,7 @@
         </w:rPr>
         <w:t>Verhaltensdiagramme (Kommunikationsdiagramme)</w:t>
       </w:r>
-      <w:bookmarkEnd w:id="19"/>
+      <w:bookmarkEnd w:id="20"/>
     </w:p>
     <w:p>
       <w:pPr>
@@ -14755,7 +15272,7 @@
           <w:szCs w:val="32"/>
         </w:rPr>
       </w:pPr>
-      <w:bookmarkStart w:id="20" w:name="_Toc115257139"/>
+      <w:bookmarkStart w:id="21" w:name="_Toc115257139"/>
       <w:r>
         <w:rPr>
           <w:rFonts w:asciiTheme="minorHAnsi" w:hAnsiTheme="minorHAnsi" w:cstheme="minorHAnsi"/>
@@ -14766,7 +15283,7 @@
         <w:lastRenderedPageBreak/>
         <w:t>Funktionalitätsplanung</w:t>
       </w:r>
-      <w:bookmarkEnd w:id="20"/>
+      <w:bookmarkEnd w:id="21"/>
     </w:p>
     <w:tbl>
       <w:tblPr>
@@ -14984,7 +15501,6 @@
                 <w:b/>
               </w:rPr>
             </w:pPr>
-            <w:proofErr w:type="spellStart"/>
             <w:r>
               <w:rPr>
                 <w:rFonts w:cstheme="minorHAnsi"/>
@@ -14992,7 +15508,6 @@
               </w:rPr>
               <w:t>referenz</w:t>
             </w:r>
-            <w:proofErr w:type="spellEnd"/>
           </w:p>
         </w:tc>
         <w:tc>
@@ -15761,7 +16276,7 @@
           <w:szCs w:val="32"/>
         </w:rPr>
       </w:pPr>
-      <w:bookmarkStart w:id="21" w:name="_Toc115257140"/>
+      <w:bookmarkStart w:id="22" w:name="_Toc115257140"/>
       <w:r>
         <w:rPr>
           <w:rFonts w:asciiTheme="minorHAnsi" w:hAnsiTheme="minorHAnsi" w:cstheme="minorHAnsi"/>
@@ -15772,7 +16287,7 @@
         <w:lastRenderedPageBreak/>
         <w:t>Modultests</w:t>
       </w:r>
-      <w:bookmarkEnd w:id="21"/>
+      <w:bookmarkEnd w:id="22"/>
     </w:p>
     <w:p>
       <w:pPr>
@@ -16010,7 +16525,7 @@
           <w:color w:val="000000" w:themeColor="text1"/>
         </w:rPr>
       </w:pPr>
-      <w:bookmarkStart w:id="22" w:name="_Toc115257141"/>
+      <w:bookmarkStart w:id="23" w:name="_Toc115257141"/>
       <w:r>
         <w:rPr>
           <w:rFonts w:asciiTheme="minorHAnsi" w:hAnsiTheme="minorHAnsi" w:cstheme="minorHAnsi"/>
@@ -16020,7 +16535,7 @@
         </w:rPr>
         <w:t>Systemtests</w:t>
       </w:r>
-      <w:bookmarkEnd w:id="22"/>
+      <w:bookmarkEnd w:id="23"/>
     </w:p>
     <w:p>
       <w:pPr>
@@ -16073,7 +16588,7 @@
                 <w:rFonts w:cstheme="minorHAnsi"/>
               </w:rPr>
             </w:pPr>
-            <w:bookmarkStart w:id="23" w:name="_Hlk4742415"/>
+            <w:bookmarkStart w:id="24" w:name="_Hlk4742415"/>
             <w:r>
               <w:rPr>
                 <w:rFonts w:cstheme="minorHAnsi"/>
@@ -16278,23 +16793,13 @@
                 <w:rFonts w:cstheme="minorHAnsi"/>
               </w:rPr>
             </w:pPr>
-            <w:proofErr w:type="spellStart"/>
             <w:r>
               <w:rPr>
                 <w:rFonts w:cstheme="minorHAnsi"/>
                 <w:b/>
                 <w:bCs/>
               </w:rPr>
-              <w:t>Vorbedin-gung</w:t>
-            </w:r>
-            <w:proofErr w:type="spellEnd"/>
-            <w:r>
-              <w:rPr>
-                <w:rFonts w:cstheme="minorHAnsi"/>
-                <w:b/>
-                <w:bCs/>
-              </w:rPr>
-              <w:t>(en)</w:t>
+              <w:t>Vorbedin-gung(en)</w:t>
             </w:r>
           </w:p>
         </w:tc>
@@ -16850,23 +17355,13 @@
                 <w:rFonts w:cstheme="minorHAnsi"/>
               </w:rPr>
             </w:pPr>
-            <w:proofErr w:type="spellStart"/>
             <w:r>
               <w:rPr>
                 <w:rFonts w:cstheme="minorHAnsi"/>
                 <w:b/>
                 <w:bCs/>
               </w:rPr>
-              <w:t>Nachbe</w:t>
-            </w:r>
-            <w:proofErr w:type="spellEnd"/>
-            <w:r>
-              <w:rPr>
-                <w:rFonts w:cstheme="minorHAnsi"/>
-                <w:b/>
-                <w:bCs/>
-              </w:rPr>
-              <w:t>-dingung(en)</w:t>
+              <w:t>Nachbe-dingung(en)</w:t>
             </w:r>
           </w:p>
         </w:tc>
@@ -16992,7 +17487,7 @@
           </w:p>
         </w:tc>
       </w:tr>
-      <w:bookmarkEnd w:id="23"/>
+      <w:bookmarkEnd w:id="24"/>
     </w:tbl>
     <w:p>
       <w:pPr>
@@ -17044,7 +17539,7 @@
           <w:szCs w:val="40"/>
         </w:rPr>
       </w:pPr>
-      <w:bookmarkStart w:id="24" w:name="_Toc115257142"/>
+      <w:bookmarkStart w:id="25" w:name="_Toc115257142"/>
       <w:r>
         <w:rPr>
           <w:rFonts w:asciiTheme="minorHAnsi" w:hAnsiTheme="minorHAnsi" w:cstheme="minorHAnsi"/>
@@ -17073,7 +17568,7 @@
         </w:rPr>
         <w:t>I</w:t>
       </w:r>
-      <w:bookmarkEnd w:id="24"/>
+      <w:bookmarkEnd w:id="25"/>
     </w:p>
     <w:tbl>
       <w:tblPr>
@@ -17600,7 +18095,7 @@
           <w:szCs w:val="32"/>
         </w:rPr>
       </w:pPr>
-      <w:bookmarkStart w:id="25" w:name="_Toc115257143"/>
+      <w:bookmarkStart w:id="26" w:name="_Toc115257143"/>
       <w:r>
         <w:rPr>
           <w:rFonts w:ascii="Calibri" w:hAnsi="Calibri" w:cs="Calibri"/>
@@ -17609,7 +18104,7 @@
         </w:rPr>
         <w:t>Spezifikationsplanung</w:t>
       </w:r>
-      <w:bookmarkEnd w:id="25"/>
+      <w:bookmarkEnd w:id="26"/>
     </w:p>
     <w:p>
       <w:pPr>
@@ -17635,7 +18130,7 @@
           <w:szCs w:val="32"/>
         </w:rPr>
       </w:pPr>
-      <w:bookmarkStart w:id="26" w:name="_Toc115257144"/>
+      <w:bookmarkStart w:id="27" w:name="_Toc115257144"/>
       <w:r>
         <w:rPr>
           <w:rFonts w:asciiTheme="minorHAnsi" w:hAnsiTheme="minorHAnsi" w:cstheme="minorHAnsi"/>
@@ -17645,7 +18140,7 @@
         </w:rPr>
         <w:t>User-Stories</w:t>
       </w:r>
-      <w:bookmarkEnd w:id="26"/>
+      <w:bookmarkEnd w:id="27"/>
     </w:p>
     <w:p>
       <w:pPr>
@@ -17957,7 +18452,7 @@
           <w:szCs w:val="32"/>
         </w:rPr>
       </w:pPr>
-      <w:bookmarkStart w:id="27" w:name="_Toc115257145"/>
+      <w:bookmarkStart w:id="28" w:name="_Toc115257145"/>
       <w:r>
         <w:rPr>
           <w:rFonts w:eastAsiaTheme="majorEastAsia" w:cstheme="minorHAnsi"/>
@@ -17967,7 +18462,7 @@
         <w:lastRenderedPageBreak/>
         <w:t>Papierprototypen</w:t>
       </w:r>
-      <w:bookmarkEnd w:id="27"/>
+      <w:bookmarkEnd w:id="28"/>
     </w:p>
     <w:p>
       <w:pPr>
@@ -17991,7 +18486,7 @@
           <w:color w:val="000000" w:themeColor="text1"/>
         </w:rPr>
       </w:pPr>
-      <w:bookmarkStart w:id="28" w:name="_Toc115257146"/>
+      <w:bookmarkStart w:id="29" w:name="_Toc115257146"/>
       <w:r>
         <w:rPr>
           <w:rFonts w:asciiTheme="minorHAnsi" w:hAnsiTheme="minorHAnsi" w:cstheme="minorHAnsi"/>
@@ -18001,7 +18496,7 @@
         </w:rPr>
         <w:t>Strukturdiagramme (Komponenten- und Klassendiagramme)</w:t>
       </w:r>
-      <w:bookmarkEnd w:id="28"/>
+      <w:bookmarkEnd w:id="29"/>
     </w:p>
     <w:p>
       <w:pPr>
@@ -18025,7 +18520,7 @@
           <w:color w:val="000000" w:themeColor="text1"/>
         </w:rPr>
       </w:pPr>
-      <w:bookmarkStart w:id="29" w:name="_Toc115257147"/>
+      <w:bookmarkStart w:id="30" w:name="_Toc115257147"/>
       <w:r>
         <w:rPr>
           <w:rFonts w:asciiTheme="minorHAnsi" w:hAnsiTheme="minorHAnsi" w:cstheme="minorHAnsi"/>
@@ -18035,7 +18530,7 @@
         </w:rPr>
         <w:t>Verhaltensdiagramme (Kommunikationsdiagramme)</w:t>
       </w:r>
-      <w:bookmarkEnd w:id="29"/>
+      <w:bookmarkEnd w:id="30"/>
     </w:p>
     <w:p>
       <w:pPr>
@@ -18078,7 +18573,7 @@
           <w:szCs w:val="32"/>
         </w:rPr>
       </w:pPr>
-      <w:bookmarkStart w:id="30" w:name="_Toc115257148"/>
+      <w:bookmarkStart w:id="31" w:name="_Toc115257148"/>
       <w:r>
         <w:rPr>
           <w:rFonts w:asciiTheme="minorHAnsi" w:hAnsiTheme="minorHAnsi" w:cstheme="minorHAnsi"/>
@@ -18089,7 +18584,7 @@
         <w:lastRenderedPageBreak/>
         <w:t>Funktionalitätsplanung</w:t>
       </w:r>
-      <w:bookmarkEnd w:id="30"/>
+      <w:bookmarkEnd w:id="31"/>
     </w:p>
     <w:tbl>
       <w:tblPr>
@@ -18307,7 +18802,6 @@
                 <w:b/>
               </w:rPr>
             </w:pPr>
-            <w:proofErr w:type="spellStart"/>
             <w:r>
               <w:rPr>
                 <w:rFonts w:cstheme="minorHAnsi"/>
@@ -18315,7 +18809,6 @@
               </w:rPr>
               <w:t>referenz</w:t>
             </w:r>
-            <w:proofErr w:type="spellEnd"/>
           </w:p>
         </w:tc>
         <w:tc>
@@ -19091,7 +19584,7 @@
           <w:szCs w:val="32"/>
         </w:rPr>
       </w:pPr>
-      <w:bookmarkStart w:id="31" w:name="_Toc115257149"/>
+      <w:bookmarkStart w:id="32" w:name="_Toc115257149"/>
       <w:r>
         <w:rPr>
           <w:rFonts w:asciiTheme="minorHAnsi" w:hAnsiTheme="minorHAnsi" w:cstheme="minorHAnsi"/>
@@ -19102,7 +19595,7 @@
         <w:lastRenderedPageBreak/>
         <w:t>Modultests</w:t>
       </w:r>
-      <w:bookmarkEnd w:id="31"/>
+      <w:bookmarkEnd w:id="32"/>
     </w:p>
     <w:p/>
     <w:tbl>
@@ -19308,7 +19801,7 @@
           <w:color w:val="000000" w:themeColor="text1"/>
         </w:rPr>
       </w:pPr>
-      <w:bookmarkStart w:id="32" w:name="_Toc115257150"/>
+      <w:bookmarkStart w:id="33" w:name="_Toc115257150"/>
       <w:r>
         <w:rPr>
           <w:rFonts w:asciiTheme="minorHAnsi" w:hAnsiTheme="minorHAnsi" w:cstheme="minorHAnsi"/>
@@ -19318,7 +19811,7 @@
         </w:rPr>
         <w:t>Systemtests</w:t>
       </w:r>
-      <w:bookmarkEnd w:id="32"/>
+      <w:bookmarkEnd w:id="33"/>
     </w:p>
     <w:p>
       <w:pPr>
@@ -19575,23 +20068,13 @@
                 <w:rFonts w:cstheme="minorHAnsi"/>
               </w:rPr>
             </w:pPr>
-            <w:proofErr w:type="spellStart"/>
             <w:r>
               <w:rPr>
                 <w:rFonts w:cstheme="minorHAnsi"/>
                 <w:b/>
                 <w:bCs/>
               </w:rPr>
-              <w:t>Vorbedin-gung</w:t>
-            </w:r>
-            <w:proofErr w:type="spellEnd"/>
-            <w:r>
-              <w:rPr>
-                <w:rFonts w:cstheme="minorHAnsi"/>
-                <w:b/>
-                <w:bCs/>
-              </w:rPr>
-              <w:t>(en)</w:t>
+              <w:t>Vorbedin-gung(en)</w:t>
             </w:r>
           </w:p>
         </w:tc>
@@ -20147,23 +20630,13 @@
                 <w:rFonts w:cstheme="minorHAnsi"/>
               </w:rPr>
             </w:pPr>
-            <w:proofErr w:type="spellStart"/>
             <w:r>
               <w:rPr>
                 <w:rFonts w:cstheme="minorHAnsi"/>
                 <w:b/>
                 <w:bCs/>
               </w:rPr>
-              <w:t>Nachbe</w:t>
-            </w:r>
-            <w:proofErr w:type="spellEnd"/>
-            <w:r>
-              <w:rPr>
-                <w:rFonts w:cstheme="minorHAnsi"/>
-                <w:b/>
-                <w:bCs/>
-              </w:rPr>
-              <w:t>-dingung(en)</w:t>
+              <w:t>Nachbe-dingung(en)</w:t>
             </w:r>
           </w:p>
         </w:tc>
@@ -20340,7 +20813,7 @@
           <w:szCs w:val="40"/>
         </w:rPr>
       </w:pPr>
-      <w:bookmarkStart w:id="33" w:name="_Toc115257151"/>
+      <w:bookmarkStart w:id="34" w:name="_Toc115257151"/>
       <w:r>
         <w:rPr>
           <w:rFonts w:asciiTheme="minorHAnsi" w:hAnsiTheme="minorHAnsi" w:cstheme="minorHAnsi"/>
@@ -20350,68 +20823,11 @@
         </w:rPr>
         <w:lastRenderedPageBreak/>
         <w:t>Nutzerhandbuch</w:t>
-      </w:r>
-      <w:bookmarkEnd w:id="33"/>
-    </w:p>
-    <w:p>
-      <w:pPr>
-        <w:pStyle w:val="berschrift2"/>
-        <w:rPr>
-          <w:rFonts w:asciiTheme="minorHAnsi" w:hAnsiTheme="minorHAnsi" w:cstheme="minorHAnsi"/>
-          <w:color w:val="auto"/>
-          <w:sz w:val="32"/>
-          <w:szCs w:val="32"/>
-        </w:rPr>
-      </w:pPr>
-      <w:bookmarkStart w:id="34" w:name="_Toc115257152"/>
-      <w:r>
-        <w:rPr>
-          <w:rFonts w:asciiTheme="minorHAnsi" w:hAnsiTheme="minorHAnsi" w:cstheme="minorHAnsi"/>
-          <w:color w:val="auto"/>
-          <w:sz w:val="32"/>
-          <w:szCs w:val="32"/>
-        </w:rPr>
-        <w:t>Technische Anforderungen</w:t>
       </w:r>
       <w:bookmarkEnd w:id="34"/>
     </w:p>
     <w:p>
       <w:pPr>
-        <w:pBdr>
-          <w:top w:val="single" w:sz="4" w:space="1" w:color="auto"/>
-          <w:left w:val="single" w:sz="4" w:space="4" w:color="auto"/>
-          <w:bottom w:val="single" w:sz="4" w:space="1" w:color="auto"/>
-          <w:right w:val="single" w:sz="4" w:space="4" w:color="auto"/>
-          <w:between w:val="single" w:sz="4" w:space="1" w:color="auto"/>
-          <w:bar w:val="single" w:sz="4" w:color="auto"/>
-        </w:pBdr>
-        <w:rPr>
-          <w:rFonts w:cstheme="minorHAnsi"/>
-        </w:rPr>
-      </w:pPr>
-      <w:r>
-        <w:rPr>
-          <w:rFonts w:cstheme="minorHAnsi"/>
-        </w:rPr>
-        <w:t xml:space="preserve">Technische Mindestanforderungen, welche das </w:t>
-      </w:r>
-      <w:r>
-        <w:rPr>
-          <w:rFonts w:cstheme="minorHAnsi"/>
-        </w:rPr>
-        <w:t>System</w:t>
-      </w:r>
-      <w:r>
-        <w:rPr>
-          <w:rFonts w:cstheme="minorHAnsi"/>
-        </w:rPr>
-        <w:t xml:space="preserve"> benötigt, um wie gewünscht bedienbar zu sein. </w:t>
-      </w:r>
-    </w:p>
-    <w:p/>
-    <w:p/>
-    <w:p>
-      <w:pPr>
         <w:pStyle w:val="berschrift2"/>
         <w:rPr>
           <w:rFonts w:asciiTheme="minorHAnsi" w:hAnsiTheme="minorHAnsi" w:cstheme="minorHAnsi"/>
@@ -20420,7 +20836,7 @@
           <w:szCs w:val="32"/>
         </w:rPr>
       </w:pPr>
-      <w:bookmarkStart w:id="35" w:name="_Toc115257153"/>
+      <w:bookmarkStart w:id="35" w:name="_Toc115257152"/>
       <w:r>
         <w:rPr>
           <w:rFonts w:asciiTheme="minorHAnsi" w:hAnsiTheme="minorHAnsi" w:cstheme="minorHAnsi"/>
@@ -20428,25 +20844,7 @@
           <w:sz w:val="32"/>
           <w:szCs w:val="32"/>
         </w:rPr>
-        <w:t>Installation</w:t>
-      </w:r>
-      <w:r>
-        <w:rPr>
-          <w:rFonts w:asciiTheme="minorHAnsi" w:hAnsiTheme="minorHAnsi" w:cstheme="minorHAnsi"/>
-          <w:color w:val="auto"/>
-          <w:sz w:val="32"/>
-          <w:szCs w:val="32"/>
-        </w:rPr>
-        <w:t>s</w:t>
-      </w:r>
-      <w:r>
-        <w:rPr>
-          <w:rFonts w:asciiTheme="minorHAnsi" w:hAnsiTheme="minorHAnsi" w:cstheme="minorHAnsi"/>
-          <w:color w:val="auto"/>
-          <w:sz w:val="32"/>
-          <w:szCs w:val="32"/>
-        </w:rPr>
-        <w:t>anleitung</w:t>
+        <w:t>Technische Anforderungen</w:t>
       </w:r>
       <w:bookmarkEnd w:id="35"/>
     </w:p>
@@ -20468,7 +20866,7 @@
         <w:rPr>
           <w:rFonts w:cstheme="minorHAnsi"/>
         </w:rPr>
-        <w:t xml:space="preserve">Genaue Erläuterung, wie das entwickelte </w:t>
+        <w:t xml:space="preserve">Technische Mindestanforderungen, welche das </w:t>
       </w:r>
       <w:r>
         <w:rPr>
@@ -20480,19 +20878,7 @@
         <w:rPr>
           <w:rFonts w:cstheme="minorHAnsi"/>
         </w:rPr>
-        <w:t xml:space="preserve"> vollkommen funktionsfähig auf </w:t>
-      </w:r>
-      <w:r>
-        <w:rPr>
-          <w:rFonts w:cstheme="minorHAnsi"/>
-        </w:rPr>
-        <w:t xml:space="preserve">einem </w:t>
-      </w:r>
-      <w:r>
-        <w:rPr>
-          <w:rFonts w:cstheme="minorHAnsi"/>
-        </w:rPr>
-        <w:t>Rechner in Betrieb genommen werden kann.</w:t>
+        <w:t xml:space="preserve"> benötigt, um wie gewünscht bedienbar zu sein. </w:t>
       </w:r>
     </w:p>
     <w:p/>
@@ -20507,7 +20893,7 @@
           <w:szCs w:val="32"/>
         </w:rPr>
       </w:pPr>
-      <w:bookmarkStart w:id="36" w:name="_Toc115257154"/>
+      <w:bookmarkStart w:id="36" w:name="_Toc115257153"/>
       <w:r>
         <w:rPr>
           <w:rFonts w:asciiTheme="minorHAnsi" w:hAnsiTheme="minorHAnsi" w:cstheme="minorHAnsi"/>
@@ -20515,7 +20901,7 @@
           <w:sz w:val="32"/>
           <w:szCs w:val="32"/>
         </w:rPr>
-        <w:t>Bedienungsanleitung</w:t>
+        <w:t>Installationsanleitung</w:t>
       </w:r>
       <w:bookmarkEnd w:id="36"/>
     </w:p>
@@ -20549,6 +20935,63 @@
         <w:rPr>
           <w:rFonts w:cstheme="minorHAnsi"/>
         </w:rPr>
+        <w:t xml:space="preserve"> vollkommen funktionsfähig auf einem Rechner in Betrieb genommen werden kann.</w:t>
+      </w:r>
+    </w:p>
+    <w:p/>
+    <w:p/>
+    <w:p>
+      <w:pPr>
+        <w:pStyle w:val="berschrift2"/>
+        <w:rPr>
+          <w:rFonts w:asciiTheme="minorHAnsi" w:hAnsiTheme="minorHAnsi" w:cstheme="minorHAnsi"/>
+          <w:color w:val="auto"/>
+          <w:sz w:val="32"/>
+          <w:szCs w:val="32"/>
+        </w:rPr>
+      </w:pPr>
+      <w:bookmarkStart w:id="37" w:name="_Toc115257154"/>
+      <w:r>
+        <w:rPr>
+          <w:rFonts w:asciiTheme="minorHAnsi" w:hAnsiTheme="minorHAnsi" w:cstheme="minorHAnsi"/>
+          <w:color w:val="auto"/>
+          <w:sz w:val="32"/>
+          <w:szCs w:val="32"/>
+        </w:rPr>
+        <w:t>Bedienungsanleitung</w:t>
+      </w:r>
+      <w:bookmarkEnd w:id="37"/>
+    </w:p>
+    <w:p>
+      <w:pPr>
+        <w:pBdr>
+          <w:top w:val="single" w:sz="4" w:space="1" w:color="auto"/>
+          <w:left w:val="single" w:sz="4" w:space="4" w:color="auto"/>
+          <w:bottom w:val="single" w:sz="4" w:space="1" w:color="auto"/>
+          <w:right w:val="single" w:sz="4" w:space="4" w:color="auto"/>
+          <w:between w:val="single" w:sz="4" w:space="1" w:color="auto"/>
+          <w:bar w:val="single" w:sz="4" w:color="auto"/>
+        </w:pBdr>
+        <w:rPr>
+          <w:rFonts w:cstheme="minorHAnsi"/>
+        </w:rPr>
+      </w:pPr>
+      <w:r>
+        <w:rPr>
+          <w:rFonts w:cstheme="minorHAnsi"/>
+        </w:rPr>
+        <w:t xml:space="preserve">Genaue Erläuterung, wie das entwickelte </w:t>
+      </w:r>
+      <w:r>
+        <w:rPr>
+          <w:rFonts w:cstheme="minorHAnsi"/>
+        </w:rPr>
+        <w:t>System</w:t>
+      </w:r>
+      <w:r>
+        <w:rPr>
+          <w:rFonts w:cstheme="minorHAnsi"/>
+        </w:rPr>
         <w:t xml:space="preserve"> zu bedienen ist.</w:t>
       </w:r>
     </w:p>
@@ -20559,7 +21002,9 @@
         </w:rPr>
       </w:pPr>
     </w:p>
+    <w:p/>
     <w:sectPr>
+      <w:footerReference w:type="default" r:id="rId29"/>
       <w:pgSz w:w="11906" w:h="16838"/>
       <w:pgMar w:top="1417" w:right="1417" w:bottom="1134" w:left="1417" w:header="708" w:footer="708" w:gutter="0"/>
       <w:cols w:space="708"/>
@@ -20570,7 +21015,7 @@
 </file>
 
 <file path=word/endnotes.xml><?xml version="1.0" encoding="utf-8"?>
-<w:endnotes xmlns:wpc="http://schemas.microsoft.com/office/word/2010/wordprocessingCanvas" xmlns:cx="http://schemas.microsoft.com/office/drawing/2014/chartex" xmlns:cx1="http://schemas.microsoft.com/office/drawing/2015/9/8/chartex" xmlns:cx2="http://schemas.microsoft.com/office/drawing/2015/10/21/chartex" xmlns:cx3="http://schemas.microsoft.com/office/drawing/2016/5/9/chartex" xmlns:cx4="http://schemas.microsoft.com/office/drawing/2016/5/10/chartex" xmlns:cx5="http://schemas.microsoft.com/office/drawing/2016/5/11/chartex" xmlns:cx6="http://schemas.microsoft.com/office/drawing/2016/5/12/chartex" xmlns:cx7="http://schemas.microsoft.com/office/drawing/2016/5/13/chartex" xmlns:cx8="http://schemas.microsoft.com/office/drawing/2016/5/14/chartex" xmlns:mc="http://schemas.openxmlformats.org/markup-compatibility/2006" xmlns:aink="http://schemas.microsoft.com/office/drawing/2016/ink" xmlns:am3d="http://schemas.microsoft.com/office/drawing/2017/model3d" xmlns:o="urn:schemas-microsoft-com:office:office" xmlns:oel="http://schemas.microsoft.com/office/2019/extlst" xmlns:r="http://schemas.openxmlformats.org/officeDocument/2006/relationships" xmlns:m="http://schemas.openxmlformats.org/officeDocument/2006/math" xmlns:v="urn:schemas-microsoft-com:vml" xmlns:wp14="http://schemas.microsoft.com/office/word/2010/wordprocessingDrawing" xmlns:wp="http://schemas.openxmlformats.org/drawingml/2006/wordprocessingDrawing" xmlns:w10="urn:schemas-microsoft-com:office:word" xmlns:w="http://schemas.openxmlformats.org/wordprocessingml/2006/main" xmlns:w14="http://schemas.microsoft.com/office/word/2010/wordml" xmlns:w15="http://schemas.microsoft.com/office/word/2012/wordml" xmlns:w16cex="http://schemas.microsoft.com/office/word/2018/wordml/cex" xmlns:w16cid="http://schemas.microsoft.com/office/word/2016/wordml/cid" xmlns:w16="http://schemas.microsoft.com/office/word/2018/wordml" xmlns:w16sdtdh="http://schemas.microsoft.com/office/word/2020/wordml/sdtdatahash" xmlns:w16se="http://schemas.microsoft.com/office/word/2015/wordml/symex" xmlns:wpg="http://schemas.microsoft.com/office/word/2010/wordprocessingGroup" xmlns:wpi="http://schemas.microsoft.com/office/word/2010/wordprocessingInk" xmlns:wne="http://schemas.microsoft.com/office/word/2006/wordml" xmlns:wps="http://schemas.microsoft.com/office/word/2010/wordprocessingShape" mc:Ignorable="w14 w15 w16se w16cid w16 w16cex w16sdtdh wp14">
+<w:endnotes xmlns:wpc="http://schemas.microsoft.com/office/word/2010/wordprocessingCanvas" xmlns:cx="http://schemas.microsoft.com/office/drawing/2014/chartex" xmlns:mc="http://schemas.openxmlformats.org/markup-compatibility/2006" xmlns:o="urn:schemas-microsoft-com:office:office" xmlns:r="http://schemas.openxmlformats.org/officeDocument/2006/relationships" xmlns:m="http://schemas.openxmlformats.org/officeDocument/2006/math" xmlns:v="urn:schemas-microsoft-com:vml" xmlns:wp14="http://schemas.microsoft.com/office/word/2010/wordprocessingDrawing" xmlns:wp="http://schemas.openxmlformats.org/drawingml/2006/wordprocessingDrawing" xmlns:w10="urn:schemas-microsoft-com:office:word" xmlns:w="http://schemas.openxmlformats.org/wordprocessingml/2006/main" xmlns:w14="http://schemas.microsoft.com/office/word/2010/wordml" xmlns:w15="http://schemas.microsoft.com/office/word/2012/wordml" xmlns:w16se="http://schemas.microsoft.com/office/word/2015/wordml/symex" xmlns:wpg="http://schemas.microsoft.com/office/word/2010/wordprocessingGroup" xmlns:wpi="http://schemas.microsoft.com/office/word/2010/wordprocessingInk" xmlns:wne="http://schemas.microsoft.com/office/word/2006/wordml" xmlns:wps="http://schemas.microsoft.com/office/word/2010/wordprocessingShape" mc:Ignorable="w14 w15 w16se wp14">
   <w:endnote w:type="separator" w:id="-1">
     <w:p>
       <w:pPr>
@@ -20595,10 +21040,10 @@
 </file>
 
 <file path=word/footer1.xml><?xml version="1.0" encoding="utf-8"?>
-<w:ftr xmlns:wpc="http://schemas.microsoft.com/office/word/2010/wordprocessingCanvas" xmlns:cx="http://schemas.microsoft.com/office/drawing/2014/chartex" xmlns:cx1="http://schemas.microsoft.com/office/drawing/2015/9/8/chartex" xmlns:cx2="http://schemas.microsoft.com/office/drawing/2015/10/21/chartex" xmlns:cx3="http://schemas.microsoft.com/office/drawing/2016/5/9/chartex" xmlns:cx4="http://schemas.microsoft.com/office/drawing/2016/5/10/chartex" xmlns:cx5="http://schemas.microsoft.com/office/drawing/2016/5/11/chartex" xmlns:cx6="http://schemas.microsoft.com/office/drawing/2016/5/12/chartex" xmlns:cx7="http://schemas.microsoft.com/office/drawing/2016/5/13/chartex" xmlns:cx8="http://schemas.microsoft.com/office/drawing/2016/5/14/chartex" xmlns:mc="http://schemas.openxmlformats.org/markup-compatibility/2006" xmlns:aink="http://schemas.microsoft.com/office/drawing/2016/ink" xmlns:am3d="http://schemas.microsoft.com/office/drawing/2017/model3d" xmlns:o="urn:schemas-microsoft-com:office:office" xmlns:oel="http://schemas.microsoft.com/office/2019/extlst" xmlns:r="http://schemas.openxmlformats.org/officeDocument/2006/relationships" xmlns:m="http://schemas.openxmlformats.org/officeDocument/2006/math" xmlns:v="urn:schemas-microsoft-com:vml" xmlns:wp14="http://schemas.microsoft.com/office/word/2010/wordprocessingDrawing" xmlns:wp="http://schemas.openxmlformats.org/drawingml/2006/wordprocessingDrawing" xmlns:w10="urn:schemas-microsoft-com:office:word" xmlns:w="http://schemas.openxmlformats.org/wordprocessingml/2006/main" xmlns:w14="http://schemas.microsoft.com/office/word/2010/wordml" xmlns:w15="http://schemas.microsoft.com/office/word/2012/wordml" xmlns:w16cex="http://schemas.microsoft.com/office/word/2018/wordml/cex" xmlns:w16cid="http://schemas.microsoft.com/office/word/2016/wordml/cid" xmlns:w16="http://schemas.microsoft.com/office/word/2018/wordml" xmlns:w16sdtdh="http://schemas.microsoft.com/office/word/2020/wordml/sdtdatahash" xmlns:w16se="http://schemas.microsoft.com/office/word/2015/wordml/symex" xmlns:wpg="http://schemas.microsoft.com/office/word/2010/wordprocessingGroup" xmlns:wpi="http://schemas.microsoft.com/office/word/2010/wordprocessingInk" xmlns:wne="http://schemas.microsoft.com/office/word/2006/wordml" xmlns:wps="http://schemas.microsoft.com/office/word/2010/wordprocessingShape" mc:Ignorable="w14 w15 w16se w16cid w16 w16cex w16sdtdh wp14">
+<w:ftr xmlns:wpc="http://schemas.microsoft.com/office/word/2010/wordprocessingCanvas" xmlns:cx="http://schemas.microsoft.com/office/drawing/2014/chartex" xmlns:mc="http://schemas.openxmlformats.org/markup-compatibility/2006" xmlns:o="urn:schemas-microsoft-com:office:office" xmlns:r="http://schemas.openxmlformats.org/officeDocument/2006/relationships" xmlns:m="http://schemas.openxmlformats.org/officeDocument/2006/math" xmlns:v="urn:schemas-microsoft-com:vml" xmlns:wp14="http://schemas.microsoft.com/office/word/2010/wordprocessingDrawing" xmlns:wp="http://schemas.openxmlformats.org/drawingml/2006/wordprocessingDrawing" xmlns:w10="urn:schemas-microsoft-com:office:word" xmlns:w="http://schemas.openxmlformats.org/wordprocessingml/2006/main" xmlns:w14="http://schemas.microsoft.com/office/word/2010/wordml" xmlns:w15="http://schemas.microsoft.com/office/word/2012/wordml" xmlns:w16se="http://schemas.microsoft.com/office/word/2015/wordml/symex" xmlns:wpg="http://schemas.microsoft.com/office/word/2010/wordprocessingGroup" xmlns:wpi="http://schemas.microsoft.com/office/word/2010/wordprocessingInk" xmlns:wne="http://schemas.microsoft.com/office/word/2006/wordml" xmlns:wps="http://schemas.microsoft.com/office/word/2010/wordprocessingShape" mc:Ignorable="w14 w15 w16se wp14">
   <w:sdt>
     <w:sdtPr>
-      <w:id w:val="-610359723"/>
+      <w:id w:val="1049193364"/>
       <w:docPartObj>
         <w:docPartGallery w:val="Page Numbers (Bottom of Page)"/>
         <w:docPartUnique/>
@@ -20623,7 +21068,58 @@
           <w:rPr>
             <w:noProof/>
           </w:rPr>
-          <w:t>9</w:t>
+          <w:t>12</w:t>
+        </w:r>
+        <w:r>
+          <w:fldChar w:fldCharType="end"/>
+        </w:r>
+      </w:p>
+    </w:sdtContent>
+  </w:sdt>
+  <w:p>
+    <w:pPr>
+      <w:pStyle w:val="Fuzeile"/>
+      <w:jc w:val="right"/>
+      <w:rPr>
+        <w:sz w:val="16"/>
+        <w:szCs w:val="16"/>
+      </w:rPr>
+    </w:pPr>
+  </w:p>
+</w:ftr>
+</file>
+
+<file path=word/footer2.xml><?xml version="1.0" encoding="utf-8"?>
+<w:ftr xmlns:wpc="http://schemas.microsoft.com/office/word/2010/wordprocessingCanvas" xmlns:cx="http://schemas.microsoft.com/office/drawing/2014/chartex" xmlns:mc="http://schemas.openxmlformats.org/markup-compatibility/2006" xmlns:o="urn:schemas-microsoft-com:office:office" xmlns:r="http://schemas.openxmlformats.org/officeDocument/2006/relationships" xmlns:m="http://schemas.openxmlformats.org/officeDocument/2006/math" xmlns:v="urn:schemas-microsoft-com:vml" xmlns:wp14="http://schemas.microsoft.com/office/word/2010/wordprocessingDrawing" xmlns:wp="http://schemas.openxmlformats.org/drawingml/2006/wordprocessingDrawing" xmlns:w10="urn:schemas-microsoft-com:office:word" xmlns:w="http://schemas.openxmlformats.org/wordprocessingml/2006/main" xmlns:w14="http://schemas.microsoft.com/office/word/2010/wordml" xmlns:w15="http://schemas.microsoft.com/office/word/2012/wordml" xmlns:w16se="http://schemas.microsoft.com/office/word/2015/wordml/symex" xmlns:wpg="http://schemas.microsoft.com/office/word/2010/wordprocessingGroup" xmlns:wpi="http://schemas.microsoft.com/office/word/2010/wordprocessingInk" xmlns:wne="http://schemas.microsoft.com/office/word/2006/wordml" xmlns:wps="http://schemas.microsoft.com/office/word/2010/wordprocessingShape" mc:Ignorable="w14 w15 w16se wp14">
+  <w:sdt>
+    <w:sdtPr>
+      <w:id w:val="-610359723"/>
+      <w:docPartObj>
+        <w:docPartGallery w:val="Page Numbers (Bottom of Page)"/>
+        <w:docPartUnique/>
+      </w:docPartObj>
+    </w:sdtPr>
+    <w:sdtEndPr/>
+    <w:sdtContent>
+      <w:p>
+        <w:pPr>
+          <w:pStyle w:val="Fuzeile"/>
+          <w:jc w:val="center"/>
+        </w:pPr>
+        <w:r>
+          <w:fldChar w:fldCharType="begin"/>
+        </w:r>
+        <w:r>
+          <w:instrText>PAGE   \* MERGEFORMAT</w:instrText>
+        </w:r>
+        <w:r>
+          <w:fldChar w:fldCharType="separate"/>
+        </w:r>
+        <w:r>
+          <w:rPr>
+            <w:noProof/>
+          </w:rPr>
+          <w:t>27</w:t>
         </w:r>
         <w:r>
           <w:fldChar w:fldCharType="end"/>
@@ -20645,7 +21141,7 @@
 </file>
 
 <file path=word/footnotes.xml><?xml version="1.0" encoding="utf-8"?>
-<w:footnotes xmlns:wpc="http://schemas.microsoft.com/office/word/2010/wordprocessingCanvas" xmlns:cx="http://schemas.microsoft.com/office/drawing/2014/chartex" xmlns:cx1="http://schemas.microsoft.com/office/drawing/2015/9/8/chartex" xmlns:cx2="http://schemas.microsoft.com/office/drawing/2015/10/21/chartex" xmlns:cx3="http://schemas.microsoft.com/office/drawing/2016/5/9/chartex" xmlns:cx4="http://schemas.microsoft.com/office/drawing/2016/5/10/chartex" xmlns:cx5="http://schemas.microsoft.com/office/drawing/2016/5/11/chartex" xmlns:cx6="http://schemas.microsoft.com/office/drawing/2016/5/12/chartex" xmlns:cx7="http://schemas.microsoft.com/office/drawing/2016/5/13/chartex" xmlns:cx8="http://schemas.microsoft.com/office/drawing/2016/5/14/chartex" xmlns:mc="http://schemas.openxmlformats.org/markup-compatibility/2006" xmlns:aink="http://schemas.microsoft.com/office/drawing/2016/ink" xmlns:am3d="http://schemas.microsoft.com/office/drawing/2017/model3d" xmlns:o="urn:schemas-microsoft-com:office:office" xmlns:oel="http://schemas.microsoft.com/office/2019/extlst" xmlns:r="http://schemas.openxmlformats.org/officeDocument/2006/relationships" xmlns:m="http://schemas.openxmlformats.org/officeDocument/2006/math" xmlns:v="urn:schemas-microsoft-com:vml" xmlns:wp14="http://schemas.microsoft.com/office/word/2010/wordprocessingDrawing" xmlns:wp="http://schemas.openxmlformats.org/drawingml/2006/wordprocessingDrawing" xmlns:w10="urn:schemas-microsoft-com:office:word" xmlns:w="http://schemas.openxmlformats.org/wordprocessingml/2006/main" xmlns:w14="http://schemas.microsoft.com/office/word/2010/wordml" xmlns:w15="http://schemas.microsoft.com/office/word/2012/wordml" xmlns:w16cex="http://schemas.microsoft.com/office/word/2018/wordml/cex" xmlns:w16cid="http://schemas.microsoft.com/office/word/2016/wordml/cid" xmlns:w16="http://schemas.microsoft.com/office/word/2018/wordml" xmlns:w16sdtdh="http://schemas.microsoft.com/office/word/2020/wordml/sdtdatahash" xmlns:w16se="http://schemas.microsoft.com/office/word/2015/wordml/symex" xmlns:wpg="http://schemas.microsoft.com/office/word/2010/wordprocessingGroup" xmlns:wpi="http://schemas.microsoft.com/office/word/2010/wordprocessingInk" xmlns:wne="http://schemas.microsoft.com/office/word/2006/wordml" xmlns:wps="http://schemas.microsoft.com/office/word/2010/wordprocessingShape" mc:Ignorable="w14 w15 w16se w16cid w16 w16cex w16sdtdh wp14">
+<w:footnotes xmlns:wpc="http://schemas.microsoft.com/office/word/2010/wordprocessingCanvas" xmlns:cx="http://schemas.microsoft.com/office/drawing/2014/chartex" xmlns:mc="http://schemas.openxmlformats.org/markup-compatibility/2006" xmlns:o="urn:schemas-microsoft-com:office:office" xmlns:r="http://schemas.openxmlformats.org/officeDocument/2006/relationships" xmlns:m="http://schemas.openxmlformats.org/officeDocument/2006/math" xmlns:v="urn:schemas-microsoft-com:vml" xmlns:wp14="http://schemas.microsoft.com/office/word/2010/wordprocessingDrawing" xmlns:wp="http://schemas.openxmlformats.org/drawingml/2006/wordprocessingDrawing" xmlns:w10="urn:schemas-microsoft-com:office:word" xmlns:w="http://schemas.openxmlformats.org/wordprocessingml/2006/main" xmlns:w14="http://schemas.microsoft.com/office/word/2010/wordml" xmlns:w15="http://schemas.microsoft.com/office/word/2012/wordml" xmlns:w16se="http://schemas.microsoft.com/office/word/2015/wordml/symex" xmlns:wpg="http://schemas.microsoft.com/office/word/2010/wordprocessingGroup" xmlns:wpi="http://schemas.microsoft.com/office/word/2010/wordprocessingInk" xmlns:wne="http://schemas.microsoft.com/office/word/2006/wordml" xmlns:wps="http://schemas.microsoft.com/office/word/2010/wordprocessingShape" mc:Ignorable="w14 w15 w16se wp14">
   <w:footnote w:type="separator" w:id="-1">
     <w:p>
       <w:pPr>
@@ -20670,7 +21166,7 @@
 </file>
 
 <file path=word/numbering.xml><?xml version="1.0" encoding="utf-8"?>
-<w:numbering xmlns:wpc="http://schemas.microsoft.com/office/word/2010/wordprocessingCanvas" xmlns:cx="http://schemas.microsoft.com/office/drawing/2014/chartex" xmlns:cx1="http://schemas.microsoft.com/office/drawing/2015/9/8/chartex" xmlns:cx2="http://schemas.microsoft.com/office/drawing/2015/10/21/chartex" xmlns:cx3="http://schemas.microsoft.com/office/drawing/2016/5/9/chartex" xmlns:cx4="http://schemas.microsoft.com/office/drawing/2016/5/10/chartex" xmlns:cx5="http://schemas.microsoft.com/office/drawing/2016/5/11/chartex" xmlns:cx6="http://schemas.microsoft.com/office/drawing/2016/5/12/chartex" xmlns:cx7="http://schemas.microsoft.com/office/drawing/2016/5/13/chartex" xmlns:cx8="http://schemas.microsoft.com/office/drawing/2016/5/14/chartex" xmlns:mc="http://schemas.openxmlformats.org/markup-compatibility/2006" xmlns:aink="http://schemas.microsoft.com/office/drawing/2016/ink" xmlns:am3d="http://schemas.microsoft.com/office/drawing/2017/model3d" xmlns:o="urn:schemas-microsoft-com:office:office" xmlns:oel="http://schemas.microsoft.com/office/2019/extlst" xmlns:r="http://schemas.openxmlformats.org/officeDocument/2006/relationships" xmlns:m="http://schemas.openxmlformats.org/officeDocument/2006/math" xmlns:v="urn:schemas-microsoft-com:vml" xmlns:wp14="http://schemas.microsoft.com/office/word/2010/wordprocessingDrawing" xmlns:wp="http://schemas.openxmlformats.org/drawingml/2006/wordprocessingDrawing" xmlns:w10="urn:schemas-microsoft-com:office:word" xmlns:w="http://schemas.openxmlformats.org/wordprocessingml/2006/main" xmlns:w14="http://schemas.microsoft.com/office/word/2010/wordml" xmlns:w15="http://schemas.microsoft.com/office/word/2012/wordml" xmlns:w16cex="http://schemas.microsoft.com/office/word/2018/wordml/cex" xmlns:w16cid="http://schemas.microsoft.com/office/word/2016/wordml/cid" xmlns:w16="http://schemas.microsoft.com/office/word/2018/wordml" xmlns:w16sdtdh="http://schemas.microsoft.com/office/word/2020/wordml/sdtdatahash" xmlns:w16se="http://schemas.microsoft.com/office/word/2015/wordml/symex" xmlns:wpg="http://schemas.microsoft.com/office/word/2010/wordprocessingGroup" xmlns:wpi="http://schemas.microsoft.com/office/word/2010/wordprocessingInk" xmlns:wne="http://schemas.microsoft.com/office/word/2006/wordml" xmlns:wps="http://schemas.microsoft.com/office/word/2010/wordprocessingShape" mc:Ignorable="w14 w15 w16se w16cid w16 w16cex w16sdtdh wp14">
+<w:numbering xmlns:wpc="http://schemas.microsoft.com/office/word/2010/wordprocessingCanvas" xmlns:cx="http://schemas.microsoft.com/office/drawing/2014/chartex" xmlns:mc="http://schemas.openxmlformats.org/markup-compatibility/2006" xmlns:o="urn:schemas-microsoft-com:office:office" xmlns:r="http://schemas.openxmlformats.org/officeDocument/2006/relationships" xmlns:m="http://schemas.openxmlformats.org/officeDocument/2006/math" xmlns:v="urn:schemas-microsoft-com:vml" xmlns:wp14="http://schemas.microsoft.com/office/word/2010/wordprocessingDrawing" xmlns:wp="http://schemas.openxmlformats.org/drawingml/2006/wordprocessingDrawing" xmlns:w10="urn:schemas-microsoft-com:office:word" xmlns:w="http://schemas.openxmlformats.org/wordprocessingml/2006/main" xmlns:w14="http://schemas.microsoft.com/office/word/2010/wordml" xmlns:w15="http://schemas.microsoft.com/office/word/2012/wordml" xmlns:w16se="http://schemas.microsoft.com/office/word/2015/wordml/symex" xmlns:wpg="http://schemas.microsoft.com/office/word/2010/wordprocessingGroup" xmlns:wpi="http://schemas.microsoft.com/office/word/2010/wordprocessingInk" xmlns:wne="http://schemas.microsoft.com/office/word/2006/wordml" xmlns:wps="http://schemas.microsoft.com/office/word/2010/wordprocessingShape" mc:Ignorable="w14 w15 w16se wp14">
   <w:abstractNum w:abstractNumId="0" w15:restartNumberingAfterBreak="0">
     <w:nsid w:val="7D0C7D38"/>
     <w:multiLevelType w:val="hybridMultilevel"/>
@@ -20784,14 +21280,14 @@
       </w:rPr>
     </w:lvl>
   </w:abstractNum>
-  <w:num w:numId="1" w16cid:durableId="319236546">
+  <w:num w:numId="1">
     <w:abstractNumId w:val="0"/>
   </w:num>
 </w:numbering>
 </file>
 
 <file path=word/styles.xml><?xml version="1.0" encoding="utf-8"?>
-<w:styles xmlns:mc="http://schemas.openxmlformats.org/markup-compatibility/2006" xmlns:r="http://schemas.openxmlformats.org/officeDocument/2006/relationships" xmlns:w="http://schemas.openxmlformats.org/wordprocessingml/2006/main" xmlns:w14="http://schemas.microsoft.com/office/word/2010/wordml" xmlns:w15="http://schemas.microsoft.com/office/word/2012/wordml" xmlns:w16cex="http://schemas.microsoft.com/office/word/2018/wordml/cex" xmlns:w16cid="http://schemas.microsoft.com/office/word/2016/wordml/cid" xmlns:w16="http://schemas.microsoft.com/office/word/2018/wordml" xmlns:w16sdtdh="http://schemas.microsoft.com/office/word/2020/wordml/sdtdatahash" xmlns:w16se="http://schemas.microsoft.com/office/word/2015/wordml/symex" mc:Ignorable="w14 w15 w16se w16cid w16 w16cex w16sdtdh">
+<w:styles xmlns:mc="http://schemas.openxmlformats.org/markup-compatibility/2006" xmlns:r="http://schemas.openxmlformats.org/officeDocument/2006/relationships" xmlns:w="http://schemas.openxmlformats.org/wordprocessingml/2006/main" xmlns:w14="http://schemas.microsoft.com/office/word/2010/wordml" xmlns:w15="http://schemas.microsoft.com/office/word/2012/wordml" xmlns:w16se="http://schemas.microsoft.com/office/word/2015/wordml/symex" mc:Ignorable="w14 w15 w16se">
   <w:docDefaults>
     <w:rPrDefault>
       <w:rPr>
@@ -20807,7 +21303,7 @@
       </w:pPr>
     </w:pPrDefault>
   </w:docDefaults>
-  <w:latentStyles w:defLockedState="0" w:defUIPriority="99" w:defSemiHidden="0" w:defUnhideWhenUsed="0" w:defQFormat="0" w:count="376">
+  <w:latentStyles w:defLockedState="0" w:defUIPriority="99" w:defSemiHidden="0" w:defUnhideWhenUsed="0" w:defQFormat="0" w:count="371">
     <w:lsdException w:name="Normal" w:uiPriority="0" w:qFormat="1"/>
     <w:lsdException w:name="heading 1" w:uiPriority="9" w:qFormat="1"/>
     <w:lsdException w:name="heading 2" w:semiHidden="1" w:uiPriority="9" w:unhideWhenUsed="1" w:qFormat="1"/>
@@ -21179,16 +21675,11 @@
     <w:lsdException w:name="List Table 5 Dark Accent 6" w:uiPriority="50"/>
     <w:lsdException w:name="List Table 6 Colorful Accent 6" w:uiPriority="51"/>
     <w:lsdException w:name="List Table 7 Colorful Accent 6" w:uiPriority="52"/>
-    <w:lsdException w:name="Mention" w:semiHidden="1" w:unhideWhenUsed="1"/>
-    <w:lsdException w:name="Smart Hyperlink" w:semiHidden="1" w:unhideWhenUsed="1"/>
-    <w:lsdException w:name="Hashtag" w:semiHidden="1" w:unhideWhenUsed="1"/>
-    <w:lsdException w:name="Unresolved Mention" w:semiHidden="1" w:unhideWhenUsed="1"/>
-    <w:lsdException w:name="Smart Link" w:semiHidden="1" w:unhideWhenUsed="1"/>
   </w:latentStyles>
   <w:style w:type="paragraph" w:default="1" w:styleId="Standard">
     <w:name w:val="Normal"/>
     <w:qFormat/>
-    <w:rsid w:val="007946BE"/>
+    <w:rsid w:val="00191F20"/>
   </w:style>
   <w:style w:type="paragraph" w:styleId="berschrift1">
     <w:name w:val="heading 1"/>
@@ -21231,6 +21722,50 @@
       <w:color w:val="2E74B5" w:themeColor="accent1" w:themeShade="BF"/>
       <w:sz w:val="26"/>
       <w:szCs w:val="26"/>
+    </w:rPr>
+  </w:style>
+  <w:style w:type="paragraph" w:styleId="berschrift3">
+    <w:name w:val="heading 3"/>
+    <w:basedOn w:val="Standard"/>
+    <w:next w:val="Standard"/>
+    <w:link w:val="berschrift3Zchn"/>
+    <w:uiPriority w:val="9"/>
+    <w:unhideWhenUsed/>
+    <w:qFormat/>
+    <w:rsid w:val="00191F20"/>
+    <w:pPr>
+      <w:keepNext/>
+      <w:keepLines/>
+      <w:spacing w:before="40" w:after="0"/>
+      <w:outlineLvl w:val="2"/>
+    </w:pPr>
+    <w:rPr>
+      <w:rFonts w:asciiTheme="majorHAnsi" w:eastAsiaTheme="majorEastAsia" w:hAnsiTheme="majorHAnsi" w:cstheme="majorBidi"/>
+      <w:color w:val="1F4D78" w:themeColor="accent1" w:themeShade="7F"/>
+      <w:sz w:val="24"/>
+      <w:szCs w:val="24"/>
+    </w:rPr>
+  </w:style>
+  <w:style w:type="paragraph" w:styleId="berschrift4">
+    <w:name w:val="heading 4"/>
+    <w:basedOn w:val="Standard"/>
+    <w:next w:val="Standard"/>
+    <w:link w:val="berschrift4Zchn"/>
+    <w:uiPriority w:val="9"/>
+    <w:unhideWhenUsed/>
+    <w:qFormat/>
+    <w:rsid w:val="00191F20"/>
+    <w:pPr>
+      <w:keepNext/>
+      <w:keepLines/>
+      <w:spacing w:before="40" w:after="0"/>
+      <w:outlineLvl w:val="3"/>
+    </w:pPr>
+    <w:rPr>
+      <w:rFonts w:asciiTheme="majorHAnsi" w:eastAsiaTheme="majorEastAsia" w:hAnsiTheme="majorHAnsi" w:cstheme="majorBidi"/>
+      <w:i/>
+      <w:iCs/>
+      <w:color w:val="2E74B5" w:themeColor="accent1" w:themeShade="BF"/>
     </w:rPr>
   </w:style>
   <w:style w:type="paragraph" w:styleId="berschrift7">
@@ -21861,6 +22396,32 @@
     <w:unhideWhenUsed/>
     <w:rsid w:val="00A41570"/>
   </w:style>
+  <w:style w:type="character" w:customStyle="1" w:styleId="berschrift3Zchn">
+    <w:name w:val="Überschrift 3 Zchn"/>
+    <w:basedOn w:val="Absatz-Standardschriftart"/>
+    <w:link w:val="berschrift3"/>
+    <w:uiPriority w:val="9"/>
+    <w:rsid w:val="00191F20"/>
+    <w:rPr>
+      <w:rFonts w:asciiTheme="majorHAnsi" w:eastAsiaTheme="majorEastAsia" w:hAnsiTheme="majorHAnsi" w:cstheme="majorBidi"/>
+      <w:color w:val="1F4D78" w:themeColor="accent1" w:themeShade="7F"/>
+      <w:sz w:val="24"/>
+      <w:szCs w:val="24"/>
+    </w:rPr>
+  </w:style>
+  <w:style w:type="character" w:customStyle="1" w:styleId="berschrift4Zchn">
+    <w:name w:val="Überschrift 4 Zchn"/>
+    <w:basedOn w:val="Absatz-Standardschriftart"/>
+    <w:link w:val="berschrift4"/>
+    <w:uiPriority w:val="9"/>
+    <w:rsid w:val="00191F20"/>
+    <w:rPr>
+      <w:rFonts w:asciiTheme="majorHAnsi" w:eastAsiaTheme="majorEastAsia" w:hAnsiTheme="majorHAnsi" w:cstheme="majorBidi"/>
+      <w:i/>
+      <w:iCs/>
+      <w:color w:val="2E74B5" w:themeColor="accent1" w:themeShade="BF"/>
+    </w:rPr>
+  </w:style>
 </w:styles>
 </file>
 
@@ -22130,7 +22691,7 @@
 </file>
 
 <file path=customXml/itemProps1.xml><?xml version="1.0" encoding="utf-8"?>
-<ds:datastoreItem xmlns:ds="http://schemas.openxmlformats.org/officeDocument/2006/customXml" ds:itemID="{5EFBA7DC-2B02-412B-ABE5-6421C3FC5B09}">
+<ds:datastoreItem xmlns:ds="http://schemas.openxmlformats.org/officeDocument/2006/customXml" ds:itemID="{BDDF37AB-4FD5-4F1D-888A-C540A9BC7E13}">
   <ds:schemaRefs>
     <ds:schemaRef ds:uri="http://schemas.openxmlformats.org/officeDocument/2006/bibliography"/>
   </ds:schemaRefs>

</xml_diff>

<commit_message>
User Story Rechtschreibfehler Update
</commit_message>
<xml_diff>
--- a/Projektmappe_Gruppe_F.docx
+++ b/Projektmappe_Gruppe_F.docx
@@ -8898,7 +8898,19 @@
               <w:rPr>
                 <w:rFonts w:cstheme="minorHAnsi"/>
               </w:rPr>
-              <w:t xml:space="preserve"> die Möglichkeit, dass der Login durch eine 2FA-Authentifizierung realisiert wird, um zusätzliche Sicherheit zu gewährleisten.</w:t>
+              <w:t xml:space="preserve"> die Möglichkeit</w:t>
+            </w:r>
+            <w:r>
+              <w:rPr>
+                <w:rFonts w:cstheme="minorHAnsi"/>
+              </w:rPr>
+              <w:t xml:space="preserve"> haben</w:t>
+            </w:r>
+            <w:r>
+              <w:rPr>
+                <w:rFonts w:cstheme="minorHAnsi"/>
+              </w:rPr>
+              <w:t>, dass der Login durch eine 2FA-Authentifizierung realisiert wird, um zusätzliche Sicherheit zu gewährleisten.</w:t>
             </w:r>
           </w:p>
         </w:tc>
@@ -10794,7 +10806,7 @@
           </mc:Choice>
           <mc:Fallback>
             <w:pict>
-              <v:rect w14:anchorId="39B3F312" id="Rechteck 36" o:spid="_x0000_s1026" style="position:absolute;margin-left:243.15pt;margin-top:19.2pt;width:25.8pt;height:22.35pt;z-index:251680256;visibility:visible;mso-wrap-style:square;mso-height-percent:0;mso-wrap-distance-left:9pt;mso-wrap-distance-top:0;mso-wrap-distance-right:9pt;mso-wrap-distance-bottom:0;mso-position-horizontal:absolute;mso-position-horizontal-relative:text;mso-position-vertical:absolute;mso-position-vertical-relative:text;mso-height-percent:0;mso-height-relative:margin;v-text-anchor:middle" o:gfxdata="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" filled="f" strokecolor="#ed7d31 [3205]">
+              <v:rect w14:anchorId="355ED736" id="Rechteck 36" o:spid="_x0000_s1026" style="position:absolute;margin-left:243.15pt;margin-top:19.2pt;width:25.8pt;height:22.35pt;z-index:251680256;visibility:visible;mso-wrap-style:square;mso-height-percent:0;mso-wrap-distance-left:9pt;mso-wrap-distance-top:0;mso-wrap-distance-right:9pt;mso-wrap-distance-bottom:0;mso-position-horizontal:absolute;mso-position-horizontal-relative:text;mso-position-vertical:absolute;mso-position-vertical-relative:text;mso-height-percent:0;mso-height-relative:margin;v-text-anchor:middle" o:gfxdata="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" filled="f" strokecolor="#ed7d31 [3205]">
                 <v:stroke dashstyle="3 1" joinstyle="round"/>
               </v:rect>
             </w:pict>
@@ -11074,7 +11086,7 @@
           </mc:Choice>
           <mc:Fallback>
             <w:pict>
-              <v:shapetype w14:anchorId="50EEFF9C" id="_x0000_t32" coordsize="21600,21600" o:spt="32" o:oned="t" path="m,l21600,21600e" filled="f">
+              <v:shapetype w14:anchorId="7F8589F3" id="_x0000_t32" coordsize="21600,21600" o:spt="32" o:oned="t" path="m,l21600,21600e" filled="f">
                 <v:path arrowok="t" fillok="f" o:connecttype="none"/>
                 <o:lock v:ext="edit" shapetype="t"/>
               </v:shapetype>
@@ -11228,7 +11240,7 @@
           </mc:Choice>
           <mc:Fallback>
             <w:pict>
-              <v:shape w14:anchorId="4CF5D6CD" id="Gerade Verbindung mit Pfeil 43" o:spid="_x0000_s1026" type="#_x0000_t32" style="position:absolute;margin-left:-74.1pt;margin-top:19.9pt;width:130.25pt;height:0;z-index:251697664;visibility:visible;mso-wrap-style:square;mso-wrap-distance-left:9pt;mso-wrap-distance-top:0;mso-wrap-distance-right:9pt;mso-wrap-distance-bottom:0;mso-position-horizontal:absolute;mso-position-horizontal-relative:text;mso-position-vertical:absolute;mso-position-vertical-relative:text" o:gfxdata="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" strokecolor="#ed7d31 [3205]" strokeweight=".5pt">
+              <v:shape w14:anchorId="354F9495" id="Gerade Verbindung mit Pfeil 43" o:spid="_x0000_s1026" type="#_x0000_t32" style="position:absolute;margin-left:-74.1pt;margin-top:19.9pt;width:130.25pt;height:0;z-index:251697664;visibility:visible;mso-wrap-style:square;mso-wrap-distance-left:9pt;mso-wrap-distance-top:0;mso-wrap-distance-right:9pt;mso-wrap-distance-bottom:0;mso-position-horizontal:absolute;mso-position-horizontal-relative:text;mso-position-vertical:absolute;mso-position-vertical-relative:text" o:gfxdata="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" strokecolor="#ed7d31 [3205]" strokeweight=".5pt">
                 <v:stroke endarrow="block" joinstyle="miter"/>
               </v:shape>
             </w:pict>
@@ -11312,7 +11324,7 @@
           </mc:Choice>
           <mc:Fallback>
             <w:pict>
-              <v:rect w14:anchorId="26EF79C9" id="Rechteck 32" o:spid="_x0000_s1026" style="position:absolute;margin-left:-147.9pt;margin-top:8.1pt;width:72.4pt;height:22.45pt;z-index:-251656704;visibility:visible;mso-wrap-style:square;mso-width-percent:0;mso-height-percent:0;mso-wrap-distance-left:9pt;mso-wrap-distance-top:0;mso-wrap-distance-right:9pt;mso-wrap-distance-bottom:0;mso-position-horizontal:absolute;mso-position-horizontal-relative:text;mso-position-vertical:absolute;mso-position-vertical-relative:text;mso-width-percent:0;mso-height-percent:0;mso-width-relative:margin;mso-height-relative:margin;v-text-anchor:middle" o:gfxdata="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" o:allowoverlap="f" filled="f" strokecolor="#ed7d31 [3205]">
+              <v:rect w14:anchorId="7DD5C84B" id="Rechteck 32" o:spid="_x0000_s1026" style="position:absolute;margin-left:-147.9pt;margin-top:8.1pt;width:72.4pt;height:22.45pt;z-index:-251656704;visibility:visible;mso-wrap-style:square;mso-width-percent:0;mso-height-percent:0;mso-wrap-distance-left:9pt;mso-wrap-distance-top:0;mso-wrap-distance-right:9pt;mso-wrap-distance-bottom:0;mso-position-horizontal:absolute;mso-position-horizontal-relative:text;mso-position-vertical:absolute;mso-position-vertical-relative:text;mso-width-percent:0;mso-height-percent:0;mso-width-relative:margin;mso-height-relative:margin;v-text-anchor:middle" o:gfxdata="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" o:allowoverlap="f" filled="f" strokecolor="#ed7d31 [3205]">
                 <v:stroke dashstyle="3 1" joinstyle="round"/>
               </v:rect>
             </w:pict>
@@ -11396,7 +11408,7 @@
           </mc:Choice>
           <mc:Fallback>
             <w:pict>
-              <v:rect w14:anchorId="2B6463A7" id="Rechteck 31" o:spid="_x0000_s1026" style="position:absolute;margin-left:86.7pt;margin-top:4.1pt;width:72.4pt;height:22.45pt;z-index:-251679232;visibility:visible;mso-wrap-style:square;mso-width-percent:0;mso-height-percent:0;mso-wrap-distance-left:9pt;mso-wrap-distance-top:0;mso-wrap-distance-right:9pt;mso-wrap-distance-bottom:0;mso-position-horizontal:absolute;mso-position-horizontal-relative:text;mso-position-vertical:absolute;mso-position-vertical-relative:text;mso-width-percent:0;mso-height-percent:0;mso-width-relative:margin;mso-height-relative:margin;v-text-anchor:middle" o:gfxdata="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" o:allowoverlap="f" filled="f" strokecolor="#ed7d31 [3205]">
+              <v:rect w14:anchorId="47B5B024" id="Rechteck 31" o:spid="_x0000_s1026" style="position:absolute;margin-left:86.7pt;margin-top:4.1pt;width:72.4pt;height:22.45pt;z-index:-251679232;visibility:visible;mso-wrap-style:square;mso-width-percent:0;mso-height-percent:0;mso-wrap-distance-left:9pt;mso-wrap-distance-top:0;mso-wrap-distance-right:9pt;mso-wrap-distance-bottom:0;mso-position-horizontal:absolute;mso-position-horizontal-relative:text;mso-position-vertical:absolute;mso-position-vertical-relative:text;mso-width-percent:0;mso-height-percent:0;mso-width-relative:margin;mso-height-relative:margin;v-text-anchor:middle" o:gfxdata="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" o:allowoverlap="f" filled="f" strokecolor="#ed7d31 [3205]">
                 <v:stroke dashstyle="3 1" joinstyle="round"/>
               </v:rect>
             </w:pict>
@@ -11464,7 +11476,7 @@
           </mc:Choice>
           <mc:Fallback>
             <w:pict>
-              <v:shape w14:anchorId="6A1CAA7B" id="Gerade Verbindung mit Pfeil 71" o:spid="_x0000_s1026" type="#_x0000_t32" style="position:absolute;margin-left:-45.4pt;margin-top:12.4pt;width:108.6pt;height:293pt;flip:x y;z-index:251720704;visibility:visible;mso-wrap-style:square;mso-wrap-distance-left:9pt;mso-wrap-distance-top:0;mso-wrap-distance-right:9pt;mso-wrap-distance-bottom:0;mso-position-horizontal:absolute;mso-position-horizontal-relative:text;mso-position-vertical:absolute;mso-position-vertical-relative:text" o:gfxdata="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" strokecolor="#ed7d31 [3205]" strokeweight=".5pt">
+              <v:shape w14:anchorId="30A0EA37" id="Gerade Verbindung mit Pfeil 71" o:spid="_x0000_s1026" type="#_x0000_t32" style="position:absolute;margin-left:-45.4pt;margin-top:12.4pt;width:108.6pt;height:293pt;flip:x y;z-index:251720704;visibility:visible;mso-wrap-style:square;mso-wrap-distance-left:9pt;mso-wrap-distance-top:0;mso-wrap-distance-right:9pt;mso-wrap-distance-bottom:0;mso-position-horizontal:absolute;mso-position-horizontal-relative:text;mso-position-vertical:absolute;mso-position-vertical-relative:text" o:gfxdata="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" strokecolor="#ed7d31 [3205]" strokeweight=".5pt">
                 <v:stroke endarrow="block" joinstyle="miter"/>
               </v:shape>
             </w:pict>
@@ -11530,7 +11542,7 @@
           </mc:Choice>
           <mc:Fallback>
             <w:pict>
-              <v:shape w14:anchorId="045C04C6" id="Gerade Verbindung mit Pfeil 69" o:spid="_x0000_s1026" type="#_x0000_t32" style="position:absolute;margin-left:-209.8pt;margin-top:14.45pt;width:22.45pt;height:136.5pt;flip:y;z-index:251717632;visibility:visible;mso-wrap-style:square;mso-wrap-distance-left:9pt;mso-wrap-distance-top:0;mso-wrap-distance-right:9pt;mso-wrap-distance-bottom:0;mso-position-horizontal:absolute;mso-position-horizontal-relative:text;mso-position-vertical:absolute;mso-position-vertical-relative:text" o:gfxdata="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" strokecolor="#ed7d31 [3205]" strokeweight=".5pt">
+              <v:shape w14:anchorId="0BC39B22" id="Gerade Verbindung mit Pfeil 69" o:spid="_x0000_s1026" type="#_x0000_t32" style="position:absolute;margin-left:-209.8pt;margin-top:14.45pt;width:22.45pt;height:136.5pt;flip:y;z-index:251717632;visibility:visible;mso-wrap-style:square;mso-wrap-distance-left:9pt;mso-wrap-distance-top:0;mso-wrap-distance-right:9pt;mso-wrap-distance-bottom:0;mso-position-horizontal:absolute;mso-position-horizontal-relative:text;mso-position-vertical:absolute;mso-position-vertical-relative:text" o:gfxdata="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" strokecolor="#ed7d31 [3205]" strokeweight=".5pt">
                 <v:stroke endarrow="block" joinstyle="miter"/>
               </v:shape>
             </w:pict>
@@ -11605,7 +11617,7 @@
           </mc:Choice>
           <mc:Fallback>
             <w:pict>
-              <v:shape w14:anchorId="311438E4" id="Gerade Verbindung mit Pfeil 40" o:spid="_x0000_s1026" type="#_x0000_t32" style="position:absolute;margin-left:118.65pt;margin-top:6.55pt;width:2.5pt;height:143.6pt;z-index:-251629056;visibility:visible;mso-wrap-style:square;mso-width-percent:0;mso-height-percent:0;mso-wrap-distance-left:9pt;mso-wrap-distance-top:0;mso-wrap-distance-right:9pt;mso-wrap-distance-bottom:0;mso-position-horizontal:absolute;mso-position-horizontal-relative:text;mso-position-vertical:absolute;mso-position-vertical-relative:text;mso-width-percent:0;mso-height-percent:0;mso-width-relative:margin;mso-height-relative:margin" o:gfxdata="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" strokecolor="#ed7d31 [3205]" strokeweight=".5pt">
+              <v:shape w14:anchorId="4FE7BD92" id="Gerade Verbindung mit Pfeil 40" o:spid="_x0000_s1026" type="#_x0000_t32" style="position:absolute;margin-left:118.65pt;margin-top:6.55pt;width:2.5pt;height:143.6pt;z-index:-251629056;visibility:visible;mso-wrap-style:square;mso-width-percent:0;mso-height-percent:0;mso-wrap-distance-left:9pt;mso-wrap-distance-top:0;mso-wrap-distance-right:9pt;mso-wrap-distance-bottom:0;mso-position-horizontal:absolute;mso-position-horizontal-relative:text;mso-position-vertical:absolute;mso-position-vertical-relative:text;mso-width-percent:0;mso-height-percent:0;mso-width-relative:margin;mso-height-relative:margin" o:gfxdata="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" strokecolor="#ed7d31 [3205]" strokeweight=".5pt">
                 <v:stroke endarrow="block" joinstyle="miter"/>
               </v:shape>
             </w:pict>
@@ -11692,7 +11704,7 @@
           </mc:Choice>
           <mc:Fallback>
             <w:pict>
-              <v:rect w14:anchorId="5F37F699" id="Rechteck 45" o:spid="_x0000_s1026" style="position:absolute;margin-left:64.5pt;margin-top:19pt;width:44.1pt;height:8.7pt;z-index:251702784;visibility:visible;mso-wrap-style:square;mso-width-percent:0;mso-height-percent:0;mso-wrap-distance-left:9pt;mso-wrap-distance-top:0;mso-wrap-distance-right:9pt;mso-wrap-distance-bottom:0;mso-position-horizontal:absolute;mso-position-horizontal-relative:text;mso-position-vertical:absolute;mso-position-vertical-relative:text;mso-width-percent:0;mso-height-percent:0;mso-width-relative:margin;mso-height-relative:margin;v-text-anchor:middle" o:gfxdata="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" filled="f" strokecolor="#ed7d31 [3205]">
+              <v:rect w14:anchorId="14BB09F5" id="Rechteck 45" o:spid="_x0000_s1026" style="position:absolute;margin-left:64.5pt;margin-top:19pt;width:44.1pt;height:8.7pt;z-index:251702784;visibility:visible;mso-wrap-style:square;mso-width-percent:0;mso-height-percent:0;mso-wrap-distance-left:9pt;mso-wrap-distance-top:0;mso-wrap-distance-right:9pt;mso-wrap-distance-bottom:0;mso-position-horizontal:absolute;mso-position-horizontal-relative:text;mso-position-vertical:absolute;mso-position-vertical-relative:text;mso-width-percent:0;mso-height-percent:0;mso-width-relative:margin;mso-height-relative:margin;v-text-anchor:middle" o:gfxdata="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" filled="f" strokecolor="#ed7d31 [3205]">
                 <v:stroke dashstyle="3 1" joinstyle="round"/>
               </v:rect>
             </w:pict>
@@ -11770,7 +11782,7 @@
           </mc:Choice>
           <mc:Fallback>
             <w:pict>
-              <v:rect w14:anchorId="4D68E5FB" id="Rechteck 44" o:spid="_x0000_s1026" style="position:absolute;margin-left:-179pt;margin-top:9pt;width:59.95pt;height:12.5pt;z-index:251700736;visibility:visible;mso-wrap-style:square;mso-wrap-distance-left:9pt;mso-wrap-distance-top:0;mso-wrap-distance-right:9pt;mso-wrap-distance-bottom:0;mso-position-horizontal:absolute;mso-position-horizontal-relative:text;mso-position-vertical:absolute;mso-position-vertical-relative:text;v-text-anchor:middle" o:gfxdata="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" filled="f" strokecolor="#ed7d31 [3205]">
+              <v:rect w14:anchorId="075FF56B" id="Rechteck 44" o:spid="_x0000_s1026" style="position:absolute;margin-left:-179pt;margin-top:9pt;width:59.95pt;height:12.5pt;z-index:251700736;visibility:visible;mso-wrap-style:square;mso-wrap-distance-left:9pt;mso-wrap-distance-top:0;mso-wrap-distance-right:9pt;mso-wrap-distance-bottom:0;mso-position-horizontal:absolute;mso-position-horizontal-relative:text;mso-position-vertical:absolute;mso-position-vertical-relative:text;v-text-anchor:middle" o:gfxdata="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" filled="f" strokecolor="#ed7d31 [3205]">
                 <v:stroke dashstyle="3 1" joinstyle="round"/>
               </v:rect>
             </w:pict>
@@ -11841,7 +11853,7 @@
           </mc:Choice>
           <mc:Fallback>
             <w:pict>
-              <v:shape w14:anchorId="69FD6526" id="Gerade Verbindung mit Pfeil 47" o:spid="_x0000_s1026" type="#_x0000_t32" style="position:absolute;margin-left:-85.35pt;margin-top:6.95pt;width:170.65pt;height:74.9pt;flip:x;z-index:251706880;visibility:visible;mso-wrap-style:square;mso-wrap-distance-left:9pt;mso-wrap-distance-top:0;mso-wrap-distance-right:9pt;mso-wrap-distance-bottom:0;mso-position-horizontal:absolute;mso-position-horizontal-relative:text;mso-position-vertical:absolute;mso-position-vertical-relative:text" o:gfxdata="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" strokecolor="#ed7d31 [3205]" strokeweight=".5pt">
+              <v:shape w14:anchorId="56305D95" id="Gerade Verbindung mit Pfeil 47" o:spid="_x0000_s1026" type="#_x0000_t32" style="position:absolute;margin-left:-85.35pt;margin-top:6.95pt;width:170.65pt;height:74.9pt;flip:x;z-index:251706880;visibility:visible;mso-wrap-style:square;mso-wrap-distance-left:9pt;mso-wrap-distance-top:0;mso-wrap-distance-right:9pt;mso-wrap-distance-bottom:0;mso-position-horizontal:absolute;mso-position-horizontal-relative:text;mso-position-vertical:absolute;mso-position-vertical-relative:text" o:gfxdata="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" strokecolor="#ed7d31 [3205]" strokeweight=".5pt">
                 <v:stroke endarrow="block" joinstyle="miter"/>
               </v:shape>
             </w:pict>
@@ -11910,7 +11922,7 @@
           </mc:Choice>
           <mc:Fallback>
             <w:pict>
-              <v:shape w14:anchorId="2372D03A" id="Gerade Verbindung mit Pfeil 46" o:spid="_x0000_s1026" type="#_x0000_t32" style="position:absolute;margin-left:-149.45pt;margin-top:.3pt;width:0;height:80.3pt;z-index:251704832;visibility:visible;mso-wrap-style:square;mso-wrap-distance-left:9pt;mso-wrap-distance-top:0;mso-wrap-distance-right:9pt;mso-wrap-distance-bottom:0;mso-position-horizontal:absolute;mso-position-horizontal-relative:text;mso-position-vertical:absolute;mso-position-vertical-relative:text" o:gfxdata="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" strokecolor="#ed7d31 [3205]" strokeweight=".5pt">
+              <v:shape w14:anchorId="503DC935" id="Gerade Verbindung mit Pfeil 46" o:spid="_x0000_s1026" type="#_x0000_t32" style="position:absolute;margin-left:-149.45pt;margin-top:.3pt;width:0;height:80.3pt;z-index:251704832;visibility:visible;mso-wrap-style:square;mso-wrap-distance-left:9pt;mso-wrap-distance-top:0;mso-wrap-distance-right:9pt;mso-wrap-distance-bottom:0;mso-position-horizontal:absolute;mso-position-horizontal-relative:text;mso-position-vertical:absolute;mso-position-vertical-relative:text" o:gfxdata="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" strokecolor="#ed7d31 [3205]" strokeweight=".5pt">
                 <v:stroke endarrow="block" joinstyle="miter"/>
               </v:shape>
             </w:pict>
@@ -11996,7 +12008,7 @@
           </mc:Choice>
           <mc:Fallback>
             <w:pict>
-              <v:rect w14:anchorId="21ED75DD" id="Rechteck 70" o:spid="_x0000_s1026" style="position:absolute;margin-left:65.3pt;margin-top:205.85pt;width:109.85pt;height:20.4pt;z-index:251758080;visibility:visible;mso-wrap-style:square;mso-width-percent:0;mso-height-percent:0;mso-wrap-distance-left:9pt;mso-wrap-distance-top:0;mso-wrap-distance-right:9pt;mso-wrap-distance-bottom:0;mso-position-horizontal:absolute;mso-position-horizontal-relative:text;mso-position-vertical:absolute;mso-position-vertical-relative:text;mso-width-percent:0;mso-height-percent:0;mso-width-relative:margin;mso-height-relative:margin;v-text-anchor:middle" o:gfxdata="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" filled="f" strokecolor="#ed7d31 [3205]">
+              <v:rect w14:anchorId="16232171" id="Rechteck 70" o:spid="_x0000_s1026" style="position:absolute;margin-left:65.3pt;margin-top:205.85pt;width:109.85pt;height:20.4pt;z-index:251758080;visibility:visible;mso-wrap-style:square;mso-width-percent:0;mso-height-percent:0;mso-wrap-distance-left:9pt;mso-wrap-distance-top:0;mso-wrap-distance-right:9pt;mso-wrap-distance-bottom:0;mso-position-horizontal:absolute;mso-position-horizontal-relative:text;mso-position-vertical:absolute;mso-position-vertical-relative:text;mso-width-percent:0;mso-height-percent:0;mso-width-relative:margin;mso-height-relative:margin;v-text-anchor:middle" o:gfxdata="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" filled="f" strokecolor="#ed7d31 [3205]">
                 <v:stroke dashstyle="3 1" joinstyle="round"/>
               </v:rect>
             </w:pict>
@@ -12080,7 +12092,7 @@
           </mc:Choice>
           <mc:Fallback>
             <w:pict>
-              <v:rect w14:anchorId="4190135C" id="Rechteck 68" o:spid="_x0000_s1026" style="position:absolute;margin-left:-221.85pt;margin-top:62.7pt;width:24.95pt;height:19pt;z-index:251756032;visibility:visible;mso-wrap-style:square;mso-width-percent:0;mso-height-percent:0;mso-wrap-distance-left:9pt;mso-wrap-distance-top:0;mso-wrap-distance-right:9pt;mso-wrap-distance-bottom:0;mso-position-horizontal:absolute;mso-position-horizontal-relative:text;mso-position-vertical:absolute;mso-position-vertical-relative:text;mso-width-percent:0;mso-height-percent:0;mso-width-relative:margin;mso-height-relative:margin;v-text-anchor:middle" o:gfxdata="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" filled="f" strokecolor="#ed7d31 [3205]">
+              <v:rect w14:anchorId="14A26656" id="Rechteck 68" o:spid="_x0000_s1026" style="position:absolute;margin-left:-221.85pt;margin-top:62.7pt;width:24.95pt;height:19pt;z-index:251756032;visibility:visible;mso-wrap-style:square;mso-width-percent:0;mso-height-percent:0;mso-wrap-distance-left:9pt;mso-wrap-distance-top:0;mso-wrap-distance-right:9pt;mso-wrap-distance-bottom:0;mso-position-horizontal:absolute;mso-position-horizontal-relative:text;mso-position-vertical:absolute;mso-position-vertical-relative:text;mso-width-percent:0;mso-height-percent:0;mso-width-relative:margin;mso-height-relative:margin;v-text-anchor:middle" o:gfxdata="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" filled="f" strokecolor="#ed7d31 [3205]">
                 <v:stroke dashstyle="3 1" joinstyle="round"/>
               </v:rect>
             </w:pict>
@@ -12146,7 +12158,7 @@
           </mc:Choice>
           <mc:Fallback>
             <w:pict>
-              <v:shape w14:anchorId="715F4AED" id="Gerade Verbindung mit Pfeil 52" o:spid="_x0000_s1026" type="#_x0000_t32" style="position:absolute;margin-left:-158.6pt;margin-top:260.4pt;width:1.65pt;height:149.4pt;flip:x;z-index:251716096;visibility:visible;mso-wrap-style:square;mso-wrap-distance-left:9pt;mso-wrap-distance-top:0;mso-wrap-distance-right:9pt;mso-wrap-distance-bottom:0;mso-position-horizontal:absolute;mso-position-horizontal-relative:text;mso-position-vertical:absolute;mso-position-vertical-relative:text" o:gfxdata="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" strokecolor="#ed7d31 [3205]" strokeweight=".5pt">
+              <v:shape w14:anchorId="07C6C5ED" id="Gerade Verbindung mit Pfeil 52" o:spid="_x0000_s1026" type="#_x0000_t32" style="position:absolute;margin-left:-158.6pt;margin-top:260.4pt;width:1.65pt;height:149.4pt;flip:x;z-index:251716096;visibility:visible;mso-wrap-style:square;mso-wrap-distance-left:9pt;mso-wrap-distance-top:0;mso-wrap-distance-right:9pt;mso-wrap-distance-bottom:0;mso-position-horizontal:absolute;mso-position-horizontal-relative:text;mso-position-vertical:absolute;mso-position-vertical-relative:text" o:gfxdata="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" strokecolor="#ed7d31 [3205]" strokeweight=".5pt">
                 <v:stroke endarrow="block" joinstyle="miter"/>
               </v:shape>
             </w:pict>
@@ -12212,7 +12224,7 @@
           </mc:Choice>
           <mc:Fallback>
             <w:pict>
-              <v:shape w14:anchorId="231BB69E" id="Gerade Verbindung mit Pfeil 50" o:spid="_x0000_s1026" type="#_x0000_t32" style="position:absolute;margin-left:-60.8pt;margin-top:190.05pt;width:98.2pt;height:57pt;flip:y;z-index:251714048;visibility:visible;mso-wrap-style:square;mso-wrap-distance-left:9pt;mso-wrap-distance-top:0;mso-wrap-distance-right:9pt;mso-wrap-distance-bottom:0;mso-position-horizontal:absolute;mso-position-horizontal-relative:text;mso-position-vertical:absolute;mso-position-vertical-relative:text" o:gfxdata="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" strokecolor="#ed7d31 [3205]" strokeweight=".5pt">
+              <v:shape w14:anchorId="22B5C969" id="Gerade Verbindung mit Pfeil 50" o:spid="_x0000_s1026" type="#_x0000_t32" style="position:absolute;margin-left:-60.8pt;margin-top:190.05pt;width:98.2pt;height:57pt;flip:y;z-index:251714048;visibility:visible;mso-wrap-style:square;mso-wrap-distance-left:9pt;mso-wrap-distance-top:0;mso-wrap-distance-right:9pt;mso-wrap-distance-bottom:0;mso-position-horizontal:absolute;mso-position-horizontal-relative:text;mso-position-vertical:absolute;mso-position-vertical-relative:text" o:gfxdata="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" strokecolor="#ed7d31 [3205]" strokeweight=".5pt">
                 <v:stroke endarrow="block" joinstyle="miter"/>
               </v:shape>
             </w:pict>
@@ -12296,7 +12308,7 @@
           </mc:Choice>
           <mc:Fallback>
             <w:pict>
-              <v:rect w14:anchorId="05D8E29C" id="Rechteck 49" o:spid="_x0000_s1026" style="position:absolute;margin-left:-181.9pt;margin-top:254.55pt;width:54.1pt;height:6.6pt;z-index:251712000;visibility:visible;mso-wrap-style:square;mso-width-percent:0;mso-height-percent:0;mso-wrap-distance-left:9pt;mso-wrap-distance-top:0;mso-wrap-distance-right:9pt;mso-wrap-distance-bottom:0;mso-position-horizontal:absolute;mso-position-horizontal-relative:text;mso-position-vertical:absolute;mso-position-vertical-relative:text;mso-width-percent:0;mso-height-percent:0;mso-width-relative:margin;mso-height-relative:margin;v-text-anchor:middle" o:gfxdata="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" filled="f" strokecolor="#ed7d31 [3205]">
+              <v:rect w14:anchorId="6C244F85" id="Rechteck 49" o:spid="_x0000_s1026" style="position:absolute;margin-left:-181.9pt;margin-top:254.55pt;width:54.1pt;height:6.6pt;z-index:251712000;visibility:visible;mso-wrap-style:square;mso-width-percent:0;mso-height-percent:0;mso-wrap-distance-left:9pt;mso-wrap-distance-top:0;mso-wrap-distance-right:9pt;mso-wrap-distance-bottom:0;mso-position-horizontal:absolute;mso-position-horizontal-relative:text;mso-position-vertical:absolute;mso-position-vertical-relative:text;mso-width-percent:0;mso-height-percent:0;mso-width-relative:margin;mso-height-relative:margin;v-text-anchor:middle" o:gfxdata="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" filled="f" strokecolor="#ed7d31 [3205]">
                 <v:stroke dashstyle="3 1" joinstyle="round"/>
               </v:rect>
             </w:pict>
@@ -12374,7 +12386,7 @@
           </mc:Choice>
           <mc:Fallback>
             <w:pict>
-              <v:rect w14:anchorId="0C67D55A" id="Rechteck 48" o:spid="_x0000_s1026" style="position:absolute;margin-left:-131.05pt;margin-top:240.75pt;width:68.65pt;height:15.8pt;z-index:251709952;visibility:visible;mso-wrap-style:square;mso-wrap-distance-left:9pt;mso-wrap-distance-top:0;mso-wrap-distance-right:9pt;mso-wrap-distance-bottom:0;mso-position-horizontal:absolute;mso-position-horizontal-relative:text;mso-position-vertical:absolute;mso-position-vertical-relative:text;v-text-anchor:middle" o:gfxdata="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" filled="f" strokecolor="#ed7d31 [3205]">
+              <v:rect w14:anchorId="60A24F82" id="Rechteck 48" o:spid="_x0000_s1026" style="position:absolute;margin-left:-131.05pt;margin-top:240.75pt;width:68.65pt;height:15.8pt;z-index:251709952;visibility:visible;mso-wrap-style:square;mso-wrap-distance-left:9pt;mso-wrap-distance-top:0;mso-wrap-distance-right:9pt;mso-wrap-distance-bottom:0;mso-position-horizontal:absolute;mso-position-horizontal-relative:text;mso-position-vertical:absolute;mso-position-vertical-relative:text;v-text-anchor:middle" o:gfxdata="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" filled="f" strokecolor="#ed7d31 [3205]">
                 <v:stroke dashstyle="3 1" joinstyle="round"/>
               </v:rect>
             </w:pict>
@@ -13211,7 +13223,7 @@
           </mc:Choice>
           <mc:Fallback>
             <w:pict>
-              <v:rect w14:anchorId="7D135D5C" id="Rechteck 58" o:spid="_x0000_s1026" style="position:absolute;margin-left:89.95pt;margin-top:14.15pt;width:118.6pt;height:22.05pt;z-index:251733504;visibility:visible;mso-wrap-style:square;mso-width-percent:0;mso-height-percent:0;mso-wrap-distance-left:9pt;mso-wrap-distance-top:0;mso-wrap-distance-right:9pt;mso-wrap-distance-bottom:0;mso-position-horizontal:absolute;mso-position-horizontal-relative:text;mso-position-vertical:absolute;mso-position-vertical-relative:text;mso-width-percent:0;mso-height-percent:0;mso-width-relative:margin;mso-height-relative:margin;v-text-anchor:middle" o:gfxdata="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" filled="f" strokecolor="#ed7d31 [3205]">
+              <v:rect w14:anchorId="0FC24A3F" id="Rechteck 58" o:spid="_x0000_s1026" style="position:absolute;margin-left:89.95pt;margin-top:14.15pt;width:118.6pt;height:22.05pt;z-index:251733504;visibility:visible;mso-wrap-style:square;mso-width-percent:0;mso-height-percent:0;mso-wrap-distance-left:9pt;mso-wrap-distance-top:0;mso-wrap-distance-right:9pt;mso-wrap-distance-bottom:0;mso-position-horizontal:absolute;mso-position-horizontal-relative:text;mso-position-vertical:absolute;mso-position-vertical-relative:text;mso-width-percent:0;mso-height-percent:0;mso-width-relative:margin;mso-height-relative:margin;v-text-anchor:middle" o:gfxdata="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" filled="f" strokecolor="#ed7d31 [3205]">
                 <v:stroke dashstyle="3 1" joinstyle="round"/>
               </v:rect>
             </w:pict>
@@ -13297,7 +13309,7 @@
           </mc:Choice>
           <mc:Fallback>
             <w:pict>
-              <v:rect w14:anchorId="2B948E51" id="Rechteck 59" o:spid="_x0000_s1026" style="position:absolute;margin-left:89.8pt;margin-top:16.1pt;width:118.6pt;height:22.05pt;z-index:251736576;visibility:visible;mso-wrap-style:square;mso-width-percent:0;mso-height-percent:0;mso-wrap-distance-left:9pt;mso-wrap-distance-top:0;mso-wrap-distance-right:9pt;mso-wrap-distance-bottom:0;mso-position-horizontal:absolute;mso-position-horizontal-relative:text;mso-position-vertical:absolute;mso-position-vertical-relative:text;mso-width-percent:0;mso-height-percent:0;mso-width-relative:margin;mso-height-relative:margin;v-text-anchor:middle" o:gfxdata="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" filled="f" strokecolor="#ed7d31 [3205]">
+              <v:rect w14:anchorId="58359794" id="Rechteck 59" o:spid="_x0000_s1026" style="position:absolute;margin-left:89.8pt;margin-top:16.1pt;width:118.6pt;height:22.05pt;z-index:251736576;visibility:visible;mso-wrap-style:square;mso-width-percent:0;mso-height-percent:0;mso-wrap-distance-left:9pt;mso-wrap-distance-top:0;mso-wrap-distance-right:9pt;mso-wrap-distance-bottom:0;mso-position-horizontal:absolute;mso-position-horizontal-relative:text;mso-position-vertical:absolute;mso-position-vertical-relative:text;mso-width-percent:0;mso-height-percent:0;mso-width-relative:margin;mso-height-relative:margin;v-text-anchor:middle" o:gfxdata="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" filled="f" strokecolor="#ed7d31 [3205]">
                 <v:stroke dashstyle="3 1" joinstyle="round"/>
               </v:rect>
             </w:pict>
@@ -13371,7 +13383,7 @@
           </mc:Choice>
           <mc:Fallback>
             <w:pict>
-              <v:shape w14:anchorId="6C32304B" id="Gerade Verbindung mit Pfeil 78" o:spid="_x0000_s1026" type="#_x0000_t32" style="position:absolute;margin-left:-193.05pt;margin-top:15.7pt;width:251.4pt;height:152.85pt;flip:y;z-index:251731968;visibility:visible;mso-wrap-style:square;mso-width-percent:0;mso-height-percent:0;mso-wrap-distance-left:9pt;mso-wrap-distance-top:0;mso-wrap-distance-right:9pt;mso-wrap-distance-bottom:0;mso-position-horizontal:absolute;mso-position-horizontal-relative:text;mso-position-vertical:absolute;mso-position-vertical-relative:text;mso-width-percent:0;mso-height-percent:0;mso-width-relative:margin;mso-height-relative:margin" o:gfxdata="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" strokecolor="#ed7d31 [3205]" strokeweight=".5pt">
+              <v:shape w14:anchorId="0B8883FA" id="Gerade Verbindung mit Pfeil 78" o:spid="_x0000_s1026" type="#_x0000_t32" style="position:absolute;margin-left:-193.05pt;margin-top:15.7pt;width:251.4pt;height:152.85pt;flip:y;z-index:251731968;visibility:visible;mso-wrap-style:square;mso-width-percent:0;mso-height-percent:0;mso-wrap-distance-left:9pt;mso-wrap-distance-top:0;mso-wrap-distance-right:9pt;mso-wrap-distance-bottom:0;mso-position-horizontal:absolute;mso-position-horizontal-relative:text;mso-position-vertical:absolute;mso-position-vertical-relative:text;mso-width-percent:0;mso-height-percent:0;mso-width-relative:margin;mso-height-relative:margin" o:gfxdata="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" strokecolor="#ed7d31 [3205]" strokeweight=".5pt">
                 <v:stroke endarrow="block" joinstyle="miter"/>
               </v:shape>
             </w:pict>
@@ -13443,7 +13455,7 @@
           </mc:Choice>
           <mc:Fallback>
             <w:pict>
-              <v:shape w14:anchorId="6FC1D97F" id="Gerade Verbindung mit Pfeil 63" o:spid="_x0000_s1026" type="#_x0000_t32" style="position:absolute;margin-left:218.65pt;margin-top:4.55pt;width:3.6pt;height:164.4pt;z-index:251740672;visibility:visible;mso-wrap-style:square;mso-width-percent:0;mso-height-percent:0;mso-wrap-distance-left:9pt;mso-wrap-distance-top:0;mso-wrap-distance-right:9pt;mso-wrap-distance-bottom:0;mso-position-horizontal:absolute;mso-position-horizontal-relative:text;mso-position-vertical:absolute;mso-position-vertical-relative:text;mso-width-percent:0;mso-height-percent:0;mso-width-relative:margin;mso-height-relative:margin" o:gfxdata="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" strokecolor="#ed7d31 [3205]" strokeweight=".5pt">
+              <v:shape w14:anchorId="2915F6EC" id="Gerade Verbindung mit Pfeil 63" o:spid="_x0000_s1026" type="#_x0000_t32" style="position:absolute;margin-left:218.65pt;margin-top:4.55pt;width:3.6pt;height:164.4pt;z-index:251740672;visibility:visible;mso-wrap-style:square;mso-width-percent:0;mso-height-percent:0;mso-wrap-distance-left:9pt;mso-wrap-distance-top:0;mso-wrap-distance-right:9pt;mso-wrap-distance-bottom:0;mso-position-horizontal:absolute;mso-position-horizontal-relative:text;mso-position-vertical:absolute;mso-position-vertical-relative:text;mso-width-percent:0;mso-height-percent:0;mso-width-relative:margin;mso-height-relative:margin" o:gfxdata="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" strokecolor="#ed7d31 [3205]" strokeweight=".5pt">
                 <v:stroke endarrow="block" joinstyle="miter"/>
               </v:shape>
             </w:pict>
@@ -13512,7 +13524,7 @@
           </mc:Choice>
           <mc:Fallback>
             <w:pict>
-              <v:line w14:anchorId="61CC7123" id="Gerader Verbinder 62" o:spid="_x0000_s1026" style="position:absolute;z-index:251739648;visibility:visible;mso-wrap-style:square;mso-width-percent:0;mso-height-percent:0;mso-wrap-distance-left:9pt;mso-wrap-distance-top:0;mso-wrap-distance-right:9pt;mso-wrap-distance-bottom:0;mso-position-horizontal:absolute;mso-position-horizontal-relative:text;mso-position-vertical:absolute;mso-position-vertical-relative:text;mso-width-percent:0;mso-height-percent:0;mso-width-relative:margin;mso-height-relative:margin" from="209.4pt,4.55pt" to="219.4pt,4.55pt" o:gfxdata="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" strokecolor="#ed7d31 [3205]" strokeweight=".5pt">
+              <v:line w14:anchorId="44852DAF" id="Gerader Verbinder 62" o:spid="_x0000_s1026" style="position:absolute;z-index:251739648;visibility:visible;mso-wrap-style:square;mso-width-percent:0;mso-height-percent:0;mso-wrap-distance-left:9pt;mso-wrap-distance-top:0;mso-wrap-distance-right:9pt;mso-wrap-distance-bottom:0;mso-position-horizontal:absolute;mso-position-horizontal-relative:text;mso-position-vertical:absolute;mso-position-vertical-relative:text;mso-width-percent:0;mso-height-percent:0;mso-width-relative:margin;mso-height-relative:margin" from="209.4pt,4.55pt" to="219.4pt,4.55pt" o:gfxdata="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" strokecolor="#ed7d31 [3205]" strokeweight=".5pt">
                 <v:stroke joinstyle="miter"/>
               </v:line>
             </w:pict>
@@ -13578,7 +13590,7 @@
           </mc:Choice>
           <mc:Fallback>
             <w:pict>
-              <v:shape w14:anchorId="30D2AEF7" id="Gerade Verbindung mit Pfeil 60" o:spid="_x0000_s1026" type="#_x0000_t32" style="position:absolute;margin-left:-71.95pt;margin-top:6.2pt;width:161.9pt;height:147.35pt;flip:x;z-index:251738624;visibility:visible;mso-wrap-style:square;mso-wrap-distance-left:9pt;mso-wrap-distance-top:0;mso-wrap-distance-right:9pt;mso-wrap-distance-bottom:0;mso-position-horizontal:absolute;mso-position-horizontal-relative:text;mso-position-vertical:absolute;mso-position-vertical-relative:text" o:gfxdata="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" strokecolor="#ed7d31 [3205]" strokeweight=".5pt">
+              <v:shape w14:anchorId="43F47AA1" id="Gerade Verbindung mit Pfeil 60" o:spid="_x0000_s1026" type="#_x0000_t32" style="position:absolute;margin-left:-71.95pt;margin-top:6.2pt;width:161.9pt;height:147.35pt;flip:x;z-index:251738624;visibility:visible;mso-wrap-style:square;mso-wrap-distance-left:9pt;mso-wrap-distance-top:0;mso-wrap-distance-right:9pt;mso-wrap-distance-bottom:0;mso-position-horizontal:absolute;mso-position-horizontal-relative:text;mso-position-vertical:absolute;mso-position-vertical-relative:text" o:gfxdata="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" strokecolor="#ed7d31 [3205]" strokeweight=".5pt">
                 <v:stroke endarrow="block" joinstyle="miter"/>
               </v:shape>
             </w:pict>
@@ -13650,7 +13662,7 @@
           </mc:Choice>
           <mc:Fallback>
             <w:pict>
-              <v:shape w14:anchorId="1FA3D037" id="Gerade Verbindung mit Pfeil 56" o:spid="_x0000_s1026" type="#_x0000_t32" style="position:absolute;margin-left:-42pt;margin-top:12pt;width:99.9pt;height:.4pt;z-index:251727360;visibility:visible;mso-wrap-style:square;mso-width-percent:0;mso-height-percent:0;mso-wrap-distance-left:9pt;mso-wrap-distance-top:0;mso-wrap-distance-right:9pt;mso-wrap-distance-bottom:0;mso-position-horizontal:absolute;mso-position-horizontal-relative:text;mso-position-vertical:absolute;mso-position-vertical-relative:text;mso-width-percent:0;mso-height-percent:0;mso-width-relative:margin;mso-height-relative:margin" o:gfxdata="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" strokecolor="#ed7d31 [3205]" strokeweight=".5pt">
+              <v:shape w14:anchorId="35A703BC" id="Gerade Verbindung mit Pfeil 56" o:spid="_x0000_s1026" type="#_x0000_t32" style="position:absolute;margin-left:-42pt;margin-top:12pt;width:99.9pt;height:.4pt;z-index:251727360;visibility:visible;mso-wrap-style:square;mso-width-percent:0;mso-height-percent:0;mso-wrap-distance-left:9pt;mso-wrap-distance-top:0;mso-wrap-distance-right:9pt;mso-wrap-distance-bottom:0;mso-position-horizontal:absolute;mso-position-horizontal-relative:text;mso-position-vertical:absolute;mso-position-vertical-relative:text;mso-width-percent:0;mso-height-percent:0;mso-width-relative:margin;mso-height-relative:margin" o:gfxdata="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" strokecolor="#ed7d31 [3205]" strokeweight=".5pt">
                 <v:stroke endarrow="block" joinstyle="miter"/>
               </v:shape>
             </w:pict>
@@ -13728,7 +13740,7 @@
           </mc:Choice>
           <mc:Fallback>
             <w:pict>
-              <v:rect w14:anchorId="3AEACCD8" id="Rechteck 55" o:spid="_x0000_s1026" style="position:absolute;margin-left:-118.55pt;margin-top:2.45pt;width:73.25pt;height:18.3pt;z-index:251725312;visibility:visible;mso-wrap-style:square;mso-wrap-distance-left:9pt;mso-wrap-distance-top:0;mso-wrap-distance-right:9pt;mso-wrap-distance-bottom:0;mso-position-horizontal:absolute;mso-position-horizontal-relative:text;mso-position-vertical:absolute;mso-position-vertical-relative:text;v-text-anchor:middle" o:gfxdata="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" filled="f" strokecolor="#ed7d31 [3205]">
+              <v:rect w14:anchorId="3CB3D43E" id="Rechteck 55" o:spid="_x0000_s1026" style="position:absolute;margin-left:-118.55pt;margin-top:2.45pt;width:73.25pt;height:18.3pt;z-index:251725312;visibility:visible;mso-wrap-style:square;mso-wrap-distance-left:9pt;mso-wrap-distance-top:0;mso-wrap-distance-right:9pt;mso-wrap-distance-bottom:0;mso-position-horizontal:absolute;mso-position-horizontal-relative:text;mso-position-vertical:absolute;mso-position-vertical-relative:text;v-text-anchor:middle" o:gfxdata="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" filled="f" strokecolor="#ed7d31 [3205]">
                 <v:stroke dashstyle="3 1" joinstyle="round"/>
               </v:rect>
             </w:pict>
@@ -13798,7 +13810,7 @@
           </mc:Choice>
           <mc:Fallback>
             <w:pict>
-              <v:shape w14:anchorId="00E3F96D" id="Gerade Verbindung mit Pfeil 79" o:spid="_x0000_s1026" type="#_x0000_t32" style="position:absolute;margin-left:59.35pt;margin-top:19.9pt;width:1.65pt;height:79.5pt;flip:y;z-index:251732992;visibility:visible;mso-wrap-style:square;mso-wrap-distance-left:9pt;mso-wrap-distance-top:0;mso-wrap-distance-right:9pt;mso-wrap-distance-bottom:0;mso-position-horizontal:absolute;mso-position-horizontal-relative:text;mso-position-vertical:absolute;mso-position-vertical-relative:text" o:gfxdata="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" strokecolor="#ed7d31 [3205]" strokeweight=".5pt">
+              <v:shape w14:anchorId="3AC5DE26" id="Gerade Verbindung mit Pfeil 79" o:spid="_x0000_s1026" type="#_x0000_t32" style="position:absolute;margin-left:59.35pt;margin-top:19.9pt;width:1.65pt;height:79.5pt;flip:y;z-index:251732992;visibility:visible;mso-wrap-style:square;mso-wrap-distance-left:9pt;mso-wrap-distance-top:0;mso-wrap-distance-right:9pt;mso-wrap-distance-bottom:0;mso-position-horizontal:absolute;mso-position-horizontal-relative:text;mso-position-vertical:absolute;mso-position-vertical-relative:text" o:gfxdata="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" strokecolor="#ed7d31 [3205]" strokeweight=".5pt">
                 <v:stroke endarrow="block" joinstyle="miter"/>
               </v:shape>
             </w:pict>
@@ -14017,7 +14029,7 @@
           </mc:Choice>
           <mc:Fallback>
             <w:pict>
-              <v:rect w14:anchorId="455AEDC1" id="Rechteck 77" o:spid="_x0000_s1026" style="position:absolute;margin-left:20.85pt;margin-top:.3pt;width:24.95pt;height:19pt;z-index:251769344;visibility:visible;mso-wrap-style:square;mso-width-percent:0;mso-height-percent:0;mso-wrap-distance-left:9pt;mso-wrap-distance-top:0;mso-wrap-distance-right:9pt;mso-wrap-distance-bottom:0;mso-position-horizontal:absolute;mso-position-horizontal-relative:text;mso-position-vertical:absolute;mso-position-vertical-relative:text;mso-width-percent:0;mso-height-percent:0;mso-width-relative:margin;mso-height-relative:margin;v-text-anchor:middle" o:gfxdata="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" filled="f" strokecolor="#ed7d31 [3205]">
+              <v:rect w14:anchorId="134CBD61" id="Rechteck 77" o:spid="_x0000_s1026" style="position:absolute;margin-left:20.85pt;margin-top:.3pt;width:24.95pt;height:19pt;z-index:251769344;visibility:visible;mso-wrap-style:square;mso-width-percent:0;mso-height-percent:0;mso-wrap-distance-left:9pt;mso-wrap-distance-top:0;mso-wrap-distance-right:9pt;mso-wrap-distance-bottom:0;mso-position-horizontal:absolute;mso-position-horizontal-relative:text;mso-position-vertical:absolute;mso-position-vertical-relative:text;mso-width-percent:0;mso-height-percent:0;mso-width-relative:margin;mso-height-relative:margin;v-text-anchor:middle" o:gfxdata="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" filled="f" strokecolor="#ed7d31 [3205]">
                 <v:stroke dashstyle="3 1" joinstyle="round"/>
               </v:rect>
             </w:pict>
@@ -14101,7 +14113,7 @@
           </mc:Choice>
           <mc:Fallback>
             <w:pict>
-              <v:rect w14:anchorId="0FC93601" id="Rechteck 76" o:spid="_x0000_s1026" style="position:absolute;margin-left:-229.5pt;margin-top:2.05pt;width:24.95pt;height:19pt;z-index:251766272;visibility:visible;mso-wrap-style:square;mso-width-percent:0;mso-height-percent:0;mso-wrap-distance-left:9pt;mso-wrap-distance-top:0;mso-wrap-distance-right:9pt;mso-wrap-distance-bottom:0;mso-position-horizontal:absolute;mso-position-horizontal-relative:text;mso-position-vertical:absolute;mso-position-vertical-relative:text;mso-width-percent:0;mso-height-percent:0;mso-width-relative:margin;mso-height-relative:margin;v-text-anchor:middle" o:gfxdata="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" filled="f" strokecolor="#ed7d31 [3205]">
+              <v:rect w14:anchorId="2BC371D8" id="Rechteck 76" o:spid="_x0000_s1026" style="position:absolute;margin-left:-229.5pt;margin-top:2.05pt;width:24.95pt;height:19pt;z-index:251766272;visibility:visible;mso-wrap-style:square;mso-width-percent:0;mso-height-percent:0;mso-wrap-distance-left:9pt;mso-wrap-distance-top:0;mso-wrap-distance-right:9pt;mso-wrap-distance-bottom:0;mso-position-horizontal:absolute;mso-position-horizontal-relative:text;mso-position-vertical:absolute;mso-position-vertical-relative:text;mso-width-percent:0;mso-height-percent:0;mso-width-relative:margin;mso-height-relative:margin;v-text-anchor:middle" o:gfxdata="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" filled="f" strokecolor="#ed7d31 [3205]">
                 <v:stroke dashstyle="3 1" joinstyle="round"/>
               </v:rect>
             </w:pict>
@@ -14572,7 +14584,7 @@
           </mc:Choice>
           <mc:Fallback>
             <w:pict>
-              <v:shape w14:anchorId="05EE67B7" id="Gerade Verbindung mit Pfeil 75" o:spid="_x0000_s1026" type="#_x0000_t32" style="position:absolute;margin-left:-57.2pt;margin-top:9.65pt;width:67.4pt;height:0;flip:x;z-index:251726848;visibility:visible;mso-wrap-style:square;mso-wrap-distance-left:9pt;mso-wrap-distance-top:0;mso-wrap-distance-right:9pt;mso-wrap-distance-bottom:0;mso-position-horizontal:absolute;mso-position-horizontal-relative:text;mso-position-vertical:absolute;mso-position-vertical-relative:text" o:gfxdata="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" strokecolor="#ed7d31 [3205]" strokeweight=".5pt">
+              <v:shape w14:anchorId="273C50D9" id="Gerade Verbindung mit Pfeil 75" o:spid="_x0000_s1026" type="#_x0000_t32" style="position:absolute;margin-left:-57.2pt;margin-top:9.65pt;width:67.4pt;height:0;flip:x;z-index:251726848;visibility:visible;mso-wrap-style:square;mso-wrap-distance-left:9pt;mso-wrap-distance-top:0;mso-wrap-distance-right:9pt;mso-wrap-distance-bottom:0;mso-position-horizontal:absolute;mso-position-horizontal-relative:text;mso-position-vertical:absolute;mso-position-vertical-relative:text" o:gfxdata="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" strokecolor="#ed7d31 [3205]" strokeweight=".5pt">
                 <v:stroke endarrow="block" joinstyle="miter"/>
               </v:shape>
             </w:pict>
@@ -14656,7 +14668,7 @@
           </mc:Choice>
           <mc:Fallback>
             <w:pict>
-              <v:rect w14:anchorId="7D59672C" id="Rechteck 74" o:spid="_x0000_s1026" style="position:absolute;margin-left:11.45pt;margin-top:.4pt;width:24.95pt;height:19pt;z-index:251762176;visibility:visible;mso-wrap-style:square;mso-width-percent:0;mso-height-percent:0;mso-wrap-distance-left:9pt;mso-wrap-distance-top:0;mso-wrap-distance-right:9pt;mso-wrap-distance-bottom:0;mso-position-horizontal:absolute;mso-position-horizontal-relative:text;mso-position-vertical:absolute;mso-position-vertical-relative:text;mso-width-percent:0;mso-height-percent:0;mso-width-relative:margin;mso-height-relative:margin;v-text-anchor:middle" o:gfxdata="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" filled="f" strokecolor="#ed7d31 [3205]">
+              <v:rect w14:anchorId="5548C494" id="Rechteck 74" o:spid="_x0000_s1026" style="position:absolute;margin-left:11.45pt;margin-top:.4pt;width:24.95pt;height:19pt;z-index:251762176;visibility:visible;mso-wrap-style:square;mso-width-percent:0;mso-height-percent:0;mso-wrap-distance-left:9pt;mso-wrap-distance-top:0;mso-wrap-distance-right:9pt;mso-wrap-distance-bottom:0;mso-position-horizontal:absolute;mso-position-horizontal-relative:text;mso-position-vertical:absolute;mso-position-vertical-relative:text;mso-width-percent:0;mso-height-percent:0;mso-width-relative:margin;mso-height-relative:margin;v-text-anchor:middle" o:gfxdata="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" filled="f" strokecolor="#ed7d31 [3205]">
                 <v:stroke dashstyle="3 1" joinstyle="round"/>
               </v:rect>
             </w:pict>
@@ -15084,7 +15096,7 @@
           </mc:Choice>
           <mc:Fallback>
             <w:pict>
-              <v:shape w14:anchorId="20FCAE23" id="Gerade Verbindung mit Pfeil 73" o:spid="_x0000_s1026" type="#_x0000_t32" style="position:absolute;margin-left:-52.65pt;margin-top:8.35pt;width:101.95pt;height:73.25pt;flip:y;z-index:251723776;visibility:visible;mso-wrap-style:square;mso-wrap-distance-left:9pt;mso-wrap-distance-top:0;mso-wrap-distance-right:9pt;mso-wrap-distance-bottom:0;mso-position-horizontal:absolute;mso-position-horizontal-relative:text;mso-position-vertical:absolute;mso-position-vertical-relative:text" o:gfxdata="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" strokecolor="#ed7d31 [3205]" strokeweight=".5pt">
+              <v:shape w14:anchorId="27214DA4" id="Gerade Verbindung mit Pfeil 73" o:spid="_x0000_s1026" type="#_x0000_t32" style="position:absolute;margin-left:-52.65pt;margin-top:8.35pt;width:101.95pt;height:73.25pt;flip:y;z-index:251723776;visibility:visible;mso-wrap-style:square;mso-wrap-distance-left:9pt;mso-wrap-distance-top:0;mso-wrap-distance-right:9pt;mso-wrap-distance-bottom:0;mso-position-horizontal:absolute;mso-position-horizontal-relative:text;mso-position-vertical:absolute;mso-position-vertical-relative:text" o:gfxdata="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" strokecolor="#ed7d31 [3205]" strokeweight=".5pt">
                 <v:stroke endarrow="block" joinstyle="miter"/>
               </v:shape>
             </w:pict>
@@ -15172,7 +15184,7 @@
           </mc:Choice>
           <mc:Fallback>
             <w:pict>
-              <v:rect w14:anchorId="5D470902" id="Rechteck 72" o:spid="_x0000_s1026" style="position:absolute;margin-left:-175.4pt;margin-top:1.6pt;width:121.1pt;height:25.4pt;z-index:251760128;visibility:visible;mso-wrap-style:square;mso-width-percent:0;mso-height-percent:0;mso-wrap-distance-left:9pt;mso-wrap-distance-top:0;mso-wrap-distance-right:9pt;mso-wrap-distance-bottom:0;mso-position-horizontal:absolute;mso-position-horizontal-relative:text;mso-position-vertical:absolute;mso-position-vertical-relative:text;mso-width-percent:0;mso-height-percent:0;mso-width-relative:margin;mso-height-relative:margin;v-text-anchor:middle" o:gfxdata="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" filled="f" strokecolor="#ed7d31 [3205]">
+              <v:rect w14:anchorId="51B70622" id="Rechteck 72" o:spid="_x0000_s1026" style="position:absolute;margin-left:-175.4pt;margin-top:1.6pt;width:121.1pt;height:25.4pt;z-index:251760128;visibility:visible;mso-wrap-style:square;mso-width-percent:0;mso-height-percent:0;mso-wrap-distance-left:9pt;mso-wrap-distance-top:0;mso-wrap-distance-right:9pt;mso-wrap-distance-bottom:0;mso-position-horizontal:absolute;mso-position-horizontal-relative:text;mso-position-vertical:absolute;mso-position-vertical-relative:text;mso-width-percent:0;mso-height-percent:0;mso-width-relative:margin;mso-height-relative:margin;v-text-anchor:middle" o:gfxdata="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" filled="f" strokecolor="#ed7d31 [3205]">
                 <v:stroke dashstyle="3 1" joinstyle="round"/>
               </v:rect>
             </w:pict>

</xml_diff>

<commit_message>
Added communication diagram (Zyklus 2)
</commit_message>
<xml_diff>
--- a/Projektmappe_Gruppe_F.docx
+++ b/Projektmappe_Gruppe_F.docx
@@ -1,6 +1,6 @@
 
 <file path=word/document.xml><?xml version="1.0" encoding="utf-8"?>
-<w:document xmlns:wpc="http://schemas.microsoft.com/office/word/2010/wordprocessingCanvas" xmlns:cx="http://schemas.microsoft.com/office/drawing/2014/chartex" xmlns:cx1="http://schemas.microsoft.com/office/drawing/2015/9/8/chartex" xmlns:cx2="http://schemas.microsoft.com/office/drawing/2015/10/21/chartex" xmlns:cx3="http://schemas.microsoft.com/office/drawing/2016/5/9/chartex" xmlns:cx4="http://schemas.microsoft.com/office/drawing/2016/5/10/chartex" xmlns:cx5="http://schemas.microsoft.com/office/drawing/2016/5/11/chartex" xmlns:cx6="http://schemas.microsoft.com/office/drawing/2016/5/12/chartex" xmlns:cx7="http://schemas.microsoft.com/office/drawing/2016/5/13/chartex" xmlns:cx8="http://schemas.microsoft.com/office/drawing/2016/5/14/chartex" xmlns:mc="http://schemas.openxmlformats.org/markup-compatibility/2006" xmlns:aink="http://schemas.microsoft.com/office/drawing/2016/ink" xmlns:am3d="http://schemas.microsoft.com/office/drawing/2017/model3d" xmlns:o="urn:schemas-microsoft-com:office:office" xmlns:oel="http://schemas.microsoft.com/office/2019/extlst" xmlns:r="http://schemas.openxmlformats.org/officeDocument/2006/relationships" xmlns:m="http://schemas.openxmlformats.org/officeDocument/2006/math" xmlns:v="urn:schemas-microsoft-com:vml" xmlns:wp14="http://schemas.microsoft.com/office/word/2010/wordprocessingDrawing" xmlns:wp="http://schemas.openxmlformats.org/drawingml/2006/wordprocessingDrawing" xmlns:w10="urn:schemas-microsoft-com:office:word" xmlns:w="http://schemas.openxmlformats.org/wordprocessingml/2006/main" xmlns:w14="http://schemas.microsoft.com/office/word/2010/wordml" xmlns:w15="http://schemas.microsoft.com/office/word/2012/wordml" xmlns:w16cex="http://schemas.microsoft.com/office/word/2018/wordml/cex" xmlns:w16cid="http://schemas.microsoft.com/office/word/2016/wordml/cid" xmlns:w16="http://schemas.microsoft.com/office/word/2018/wordml" xmlns:w16sdtdh="http://schemas.microsoft.com/office/word/2020/wordml/sdtdatahash" xmlns:w16se="http://schemas.microsoft.com/office/word/2015/wordml/symex" xmlns:wpg="http://schemas.microsoft.com/office/word/2010/wordprocessingGroup" xmlns:wpi="http://schemas.microsoft.com/office/word/2010/wordprocessingInk" xmlns:wne="http://schemas.microsoft.com/office/word/2006/wordml" xmlns:wps="http://schemas.microsoft.com/office/word/2010/wordprocessingShape" mc:Ignorable="w14 w15 w16se w16cid w16 w16cex w16sdtdh wp14">
+<w:document xmlns:wpc="http://schemas.microsoft.com/office/word/2010/wordprocessingCanvas" xmlns:cx="http://schemas.microsoft.com/office/drawing/2014/chartex" xmlns:mc="http://schemas.openxmlformats.org/markup-compatibility/2006" xmlns:o="urn:schemas-microsoft-com:office:office" xmlns:r="http://schemas.openxmlformats.org/officeDocument/2006/relationships" xmlns:m="http://schemas.openxmlformats.org/officeDocument/2006/math" xmlns:v="urn:schemas-microsoft-com:vml" xmlns:wp14="http://schemas.microsoft.com/office/word/2010/wordprocessingDrawing" xmlns:wp="http://schemas.openxmlformats.org/drawingml/2006/wordprocessingDrawing" xmlns:w10="urn:schemas-microsoft-com:office:word" xmlns:w="http://schemas.openxmlformats.org/wordprocessingml/2006/main" xmlns:w14="http://schemas.microsoft.com/office/word/2010/wordml" xmlns:w15="http://schemas.microsoft.com/office/word/2012/wordml" xmlns:w16se="http://schemas.microsoft.com/office/word/2015/wordml/symex" xmlns:wpg="http://schemas.microsoft.com/office/word/2010/wordprocessingGroup" xmlns:wpi="http://schemas.microsoft.com/office/word/2010/wordprocessingInk" xmlns:wne="http://schemas.microsoft.com/office/word/2006/wordml" xmlns:wps="http://schemas.microsoft.com/office/word/2010/wordprocessingShape" mc:Ignorable="w14 w15 w16se wp14">
   <w:body>
     <w:p>
       <w:pPr>
@@ -10801,7 +10801,7 @@
           </mc:Choice>
           <mc:Fallback>
             <w:pict>
-              <v:rect w14:anchorId="261EB598" id="Rechteck 36" o:spid="_x0000_s1026" style="position:absolute;margin-left:243.15pt;margin-top:19.2pt;width:25.8pt;height:22.35pt;z-index:251647488;visibility:visible;mso-wrap-style:square;mso-height-percent:0;mso-wrap-distance-left:9pt;mso-wrap-distance-top:0;mso-wrap-distance-right:9pt;mso-wrap-distance-bottom:0;mso-position-horizontal:absolute;mso-position-horizontal-relative:text;mso-position-vertical:absolute;mso-position-vertical-relative:text;mso-height-percent:0;mso-height-relative:margin;v-text-anchor:middle" o:gfxdata="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" filled="f" strokecolor="#ed7d31 [3205]">
+              <v:rect w14:anchorId="6EF4A706" id="Rechteck 36" o:spid="_x0000_s1026" style="position:absolute;margin-left:243.15pt;margin-top:19.2pt;width:25.8pt;height:22.35pt;z-index:251647488;visibility:visible;mso-wrap-style:square;mso-height-percent:0;mso-wrap-distance-left:9pt;mso-wrap-distance-top:0;mso-wrap-distance-right:9pt;mso-wrap-distance-bottom:0;mso-position-horizontal:absolute;mso-position-horizontal-relative:text;mso-position-vertical:absolute;mso-position-vertical-relative:text;mso-height-percent:0;mso-height-relative:margin;v-text-anchor:middle" o:gfxdata="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" filled="f" strokecolor="#ed7d31 [3205]">
                 <v:stroke dashstyle="3 1" joinstyle="round"/>
               </v:rect>
             </w:pict>
@@ -10948,14 +10948,27 @@
                             <w:r>
                               <w:t xml:space="preserve">Papierprototyp </w:t>
                             </w:r>
-                            <w:fldSimple w:instr=" SEQ Papierprototyp \* ARABIC ">
-                              <w:r>
-                                <w:rPr>
-                                  <w:noProof/>
-                                </w:rPr>
-                                <w:t>1</w:t>
-                              </w:r>
-                            </w:fldSimple>
+                            <w:r>
+                              <w:fldChar w:fldCharType="begin"/>
+                            </w:r>
+                            <w:r>
+                              <w:instrText xml:space="preserve"> SEQ Papierprototyp \* ARABIC </w:instrText>
+                            </w:r>
+                            <w:r>
+                              <w:fldChar w:fldCharType="separate"/>
+                            </w:r>
+                            <w:r>
+                              <w:rPr>
+                                <w:noProof/>
+                              </w:rPr>
+                              <w:t>1</w:t>
+                            </w:r>
+                            <w:r>
+                              <w:rPr>
+                                <w:noProof/>
+                              </w:rPr>
+                              <w:fldChar w:fldCharType="end"/>
+                            </w:r>
                             <w:r>
                               <w:t>.4: Login Fenster</w:t>
                             </w:r>
@@ -10986,7 +10999,8 @@
                 <v:stroke joinstyle="miter"/>
                 <v:path gradientshapeok="t" o:connecttype="rect"/>
               </v:shapetype>
-              <v:shape id="Textfeld 28" o:spid="_x0000_s1026" type="#_x0000_t202" style="position:absolute;margin-left:-.2pt;margin-top:255.5pt;width:214.1pt;height:21pt;z-index:-251680256;visibility:visible;mso-wrap-style:square;mso-width-percent:0;mso-height-percent:0;mso-wrap-distance-left:9pt;mso-wrap-distance-top:0;mso-wrap-distance-right:9pt;mso-wrap-distance-bottom:0;mso-position-horizontal:absolute;mso-position-horizontal-relative:text;mso-position-vertical:absolute;mso-position-vertical-relative:text;mso-width-percent:0;mso-height-percent:0;mso-width-relative:page;mso-height-relative:page;v-text-anchor:top" o:gfxdata="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" stroked="f">
+              <v:shape id="Textfeld 28" o:spid="_x0000_s1026" type="#_x0000_t202" style="position:absolute;margin-left:-.2pt;margin-top:255.5pt;width:214.1pt;height:21pt;z-index:-251680256;visibility:visible;mso-wrap-style:square;mso-width-percent:0;mso-height-percent:0;mso-wrap-distance-left:9pt;mso-wrap-distance-top:0;mso-wrap-distance-right:9pt;mso-wrap-distance-bottom:0;mso-position-horizontal:absolute;mso-position-horizontal-relative:text;mso-position-vertical:absolute;mso-position-vertical-relative:text;mso-width-percent:0;mso-height-percent:0;mso-width-relative:page;mso-height-relative:page;v-text-anchor:top" o:gfxdata="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" stroked="f">
+                <v:path arrowok="t"/>
                 <v:textbox style="mso-fit-shape-to-text:t" inset="0,0,0,0">
                   <w:txbxContent>
                     <w:p>
@@ -10999,14 +11013,27 @@
                       <w:r>
                         <w:t xml:space="preserve">Papierprototyp </w:t>
                       </w:r>
-                      <w:fldSimple w:instr=" SEQ Papierprototyp \* ARABIC ">
-                        <w:r>
-                          <w:rPr>
-                            <w:noProof/>
-                          </w:rPr>
-                          <w:t>1</w:t>
-                        </w:r>
-                      </w:fldSimple>
+                      <w:r>
+                        <w:fldChar w:fldCharType="begin"/>
+                      </w:r>
+                      <w:r>
+                        <w:instrText xml:space="preserve"> SEQ Papierprototyp \* ARABIC </w:instrText>
+                      </w:r>
+                      <w:r>
+                        <w:fldChar w:fldCharType="separate"/>
+                      </w:r>
+                      <w:r>
+                        <w:rPr>
+                          <w:noProof/>
+                        </w:rPr>
+                        <w:t>1</w:t>
+                      </w:r>
+                      <w:r>
+                        <w:rPr>
+                          <w:noProof/>
+                        </w:rPr>
+                        <w:fldChar w:fldCharType="end"/>
+                      </w:r>
                       <w:r>
                         <w:t>.4: Login Fenster</w:t>
                       </w:r>
@@ -11084,11 +11111,11 @@
           </mc:Choice>
           <mc:Fallback>
             <w:pict>
-              <v:shapetype w14:anchorId="50B915A4" id="_x0000_t32" coordsize="21600,21600" o:spt="32" o:oned="t" path="m,l21600,21600e" filled="f">
+              <v:shapetype w14:anchorId="4BC5ADBF" id="_x0000_t32" coordsize="21600,21600" o:spt="32" o:oned="t" path="m,l21600,21600e" filled="f">
                 <v:path arrowok="t" fillok="f" o:connecttype="none"/>
                 <o:lock v:ext="edit" shapetype="t"/>
               </v:shapetype>
-              <v:shape id="Gerade Verbindung mit Pfeil 38" o:spid="_x0000_s1026" type="#_x0000_t32" style="position:absolute;margin-left:-72.85pt;margin-top:7.9pt;width:93.25pt;height:.4pt;flip:x y;z-index:251648512;visibility:visible;mso-wrap-style:square;mso-wrap-distance-left:9pt;mso-wrap-distance-top:0;mso-wrap-distance-right:9pt;mso-wrap-distance-bottom:0;mso-position-horizontal:absolute;mso-position-horizontal-relative:text;mso-position-vertical:absolute;mso-position-vertical-relative:text" o:gfxdata="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" strokecolor="#ed7d31 [3205]" strokeweight=".5pt">
+              <v:shape id="Gerade Verbindung mit Pfeil 38" o:spid="_x0000_s1026" type="#_x0000_t32" style="position:absolute;margin-left:-72.85pt;margin-top:7.9pt;width:93.25pt;height:.4pt;flip:x y;z-index:251648512;visibility:visible;mso-wrap-style:square;mso-wrap-distance-left:9pt;mso-wrap-distance-top:0;mso-wrap-distance-right:9pt;mso-wrap-distance-bottom:0;mso-position-horizontal:absolute;mso-position-horizontal-relative:text;mso-position-vertical:absolute;mso-position-vertical-relative:text" o:gfxdata="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" strokecolor="#ed7d31 [3205]" strokeweight=".5pt">
                 <v:stroke endarrow="block" joinstyle="miter"/>
               </v:shape>
             </w:pict>
@@ -11240,7 +11267,7 @@
           </mc:Choice>
           <mc:Fallback>
             <w:pict>
-              <v:shape w14:anchorId="3CEE355D" id="Gerade Verbindung mit Pfeil 43" o:spid="_x0000_s1026" type="#_x0000_t32" style="position:absolute;margin-left:-74.1pt;margin-top:19.9pt;width:130.25pt;height:0;z-index:251651584;visibility:visible;mso-wrap-style:square;mso-wrap-distance-left:9pt;mso-wrap-distance-top:0;mso-wrap-distance-right:9pt;mso-wrap-distance-bottom:0;mso-position-horizontal:absolute;mso-position-horizontal-relative:text;mso-position-vertical:absolute;mso-position-vertical-relative:text" o:gfxdata="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" strokecolor="#ed7d31 [3205]" strokeweight=".5pt">
+              <v:shape w14:anchorId="60A886EF" id="Gerade Verbindung mit Pfeil 43" o:spid="_x0000_s1026" type="#_x0000_t32" style="position:absolute;margin-left:-74.1pt;margin-top:19.9pt;width:130.25pt;height:0;z-index:251651584;visibility:visible;mso-wrap-style:square;mso-wrap-distance-left:9pt;mso-wrap-distance-top:0;mso-wrap-distance-right:9pt;mso-wrap-distance-bottom:0;mso-position-horizontal:absolute;mso-position-horizontal-relative:text;mso-position-vertical:absolute;mso-position-vertical-relative:text" o:gfxdata="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" strokecolor="#ed7d31 [3205]" strokeweight=".5pt">
                 <v:stroke endarrow="block" joinstyle="miter"/>
               </v:shape>
             </w:pict>
@@ -11325,7 +11352,7 @@
           </mc:Choice>
           <mc:Fallback>
             <w:pict>
-              <v:rect w14:anchorId="014898AA" id="Rechteck 32" o:spid="_x0000_s1026" style="position:absolute;margin-left:-147.9pt;margin-top:8.1pt;width:72.4pt;height:22.45pt;z-index:-251671040;visibility:visible;mso-wrap-style:square;mso-width-percent:0;mso-height-percent:0;mso-wrap-distance-left:9pt;mso-wrap-distance-top:0;mso-wrap-distance-right:9pt;mso-wrap-distance-bottom:0;mso-position-horizontal:absolute;mso-position-horizontal-relative:text;mso-position-vertical:absolute;mso-position-vertical-relative:text;mso-width-percent:0;mso-height-percent:0;mso-width-relative:margin;mso-height-relative:margin;v-text-anchor:middle" o:gfxdata="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" o:allowoverlap="f" filled="f" strokecolor="#ed7d31 [3205]">
+              <v:rect w14:anchorId="6AE7D656" id="Rechteck 32" o:spid="_x0000_s1026" style="position:absolute;margin-left:-147.9pt;margin-top:8.1pt;width:72.4pt;height:22.45pt;z-index:-251671040;visibility:visible;mso-wrap-style:square;mso-width-percent:0;mso-height-percent:0;mso-wrap-distance-left:9pt;mso-wrap-distance-top:0;mso-wrap-distance-right:9pt;mso-wrap-distance-bottom:0;mso-position-horizontal:absolute;mso-position-horizontal-relative:text;mso-position-vertical:absolute;mso-position-vertical-relative:text;mso-width-percent:0;mso-height-percent:0;mso-width-relative:margin;mso-height-relative:margin;v-text-anchor:middle" o:gfxdata="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" o:allowoverlap="f" filled="f" strokecolor="#ed7d31 [3205]">
                 <v:stroke dashstyle="3 1" joinstyle="round"/>
               </v:rect>
             </w:pict>
@@ -11410,7 +11437,7 @@
           </mc:Choice>
           <mc:Fallback>
             <w:pict>
-              <v:rect w14:anchorId="6D42ADB3" id="Rechteck 31" o:spid="_x0000_s1026" style="position:absolute;margin-left:86.7pt;margin-top:4.1pt;width:72.4pt;height:22.45pt;z-index:-251672064;visibility:visible;mso-wrap-style:square;mso-width-percent:0;mso-height-percent:0;mso-wrap-distance-left:9pt;mso-wrap-distance-top:0;mso-wrap-distance-right:9pt;mso-wrap-distance-bottom:0;mso-position-horizontal:absolute;mso-position-horizontal-relative:text;mso-position-vertical:absolute;mso-position-vertical-relative:text;mso-width-percent:0;mso-height-percent:0;mso-width-relative:margin;mso-height-relative:margin;v-text-anchor:middle" o:gfxdata="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" o:allowoverlap="f" filled="f" strokecolor="#ed7d31 [3205]">
+              <v:rect w14:anchorId="6C5B9E8B" id="Rechteck 31" o:spid="_x0000_s1026" style="position:absolute;margin-left:86.7pt;margin-top:4.1pt;width:72.4pt;height:22.45pt;z-index:-251672064;visibility:visible;mso-wrap-style:square;mso-width-percent:0;mso-height-percent:0;mso-wrap-distance-left:9pt;mso-wrap-distance-top:0;mso-wrap-distance-right:9pt;mso-wrap-distance-bottom:0;mso-position-horizontal:absolute;mso-position-horizontal-relative:text;mso-position-vertical:absolute;mso-position-vertical-relative:text;mso-width-percent:0;mso-height-percent:0;mso-width-relative:margin;mso-height-relative:margin;v-text-anchor:middle" o:gfxdata="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" o:allowoverlap="f" filled="f" strokecolor="#ed7d31 [3205]">
                 <v:stroke dashstyle="3 1" joinstyle="round"/>
               </v:rect>
             </w:pict>
@@ -11479,7 +11506,7 @@
           </mc:Choice>
           <mc:Fallback>
             <w:pict>
-              <v:shape w14:anchorId="07007C1B" id="Gerade Verbindung mit Pfeil 71" o:spid="_x0000_s1026" type="#_x0000_t32" style="position:absolute;margin-left:-45.4pt;margin-top:12.4pt;width:108.6pt;height:293pt;flip:x y;z-index:251662848;visibility:visible;mso-wrap-style:square;mso-wrap-distance-left:9pt;mso-wrap-distance-top:0;mso-wrap-distance-right:9pt;mso-wrap-distance-bottom:0;mso-position-horizontal:absolute;mso-position-horizontal-relative:text;mso-position-vertical:absolute;mso-position-vertical-relative:text" o:gfxdata="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" strokecolor="#ed7d31 [3205]" strokeweight=".5pt">
+              <v:shape w14:anchorId="28BD3DD1" id="Gerade Verbindung mit Pfeil 71" o:spid="_x0000_s1026" type="#_x0000_t32" style="position:absolute;margin-left:-45.4pt;margin-top:12.4pt;width:108.6pt;height:293pt;flip:x y;z-index:251662848;visibility:visible;mso-wrap-style:square;mso-wrap-distance-left:9pt;mso-wrap-distance-top:0;mso-wrap-distance-right:9pt;mso-wrap-distance-bottom:0;mso-position-horizontal:absolute;mso-position-horizontal-relative:text;mso-position-vertical:absolute;mso-position-vertical-relative:text" o:gfxdata="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" strokecolor="#ed7d31 [3205]" strokeweight=".5pt">
                 <v:stroke endarrow="block" joinstyle="miter"/>
               </v:shape>
             </w:pict>
@@ -11546,7 +11573,7 @@
           </mc:Choice>
           <mc:Fallback>
             <w:pict>
-              <v:shape w14:anchorId="10B6F0A5" id="Gerade Verbindung mit Pfeil 69" o:spid="_x0000_s1026" type="#_x0000_t32" style="position:absolute;margin-left:-209.8pt;margin-top:14.45pt;width:22.45pt;height:136.5pt;flip:y;z-index:251660800;visibility:visible;mso-wrap-style:square;mso-wrap-distance-left:9pt;mso-wrap-distance-top:0;mso-wrap-distance-right:9pt;mso-wrap-distance-bottom:0;mso-position-horizontal:absolute;mso-position-horizontal-relative:text;mso-position-vertical:absolute;mso-position-vertical-relative:text" o:gfxdata="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" strokecolor="#ed7d31 [3205]" strokeweight=".5pt">
+              <v:shape w14:anchorId="31884B16" id="Gerade Verbindung mit Pfeil 69" o:spid="_x0000_s1026" type="#_x0000_t32" style="position:absolute;margin-left:-209.8pt;margin-top:14.45pt;width:22.45pt;height:136.5pt;flip:y;z-index:251660800;visibility:visible;mso-wrap-style:square;mso-wrap-distance-left:9pt;mso-wrap-distance-top:0;mso-wrap-distance-right:9pt;mso-wrap-distance-bottom:0;mso-position-horizontal:absolute;mso-position-horizontal-relative:text;mso-position-vertical:absolute;mso-position-vertical-relative:text" o:gfxdata="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" strokecolor="#ed7d31 [3205]" strokeweight=".5pt">
                 <v:stroke endarrow="block" joinstyle="miter"/>
               </v:shape>
             </w:pict>
@@ -11622,7 +11649,7 @@
           </mc:Choice>
           <mc:Fallback>
             <w:pict>
-              <v:shape w14:anchorId="1C56DEBF" id="Gerade Verbindung mit Pfeil 40" o:spid="_x0000_s1026" type="#_x0000_t32" style="position:absolute;margin-left:118.65pt;margin-top:6.55pt;width:2.5pt;height:143.6pt;z-index:-251666944;visibility:visible;mso-wrap-style:square;mso-width-percent:0;mso-height-percent:0;mso-wrap-distance-left:9pt;mso-wrap-distance-top:0;mso-wrap-distance-right:9pt;mso-wrap-distance-bottom:0;mso-position-horizontal:absolute;mso-position-horizontal-relative:text;mso-position-vertical:absolute;mso-position-vertical-relative:text;mso-width-percent:0;mso-height-percent:0;mso-width-relative:margin;mso-height-relative:margin" o:gfxdata="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" strokecolor="#ed7d31 [3205]" strokeweight=".5pt">
+              <v:shape w14:anchorId="0B89AEC7" id="Gerade Verbindung mit Pfeil 40" o:spid="_x0000_s1026" type="#_x0000_t32" style="position:absolute;margin-left:118.65pt;margin-top:6.55pt;width:2.5pt;height:143.6pt;z-index:-251666944;visibility:visible;mso-wrap-style:square;mso-width-percent:0;mso-height-percent:0;mso-wrap-distance-left:9pt;mso-wrap-distance-top:0;mso-wrap-distance-right:9pt;mso-wrap-distance-bottom:0;mso-position-horizontal:absolute;mso-position-horizontal-relative:text;mso-position-vertical:absolute;mso-position-vertical-relative:text;mso-width-percent:0;mso-height-percent:0;mso-width-relative:margin;mso-height-relative:margin" o:gfxdata="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" strokecolor="#ed7d31 [3205]" strokeweight=".5pt">
                 <v:stroke endarrow="block" joinstyle="miter"/>
               </v:shape>
             </w:pict>
@@ -11710,7 +11737,7 @@
           </mc:Choice>
           <mc:Fallback>
             <w:pict>
-              <v:rect w14:anchorId="600D42C5" id="Rechteck 45" o:spid="_x0000_s1026" style="position:absolute;margin-left:64.5pt;margin-top:19pt;width:44.1pt;height:8.7pt;z-index:251653632;visibility:visible;mso-wrap-style:square;mso-width-percent:0;mso-height-percent:0;mso-wrap-distance-left:9pt;mso-wrap-distance-top:0;mso-wrap-distance-right:9pt;mso-wrap-distance-bottom:0;mso-position-horizontal:absolute;mso-position-horizontal-relative:text;mso-position-vertical:absolute;mso-position-vertical-relative:text;mso-width-percent:0;mso-height-percent:0;mso-width-relative:margin;mso-height-relative:margin;v-text-anchor:middle" o:gfxdata="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" filled="f" strokecolor="#ed7d31 [3205]">
+              <v:rect w14:anchorId="015C4D6F" id="Rechteck 45" o:spid="_x0000_s1026" style="position:absolute;margin-left:64.5pt;margin-top:19pt;width:44.1pt;height:8.7pt;z-index:251653632;visibility:visible;mso-wrap-style:square;mso-width-percent:0;mso-height-percent:0;mso-wrap-distance-left:9pt;mso-wrap-distance-top:0;mso-wrap-distance-right:9pt;mso-wrap-distance-bottom:0;mso-position-horizontal:absolute;mso-position-horizontal-relative:text;mso-position-vertical:absolute;mso-position-vertical-relative:text;mso-width-percent:0;mso-height-percent:0;mso-width-relative:margin;mso-height-relative:margin;v-text-anchor:middle" o:gfxdata="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" filled="f" strokecolor="#ed7d31 [3205]">
                 <v:stroke dashstyle="3 1" joinstyle="round"/>
               </v:rect>
             </w:pict>
@@ -11789,7 +11816,7 @@
           </mc:Choice>
           <mc:Fallback>
             <w:pict>
-              <v:rect w14:anchorId="363F4ED8" id="Rechteck 44" o:spid="_x0000_s1026" style="position:absolute;margin-left:-179pt;margin-top:9pt;width:59.95pt;height:12.5pt;z-index:251652608;visibility:visible;mso-wrap-style:square;mso-wrap-distance-left:9pt;mso-wrap-distance-top:0;mso-wrap-distance-right:9pt;mso-wrap-distance-bottom:0;mso-position-horizontal:absolute;mso-position-horizontal-relative:text;mso-position-vertical:absolute;mso-position-vertical-relative:text;v-text-anchor:middle" o:gfxdata="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" filled="f" strokecolor="#ed7d31 [3205]">
+              <v:rect w14:anchorId="133A0ACB" id="Rechteck 44" o:spid="_x0000_s1026" style="position:absolute;margin-left:-179pt;margin-top:9pt;width:59.95pt;height:12.5pt;z-index:251652608;visibility:visible;mso-wrap-style:square;mso-wrap-distance-left:9pt;mso-wrap-distance-top:0;mso-wrap-distance-right:9pt;mso-wrap-distance-bottom:0;mso-position-horizontal:absolute;mso-position-horizontal-relative:text;mso-position-vertical:absolute;mso-position-vertical-relative:text;v-text-anchor:middle" o:gfxdata="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" filled="f" strokecolor="#ed7d31 [3205]">
                 <v:stroke dashstyle="3 1" joinstyle="round"/>
               </v:rect>
             </w:pict>
@@ -11861,7 +11888,7 @@
           </mc:Choice>
           <mc:Fallback>
             <w:pict>
-              <v:shape w14:anchorId="7F8DB5D5" id="Gerade Verbindung mit Pfeil 47" o:spid="_x0000_s1026" type="#_x0000_t32" style="position:absolute;margin-left:-85.35pt;margin-top:6.95pt;width:170.65pt;height:74.9pt;flip:x;z-index:251655680;visibility:visible;mso-wrap-style:square;mso-wrap-distance-left:9pt;mso-wrap-distance-top:0;mso-wrap-distance-right:9pt;mso-wrap-distance-bottom:0;mso-position-horizontal:absolute;mso-position-horizontal-relative:text;mso-position-vertical:absolute;mso-position-vertical-relative:text" o:gfxdata="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" strokecolor="#ed7d31 [3205]" strokeweight=".5pt">
+              <v:shape w14:anchorId="222DE999" id="Gerade Verbindung mit Pfeil 47" o:spid="_x0000_s1026" type="#_x0000_t32" style="position:absolute;margin-left:-85.35pt;margin-top:6.95pt;width:170.65pt;height:74.9pt;flip:x;z-index:251655680;visibility:visible;mso-wrap-style:square;mso-wrap-distance-left:9pt;mso-wrap-distance-top:0;mso-wrap-distance-right:9pt;mso-wrap-distance-bottom:0;mso-position-horizontal:absolute;mso-position-horizontal-relative:text;mso-position-vertical:absolute;mso-position-vertical-relative:text" o:gfxdata="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" strokecolor="#ed7d31 [3205]" strokeweight=".5pt">
                 <v:stroke endarrow="block" joinstyle="miter"/>
               </v:shape>
             </w:pict>
@@ -11931,7 +11958,7 @@
           </mc:Choice>
           <mc:Fallback>
             <w:pict>
-              <v:shape w14:anchorId="03856442" id="Gerade Verbindung mit Pfeil 46" o:spid="_x0000_s1026" type="#_x0000_t32" style="position:absolute;margin-left:-149.45pt;margin-top:.3pt;width:0;height:80.3pt;z-index:251654656;visibility:visible;mso-wrap-style:square;mso-wrap-distance-left:9pt;mso-wrap-distance-top:0;mso-wrap-distance-right:9pt;mso-wrap-distance-bottom:0;mso-position-horizontal:absolute;mso-position-horizontal-relative:text;mso-position-vertical:absolute;mso-position-vertical-relative:text" o:gfxdata="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" strokecolor="#ed7d31 [3205]" strokeweight=".5pt">
+              <v:shape w14:anchorId="7788769A" id="Gerade Verbindung mit Pfeil 46" o:spid="_x0000_s1026" type="#_x0000_t32" style="position:absolute;margin-left:-149.45pt;margin-top:.3pt;width:0;height:80.3pt;z-index:251654656;visibility:visible;mso-wrap-style:square;mso-wrap-distance-left:9pt;mso-wrap-distance-top:0;mso-wrap-distance-right:9pt;mso-wrap-distance-bottom:0;mso-position-horizontal:absolute;mso-position-horizontal-relative:text;mso-position-vertical:absolute;mso-position-vertical-relative:text" o:gfxdata="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" strokecolor="#ed7d31 [3205]" strokeweight=".5pt">
                 <v:stroke endarrow="block" joinstyle="miter"/>
               </v:shape>
             </w:pict>
@@ -12018,7 +12045,7 @@
           </mc:Choice>
           <mc:Fallback>
             <w:pict>
-              <v:rect w14:anchorId="0353FED0" id="Rechteck 70" o:spid="_x0000_s1026" style="position:absolute;margin-left:65.3pt;margin-top:205.85pt;width:109.85pt;height:20.4pt;z-index:251679232;visibility:visible;mso-wrap-style:square;mso-width-percent:0;mso-height-percent:0;mso-wrap-distance-left:9pt;mso-wrap-distance-top:0;mso-wrap-distance-right:9pt;mso-wrap-distance-bottom:0;mso-position-horizontal:absolute;mso-position-horizontal-relative:text;mso-position-vertical:absolute;mso-position-vertical-relative:text;mso-width-percent:0;mso-height-percent:0;mso-width-relative:margin;mso-height-relative:margin;v-text-anchor:middle" o:gfxdata="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" filled="f" strokecolor="#ed7d31 [3205]">
+              <v:rect w14:anchorId="5A4258A2" id="Rechteck 70" o:spid="_x0000_s1026" style="position:absolute;margin-left:65.3pt;margin-top:205.85pt;width:109.85pt;height:20.4pt;z-index:251679232;visibility:visible;mso-wrap-style:square;mso-width-percent:0;mso-height-percent:0;mso-wrap-distance-left:9pt;mso-wrap-distance-top:0;mso-wrap-distance-right:9pt;mso-wrap-distance-bottom:0;mso-position-horizontal:absolute;mso-position-horizontal-relative:text;mso-position-vertical:absolute;mso-position-vertical-relative:text;mso-width-percent:0;mso-height-percent:0;mso-width-relative:margin;mso-height-relative:margin;v-text-anchor:middle" o:gfxdata="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" filled="f" strokecolor="#ed7d31 [3205]">
                 <v:stroke dashstyle="3 1" joinstyle="round"/>
               </v:rect>
             </w:pict>
@@ -12103,7 +12130,7 @@
           </mc:Choice>
           <mc:Fallback>
             <w:pict>
-              <v:rect w14:anchorId="6338B93D" id="Rechteck 68" o:spid="_x0000_s1026" style="position:absolute;margin-left:-221.85pt;margin-top:62.7pt;width:24.95pt;height:19pt;z-index:251678208;visibility:visible;mso-wrap-style:square;mso-width-percent:0;mso-height-percent:0;mso-wrap-distance-left:9pt;mso-wrap-distance-top:0;mso-wrap-distance-right:9pt;mso-wrap-distance-bottom:0;mso-position-horizontal:absolute;mso-position-horizontal-relative:text;mso-position-vertical:absolute;mso-position-vertical-relative:text;mso-width-percent:0;mso-height-percent:0;mso-width-relative:margin;mso-height-relative:margin;v-text-anchor:middle" o:gfxdata="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" filled="f" strokecolor="#ed7d31 [3205]">
+              <v:rect w14:anchorId="669116A5" id="Rechteck 68" o:spid="_x0000_s1026" style="position:absolute;margin-left:-221.85pt;margin-top:62.7pt;width:24.95pt;height:19pt;z-index:251678208;visibility:visible;mso-wrap-style:square;mso-width-percent:0;mso-height-percent:0;mso-wrap-distance-left:9pt;mso-wrap-distance-top:0;mso-wrap-distance-right:9pt;mso-wrap-distance-bottom:0;mso-position-horizontal:absolute;mso-position-horizontal-relative:text;mso-position-vertical:absolute;mso-position-vertical-relative:text;mso-width-percent:0;mso-height-percent:0;mso-width-relative:margin;mso-height-relative:margin;v-text-anchor:middle" o:gfxdata="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" filled="f" strokecolor="#ed7d31 [3205]">
                 <v:stroke dashstyle="3 1" joinstyle="round"/>
               </v:rect>
             </w:pict>
@@ -12170,7 +12197,7 @@
           </mc:Choice>
           <mc:Fallback>
             <w:pict>
-              <v:shape w14:anchorId="13A382F0" id="Gerade Verbindung mit Pfeil 52" o:spid="_x0000_s1026" type="#_x0000_t32" style="position:absolute;margin-left:-158.6pt;margin-top:260.4pt;width:1.65pt;height:149.4pt;flip:x;z-index:251659776;visibility:visible;mso-wrap-style:square;mso-wrap-distance-left:9pt;mso-wrap-distance-top:0;mso-wrap-distance-right:9pt;mso-wrap-distance-bottom:0;mso-position-horizontal:absolute;mso-position-horizontal-relative:text;mso-position-vertical:absolute;mso-position-vertical-relative:text" o:gfxdata="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" strokecolor="#ed7d31 [3205]" strokeweight=".5pt">
+              <v:shape w14:anchorId="7B1B4ED1" id="Gerade Verbindung mit Pfeil 52" o:spid="_x0000_s1026" type="#_x0000_t32" style="position:absolute;margin-left:-158.6pt;margin-top:260.4pt;width:1.65pt;height:149.4pt;flip:x;z-index:251659776;visibility:visible;mso-wrap-style:square;mso-wrap-distance-left:9pt;mso-wrap-distance-top:0;mso-wrap-distance-right:9pt;mso-wrap-distance-bottom:0;mso-position-horizontal:absolute;mso-position-horizontal-relative:text;mso-position-vertical:absolute;mso-position-vertical-relative:text" o:gfxdata="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" strokecolor="#ed7d31 [3205]" strokeweight=".5pt">
                 <v:stroke endarrow="block" joinstyle="miter"/>
               </v:shape>
             </w:pict>
@@ -12237,7 +12264,7 @@
           </mc:Choice>
           <mc:Fallback>
             <w:pict>
-              <v:shape w14:anchorId="52877965" id="Gerade Verbindung mit Pfeil 50" o:spid="_x0000_s1026" type="#_x0000_t32" style="position:absolute;margin-left:-60.8pt;margin-top:190.05pt;width:98.2pt;height:57pt;flip:y;z-index:251658752;visibility:visible;mso-wrap-style:square;mso-wrap-distance-left:9pt;mso-wrap-distance-top:0;mso-wrap-distance-right:9pt;mso-wrap-distance-bottom:0;mso-position-horizontal:absolute;mso-position-horizontal-relative:text;mso-position-vertical:absolute;mso-position-vertical-relative:text" o:gfxdata="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" strokecolor="#ed7d31 [3205]" strokeweight=".5pt">
+              <v:shape w14:anchorId="2E25996B" id="Gerade Verbindung mit Pfeil 50" o:spid="_x0000_s1026" type="#_x0000_t32" style="position:absolute;margin-left:-60.8pt;margin-top:190.05pt;width:98.2pt;height:57pt;flip:y;z-index:251658752;visibility:visible;mso-wrap-style:square;mso-wrap-distance-left:9pt;mso-wrap-distance-top:0;mso-wrap-distance-right:9pt;mso-wrap-distance-bottom:0;mso-position-horizontal:absolute;mso-position-horizontal-relative:text;mso-position-vertical:absolute;mso-position-vertical-relative:text" o:gfxdata="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" strokecolor="#ed7d31 [3205]" strokeweight=".5pt">
                 <v:stroke endarrow="block" joinstyle="miter"/>
               </v:shape>
             </w:pict>
@@ -12322,7 +12349,7 @@
           </mc:Choice>
           <mc:Fallback>
             <w:pict>
-              <v:rect w14:anchorId="014DB21C" id="Rechteck 49" o:spid="_x0000_s1026" style="position:absolute;margin-left:-181.9pt;margin-top:254.55pt;width:54.1pt;height:6.6pt;z-index:251657728;visibility:visible;mso-wrap-style:square;mso-width-percent:0;mso-height-percent:0;mso-wrap-distance-left:9pt;mso-wrap-distance-top:0;mso-wrap-distance-right:9pt;mso-wrap-distance-bottom:0;mso-position-horizontal:absolute;mso-position-horizontal-relative:text;mso-position-vertical:absolute;mso-position-vertical-relative:text;mso-width-percent:0;mso-height-percent:0;mso-width-relative:margin;mso-height-relative:margin;v-text-anchor:middle" o:gfxdata="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" filled="f" strokecolor="#ed7d31 [3205]">
+              <v:rect w14:anchorId="787A152C" id="Rechteck 49" o:spid="_x0000_s1026" style="position:absolute;margin-left:-181.9pt;margin-top:254.55pt;width:54.1pt;height:6.6pt;z-index:251657728;visibility:visible;mso-wrap-style:square;mso-width-percent:0;mso-height-percent:0;mso-wrap-distance-left:9pt;mso-wrap-distance-top:0;mso-wrap-distance-right:9pt;mso-wrap-distance-bottom:0;mso-position-horizontal:absolute;mso-position-horizontal-relative:text;mso-position-vertical:absolute;mso-position-vertical-relative:text;mso-width-percent:0;mso-height-percent:0;mso-width-relative:margin;mso-height-relative:margin;v-text-anchor:middle" o:gfxdata="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" filled="f" strokecolor="#ed7d31 [3205]">
                 <v:stroke dashstyle="3 1" joinstyle="round"/>
               </v:rect>
             </w:pict>
@@ -12401,7 +12428,7 @@
           </mc:Choice>
           <mc:Fallback>
             <w:pict>
-              <v:rect w14:anchorId="3A160231" id="Rechteck 48" o:spid="_x0000_s1026" style="position:absolute;margin-left:-131.05pt;margin-top:240.75pt;width:68.65pt;height:15.8pt;z-index:251656704;visibility:visible;mso-wrap-style:square;mso-wrap-distance-left:9pt;mso-wrap-distance-top:0;mso-wrap-distance-right:9pt;mso-wrap-distance-bottom:0;mso-position-horizontal:absolute;mso-position-horizontal-relative:text;mso-position-vertical:absolute;mso-position-vertical-relative:text;v-text-anchor:middle" o:gfxdata="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" filled="f" strokecolor="#ed7d31 [3205]">
+              <v:rect w14:anchorId="6FA943D6" id="Rechteck 48" o:spid="_x0000_s1026" style="position:absolute;margin-left:-131.05pt;margin-top:240.75pt;width:68.65pt;height:15.8pt;z-index:251656704;visibility:visible;mso-wrap-style:square;mso-wrap-distance-left:9pt;mso-wrap-distance-top:0;mso-wrap-distance-right:9pt;mso-wrap-distance-bottom:0;mso-position-horizontal:absolute;mso-position-horizontal-relative:text;mso-position-vertical:absolute;mso-position-vertical-relative:text;v-text-anchor:middle" o:gfxdata="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" filled="f" strokecolor="#ed7d31 [3205]">
                 <v:stroke dashstyle="3 1" joinstyle="round"/>
               </v:rect>
             </w:pict>
@@ -12495,7 +12522,8 @@
           </mc:Choice>
           <mc:Fallback>
             <w:pict>
-              <v:shape w14:anchorId="79C71AFB" id="Textfeld 27" o:spid="_x0000_s1027" type="#_x0000_t202" style="position:absolute;margin-left:49.15pt;margin-top:10.7pt;width:206.8pt;height:21pt;z-index:-251679232;visibility:visible;mso-wrap-style:square;mso-width-percent:0;mso-height-percent:0;mso-wrap-distance-left:9pt;mso-wrap-distance-top:0;mso-wrap-distance-right:9pt;mso-wrap-distance-bottom:0;mso-position-horizontal:absolute;mso-position-horizontal-relative:text;mso-position-vertical:absolute;mso-position-vertical-relative:text;mso-width-percent:0;mso-height-percent:0;mso-width-relative:page;mso-height-relative:page;v-text-anchor:top" o:gfxdata="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" stroked="f">
+              <v:shape w14:anchorId="79C71AFB" id="Textfeld 27" o:spid="_x0000_s1027" type="#_x0000_t202" style="position:absolute;margin-left:49.15pt;margin-top:10.7pt;width:206.8pt;height:21pt;z-index:-251679232;visibility:visible;mso-wrap-style:square;mso-width-percent:0;mso-height-percent:0;mso-wrap-distance-left:9pt;mso-wrap-distance-top:0;mso-wrap-distance-right:9pt;mso-wrap-distance-bottom:0;mso-position-horizontal:absolute;mso-position-horizontal-relative:text;mso-position-vertical:absolute;mso-position-vertical-relative:text;mso-width-percent:0;mso-height-percent:0;mso-width-relative:page;mso-height-relative:page;v-text-anchor:top" o:gfxdata="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" stroked="f">
+                <v:path arrowok="t"/>
                 <v:textbox style="mso-fit-shape-to-text:t" inset="0,0,0,0">
                   <w:txbxContent>
                     <w:p>
@@ -12593,7 +12621,7 @@
           </mc:Choice>
           <mc:Fallback>
             <w:pict>
-              <v:shape w14:anchorId="7F8EFD2E" id="Textfeld 41" o:spid="_x0000_s1028" type="#_x0000_t202" style="position:absolute;margin-left:27.45pt;margin-top:281.95pt;width:191pt;height:.05pt;z-index:-251665920;visibility:visible;mso-wrap-style:square;mso-wrap-distance-left:9pt;mso-wrap-distance-top:0;mso-wrap-distance-right:9pt;mso-wrap-distance-bottom:0;mso-position-horizontal:absolute;mso-position-horizontal-relative:text;mso-position-vertical:absolute;mso-position-vertical-relative:text;v-text-anchor:top" o:gfxdata="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" stroked="f">
+              <v:shape w14:anchorId="7F8EFD2E" id="Textfeld 41" o:spid="_x0000_s1028" type="#_x0000_t202" style="position:absolute;margin-left:27.45pt;margin-top:281.95pt;width:191pt;height:.05pt;z-index:-251665920;visibility:visible;mso-wrap-style:square;mso-wrap-distance-left:9pt;mso-wrap-distance-top:0;mso-wrap-distance-right:9pt;mso-wrap-distance-bottom:0;mso-position-horizontal:absolute;mso-position-horizontal-relative:text;mso-position-vertical:absolute;mso-position-vertical-relative:text;v-text-anchor:top" o:gfxdata="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" stroked="f">
                 <v:textbox style="mso-fit-shape-to-text:t" inset="0,0,0,0">
                   <w:txbxContent>
                     <w:p>
@@ -12778,7 +12806,8 @@
           </mc:Choice>
           <mc:Fallback>
             <w:pict>
-              <v:shape w14:anchorId="666315AE" id="Textfeld 26" o:spid="_x0000_s1029" type="#_x0000_t202" style="position:absolute;margin-left:-221.75pt;margin-top:284.1pt;width:202.3pt;height:21pt;z-index:-251678208;visibility:visible;mso-wrap-style:square;mso-width-percent:0;mso-height-percent:0;mso-wrap-distance-left:9pt;mso-wrap-distance-top:0;mso-wrap-distance-right:9pt;mso-wrap-distance-bottom:0;mso-position-horizontal:absolute;mso-position-horizontal-relative:text;mso-position-vertical:absolute;mso-position-vertical-relative:text;mso-width-percent:0;mso-height-percent:0;mso-width-relative:page;mso-height-relative:page;v-text-anchor:top" o:gfxdata="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" stroked="f">
+              <v:shape w14:anchorId="666315AE" id="Textfeld 26" o:spid="_x0000_s1029" type="#_x0000_t202" style="position:absolute;margin-left:-221.75pt;margin-top:284.1pt;width:202.3pt;height:21pt;z-index:-251678208;visibility:visible;mso-wrap-style:square;mso-width-percent:0;mso-height-percent:0;mso-wrap-distance-left:9pt;mso-wrap-distance-top:0;mso-wrap-distance-right:9pt;mso-wrap-distance-bottom:0;mso-position-horizontal:absolute;mso-position-horizontal-relative:text;mso-position-vertical:absolute;mso-position-vertical-relative:text;mso-width-percent:0;mso-height-percent:0;mso-width-relative:page;mso-height-relative:page;v-text-anchor:top" o:gfxdata="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" stroked="f">
+                <v:path arrowok="t"/>
                 <v:textbox style="mso-fit-shape-to-text:t" inset="0,0,0,0">
                   <w:txbxContent>
                     <w:p>
@@ -13138,7 +13167,7 @@
           </mc:Choice>
           <mc:Fallback>
             <w:pict>
-              <v:shape w14:anchorId="4C4C1940" id="Textfeld 54" o:spid="_x0000_s1030" type="#_x0000_t202" style="position:absolute;margin-left:46.65pt;margin-top:228.9pt;width:206.8pt;height:.05pt;z-index:-251652608;visibility:visible;mso-wrap-style:square;mso-wrap-distance-left:9pt;mso-wrap-distance-top:0;mso-wrap-distance-right:9pt;mso-wrap-distance-bottom:0;mso-position-horizontal:absolute;mso-position-horizontal-relative:text;mso-position-vertical:absolute;mso-position-vertical-relative:text;v-text-anchor:top" o:gfxdata="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" stroked="f">
+              <v:shape w14:anchorId="4C4C1940" id="Textfeld 54" o:spid="_x0000_s1030" type="#_x0000_t202" style="position:absolute;margin-left:46.65pt;margin-top:228.9pt;width:206.8pt;height:.05pt;z-index:-251652608;visibility:visible;mso-wrap-style:square;mso-wrap-distance-left:9pt;mso-wrap-distance-top:0;mso-wrap-distance-right:9pt;mso-wrap-distance-bottom:0;mso-position-horizontal:absolute;mso-position-horizontal-relative:text;mso-position-vertical:absolute;mso-position-vertical-relative:text;v-text-anchor:top" o:gfxdata="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" stroked="f">
                 <v:textbox style="mso-fit-shape-to-text:t" inset="0,0,0,0">
                   <w:txbxContent>
                     <w:p>
@@ -13247,7 +13276,7 @@
           </mc:Choice>
           <mc:Fallback>
             <w:pict>
-              <v:rect w14:anchorId="2359EE5B" id="Rechteck 58" o:spid="_x0000_s1026" style="position:absolute;margin-left:89.95pt;margin-top:14.15pt;width:118.6pt;height:22.05pt;z-index:251671040;visibility:visible;mso-wrap-style:square;mso-width-percent:0;mso-height-percent:0;mso-wrap-distance-left:9pt;mso-wrap-distance-top:0;mso-wrap-distance-right:9pt;mso-wrap-distance-bottom:0;mso-position-horizontal:absolute;mso-position-horizontal-relative:text;mso-position-vertical:absolute;mso-position-vertical-relative:text;mso-width-percent:0;mso-height-percent:0;mso-width-relative:margin;mso-height-relative:margin;v-text-anchor:middle" o:gfxdata="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" filled="f" strokecolor="#ed7d31 [3205]">
+              <v:rect w14:anchorId="341DF932" id="Rechteck 58" o:spid="_x0000_s1026" style="position:absolute;margin-left:89.95pt;margin-top:14.15pt;width:118.6pt;height:22.05pt;z-index:251671040;visibility:visible;mso-wrap-style:square;mso-width-percent:0;mso-height-percent:0;mso-wrap-distance-left:9pt;mso-wrap-distance-top:0;mso-wrap-distance-right:9pt;mso-wrap-distance-bottom:0;mso-position-horizontal:absolute;mso-position-horizontal-relative:text;mso-position-vertical:absolute;mso-position-vertical-relative:text;mso-width-percent:0;mso-height-percent:0;mso-width-relative:margin;mso-height-relative:margin;v-text-anchor:middle" o:gfxdata="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" filled="f" strokecolor="#ed7d31 [3205]">
                 <v:stroke dashstyle="3 1" joinstyle="round"/>
               </v:rect>
             </w:pict>
@@ -13334,7 +13363,7 @@
           </mc:Choice>
           <mc:Fallback>
             <w:pict>
-              <v:rect w14:anchorId="66114BC4" id="Rechteck 59" o:spid="_x0000_s1026" style="position:absolute;margin-left:89.8pt;margin-top:16.1pt;width:118.6pt;height:22.05pt;z-index:251672064;visibility:visible;mso-wrap-style:square;mso-width-percent:0;mso-height-percent:0;mso-wrap-distance-left:9pt;mso-wrap-distance-top:0;mso-wrap-distance-right:9pt;mso-wrap-distance-bottom:0;mso-position-horizontal:absolute;mso-position-horizontal-relative:text;mso-position-vertical:absolute;mso-position-vertical-relative:text;mso-width-percent:0;mso-height-percent:0;mso-width-relative:margin;mso-height-relative:margin;v-text-anchor:middle" o:gfxdata="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" filled="f" strokecolor="#ed7d31 [3205]">
+              <v:rect w14:anchorId="31EBB264" id="Rechteck 59" o:spid="_x0000_s1026" style="position:absolute;margin-left:89.8pt;margin-top:16.1pt;width:118.6pt;height:22.05pt;z-index:251672064;visibility:visible;mso-wrap-style:square;mso-width-percent:0;mso-height-percent:0;mso-wrap-distance-left:9pt;mso-wrap-distance-top:0;mso-wrap-distance-right:9pt;mso-wrap-distance-bottom:0;mso-position-horizontal:absolute;mso-position-horizontal-relative:text;mso-position-vertical:absolute;mso-position-vertical-relative:text;mso-width-percent:0;mso-height-percent:0;mso-width-relative:margin;mso-height-relative:margin;v-text-anchor:middle" o:gfxdata="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" filled="f" strokecolor="#ed7d31 [3205]">
                 <v:stroke dashstyle="3 1" joinstyle="round"/>
               </v:rect>
             </w:pict>
@@ -13409,7 +13438,7 @@
           </mc:Choice>
           <mc:Fallback>
             <w:pict>
-              <v:shape w14:anchorId="592C83EC" id="Gerade Verbindung mit Pfeil 78" o:spid="_x0000_s1026" type="#_x0000_t32" style="position:absolute;margin-left:-193.05pt;margin-top:15.7pt;width:251.4pt;height:152.85pt;flip:y;z-index:251668992;visibility:visible;mso-wrap-style:square;mso-width-percent:0;mso-height-percent:0;mso-wrap-distance-left:9pt;mso-wrap-distance-top:0;mso-wrap-distance-right:9pt;mso-wrap-distance-bottom:0;mso-position-horizontal:absolute;mso-position-horizontal-relative:text;mso-position-vertical:absolute;mso-position-vertical-relative:text;mso-width-percent:0;mso-height-percent:0;mso-width-relative:margin;mso-height-relative:margin" o:gfxdata="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" strokecolor="#ed7d31 [3205]" strokeweight=".5pt">
+              <v:shape w14:anchorId="4D8F2E5E" id="Gerade Verbindung mit Pfeil 78" o:spid="_x0000_s1026" type="#_x0000_t32" style="position:absolute;margin-left:-193.05pt;margin-top:15.7pt;width:251.4pt;height:152.85pt;flip:y;z-index:251668992;visibility:visible;mso-wrap-style:square;mso-width-percent:0;mso-height-percent:0;mso-wrap-distance-left:9pt;mso-wrap-distance-top:0;mso-wrap-distance-right:9pt;mso-wrap-distance-bottom:0;mso-position-horizontal:absolute;mso-position-horizontal-relative:text;mso-position-vertical:absolute;mso-position-vertical-relative:text;mso-width-percent:0;mso-height-percent:0;mso-width-relative:margin;mso-height-relative:margin" o:gfxdata="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" strokecolor="#ed7d31 [3205]" strokeweight=".5pt">
                 <v:stroke endarrow="block" joinstyle="miter"/>
               </v:shape>
             </w:pict>
@@ -13482,7 +13511,7 @@
           </mc:Choice>
           <mc:Fallback>
             <w:pict>
-              <v:shape w14:anchorId="3520CA05" id="Gerade Verbindung mit Pfeil 63" o:spid="_x0000_s1026" type="#_x0000_t32" style="position:absolute;margin-left:218.65pt;margin-top:4.55pt;width:3.6pt;height:164.4pt;z-index:251675136;visibility:visible;mso-wrap-style:square;mso-width-percent:0;mso-height-percent:0;mso-wrap-distance-left:9pt;mso-wrap-distance-top:0;mso-wrap-distance-right:9pt;mso-wrap-distance-bottom:0;mso-position-horizontal:absolute;mso-position-horizontal-relative:text;mso-position-vertical:absolute;mso-position-vertical-relative:text;mso-width-percent:0;mso-height-percent:0;mso-width-relative:margin;mso-height-relative:margin" o:gfxdata="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" strokecolor="#ed7d31 [3205]" strokeweight=".5pt">
+              <v:shape w14:anchorId="07A77075" id="Gerade Verbindung mit Pfeil 63" o:spid="_x0000_s1026" type="#_x0000_t32" style="position:absolute;margin-left:218.65pt;margin-top:4.55pt;width:3.6pt;height:164.4pt;z-index:251675136;visibility:visible;mso-wrap-style:square;mso-width-percent:0;mso-height-percent:0;mso-wrap-distance-left:9pt;mso-wrap-distance-top:0;mso-wrap-distance-right:9pt;mso-wrap-distance-bottom:0;mso-position-horizontal:absolute;mso-position-horizontal-relative:text;mso-position-vertical:absolute;mso-position-vertical-relative:text;mso-width-percent:0;mso-height-percent:0;mso-width-relative:margin;mso-height-relative:margin" o:gfxdata="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" strokecolor="#ed7d31 [3205]" strokeweight=".5pt">
                 <v:stroke endarrow="block" joinstyle="miter"/>
               </v:shape>
             </w:pict>
@@ -13552,7 +13581,7 @@
           </mc:Choice>
           <mc:Fallback>
             <w:pict>
-              <v:line w14:anchorId="67ED6DC4" id="Gerader Verbinder 62" o:spid="_x0000_s1026" style="position:absolute;z-index:251674112;visibility:visible;mso-wrap-style:square;mso-width-percent:0;mso-height-percent:0;mso-wrap-distance-left:9pt;mso-wrap-distance-top:0;mso-wrap-distance-right:9pt;mso-wrap-distance-bottom:0;mso-position-horizontal:absolute;mso-position-horizontal-relative:text;mso-position-vertical:absolute;mso-position-vertical-relative:text;mso-width-percent:0;mso-height-percent:0;mso-width-relative:margin;mso-height-relative:margin" from="209.4pt,4.55pt" to="219.4pt,4.55pt" o:gfxdata="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" strokecolor="#ed7d31 [3205]" strokeweight=".5pt">
+              <v:line w14:anchorId="267BD26F" id="Gerader Verbinder 62" o:spid="_x0000_s1026" style="position:absolute;z-index:251674112;visibility:visible;mso-wrap-style:square;mso-width-percent:0;mso-height-percent:0;mso-wrap-distance-left:9pt;mso-wrap-distance-top:0;mso-wrap-distance-right:9pt;mso-wrap-distance-bottom:0;mso-position-horizontal:absolute;mso-position-horizontal-relative:text;mso-position-vertical:absolute;mso-position-vertical-relative:text;mso-width-percent:0;mso-height-percent:0;mso-width-relative:margin;mso-height-relative:margin" from="209.4pt,4.55pt" to="219.4pt,4.55pt" o:gfxdata="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" strokecolor="#ed7d31 [3205]" strokeweight=".5pt">
                 <v:stroke joinstyle="miter"/>
               </v:line>
             </w:pict>
@@ -13619,7 +13648,7 @@
           </mc:Choice>
           <mc:Fallback>
             <w:pict>
-              <v:shape w14:anchorId="7B0EEF57" id="Gerade Verbindung mit Pfeil 60" o:spid="_x0000_s1026" type="#_x0000_t32" style="position:absolute;margin-left:-71.95pt;margin-top:6.2pt;width:161.9pt;height:147.35pt;flip:x;z-index:251673088;visibility:visible;mso-wrap-style:square;mso-wrap-distance-left:9pt;mso-wrap-distance-top:0;mso-wrap-distance-right:9pt;mso-wrap-distance-bottom:0;mso-position-horizontal:absolute;mso-position-horizontal-relative:text;mso-position-vertical:absolute;mso-position-vertical-relative:text" o:gfxdata="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" strokecolor="#ed7d31 [3205]" strokeweight=".5pt">
+              <v:shape w14:anchorId="5CAF8E05" id="Gerade Verbindung mit Pfeil 60" o:spid="_x0000_s1026" type="#_x0000_t32" style="position:absolute;margin-left:-71.95pt;margin-top:6.2pt;width:161.9pt;height:147.35pt;flip:x;z-index:251673088;visibility:visible;mso-wrap-style:square;mso-wrap-distance-left:9pt;mso-wrap-distance-top:0;mso-wrap-distance-right:9pt;mso-wrap-distance-bottom:0;mso-position-horizontal:absolute;mso-position-horizontal-relative:text;mso-position-vertical:absolute;mso-position-vertical-relative:text" o:gfxdata="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" strokecolor="#ed7d31 [3205]" strokeweight=".5pt">
                 <v:stroke endarrow="block" joinstyle="miter"/>
               </v:shape>
             </w:pict>
@@ -13692,7 +13721,7 @@
           </mc:Choice>
           <mc:Fallback>
             <w:pict>
-              <v:shape w14:anchorId="4B684877" id="Gerade Verbindung mit Pfeil 56" o:spid="_x0000_s1026" type="#_x0000_t32" style="position:absolute;margin-left:-42pt;margin-top:12pt;width:99.9pt;height:.4pt;z-index:251667968;visibility:visible;mso-wrap-style:square;mso-width-percent:0;mso-height-percent:0;mso-wrap-distance-left:9pt;mso-wrap-distance-top:0;mso-wrap-distance-right:9pt;mso-wrap-distance-bottom:0;mso-position-horizontal:absolute;mso-position-horizontal-relative:text;mso-position-vertical:absolute;mso-position-vertical-relative:text;mso-width-percent:0;mso-height-percent:0;mso-width-relative:margin;mso-height-relative:margin" o:gfxdata="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" strokecolor="#ed7d31 [3205]" strokeweight=".5pt">
+              <v:shape w14:anchorId="52294024" id="Gerade Verbindung mit Pfeil 56" o:spid="_x0000_s1026" type="#_x0000_t32" style="position:absolute;margin-left:-42pt;margin-top:12pt;width:99.9pt;height:.4pt;z-index:251667968;visibility:visible;mso-wrap-style:square;mso-width-percent:0;mso-height-percent:0;mso-wrap-distance-left:9pt;mso-wrap-distance-top:0;mso-wrap-distance-right:9pt;mso-wrap-distance-bottom:0;mso-position-horizontal:absolute;mso-position-horizontal-relative:text;mso-position-vertical:absolute;mso-position-vertical-relative:text;mso-width-percent:0;mso-height-percent:0;mso-width-relative:margin;mso-height-relative:margin" o:gfxdata="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" strokecolor="#ed7d31 [3205]" strokeweight=".5pt">
                 <v:stroke endarrow="block" joinstyle="miter"/>
               </v:shape>
             </w:pict>
@@ -13771,7 +13800,7 @@
           </mc:Choice>
           <mc:Fallback>
             <w:pict>
-              <v:rect w14:anchorId="77621992" id="Rechteck 55" o:spid="_x0000_s1026" style="position:absolute;margin-left:-118.55pt;margin-top:2.45pt;width:73.25pt;height:18.3pt;z-index:251665920;visibility:visible;mso-wrap-style:square;mso-wrap-distance-left:9pt;mso-wrap-distance-top:0;mso-wrap-distance-right:9pt;mso-wrap-distance-bottom:0;mso-position-horizontal:absolute;mso-position-horizontal-relative:text;mso-position-vertical:absolute;mso-position-vertical-relative:text;v-text-anchor:middle" o:gfxdata="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" filled="f" strokecolor="#ed7d31 [3205]">
+              <v:rect w14:anchorId="3D346289" id="Rechteck 55" o:spid="_x0000_s1026" style="position:absolute;margin-left:-118.55pt;margin-top:2.45pt;width:73.25pt;height:18.3pt;z-index:251665920;visibility:visible;mso-wrap-style:square;mso-wrap-distance-left:9pt;mso-wrap-distance-top:0;mso-wrap-distance-right:9pt;mso-wrap-distance-bottom:0;mso-position-horizontal:absolute;mso-position-horizontal-relative:text;mso-position-vertical:absolute;mso-position-vertical-relative:text;v-text-anchor:middle" o:gfxdata="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" filled="f" strokecolor="#ed7d31 [3205]">
                 <v:stroke dashstyle="3 1" joinstyle="round"/>
               </v:rect>
             </w:pict>
@@ -13842,7 +13871,7 @@
           </mc:Choice>
           <mc:Fallback>
             <w:pict>
-              <v:shape w14:anchorId="048D8145" id="Gerade Verbindung mit Pfeil 79" o:spid="_x0000_s1026" type="#_x0000_t32" style="position:absolute;margin-left:59.35pt;margin-top:19.9pt;width:1.65pt;height:79.5pt;flip:y;z-index:251670016;visibility:visible;mso-wrap-style:square;mso-wrap-distance-left:9pt;mso-wrap-distance-top:0;mso-wrap-distance-right:9pt;mso-wrap-distance-bottom:0;mso-position-horizontal:absolute;mso-position-horizontal-relative:text;mso-position-vertical:absolute;mso-position-vertical-relative:text" o:gfxdata="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" strokecolor="#ed7d31 [3205]" strokeweight=".5pt">
+              <v:shape w14:anchorId="62120FA1" id="Gerade Verbindung mit Pfeil 79" o:spid="_x0000_s1026" type="#_x0000_t32" style="position:absolute;margin-left:59.35pt;margin-top:19.9pt;width:1.65pt;height:79.5pt;flip:y;z-index:251670016;visibility:visible;mso-wrap-style:square;mso-wrap-distance-left:9pt;mso-wrap-distance-top:0;mso-wrap-distance-right:9pt;mso-wrap-distance-bottom:0;mso-position-horizontal:absolute;mso-position-horizontal-relative:text;mso-position-vertical:absolute;mso-position-vertical-relative:text" o:gfxdata="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" strokecolor="#ed7d31 [3205]" strokeweight=".5pt">
                 <v:stroke endarrow="block" joinstyle="miter"/>
               </v:shape>
             </w:pict>
@@ -13936,7 +13965,8 @@
           </mc:Choice>
           <mc:Fallback>
             <w:pict>
-              <v:shape w14:anchorId="02438FDA" id="Textfeld 25" o:spid="_x0000_s1031" type="#_x0000_t202" style="position:absolute;margin-left:-.1pt;margin-top:5.65pt;width:199.65pt;height:21pt;z-index:-251675136;visibility:visible;mso-wrap-style:square;mso-width-percent:0;mso-height-percent:0;mso-wrap-distance-left:9pt;mso-wrap-distance-top:0;mso-wrap-distance-right:9pt;mso-wrap-distance-bottom:0;mso-position-horizontal:absolute;mso-position-horizontal-relative:text;mso-position-vertical:absolute;mso-position-vertical-relative:text;mso-width-percent:0;mso-height-percent:0;mso-width-relative:page;mso-height-relative:page;v-text-anchor:top" o:gfxdata="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" stroked="f">
+              <v:shape w14:anchorId="02438FDA" id="Textfeld 25" o:spid="_x0000_s1031" type="#_x0000_t202" style="position:absolute;margin-left:-.1pt;margin-top:5.65pt;width:199.65pt;height:21pt;z-index:-251675136;visibility:visible;mso-wrap-style:square;mso-width-percent:0;mso-height-percent:0;mso-wrap-distance-left:9pt;mso-wrap-distance-top:0;mso-wrap-distance-right:9pt;mso-wrap-distance-bottom:0;mso-position-horizontal:absolute;mso-position-horizontal-relative:text;mso-position-vertical:absolute;mso-position-vertical-relative:text;mso-width-percent:0;mso-height-percent:0;mso-width-relative:page;mso-height-relative:page;v-text-anchor:top" o:gfxdata="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" stroked="f">
+                <v:path arrowok="t"/>
                 <v:textbox style="mso-fit-shape-to-text:t" inset="0,0,0,0">
                   <w:txbxContent>
                     <w:p>
@@ -14063,7 +14093,7 @@
           </mc:Choice>
           <mc:Fallback>
             <w:pict>
-              <v:rect w14:anchorId="7DADD29B" id="Rechteck 77" o:spid="_x0000_s1026" style="position:absolute;margin-left:20.85pt;margin-top:.3pt;width:24.95pt;height:19pt;z-index:251683328;visibility:visible;mso-wrap-style:square;mso-width-percent:0;mso-height-percent:0;mso-wrap-distance-left:9pt;mso-wrap-distance-top:0;mso-wrap-distance-right:9pt;mso-wrap-distance-bottom:0;mso-position-horizontal:absolute;mso-position-horizontal-relative:text;mso-position-vertical:absolute;mso-position-vertical-relative:text;mso-width-percent:0;mso-height-percent:0;mso-width-relative:margin;mso-height-relative:margin;v-text-anchor:middle" o:gfxdata="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" filled="f" strokecolor="#ed7d31 [3205]">
+              <v:rect w14:anchorId="1D757126" id="Rechteck 77" o:spid="_x0000_s1026" style="position:absolute;margin-left:20.85pt;margin-top:.3pt;width:24.95pt;height:19pt;z-index:251683328;visibility:visible;mso-wrap-style:square;mso-width-percent:0;mso-height-percent:0;mso-wrap-distance-left:9pt;mso-wrap-distance-top:0;mso-wrap-distance-right:9pt;mso-wrap-distance-bottom:0;mso-position-horizontal:absolute;mso-position-horizontal-relative:text;mso-position-vertical:absolute;mso-position-vertical-relative:text;mso-width-percent:0;mso-height-percent:0;mso-width-relative:margin;mso-height-relative:margin;v-text-anchor:middle" o:gfxdata="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" filled="f" strokecolor="#ed7d31 [3205]">
                 <v:stroke dashstyle="3 1" joinstyle="round"/>
               </v:rect>
             </w:pict>
@@ -14148,7 +14178,7 @@
           </mc:Choice>
           <mc:Fallback>
             <w:pict>
-              <v:rect w14:anchorId="695F9731" id="Rechteck 76" o:spid="_x0000_s1026" style="position:absolute;margin-left:-229.5pt;margin-top:2.05pt;width:24.95pt;height:19pt;z-index:251682304;visibility:visible;mso-wrap-style:square;mso-width-percent:0;mso-height-percent:0;mso-wrap-distance-left:9pt;mso-wrap-distance-top:0;mso-wrap-distance-right:9pt;mso-wrap-distance-bottom:0;mso-position-horizontal:absolute;mso-position-horizontal-relative:text;mso-position-vertical:absolute;mso-position-vertical-relative:text;mso-width-percent:0;mso-height-percent:0;mso-width-relative:margin;mso-height-relative:margin;v-text-anchor:middle" o:gfxdata="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" filled="f" strokecolor="#ed7d31 [3205]">
+              <v:rect w14:anchorId="360A2AA2" id="Rechteck 76" o:spid="_x0000_s1026" style="position:absolute;margin-left:-229.5pt;margin-top:2.05pt;width:24.95pt;height:19pt;z-index:251682304;visibility:visible;mso-wrap-style:square;mso-width-percent:0;mso-height-percent:0;mso-wrap-distance-left:9pt;mso-wrap-distance-top:0;mso-wrap-distance-right:9pt;mso-wrap-distance-bottom:0;mso-position-horizontal:absolute;mso-position-horizontal-relative:text;mso-position-vertical:absolute;mso-position-vertical-relative:text;mso-width-percent:0;mso-height-percent:0;mso-width-relative:margin;mso-height-relative:margin;v-text-anchor:middle" o:gfxdata="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" filled="f" strokecolor="#ed7d31 [3205]">
                 <v:stroke dashstyle="3 1" joinstyle="round"/>
               </v:rect>
             </w:pict>
@@ -14315,7 +14345,8 @@
           </mc:Choice>
           <mc:Fallback>
             <w:pict>
-              <v:shape w14:anchorId="74F2574A" id="Textfeld 24" o:spid="_x0000_s1032" type="#_x0000_t202" style="position:absolute;margin-left:-.25pt;margin-top:244pt;width:223.45pt;height:21pt;z-index:-251674112;visibility:visible;mso-wrap-style:square;mso-width-percent:0;mso-height-percent:0;mso-wrap-distance-left:9pt;mso-wrap-distance-top:0;mso-wrap-distance-right:9pt;mso-wrap-distance-bottom:0;mso-position-horizontal:absolute;mso-position-horizontal-relative:text;mso-position-vertical:absolute;mso-position-vertical-relative:text;mso-width-percent:0;mso-height-percent:0;mso-width-relative:page;mso-height-relative:page;v-text-anchor:top" o:gfxdata="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" stroked="f">
+              <v:shape w14:anchorId="74F2574A" id="Textfeld 24" o:spid="_x0000_s1032" type="#_x0000_t202" style="position:absolute;margin-left:-.25pt;margin-top:244pt;width:223.45pt;height:21pt;z-index:-251674112;visibility:visible;mso-wrap-style:square;mso-width-percent:0;mso-height-percent:0;mso-wrap-distance-left:9pt;mso-wrap-distance-top:0;mso-wrap-distance-right:9pt;mso-wrap-distance-bottom:0;mso-position-horizontal:absolute;mso-position-horizontal-relative:text;mso-position-vertical:absolute;mso-position-vertical-relative:text;mso-width-percent:0;mso-height-percent:0;mso-width-relative:page;mso-height-relative:page;v-text-anchor:top" o:gfxdata="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" stroked="f">
+                <v:path arrowok="t"/>
                 <v:textbox style="mso-fit-shape-to-text:t" inset="0,0,0,0">
                   <w:txbxContent>
                     <w:p>
@@ -14511,7 +14542,8 @@
           </mc:Choice>
           <mc:Fallback>
             <w:pict>
-              <v:shape w14:anchorId="100B9B76" id="Textfeld 23" o:spid="_x0000_s1033" type="#_x0000_t202" style="position:absolute;margin-left:25pt;margin-top:11.8pt;width:211.65pt;height:21pt;z-index:-251673088;visibility:visible;mso-wrap-style:square;mso-width-percent:0;mso-height-percent:0;mso-wrap-distance-left:9pt;mso-wrap-distance-top:0;mso-wrap-distance-right:9pt;mso-wrap-distance-bottom:0;mso-position-horizontal:absolute;mso-position-horizontal-relative:text;mso-position-vertical:absolute;mso-position-vertical-relative:text;mso-width-percent:0;mso-height-percent:0;mso-width-relative:page;mso-height-relative:page;v-text-anchor:top" o:gfxdata="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" stroked="f">
+              <v:shape w14:anchorId="100B9B76" id="Textfeld 23" o:spid="_x0000_s1033" type="#_x0000_t202" style="position:absolute;margin-left:25pt;margin-top:11.8pt;width:211.65pt;height:21pt;z-index:-251673088;visibility:visible;mso-wrap-style:square;mso-width-percent:0;mso-height-percent:0;mso-wrap-distance-left:9pt;mso-wrap-distance-top:0;mso-wrap-distance-right:9pt;mso-wrap-distance-bottom:0;mso-position-horizontal:absolute;mso-position-horizontal-relative:text;mso-position-vertical:absolute;mso-position-vertical-relative:text;mso-width-percent:0;mso-height-percent:0;mso-width-relative:page;mso-height-relative:page;v-text-anchor:top" o:gfxdata="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" stroked="f">
+                <v:path arrowok="t"/>
                 <v:textbox style="mso-fit-shape-to-text:t" inset="0,0,0,0">
                   <w:txbxContent>
                     <w:p>
@@ -14624,7 +14656,7 @@
           </mc:Choice>
           <mc:Fallback>
             <w:pict>
-              <v:shape w14:anchorId="68A8D494" id="Gerade Verbindung mit Pfeil 75" o:spid="_x0000_s1026" type="#_x0000_t32" style="position:absolute;margin-left:-57.2pt;margin-top:9.65pt;width:67.4pt;height:0;flip:x;z-index:251666944;visibility:visible;mso-wrap-style:square;mso-wrap-distance-left:9pt;mso-wrap-distance-top:0;mso-wrap-distance-right:9pt;mso-wrap-distance-bottom:0;mso-position-horizontal:absolute;mso-position-horizontal-relative:text;mso-position-vertical:absolute;mso-position-vertical-relative:text" o:gfxdata="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" strokecolor="#ed7d31 [3205]" strokeweight=".5pt">
+              <v:shape w14:anchorId="391208EA" id="Gerade Verbindung mit Pfeil 75" o:spid="_x0000_s1026" type="#_x0000_t32" style="position:absolute;margin-left:-57.2pt;margin-top:9.65pt;width:67.4pt;height:0;flip:x;z-index:251666944;visibility:visible;mso-wrap-style:square;mso-wrap-distance-left:9pt;mso-wrap-distance-top:0;mso-wrap-distance-right:9pt;mso-wrap-distance-bottom:0;mso-position-horizontal:absolute;mso-position-horizontal-relative:text;mso-position-vertical:absolute;mso-position-vertical-relative:text" o:gfxdata="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" strokecolor="#ed7d31 [3205]" strokeweight=".5pt">
                 <v:stroke endarrow="block" joinstyle="miter"/>
               </v:shape>
             </w:pict>
@@ -14709,7 +14741,7 @@
           </mc:Choice>
           <mc:Fallback>
             <w:pict>
-              <v:rect w14:anchorId="17D1783E" id="Rechteck 74" o:spid="_x0000_s1026" style="position:absolute;margin-left:11.45pt;margin-top:.4pt;width:24.95pt;height:19pt;z-index:251681280;visibility:visible;mso-wrap-style:square;mso-width-percent:0;mso-height-percent:0;mso-wrap-distance-left:9pt;mso-wrap-distance-top:0;mso-wrap-distance-right:9pt;mso-wrap-distance-bottom:0;mso-position-horizontal:absolute;mso-position-horizontal-relative:text;mso-position-vertical:absolute;mso-position-vertical-relative:text;mso-width-percent:0;mso-height-percent:0;mso-width-relative:margin;mso-height-relative:margin;v-text-anchor:middle" o:gfxdata="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" filled="f" strokecolor="#ed7d31 [3205]">
+              <v:rect w14:anchorId="24FCC59B" id="Rechteck 74" o:spid="_x0000_s1026" style="position:absolute;margin-left:11.45pt;margin-top:.4pt;width:24.95pt;height:19pt;z-index:251681280;visibility:visible;mso-wrap-style:square;mso-width-percent:0;mso-height-percent:0;mso-wrap-distance-left:9pt;mso-wrap-distance-top:0;mso-wrap-distance-right:9pt;mso-wrap-distance-bottom:0;mso-position-horizontal:absolute;mso-position-horizontal-relative:text;mso-position-vertical:absolute;mso-position-vertical-relative:text;mso-width-percent:0;mso-height-percent:0;mso-width-relative:margin;mso-height-relative:margin;v-text-anchor:middle" o:gfxdata="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" filled="f" strokecolor="#ed7d31 [3205]">
                 <v:stroke dashstyle="3 1" joinstyle="round"/>
               </v:rect>
             </w:pict>
@@ -14871,7 +14903,8 @@
           </mc:Choice>
           <mc:Fallback>
             <w:pict>
-              <v:shape w14:anchorId="4A492B77" id="Textfeld 21" o:spid="_x0000_s1034" type="#_x0000_t202" style="position:absolute;margin-left:-.25pt;margin-top:239.5pt;width:213.55pt;height:31.95pt;z-index:-251677184;visibility:visible;mso-wrap-style:square;mso-width-percent:0;mso-height-percent:0;mso-wrap-distance-left:9pt;mso-wrap-distance-top:0;mso-wrap-distance-right:9pt;mso-wrap-distance-bottom:0;mso-position-horizontal:absolute;mso-position-horizontal-relative:text;mso-position-vertical:absolute;mso-position-vertical-relative:text;mso-width-percent:0;mso-height-percent:0;mso-width-relative:page;mso-height-relative:page;v-text-anchor:top" o:gfxdata="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" stroked="f">
+              <v:shape w14:anchorId="4A492B77" id="Textfeld 21" o:spid="_x0000_s1034" type="#_x0000_t202" style="position:absolute;margin-left:-.25pt;margin-top:239.5pt;width:213.55pt;height:31.95pt;z-index:-251677184;visibility:visible;mso-wrap-style:square;mso-width-percent:0;mso-height-percent:0;mso-wrap-distance-left:9pt;mso-wrap-distance-top:0;mso-wrap-distance-right:9pt;mso-wrap-distance-bottom:0;mso-position-horizontal:absolute;mso-position-horizontal-relative:text;mso-position-vertical:absolute;mso-position-vertical-relative:text;mso-width-percent:0;mso-height-percent:0;mso-width-relative:page;mso-height-relative:page;v-text-anchor:top" o:gfxdata="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" stroked="f">
+                <v:path arrowok="t"/>
                 <v:textbox style="mso-fit-shape-to-text:t" inset="0,0,0,0">
                   <w:txbxContent>
                     <w:p>
@@ -15064,7 +15097,8 @@
           </mc:Choice>
           <mc:Fallback>
             <w:pict>
-              <v:shape w14:anchorId="2857C5BA" id="Textfeld 22" o:spid="_x0000_s1035" type="#_x0000_t202" style="position:absolute;margin-left:242.6pt;margin-top:7.45pt;width:205.8pt;height:21pt;z-index:-251676160;visibility:visible;mso-wrap-style:square;mso-width-percent:0;mso-height-percent:0;mso-wrap-distance-left:9pt;mso-wrap-distance-top:0;mso-wrap-distance-right:9pt;mso-wrap-distance-bottom:0;mso-position-horizontal:absolute;mso-position-horizontal-relative:text;mso-position-vertical:absolute;mso-position-vertical-relative:text;mso-width-percent:0;mso-height-percent:0;mso-width-relative:page;mso-height-relative:page;v-text-anchor:top" o:gfxdata="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" stroked="f">
+              <v:shape w14:anchorId="2857C5BA" id="Textfeld 22" o:spid="_x0000_s1035" type="#_x0000_t202" style="position:absolute;margin-left:242.6pt;margin-top:7.45pt;width:205.8pt;height:21pt;z-index:-251676160;visibility:visible;mso-wrap-style:square;mso-width-percent:0;mso-height-percent:0;mso-wrap-distance-left:9pt;mso-wrap-distance-top:0;mso-wrap-distance-right:9pt;mso-wrap-distance-bottom:0;mso-position-horizontal:absolute;mso-position-horizontal-relative:text;mso-position-vertical:absolute;mso-position-vertical-relative:text;mso-width-percent:0;mso-height-percent:0;mso-width-relative:page;mso-height-relative:page;v-text-anchor:top" o:gfxdata="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" stroked="f">
+                <v:path arrowok="t"/>
                 <v:textbox style="mso-fit-shape-to-text:t" inset="0,0,0,0">
                   <w:txbxContent>
                     <w:p>
@@ -15142,7 +15176,7 @@
           </mc:Choice>
           <mc:Fallback>
             <w:pict>
-              <v:shape w14:anchorId="563F3DE5" id="Gerade Verbindung mit Pfeil 73" o:spid="_x0000_s1026" type="#_x0000_t32" style="position:absolute;margin-left:-52.65pt;margin-top:8.35pt;width:101.95pt;height:73.25pt;flip:y;z-index:251664896;visibility:visible;mso-wrap-style:square;mso-wrap-distance-left:9pt;mso-wrap-distance-top:0;mso-wrap-distance-right:9pt;mso-wrap-distance-bottom:0;mso-position-horizontal:absolute;mso-position-horizontal-relative:text;mso-position-vertical:absolute;mso-position-vertical-relative:text" o:gfxdata="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" strokecolor="#ed7d31 [3205]" strokeweight=".5pt">
+              <v:shape w14:anchorId="25530746" id="Gerade Verbindung mit Pfeil 73" o:spid="_x0000_s1026" type="#_x0000_t32" style="position:absolute;margin-left:-52.65pt;margin-top:8.35pt;width:101.95pt;height:73.25pt;flip:y;z-index:251664896;visibility:visible;mso-wrap-style:square;mso-wrap-distance-left:9pt;mso-wrap-distance-top:0;mso-wrap-distance-right:9pt;mso-wrap-distance-bottom:0;mso-position-horizontal:absolute;mso-position-horizontal-relative:text;mso-position-vertical:absolute;mso-position-vertical-relative:text" o:gfxdata="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" strokecolor="#ed7d31 [3205]" strokeweight=".5pt">
                 <v:stroke endarrow="block" joinstyle="miter"/>
               </v:shape>
             </w:pict>
@@ -15231,7 +15265,7 @@
           </mc:Choice>
           <mc:Fallback>
             <w:pict>
-              <v:rect w14:anchorId="049D3B23" id="Rechteck 72" o:spid="_x0000_s1026" style="position:absolute;margin-left:-175.4pt;margin-top:1.6pt;width:121.1pt;height:25.4pt;z-index:251680256;visibility:visible;mso-wrap-style:square;mso-width-percent:0;mso-height-percent:0;mso-wrap-distance-left:9pt;mso-wrap-distance-top:0;mso-wrap-distance-right:9pt;mso-wrap-distance-bottom:0;mso-position-horizontal:absolute;mso-position-horizontal-relative:text;mso-position-vertical:absolute;mso-position-vertical-relative:text;mso-width-percent:0;mso-height-percent:0;mso-width-relative:margin;mso-height-relative:margin;v-text-anchor:middle" o:gfxdata="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" filled="f" strokecolor="#ed7d31 [3205]">
+              <v:rect w14:anchorId="65C4B7C7" id="Rechteck 72" o:spid="_x0000_s1026" style="position:absolute;margin-left:-175.4pt;margin-top:1.6pt;width:121.1pt;height:25.4pt;z-index:251680256;visibility:visible;mso-wrap-style:square;mso-width-percent:0;mso-height-percent:0;mso-wrap-distance-left:9pt;mso-wrap-distance-top:0;mso-wrap-distance-right:9pt;mso-wrap-distance-bottom:0;mso-position-horizontal:absolute;mso-position-horizontal-relative:text;mso-position-vertical:absolute;mso-position-vertical-relative:text;mso-width-percent:0;mso-height-percent:0;mso-width-relative:margin;mso-height-relative:margin;v-text-anchor:middle" o:gfxdata="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" filled="f" strokecolor="#ed7d31 [3205]">
                 <v:stroke dashstyle="3 1" joinstyle="round"/>
               </v:rect>
             </w:pict>
@@ -15310,7 +15344,7 @@
           </mc:Choice>
           <mc:Fallback>
             <w:pict>
-              <v:shape w14:anchorId="711D126C" id="Textfeld 66" o:spid="_x0000_s1036" type="#_x0000_t202" style="position:absolute;margin-left:18.55pt;margin-top:13.5pt;width:240.05pt;height:.05pt;z-index:251677184;visibility:visible;mso-wrap-style:square;mso-wrap-distance-left:9pt;mso-wrap-distance-top:0;mso-wrap-distance-right:9pt;mso-wrap-distance-bottom:0;mso-position-horizontal:absolute;mso-position-horizontal-relative:text;mso-position-vertical:absolute;mso-position-vertical-relative:text;v-text-anchor:top" o:gfxdata="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" stroked="f">
+              <v:shape w14:anchorId="711D126C" id="Textfeld 66" o:spid="_x0000_s1036" type="#_x0000_t202" style="position:absolute;margin-left:18.55pt;margin-top:13.5pt;width:240.05pt;height:.05pt;z-index:251677184;visibility:visible;mso-wrap-style:square;mso-wrap-distance-left:9pt;mso-wrap-distance-top:0;mso-wrap-distance-right:9pt;mso-wrap-distance-bottom:0;mso-position-horizontal:absolute;mso-position-horizontal-relative:text;mso-position-vertical:absolute;mso-position-vertical-relative:text;v-text-anchor:top" o:gfxdata="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" stroked="f">
                 <v:textbox style="mso-fit-shape-to-text:t" inset="0,0,0,0">
                   <w:txbxContent>
                     <w:p>
@@ -15486,6 +15520,7 @@
         <w:rPr>
           <w:rFonts w:cstheme="minorHAnsi"/>
           <w:noProof/>
+          <w:lang w:eastAsia="de-DE"/>
         </w:rPr>
         <w:drawing>
           <wp:inline distT="0" distB="0" distL="0" distR="0" wp14:anchorId="73E42EEF" wp14:editId="05EBBBD1">
@@ -29668,19 +29703,7 @@
               <w:rPr>
                 <w:rFonts w:cstheme="minorHAnsi"/>
               </w:rPr>
-              <w:t>1</w:t>
-            </w:r>
-            <w:r>
-              <w:rPr>
-                <w:rFonts w:cstheme="minorHAnsi"/>
-              </w:rPr>
-              <w:t>.</w:t>
-            </w:r>
-            <w:r>
-              <w:rPr>
-                <w:rFonts w:cstheme="minorHAnsi"/>
-              </w:rPr>
-              <w:t>8</w:t>
+              <w:t>1.8</w:t>
             </w:r>
           </w:p>
         </w:tc>
@@ -29769,19 +29792,7 @@
               <w:rPr>
                 <w:rFonts w:cstheme="minorHAnsi"/>
               </w:rPr>
-              <w:t>1</w:t>
-            </w:r>
-            <w:r>
-              <w:rPr>
-                <w:rFonts w:cstheme="minorHAnsi"/>
-              </w:rPr>
-              <w:t>.</w:t>
-            </w:r>
-            <w:r>
-              <w:rPr>
-                <w:rFonts w:cstheme="minorHAnsi"/>
-              </w:rPr>
-              <w:t>9</w:t>
+              <w:t>1.9</w:t>
             </w:r>
           </w:p>
         </w:tc>
@@ -29870,19 +29881,7 @@
               <w:rPr>
                 <w:rFonts w:cstheme="minorHAnsi"/>
               </w:rPr>
-              <w:t>1</w:t>
-            </w:r>
-            <w:r>
-              <w:rPr>
-                <w:rFonts w:cstheme="minorHAnsi"/>
-              </w:rPr>
-              <w:t>.1</w:t>
-            </w:r>
-            <w:r>
-              <w:rPr>
-                <w:rFonts w:cstheme="minorHAnsi"/>
-              </w:rPr>
-              <w:t>0</w:t>
+              <w:t>1.10</w:t>
             </w:r>
           </w:p>
         </w:tc>
@@ -33030,13 +33029,7 @@
               <w:rPr>
                 <w:rFonts w:cstheme="minorHAnsi"/>
               </w:rPr>
-              <w:t xml:space="preserve">Top 3 </w:t>
-            </w:r>
-            <w:r>
-              <w:rPr>
-                <w:rFonts w:cstheme="minorHAnsi"/>
-              </w:rPr>
-              <w:t>Mannschaften</w:t>
+              <w:t>Top 3 Mannschaften</w:t>
             </w:r>
           </w:p>
         </w:tc>
@@ -33710,6 +33703,7 @@
         <w:rPr>
           <w:rFonts w:cstheme="minorHAnsi"/>
           <w:noProof/>
+          <w:lang w:eastAsia="de-DE"/>
         </w:rPr>
         <w:drawing>
           <wp:anchor distT="0" distB="0" distL="114300" distR="114300" simplePos="0" relativeHeight="251686400" behindDoc="1" locked="0" layoutInCell="1" allowOverlap="1" wp14:anchorId="4D4B0FBA" wp14:editId="40477324">
@@ -33787,8 +33781,10 @@
       <w:pPr>
         <w:pStyle w:val="berschrift2"/>
         <w:rPr>
-          <w:rFonts w:cstheme="minorHAnsi"/>
+          <w:rFonts w:asciiTheme="minorHAnsi" w:hAnsiTheme="minorHAnsi" w:cstheme="minorHAnsi"/>
           <w:color w:val="000000" w:themeColor="text1"/>
+          <w:sz w:val="32"/>
+          <w:szCs w:val="32"/>
         </w:rPr>
       </w:pPr>
       <w:bookmarkStart w:id="19" w:name="_Toc115257138"/>
@@ -33805,6 +33801,246 @@
       <w:bookmarkEnd w:id="19"/>
     </w:p>
     <w:p>
+      <w:r>
+        <w:rPr>
+          <w:noProof/>
+          <w:lang w:eastAsia="de-DE"/>
+        </w:rPr>
+        <w:drawing>
+          <wp:anchor distT="0" distB="0" distL="114300" distR="114300" simplePos="0" relativeHeight="251659264" behindDoc="1" locked="0" layoutInCell="1" allowOverlap="1" wp14:anchorId="27CFB9CB" wp14:editId="6062C8B4">
+            <wp:simplePos x="0" y="0"/>
+            <wp:positionH relativeFrom="column">
+              <wp:posOffset>3273309</wp:posOffset>
+            </wp:positionH>
+            <wp:positionV relativeFrom="paragraph">
+              <wp:posOffset>2413269</wp:posOffset>
+            </wp:positionV>
+            <wp:extent cx="2809701" cy="2463300"/>
+            <wp:effectExtent l="0" t="0" r="0" b="0"/>
+            <wp:wrapTight wrapText="bothSides">
+              <wp:wrapPolygon edited="0">
+                <wp:start x="2783" y="167"/>
+                <wp:lineTo x="2783" y="1169"/>
+                <wp:lineTo x="8935" y="3174"/>
+                <wp:lineTo x="586" y="3341"/>
+                <wp:lineTo x="0" y="3508"/>
+                <wp:lineTo x="0" y="7684"/>
+                <wp:lineTo x="1758" y="8520"/>
+                <wp:lineTo x="5127" y="8520"/>
+                <wp:lineTo x="1904" y="10023"/>
+                <wp:lineTo x="1611" y="10357"/>
+                <wp:lineTo x="1611" y="11193"/>
+                <wp:lineTo x="2783" y="13865"/>
+                <wp:lineTo x="293" y="16204"/>
+                <wp:lineTo x="0" y="16705"/>
+                <wp:lineTo x="0" y="21383"/>
+                <wp:lineTo x="8788" y="21383"/>
+                <wp:lineTo x="8788" y="19211"/>
+                <wp:lineTo x="10546" y="19211"/>
+                <wp:lineTo x="11864" y="18042"/>
+                <wp:lineTo x="12011" y="15035"/>
+                <wp:lineTo x="11425" y="14534"/>
+                <wp:lineTo x="8788" y="13865"/>
+                <wp:lineTo x="13476" y="13865"/>
+                <wp:lineTo x="15380" y="13030"/>
+                <wp:lineTo x="15233" y="11193"/>
+                <wp:lineTo x="21385" y="9355"/>
+                <wp:lineTo x="21385" y="5513"/>
+                <wp:lineTo x="14794" y="3842"/>
+                <wp:lineTo x="10693" y="3174"/>
+                <wp:lineTo x="11278" y="3174"/>
+                <wp:lineTo x="13476" y="1002"/>
+                <wp:lineTo x="13476" y="167"/>
+                <wp:lineTo x="2783" y="167"/>
+              </wp:wrapPolygon>
+            </wp:wrapTight>
+            <wp:docPr id="17" name="Grafik 17"/>
+            <wp:cNvGraphicFramePr>
+              <a:graphicFrameLocks xmlns:a="http://schemas.openxmlformats.org/drawingml/2006/main" noChangeAspect="1"/>
+            </wp:cNvGraphicFramePr>
+            <a:graphic xmlns:a="http://schemas.openxmlformats.org/drawingml/2006/main">
+              <a:graphicData uri="http://schemas.openxmlformats.org/drawingml/2006/picture">
+                <pic:pic xmlns:pic="http://schemas.openxmlformats.org/drawingml/2006/picture">
+                  <pic:nvPicPr>
+                    <pic:cNvPr id="17" name="Join_betting_roundOhne.drawio.png"/>
+                    <pic:cNvPicPr/>
+                  </pic:nvPicPr>
+                  <pic:blipFill>
+                    <a:blip r:embed="rId35">
+                      <a:extLst>
+                        <a:ext uri="{28A0092B-C50C-407E-A947-70E740481C1C}">
+                          <a14:useLocalDpi xmlns:a14="http://schemas.microsoft.com/office/drawing/2010/main" val="0"/>
+                        </a:ext>
+                      </a:extLst>
+                    </a:blip>
+                    <a:stretch>
+                      <a:fillRect/>
+                    </a:stretch>
+                  </pic:blipFill>
+                  <pic:spPr>
+                    <a:xfrm>
+                      <a:off x="0" y="0"/>
+                      <a:ext cx="2809701" cy="2463300"/>
+                    </a:xfrm>
+                    <a:prstGeom prst="rect">
+                      <a:avLst/>
+                    </a:prstGeom>
+                  </pic:spPr>
+                </pic:pic>
+              </a:graphicData>
+            </a:graphic>
+          </wp:anchor>
+        </w:drawing>
+      </w:r>
+      <w:r>
+        <w:rPr>
+          <w:noProof/>
+          <w:lang w:eastAsia="de-DE"/>
+        </w:rPr>
+        <w:drawing>
+          <wp:anchor distT="0" distB="0" distL="114300" distR="114300" simplePos="0" relativeHeight="251657216" behindDoc="0" locked="0" layoutInCell="1" allowOverlap="1" wp14:anchorId="62ED3A80" wp14:editId="0D577516">
+            <wp:simplePos x="897775" y="1163782"/>
+            <wp:positionH relativeFrom="column">
+              <wp:align>left</wp:align>
+            </wp:positionH>
+            <wp:positionV relativeFrom="paragraph">
+              <wp:align>top</wp:align>
+            </wp:positionV>
+            <wp:extent cx="3419947" cy="2327563"/>
+            <wp:effectExtent l="0" t="0" r="9525" b="0"/>
+            <wp:wrapSquare wrapText="bothSides"/>
+            <wp:docPr id="13" name="Grafik 13"/>
+            <wp:cNvGraphicFramePr>
+              <a:graphicFrameLocks xmlns:a="http://schemas.openxmlformats.org/drawingml/2006/main" noChangeAspect="1"/>
+            </wp:cNvGraphicFramePr>
+            <a:graphic xmlns:a="http://schemas.openxmlformats.org/drawingml/2006/main">
+              <a:graphicData uri="http://schemas.openxmlformats.org/drawingml/2006/picture">
+                <pic:pic xmlns:pic="http://schemas.openxmlformats.org/drawingml/2006/picture">
+                  <pic:nvPicPr>
+                    <pic:cNvPr id="13" name="Create_betting_round.drawio.png"/>
+                    <pic:cNvPicPr/>
+                  </pic:nvPicPr>
+                  <pic:blipFill>
+                    <a:blip r:embed="rId36">
+                      <a:extLst>
+                        <a:ext uri="{28A0092B-C50C-407E-A947-70E740481C1C}">
+                          <a14:useLocalDpi xmlns:a14="http://schemas.microsoft.com/office/drawing/2010/main" val="0"/>
+                        </a:ext>
+                      </a:extLst>
+                    </a:blip>
+                    <a:stretch>
+                      <a:fillRect/>
+                    </a:stretch>
+                  </pic:blipFill>
+                  <pic:spPr>
+                    <a:xfrm>
+                      <a:off x="0" y="0"/>
+                      <a:ext cx="3419947" cy="2327563"/>
+                    </a:xfrm>
+                    <a:prstGeom prst="rect">
+                      <a:avLst/>
+                    </a:prstGeom>
+                  </pic:spPr>
+                </pic:pic>
+              </a:graphicData>
+            </a:graphic>
+          </wp:anchor>
+        </w:drawing>
+      </w:r>
+      <w:r>
+        <w:br w:type="textWrapping" w:clear="all"/>
+      </w:r>
+      <w:r>
+        <w:rPr>
+          <w:noProof/>
+          <w:lang w:eastAsia="de-DE"/>
+        </w:rPr>
+        <w:drawing>
+          <wp:anchor distT="0" distB="0" distL="114300" distR="114300" simplePos="0" relativeHeight="251658240" behindDoc="1" locked="0" layoutInCell="1" allowOverlap="1" wp14:anchorId="024B329A" wp14:editId="30D60BD2">
+            <wp:simplePos x="0" y="0"/>
+            <wp:positionH relativeFrom="column">
+              <wp:posOffset>-2540</wp:posOffset>
+            </wp:positionH>
+            <wp:positionV relativeFrom="paragraph">
+              <wp:posOffset>2323465</wp:posOffset>
+            </wp:positionV>
+            <wp:extent cx="3050540" cy="2270125"/>
+            <wp:effectExtent l="0" t="0" r="0" b="0"/>
+            <wp:wrapTight wrapText="bothSides">
+              <wp:wrapPolygon edited="0">
+                <wp:start x="3102" y="181"/>
+                <wp:lineTo x="3102" y="1269"/>
+                <wp:lineTo x="9037" y="3444"/>
+                <wp:lineTo x="540" y="3988"/>
+                <wp:lineTo x="0" y="4169"/>
+                <wp:lineTo x="0" y="8882"/>
+                <wp:lineTo x="674" y="9244"/>
+                <wp:lineTo x="5126" y="9244"/>
+                <wp:lineTo x="135" y="11419"/>
+                <wp:lineTo x="135" y="14682"/>
+                <wp:lineTo x="1079" y="15044"/>
+                <wp:lineTo x="2158" y="15044"/>
+                <wp:lineTo x="2158" y="17401"/>
+                <wp:lineTo x="5126" y="17945"/>
+                <wp:lineTo x="5126" y="21389"/>
+                <wp:lineTo x="11735" y="21389"/>
+                <wp:lineTo x="11735" y="17945"/>
+                <wp:lineTo x="12410" y="17945"/>
+                <wp:lineTo x="15107" y="15588"/>
+                <wp:lineTo x="15242" y="12144"/>
+                <wp:lineTo x="21447" y="11057"/>
+                <wp:lineTo x="21447" y="6707"/>
+                <wp:lineTo x="15377" y="6344"/>
+                <wp:lineTo x="15647" y="4894"/>
+                <wp:lineTo x="14973" y="4531"/>
+                <wp:lineTo x="10791" y="3444"/>
+                <wp:lineTo x="13084" y="1269"/>
+                <wp:lineTo x="13219" y="544"/>
+                <wp:lineTo x="12140" y="181"/>
+                <wp:lineTo x="3102" y="181"/>
+              </wp:wrapPolygon>
+            </wp:wrapTight>
+            <wp:docPr id="16" name="Grafik 16"/>
+            <wp:cNvGraphicFramePr>
+              <a:graphicFrameLocks xmlns:a="http://schemas.openxmlformats.org/drawingml/2006/main" noChangeAspect="1"/>
+            </wp:cNvGraphicFramePr>
+            <a:graphic xmlns:a="http://schemas.openxmlformats.org/drawingml/2006/main">
+              <a:graphicData uri="http://schemas.openxmlformats.org/drawingml/2006/picture">
+                <pic:pic xmlns:pic="http://schemas.openxmlformats.org/drawingml/2006/picture">
+                  <pic:nvPicPr>
+                    <pic:cNvPr id="16" name="Join_betting_roundMit.drawio.png"/>
+                    <pic:cNvPicPr/>
+                  </pic:nvPicPr>
+                  <pic:blipFill>
+                    <a:blip r:embed="rId37">
+                      <a:extLst>
+                        <a:ext uri="{28A0092B-C50C-407E-A947-70E740481C1C}">
+                          <a14:useLocalDpi xmlns:a14="http://schemas.microsoft.com/office/drawing/2010/main" val="0"/>
+                        </a:ext>
+                      </a:extLst>
+                    </a:blip>
+                    <a:stretch>
+                      <a:fillRect/>
+                    </a:stretch>
+                  </pic:blipFill>
+                  <pic:spPr>
+                    <a:xfrm>
+                      <a:off x="0" y="0"/>
+                      <a:ext cx="3050540" cy="2270125"/>
+                    </a:xfrm>
+                    <a:prstGeom prst="rect">
+                      <a:avLst/>
+                    </a:prstGeom>
+                  </pic:spPr>
+                </pic:pic>
+              </a:graphicData>
+            </a:graphic>
+          </wp:anchor>
+        </w:drawing>
+      </w:r>
+    </w:p>
+    <w:p/>
+    <w:p>
       <w:pPr>
         <w:pStyle w:val="berschrift2"/>
         <w:rPr>
@@ -33813,6 +34049,106 @@
           <w:sz w:val="32"/>
           <w:szCs w:val="32"/>
         </w:rPr>
+      </w:pPr>
+    </w:p>
+    <w:p>
+      <w:r>
+        <w:rPr>
+          <w:noProof/>
+          <w:lang w:eastAsia="de-DE"/>
+        </w:rPr>
+        <w:drawing>
+          <wp:inline distT="0" distB="0" distL="0" distR="0" wp14:anchorId="12056808" wp14:editId="2E21AE12">
+            <wp:extent cx="3599410" cy="2242601"/>
+            <wp:effectExtent l="0" t="0" r="1270" b="5715"/>
+            <wp:docPr id="18" name="Grafik 18"/>
+            <wp:cNvGraphicFramePr>
+              <a:graphicFrameLocks xmlns:a="http://schemas.openxmlformats.org/drawingml/2006/main" noChangeAspect="1"/>
+            </wp:cNvGraphicFramePr>
+            <a:graphic xmlns:a="http://schemas.openxmlformats.org/drawingml/2006/main">
+              <a:graphicData uri="http://schemas.openxmlformats.org/drawingml/2006/picture">
+                <pic:pic xmlns:pic="http://schemas.openxmlformats.org/drawingml/2006/picture">
+                  <pic:nvPicPr>
+                    <pic:cNvPr id="18" name="Social.drawio.png"/>
+                    <pic:cNvPicPr/>
+                  </pic:nvPicPr>
+                  <pic:blipFill>
+                    <a:blip r:embed="rId38">
+                      <a:extLst>
+                        <a:ext uri="{28A0092B-C50C-407E-A947-70E740481C1C}">
+                          <a14:useLocalDpi xmlns:a14="http://schemas.microsoft.com/office/drawing/2010/main" val="0"/>
+                        </a:ext>
+                      </a:extLst>
+                    </a:blip>
+                    <a:stretch>
+                      <a:fillRect/>
+                    </a:stretch>
+                  </pic:blipFill>
+                  <pic:spPr>
+                    <a:xfrm>
+                      <a:off x="0" y="0"/>
+                      <a:ext cx="3612246" cy="2250598"/>
+                    </a:xfrm>
+                    <a:prstGeom prst="rect">
+                      <a:avLst/>
+                    </a:prstGeom>
+                  </pic:spPr>
+                </pic:pic>
+              </a:graphicData>
+            </a:graphic>
+          </wp:inline>
+        </w:drawing>
+      </w:r>
+      <w:r>
+        <w:rPr>
+          <w:noProof/>
+          <w:lang w:eastAsia="de-DE"/>
+        </w:rPr>
+        <w:drawing>
+          <wp:inline distT="0" distB="0" distL="0" distR="0" wp14:anchorId="5D6C8AC9" wp14:editId="346E99EC">
+            <wp:extent cx="4011166" cy="2128058"/>
+            <wp:effectExtent l="0" t="0" r="8890" b="5715"/>
+            <wp:docPr id="19" name="Grafik 19"/>
+            <wp:cNvGraphicFramePr>
+              <a:graphicFrameLocks xmlns:a="http://schemas.openxmlformats.org/drawingml/2006/main" noChangeAspect="1"/>
+            </wp:cNvGraphicFramePr>
+            <a:graphic xmlns:a="http://schemas.openxmlformats.org/drawingml/2006/main">
+              <a:graphicData uri="http://schemas.openxmlformats.org/drawingml/2006/picture">
+                <pic:pic xmlns:pic="http://schemas.openxmlformats.org/drawingml/2006/picture">
+                  <pic:nvPicPr>
+                    <pic:cNvPr id="19" name="Bethelp.drawio.png"/>
+                    <pic:cNvPicPr/>
+                  </pic:nvPicPr>
+                  <pic:blipFill>
+                    <a:blip r:embed="rId39">
+                      <a:extLst>
+                        <a:ext uri="{28A0092B-C50C-407E-A947-70E740481C1C}">
+                          <a14:useLocalDpi xmlns:a14="http://schemas.microsoft.com/office/drawing/2010/main" val="0"/>
+                        </a:ext>
+                      </a:extLst>
+                    </a:blip>
+                    <a:stretch>
+                      <a:fillRect/>
+                    </a:stretch>
+                  </pic:blipFill>
+                  <pic:spPr>
+                    <a:xfrm>
+                      <a:off x="0" y="0"/>
+                      <a:ext cx="4022352" cy="2133993"/>
+                    </a:xfrm>
+                    <a:prstGeom prst="rect">
+                      <a:avLst/>
+                    </a:prstGeom>
+                  </pic:spPr>
+                </pic:pic>
+              </a:graphicData>
+            </a:graphic>
+          </wp:inline>
+        </w:drawing>
+      </w:r>
+    </w:p>
+    <w:p>
+      <w:pPr>
         <w:sectPr>
           <w:pgSz w:w="11906" w:h="16838"/>
           <w:pgMar w:top="1417" w:right="1417" w:bottom="1134" w:left="1417" w:header="708" w:footer="708" w:gutter="0"/>
@@ -33820,6 +34156,55 @@
           <w:docGrid w:linePitch="360"/>
         </w:sectPr>
       </w:pPr>
+      <w:r>
+        <w:rPr>
+          <w:noProof/>
+          <w:lang w:eastAsia="de-DE"/>
+        </w:rPr>
+        <w:drawing>
+          <wp:inline distT="0" distB="0" distL="0" distR="0" wp14:anchorId="0BEE951B" wp14:editId="368A4EA9">
+            <wp:extent cx="3225338" cy="2255629"/>
+            <wp:effectExtent l="0" t="0" r="0" b="0"/>
+            <wp:docPr id="20" name="Grafik 20"/>
+            <wp:cNvGraphicFramePr>
+              <a:graphicFrameLocks xmlns:a="http://schemas.openxmlformats.org/drawingml/2006/main" noChangeAspect="1"/>
+            </wp:cNvGraphicFramePr>
+            <a:graphic xmlns:a="http://schemas.openxmlformats.org/drawingml/2006/main">
+              <a:graphicData uri="http://schemas.openxmlformats.org/drawingml/2006/picture">
+                <pic:pic xmlns:pic="http://schemas.openxmlformats.org/drawingml/2006/picture">
+                  <pic:nvPicPr>
+                    <pic:cNvPr id="20" name="Comparison.drawio.png"/>
+                    <pic:cNvPicPr/>
+                  </pic:nvPicPr>
+                  <pic:blipFill>
+                    <a:blip r:embed="rId40">
+                      <a:extLst>
+                        <a:ext uri="{28A0092B-C50C-407E-A947-70E740481C1C}">
+                          <a14:useLocalDpi xmlns:a14="http://schemas.microsoft.com/office/drawing/2010/main" val="0"/>
+                        </a:ext>
+                      </a:extLst>
+                    </a:blip>
+                    <a:stretch>
+                      <a:fillRect/>
+                    </a:stretch>
+                  </pic:blipFill>
+                  <pic:spPr>
+                    <a:xfrm>
+                      <a:off x="0" y="0"/>
+                      <a:ext cx="3244060" cy="2268722"/>
+                    </a:xfrm>
+                    <a:prstGeom prst="rect">
+                      <a:avLst/>
+                    </a:prstGeom>
+                  </pic:spPr>
+                </pic:pic>
+              </a:graphicData>
+            </a:graphic>
+          </wp:inline>
+        </w:drawing>
+      </w:r>
+      <w:bookmarkStart w:id="20" w:name="_GoBack"/>
+      <w:bookmarkEnd w:id="20"/>
     </w:p>
     <w:p>
       <w:pPr>
@@ -33831,7 +34216,7 @@
           <w:szCs w:val="32"/>
         </w:rPr>
       </w:pPr>
-      <w:bookmarkStart w:id="20" w:name="_Toc115257139"/>
+      <w:bookmarkStart w:id="21" w:name="_Toc115257139"/>
       <w:r>
         <w:rPr>
           <w:rFonts w:asciiTheme="minorHAnsi" w:hAnsiTheme="minorHAnsi" w:cstheme="minorHAnsi"/>
@@ -33842,7 +34227,7 @@
         <w:lastRenderedPageBreak/>
         <w:t>Funktionalitätsplanung</w:t>
       </w:r>
-      <w:bookmarkEnd w:id="20"/>
+      <w:bookmarkEnd w:id="21"/>
     </w:p>
     <w:tbl>
       <w:tblPr>
@@ -36048,7 +36433,6 @@
               <w:rPr>
                 <w:rFonts w:cstheme="minorHAnsi"/>
               </w:rPr>
-              <w:lastRenderedPageBreak/>
               <w:t>2.2.</w:t>
             </w:r>
             <w:r>
@@ -36074,7 +36458,14 @@
               <w:rPr>
                 <w:rFonts w:cstheme="minorHAnsi"/>
               </w:rPr>
-              <w:t>Nutzer kann Ergebnisse tippen</w:t>
+              <w:t xml:space="preserve">Nutzer kann </w:t>
+            </w:r>
+            <w:r>
+              <w:rPr>
+                <w:rFonts w:cstheme="minorHAnsi"/>
+              </w:rPr>
+              <w:lastRenderedPageBreak/>
+              <w:t>Ergebnisse tippen</w:t>
             </w:r>
           </w:p>
         </w:tc>
@@ -36093,6 +36484,7 @@
               <w:rPr>
                 <w:rFonts w:cstheme="minorHAnsi"/>
               </w:rPr>
+              <w:lastRenderedPageBreak/>
               <w:t>Danial Imani</w:t>
             </w:r>
           </w:p>
@@ -36169,6 +36561,7 @@
               <w:rPr>
                 <w:rFonts w:cstheme="minorHAnsi"/>
               </w:rPr>
+              <w:lastRenderedPageBreak/>
               <w:t>2.2.</w:t>
             </w:r>
             <w:r>
@@ -38767,7 +39160,7 @@
           <w:szCs w:val="32"/>
         </w:rPr>
       </w:pPr>
-      <w:bookmarkStart w:id="21" w:name="_Toc115257140"/>
+      <w:bookmarkStart w:id="22" w:name="_Toc115257140"/>
       <w:r>
         <w:rPr>
           <w:rFonts w:asciiTheme="minorHAnsi" w:hAnsiTheme="minorHAnsi" w:cstheme="minorHAnsi"/>
@@ -38778,7 +39171,7 @@
         <w:lastRenderedPageBreak/>
         <w:t>Modultests</w:t>
       </w:r>
-      <w:bookmarkEnd w:id="21"/>
+      <w:bookmarkEnd w:id="22"/>
     </w:p>
     <w:p>
       <w:pPr>
@@ -39016,7 +39409,7 @@
           <w:color w:val="000000" w:themeColor="text1"/>
         </w:rPr>
       </w:pPr>
-      <w:bookmarkStart w:id="22" w:name="_Toc115257141"/>
+      <w:bookmarkStart w:id="23" w:name="_Toc115257141"/>
       <w:r>
         <w:rPr>
           <w:rFonts w:asciiTheme="minorHAnsi" w:hAnsiTheme="minorHAnsi" w:cstheme="minorHAnsi"/>
@@ -39026,7 +39419,7 @@
         </w:rPr>
         <w:t>Systemtests</w:t>
       </w:r>
-      <w:bookmarkEnd w:id="22"/>
+      <w:bookmarkEnd w:id="23"/>
     </w:p>
     <w:p>
       <w:pPr>
@@ -39079,7 +39472,7 @@
                 <w:rFonts w:cstheme="minorHAnsi"/>
               </w:rPr>
             </w:pPr>
-            <w:bookmarkStart w:id="23" w:name="_Hlk4742415"/>
+            <w:bookmarkStart w:id="24" w:name="_Hlk4742415"/>
             <w:r>
               <w:rPr>
                 <w:rFonts w:cstheme="minorHAnsi"/>
@@ -39978,7 +40371,7 @@
           </w:p>
         </w:tc>
       </w:tr>
-      <w:bookmarkEnd w:id="23"/>
+      <w:bookmarkEnd w:id="24"/>
     </w:tbl>
     <w:p>
       <w:pPr>
@@ -40030,7 +40423,7 @@
           <w:szCs w:val="40"/>
         </w:rPr>
       </w:pPr>
-      <w:bookmarkStart w:id="24" w:name="_Toc115257142"/>
+      <w:bookmarkStart w:id="25" w:name="_Toc115257142"/>
       <w:r>
         <w:rPr>
           <w:rFonts w:asciiTheme="minorHAnsi" w:hAnsiTheme="minorHAnsi" w:cstheme="minorHAnsi"/>
@@ -40059,7 +40452,7 @@
         </w:rPr>
         <w:t>I</w:t>
       </w:r>
-      <w:bookmarkEnd w:id="24"/>
+      <w:bookmarkEnd w:id="25"/>
     </w:p>
     <w:tbl>
       <w:tblPr>
@@ -40586,7 +40979,7 @@
           <w:szCs w:val="32"/>
         </w:rPr>
       </w:pPr>
-      <w:bookmarkStart w:id="25" w:name="_Toc115257143"/>
+      <w:bookmarkStart w:id="26" w:name="_Toc115257143"/>
       <w:r>
         <w:rPr>
           <w:rFonts w:ascii="Calibri" w:hAnsi="Calibri" w:cs="Calibri"/>
@@ -40595,7 +40988,7 @@
         </w:rPr>
         <w:t>Spezifikationsplanung</w:t>
       </w:r>
-      <w:bookmarkEnd w:id="25"/>
+      <w:bookmarkEnd w:id="26"/>
     </w:p>
     <w:p>
       <w:pPr>
@@ -40621,7 +41014,7 @@
           <w:szCs w:val="32"/>
         </w:rPr>
       </w:pPr>
-      <w:bookmarkStart w:id="26" w:name="_Toc115257144"/>
+      <w:bookmarkStart w:id="27" w:name="_Toc115257144"/>
       <w:r>
         <w:rPr>
           <w:rFonts w:asciiTheme="minorHAnsi" w:hAnsiTheme="minorHAnsi" w:cstheme="minorHAnsi"/>
@@ -40631,7 +41024,7 @@
         </w:rPr>
         <w:t>User-Stories</w:t>
       </w:r>
-      <w:bookmarkEnd w:id="26"/>
+      <w:bookmarkEnd w:id="27"/>
     </w:p>
     <w:p>
       <w:pPr>
@@ -40943,7 +41336,7 @@
           <w:szCs w:val="32"/>
         </w:rPr>
       </w:pPr>
-      <w:bookmarkStart w:id="27" w:name="_Toc115257145"/>
+      <w:bookmarkStart w:id="28" w:name="_Toc115257145"/>
       <w:r>
         <w:rPr>
           <w:rFonts w:eastAsiaTheme="majorEastAsia" w:cstheme="minorHAnsi"/>
@@ -40952,40 +41345,6 @@
         </w:rPr>
         <w:lastRenderedPageBreak/>
         <w:t>Papierprototypen</w:t>
-      </w:r>
-      <w:bookmarkEnd w:id="27"/>
-    </w:p>
-    <w:p>
-      <w:pPr>
-        <w:rPr>
-          <w:rFonts w:cstheme="minorHAnsi"/>
-        </w:rPr>
-      </w:pPr>
-    </w:p>
-    <w:p>
-      <w:pPr>
-        <w:rPr>
-          <w:rFonts w:cstheme="minorHAnsi"/>
-        </w:rPr>
-      </w:pPr>
-    </w:p>
-    <w:p>
-      <w:pPr>
-        <w:pStyle w:val="berschrift2"/>
-        <w:rPr>
-          <w:rFonts w:cstheme="minorHAnsi"/>
-          <w:color w:val="000000" w:themeColor="text1"/>
-        </w:rPr>
-      </w:pPr>
-      <w:bookmarkStart w:id="28" w:name="_Toc115257146"/>
-      <w:r>
-        <w:rPr>
-          <w:rFonts w:asciiTheme="minorHAnsi" w:hAnsiTheme="minorHAnsi" w:cstheme="minorHAnsi"/>
-          <w:color w:val="000000" w:themeColor="text1"/>
-          <w:sz w:val="32"/>
-          <w:szCs w:val="32"/>
-        </w:rPr>
-        <w:t>Strukturdiagramme (Komponenten- und Klassendiagramme)</w:t>
       </w:r>
       <w:bookmarkEnd w:id="28"/>
     </w:p>
@@ -41011,7 +41370,41 @@
           <w:color w:val="000000" w:themeColor="text1"/>
         </w:rPr>
       </w:pPr>
-      <w:bookmarkStart w:id="29" w:name="_Toc115257147"/>
+      <w:bookmarkStart w:id="29" w:name="_Toc115257146"/>
+      <w:r>
+        <w:rPr>
+          <w:rFonts w:asciiTheme="minorHAnsi" w:hAnsiTheme="minorHAnsi" w:cstheme="minorHAnsi"/>
+          <w:color w:val="000000" w:themeColor="text1"/>
+          <w:sz w:val="32"/>
+          <w:szCs w:val="32"/>
+        </w:rPr>
+        <w:t>Strukturdiagramme (Komponenten- und Klassendiagramme)</w:t>
+      </w:r>
+      <w:bookmarkEnd w:id="29"/>
+    </w:p>
+    <w:p>
+      <w:pPr>
+        <w:rPr>
+          <w:rFonts w:cstheme="minorHAnsi"/>
+        </w:rPr>
+      </w:pPr>
+    </w:p>
+    <w:p>
+      <w:pPr>
+        <w:rPr>
+          <w:rFonts w:cstheme="minorHAnsi"/>
+        </w:rPr>
+      </w:pPr>
+    </w:p>
+    <w:p>
+      <w:pPr>
+        <w:pStyle w:val="berschrift2"/>
+        <w:rPr>
+          <w:rFonts w:cstheme="minorHAnsi"/>
+          <w:color w:val="000000" w:themeColor="text1"/>
+        </w:rPr>
+      </w:pPr>
+      <w:bookmarkStart w:id="30" w:name="_Toc115257147"/>
       <w:r>
         <w:rPr>
           <w:rFonts w:asciiTheme="minorHAnsi" w:hAnsiTheme="minorHAnsi" w:cstheme="minorHAnsi"/>
@@ -41021,7 +41414,7 @@
         </w:rPr>
         <w:t>Verhaltensdiagramme (Kommunikationsdiagramme)</w:t>
       </w:r>
-      <w:bookmarkEnd w:id="29"/>
+      <w:bookmarkEnd w:id="30"/>
     </w:p>
     <w:p>
       <w:pPr>
@@ -41064,7 +41457,7 @@
           <w:szCs w:val="32"/>
         </w:rPr>
       </w:pPr>
-      <w:bookmarkStart w:id="30" w:name="_Toc115257148"/>
+      <w:bookmarkStart w:id="31" w:name="_Toc115257148"/>
       <w:r>
         <w:rPr>
           <w:rFonts w:asciiTheme="minorHAnsi" w:hAnsiTheme="minorHAnsi" w:cstheme="minorHAnsi"/>
@@ -41075,7 +41468,7 @@
         <w:lastRenderedPageBreak/>
         <w:t>Funktionalitätsplanung</w:t>
       </w:r>
-      <w:bookmarkEnd w:id="30"/>
+      <w:bookmarkEnd w:id="31"/>
     </w:p>
     <w:tbl>
       <w:tblPr>
@@ -42075,7 +42468,7 @@
           <w:szCs w:val="32"/>
         </w:rPr>
       </w:pPr>
-      <w:bookmarkStart w:id="31" w:name="_Toc115257149"/>
+      <w:bookmarkStart w:id="32" w:name="_Toc115257149"/>
       <w:r>
         <w:rPr>
           <w:rFonts w:asciiTheme="minorHAnsi" w:hAnsiTheme="minorHAnsi" w:cstheme="minorHAnsi"/>
@@ -42086,7 +42479,7 @@
         <w:lastRenderedPageBreak/>
         <w:t>Modultests</w:t>
       </w:r>
-      <w:bookmarkEnd w:id="31"/>
+      <w:bookmarkEnd w:id="32"/>
     </w:p>
     <w:p/>
     <w:tbl>
@@ -42292,7 +42685,7 @@
           <w:color w:val="000000" w:themeColor="text1"/>
         </w:rPr>
       </w:pPr>
-      <w:bookmarkStart w:id="32" w:name="_Toc115257150"/>
+      <w:bookmarkStart w:id="33" w:name="_Toc115257150"/>
       <w:r>
         <w:rPr>
           <w:rFonts w:asciiTheme="minorHAnsi" w:hAnsiTheme="minorHAnsi" w:cstheme="minorHAnsi"/>
@@ -42302,7 +42695,7 @@
         </w:rPr>
         <w:t>Systemtests</w:t>
       </w:r>
-      <w:bookmarkEnd w:id="32"/>
+      <w:bookmarkEnd w:id="33"/>
     </w:p>
     <w:p>
       <w:pPr>
@@ -43304,7 +43697,7 @@
           <w:szCs w:val="40"/>
         </w:rPr>
       </w:pPr>
-      <w:bookmarkStart w:id="33" w:name="_Toc115257151"/>
+      <w:bookmarkStart w:id="34" w:name="_Toc115257151"/>
       <w:r>
         <w:rPr>
           <w:rFonts w:asciiTheme="minorHAnsi" w:hAnsiTheme="minorHAnsi" w:cstheme="minorHAnsi"/>
@@ -43315,7 +43708,7 @@
         <w:lastRenderedPageBreak/>
         <w:t>Nutzerhandbuch</w:t>
       </w:r>
-      <w:bookmarkEnd w:id="33"/>
+      <w:bookmarkEnd w:id="34"/>
     </w:p>
     <w:p>
       <w:pPr>
@@ -43327,7 +43720,7 @@
           <w:szCs w:val="32"/>
         </w:rPr>
       </w:pPr>
-      <w:bookmarkStart w:id="34" w:name="_Toc115257152"/>
+      <w:bookmarkStart w:id="35" w:name="_Toc115257152"/>
       <w:r>
         <w:rPr>
           <w:rFonts w:asciiTheme="minorHAnsi" w:hAnsiTheme="minorHAnsi" w:cstheme="minorHAnsi"/>
@@ -43337,7 +43730,7 @@
         </w:rPr>
         <w:t>Technische Anforderungen</w:t>
       </w:r>
-      <w:bookmarkEnd w:id="34"/>
+      <w:bookmarkEnd w:id="35"/>
     </w:p>
     <w:p>
       <w:pPr>
@@ -43407,7 +43800,7 @@
           <w:szCs w:val="32"/>
         </w:rPr>
       </w:pPr>
-      <w:bookmarkStart w:id="35" w:name="_Toc115257153"/>
+      <w:bookmarkStart w:id="36" w:name="_Toc115257153"/>
       <w:r>
         <w:rPr>
           <w:rFonts w:asciiTheme="minorHAnsi" w:hAnsiTheme="minorHAnsi" w:cstheme="minorHAnsi"/>
@@ -43417,7 +43810,7 @@
         </w:rPr>
         <w:t>Installationsanleitung</w:t>
       </w:r>
-      <w:bookmarkEnd w:id="35"/>
+      <w:bookmarkEnd w:id="36"/>
     </w:p>
     <w:p>
       <w:pPr>
@@ -43532,7 +43925,7 @@
           <w:szCs w:val="32"/>
         </w:rPr>
       </w:pPr>
-      <w:bookmarkStart w:id="36" w:name="_Toc115257154"/>
+      <w:bookmarkStart w:id="37" w:name="_Toc115257154"/>
       <w:r>
         <w:rPr>
           <w:rFonts w:asciiTheme="minorHAnsi" w:hAnsiTheme="minorHAnsi" w:cstheme="minorHAnsi"/>
@@ -43542,7 +43935,7 @@
         </w:rPr>
         <w:t>Bedienungsanleitung</w:t>
       </w:r>
-      <w:bookmarkEnd w:id="36"/>
+      <w:bookmarkEnd w:id="37"/>
     </w:p>
     <w:p>
       <w:pPr>
@@ -43896,7 +44289,7 @@
     <w:p/>
     <w:p/>
     <w:sectPr>
-      <w:footerReference w:type="default" r:id="rId35"/>
+      <w:footerReference w:type="default" r:id="rId41"/>
       <w:pgSz w:w="11906" w:h="16838"/>
       <w:pgMar w:top="1417" w:right="1417" w:bottom="1134" w:left="1417" w:header="708" w:footer="708" w:gutter="0"/>
       <w:cols w:space="708"/>
@@ -43907,7 +44300,7 @@
 </file>
 
 <file path=word/endnotes.xml><?xml version="1.0" encoding="utf-8"?>
-<w:endnotes xmlns:wpc="http://schemas.microsoft.com/office/word/2010/wordprocessingCanvas" xmlns:cx="http://schemas.microsoft.com/office/drawing/2014/chartex" xmlns:cx1="http://schemas.microsoft.com/office/drawing/2015/9/8/chartex" xmlns:cx2="http://schemas.microsoft.com/office/drawing/2015/10/21/chartex" xmlns:cx3="http://schemas.microsoft.com/office/drawing/2016/5/9/chartex" xmlns:cx4="http://schemas.microsoft.com/office/drawing/2016/5/10/chartex" xmlns:cx5="http://schemas.microsoft.com/office/drawing/2016/5/11/chartex" xmlns:cx6="http://schemas.microsoft.com/office/drawing/2016/5/12/chartex" xmlns:cx7="http://schemas.microsoft.com/office/drawing/2016/5/13/chartex" xmlns:cx8="http://schemas.microsoft.com/office/drawing/2016/5/14/chartex" xmlns:mc="http://schemas.openxmlformats.org/markup-compatibility/2006" xmlns:aink="http://schemas.microsoft.com/office/drawing/2016/ink" xmlns:am3d="http://schemas.microsoft.com/office/drawing/2017/model3d" xmlns:o="urn:schemas-microsoft-com:office:office" xmlns:oel="http://schemas.microsoft.com/office/2019/extlst" xmlns:r="http://schemas.openxmlformats.org/officeDocument/2006/relationships" xmlns:m="http://schemas.openxmlformats.org/officeDocument/2006/math" xmlns:v="urn:schemas-microsoft-com:vml" xmlns:wp14="http://schemas.microsoft.com/office/word/2010/wordprocessingDrawing" xmlns:wp="http://schemas.openxmlformats.org/drawingml/2006/wordprocessingDrawing" xmlns:w10="urn:schemas-microsoft-com:office:word" xmlns:w="http://schemas.openxmlformats.org/wordprocessingml/2006/main" xmlns:w14="http://schemas.microsoft.com/office/word/2010/wordml" xmlns:w15="http://schemas.microsoft.com/office/word/2012/wordml" xmlns:w16cex="http://schemas.microsoft.com/office/word/2018/wordml/cex" xmlns:w16cid="http://schemas.microsoft.com/office/word/2016/wordml/cid" xmlns:w16="http://schemas.microsoft.com/office/word/2018/wordml" xmlns:w16sdtdh="http://schemas.microsoft.com/office/word/2020/wordml/sdtdatahash" xmlns:w16se="http://schemas.microsoft.com/office/word/2015/wordml/symex" xmlns:wpg="http://schemas.microsoft.com/office/word/2010/wordprocessingGroup" xmlns:wpi="http://schemas.microsoft.com/office/word/2010/wordprocessingInk" xmlns:wne="http://schemas.microsoft.com/office/word/2006/wordml" xmlns:wps="http://schemas.microsoft.com/office/word/2010/wordprocessingShape" mc:Ignorable="w14 w15 w16se w16cid w16 w16cex w16sdtdh wp14">
+<w:endnotes xmlns:wpc="http://schemas.microsoft.com/office/word/2010/wordprocessingCanvas" xmlns:cx="http://schemas.microsoft.com/office/drawing/2014/chartex" xmlns:mc="http://schemas.openxmlformats.org/markup-compatibility/2006" xmlns:o="urn:schemas-microsoft-com:office:office" xmlns:r="http://schemas.openxmlformats.org/officeDocument/2006/relationships" xmlns:m="http://schemas.openxmlformats.org/officeDocument/2006/math" xmlns:v="urn:schemas-microsoft-com:vml" xmlns:wp14="http://schemas.microsoft.com/office/word/2010/wordprocessingDrawing" xmlns:wp="http://schemas.openxmlformats.org/drawingml/2006/wordprocessingDrawing" xmlns:w10="urn:schemas-microsoft-com:office:word" xmlns:w="http://schemas.openxmlformats.org/wordprocessingml/2006/main" xmlns:w14="http://schemas.microsoft.com/office/word/2010/wordml" xmlns:w15="http://schemas.microsoft.com/office/word/2012/wordml" xmlns:w16se="http://schemas.microsoft.com/office/word/2015/wordml/symex" xmlns:wpg="http://schemas.microsoft.com/office/word/2010/wordprocessingGroup" xmlns:wpi="http://schemas.microsoft.com/office/word/2010/wordprocessingInk" xmlns:wne="http://schemas.microsoft.com/office/word/2006/wordml" xmlns:wps="http://schemas.microsoft.com/office/word/2010/wordprocessingShape" mc:Ignorable="w14 w15 w16se wp14">
   <w:endnote w:type="separator" w:id="-1">
     <w:p>
       <w:pPr>
@@ -43932,7 +44325,7 @@
 </file>
 
 <file path=word/footer1.xml><?xml version="1.0" encoding="utf-8"?>
-<w:ftr xmlns:wpc="http://schemas.microsoft.com/office/word/2010/wordprocessingCanvas" xmlns:cx="http://schemas.microsoft.com/office/drawing/2014/chartex" xmlns:cx1="http://schemas.microsoft.com/office/drawing/2015/9/8/chartex" xmlns:cx2="http://schemas.microsoft.com/office/drawing/2015/10/21/chartex" xmlns:cx3="http://schemas.microsoft.com/office/drawing/2016/5/9/chartex" xmlns:cx4="http://schemas.microsoft.com/office/drawing/2016/5/10/chartex" xmlns:cx5="http://schemas.microsoft.com/office/drawing/2016/5/11/chartex" xmlns:cx6="http://schemas.microsoft.com/office/drawing/2016/5/12/chartex" xmlns:cx7="http://schemas.microsoft.com/office/drawing/2016/5/13/chartex" xmlns:cx8="http://schemas.microsoft.com/office/drawing/2016/5/14/chartex" xmlns:mc="http://schemas.openxmlformats.org/markup-compatibility/2006" xmlns:aink="http://schemas.microsoft.com/office/drawing/2016/ink" xmlns:am3d="http://schemas.microsoft.com/office/drawing/2017/model3d" xmlns:o="urn:schemas-microsoft-com:office:office" xmlns:oel="http://schemas.microsoft.com/office/2019/extlst" xmlns:r="http://schemas.openxmlformats.org/officeDocument/2006/relationships" xmlns:m="http://schemas.openxmlformats.org/officeDocument/2006/math" xmlns:v="urn:schemas-microsoft-com:vml" xmlns:wp14="http://schemas.microsoft.com/office/word/2010/wordprocessingDrawing" xmlns:wp="http://schemas.openxmlformats.org/drawingml/2006/wordprocessingDrawing" xmlns:w10="urn:schemas-microsoft-com:office:word" xmlns:w="http://schemas.openxmlformats.org/wordprocessingml/2006/main" xmlns:w14="http://schemas.microsoft.com/office/word/2010/wordml" xmlns:w15="http://schemas.microsoft.com/office/word/2012/wordml" xmlns:w16cex="http://schemas.microsoft.com/office/word/2018/wordml/cex" xmlns:w16cid="http://schemas.microsoft.com/office/word/2016/wordml/cid" xmlns:w16="http://schemas.microsoft.com/office/word/2018/wordml" xmlns:w16sdtdh="http://schemas.microsoft.com/office/word/2020/wordml/sdtdatahash" xmlns:w16se="http://schemas.microsoft.com/office/word/2015/wordml/symex" xmlns:wpg="http://schemas.microsoft.com/office/word/2010/wordprocessingGroup" xmlns:wpi="http://schemas.microsoft.com/office/word/2010/wordprocessingInk" xmlns:wne="http://schemas.microsoft.com/office/word/2006/wordml" xmlns:wps="http://schemas.microsoft.com/office/word/2010/wordprocessingShape" mc:Ignorable="w14 w15 w16se w16cid w16 w16cex w16sdtdh wp14">
+<w:ftr xmlns:wpc="http://schemas.microsoft.com/office/word/2010/wordprocessingCanvas" xmlns:cx="http://schemas.microsoft.com/office/drawing/2014/chartex" xmlns:mc="http://schemas.openxmlformats.org/markup-compatibility/2006" xmlns:o="urn:schemas-microsoft-com:office:office" xmlns:r="http://schemas.openxmlformats.org/officeDocument/2006/relationships" xmlns:m="http://schemas.openxmlformats.org/officeDocument/2006/math" xmlns:v="urn:schemas-microsoft-com:vml" xmlns:wp14="http://schemas.microsoft.com/office/word/2010/wordprocessingDrawing" xmlns:wp="http://schemas.openxmlformats.org/drawingml/2006/wordprocessingDrawing" xmlns:w10="urn:schemas-microsoft-com:office:word" xmlns:w="http://schemas.openxmlformats.org/wordprocessingml/2006/main" xmlns:w14="http://schemas.microsoft.com/office/word/2010/wordml" xmlns:w15="http://schemas.microsoft.com/office/word/2012/wordml" xmlns:w16se="http://schemas.microsoft.com/office/word/2015/wordml/symex" xmlns:wpg="http://schemas.microsoft.com/office/word/2010/wordprocessingGroup" xmlns:wpi="http://schemas.microsoft.com/office/word/2010/wordprocessingInk" xmlns:wne="http://schemas.microsoft.com/office/word/2006/wordml" xmlns:wps="http://schemas.microsoft.com/office/word/2010/wordprocessingShape" mc:Ignorable="w14 w15 w16se wp14">
   <w:sdt>
     <w:sdtPr>
       <w:id w:val="-1546528171"/>
@@ -43941,56 +44334,7 @@
         <w:docPartUnique/>
       </w:docPartObj>
     </w:sdtPr>
-    <w:sdtContent>
-      <w:p>
-        <w:pPr>
-          <w:pStyle w:val="Fuzeile"/>
-          <w:jc w:val="center"/>
-        </w:pPr>
-        <w:r>
-          <w:fldChar w:fldCharType="begin"/>
-        </w:r>
-        <w:r>
-          <w:instrText>PAGE   \* MERGEFORMAT</w:instrText>
-        </w:r>
-        <w:r>
-          <w:fldChar w:fldCharType="separate"/>
-        </w:r>
-        <w:r>
-          <w:rPr>
-            <w:noProof/>
-          </w:rPr>
-          <w:t>14</w:t>
-        </w:r>
-        <w:r>
-          <w:fldChar w:fldCharType="end"/>
-        </w:r>
-      </w:p>
-    </w:sdtContent>
-  </w:sdt>
-  <w:p>
-    <w:pPr>
-      <w:pStyle w:val="Fuzeile"/>
-      <w:jc w:val="right"/>
-      <w:rPr>
-        <w:sz w:val="16"/>
-        <w:szCs w:val="16"/>
-      </w:rPr>
-    </w:pPr>
-  </w:p>
-</w:ftr>
-</file>
-
-<file path=word/footer2.xml><?xml version="1.0" encoding="utf-8"?>
-<w:ftr xmlns:wpc="http://schemas.microsoft.com/office/word/2010/wordprocessingCanvas" xmlns:cx="http://schemas.microsoft.com/office/drawing/2014/chartex" xmlns:cx1="http://schemas.microsoft.com/office/drawing/2015/9/8/chartex" xmlns:cx2="http://schemas.microsoft.com/office/drawing/2015/10/21/chartex" xmlns:cx3="http://schemas.microsoft.com/office/drawing/2016/5/9/chartex" xmlns:cx4="http://schemas.microsoft.com/office/drawing/2016/5/10/chartex" xmlns:cx5="http://schemas.microsoft.com/office/drawing/2016/5/11/chartex" xmlns:cx6="http://schemas.microsoft.com/office/drawing/2016/5/12/chartex" xmlns:cx7="http://schemas.microsoft.com/office/drawing/2016/5/13/chartex" xmlns:cx8="http://schemas.microsoft.com/office/drawing/2016/5/14/chartex" xmlns:mc="http://schemas.openxmlformats.org/markup-compatibility/2006" xmlns:aink="http://schemas.microsoft.com/office/drawing/2016/ink" xmlns:am3d="http://schemas.microsoft.com/office/drawing/2017/model3d" xmlns:o="urn:schemas-microsoft-com:office:office" xmlns:oel="http://schemas.microsoft.com/office/2019/extlst" xmlns:r="http://schemas.openxmlformats.org/officeDocument/2006/relationships" xmlns:m="http://schemas.openxmlformats.org/officeDocument/2006/math" xmlns:v="urn:schemas-microsoft-com:vml" xmlns:wp14="http://schemas.microsoft.com/office/word/2010/wordprocessingDrawing" xmlns:wp="http://schemas.openxmlformats.org/drawingml/2006/wordprocessingDrawing" xmlns:w10="urn:schemas-microsoft-com:office:word" xmlns:w="http://schemas.openxmlformats.org/wordprocessingml/2006/main" xmlns:w14="http://schemas.microsoft.com/office/word/2010/wordml" xmlns:w15="http://schemas.microsoft.com/office/word/2012/wordml" xmlns:w16cex="http://schemas.microsoft.com/office/word/2018/wordml/cex" xmlns:w16cid="http://schemas.microsoft.com/office/word/2016/wordml/cid" xmlns:w16="http://schemas.microsoft.com/office/word/2018/wordml" xmlns:w16sdtdh="http://schemas.microsoft.com/office/word/2020/wordml/sdtdatahash" xmlns:w16se="http://schemas.microsoft.com/office/word/2015/wordml/symex" xmlns:wpg="http://schemas.microsoft.com/office/word/2010/wordprocessingGroup" xmlns:wpi="http://schemas.microsoft.com/office/word/2010/wordprocessingInk" xmlns:wne="http://schemas.microsoft.com/office/word/2006/wordml" xmlns:wps="http://schemas.microsoft.com/office/word/2010/wordprocessingShape" mc:Ignorable="w14 w15 w16se w16cid w16 w16cex w16sdtdh wp14">
-  <w:sdt>
-    <w:sdtPr>
-      <w:id w:val="-610359723"/>
-      <w:docPartObj>
-        <w:docPartGallery w:val="Page Numbers (Bottom of Page)"/>
-        <w:docPartUnique/>
-      </w:docPartObj>
-    </w:sdtPr>
+    <w:sdtEndPr/>
     <w:sdtContent>
       <w:p>
         <w:pPr>
@@ -44028,12 +44372,63 @@
       </w:rPr>
     </w:pPr>
   </w:p>
+</w:ftr>
+</file>
+
+<file path=word/footer2.xml><?xml version="1.0" encoding="utf-8"?>
+<w:ftr xmlns:wpc="http://schemas.microsoft.com/office/word/2010/wordprocessingCanvas" xmlns:cx="http://schemas.microsoft.com/office/drawing/2014/chartex" xmlns:mc="http://schemas.openxmlformats.org/markup-compatibility/2006" xmlns:o="urn:schemas-microsoft-com:office:office" xmlns:r="http://schemas.openxmlformats.org/officeDocument/2006/relationships" xmlns:m="http://schemas.openxmlformats.org/officeDocument/2006/math" xmlns:v="urn:schemas-microsoft-com:vml" xmlns:wp14="http://schemas.microsoft.com/office/word/2010/wordprocessingDrawing" xmlns:wp="http://schemas.openxmlformats.org/drawingml/2006/wordprocessingDrawing" xmlns:w10="urn:schemas-microsoft-com:office:word" xmlns:w="http://schemas.openxmlformats.org/wordprocessingml/2006/main" xmlns:w14="http://schemas.microsoft.com/office/word/2010/wordml" xmlns:w15="http://schemas.microsoft.com/office/word/2012/wordml" xmlns:w16se="http://schemas.microsoft.com/office/word/2015/wordml/symex" xmlns:wpg="http://schemas.microsoft.com/office/word/2010/wordprocessingGroup" xmlns:wpi="http://schemas.microsoft.com/office/word/2010/wordprocessingInk" xmlns:wne="http://schemas.microsoft.com/office/word/2006/wordml" xmlns:wps="http://schemas.microsoft.com/office/word/2010/wordprocessingShape" mc:Ignorable="w14 w15 w16se wp14">
+  <w:sdt>
+    <w:sdtPr>
+      <w:id w:val="-610359723"/>
+      <w:docPartObj>
+        <w:docPartGallery w:val="Page Numbers (Bottom of Page)"/>
+        <w:docPartUnique/>
+      </w:docPartObj>
+    </w:sdtPr>
+    <w:sdtEndPr/>
+    <w:sdtContent>
+      <w:p>
+        <w:pPr>
+          <w:pStyle w:val="Fuzeile"/>
+          <w:jc w:val="center"/>
+        </w:pPr>
+        <w:r>
+          <w:fldChar w:fldCharType="begin"/>
+        </w:r>
+        <w:r>
+          <w:instrText>PAGE   \* MERGEFORMAT</w:instrText>
+        </w:r>
+        <w:r>
+          <w:fldChar w:fldCharType="separate"/>
+        </w:r>
+        <w:r>
+          <w:rPr>
+            <w:noProof/>
+          </w:rPr>
+          <w:t>39</w:t>
+        </w:r>
+        <w:r>
+          <w:fldChar w:fldCharType="end"/>
+        </w:r>
+      </w:p>
+    </w:sdtContent>
+  </w:sdt>
+  <w:p>
+    <w:pPr>
+      <w:pStyle w:val="Fuzeile"/>
+      <w:jc w:val="right"/>
+      <w:rPr>
+        <w:sz w:val="16"/>
+        <w:szCs w:val="16"/>
+      </w:rPr>
+    </w:pPr>
+  </w:p>
   <w:p/>
 </w:ftr>
 </file>
 
 <file path=word/footnotes.xml><?xml version="1.0" encoding="utf-8"?>
-<w:footnotes xmlns:wpc="http://schemas.microsoft.com/office/word/2010/wordprocessingCanvas" xmlns:cx="http://schemas.microsoft.com/office/drawing/2014/chartex" xmlns:cx1="http://schemas.microsoft.com/office/drawing/2015/9/8/chartex" xmlns:cx2="http://schemas.microsoft.com/office/drawing/2015/10/21/chartex" xmlns:cx3="http://schemas.microsoft.com/office/drawing/2016/5/9/chartex" xmlns:cx4="http://schemas.microsoft.com/office/drawing/2016/5/10/chartex" xmlns:cx5="http://schemas.microsoft.com/office/drawing/2016/5/11/chartex" xmlns:cx6="http://schemas.microsoft.com/office/drawing/2016/5/12/chartex" xmlns:cx7="http://schemas.microsoft.com/office/drawing/2016/5/13/chartex" xmlns:cx8="http://schemas.microsoft.com/office/drawing/2016/5/14/chartex" xmlns:mc="http://schemas.openxmlformats.org/markup-compatibility/2006" xmlns:aink="http://schemas.microsoft.com/office/drawing/2016/ink" xmlns:am3d="http://schemas.microsoft.com/office/drawing/2017/model3d" xmlns:o="urn:schemas-microsoft-com:office:office" xmlns:oel="http://schemas.microsoft.com/office/2019/extlst" xmlns:r="http://schemas.openxmlformats.org/officeDocument/2006/relationships" xmlns:m="http://schemas.openxmlformats.org/officeDocument/2006/math" xmlns:v="urn:schemas-microsoft-com:vml" xmlns:wp14="http://schemas.microsoft.com/office/word/2010/wordprocessingDrawing" xmlns:wp="http://schemas.openxmlformats.org/drawingml/2006/wordprocessingDrawing" xmlns:w10="urn:schemas-microsoft-com:office:word" xmlns:w="http://schemas.openxmlformats.org/wordprocessingml/2006/main" xmlns:w14="http://schemas.microsoft.com/office/word/2010/wordml" xmlns:w15="http://schemas.microsoft.com/office/word/2012/wordml" xmlns:w16cex="http://schemas.microsoft.com/office/word/2018/wordml/cex" xmlns:w16cid="http://schemas.microsoft.com/office/word/2016/wordml/cid" xmlns:w16="http://schemas.microsoft.com/office/word/2018/wordml" xmlns:w16sdtdh="http://schemas.microsoft.com/office/word/2020/wordml/sdtdatahash" xmlns:w16se="http://schemas.microsoft.com/office/word/2015/wordml/symex" xmlns:wpg="http://schemas.microsoft.com/office/word/2010/wordprocessingGroup" xmlns:wpi="http://schemas.microsoft.com/office/word/2010/wordprocessingInk" xmlns:wne="http://schemas.microsoft.com/office/word/2006/wordml" xmlns:wps="http://schemas.microsoft.com/office/word/2010/wordprocessingShape" mc:Ignorable="w14 w15 w16se w16cid w16 w16cex w16sdtdh wp14">
+<w:footnotes xmlns:wpc="http://schemas.microsoft.com/office/word/2010/wordprocessingCanvas" xmlns:cx="http://schemas.microsoft.com/office/drawing/2014/chartex" xmlns:mc="http://schemas.openxmlformats.org/markup-compatibility/2006" xmlns:o="urn:schemas-microsoft-com:office:office" xmlns:r="http://schemas.openxmlformats.org/officeDocument/2006/relationships" xmlns:m="http://schemas.openxmlformats.org/officeDocument/2006/math" xmlns:v="urn:schemas-microsoft-com:vml" xmlns:wp14="http://schemas.microsoft.com/office/word/2010/wordprocessingDrawing" xmlns:wp="http://schemas.openxmlformats.org/drawingml/2006/wordprocessingDrawing" xmlns:w10="urn:schemas-microsoft-com:office:word" xmlns:w="http://schemas.openxmlformats.org/wordprocessingml/2006/main" xmlns:w14="http://schemas.microsoft.com/office/word/2010/wordml" xmlns:w15="http://schemas.microsoft.com/office/word/2012/wordml" xmlns:w16se="http://schemas.microsoft.com/office/word/2015/wordml/symex" xmlns:wpg="http://schemas.microsoft.com/office/word/2010/wordprocessingGroup" xmlns:wpi="http://schemas.microsoft.com/office/word/2010/wordprocessingInk" xmlns:wne="http://schemas.microsoft.com/office/word/2006/wordml" xmlns:wps="http://schemas.microsoft.com/office/word/2010/wordprocessingShape" mc:Ignorable="w14 w15 w16se wp14">
   <w:footnote w:type="separator" w:id="-1">
     <w:p>
       <w:pPr>
@@ -44058,7 +44453,7 @@
 </file>
 
 <file path=word/numbering.xml><?xml version="1.0" encoding="utf-8"?>
-<w:numbering xmlns:wpc="http://schemas.microsoft.com/office/word/2010/wordprocessingCanvas" xmlns:cx="http://schemas.microsoft.com/office/drawing/2014/chartex" xmlns:cx1="http://schemas.microsoft.com/office/drawing/2015/9/8/chartex" xmlns:cx2="http://schemas.microsoft.com/office/drawing/2015/10/21/chartex" xmlns:cx3="http://schemas.microsoft.com/office/drawing/2016/5/9/chartex" xmlns:cx4="http://schemas.microsoft.com/office/drawing/2016/5/10/chartex" xmlns:cx5="http://schemas.microsoft.com/office/drawing/2016/5/11/chartex" xmlns:cx6="http://schemas.microsoft.com/office/drawing/2016/5/12/chartex" xmlns:cx7="http://schemas.microsoft.com/office/drawing/2016/5/13/chartex" xmlns:cx8="http://schemas.microsoft.com/office/drawing/2016/5/14/chartex" xmlns:mc="http://schemas.openxmlformats.org/markup-compatibility/2006" xmlns:aink="http://schemas.microsoft.com/office/drawing/2016/ink" xmlns:am3d="http://schemas.microsoft.com/office/drawing/2017/model3d" xmlns:o="urn:schemas-microsoft-com:office:office" xmlns:oel="http://schemas.microsoft.com/office/2019/extlst" xmlns:r="http://schemas.openxmlformats.org/officeDocument/2006/relationships" xmlns:m="http://schemas.openxmlformats.org/officeDocument/2006/math" xmlns:v="urn:schemas-microsoft-com:vml" xmlns:wp14="http://schemas.microsoft.com/office/word/2010/wordprocessingDrawing" xmlns:wp="http://schemas.openxmlformats.org/drawingml/2006/wordprocessingDrawing" xmlns:w10="urn:schemas-microsoft-com:office:word" xmlns:w="http://schemas.openxmlformats.org/wordprocessingml/2006/main" xmlns:w14="http://schemas.microsoft.com/office/word/2010/wordml" xmlns:w15="http://schemas.microsoft.com/office/word/2012/wordml" xmlns:w16cex="http://schemas.microsoft.com/office/word/2018/wordml/cex" xmlns:w16cid="http://schemas.microsoft.com/office/word/2016/wordml/cid" xmlns:w16="http://schemas.microsoft.com/office/word/2018/wordml" xmlns:w16sdtdh="http://schemas.microsoft.com/office/word/2020/wordml/sdtdatahash" xmlns:w16se="http://schemas.microsoft.com/office/word/2015/wordml/symex" xmlns:wpg="http://schemas.microsoft.com/office/word/2010/wordprocessingGroup" xmlns:wpi="http://schemas.microsoft.com/office/word/2010/wordprocessingInk" xmlns:wne="http://schemas.microsoft.com/office/word/2006/wordml" xmlns:wps="http://schemas.microsoft.com/office/word/2010/wordprocessingShape" mc:Ignorable="w14 w15 w16se w16cid w16 w16cex w16sdtdh wp14">
+<w:numbering xmlns:wpc="http://schemas.microsoft.com/office/word/2010/wordprocessingCanvas" xmlns:cx="http://schemas.microsoft.com/office/drawing/2014/chartex" xmlns:mc="http://schemas.openxmlformats.org/markup-compatibility/2006" xmlns:o="urn:schemas-microsoft-com:office:office" xmlns:r="http://schemas.openxmlformats.org/officeDocument/2006/relationships" xmlns:m="http://schemas.openxmlformats.org/officeDocument/2006/math" xmlns:v="urn:schemas-microsoft-com:vml" xmlns:wp14="http://schemas.microsoft.com/office/word/2010/wordprocessingDrawing" xmlns:wp="http://schemas.openxmlformats.org/drawingml/2006/wordprocessingDrawing" xmlns:w10="urn:schemas-microsoft-com:office:word" xmlns:w="http://schemas.openxmlformats.org/wordprocessingml/2006/main" xmlns:w14="http://schemas.microsoft.com/office/word/2010/wordml" xmlns:w15="http://schemas.microsoft.com/office/word/2012/wordml" xmlns:w16se="http://schemas.microsoft.com/office/word/2015/wordml/symex" xmlns:wpg="http://schemas.microsoft.com/office/word/2010/wordprocessingGroup" xmlns:wpi="http://schemas.microsoft.com/office/word/2010/wordprocessingInk" xmlns:wne="http://schemas.microsoft.com/office/word/2006/wordml" xmlns:wps="http://schemas.microsoft.com/office/word/2010/wordprocessingShape" mc:Ignorable="w14 w15 w16se wp14">
   <w:abstractNum w:abstractNumId="0" w15:restartNumberingAfterBreak="0">
     <w:nsid w:val="098F5FE7"/>
     <w:multiLevelType w:val="multilevel"/>
@@ -44953,38 +45348,38 @@
       </w:rPr>
     </w:lvl>
   </w:abstractNum>
-  <w:num w:numId="1" w16cid:durableId="26368833">
+  <w:num w:numId="1">
     <w:abstractNumId w:val="8"/>
   </w:num>
-  <w:num w:numId="2" w16cid:durableId="574172331">
+  <w:num w:numId="2">
     <w:abstractNumId w:val="3"/>
   </w:num>
-  <w:num w:numId="3" w16cid:durableId="312024881">
+  <w:num w:numId="3">
     <w:abstractNumId w:val="4"/>
   </w:num>
-  <w:num w:numId="4" w16cid:durableId="1382942159">
+  <w:num w:numId="4">
     <w:abstractNumId w:val="7"/>
   </w:num>
-  <w:num w:numId="5" w16cid:durableId="1451391006">
+  <w:num w:numId="5">
     <w:abstractNumId w:val="5"/>
   </w:num>
-  <w:num w:numId="6" w16cid:durableId="568462550">
+  <w:num w:numId="6">
     <w:abstractNumId w:val="1"/>
   </w:num>
-  <w:num w:numId="7" w16cid:durableId="843936370">
+  <w:num w:numId="7">
     <w:abstractNumId w:val="6"/>
   </w:num>
-  <w:num w:numId="8" w16cid:durableId="102773403">
+  <w:num w:numId="8">
     <w:abstractNumId w:val="2"/>
   </w:num>
-  <w:num w:numId="9" w16cid:durableId="880749738">
+  <w:num w:numId="9">
     <w:abstractNumId w:val="0"/>
   </w:num>
 </w:numbering>
 </file>
 
 <file path=word/styles.xml><?xml version="1.0" encoding="utf-8"?>
-<w:styles xmlns:mc="http://schemas.openxmlformats.org/markup-compatibility/2006" xmlns:r="http://schemas.openxmlformats.org/officeDocument/2006/relationships" xmlns:w="http://schemas.openxmlformats.org/wordprocessingml/2006/main" xmlns:w14="http://schemas.microsoft.com/office/word/2010/wordml" xmlns:w15="http://schemas.microsoft.com/office/word/2012/wordml" xmlns:w16cex="http://schemas.microsoft.com/office/word/2018/wordml/cex" xmlns:w16cid="http://schemas.microsoft.com/office/word/2016/wordml/cid" xmlns:w16="http://schemas.microsoft.com/office/word/2018/wordml" xmlns:w16sdtdh="http://schemas.microsoft.com/office/word/2020/wordml/sdtdatahash" xmlns:w16se="http://schemas.microsoft.com/office/word/2015/wordml/symex" mc:Ignorable="w14 w15 w16se w16cid w16 w16cex w16sdtdh">
+<w:styles xmlns:mc="http://schemas.openxmlformats.org/markup-compatibility/2006" xmlns:r="http://schemas.openxmlformats.org/officeDocument/2006/relationships" xmlns:w="http://schemas.openxmlformats.org/wordprocessingml/2006/main" xmlns:w14="http://schemas.microsoft.com/office/word/2010/wordml" xmlns:w15="http://schemas.microsoft.com/office/word/2012/wordml" xmlns:w16se="http://schemas.microsoft.com/office/word/2015/wordml/symex" mc:Ignorable="w14 w15 w16se">
   <w:docDefaults>
     <w:rPrDefault>
       <w:rPr>
@@ -45000,7 +45395,7 @@
       </w:pPr>
     </w:pPrDefault>
   </w:docDefaults>
-  <w:latentStyles w:defLockedState="0" w:defUIPriority="99" w:defSemiHidden="0" w:defUnhideWhenUsed="0" w:defQFormat="0" w:count="376">
+  <w:latentStyles w:defLockedState="0" w:defUIPriority="99" w:defSemiHidden="0" w:defUnhideWhenUsed="0" w:defQFormat="0" w:count="371">
     <w:lsdException w:name="Normal" w:uiPriority="0" w:qFormat="1"/>
     <w:lsdException w:name="heading 1" w:uiPriority="9" w:qFormat="1"/>
     <w:lsdException w:name="heading 2" w:semiHidden="1" w:uiPriority="9" w:unhideWhenUsed="1" w:qFormat="1"/>
@@ -45372,11 +45767,6 @@
     <w:lsdException w:name="List Table 5 Dark Accent 6" w:uiPriority="50"/>
     <w:lsdException w:name="List Table 6 Colorful Accent 6" w:uiPriority="51"/>
     <w:lsdException w:name="List Table 7 Colorful Accent 6" w:uiPriority="52"/>
-    <w:lsdException w:name="Mention" w:semiHidden="1" w:unhideWhenUsed="1"/>
-    <w:lsdException w:name="Smart Hyperlink" w:semiHidden="1" w:unhideWhenUsed="1"/>
-    <w:lsdException w:name="Hashtag" w:semiHidden="1" w:unhideWhenUsed="1"/>
-    <w:lsdException w:name="Unresolved Mention" w:semiHidden="1" w:unhideWhenUsed="1"/>
-    <w:lsdException w:name="Smart Link" w:semiHidden="1" w:unhideWhenUsed="1"/>
   </w:latentStyles>
   <w:style w:type="paragraph" w:default="1" w:styleId="Standard">
     <w:name w:val="Normal"/>
@@ -46423,7 +46813,7 @@
 </file>
 
 <file path=customXml/itemProps1.xml><?xml version="1.0" encoding="utf-8"?>
-<ds:datastoreItem xmlns:ds="http://schemas.openxmlformats.org/officeDocument/2006/customXml" ds:itemID="{CC2C5059-07C3-4B57-B7FC-DA5403495DFB}">
+<ds:datastoreItem xmlns:ds="http://schemas.openxmlformats.org/officeDocument/2006/customXml" ds:itemID="{175C5B99-72DA-42CF-8424-6E9965EA00A0}">
   <ds:schemaRefs>
     <ds:schemaRef ds:uri="http://schemas.openxmlformats.org/officeDocument/2006/bibliography"/>
   </ds:schemaRefs>

</xml_diff>

<commit_message>
Added frontend class diagramms (Zyklus 2)
</commit_message>
<xml_diff>
--- a/Projektmappe_Gruppe_F.docx
+++ b/Projektmappe_Gruppe_F.docx
@@ -1,6 +1,6 @@
 
 <file path=word/document.xml><?xml version="1.0" encoding="utf-8"?>
-<w:document xmlns:wpc="http://schemas.microsoft.com/office/word/2010/wordprocessingCanvas" xmlns:cx="http://schemas.microsoft.com/office/drawing/2014/chartex" xmlns:mc="http://schemas.openxmlformats.org/markup-compatibility/2006" xmlns:o="urn:schemas-microsoft-com:office:office" xmlns:r="http://schemas.openxmlformats.org/officeDocument/2006/relationships" xmlns:m="http://schemas.openxmlformats.org/officeDocument/2006/math" xmlns:v="urn:schemas-microsoft-com:vml" xmlns:wp14="http://schemas.microsoft.com/office/word/2010/wordprocessingDrawing" xmlns:wp="http://schemas.openxmlformats.org/drawingml/2006/wordprocessingDrawing" xmlns:w10="urn:schemas-microsoft-com:office:word" xmlns:w="http://schemas.openxmlformats.org/wordprocessingml/2006/main" xmlns:w14="http://schemas.microsoft.com/office/word/2010/wordml" xmlns:w15="http://schemas.microsoft.com/office/word/2012/wordml" xmlns:w16se="http://schemas.microsoft.com/office/word/2015/wordml/symex" xmlns:wpg="http://schemas.microsoft.com/office/word/2010/wordprocessingGroup" xmlns:wpi="http://schemas.microsoft.com/office/word/2010/wordprocessingInk" xmlns:wne="http://schemas.microsoft.com/office/word/2006/wordml" xmlns:wps="http://schemas.microsoft.com/office/word/2010/wordprocessingShape" mc:Ignorable="w14 w15 w16se wp14">
+<w:document xmlns:wpc="http://schemas.microsoft.com/office/word/2010/wordprocessingCanvas" xmlns:cx="http://schemas.microsoft.com/office/drawing/2014/chartex" xmlns:cx1="http://schemas.microsoft.com/office/drawing/2015/9/8/chartex" xmlns:cx2="http://schemas.microsoft.com/office/drawing/2015/10/21/chartex" xmlns:cx3="http://schemas.microsoft.com/office/drawing/2016/5/9/chartex" xmlns:cx4="http://schemas.microsoft.com/office/drawing/2016/5/10/chartex" xmlns:cx5="http://schemas.microsoft.com/office/drawing/2016/5/11/chartex" xmlns:cx6="http://schemas.microsoft.com/office/drawing/2016/5/12/chartex" xmlns:cx7="http://schemas.microsoft.com/office/drawing/2016/5/13/chartex" xmlns:cx8="http://schemas.microsoft.com/office/drawing/2016/5/14/chartex" xmlns:mc="http://schemas.openxmlformats.org/markup-compatibility/2006" xmlns:aink="http://schemas.microsoft.com/office/drawing/2016/ink" xmlns:am3d="http://schemas.microsoft.com/office/drawing/2017/model3d" xmlns:o="urn:schemas-microsoft-com:office:office" xmlns:oel="http://schemas.microsoft.com/office/2019/extlst" xmlns:r="http://schemas.openxmlformats.org/officeDocument/2006/relationships" xmlns:m="http://schemas.openxmlformats.org/officeDocument/2006/math" xmlns:v="urn:schemas-microsoft-com:vml" xmlns:wp14="http://schemas.microsoft.com/office/word/2010/wordprocessingDrawing" xmlns:wp="http://schemas.openxmlformats.org/drawingml/2006/wordprocessingDrawing" xmlns:w10="urn:schemas-microsoft-com:office:word" xmlns:w="http://schemas.openxmlformats.org/wordprocessingml/2006/main" xmlns:w14="http://schemas.microsoft.com/office/word/2010/wordml" xmlns:w15="http://schemas.microsoft.com/office/word/2012/wordml" xmlns:w16cex="http://schemas.microsoft.com/office/word/2018/wordml/cex" xmlns:w16cid="http://schemas.microsoft.com/office/word/2016/wordml/cid" xmlns:w16="http://schemas.microsoft.com/office/word/2018/wordml" xmlns:w16sdtdh="http://schemas.microsoft.com/office/word/2020/wordml/sdtdatahash" xmlns:w16se="http://schemas.microsoft.com/office/word/2015/wordml/symex" xmlns:wpg="http://schemas.microsoft.com/office/word/2010/wordprocessingGroup" xmlns:wpi="http://schemas.microsoft.com/office/word/2010/wordprocessingInk" xmlns:wne="http://schemas.microsoft.com/office/word/2006/wordml" xmlns:wps="http://schemas.microsoft.com/office/word/2010/wordprocessingShape" mc:Ignorable="w14 w15 w16se w16cid w16 w16cex w16sdtdh wp14">
   <w:body>
     <w:p>
       <w:pPr>
@@ -10,12 +10,14 @@
           <w:rFonts w:asciiTheme="minorHAnsi" w:hAnsiTheme="minorHAnsi" w:cstheme="minorHAnsi"/>
         </w:rPr>
       </w:pPr>
+      <w:proofErr w:type="gramStart"/>
       <w:r>
         <w:rPr>
           <w:rFonts w:asciiTheme="minorHAnsi" w:hAnsiTheme="minorHAnsi" w:cstheme="minorHAnsi"/>
         </w:rPr>
         <w:t>SEP Projektmappe</w:t>
       </w:r>
+      <w:proofErr w:type="gramEnd"/>
     </w:p>
     <w:p>
       <w:pPr>
@@ -173,8 +175,16 @@
         <w:rPr>
           <w:rFonts w:cstheme="minorHAnsi"/>
         </w:rPr>
-        <w:t>Can Kalafat</w:t>
+        <w:t xml:space="preserve">Can </w:t>
       </w:r>
+      <w:proofErr w:type="spellStart"/>
+      <w:r>
+        <w:rPr>
+          <w:rFonts w:cstheme="minorHAnsi"/>
+        </w:rPr>
+        <w:t>Kalafat</w:t>
+      </w:r>
+      <w:proofErr w:type="spellEnd"/>
     </w:p>
     <w:p>
       <w:pPr>
@@ -187,8 +197,16 @@
         <w:rPr>
           <w:rFonts w:cstheme="minorHAnsi"/>
         </w:rPr>
-        <w:t>Danial Imani Shakibaei</w:t>
+        <w:t xml:space="preserve">Danial Imani </w:t>
       </w:r>
+      <w:proofErr w:type="spellStart"/>
+      <w:r>
+        <w:rPr>
+          <w:rFonts w:cstheme="minorHAnsi"/>
+        </w:rPr>
+        <w:t>Shakibaei</w:t>
+      </w:r>
+      <w:proofErr w:type="spellEnd"/>
     </w:p>
     <w:p>
       <w:pPr>
@@ -495,6 +513,7 @@
         </w:rPr>
         <w:br/>
       </w:r>
+      <w:proofErr w:type="spellStart"/>
       <w:r>
         <w:rPr>
           <w:rFonts w:eastAsia="Times New Roman" w:cstheme="minorHAnsi"/>
@@ -502,7 +521,17 @@
           <w:szCs w:val="28"/>
           <w:lang w:eastAsia="de-DE"/>
         </w:rPr>
-        <w:t>Viel Erfolg</w:t>
+        <w:t>Viel</w:t>
+      </w:r>
+      <w:proofErr w:type="spellEnd"/>
+      <w:r>
+        <w:rPr>
+          <w:rFonts w:eastAsia="Times New Roman" w:cstheme="minorHAnsi"/>
+          <w:b/>
+          <w:szCs w:val="28"/>
+          <w:lang w:eastAsia="de-DE"/>
+        </w:rPr>
+        <w:t xml:space="preserve"> Erfolg</w:t>
       </w:r>
       <w:r>
         <w:rPr>
@@ -3505,8 +3534,16 @@
               <w:rPr>
                 <w:rFonts w:cstheme="minorHAnsi"/>
               </w:rPr>
-              <w:t>Danial Imani Shakibaei</w:t>
-            </w:r>
+              <w:t xml:space="preserve">Danial Imani </w:t>
+            </w:r>
+            <w:proofErr w:type="spellStart"/>
+            <w:r>
+              <w:rPr>
+                <w:rFonts w:cstheme="minorHAnsi"/>
+              </w:rPr>
+              <w:t>Shakibaei</w:t>
+            </w:r>
+            <w:proofErr w:type="spellEnd"/>
           </w:p>
         </w:tc>
         <w:tc>
@@ -3600,8 +3637,16 @@
               <w:rPr>
                 <w:rFonts w:cstheme="minorHAnsi"/>
               </w:rPr>
-              <w:t>Danial Imani Shakibaei</w:t>
-            </w:r>
+              <w:t xml:space="preserve">Danial Imani </w:t>
+            </w:r>
+            <w:proofErr w:type="spellStart"/>
+            <w:r>
+              <w:rPr>
+                <w:rFonts w:cstheme="minorHAnsi"/>
+              </w:rPr>
+              <w:t>Shakibaei</w:t>
+            </w:r>
+            <w:proofErr w:type="spellEnd"/>
           </w:p>
         </w:tc>
         <w:tc>
@@ -3695,8 +3740,16 @@
               <w:rPr>
                 <w:rFonts w:cstheme="minorHAnsi"/>
               </w:rPr>
-              <w:t>Danial Imani Shakibaei</w:t>
-            </w:r>
+              <w:t xml:space="preserve">Danial Imani </w:t>
+            </w:r>
+            <w:proofErr w:type="spellStart"/>
+            <w:r>
+              <w:rPr>
+                <w:rFonts w:cstheme="minorHAnsi"/>
+              </w:rPr>
+              <w:t>Shakibaei</w:t>
+            </w:r>
+            <w:proofErr w:type="spellEnd"/>
           </w:p>
         </w:tc>
         <w:tc>
@@ -3790,8 +3843,16 @@
               <w:rPr>
                 <w:rFonts w:cstheme="minorHAnsi"/>
               </w:rPr>
-              <w:t>Danial Imani Shakibaei</w:t>
-            </w:r>
+              <w:t xml:space="preserve">Danial Imani </w:t>
+            </w:r>
+            <w:proofErr w:type="spellStart"/>
+            <w:r>
+              <w:rPr>
+                <w:rFonts w:cstheme="minorHAnsi"/>
+              </w:rPr>
+              <w:t>Shakibaei</w:t>
+            </w:r>
+            <w:proofErr w:type="spellEnd"/>
           </w:p>
         </w:tc>
         <w:tc>
@@ -4354,8 +4415,16 @@
               <w:rPr>
                 <w:rFonts w:cstheme="minorHAnsi"/>
               </w:rPr>
-              <w:t>Danial Imani Shakibaei</w:t>
-            </w:r>
+              <w:t xml:space="preserve">Danial Imani </w:t>
+            </w:r>
+            <w:proofErr w:type="spellStart"/>
+            <w:r>
+              <w:rPr>
+                <w:rFonts w:cstheme="minorHAnsi"/>
+              </w:rPr>
+              <w:t>Shakibaei</w:t>
+            </w:r>
+            <w:proofErr w:type="spellEnd"/>
           </w:p>
         </w:tc>
         <w:tc>
@@ -4449,7 +4518,21 @@
               <w:rPr>
                 <w:rFonts w:cstheme="minorHAnsi"/>
               </w:rPr>
-              <w:t xml:space="preserve">Danial Imani Shakibaei </w:t>
+              <w:t xml:space="preserve">Danial Imani </w:t>
+            </w:r>
+            <w:proofErr w:type="spellStart"/>
+            <w:r>
+              <w:rPr>
+                <w:rFonts w:cstheme="minorHAnsi"/>
+              </w:rPr>
+              <w:t>Shakibaei</w:t>
+            </w:r>
+            <w:proofErr w:type="spellEnd"/>
+            <w:r>
+              <w:rPr>
+                <w:rFonts w:cstheme="minorHAnsi"/>
+              </w:rPr>
+              <w:t xml:space="preserve"> </w:t>
             </w:r>
           </w:p>
         </w:tc>
@@ -5020,8 +5103,16 @@
               <w:rPr>
                 <w:rFonts w:cstheme="minorHAnsi"/>
               </w:rPr>
-              <w:t>Danial Imani Shakibaei</w:t>
-            </w:r>
+              <w:t xml:space="preserve">Danial Imani </w:t>
+            </w:r>
+            <w:proofErr w:type="spellStart"/>
+            <w:r>
+              <w:rPr>
+                <w:rFonts w:cstheme="minorHAnsi"/>
+              </w:rPr>
+              <w:t>Shakibaei</w:t>
+            </w:r>
+            <w:proofErr w:type="spellEnd"/>
           </w:p>
         </w:tc>
         <w:tc>
@@ -6259,8 +6350,16 @@
               <w:rPr>
                 <w:rFonts w:cstheme="minorHAnsi"/>
               </w:rPr>
-              <w:t>Can Kalafat</w:t>
-            </w:r>
+              <w:t xml:space="preserve">Can </w:t>
+            </w:r>
+            <w:proofErr w:type="spellStart"/>
+            <w:r>
+              <w:rPr>
+                <w:rFonts w:cstheme="minorHAnsi"/>
+              </w:rPr>
+              <w:t>Kalafat</w:t>
+            </w:r>
+            <w:proofErr w:type="spellEnd"/>
           </w:p>
         </w:tc>
         <w:tc>
@@ -6559,8 +6658,16 @@
               <w:rPr>
                 <w:rFonts w:cstheme="minorHAnsi"/>
               </w:rPr>
-              <w:t>Can Kalafat</w:t>
-            </w:r>
+              <w:t xml:space="preserve">Can </w:t>
+            </w:r>
+            <w:proofErr w:type="spellStart"/>
+            <w:r>
+              <w:rPr>
+                <w:rFonts w:cstheme="minorHAnsi"/>
+              </w:rPr>
+              <w:t>Kalafat</w:t>
+            </w:r>
+            <w:proofErr w:type="spellEnd"/>
           </w:p>
         </w:tc>
         <w:tc>
@@ -6695,7 +6802,21 @@
               <w:rPr>
                 <w:rFonts w:cstheme="minorHAnsi"/>
               </w:rPr>
-              <w:t>&lt;Eindeutiger Identifizierer&gt;</w:t>
+              <w:t xml:space="preserve">&lt;Eindeutiger </w:t>
+            </w:r>
+            <w:proofErr w:type="spellStart"/>
+            <w:r>
+              <w:rPr>
+                <w:rFonts w:cstheme="minorHAnsi"/>
+              </w:rPr>
+              <w:t>Identifizierer</w:t>
+            </w:r>
+            <w:proofErr w:type="spellEnd"/>
+            <w:r>
+              <w:rPr>
+                <w:rFonts w:cstheme="minorHAnsi"/>
+              </w:rPr>
+              <w:t>&gt;</w:t>
             </w:r>
           </w:p>
         </w:tc>
@@ -7267,8 +7388,16 @@
               <w:rPr>
                 <w:rFonts w:cstheme="minorHAnsi"/>
               </w:rPr>
-              <w:t>Danial Imani Shakibaei</w:t>
-            </w:r>
+              <w:t xml:space="preserve">Danial Imani </w:t>
+            </w:r>
+            <w:proofErr w:type="spellStart"/>
+            <w:r>
+              <w:rPr>
+                <w:rFonts w:cstheme="minorHAnsi"/>
+              </w:rPr>
+              <w:t>Shakibaei</w:t>
+            </w:r>
+            <w:proofErr w:type="spellEnd"/>
           </w:p>
         </w:tc>
       </w:tr>
@@ -7608,8 +7737,16 @@
               <w:rPr>
                 <w:rFonts w:cstheme="minorHAnsi"/>
               </w:rPr>
-              <w:t>Danial Imani Shakibaei</w:t>
-            </w:r>
+              <w:t xml:space="preserve">Danial Imani </w:t>
+            </w:r>
+            <w:proofErr w:type="spellStart"/>
+            <w:r>
+              <w:rPr>
+                <w:rFonts w:cstheme="minorHAnsi"/>
+              </w:rPr>
+              <w:t>Shakibaei</w:t>
+            </w:r>
+            <w:proofErr w:type="spellEnd"/>
           </w:p>
         </w:tc>
       </w:tr>
@@ -7956,8 +8093,16 @@
               <w:rPr>
                 <w:rFonts w:cstheme="minorHAnsi"/>
               </w:rPr>
-              <w:t>Danial Imani Shakibaei</w:t>
-            </w:r>
+              <w:t xml:space="preserve">Danial Imani </w:t>
+            </w:r>
+            <w:proofErr w:type="spellStart"/>
+            <w:r>
+              <w:rPr>
+                <w:rFonts w:cstheme="minorHAnsi"/>
+              </w:rPr>
+              <w:t>Shakibaei</w:t>
+            </w:r>
+            <w:proofErr w:type="spellEnd"/>
           </w:p>
         </w:tc>
       </w:tr>
@@ -8351,8 +8496,16 @@
               <w:rPr>
                 <w:rFonts w:cstheme="minorHAnsi"/>
               </w:rPr>
-              <w:t>Danial Imani Shakibaei</w:t>
-            </w:r>
+              <w:t xml:space="preserve">Danial Imani </w:t>
+            </w:r>
+            <w:proofErr w:type="spellStart"/>
+            <w:r>
+              <w:rPr>
+                <w:rFonts w:cstheme="minorHAnsi"/>
+              </w:rPr>
+              <w:t>Shakibaei</w:t>
+            </w:r>
+            <w:proofErr w:type="spellEnd"/>
           </w:p>
         </w:tc>
       </w:tr>
@@ -8696,8 +8849,16 @@
               <w:rPr>
                 <w:rFonts w:cstheme="minorHAnsi"/>
               </w:rPr>
-              <w:t>Danial Imani Shakibaei</w:t>
-            </w:r>
+              <w:t xml:space="preserve">Danial Imani </w:t>
+            </w:r>
+            <w:proofErr w:type="spellStart"/>
+            <w:r>
+              <w:rPr>
+                <w:rFonts w:cstheme="minorHAnsi"/>
+              </w:rPr>
+              <w:t>Shakibaei</w:t>
+            </w:r>
+            <w:proofErr w:type="spellEnd"/>
           </w:p>
         </w:tc>
       </w:tr>
@@ -9072,8 +9233,16 @@
               <w:rPr>
                 <w:rFonts w:cstheme="minorHAnsi"/>
               </w:rPr>
-              <w:t>Danial Imani Shakibaei</w:t>
-            </w:r>
+              <w:t xml:space="preserve">Danial Imani </w:t>
+            </w:r>
+            <w:proofErr w:type="spellStart"/>
+            <w:r>
+              <w:rPr>
+                <w:rFonts w:cstheme="minorHAnsi"/>
+              </w:rPr>
+              <w:t>Shakibaei</w:t>
+            </w:r>
+            <w:proofErr w:type="spellEnd"/>
           </w:p>
         </w:tc>
       </w:tr>
@@ -9878,8 +10047,16 @@
               <w:rPr>
                 <w:rFonts w:cstheme="minorHAnsi"/>
               </w:rPr>
-              <w:t>Danial Imani Shakibaei</w:t>
-            </w:r>
+              <w:t xml:space="preserve">Danial Imani </w:t>
+            </w:r>
+            <w:proofErr w:type="spellStart"/>
+            <w:r>
+              <w:rPr>
+                <w:rFonts w:cstheme="minorHAnsi"/>
+              </w:rPr>
+              <w:t>Shakibaei</w:t>
+            </w:r>
+            <w:proofErr w:type="spellEnd"/>
           </w:p>
         </w:tc>
       </w:tr>
@@ -10801,7 +10978,7 @@
           </mc:Choice>
           <mc:Fallback>
             <w:pict>
-              <v:rect w14:anchorId="6EF4A706" id="Rechteck 36" o:spid="_x0000_s1026" style="position:absolute;margin-left:243.15pt;margin-top:19.2pt;width:25.8pt;height:22.35pt;z-index:251647488;visibility:visible;mso-wrap-style:square;mso-height-percent:0;mso-wrap-distance-left:9pt;mso-wrap-distance-top:0;mso-wrap-distance-right:9pt;mso-wrap-distance-bottom:0;mso-position-horizontal:absolute;mso-position-horizontal-relative:text;mso-position-vertical:absolute;mso-position-vertical-relative:text;mso-height-percent:0;mso-height-relative:margin;v-text-anchor:middle" o:gfxdata="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" filled="f" strokecolor="#ed7d31 [3205]">
+              <v:rect w14:anchorId="51D95342" id="Rechteck 36" o:spid="_x0000_s1026" style="position:absolute;margin-left:243.15pt;margin-top:19.2pt;width:25.8pt;height:22.35pt;z-index:251647488;visibility:visible;mso-wrap-style:square;mso-height-percent:0;mso-wrap-distance-left:9pt;mso-wrap-distance-top:0;mso-wrap-distance-right:9pt;mso-wrap-distance-bottom:0;mso-position-horizontal:absolute;mso-position-horizontal-relative:text;mso-position-vertical:absolute;mso-position-vertical-relative:text;mso-height-percent:0;mso-height-relative:margin;v-text-anchor:middle" o:gfxdata="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" filled="f" strokecolor="#ed7d31 [3205]">
                 <v:stroke dashstyle="3 1" joinstyle="round"/>
               </v:rect>
             </w:pict>
@@ -10948,27 +11125,14 @@
                             <w:r>
                               <w:t xml:space="preserve">Papierprototyp </w:t>
                             </w:r>
-                            <w:r>
-                              <w:fldChar w:fldCharType="begin"/>
-                            </w:r>
-                            <w:r>
-                              <w:instrText xml:space="preserve"> SEQ Papierprototyp \* ARABIC </w:instrText>
-                            </w:r>
-                            <w:r>
-                              <w:fldChar w:fldCharType="separate"/>
-                            </w:r>
-                            <w:r>
-                              <w:rPr>
-                                <w:noProof/>
-                              </w:rPr>
-                              <w:t>1</w:t>
-                            </w:r>
-                            <w:r>
-                              <w:rPr>
-                                <w:noProof/>
-                              </w:rPr>
-                              <w:fldChar w:fldCharType="end"/>
-                            </w:r>
+                            <w:fldSimple w:instr=" SEQ Papierprototyp \* ARABIC ">
+                              <w:r>
+                                <w:rPr>
+                                  <w:noProof/>
+                                </w:rPr>
+                                <w:t>1</w:t>
+                              </w:r>
+                            </w:fldSimple>
                             <w:r>
                               <w:t>.4: Login Fenster</w:t>
                             </w:r>
@@ -10999,8 +11163,7 @@
                 <v:stroke joinstyle="miter"/>
                 <v:path gradientshapeok="t" o:connecttype="rect"/>
               </v:shapetype>
-              <v:shape id="Textfeld 28" o:spid="_x0000_s1026" type="#_x0000_t202" style="position:absolute;margin-left:-.2pt;margin-top:255.5pt;width:214.1pt;height:21pt;z-index:-251680256;visibility:visible;mso-wrap-style:square;mso-width-percent:0;mso-height-percent:0;mso-wrap-distance-left:9pt;mso-wrap-distance-top:0;mso-wrap-distance-right:9pt;mso-wrap-distance-bottom:0;mso-position-horizontal:absolute;mso-position-horizontal-relative:text;mso-position-vertical:absolute;mso-position-vertical-relative:text;mso-width-percent:0;mso-height-percent:0;mso-width-relative:page;mso-height-relative:page;v-text-anchor:top" o:gfxdata="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" stroked="f">
-                <v:path arrowok="t"/>
+              <v:shape id="Textfeld 28" o:spid="_x0000_s1026" type="#_x0000_t202" style="position:absolute;margin-left:-.2pt;margin-top:255.5pt;width:214.1pt;height:21pt;z-index:-251680256;visibility:visible;mso-wrap-style:square;mso-width-percent:0;mso-height-percent:0;mso-wrap-distance-left:9pt;mso-wrap-distance-top:0;mso-wrap-distance-right:9pt;mso-wrap-distance-bottom:0;mso-position-horizontal:absolute;mso-position-horizontal-relative:text;mso-position-vertical:absolute;mso-position-vertical-relative:text;mso-width-percent:0;mso-height-percent:0;mso-width-relative:page;mso-height-relative:page;v-text-anchor:top" o:gfxdata="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" stroked="f">
                 <v:textbox style="mso-fit-shape-to-text:t" inset="0,0,0,0">
                   <w:txbxContent>
                     <w:p>
@@ -11013,27 +11176,14 @@
                       <w:r>
                         <w:t xml:space="preserve">Papierprototyp </w:t>
                       </w:r>
-                      <w:r>
-                        <w:fldChar w:fldCharType="begin"/>
-                      </w:r>
-                      <w:r>
-                        <w:instrText xml:space="preserve"> SEQ Papierprototyp \* ARABIC </w:instrText>
-                      </w:r>
-                      <w:r>
-                        <w:fldChar w:fldCharType="separate"/>
-                      </w:r>
-                      <w:r>
-                        <w:rPr>
-                          <w:noProof/>
-                        </w:rPr>
-                        <w:t>1</w:t>
-                      </w:r>
-                      <w:r>
-                        <w:rPr>
-                          <w:noProof/>
-                        </w:rPr>
-                        <w:fldChar w:fldCharType="end"/>
-                      </w:r>
+                      <w:fldSimple w:instr=" SEQ Papierprototyp \* ARABIC ">
+                        <w:r>
+                          <w:rPr>
+                            <w:noProof/>
+                          </w:rPr>
+                          <w:t>1</w:t>
+                        </w:r>
+                      </w:fldSimple>
                       <w:r>
                         <w:t>.4: Login Fenster</w:t>
                       </w:r>
@@ -11111,11 +11261,11 @@
           </mc:Choice>
           <mc:Fallback>
             <w:pict>
-              <v:shapetype w14:anchorId="4BC5ADBF" id="_x0000_t32" coordsize="21600,21600" o:spt="32" o:oned="t" path="m,l21600,21600e" filled="f">
+              <v:shapetype w14:anchorId="1C133233" id="_x0000_t32" coordsize="21600,21600" o:spt="32" o:oned="t" path="m,l21600,21600e" filled="f">
                 <v:path arrowok="t" fillok="f" o:connecttype="none"/>
                 <o:lock v:ext="edit" shapetype="t"/>
               </v:shapetype>
-              <v:shape id="Gerade Verbindung mit Pfeil 38" o:spid="_x0000_s1026" type="#_x0000_t32" style="position:absolute;margin-left:-72.85pt;margin-top:7.9pt;width:93.25pt;height:.4pt;flip:x y;z-index:251648512;visibility:visible;mso-wrap-style:square;mso-wrap-distance-left:9pt;mso-wrap-distance-top:0;mso-wrap-distance-right:9pt;mso-wrap-distance-bottom:0;mso-position-horizontal:absolute;mso-position-horizontal-relative:text;mso-position-vertical:absolute;mso-position-vertical-relative:text" o:gfxdata="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" strokecolor="#ed7d31 [3205]" strokeweight=".5pt">
+              <v:shape id="Gerade Verbindung mit Pfeil 38" o:spid="_x0000_s1026" type="#_x0000_t32" style="position:absolute;margin-left:-72.85pt;margin-top:7.9pt;width:93.25pt;height:.4pt;flip:x y;z-index:251648512;visibility:visible;mso-wrap-style:square;mso-wrap-distance-left:9pt;mso-wrap-distance-top:0;mso-wrap-distance-right:9pt;mso-wrap-distance-bottom:0;mso-position-horizontal:absolute;mso-position-horizontal-relative:text;mso-position-vertical:absolute;mso-position-vertical-relative:text" o:gfxdata="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" strokecolor="#ed7d31 [3205]" strokeweight=".5pt">
                 <v:stroke endarrow="block" joinstyle="miter"/>
               </v:shape>
             </w:pict>
@@ -11267,7 +11417,7 @@
           </mc:Choice>
           <mc:Fallback>
             <w:pict>
-              <v:shape w14:anchorId="60A886EF" id="Gerade Verbindung mit Pfeil 43" o:spid="_x0000_s1026" type="#_x0000_t32" style="position:absolute;margin-left:-74.1pt;margin-top:19.9pt;width:130.25pt;height:0;z-index:251651584;visibility:visible;mso-wrap-style:square;mso-wrap-distance-left:9pt;mso-wrap-distance-top:0;mso-wrap-distance-right:9pt;mso-wrap-distance-bottom:0;mso-position-horizontal:absolute;mso-position-horizontal-relative:text;mso-position-vertical:absolute;mso-position-vertical-relative:text" o:gfxdata="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" strokecolor="#ed7d31 [3205]" strokeweight=".5pt">
+              <v:shape w14:anchorId="00DDDB66" id="Gerade Verbindung mit Pfeil 43" o:spid="_x0000_s1026" type="#_x0000_t32" style="position:absolute;margin-left:-74.1pt;margin-top:19.9pt;width:130.25pt;height:0;z-index:251651584;visibility:visible;mso-wrap-style:square;mso-wrap-distance-left:9pt;mso-wrap-distance-top:0;mso-wrap-distance-right:9pt;mso-wrap-distance-bottom:0;mso-position-horizontal:absolute;mso-position-horizontal-relative:text;mso-position-vertical:absolute;mso-position-vertical-relative:text" o:gfxdata="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" strokecolor="#ed7d31 [3205]" strokeweight=".5pt">
                 <v:stroke endarrow="block" joinstyle="miter"/>
               </v:shape>
             </w:pict>
@@ -11352,7 +11502,7 @@
           </mc:Choice>
           <mc:Fallback>
             <w:pict>
-              <v:rect w14:anchorId="6AE7D656" id="Rechteck 32" o:spid="_x0000_s1026" style="position:absolute;margin-left:-147.9pt;margin-top:8.1pt;width:72.4pt;height:22.45pt;z-index:-251671040;visibility:visible;mso-wrap-style:square;mso-width-percent:0;mso-height-percent:0;mso-wrap-distance-left:9pt;mso-wrap-distance-top:0;mso-wrap-distance-right:9pt;mso-wrap-distance-bottom:0;mso-position-horizontal:absolute;mso-position-horizontal-relative:text;mso-position-vertical:absolute;mso-position-vertical-relative:text;mso-width-percent:0;mso-height-percent:0;mso-width-relative:margin;mso-height-relative:margin;v-text-anchor:middle" o:gfxdata="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" o:allowoverlap="f" filled="f" strokecolor="#ed7d31 [3205]">
+              <v:rect w14:anchorId="691442E6" id="Rechteck 32" o:spid="_x0000_s1026" style="position:absolute;margin-left:-147.9pt;margin-top:8.1pt;width:72.4pt;height:22.45pt;z-index:-251671040;visibility:visible;mso-wrap-style:square;mso-width-percent:0;mso-height-percent:0;mso-wrap-distance-left:9pt;mso-wrap-distance-top:0;mso-wrap-distance-right:9pt;mso-wrap-distance-bottom:0;mso-position-horizontal:absolute;mso-position-horizontal-relative:text;mso-position-vertical:absolute;mso-position-vertical-relative:text;mso-width-percent:0;mso-height-percent:0;mso-width-relative:margin;mso-height-relative:margin;v-text-anchor:middle" o:gfxdata="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" o:allowoverlap="f" filled="f" strokecolor="#ed7d31 [3205]">
                 <v:stroke dashstyle="3 1" joinstyle="round"/>
               </v:rect>
             </w:pict>
@@ -11437,7 +11587,7 @@
           </mc:Choice>
           <mc:Fallback>
             <w:pict>
-              <v:rect w14:anchorId="6C5B9E8B" id="Rechteck 31" o:spid="_x0000_s1026" style="position:absolute;margin-left:86.7pt;margin-top:4.1pt;width:72.4pt;height:22.45pt;z-index:-251672064;visibility:visible;mso-wrap-style:square;mso-width-percent:0;mso-height-percent:0;mso-wrap-distance-left:9pt;mso-wrap-distance-top:0;mso-wrap-distance-right:9pt;mso-wrap-distance-bottom:0;mso-position-horizontal:absolute;mso-position-horizontal-relative:text;mso-position-vertical:absolute;mso-position-vertical-relative:text;mso-width-percent:0;mso-height-percent:0;mso-width-relative:margin;mso-height-relative:margin;v-text-anchor:middle" o:gfxdata="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" o:allowoverlap="f" filled="f" strokecolor="#ed7d31 [3205]">
+              <v:rect w14:anchorId="27E4C86C" id="Rechteck 31" o:spid="_x0000_s1026" style="position:absolute;margin-left:86.7pt;margin-top:4.1pt;width:72.4pt;height:22.45pt;z-index:-251672064;visibility:visible;mso-wrap-style:square;mso-width-percent:0;mso-height-percent:0;mso-wrap-distance-left:9pt;mso-wrap-distance-top:0;mso-wrap-distance-right:9pt;mso-wrap-distance-bottom:0;mso-position-horizontal:absolute;mso-position-horizontal-relative:text;mso-position-vertical:absolute;mso-position-vertical-relative:text;mso-width-percent:0;mso-height-percent:0;mso-width-relative:margin;mso-height-relative:margin;v-text-anchor:middle" o:gfxdata="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" o:allowoverlap="f" filled="f" strokecolor="#ed7d31 [3205]">
                 <v:stroke dashstyle="3 1" joinstyle="round"/>
               </v:rect>
             </w:pict>
@@ -11506,7 +11656,7 @@
           </mc:Choice>
           <mc:Fallback>
             <w:pict>
-              <v:shape w14:anchorId="28BD3DD1" id="Gerade Verbindung mit Pfeil 71" o:spid="_x0000_s1026" type="#_x0000_t32" style="position:absolute;margin-left:-45.4pt;margin-top:12.4pt;width:108.6pt;height:293pt;flip:x y;z-index:251662848;visibility:visible;mso-wrap-style:square;mso-wrap-distance-left:9pt;mso-wrap-distance-top:0;mso-wrap-distance-right:9pt;mso-wrap-distance-bottom:0;mso-position-horizontal:absolute;mso-position-horizontal-relative:text;mso-position-vertical:absolute;mso-position-vertical-relative:text" o:gfxdata="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" strokecolor="#ed7d31 [3205]" strokeweight=".5pt">
+              <v:shape w14:anchorId="77A17C8B" id="Gerade Verbindung mit Pfeil 71" o:spid="_x0000_s1026" type="#_x0000_t32" style="position:absolute;margin-left:-45.4pt;margin-top:12.4pt;width:108.6pt;height:293pt;flip:x y;z-index:251662848;visibility:visible;mso-wrap-style:square;mso-wrap-distance-left:9pt;mso-wrap-distance-top:0;mso-wrap-distance-right:9pt;mso-wrap-distance-bottom:0;mso-position-horizontal:absolute;mso-position-horizontal-relative:text;mso-position-vertical:absolute;mso-position-vertical-relative:text" o:gfxdata="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" strokecolor="#ed7d31 [3205]" strokeweight=".5pt">
                 <v:stroke endarrow="block" joinstyle="miter"/>
               </v:shape>
             </w:pict>
@@ -11573,7 +11723,7 @@
           </mc:Choice>
           <mc:Fallback>
             <w:pict>
-              <v:shape w14:anchorId="31884B16" id="Gerade Verbindung mit Pfeil 69" o:spid="_x0000_s1026" type="#_x0000_t32" style="position:absolute;margin-left:-209.8pt;margin-top:14.45pt;width:22.45pt;height:136.5pt;flip:y;z-index:251660800;visibility:visible;mso-wrap-style:square;mso-wrap-distance-left:9pt;mso-wrap-distance-top:0;mso-wrap-distance-right:9pt;mso-wrap-distance-bottom:0;mso-position-horizontal:absolute;mso-position-horizontal-relative:text;mso-position-vertical:absolute;mso-position-vertical-relative:text" o:gfxdata="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" strokecolor="#ed7d31 [3205]" strokeweight=".5pt">
+              <v:shape w14:anchorId="45565B62" id="Gerade Verbindung mit Pfeil 69" o:spid="_x0000_s1026" type="#_x0000_t32" style="position:absolute;margin-left:-209.8pt;margin-top:14.45pt;width:22.45pt;height:136.5pt;flip:y;z-index:251660800;visibility:visible;mso-wrap-style:square;mso-wrap-distance-left:9pt;mso-wrap-distance-top:0;mso-wrap-distance-right:9pt;mso-wrap-distance-bottom:0;mso-position-horizontal:absolute;mso-position-horizontal-relative:text;mso-position-vertical:absolute;mso-position-vertical-relative:text" o:gfxdata="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" strokecolor="#ed7d31 [3205]" strokeweight=".5pt">
                 <v:stroke endarrow="block" joinstyle="miter"/>
               </v:shape>
             </w:pict>
@@ -11649,7 +11799,7 @@
           </mc:Choice>
           <mc:Fallback>
             <w:pict>
-              <v:shape w14:anchorId="0B89AEC7" id="Gerade Verbindung mit Pfeil 40" o:spid="_x0000_s1026" type="#_x0000_t32" style="position:absolute;margin-left:118.65pt;margin-top:6.55pt;width:2.5pt;height:143.6pt;z-index:-251666944;visibility:visible;mso-wrap-style:square;mso-width-percent:0;mso-height-percent:0;mso-wrap-distance-left:9pt;mso-wrap-distance-top:0;mso-wrap-distance-right:9pt;mso-wrap-distance-bottom:0;mso-position-horizontal:absolute;mso-position-horizontal-relative:text;mso-position-vertical:absolute;mso-position-vertical-relative:text;mso-width-percent:0;mso-height-percent:0;mso-width-relative:margin;mso-height-relative:margin" o:gfxdata="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" strokecolor="#ed7d31 [3205]" strokeweight=".5pt">
+              <v:shape w14:anchorId="0F191398" id="Gerade Verbindung mit Pfeil 40" o:spid="_x0000_s1026" type="#_x0000_t32" style="position:absolute;margin-left:118.65pt;margin-top:6.55pt;width:2.5pt;height:143.6pt;z-index:-251666944;visibility:visible;mso-wrap-style:square;mso-width-percent:0;mso-height-percent:0;mso-wrap-distance-left:9pt;mso-wrap-distance-top:0;mso-wrap-distance-right:9pt;mso-wrap-distance-bottom:0;mso-position-horizontal:absolute;mso-position-horizontal-relative:text;mso-position-vertical:absolute;mso-position-vertical-relative:text;mso-width-percent:0;mso-height-percent:0;mso-width-relative:margin;mso-height-relative:margin" o:gfxdata="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" strokecolor="#ed7d31 [3205]" strokeweight=".5pt">
                 <v:stroke endarrow="block" joinstyle="miter"/>
               </v:shape>
             </w:pict>
@@ -11737,7 +11887,7 @@
           </mc:Choice>
           <mc:Fallback>
             <w:pict>
-              <v:rect w14:anchorId="015C4D6F" id="Rechteck 45" o:spid="_x0000_s1026" style="position:absolute;margin-left:64.5pt;margin-top:19pt;width:44.1pt;height:8.7pt;z-index:251653632;visibility:visible;mso-wrap-style:square;mso-width-percent:0;mso-height-percent:0;mso-wrap-distance-left:9pt;mso-wrap-distance-top:0;mso-wrap-distance-right:9pt;mso-wrap-distance-bottom:0;mso-position-horizontal:absolute;mso-position-horizontal-relative:text;mso-position-vertical:absolute;mso-position-vertical-relative:text;mso-width-percent:0;mso-height-percent:0;mso-width-relative:margin;mso-height-relative:margin;v-text-anchor:middle" o:gfxdata="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" filled="f" strokecolor="#ed7d31 [3205]">
+              <v:rect w14:anchorId="3AA26942" id="Rechteck 45" o:spid="_x0000_s1026" style="position:absolute;margin-left:64.5pt;margin-top:19pt;width:44.1pt;height:8.7pt;z-index:251653632;visibility:visible;mso-wrap-style:square;mso-width-percent:0;mso-height-percent:0;mso-wrap-distance-left:9pt;mso-wrap-distance-top:0;mso-wrap-distance-right:9pt;mso-wrap-distance-bottom:0;mso-position-horizontal:absolute;mso-position-horizontal-relative:text;mso-position-vertical:absolute;mso-position-vertical-relative:text;mso-width-percent:0;mso-height-percent:0;mso-width-relative:margin;mso-height-relative:margin;v-text-anchor:middle" o:gfxdata="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" filled="f" strokecolor="#ed7d31 [3205]">
                 <v:stroke dashstyle="3 1" joinstyle="round"/>
               </v:rect>
             </w:pict>
@@ -11816,7 +11966,7 @@
           </mc:Choice>
           <mc:Fallback>
             <w:pict>
-              <v:rect w14:anchorId="133A0ACB" id="Rechteck 44" o:spid="_x0000_s1026" style="position:absolute;margin-left:-179pt;margin-top:9pt;width:59.95pt;height:12.5pt;z-index:251652608;visibility:visible;mso-wrap-style:square;mso-wrap-distance-left:9pt;mso-wrap-distance-top:0;mso-wrap-distance-right:9pt;mso-wrap-distance-bottom:0;mso-position-horizontal:absolute;mso-position-horizontal-relative:text;mso-position-vertical:absolute;mso-position-vertical-relative:text;v-text-anchor:middle" o:gfxdata="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" filled="f" strokecolor="#ed7d31 [3205]">
+              <v:rect w14:anchorId="1EAF8B50" id="Rechteck 44" o:spid="_x0000_s1026" style="position:absolute;margin-left:-179pt;margin-top:9pt;width:59.95pt;height:12.5pt;z-index:251652608;visibility:visible;mso-wrap-style:square;mso-wrap-distance-left:9pt;mso-wrap-distance-top:0;mso-wrap-distance-right:9pt;mso-wrap-distance-bottom:0;mso-position-horizontal:absolute;mso-position-horizontal-relative:text;mso-position-vertical:absolute;mso-position-vertical-relative:text;v-text-anchor:middle" o:gfxdata="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" filled="f" strokecolor="#ed7d31 [3205]">
                 <v:stroke dashstyle="3 1" joinstyle="round"/>
               </v:rect>
             </w:pict>
@@ -11888,7 +12038,7 @@
           </mc:Choice>
           <mc:Fallback>
             <w:pict>
-              <v:shape w14:anchorId="222DE999" id="Gerade Verbindung mit Pfeil 47" o:spid="_x0000_s1026" type="#_x0000_t32" style="position:absolute;margin-left:-85.35pt;margin-top:6.95pt;width:170.65pt;height:74.9pt;flip:x;z-index:251655680;visibility:visible;mso-wrap-style:square;mso-wrap-distance-left:9pt;mso-wrap-distance-top:0;mso-wrap-distance-right:9pt;mso-wrap-distance-bottom:0;mso-position-horizontal:absolute;mso-position-horizontal-relative:text;mso-position-vertical:absolute;mso-position-vertical-relative:text" o:gfxdata="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" strokecolor="#ed7d31 [3205]" strokeweight=".5pt">
+              <v:shape w14:anchorId="2873E8C8" id="Gerade Verbindung mit Pfeil 47" o:spid="_x0000_s1026" type="#_x0000_t32" style="position:absolute;margin-left:-85.35pt;margin-top:6.95pt;width:170.65pt;height:74.9pt;flip:x;z-index:251655680;visibility:visible;mso-wrap-style:square;mso-wrap-distance-left:9pt;mso-wrap-distance-top:0;mso-wrap-distance-right:9pt;mso-wrap-distance-bottom:0;mso-position-horizontal:absolute;mso-position-horizontal-relative:text;mso-position-vertical:absolute;mso-position-vertical-relative:text" o:gfxdata="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" strokecolor="#ed7d31 [3205]" strokeweight=".5pt">
                 <v:stroke endarrow="block" joinstyle="miter"/>
               </v:shape>
             </w:pict>
@@ -11958,7 +12108,7 @@
           </mc:Choice>
           <mc:Fallback>
             <w:pict>
-              <v:shape w14:anchorId="7788769A" id="Gerade Verbindung mit Pfeil 46" o:spid="_x0000_s1026" type="#_x0000_t32" style="position:absolute;margin-left:-149.45pt;margin-top:.3pt;width:0;height:80.3pt;z-index:251654656;visibility:visible;mso-wrap-style:square;mso-wrap-distance-left:9pt;mso-wrap-distance-top:0;mso-wrap-distance-right:9pt;mso-wrap-distance-bottom:0;mso-position-horizontal:absolute;mso-position-horizontal-relative:text;mso-position-vertical:absolute;mso-position-vertical-relative:text" o:gfxdata="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" strokecolor="#ed7d31 [3205]" strokeweight=".5pt">
+              <v:shape w14:anchorId="43D55EBB" id="Gerade Verbindung mit Pfeil 46" o:spid="_x0000_s1026" type="#_x0000_t32" style="position:absolute;margin-left:-149.45pt;margin-top:.3pt;width:0;height:80.3pt;z-index:251654656;visibility:visible;mso-wrap-style:square;mso-wrap-distance-left:9pt;mso-wrap-distance-top:0;mso-wrap-distance-right:9pt;mso-wrap-distance-bottom:0;mso-position-horizontal:absolute;mso-position-horizontal-relative:text;mso-position-vertical:absolute;mso-position-vertical-relative:text" o:gfxdata="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" strokecolor="#ed7d31 [3205]" strokeweight=".5pt">
                 <v:stroke endarrow="block" joinstyle="miter"/>
               </v:shape>
             </w:pict>
@@ -12045,7 +12195,7 @@
           </mc:Choice>
           <mc:Fallback>
             <w:pict>
-              <v:rect w14:anchorId="5A4258A2" id="Rechteck 70" o:spid="_x0000_s1026" style="position:absolute;margin-left:65.3pt;margin-top:205.85pt;width:109.85pt;height:20.4pt;z-index:251679232;visibility:visible;mso-wrap-style:square;mso-width-percent:0;mso-height-percent:0;mso-wrap-distance-left:9pt;mso-wrap-distance-top:0;mso-wrap-distance-right:9pt;mso-wrap-distance-bottom:0;mso-position-horizontal:absolute;mso-position-horizontal-relative:text;mso-position-vertical:absolute;mso-position-vertical-relative:text;mso-width-percent:0;mso-height-percent:0;mso-width-relative:margin;mso-height-relative:margin;v-text-anchor:middle" o:gfxdata="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" filled="f" strokecolor="#ed7d31 [3205]">
+              <v:rect w14:anchorId="51CE8B5D" id="Rechteck 70" o:spid="_x0000_s1026" style="position:absolute;margin-left:65.3pt;margin-top:205.85pt;width:109.85pt;height:20.4pt;z-index:251679232;visibility:visible;mso-wrap-style:square;mso-width-percent:0;mso-height-percent:0;mso-wrap-distance-left:9pt;mso-wrap-distance-top:0;mso-wrap-distance-right:9pt;mso-wrap-distance-bottom:0;mso-position-horizontal:absolute;mso-position-horizontal-relative:text;mso-position-vertical:absolute;mso-position-vertical-relative:text;mso-width-percent:0;mso-height-percent:0;mso-width-relative:margin;mso-height-relative:margin;v-text-anchor:middle" o:gfxdata="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" filled="f" strokecolor="#ed7d31 [3205]">
                 <v:stroke dashstyle="3 1" joinstyle="round"/>
               </v:rect>
             </w:pict>
@@ -12130,7 +12280,7 @@
           </mc:Choice>
           <mc:Fallback>
             <w:pict>
-              <v:rect w14:anchorId="669116A5" id="Rechteck 68" o:spid="_x0000_s1026" style="position:absolute;margin-left:-221.85pt;margin-top:62.7pt;width:24.95pt;height:19pt;z-index:251678208;visibility:visible;mso-wrap-style:square;mso-width-percent:0;mso-height-percent:0;mso-wrap-distance-left:9pt;mso-wrap-distance-top:0;mso-wrap-distance-right:9pt;mso-wrap-distance-bottom:0;mso-position-horizontal:absolute;mso-position-horizontal-relative:text;mso-position-vertical:absolute;mso-position-vertical-relative:text;mso-width-percent:0;mso-height-percent:0;mso-width-relative:margin;mso-height-relative:margin;v-text-anchor:middle" o:gfxdata="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" filled="f" strokecolor="#ed7d31 [3205]">
+              <v:rect w14:anchorId="0A110E7C" id="Rechteck 68" o:spid="_x0000_s1026" style="position:absolute;margin-left:-221.85pt;margin-top:62.7pt;width:24.95pt;height:19pt;z-index:251678208;visibility:visible;mso-wrap-style:square;mso-width-percent:0;mso-height-percent:0;mso-wrap-distance-left:9pt;mso-wrap-distance-top:0;mso-wrap-distance-right:9pt;mso-wrap-distance-bottom:0;mso-position-horizontal:absolute;mso-position-horizontal-relative:text;mso-position-vertical:absolute;mso-position-vertical-relative:text;mso-width-percent:0;mso-height-percent:0;mso-width-relative:margin;mso-height-relative:margin;v-text-anchor:middle" o:gfxdata="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" filled="f" strokecolor="#ed7d31 [3205]">
                 <v:stroke dashstyle="3 1" joinstyle="round"/>
               </v:rect>
             </w:pict>
@@ -12197,7 +12347,7 @@
           </mc:Choice>
           <mc:Fallback>
             <w:pict>
-              <v:shape w14:anchorId="7B1B4ED1" id="Gerade Verbindung mit Pfeil 52" o:spid="_x0000_s1026" type="#_x0000_t32" style="position:absolute;margin-left:-158.6pt;margin-top:260.4pt;width:1.65pt;height:149.4pt;flip:x;z-index:251659776;visibility:visible;mso-wrap-style:square;mso-wrap-distance-left:9pt;mso-wrap-distance-top:0;mso-wrap-distance-right:9pt;mso-wrap-distance-bottom:0;mso-position-horizontal:absolute;mso-position-horizontal-relative:text;mso-position-vertical:absolute;mso-position-vertical-relative:text" o:gfxdata="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" strokecolor="#ed7d31 [3205]" strokeweight=".5pt">
+              <v:shape w14:anchorId="3DFCE1F2" id="Gerade Verbindung mit Pfeil 52" o:spid="_x0000_s1026" type="#_x0000_t32" style="position:absolute;margin-left:-158.6pt;margin-top:260.4pt;width:1.65pt;height:149.4pt;flip:x;z-index:251659776;visibility:visible;mso-wrap-style:square;mso-wrap-distance-left:9pt;mso-wrap-distance-top:0;mso-wrap-distance-right:9pt;mso-wrap-distance-bottom:0;mso-position-horizontal:absolute;mso-position-horizontal-relative:text;mso-position-vertical:absolute;mso-position-vertical-relative:text" o:gfxdata="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" strokecolor="#ed7d31 [3205]" strokeweight=".5pt">
                 <v:stroke endarrow="block" joinstyle="miter"/>
               </v:shape>
             </w:pict>
@@ -12264,7 +12414,7 @@
           </mc:Choice>
           <mc:Fallback>
             <w:pict>
-              <v:shape w14:anchorId="2E25996B" id="Gerade Verbindung mit Pfeil 50" o:spid="_x0000_s1026" type="#_x0000_t32" style="position:absolute;margin-left:-60.8pt;margin-top:190.05pt;width:98.2pt;height:57pt;flip:y;z-index:251658752;visibility:visible;mso-wrap-style:square;mso-wrap-distance-left:9pt;mso-wrap-distance-top:0;mso-wrap-distance-right:9pt;mso-wrap-distance-bottom:0;mso-position-horizontal:absolute;mso-position-horizontal-relative:text;mso-position-vertical:absolute;mso-position-vertical-relative:text" o:gfxdata="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" strokecolor="#ed7d31 [3205]" strokeweight=".5pt">
+              <v:shape w14:anchorId="4C6BE223" id="Gerade Verbindung mit Pfeil 50" o:spid="_x0000_s1026" type="#_x0000_t32" style="position:absolute;margin-left:-60.8pt;margin-top:190.05pt;width:98.2pt;height:57pt;flip:y;z-index:251658752;visibility:visible;mso-wrap-style:square;mso-wrap-distance-left:9pt;mso-wrap-distance-top:0;mso-wrap-distance-right:9pt;mso-wrap-distance-bottom:0;mso-position-horizontal:absolute;mso-position-horizontal-relative:text;mso-position-vertical:absolute;mso-position-vertical-relative:text" o:gfxdata="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" strokecolor="#ed7d31 [3205]" strokeweight=".5pt">
                 <v:stroke endarrow="block" joinstyle="miter"/>
               </v:shape>
             </w:pict>
@@ -12349,7 +12499,7 @@
           </mc:Choice>
           <mc:Fallback>
             <w:pict>
-              <v:rect w14:anchorId="787A152C" id="Rechteck 49" o:spid="_x0000_s1026" style="position:absolute;margin-left:-181.9pt;margin-top:254.55pt;width:54.1pt;height:6.6pt;z-index:251657728;visibility:visible;mso-wrap-style:square;mso-width-percent:0;mso-height-percent:0;mso-wrap-distance-left:9pt;mso-wrap-distance-top:0;mso-wrap-distance-right:9pt;mso-wrap-distance-bottom:0;mso-position-horizontal:absolute;mso-position-horizontal-relative:text;mso-position-vertical:absolute;mso-position-vertical-relative:text;mso-width-percent:0;mso-height-percent:0;mso-width-relative:margin;mso-height-relative:margin;v-text-anchor:middle" o:gfxdata="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" filled="f" strokecolor="#ed7d31 [3205]">
+              <v:rect w14:anchorId="72F4DDA7" id="Rechteck 49" o:spid="_x0000_s1026" style="position:absolute;margin-left:-181.9pt;margin-top:254.55pt;width:54.1pt;height:6.6pt;z-index:251657728;visibility:visible;mso-wrap-style:square;mso-width-percent:0;mso-height-percent:0;mso-wrap-distance-left:9pt;mso-wrap-distance-top:0;mso-wrap-distance-right:9pt;mso-wrap-distance-bottom:0;mso-position-horizontal:absolute;mso-position-horizontal-relative:text;mso-position-vertical:absolute;mso-position-vertical-relative:text;mso-width-percent:0;mso-height-percent:0;mso-width-relative:margin;mso-height-relative:margin;v-text-anchor:middle" o:gfxdata="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" filled="f" strokecolor="#ed7d31 [3205]">
                 <v:stroke dashstyle="3 1" joinstyle="round"/>
               </v:rect>
             </w:pict>
@@ -12428,7 +12578,7 @@
           </mc:Choice>
           <mc:Fallback>
             <w:pict>
-              <v:rect w14:anchorId="6FA943D6" id="Rechteck 48" o:spid="_x0000_s1026" style="position:absolute;margin-left:-131.05pt;margin-top:240.75pt;width:68.65pt;height:15.8pt;z-index:251656704;visibility:visible;mso-wrap-style:square;mso-wrap-distance-left:9pt;mso-wrap-distance-top:0;mso-wrap-distance-right:9pt;mso-wrap-distance-bottom:0;mso-position-horizontal:absolute;mso-position-horizontal-relative:text;mso-position-vertical:absolute;mso-position-vertical-relative:text;v-text-anchor:middle" o:gfxdata="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" filled="f" strokecolor="#ed7d31 [3205]">
+              <v:rect w14:anchorId="05F7BFF0" id="Rechteck 48" o:spid="_x0000_s1026" style="position:absolute;margin-left:-131.05pt;margin-top:240.75pt;width:68.65pt;height:15.8pt;z-index:251656704;visibility:visible;mso-wrap-style:square;mso-wrap-distance-left:9pt;mso-wrap-distance-top:0;mso-wrap-distance-right:9pt;mso-wrap-distance-bottom:0;mso-position-horizontal:absolute;mso-position-horizontal-relative:text;mso-position-vertical:absolute;mso-position-vertical-relative:text;v-text-anchor:middle" o:gfxdata="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" filled="f" strokecolor="#ed7d31 [3205]">
                 <v:stroke dashstyle="3 1" joinstyle="round"/>
               </v:rect>
             </w:pict>
@@ -12522,8 +12672,7 @@
           </mc:Choice>
           <mc:Fallback>
             <w:pict>
-              <v:shape w14:anchorId="79C71AFB" id="Textfeld 27" o:spid="_x0000_s1027" type="#_x0000_t202" style="position:absolute;margin-left:49.15pt;margin-top:10.7pt;width:206.8pt;height:21pt;z-index:-251679232;visibility:visible;mso-wrap-style:square;mso-width-percent:0;mso-height-percent:0;mso-wrap-distance-left:9pt;mso-wrap-distance-top:0;mso-wrap-distance-right:9pt;mso-wrap-distance-bottom:0;mso-position-horizontal:absolute;mso-position-horizontal-relative:text;mso-position-vertical:absolute;mso-position-vertical-relative:text;mso-width-percent:0;mso-height-percent:0;mso-width-relative:page;mso-height-relative:page;v-text-anchor:top" o:gfxdata="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" stroked="f">
-                <v:path arrowok="t"/>
+              <v:shape w14:anchorId="79C71AFB" id="Textfeld 27" o:spid="_x0000_s1027" type="#_x0000_t202" style="position:absolute;margin-left:49.15pt;margin-top:10.7pt;width:206.8pt;height:21pt;z-index:-251679232;visibility:visible;mso-wrap-style:square;mso-width-percent:0;mso-height-percent:0;mso-wrap-distance-left:9pt;mso-wrap-distance-top:0;mso-wrap-distance-right:9pt;mso-wrap-distance-bottom:0;mso-position-horizontal:absolute;mso-position-horizontal-relative:text;mso-position-vertical:absolute;mso-position-vertical-relative:text;mso-width-percent:0;mso-height-percent:0;mso-width-relative:page;mso-height-relative:page;v-text-anchor:top" o:gfxdata="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" stroked="f">
                 <v:textbox style="mso-fit-shape-to-text:t" inset="0,0,0,0">
                   <w:txbxContent>
                     <w:p>
@@ -12621,7 +12770,7 @@
           </mc:Choice>
           <mc:Fallback>
             <w:pict>
-              <v:shape w14:anchorId="7F8EFD2E" id="Textfeld 41" o:spid="_x0000_s1028" type="#_x0000_t202" style="position:absolute;margin-left:27.45pt;margin-top:281.95pt;width:191pt;height:.05pt;z-index:-251665920;visibility:visible;mso-wrap-style:square;mso-wrap-distance-left:9pt;mso-wrap-distance-top:0;mso-wrap-distance-right:9pt;mso-wrap-distance-bottom:0;mso-position-horizontal:absolute;mso-position-horizontal-relative:text;mso-position-vertical:absolute;mso-position-vertical-relative:text;v-text-anchor:top" o:gfxdata="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" stroked="f">
+              <v:shape w14:anchorId="7F8EFD2E" id="Textfeld 41" o:spid="_x0000_s1028" type="#_x0000_t202" style="position:absolute;margin-left:27.45pt;margin-top:281.95pt;width:191pt;height:.05pt;z-index:-251665920;visibility:visible;mso-wrap-style:square;mso-wrap-distance-left:9pt;mso-wrap-distance-top:0;mso-wrap-distance-right:9pt;mso-wrap-distance-bottom:0;mso-position-horizontal:absolute;mso-position-horizontal-relative:text;mso-position-vertical:absolute;mso-position-vertical-relative:text;v-text-anchor:top" o:gfxdata="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" stroked="f">
                 <v:textbox style="mso-fit-shape-to-text:t" inset="0,0,0,0">
                   <w:txbxContent>
                     <w:p>
@@ -12806,8 +12955,7 @@
           </mc:Choice>
           <mc:Fallback>
             <w:pict>
-              <v:shape w14:anchorId="666315AE" id="Textfeld 26" o:spid="_x0000_s1029" type="#_x0000_t202" style="position:absolute;margin-left:-221.75pt;margin-top:284.1pt;width:202.3pt;height:21pt;z-index:-251678208;visibility:visible;mso-wrap-style:square;mso-width-percent:0;mso-height-percent:0;mso-wrap-distance-left:9pt;mso-wrap-distance-top:0;mso-wrap-distance-right:9pt;mso-wrap-distance-bottom:0;mso-position-horizontal:absolute;mso-position-horizontal-relative:text;mso-position-vertical:absolute;mso-position-vertical-relative:text;mso-width-percent:0;mso-height-percent:0;mso-width-relative:page;mso-height-relative:page;v-text-anchor:top" o:gfxdata="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" stroked="f">
-                <v:path arrowok="t"/>
+              <v:shape w14:anchorId="666315AE" id="Textfeld 26" o:spid="_x0000_s1029" type="#_x0000_t202" style="position:absolute;margin-left:-221.75pt;margin-top:284.1pt;width:202.3pt;height:21pt;z-index:-251678208;visibility:visible;mso-wrap-style:square;mso-width-percent:0;mso-height-percent:0;mso-wrap-distance-left:9pt;mso-wrap-distance-top:0;mso-wrap-distance-right:9pt;mso-wrap-distance-bottom:0;mso-position-horizontal:absolute;mso-position-horizontal-relative:text;mso-position-vertical:absolute;mso-position-vertical-relative:text;mso-width-percent:0;mso-height-percent:0;mso-width-relative:page;mso-height-relative:page;v-text-anchor:top" o:gfxdata="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" stroked="f">
                 <v:textbox style="mso-fit-shape-to-text:t" inset="0,0,0,0">
                   <w:txbxContent>
                     <w:p>
@@ -13167,7 +13315,7 @@
           </mc:Choice>
           <mc:Fallback>
             <w:pict>
-              <v:shape w14:anchorId="4C4C1940" id="Textfeld 54" o:spid="_x0000_s1030" type="#_x0000_t202" style="position:absolute;margin-left:46.65pt;margin-top:228.9pt;width:206.8pt;height:.05pt;z-index:-251652608;visibility:visible;mso-wrap-style:square;mso-wrap-distance-left:9pt;mso-wrap-distance-top:0;mso-wrap-distance-right:9pt;mso-wrap-distance-bottom:0;mso-position-horizontal:absolute;mso-position-horizontal-relative:text;mso-position-vertical:absolute;mso-position-vertical-relative:text;v-text-anchor:top" o:gfxdata="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" stroked="f">
+              <v:shape w14:anchorId="4C4C1940" id="Textfeld 54" o:spid="_x0000_s1030" type="#_x0000_t202" style="position:absolute;margin-left:46.65pt;margin-top:228.9pt;width:206.8pt;height:.05pt;z-index:-251652608;visibility:visible;mso-wrap-style:square;mso-wrap-distance-left:9pt;mso-wrap-distance-top:0;mso-wrap-distance-right:9pt;mso-wrap-distance-bottom:0;mso-position-horizontal:absolute;mso-position-horizontal-relative:text;mso-position-vertical:absolute;mso-position-vertical-relative:text;v-text-anchor:top" o:gfxdata="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" stroked="f">
                 <v:textbox style="mso-fit-shape-to-text:t" inset="0,0,0,0">
                   <w:txbxContent>
                     <w:p>
@@ -13276,7 +13424,7 @@
           </mc:Choice>
           <mc:Fallback>
             <w:pict>
-              <v:rect w14:anchorId="341DF932" id="Rechteck 58" o:spid="_x0000_s1026" style="position:absolute;margin-left:89.95pt;margin-top:14.15pt;width:118.6pt;height:22.05pt;z-index:251671040;visibility:visible;mso-wrap-style:square;mso-width-percent:0;mso-height-percent:0;mso-wrap-distance-left:9pt;mso-wrap-distance-top:0;mso-wrap-distance-right:9pt;mso-wrap-distance-bottom:0;mso-position-horizontal:absolute;mso-position-horizontal-relative:text;mso-position-vertical:absolute;mso-position-vertical-relative:text;mso-width-percent:0;mso-height-percent:0;mso-width-relative:margin;mso-height-relative:margin;v-text-anchor:middle" o:gfxdata="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" filled="f" strokecolor="#ed7d31 [3205]">
+              <v:rect w14:anchorId="1C3542D8" id="Rechteck 58" o:spid="_x0000_s1026" style="position:absolute;margin-left:89.95pt;margin-top:14.15pt;width:118.6pt;height:22.05pt;z-index:251671040;visibility:visible;mso-wrap-style:square;mso-width-percent:0;mso-height-percent:0;mso-wrap-distance-left:9pt;mso-wrap-distance-top:0;mso-wrap-distance-right:9pt;mso-wrap-distance-bottom:0;mso-position-horizontal:absolute;mso-position-horizontal-relative:text;mso-position-vertical:absolute;mso-position-vertical-relative:text;mso-width-percent:0;mso-height-percent:0;mso-width-relative:margin;mso-height-relative:margin;v-text-anchor:middle" o:gfxdata="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" filled="f" strokecolor="#ed7d31 [3205]">
                 <v:stroke dashstyle="3 1" joinstyle="round"/>
               </v:rect>
             </w:pict>
@@ -13363,7 +13511,7 @@
           </mc:Choice>
           <mc:Fallback>
             <w:pict>
-              <v:rect w14:anchorId="31EBB264" id="Rechteck 59" o:spid="_x0000_s1026" style="position:absolute;margin-left:89.8pt;margin-top:16.1pt;width:118.6pt;height:22.05pt;z-index:251672064;visibility:visible;mso-wrap-style:square;mso-width-percent:0;mso-height-percent:0;mso-wrap-distance-left:9pt;mso-wrap-distance-top:0;mso-wrap-distance-right:9pt;mso-wrap-distance-bottom:0;mso-position-horizontal:absolute;mso-position-horizontal-relative:text;mso-position-vertical:absolute;mso-position-vertical-relative:text;mso-width-percent:0;mso-height-percent:0;mso-width-relative:margin;mso-height-relative:margin;v-text-anchor:middle" o:gfxdata="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" filled="f" strokecolor="#ed7d31 [3205]">
+              <v:rect w14:anchorId="4A9581D5" id="Rechteck 59" o:spid="_x0000_s1026" style="position:absolute;margin-left:89.8pt;margin-top:16.1pt;width:118.6pt;height:22.05pt;z-index:251672064;visibility:visible;mso-wrap-style:square;mso-width-percent:0;mso-height-percent:0;mso-wrap-distance-left:9pt;mso-wrap-distance-top:0;mso-wrap-distance-right:9pt;mso-wrap-distance-bottom:0;mso-position-horizontal:absolute;mso-position-horizontal-relative:text;mso-position-vertical:absolute;mso-position-vertical-relative:text;mso-width-percent:0;mso-height-percent:0;mso-width-relative:margin;mso-height-relative:margin;v-text-anchor:middle" o:gfxdata="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" filled="f" strokecolor="#ed7d31 [3205]">
                 <v:stroke dashstyle="3 1" joinstyle="round"/>
               </v:rect>
             </w:pict>
@@ -13438,7 +13586,7 @@
           </mc:Choice>
           <mc:Fallback>
             <w:pict>
-              <v:shape w14:anchorId="4D8F2E5E" id="Gerade Verbindung mit Pfeil 78" o:spid="_x0000_s1026" type="#_x0000_t32" style="position:absolute;margin-left:-193.05pt;margin-top:15.7pt;width:251.4pt;height:152.85pt;flip:y;z-index:251668992;visibility:visible;mso-wrap-style:square;mso-width-percent:0;mso-height-percent:0;mso-wrap-distance-left:9pt;mso-wrap-distance-top:0;mso-wrap-distance-right:9pt;mso-wrap-distance-bottom:0;mso-position-horizontal:absolute;mso-position-horizontal-relative:text;mso-position-vertical:absolute;mso-position-vertical-relative:text;mso-width-percent:0;mso-height-percent:0;mso-width-relative:margin;mso-height-relative:margin" o:gfxdata="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" strokecolor="#ed7d31 [3205]" strokeweight=".5pt">
+              <v:shape w14:anchorId="4894D433" id="Gerade Verbindung mit Pfeil 78" o:spid="_x0000_s1026" type="#_x0000_t32" style="position:absolute;margin-left:-193.05pt;margin-top:15.7pt;width:251.4pt;height:152.85pt;flip:y;z-index:251668992;visibility:visible;mso-wrap-style:square;mso-width-percent:0;mso-height-percent:0;mso-wrap-distance-left:9pt;mso-wrap-distance-top:0;mso-wrap-distance-right:9pt;mso-wrap-distance-bottom:0;mso-position-horizontal:absolute;mso-position-horizontal-relative:text;mso-position-vertical:absolute;mso-position-vertical-relative:text;mso-width-percent:0;mso-height-percent:0;mso-width-relative:margin;mso-height-relative:margin" o:gfxdata="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" strokecolor="#ed7d31 [3205]" strokeweight=".5pt">
                 <v:stroke endarrow="block" joinstyle="miter"/>
               </v:shape>
             </w:pict>
@@ -13511,7 +13659,7 @@
           </mc:Choice>
           <mc:Fallback>
             <w:pict>
-              <v:shape w14:anchorId="07A77075" id="Gerade Verbindung mit Pfeil 63" o:spid="_x0000_s1026" type="#_x0000_t32" style="position:absolute;margin-left:218.65pt;margin-top:4.55pt;width:3.6pt;height:164.4pt;z-index:251675136;visibility:visible;mso-wrap-style:square;mso-width-percent:0;mso-height-percent:0;mso-wrap-distance-left:9pt;mso-wrap-distance-top:0;mso-wrap-distance-right:9pt;mso-wrap-distance-bottom:0;mso-position-horizontal:absolute;mso-position-horizontal-relative:text;mso-position-vertical:absolute;mso-position-vertical-relative:text;mso-width-percent:0;mso-height-percent:0;mso-width-relative:margin;mso-height-relative:margin" o:gfxdata="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" strokecolor="#ed7d31 [3205]" strokeweight=".5pt">
+              <v:shape w14:anchorId="3B6AB7A5" id="Gerade Verbindung mit Pfeil 63" o:spid="_x0000_s1026" type="#_x0000_t32" style="position:absolute;margin-left:218.65pt;margin-top:4.55pt;width:3.6pt;height:164.4pt;z-index:251675136;visibility:visible;mso-wrap-style:square;mso-width-percent:0;mso-height-percent:0;mso-wrap-distance-left:9pt;mso-wrap-distance-top:0;mso-wrap-distance-right:9pt;mso-wrap-distance-bottom:0;mso-position-horizontal:absolute;mso-position-horizontal-relative:text;mso-position-vertical:absolute;mso-position-vertical-relative:text;mso-width-percent:0;mso-height-percent:0;mso-width-relative:margin;mso-height-relative:margin" o:gfxdata="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" strokecolor="#ed7d31 [3205]" strokeweight=".5pt">
                 <v:stroke endarrow="block" joinstyle="miter"/>
               </v:shape>
             </w:pict>
@@ -13581,7 +13729,7 @@
           </mc:Choice>
           <mc:Fallback>
             <w:pict>
-              <v:line w14:anchorId="267BD26F" id="Gerader Verbinder 62" o:spid="_x0000_s1026" style="position:absolute;z-index:251674112;visibility:visible;mso-wrap-style:square;mso-width-percent:0;mso-height-percent:0;mso-wrap-distance-left:9pt;mso-wrap-distance-top:0;mso-wrap-distance-right:9pt;mso-wrap-distance-bottom:0;mso-position-horizontal:absolute;mso-position-horizontal-relative:text;mso-position-vertical:absolute;mso-position-vertical-relative:text;mso-width-percent:0;mso-height-percent:0;mso-width-relative:margin;mso-height-relative:margin" from="209.4pt,4.55pt" to="219.4pt,4.55pt" o:gfxdata="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" strokecolor="#ed7d31 [3205]" strokeweight=".5pt">
+              <v:line w14:anchorId="2EB8315A" id="Gerader Verbinder 62" o:spid="_x0000_s1026" style="position:absolute;z-index:251674112;visibility:visible;mso-wrap-style:square;mso-width-percent:0;mso-height-percent:0;mso-wrap-distance-left:9pt;mso-wrap-distance-top:0;mso-wrap-distance-right:9pt;mso-wrap-distance-bottom:0;mso-position-horizontal:absolute;mso-position-horizontal-relative:text;mso-position-vertical:absolute;mso-position-vertical-relative:text;mso-width-percent:0;mso-height-percent:0;mso-width-relative:margin;mso-height-relative:margin" from="209.4pt,4.55pt" to="219.4pt,4.55pt" o:gfxdata="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" strokecolor="#ed7d31 [3205]" strokeweight=".5pt">
                 <v:stroke joinstyle="miter"/>
               </v:line>
             </w:pict>
@@ -13648,7 +13796,7 @@
           </mc:Choice>
           <mc:Fallback>
             <w:pict>
-              <v:shape w14:anchorId="5CAF8E05" id="Gerade Verbindung mit Pfeil 60" o:spid="_x0000_s1026" type="#_x0000_t32" style="position:absolute;margin-left:-71.95pt;margin-top:6.2pt;width:161.9pt;height:147.35pt;flip:x;z-index:251673088;visibility:visible;mso-wrap-style:square;mso-wrap-distance-left:9pt;mso-wrap-distance-top:0;mso-wrap-distance-right:9pt;mso-wrap-distance-bottom:0;mso-position-horizontal:absolute;mso-position-horizontal-relative:text;mso-position-vertical:absolute;mso-position-vertical-relative:text" o:gfxdata="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" strokecolor="#ed7d31 [3205]" strokeweight=".5pt">
+              <v:shape w14:anchorId="512FFDB8" id="Gerade Verbindung mit Pfeil 60" o:spid="_x0000_s1026" type="#_x0000_t32" style="position:absolute;margin-left:-71.95pt;margin-top:6.2pt;width:161.9pt;height:147.35pt;flip:x;z-index:251673088;visibility:visible;mso-wrap-style:square;mso-wrap-distance-left:9pt;mso-wrap-distance-top:0;mso-wrap-distance-right:9pt;mso-wrap-distance-bottom:0;mso-position-horizontal:absolute;mso-position-horizontal-relative:text;mso-position-vertical:absolute;mso-position-vertical-relative:text" o:gfxdata="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" strokecolor="#ed7d31 [3205]" strokeweight=".5pt">
                 <v:stroke endarrow="block" joinstyle="miter"/>
               </v:shape>
             </w:pict>
@@ -13721,7 +13869,7 @@
           </mc:Choice>
           <mc:Fallback>
             <w:pict>
-              <v:shape w14:anchorId="52294024" id="Gerade Verbindung mit Pfeil 56" o:spid="_x0000_s1026" type="#_x0000_t32" style="position:absolute;margin-left:-42pt;margin-top:12pt;width:99.9pt;height:.4pt;z-index:251667968;visibility:visible;mso-wrap-style:square;mso-width-percent:0;mso-height-percent:0;mso-wrap-distance-left:9pt;mso-wrap-distance-top:0;mso-wrap-distance-right:9pt;mso-wrap-distance-bottom:0;mso-position-horizontal:absolute;mso-position-horizontal-relative:text;mso-position-vertical:absolute;mso-position-vertical-relative:text;mso-width-percent:0;mso-height-percent:0;mso-width-relative:margin;mso-height-relative:margin" o:gfxdata="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" strokecolor="#ed7d31 [3205]" strokeweight=".5pt">
+              <v:shape w14:anchorId="5B8FD234" id="Gerade Verbindung mit Pfeil 56" o:spid="_x0000_s1026" type="#_x0000_t32" style="position:absolute;margin-left:-42pt;margin-top:12pt;width:99.9pt;height:.4pt;z-index:251667968;visibility:visible;mso-wrap-style:square;mso-width-percent:0;mso-height-percent:0;mso-wrap-distance-left:9pt;mso-wrap-distance-top:0;mso-wrap-distance-right:9pt;mso-wrap-distance-bottom:0;mso-position-horizontal:absolute;mso-position-horizontal-relative:text;mso-position-vertical:absolute;mso-position-vertical-relative:text;mso-width-percent:0;mso-height-percent:0;mso-width-relative:margin;mso-height-relative:margin" o:gfxdata="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" strokecolor="#ed7d31 [3205]" strokeweight=".5pt">
                 <v:stroke endarrow="block" joinstyle="miter"/>
               </v:shape>
             </w:pict>
@@ -13800,7 +13948,7 @@
           </mc:Choice>
           <mc:Fallback>
             <w:pict>
-              <v:rect w14:anchorId="3D346289" id="Rechteck 55" o:spid="_x0000_s1026" style="position:absolute;margin-left:-118.55pt;margin-top:2.45pt;width:73.25pt;height:18.3pt;z-index:251665920;visibility:visible;mso-wrap-style:square;mso-wrap-distance-left:9pt;mso-wrap-distance-top:0;mso-wrap-distance-right:9pt;mso-wrap-distance-bottom:0;mso-position-horizontal:absolute;mso-position-horizontal-relative:text;mso-position-vertical:absolute;mso-position-vertical-relative:text;v-text-anchor:middle" o:gfxdata="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" filled="f" strokecolor="#ed7d31 [3205]">
+              <v:rect w14:anchorId="278B9465" id="Rechteck 55" o:spid="_x0000_s1026" style="position:absolute;margin-left:-118.55pt;margin-top:2.45pt;width:73.25pt;height:18.3pt;z-index:251665920;visibility:visible;mso-wrap-style:square;mso-wrap-distance-left:9pt;mso-wrap-distance-top:0;mso-wrap-distance-right:9pt;mso-wrap-distance-bottom:0;mso-position-horizontal:absolute;mso-position-horizontal-relative:text;mso-position-vertical:absolute;mso-position-vertical-relative:text;v-text-anchor:middle" o:gfxdata="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" filled="f" strokecolor="#ed7d31 [3205]">
                 <v:stroke dashstyle="3 1" joinstyle="round"/>
               </v:rect>
             </w:pict>
@@ -13871,7 +14019,7 @@
           </mc:Choice>
           <mc:Fallback>
             <w:pict>
-              <v:shape w14:anchorId="62120FA1" id="Gerade Verbindung mit Pfeil 79" o:spid="_x0000_s1026" type="#_x0000_t32" style="position:absolute;margin-left:59.35pt;margin-top:19.9pt;width:1.65pt;height:79.5pt;flip:y;z-index:251670016;visibility:visible;mso-wrap-style:square;mso-wrap-distance-left:9pt;mso-wrap-distance-top:0;mso-wrap-distance-right:9pt;mso-wrap-distance-bottom:0;mso-position-horizontal:absolute;mso-position-horizontal-relative:text;mso-position-vertical:absolute;mso-position-vertical-relative:text" o:gfxdata="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" strokecolor="#ed7d31 [3205]" strokeweight=".5pt">
+              <v:shape w14:anchorId="7393FA28" id="Gerade Verbindung mit Pfeil 79" o:spid="_x0000_s1026" type="#_x0000_t32" style="position:absolute;margin-left:59.35pt;margin-top:19.9pt;width:1.65pt;height:79.5pt;flip:y;z-index:251670016;visibility:visible;mso-wrap-style:square;mso-wrap-distance-left:9pt;mso-wrap-distance-top:0;mso-wrap-distance-right:9pt;mso-wrap-distance-bottom:0;mso-position-horizontal:absolute;mso-position-horizontal-relative:text;mso-position-vertical:absolute;mso-position-vertical-relative:text" o:gfxdata="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" strokecolor="#ed7d31 [3205]" strokeweight=".5pt">
                 <v:stroke endarrow="block" joinstyle="miter"/>
               </v:shape>
             </w:pict>
@@ -13965,8 +14113,7 @@
           </mc:Choice>
           <mc:Fallback>
             <w:pict>
-              <v:shape w14:anchorId="02438FDA" id="Textfeld 25" o:spid="_x0000_s1031" type="#_x0000_t202" style="position:absolute;margin-left:-.1pt;margin-top:5.65pt;width:199.65pt;height:21pt;z-index:-251675136;visibility:visible;mso-wrap-style:square;mso-width-percent:0;mso-height-percent:0;mso-wrap-distance-left:9pt;mso-wrap-distance-top:0;mso-wrap-distance-right:9pt;mso-wrap-distance-bottom:0;mso-position-horizontal:absolute;mso-position-horizontal-relative:text;mso-position-vertical:absolute;mso-position-vertical-relative:text;mso-width-percent:0;mso-height-percent:0;mso-width-relative:page;mso-height-relative:page;v-text-anchor:top" o:gfxdata="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" stroked="f">
-                <v:path arrowok="t"/>
+              <v:shape w14:anchorId="02438FDA" id="Textfeld 25" o:spid="_x0000_s1031" type="#_x0000_t202" style="position:absolute;margin-left:-.1pt;margin-top:5.65pt;width:199.65pt;height:21pt;z-index:-251675136;visibility:visible;mso-wrap-style:square;mso-width-percent:0;mso-height-percent:0;mso-wrap-distance-left:9pt;mso-wrap-distance-top:0;mso-wrap-distance-right:9pt;mso-wrap-distance-bottom:0;mso-position-horizontal:absolute;mso-position-horizontal-relative:text;mso-position-vertical:absolute;mso-position-vertical-relative:text;mso-width-percent:0;mso-height-percent:0;mso-width-relative:page;mso-height-relative:page;v-text-anchor:top" o:gfxdata="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" stroked="f">
                 <v:textbox style="mso-fit-shape-to-text:t" inset="0,0,0,0">
                   <w:txbxContent>
                     <w:p>
@@ -14093,7 +14240,7 @@
           </mc:Choice>
           <mc:Fallback>
             <w:pict>
-              <v:rect w14:anchorId="1D757126" id="Rechteck 77" o:spid="_x0000_s1026" style="position:absolute;margin-left:20.85pt;margin-top:.3pt;width:24.95pt;height:19pt;z-index:251683328;visibility:visible;mso-wrap-style:square;mso-width-percent:0;mso-height-percent:0;mso-wrap-distance-left:9pt;mso-wrap-distance-top:0;mso-wrap-distance-right:9pt;mso-wrap-distance-bottom:0;mso-position-horizontal:absolute;mso-position-horizontal-relative:text;mso-position-vertical:absolute;mso-position-vertical-relative:text;mso-width-percent:0;mso-height-percent:0;mso-width-relative:margin;mso-height-relative:margin;v-text-anchor:middle" o:gfxdata="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" filled="f" strokecolor="#ed7d31 [3205]">
+              <v:rect w14:anchorId="75146672" id="Rechteck 77" o:spid="_x0000_s1026" style="position:absolute;margin-left:20.85pt;margin-top:.3pt;width:24.95pt;height:19pt;z-index:251683328;visibility:visible;mso-wrap-style:square;mso-width-percent:0;mso-height-percent:0;mso-wrap-distance-left:9pt;mso-wrap-distance-top:0;mso-wrap-distance-right:9pt;mso-wrap-distance-bottom:0;mso-position-horizontal:absolute;mso-position-horizontal-relative:text;mso-position-vertical:absolute;mso-position-vertical-relative:text;mso-width-percent:0;mso-height-percent:0;mso-width-relative:margin;mso-height-relative:margin;v-text-anchor:middle" o:gfxdata="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" filled="f" strokecolor="#ed7d31 [3205]">
                 <v:stroke dashstyle="3 1" joinstyle="round"/>
               </v:rect>
             </w:pict>
@@ -14178,7 +14325,7 @@
           </mc:Choice>
           <mc:Fallback>
             <w:pict>
-              <v:rect w14:anchorId="360A2AA2" id="Rechteck 76" o:spid="_x0000_s1026" style="position:absolute;margin-left:-229.5pt;margin-top:2.05pt;width:24.95pt;height:19pt;z-index:251682304;visibility:visible;mso-wrap-style:square;mso-width-percent:0;mso-height-percent:0;mso-wrap-distance-left:9pt;mso-wrap-distance-top:0;mso-wrap-distance-right:9pt;mso-wrap-distance-bottom:0;mso-position-horizontal:absolute;mso-position-horizontal-relative:text;mso-position-vertical:absolute;mso-position-vertical-relative:text;mso-width-percent:0;mso-height-percent:0;mso-width-relative:margin;mso-height-relative:margin;v-text-anchor:middle" o:gfxdata="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" filled="f" strokecolor="#ed7d31 [3205]">
+              <v:rect w14:anchorId="2B404AA6" id="Rechteck 76" o:spid="_x0000_s1026" style="position:absolute;margin-left:-229.5pt;margin-top:2.05pt;width:24.95pt;height:19pt;z-index:251682304;visibility:visible;mso-wrap-style:square;mso-width-percent:0;mso-height-percent:0;mso-wrap-distance-left:9pt;mso-wrap-distance-top:0;mso-wrap-distance-right:9pt;mso-wrap-distance-bottom:0;mso-position-horizontal:absolute;mso-position-horizontal-relative:text;mso-position-vertical:absolute;mso-position-vertical-relative:text;mso-width-percent:0;mso-height-percent:0;mso-width-relative:margin;mso-height-relative:margin;v-text-anchor:middle" o:gfxdata="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" filled="f" strokecolor="#ed7d31 [3205]">
                 <v:stroke dashstyle="3 1" joinstyle="round"/>
               </v:rect>
             </w:pict>
@@ -14345,8 +14492,7 @@
           </mc:Choice>
           <mc:Fallback>
             <w:pict>
-              <v:shape w14:anchorId="74F2574A" id="Textfeld 24" o:spid="_x0000_s1032" type="#_x0000_t202" style="position:absolute;margin-left:-.25pt;margin-top:244pt;width:223.45pt;height:21pt;z-index:-251674112;visibility:visible;mso-wrap-style:square;mso-width-percent:0;mso-height-percent:0;mso-wrap-distance-left:9pt;mso-wrap-distance-top:0;mso-wrap-distance-right:9pt;mso-wrap-distance-bottom:0;mso-position-horizontal:absolute;mso-position-horizontal-relative:text;mso-position-vertical:absolute;mso-position-vertical-relative:text;mso-width-percent:0;mso-height-percent:0;mso-width-relative:page;mso-height-relative:page;v-text-anchor:top" o:gfxdata="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" stroked="f">
-                <v:path arrowok="t"/>
+              <v:shape w14:anchorId="74F2574A" id="Textfeld 24" o:spid="_x0000_s1032" type="#_x0000_t202" style="position:absolute;margin-left:-.25pt;margin-top:244pt;width:223.45pt;height:21pt;z-index:-251674112;visibility:visible;mso-wrap-style:square;mso-width-percent:0;mso-height-percent:0;mso-wrap-distance-left:9pt;mso-wrap-distance-top:0;mso-wrap-distance-right:9pt;mso-wrap-distance-bottom:0;mso-position-horizontal:absolute;mso-position-horizontal-relative:text;mso-position-vertical:absolute;mso-position-vertical-relative:text;mso-width-percent:0;mso-height-percent:0;mso-width-relative:page;mso-height-relative:page;v-text-anchor:top" o:gfxdata="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" stroked="f">
                 <v:textbox style="mso-fit-shape-to-text:t" inset="0,0,0,0">
                   <w:txbxContent>
                     <w:p>
@@ -14542,8 +14688,7 @@
           </mc:Choice>
           <mc:Fallback>
             <w:pict>
-              <v:shape w14:anchorId="100B9B76" id="Textfeld 23" o:spid="_x0000_s1033" type="#_x0000_t202" style="position:absolute;margin-left:25pt;margin-top:11.8pt;width:211.65pt;height:21pt;z-index:-251673088;visibility:visible;mso-wrap-style:square;mso-width-percent:0;mso-height-percent:0;mso-wrap-distance-left:9pt;mso-wrap-distance-top:0;mso-wrap-distance-right:9pt;mso-wrap-distance-bottom:0;mso-position-horizontal:absolute;mso-position-horizontal-relative:text;mso-position-vertical:absolute;mso-position-vertical-relative:text;mso-width-percent:0;mso-height-percent:0;mso-width-relative:page;mso-height-relative:page;v-text-anchor:top" o:gfxdata="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" stroked="f">
-                <v:path arrowok="t"/>
+              <v:shape w14:anchorId="100B9B76" id="Textfeld 23" o:spid="_x0000_s1033" type="#_x0000_t202" style="position:absolute;margin-left:25pt;margin-top:11.8pt;width:211.65pt;height:21pt;z-index:-251673088;visibility:visible;mso-wrap-style:square;mso-width-percent:0;mso-height-percent:0;mso-wrap-distance-left:9pt;mso-wrap-distance-top:0;mso-wrap-distance-right:9pt;mso-wrap-distance-bottom:0;mso-position-horizontal:absolute;mso-position-horizontal-relative:text;mso-position-vertical:absolute;mso-position-vertical-relative:text;mso-width-percent:0;mso-height-percent:0;mso-width-relative:page;mso-height-relative:page;v-text-anchor:top" o:gfxdata="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" stroked="f">
                 <v:textbox style="mso-fit-shape-to-text:t" inset="0,0,0,0">
                   <w:txbxContent>
                     <w:p>
@@ -14656,7 +14801,7 @@
           </mc:Choice>
           <mc:Fallback>
             <w:pict>
-              <v:shape w14:anchorId="391208EA" id="Gerade Verbindung mit Pfeil 75" o:spid="_x0000_s1026" type="#_x0000_t32" style="position:absolute;margin-left:-57.2pt;margin-top:9.65pt;width:67.4pt;height:0;flip:x;z-index:251666944;visibility:visible;mso-wrap-style:square;mso-wrap-distance-left:9pt;mso-wrap-distance-top:0;mso-wrap-distance-right:9pt;mso-wrap-distance-bottom:0;mso-position-horizontal:absolute;mso-position-horizontal-relative:text;mso-position-vertical:absolute;mso-position-vertical-relative:text" o:gfxdata="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" strokecolor="#ed7d31 [3205]" strokeweight=".5pt">
+              <v:shape w14:anchorId="560FF6A0" id="Gerade Verbindung mit Pfeil 75" o:spid="_x0000_s1026" type="#_x0000_t32" style="position:absolute;margin-left:-57.2pt;margin-top:9.65pt;width:67.4pt;height:0;flip:x;z-index:251666944;visibility:visible;mso-wrap-style:square;mso-wrap-distance-left:9pt;mso-wrap-distance-top:0;mso-wrap-distance-right:9pt;mso-wrap-distance-bottom:0;mso-position-horizontal:absolute;mso-position-horizontal-relative:text;mso-position-vertical:absolute;mso-position-vertical-relative:text" o:gfxdata="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" strokecolor="#ed7d31 [3205]" strokeweight=".5pt">
                 <v:stroke endarrow="block" joinstyle="miter"/>
               </v:shape>
             </w:pict>
@@ -14741,7 +14886,7 @@
           </mc:Choice>
           <mc:Fallback>
             <w:pict>
-              <v:rect w14:anchorId="24FCC59B" id="Rechteck 74" o:spid="_x0000_s1026" style="position:absolute;margin-left:11.45pt;margin-top:.4pt;width:24.95pt;height:19pt;z-index:251681280;visibility:visible;mso-wrap-style:square;mso-width-percent:0;mso-height-percent:0;mso-wrap-distance-left:9pt;mso-wrap-distance-top:0;mso-wrap-distance-right:9pt;mso-wrap-distance-bottom:0;mso-position-horizontal:absolute;mso-position-horizontal-relative:text;mso-position-vertical:absolute;mso-position-vertical-relative:text;mso-width-percent:0;mso-height-percent:0;mso-width-relative:margin;mso-height-relative:margin;v-text-anchor:middle" o:gfxdata="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" filled="f" strokecolor="#ed7d31 [3205]">
+              <v:rect w14:anchorId="3E47B1E0" id="Rechteck 74" o:spid="_x0000_s1026" style="position:absolute;margin-left:11.45pt;margin-top:.4pt;width:24.95pt;height:19pt;z-index:251681280;visibility:visible;mso-wrap-style:square;mso-width-percent:0;mso-height-percent:0;mso-wrap-distance-left:9pt;mso-wrap-distance-top:0;mso-wrap-distance-right:9pt;mso-wrap-distance-bottom:0;mso-position-horizontal:absolute;mso-position-horizontal-relative:text;mso-position-vertical:absolute;mso-position-vertical-relative:text;mso-width-percent:0;mso-height-percent:0;mso-width-relative:margin;mso-height-relative:margin;v-text-anchor:middle" o:gfxdata="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" filled="f" strokecolor="#ed7d31 [3205]">
                 <v:stroke dashstyle="3 1" joinstyle="round"/>
               </v:rect>
             </w:pict>
@@ -14903,8 +15048,7 @@
           </mc:Choice>
           <mc:Fallback>
             <w:pict>
-              <v:shape w14:anchorId="4A492B77" id="Textfeld 21" o:spid="_x0000_s1034" type="#_x0000_t202" style="position:absolute;margin-left:-.25pt;margin-top:239.5pt;width:213.55pt;height:31.95pt;z-index:-251677184;visibility:visible;mso-wrap-style:square;mso-width-percent:0;mso-height-percent:0;mso-wrap-distance-left:9pt;mso-wrap-distance-top:0;mso-wrap-distance-right:9pt;mso-wrap-distance-bottom:0;mso-position-horizontal:absolute;mso-position-horizontal-relative:text;mso-position-vertical:absolute;mso-position-vertical-relative:text;mso-width-percent:0;mso-height-percent:0;mso-width-relative:page;mso-height-relative:page;v-text-anchor:top" o:gfxdata="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" stroked="f">
-                <v:path arrowok="t"/>
+              <v:shape w14:anchorId="4A492B77" id="Textfeld 21" o:spid="_x0000_s1034" type="#_x0000_t202" style="position:absolute;margin-left:-.25pt;margin-top:239.5pt;width:213.55pt;height:31.95pt;z-index:-251677184;visibility:visible;mso-wrap-style:square;mso-width-percent:0;mso-height-percent:0;mso-wrap-distance-left:9pt;mso-wrap-distance-top:0;mso-wrap-distance-right:9pt;mso-wrap-distance-bottom:0;mso-position-horizontal:absolute;mso-position-horizontal-relative:text;mso-position-vertical:absolute;mso-position-vertical-relative:text;mso-width-percent:0;mso-height-percent:0;mso-width-relative:page;mso-height-relative:page;v-text-anchor:top" o:gfxdata="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" stroked="f">
                 <v:textbox style="mso-fit-shape-to-text:t" inset="0,0,0,0">
                   <w:txbxContent>
                     <w:p>
@@ -15097,8 +15241,7 @@
           </mc:Choice>
           <mc:Fallback>
             <w:pict>
-              <v:shape w14:anchorId="2857C5BA" id="Textfeld 22" o:spid="_x0000_s1035" type="#_x0000_t202" style="position:absolute;margin-left:242.6pt;margin-top:7.45pt;width:205.8pt;height:21pt;z-index:-251676160;visibility:visible;mso-wrap-style:square;mso-width-percent:0;mso-height-percent:0;mso-wrap-distance-left:9pt;mso-wrap-distance-top:0;mso-wrap-distance-right:9pt;mso-wrap-distance-bottom:0;mso-position-horizontal:absolute;mso-position-horizontal-relative:text;mso-position-vertical:absolute;mso-position-vertical-relative:text;mso-width-percent:0;mso-height-percent:0;mso-width-relative:page;mso-height-relative:page;v-text-anchor:top" o:gfxdata="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" stroked="f">
-                <v:path arrowok="t"/>
+              <v:shape w14:anchorId="2857C5BA" id="Textfeld 22" o:spid="_x0000_s1035" type="#_x0000_t202" style="position:absolute;margin-left:242.6pt;margin-top:7.45pt;width:205.8pt;height:21pt;z-index:-251676160;visibility:visible;mso-wrap-style:square;mso-width-percent:0;mso-height-percent:0;mso-wrap-distance-left:9pt;mso-wrap-distance-top:0;mso-wrap-distance-right:9pt;mso-wrap-distance-bottom:0;mso-position-horizontal:absolute;mso-position-horizontal-relative:text;mso-position-vertical:absolute;mso-position-vertical-relative:text;mso-width-percent:0;mso-height-percent:0;mso-width-relative:page;mso-height-relative:page;v-text-anchor:top" o:gfxdata="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" stroked="f">
                 <v:textbox style="mso-fit-shape-to-text:t" inset="0,0,0,0">
                   <w:txbxContent>
                     <w:p>
@@ -15176,7 +15319,7 @@
           </mc:Choice>
           <mc:Fallback>
             <w:pict>
-              <v:shape w14:anchorId="25530746" id="Gerade Verbindung mit Pfeil 73" o:spid="_x0000_s1026" type="#_x0000_t32" style="position:absolute;margin-left:-52.65pt;margin-top:8.35pt;width:101.95pt;height:73.25pt;flip:y;z-index:251664896;visibility:visible;mso-wrap-style:square;mso-wrap-distance-left:9pt;mso-wrap-distance-top:0;mso-wrap-distance-right:9pt;mso-wrap-distance-bottom:0;mso-position-horizontal:absolute;mso-position-horizontal-relative:text;mso-position-vertical:absolute;mso-position-vertical-relative:text" o:gfxdata="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" strokecolor="#ed7d31 [3205]" strokeweight=".5pt">
+              <v:shape w14:anchorId="04297961" id="Gerade Verbindung mit Pfeil 73" o:spid="_x0000_s1026" type="#_x0000_t32" style="position:absolute;margin-left:-52.65pt;margin-top:8.35pt;width:101.95pt;height:73.25pt;flip:y;z-index:251664896;visibility:visible;mso-wrap-style:square;mso-wrap-distance-left:9pt;mso-wrap-distance-top:0;mso-wrap-distance-right:9pt;mso-wrap-distance-bottom:0;mso-position-horizontal:absolute;mso-position-horizontal-relative:text;mso-position-vertical:absolute;mso-position-vertical-relative:text" o:gfxdata="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" strokecolor="#ed7d31 [3205]" strokeweight=".5pt">
                 <v:stroke endarrow="block" joinstyle="miter"/>
               </v:shape>
             </w:pict>
@@ -15265,7 +15408,7 @@
           </mc:Choice>
           <mc:Fallback>
             <w:pict>
-              <v:rect w14:anchorId="65C4B7C7" id="Rechteck 72" o:spid="_x0000_s1026" style="position:absolute;margin-left:-175.4pt;margin-top:1.6pt;width:121.1pt;height:25.4pt;z-index:251680256;visibility:visible;mso-wrap-style:square;mso-width-percent:0;mso-height-percent:0;mso-wrap-distance-left:9pt;mso-wrap-distance-top:0;mso-wrap-distance-right:9pt;mso-wrap-distance-bottom:0;mso-position-horizontal:absolute;mso-position-horizontal-relative:text;mso-position-vertical:absolute;mso-position-vertical-relative:text;mso-width-percent:0;mso-height-percent:0;mso-width-relative:margin;mso-height-relative:margin;v-text-anchor:middle" o:gfxdata="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" filled="f" strokecolor="#ed7d31 [3205]">
+              <v:rect w14:anchorId="32C1595F" id="Rechteck 72" o:spid="_x0000_s1026" style="position:absolute;margin-left:-175.4pt;margin-top:1.6pt;width:121.1pt;height:25.4pt;z-index:251680256;visibility:visible;mso-wrap-style:square;mso-width-percent:0;mso-height-percent:0;mso-wrap-distance-left:9pt;mso-wrap-distance-top:0;mso-wrap-distance-right:9pt;mso-wrap-distance-bottom:0;mso-position-horizontal:absolute;mso-position-horizontal-relative:text;mso-position-vertical:absolute;mso-position-vertical-relative:text;mso-width-percent:0;mso-height-percent:0;mso-width-relative:margin;mso-height-relative:margin;v-text-anchor:middle" o:gfxdata="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" filled="f" strokecolor="#ed7d31 [3205]">
                 <v:stroke dashstyle="3 1" joinstyle="round"/>
               </v:rect>
             </w:pict>
@@ -15344,7 +15487,7 @@
           </mc:Choice>
           <mc:Fallback>
             <w:pict>
-              <v:shape w14:anchorId="711D126C" id="Textfeld 66" o:spid="_x0000_s1036" type="#_x0000_t202" style="position:absolute;margin-left:18.55pt;margin-top:13.5pt;width:240.05pt;height:.05pt;z-index:251677184;visibility:visible;mso-wrap-style:square;mso-wrap-distance-left:9pt;mso-wrap-distance-top:0;mso-wrap-distance-right:9pt;mso-wrap-distance-bottom:0;mso-position-horizontal:absolute;mso-position-horizontal-relative:text;mso-position-vertical:absolute;mso-position-vertical-relative:text;v-text-anchor:top" o:gfxdata="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" stroked="f">
+              <v:shape w14:anchorId="711D126C" id="Textfeld 66" o:spid="_x0000_s1036" type="#_x0000_t202" style="position:absolute;margin-left:18.55pt;margin-top:13.5pt;width:240.05pt;height:.05pt;z-index:251677184;visibility:visible;mso-wrap-style:square;mso-wrap-distance-left:9pt;mso-wrap-distance-top:0;mso-wrap-distance-right:9pt;mso-wrap-distance-bottom:0;mso-position-horizontal:absolute;mso-position-horizontal-relative:text;mso-position-vertical:absolute;mso-position-vertical-relative:text;v-text-anchor:top" o:gfxdata="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" stroked="f">
                 <v:textbox style="mso-fit-shape-to-text:t" inset="0,0,0,0">
                   <w:txbxContent>
                     <w:p>
@@ -15490,7 +15633,21 @@
         <w:rPr>
           <w:rFonts w:cstheme="minorHAnsi"/>
         </w:rPr>
-        <w:t xml:space="preserve"> dabei, Quellcode und Implementierungsarbeiten zu strukturieren, bevor diese starten und ermöglicht eine Aufteilung der Programmieraufgaben.</w:t>
+        <w:t xml:space="preserve"> dabei, Quellcode und Implementierungsarbeiten zu strukturieren, bevor diese </w:t>
+      </w:r>
+      <w:proofErr w:type="gramStart"/>
+      <w:r>
+        <w:rPr>
+          <w:rFonts w:cstheme="minorHAnsi"/>
+        </w:rPr>
+        <w:t>starten</w:t>
+      </w:r>
+      <w:proofErr w:type="gramEnd"/>
+      <w:r>
+        <w:rPr>
+          <w:rFonts w:cstheme="minorHAnsi"/>
+        </w:rPr>
+        <w:t xml:space="preserve"> und ermöglicht eine Aufteilung der Programmieraufgaben.</w:t>
       </w:r>
     </w:p>
     <w:p/>
@@ -16725,13 +16882,23 @@
                 <w:lang w:eastAsia="de-DE"/>
               </w:rPr>
             </w:pPr>
+            <w:proofErr w:type="spellStart"/>
             <w:r>
               <w:rPr>
                 <w:rFonts w:ascii="Calibri" w:eastAsia="Times New Roman" w:hAnsi="Calibri" w:cs="Calibri"/>
                 <w:color w:val="000000"/>
                 <w:lang w:eastAsia="de-DE"/>
               </w:rPr>
-              <w:t xml:space="preserve">Abhänigg mit </w:t>
+              <w:t>Abhänigg</w:t>
+            </w:r>
+            <w:proofErr w:type="spellEnd"/>
+            <w:r>
+              <w:rPr>
+                <w:rFonts w:ascii="Calibri" w:eastAsia="Times New Roman" w:hAnsi="Calibri" w:cs="Calibri"/>
+                <w:color w:val="000000"/>
+                <w:lang w:eastAsia="de-DE"/>
+              </w:rPr>
+              <w:t xml:space="preserve"> mit </w:t>
             </w:r>
           </w:p>
         </w:tc>
@@ -17347,6 +17514,7 @@
                 <w:lang w:eastAsia="de-DE"/>
               </w:rPr>
             </w:pPr>
+            <w:proofErr w:type="spellStart"/>
             <w:r>
               <w:rPr>
                 <w:rFonts w:ascii="Calibri" w:eastAsia="Times New Roman" w:hAnsi="Calibri" w:cs="Calibri"/>
@@ -17355,6 +17523,7 @@
               </w:rPr>
               <w:t>RegistrierungsService</w:t>
             </w:r>
+            <w:proofErr w:type="spellEnd"/>
           </w:p>
         </w:tc>
         <w:tc>
@@ -18270,6 +18439,7 @@
                 <w:lang w:eastAsia="de-DE"/>
               </w:rPr>
             </w:pPr>
+            <w:proofErr w:type="spellStart"/>
             <w:r>
               <w:rPr>
                 <w:rFonts w:ascii="Calibri" w:eastAsia="Times New Roman" w:hAnsi="Calibri" w:cs="Calibri"/>
@@ -18278,6 +18448,7 @@
               </w:rPr>
               <w:t>RegistrierungsService</w:t>
             </w:r>
+            <w:proofErr w:type="spellEnd"/>
           </w:p>
         </w:tc>
         <w:tc>
@@ -19193,6 +19364,7 @@
                 <w:lang w:eastAsia="de-DE"/>
               </w:rPr>
             </w:pPr>
+            <w:proofErr w:type="spellStart"/>
             <w:r>
               <w:rPr>
                 <w:rFonts w:ascii="Calibri" w:eastAsia="Times New Roman" w:hAnsi="Calibri" w:cs="Calibri"/>
@@ -19201,6 +19373,7 @@
               </w:rPr>
               <w:t>Loginview</w:t>
             </w:r>
+            <w:proofErr w:type="spellEnd"/>
           </w:p>
         </w:tc>
         <w:tc>
@@ -19689,8 +19862,18 @@
                 <w:color w:val="000000"/>
                 <w:lang w:eastAsia="de-DE"/>
               </w:rPr>
-              <w:t>Can Kalafat</w:t>
-            </w:r>
+              <w:t xml:space="preserve">Can </w:t>
+            </w:r>
+            <w:proofErr w:type="spellStart"/>
+            <w:r>
+              <w:rPr>
+                <w:rFonts w:ascii="Calibri" w:eastAsia="Times New Roman" w:hAnsi="Calibri" w:cs="Calibri"/>
+                <w:color w:val="000000"/>
+                <w:lang w:eastAsia="de-DE"/>
+              </w:rPr>
+              <w:t>Kalafat</w:t>
+            </w:r>
+            <w:proofErr w:type="spellEnd"/>
           </w:p>
         </w:tc>
         <w:tc>
@@ -19918,8 +20101,18 @@
                 <w:color w:val="000000"/>
                 <w:lang w:eastAsia="de-DE"/>
               </w:rPr>
-              <w:t>Can Kalafat</w:t>
-            </w:r>
+              <w:t xml:space="preserve">Can </w:t>
+            </w:r>
+            <w:proofErr w:type="spellStart"/>
+            <w:r>
+              <w:rPr>
+                <w:rFonts w:ascii="Calibri" w:eastAsia="Times New Roman" w:hAnsi="Calibri" w:cs="Calibri"/>
+                <w:color w:val="000000"/>
+                <w:lang w:eastAsia="de-DE"/>
+              </w:rPr>
+              <w:t>Kalafat</w:t>
+            </w:r>
+            <w:proofErr w:type="spellEnd"/>
           </w:p>
         </w:tc>
         <w:tc>
@@ -21308,8 +21501,18 @@
                 <w:color w:val="000000"/>
                 <w:lang w:eastAsia="de-DE"/>
               </w:rPr>
-              <w:t>Danial Imani Shakibaei</w:t>
-            </w:r>
+              <w:t xml:space="preserve">Danial Imani </w:t>
+            </w:r>
+            <w:proofErr w:type="spellStart"/>
+            <w:r>
+              <w:rPr>
+                <w:rFonts w:ascii="Calibri" w:eastAsia="Times New Roman" w:hAnsi="Calibri" w:cstheme="minorHAnsi"/>
+                <w:color w:val="000000"/>
+                <w:lang w:eastAsia="de-DE"/>
+              </w:rPr>
+              <w:t>Shakibaei</w:t>
+            </w:r>
+            <w:proofErr w:type="spellEnd"/>
           </w:p>
         </w:tc>
         <w:tc>
@@ -21728,13 +21931,23 @@
                 <w:lang w:eastAsia="de-DE"/>
               </w:rPr>
             </w:pPr>
+            <w:proofErr w:type="spellStart"/>
             <w:r>
               <w:rPr>
                 <w:rFonts w:ascii="Calibri" w:eastAsia="Times New Roman" w:hAnsi="Calibri" w:cs="Calibri"/>
                 <w:color w:val="000000"/>
                 <w:lang w:eastAsia="de-DE"/>
               </w:rPr>
-              <w:t>LigaDaten ändern</w:t>
+              <w:t>LigaDaten</w:t>
+            </w:r>
+            <w:proofErr w:type="spellEnd"/>
+            <w:r>
+              <w:rPr>
+                <w:rFonts w:ascii="Calibri" w:eastAsia="Times New Roman" w:hAnsi="Calibri" w:cs="Calibri"/>
+                <w:color w:val="000000"/>
+                <w:lang w:eastAsia="de-DE"/>
+              </w:rPr>
+              <w:t xml:space="preserve"> ändern</w:t>
             </w:r>
           </w:p>
         </w:tc>
@@ -21957,13 +22170,23 @@
                 <w:lang w:eastAsia="de-DE"/>
               </w:rPr>
             </w:pPr>
+            <w:proofErr w:type="spellStart"/>
             <w:r>
               <w:rPr>
                 <w:rFonts w:ascii="Calibri" w:eastAsia="Times New Roman" w:hAnsi="Calibri" w:cs="Calibri"/>
                 <w:color w:val="000000"/>
                 <w:lang w:eastAsia="de-DE"/>
               </w:rPr>
-              <w:t>LigaDaten ändern View</w:t>
+              <w:t>LigaDaten</w:t>
+            </w:r>
+            <w:proofErr w:type="spellEnd"/>
+            <w:r>
+              <w:rPr>
+                <w:rFonts w:ascii="Calibri" w:eastAsia="Times New Roman" w:hAnsi="Calibri" w:cs="Calibri"/>
+                <w:color w:val="000000"/>
+                <w:lang w:eastAsia="de-DE"/>
+              </w:rPr>
+              <w:t xml:space="preserve"> ändern View</w:t>
             </w:r>
           </w:p>
         </w:tc>
@@ -22406,6 +22629,7 @@
                 <w:lang w:eastAsia="de-DE"/>
               </w:rPr>
             </w:pPr>
+            <w:proofErr w:type="spellStart"/>
             <w:r>
               <w:rPr>
                 <w:rFonts w:ascii="Calibri" w:eastAsia="Times New Roman" w:hAnsi="Calibri" w:cs="Calibri"/>
@@ -22414,6 +22638,7 @@
               </w:rPr>
               <w:t>AdminView</w:t>
             </w:r>
+            <w:proofErr w:type="spellEnd"/>
           </w:p>
         </w:tc>
         <w:tc>
@@ -22619,6 +22844,7 @@
                 <w:lang w:eastAsia="de-DE"/>
               </w:rPr>
             </w:pPr>
+            <w:proofErr w:type="spellStart"/>
             <w:r>
               <w:rPr>
                 <w:rFonts w:ascii="Calibri" w:eastAsia="Times New Roman" w:hAnsi="Calibri" w:cs="Calibri"/>
@@ -22627,6 +22853,7 @@
               </w:rPr>
               <w:t>UserView</w:t>
             </w:r>
+            <w:proofErr w:type="spellEnd"/>
           </w:p>
         </w:tc>
         <w:tc>
@@ -22870,8 +23097,18 @@
                 <w:color w:val="000000"/>
                 <w:lang w:eastAsia="de-DE"/>
               </w:rPr>
-              <w:t>Danial Imani Shaikbae</w:t>
-            </w:r>
+              <w:t xml:space="preserve">Danial Imani </w:t>
+            </w:r>
+            <w:proofErr w:type="spellStart"/>
+            <w:r>
+              <w:rPr>
+                <w:rFonts w:ascii="Calibri" w:eastAsia="Times New Roman" w:hAnsi="Calibri" w:cstheme="minorHAnsi"/>
+                <w:color w:val="000000"/>
+                <w:lang w:eastAsia="de-DE"/>
+              </w:rPr>
+              <w:t>Shaikbae</w:t>
+            </w:r>
+            <w:proofErr w:type="spellEnd"/>
           </w:p>
         </w:tc>
         <w:tc>
@@ -23075,8 +23312,18 @@
                 <w:color w:val="000000"/>
                 <w:lang w:eastAsia="de-DE"/>
               </w:rPr>
-              <w:t>Can Kalafat</w:t>
-            </w:r>
+              <w:t xml:space="preserve">Can </w:t>
+            </w:r>
+            <w:proofErr w:type="spellStart"/>
+            <w:r>
+              <w:rPr>
+                <w:rFonts w:ascii="Calibri" w:eastAsia="Times New Roman" w:hAnsi="Calibri" w:cs="Calibri"/>
+                <w:color w:val="000000"/>
+                <w:lang w:eastAsia="de-DE"/>
+              </w:rPr>
+              <w:t>Kalafat</w:t>
+            </w:r>
+            <w:proofErr w:type="spellEnd"/>
           </w:p>
         </w:tc>
         <w:tc>
@@ -23542,13 +23789,23 @@
                 <w:rFonts w:cstheme="minorHAnsi"/>
               </w:rPr>
             </w:pPr>
+            <w:proofErr w:type="spellStart"/>
             <w:r>
               <w:rPr>
                 <w:rFonts w:cstheme="minorHAnsi"/>
                 <w:b/>
                 <w:bCs/>
               </w:rPr>
-              <w:t>Vorbedin-gung(en)</w:t>
+              <w:t>Vorbedin-gung</w:t>
+            </w:r>
+            <w:proofErr w:type="spellEnd"/>
+            <w:r>
+              <w:rPr>
+                <w:rFonts w:cstheme="minorHAnsi"/>
+                <w:b/>
+                <w:bCs/>
+              </w:rPr>
+              <w:t>(en)</w:t>
             </w:r>
           </w:p>
         </w:tc>
@@ -24179,13 +24436,23 @@
                 <w:rFonts w:cstheme="minorHAnsi"/>
               </w:rPr>
             </w:pPr>
+            <w:proofErr w:type="spellStart"/>
             <w:r>
               <w:rPr>
                 <w:rFonts w:cstheme="minorHAnsi"/>
                 <w:b/>
                 <w:bCs/>
               </w:rPr>
-              <w:t>Nachbe-dingung(en)</w:t>
+              <w:t>Nachbe</w:t>
+            </w:r>
+            <w:proofErr w:type="spellEnd"/>
+            <w:r>
+              <w:rPr>
+                <w:rFonts w:cstheme="minorHAnsi"/>
+                <w:b/>
+                <w:bCs/>
+              </w:rPr>
+              <w:t>-dingung(en)</w:t>
             </w:r>
           </w:p>
         </w:tc>
@@ -24619,13 +24886,23 @@
                 <w:rFonts w:cstheme="minorHAnsi"/>
               </w:rPr>
             </w:pPr>
+            <w:proofErr w:type="spellStart"/>
             <w:r>
               <w:rPr>
                 <w:rFonts w:cstheme="minorHAnsi"/>
                 <w:b/>
                 <w:bCs/>
               </w:rPr>
-              <w:t>Vorbedin-gung(en)</w:t>
+              <w:t>Vorbedin-gung</w:t>
+            </w:r>
+            <w:proofErr w:type="spellEnd"/>
+            <w:r>
+              <w:rPr>
+                <w:rFonts w:cstheme="minorHAnsi"/>
+                <w:b/>
+                <w:bCs/>
+              </w:rPr>
+              <w:t>(en)</w:t>
             </w:r>
           </w:p>
         </w:tc>
@@ -25256,13 +25533,23 @@
                 <w:rFonts w:cstheme="minorHAnsi"/>
               </w:rPr>
             </w:pPr>
+            <w:proofErr w:type="spellStart"/>
             <w:r>
               <w:rPr>
                 <w:rFonts w:cstheme="minorHAnsi"/>
                 <w:b/>
                 <w:bCs/>
               </w:rPr>
-              <w:t>Nachbe-dingung(en)</w:t>
+              <w:t>Nachbe</w:t>
+            </w:r>
+            <w:proofErr w:type="spellEnd"/>
+            <w:r>
+              <w:rPr>
+                <w:rFonts w:cstheme="minorHAnsi"/>
+                <w:b/>
+                <w:bCs/>
+              </w:rPr>
+              <w:t>-dingung(en)</w:t>
             </w:r>
           </w:p>
         </w:tc>
@@ -25696,13 +25983,23 @@
                 <w:rFonts w:cstheme="minorHAnsi"/>
               </w:rPr>
             </w:pPr>
+            <w:proofErr w:type="spellStart"/>
             <w:r>
               <w:rPr>
                 <w:rFonts w:cstheme="minorHAnsi"/>
                 <w:b/>
                 <w:bCs/>
               </w:rPr>
-              <w:t>Vorbedin-gung(en)</w:t>
+              <w:t>Vorbedin-gung</w:t>
+            </w:r>
+            <w:proofErr w:type="spellEnd"/>
+            <w:r>
+              <w:rPr>
+                <w:rFonts w:cstheme="minorHAnsi"/>
+                <w:b/>
+                <w:bCs/>
+              </w:rPr>
+              <w:t>(en)</w:t>
             </w:r>
           </w:p>
         </w:tc>
@@ -26381,13 +26678,23 @@
                 <w:rFonts w:cstheme="minorHAnsi"/>
               </w:rPr>
             </w:pPr>
+            <w:proofErr w:type="spellStart"/>
             <w:r>
               <w:rPr>
                 <w:rFonts w:cstheme="minorHAnsi"/>
                 <w:b/>
                 <w:bCs/>
               </w:rPr>
-              <w:t>Nachbe-dingung(en)</w:t>
+              <w:t>Nachbe</w:t>
+            </w:r>
+            <w:proofErr w:type="spellEnd"/>
+            <w:r>
+              <w:rPr>
+                <w:rFonts w:cstheme="minorHAnsi"/>
+                <w:b/>
+                <w:bCs/>
+              </w:rPr>
+              <w:t>-dingung(en)</w:t>
             </w:r>
           </w:p>
         </w:tc>
@@ -26821,13 +27128,23 @@
                 <w:rFonts w:cstheme="minorHAnsi"/>
               </w:rPr>
             </w:pPr>
+            <w:proofErr w:type="spellStart"/>
             <w:r>
               <w:rPr>
                 <w:rFonts w:cstheme="minorHAnsi"/>
                 <w:b/>
                 <w:bCs/>
               </w:rPr>
-              <w:t>Vorbedin-gung(en)</w:t>
+              <w:t>Vorbedin-gung</w:t>
+            </w:r>
+            <w:proofErr w:type="spellEnd"/>
+            <w:r>
+              <w:rPr>
+                <w:rFonts w:cstheme="minorHAnsi"/>
+                <w:b/>
+                <w:bCs/>
+              </w:rPr>
+              <w:t>(en)</w:t>
             </w:r>
           </w:p>
         </w:tc>
@@ -27336,13 +27653,23 @@
                 <w:rFonts w:cstheme="minorHAnsi"/>
               </w:rPr>
             </w:pPr>
+            <w:proofErr w:type="spellStart"/>
             <w:r>
               <w:rPr>
                 <w:rFonts w:cstheme="minorHAnsi"/>
                 <w:b/>
                 <w:bCs/>
               </w:rPr>
-              <w:t>Nachbe-dingung(en)</w:t>
+              <w:t>Nachbe</w:t>
+            </w:r>
+            <w:proofErr w:type="spellEnd"/>
+            <w:r>
+              <w:rPr>
+                <w:rFonts w:cstheme="minorHAnsi"/>
+                <w:b/>
+                <w:bCs/>
+              </w:rPr>
+              <w:t>-dingung(en)</w:t>
             </w:r>
           </w:p>
         </w:tc>
@@ -27382,7 +27709,21 @@
               <w:rPr>
                 <w:rFonts w:cstheme="minorHAnsi"/>
               </w:rPr>
-              <w:t>. Der Nutzer sieht die Dashboardansicht.</w:t>
+              <w:t xml:space="preserve">. Der Nutzer sieht die </w:t>
+            </w:r>
+            <w:proofErr w:type="spellStart"/>
+            <w:r>
+              <w:rPr>
+                <w:rFonts w:cstheme="minorHAnsi"/>
+              </w:rPr>
+              <w:t>Dashboardansicht</w:t>
+            </w:r>
+            <w:proofErr w:type="spellEnd"/>
+            <w:r>
+              <w:rPr>
+                <w:rFonts w:cstheme="minorHAnsi"/>
+              </w:rPr>
+              <w:t>.</w:t>
             </w:r>
           </w:p>
         </w:tc>
@@ -27782,13 +28123,23 @@
                 <w:rFonts w:cstheme="minorHAnsi"/>
               </w:rPr>
             </w:pPr>
+            <w:proofErr w:type="spellStart"/>
             <w:r>
               <w:rPr>
                 <w:rFonts w:cstheme="minorHAnsi"/>
                 <w:b/>
                 <w:bCs/>
               </w:rPr>
-              <w:t>Vorbedin-gung(en)</w:t>
+              <w:t>Vorbedin-gung</w:t>
+            </w:r>
+            <w:proofErr w:type="spellEnd"/>
+            <w:r>
+              <w:rPr>
+                <w:rFonts w:cstheme="minorHAnsi"/>
+                <w:b/>
+                <w:bCs/>
+              </w:rPr>
+              <w:t>(en)</w:t>
             </w:r>
           </w:p>
         </w:tc>
@@ -28604,13 +28955,23 @@
                 <w:rFonts w:cstheme="minorHAnsi"/>
               </w:rPr>
             </w:pPr>
+            <w:proofErr w:type="spellStart"/>
             <w:r>
               <w:rPr>
                 <w:rFonts w:cstheme="minorHAnsi"/>
                 <w:b/>
                 <w:bCs/>
               </w:rPr>
-              <w:t>Nachbe-dingung(en)</w:t>
+              <w:t>Nachbe</w:t>
+            </w:r>
+            <w:proofErr w:type="spellEnd"/>
+            <w:r>
+              <w:rPr>
+                <w:rFonts w:cstheme="minorHAnsi"/>
+                <w:b/>
+                <w:bCs/>
+              </w:rPr>
+              <w:t>-dingung(en)</w:t>
             </w:r>
           </w:p>
         </w:tc>
@@ -29134,8 +29495,16 @@
               <w:rPr>
                 <w:rFonts w:cstheme="minorHAnsi"/>
               </w:rPr>
-              <w:t>Danial Imani Shakibaei</w:t>
-            </w:r>
+              <w:t xml:space="preserve">Danial Imani </w:t>
+            </w:r>
+            <w:proofErr w:type="spellStart"/>
+            <w:r>
+              <w:rPr>
+                <w:rFonts w:cstheme="minorHAnsi"/>
+              </w:rPr>
+              <w:t>Shakibaei</w:t>
+            </w:r>
+            <w:proofErr w:type="spellEnd"/>
           </w:p>
         </w:tc>
         <w:tc>
@@ -29223,8 +29592,16 @@
               <w:rPr>
                 <w:rFonts w:cstheme="minorHAnsi"/>
               </w:rPr>
-              <w:t>Danial Imani Shakibaei</w:t>
-            </w:r>
+              <w:t xml:space="preserve">Danial Imani </w:t>
+            </w:r>
+            <w:proofErr w:type="spellStart"/>
+            <w:r>
+              <w:rPr>
+                <w:rFonts w:cstheme="minorHAnsi"/>
+              </w:rPr>
+              <w:t>Shakibaei</w:t>
+            </w:r>
+            <w:proofErr w:type="spellEnd"/>
           </w:p>
         </w:tc>
         <w:tc>
@@ -29312,8 +29689,16 @@
               <w:rPr>
                 <w:rFonts w:cstheme="minorHAnsi"/>
               </w:rPr>
-              <w:t>Danial Imani Shakibaei</w:t>
-            </w:r>
+              <w:t xml:space="preserve">Danial Imani </w:t>
+            </w:r>
+            <w:proofErr w:type="spellStart"/>
+            <w:r>
+              <w:rPr>
+                <w:rFonts w:cstheme="minorHAnsi"/>
+              </w:rPr>
+              <w:t>Shakibaei</w:t>
+            </w:r>
+            <w:proofErr w:type="spellEnd"/>
           </w:p>
         </w:tc>
         <w:tc>
@@ -29401,8 +29786,16 @@
               <w:rPr>
                 <w:rFonts w:cstheme="minorHAnsi"/>
               </w:rPr>
-              <w:t>Danial Imani Shakibaei</w:t>
-            </w:r>
+              <w:t xml:space="preserve">Danial Imani </w:t>
+            </w:r>
+            <w:proofErr w:type="spellStart"/>
+            <w:r>
+              <w:rPr>
+                <w:rFonts w:cstheme="minorHAnsi"/>
+              </w:rPr>
+              <w:t>Shakibaei</w:t>
+            </w:r>
+            <w:proofErr w:type="spellEnd"/>
           </w:p>
         </w:tc>
         <w:tc>
@@ -29490,8 +29883,16 @@
               <w:rPr>
                 <w:rFonts w:cstheme="minorHAnsi"/>
               </w:rPr>
-              <w:t>Danial Imani Shakibaei</w:t>
-            </w:r>
+              <w:t xml:space="preserve">Danial Imani </w:t>
+            </w:r>
+            <w:proofErr w:type="spellStart"/>
+            <w:r>
+              <w:rPr>
+                <w:rFonts w:cstheme="minorHAnsi"/>
+              </w:rPr>
+              <w:t>Shakibaei</w:t>
+            </w:r>
+            <w:proofErr w:type="spellEnd"/>
           </w:p>
         </w:tc>
         <w:tc>
@@ -29579,8 +29980,16 @@
               <w:rPr>
                 <w:rFonts w:cstheme="minorHAnsi"/>
               </w:rPr>
-              <w:t>Danial Imani Shakibaei</w:t>
-            </w:r>
+              <w:t xml:space="preserve">Danial Imani </w:t>
+            </w:r>
+            <w:proofErr w:type="spellStart"/>
+            <w:r>
+              <w:rPr>
+                <w:rFonts w:cstheme="minorHAnsi"/>
+              </w:rPr>
+              <w:t>Shakibaei</w:t>
+            </w:r>
+            <w:proofErr w:type="spellEnd"/>
           </w:p>
         </w:tc>
         <w:tc>
@@ -29632,7 +30041,21 @@
               <w:rPr>
                 <w:rFonts w:cstheme="minorHAnsi"/>
               </w:rPr>
-              <w:t>Tipprunde erstellen (in LigaView)</w:t>
+              <w:t xml:space="preserve">Tipprunde erstellen (in </w:t>
+            </w:r>
+            <w:proofErr w:type="spellStart"/>
+            <w:r>
+              <w:rPr>
+                <w:rFonts w:cstheme="minorHAnsi"/>
+              </w:rPr>
+              <w:t>LigaView</w:t>
+            </w:r>
+            <w:proofErr w:type="spellEnd"/>
+            <w:r>
+              <w:rPr>
+                <w:rFonts w:cstheme="minorHAnsi"/>
+              </w:rPr>
+              <w:t>)</w:t>
             </w:r>
           </w:p>
         </w:tc>
@@ -29935,8 +30358,16 @@
               <w:rPr>
                 <w:rFonts w:cstheme="minorHAnsi"/>
               </w:rPr>
-              <w:t>Can Kalafat</w:t>
-            </w:r>
+              <w:t xml:space="preserve">Can </w:t>
+            </w:r>
+            <w:proofErr w:type="spellStart"/>
+            <w:r>
+              <w:rPr>
+                <w:rFonts w:cstheme="minorHAnsi"/>
+              </w:rPr>
+              <w:t>Kalafat</w:t>
+            </w:r>
+            <w:proofErr w:type="spellEnd"/>
           </w:p>
         </w:tc>
         <w:tc>
@@ -30291,8 +30722,16 @@
               <w:rPr>
                 <w:rFonts w:cstheme="minorHAnsi"/>
               </w:rPr>
-              <w:t>Danial Imani Shakibaei</w:t>
-            </w:r>
+              <w:t xml:space="preserve">Danial Imani </w:t>
+            </w:r>
+            <w:proofErr w:type="spellStart"/>
+            <w:r>
+              <w:rPr>
+                <w:rFonts w:cstheme="minorHAnsi"/>
+              </w:rPr>
+              <w:t>Shakibaei</w:t>
+            </w:r>
+            <w:proofErr w:type="spellEnd"/>
           </w:p>
         </w:tc>
         <w:tc>
@@ -30380,8 +30819,16 @@
               <w:rPr>
                 <w:rFonts w:cstheme="minorHAnsi"/>
               </w:rPr>
-              <w:t>Danial Imani Shakibaei</w:t>
-            </w:r>
+              <w:t xml:space="preserve">Danial Imani </w:t>
+            </w:r>
+            <w:proofErr w:type="spellStart"/>
+            <w:r>
+              <w:rPr>
+                <w:rFonts w:cstheme="minorHAnsi"/>
+              </w:rPr>
+              <w:t>Shakibaei</w:t>
+            </w:r>
+            <w:proofErr w:type="spellEnd"/>
           </w:p>
         </w:tc>
         <w:tc>
@@ -30469,8 +30916,16 @@
               <w:rPr>
                 <w:rFonts w:cstheme="minorHAnsi"/>
               </w:rPr>
-              <w:t>Danial Imani Shakibaei</w:t>
-            </w:r>
+              <w:t xml:space="preserve">Danial Imani </w:t>
+            </w:r>
+            <w:proofErr w:type="spellStart"/>
+            <w:r>
+              <w:rPr>
+                <w:rFonts w:cstheme="minorHAnsi"/>
+              </w:rPr>
+              <w:t>Shakibaei</w:t>
+            </w:r>
+            <w:proofErr w:type="spellEnd"/>
           </w:p>
         </w:tc>
         <w:tc>
@@ -30558,8 +31013,16 @@
               <w:rPr>
                 <w:rFonts w:cstheme="minorHAnsi"/>
               </w:rPr>
-              <w:t>Danial Imani Shakibaei</w:t>
-            </w:r>
+              <w:t xml:space="preserve">Danial Imani </w:t>
+            </w:r>
+            <w:proofErr w:type="spellStart"/>
+            <w:r>
+              <w:rPr>
+                <w:rFonts w:cstheme="minorHAnsi"/>
+              </w:rPr>
+              <w:t>Shakibaei</w:t>
+            </w:r>
+            <w:proofErr w:type="spellEnd"/>
           </w:p>
         </w:tc>
         <w:tc>
@@ -30647,8 +31110,16 @@
               <w:rPr>
                 <w:rFonts w:cstheme="minorHAnsi"/>
               </w:rPr>
-              <w:t>Danial Imani Shakibaei</w:t>
-            </w:r>
+              <w:t xml:space="preserve">Danial Imani </w:t>
+            </w:r>
+            <w:proofErr w:type="spellStart"/>
+            <w:r>
+              <w:rPr>
+                <w:rFonts w:cstheme="minorHAnsi"/>
+              </w:rPr>
+              <w:t>Shakibaei</w:t>
+            </w:r>
+            <w:proofErr w:type="spellEnd"/>
           </w:p>
         </w:tc>
         <w:tc>
@@ -31093,8 +31564,16 @@
               <w:rPr>
                 <w:rFonts w:cstheme="minorHAnsi"/>
               </w:rPr>
-              <w:t>Can Kalafat</w:t>
-            </w:r>
+              <w:t xml:space="preserve">Can </w:t>
+            </w:r>
+            <w:proofErr w:type="spellStart"/>
+            <w:r>
+              <w:rPr>
+                <w:rFonts w:cstheme="minorHAnsi"/>
+              </w:rPr>
+              <w:t>Kalafat</w:t>
+            </w:r>
+            <w:proofErr w:type="spellEnd"/>
           </w:p>
         </w:tc>
         <w:tc>
@@ -31268,8 +31747,16 @@
               <w:rPr>
                 <w:rFonts w:cstheme="minorHAnsi"/>
               </w:rPr>
-              <w:t>Danial Imani Shakibaei</w:t>
-            </w:r>
+              <w:t xml:space="preserve">Danial Imani </w:t>
+            </w:r>
+            <w:proofErr w:type="spellStart"/>
+            <w:r>
+              <w:rPr>
+                <w:rFonts w:cstheme="minorHAnsi"/>
+              </w:rPr>
+              <w:t>Shakibaei</w:t>
+            </w:r>
+            <w:proofErr w:type="spellEnd"/>
           </w:p>
         </w:tc>
         <w:tc>
@@ -31538,8 +32025,16 @@
               <w:rPr>
                 <w:rFonts w:cstheme="minorHAnsi"/>
               </w:rPr>
-              <w:t>Danial Imani Shakibaei</w:t>
-            </w:r>
+              <w:t xml:space="preserve">Danial Imani </w:t>
+            </w:r>
+            <w:proofErr w:type="spellStart"/>
+            <w:r>
+              <w:rPr>
+                <w:rFonts w:cstheme="minorHAnsi"/>
+              </w:rPr>
+              <w:t>Shakibaei</w:t>
+            </w:r>
+            <w:proofErr w:type="spellEnd"/>
           </w:p>
         </w:tc>
         <w:tc>
@@ -31988,8 +32483,16 @@
               <w:rPr>
                 <w:rFonts w:cstheme="minorHAnsi"/>
               </w:rPr>
-              <w:t>Can Kalafat</w:t>
-            </w:r>
+              <w:t xml:space="preserve">Can </w:t>
+            </w:r>
+            <w:proofErr w:type="spellStart"/>
+            <w:r>
+              <w:rPr>
+                <w:rFonts w:cstheme="minorHAnsi"/>
+              </w:rPr>
+              <w:t>Kalafat</w:t>
+            </w:r>
+            <w:proofErr w:type="spellEnd"/>
           </w:p>
         </w:tc>
         <w:tc>
@@ -32615,8 +33118,16 @@
               <w:rPr>
                 <w:rFonts w:cstheme="minorHAnsi"/>
               </w:rPr>
-              <w:t>Can Kalafat</w:t>
-            </w:r>
+              <w:t xml:space="preserve">Can </w:t>
+            </w:r>
+            <w:proofErr w:type="spellStart"/>
+            <w:r>
+              <w:rPr>
+                <w:rFonts w:cstheme="minorHAnsi"/>
+              </w:rPr>
+              <w:t>Kalafat</w:t>
+            </w:r>
+            <w:proofErr w:type="spellEnd"/>
           </w:p>
         </w:tc>
         <w:tc>
@@ -32789,8 +33300,16 @@
               <w:rPr>
                 <w:rFonts w:cstheme="minorHAnsi"/>
               </w:rPr>
-              <w:t>Danial Imani Shakibaei</w:t>
-            </w:r>
+              <w:t xml:space="preserve">Danial Imani </w:t>
+            </w:r>
+            <w:proofErr w:type="spellStart"/>
+            <w:r>
+              <w:rPr>
+                <w:rFonts w:cstheme="minorHAnsi"/>
+              </w:rPr>
+              <w:t>Shakibaei</w:t>
+            </w:r>
+            <w:proofErr w:type="spellEnd"/>
           </w:p>
         </w:tc>
         <w:tc>
@@ -32879,8 +33398,16 @@
               <w:rPr>
                 <w:rFonts w:cstheme="minorHAnsi"/>
               </w:rPr>
-              <w:t>Danial Imani Shakibaei</w:t>
-            </w:r>
+              <w:t xml:space="preserve">Danial Imani </w:t>
+            </w:r>
+            <w:proofErr w:type="spellStart"/>
+            <w:r>
+              <w:rPr>
+                <w:rFonts w:cstheme="minorHAnsi"/>
+              </w:rPr>
+              <w:t>Shakibaei</w:t>
+            </w:r>
+            <w:proofErr w:type="spellEnd"/>
           </w:p>
         </w:tc>
         <w:tc>
@@ -33336,8 +33863,16 @@
               <w:rPr>
                 <w:rFonts w:cstheme="minorHAnsi"/>
               </w:rPr>
-              <w:t>Can Kalafat</w:t>
-            </w:r>
+              <w:t xml:space="preserve">Can </w:t>
+            </w:r>
+            <w:proofErr w:type="spellStart"/>
+            <w:r>
+              <w:rPr>
+                <w:rFonts w:cstheme="minorHAnsi"/>
+              </w:rPr>
+              <w:t>Kalafat</w:t>
+            </w:r>
+            <w:proofErr w:type="spellEnd"/>
           </w:p>
         </w:tc>
         <w:tc>
@@ -33695,16 +34230,14 @@
     </w:p>
     <w:p>
       <w:pPr>
-        <w:rPr>
-          <w:rFonts w:cstheme="minorHAnsi"/>
-        </w:rPr>
+        <w:pStyle w:val="berschrift3"/>
       </w:pPr>
       <w:r>
         <w:rPr>
-          <w:rFonts w:cstheme="minorHAnsi"/>
           <w:noProof/>
           <w:lang w:eastAsia="de-DE"/>
         </w:rPr>
+        <w:lastRenderedPageBreak/>
         <w:drawing>
           <wp:anchor distT="0" distB="0" distL="114300" distR="114300" simplePos="0" relativeHeight="251686400" behindDoc="1" locked="0" layoutInCell="1" allowOverlap="1" wp14:anchorId="4D4B0FBA" wp14:editId="40477324">
             <wp:simplePos x="0" y="0"/>
@@ -33771,10 +34304,253 @@
         </w:drawing>
       </w:r>
       <w:r>
+        <w:t>Backend Klassendiagramm</w:t>
+      </w:r>
+    </w:p>
+    <w:p>
+      <w:pPr>
+        <w:pStyle w:val="berschrift3"/>
+      </w:pPr>
+      <w:bookmarkStart w:id="19" w:name="_Toc115257138"/>
+      <w:r>
+        <w:lastRenderedPageBreak/>
+        <w:t>Frontend Klassendiagramm</w:t>
+      </w:r>
+    </w:p>
+    <w:p>
+      <w:r>
         <w:rPr>
-          <w:rFonts w:cstheme="minorHAnsi"/>
+          <w:noProof/>
         </w:rPr>
-        <w:t>Backend Klassendiagramm</w:t>
+        <w:drawing>
+          <wp:inline distT="0" distB="0" distL="0" distR="0" wp14:anchorId="6B64A19C" wp14:editId="05505138">
+            <wp:extent cx="5760720" cy="2352675"/>
+            <wp:effectExtent l="0" t="0" r="0" b="0"/>
+            <wp:docPr id="34" name="Grafik 34" descr="Ein Bild, das Text enthält.&#10;&#10;Automatisch generierte Beschreibung"/>
+            <wp:cNvGraphicFramePr>
+              <a:graphicFrameLocks xmlns:a="http://schemas.openxmlformats.org/drawingml/2006/main" noChangeAspect="1"/>
+            </wp:cNvGraphicFramePr>
+            <a:graphic xmlns:a="http://schemas.openxmlformats.org/drawingml/2006/main">
+              <a:graphicData uri="http://schemas.openxmlformats.org/drawingml/2006/picture">
+                <pic:pic xmlns:pic="http://schemas.openxmlformats.org/drawingml/2006/picture">
+                  <pic:nvPicPr>
+                    <pic:cNvPr id="34" name="Grafik 34" descr="Ein Bild, das Text enthält.&#10;&#10;Automatisch generierte Beschreibung"/>
+                    <pic:cNvPicPr/>
+                  </pic:nvPicPr>
+                  <pic:blipFill>
+                    <a:blip r:embed="rId35">
+                      <a:extLst>
+                        <a:ext uri="{28A0092B-C50C-407E-A947-70E740481C1C}">
+                          <a14:useLocalDpi xmlns:a14="http://schemas.microsoft.com/office/drawing/2010/main" val="0"/>
+                        </a:ext>
+                      </a:extLst>
+                    </a:blip>
+                    <a:stretch>
+                      <a:fillRect/>
+                    </a:stretch>
+                  </pic:blipFill>
+                  <pic:spPr>
+                    <a:xfrm>
+                      <a:off x="0" y="0"/>
+                      <a:ext cx="5760720" cy="2352675"/>
+                    </a:xfrm>
+                    <a:prstGeom prst="rect">
+                      <a:avLst/>
+                    </a:prstGeom>
+                  </pic:spPr>
+                </pic:pic>
+              </a:graphicData>
+            </a:graphic>
+          </wp:inline>
+        </w:drawing>
+      </w:r>
+      <w:r>
+        <w:rPr>
+          <w:noProof/>
+        </w:rPr>
+        <w:drawing>
+          <wp:inline distT="0" distB="0" distL="0" distR="0" wp14:anchorId="2E03D4C7" wp14:editId="754896CD">
+            <wp:extent cx="5760720" cy="2867660"/>
+            <wp:effectExtent l="0" t="0" r="0" b="0"/>
+            <wp:docPr id="64" name="Grafik 64"/>
+            <wp:cNvGraphicFramePr>
+              <a:graphicFrameLocks xmlns:a="http://schemas.openxmlformats.org/drawingml/2006/main" noChangeAspect="1"/>
+            </wp:cNvGraphicFramePr>
+            <a:graphic xmlns:a="http://schemas.openxmlformats.org/drawingml/2006/main">
+              <a:graphicData uri="http://schemas.openxmlformats.org/drawingml/2006/picture">
+                <pic:pic xmlns:pic="http://schemas.openxmlformats.org/drawingml/2006/picture">
+                  <pic:nvPicPr>
+                    <pic:cNvPr id="64" name="Grafik 64"/>
+                    <pic:cNvPicPr/>
+                  </pic:nvPicPr>
+                  <pic:blipFill>
+                    <a:blip r:embed="rId36">
+                      <a:extLst>
+                        <a:ext uri="{28A0092B-C50C-407E-A947-70E740481C1C}">
+                          <a14:useLocalDpi xmlns:a14="http://schemas.microsoft.com/office/drawing/2010/main" val="0"/>
+                        </a:ext>
+                      </a:extLst>
+                    </a:blip>
+                    <a:stretch>
+                      <a:fillRect/>
+                    </a:stretch>
+                  </pic:blipFill>
+                  <pic:spPr>
+                    <a:xfrm>
+                      <a:off x="0" y="0"/>
+                      <a:ext cx="5760720" cy="2867660"/>
+                    </a:xfrm>
+                    <a:prstGeom prst="rect">
+                      <a:avLst/>
+                    </a:prstGeom>
+                  </pic:spPr>
+                </pic:pic>
+              </a:graphicData>
+            </a:graphic>
+          </wp:inline>
+        </w:drawing>
+      </w:r>
+      <w:r>
+        <w:rPr>
+          <w:noProof/>
+        </w:rPr>
+        <w:drawing>
+          <wp:inline distT="0" distB="0" distL="0" distR="0" wp14:anchorId="6F1C6D05" wp14:editId="7CCE1EEB">
+            <wp:extent cx="5760720" cy="1923415"/>
+            <wp:effectExtent l="0" t="0" r="0" b="0"/>
+            <wp:docPr id="80" name="Grafik 80"/>
+            <wp:cNvGraphicFramePr>
+              <a:graphicFrameLocks xmlns:a="http://schemas.openxmlformats.org/drawingml/2006/main" noChangeAspect="1"/>
+            </wp:cNvGraphicFramePr>
+            <a:graphic xmlns:a="http://schemas.openxmlformats.org/drawingml/2006/main">
+              <a:graphicData uri="http://schemas.openxmlformats.org/drawingml/2006/picture">
+                <pic:pic xmlns:pic="http://schemas.openxmlformats.org/drawingml/2006/picture">
+                  <pic:nvPicPr>
+                    <pic:cNvPr id="80" name="Grafik 80"/>
+                    <pic:cNvPicPr/>
+                  </pic:nvPicPr>
+                  <pic:blipFill>
+                    <a:blip r:embed="rId37">
+                      <a:extLst>
+                        <a:ext uri="{28A0092B-C50C-407E-A947-70E740481C1C}">
+                          <a14:useLocalDpi xmlns:a14="http://schemas.microsoft.com/office/drawing/2010/main" val="0"/>
+                        </a:ext>
+                      </a:extLst>
+                    </a:blip>
+                    <a:stretch>
+                      <a:fillRect/>
+                    </a:stretch>
+                  </pic:blipFill>
+                  <pic:spPr>
+                    <a:xfrm>
+                      <a:off x="0" y="0"/>
+                      <a:ext cx="5760720" cy="1923415"/>
+                    </a:xfrm>
+                    <a:prstGeom prst="rect">
+                      <a:avLst/>
+                    </a:prstGeom>
+                  </pic:spPr>
+                </pic:pic>
+              </a:graphicData>
+            </a:graphic>
+          </wp:inline>
+        </w:drawing>
+      </w:r>
+      <w:r>
+        <w:rPr>
+          <w:noProof/>
+        </w:rPr>
+        <w:lastRenderedPageBreak/>
+        <w:drawing>
+          <wp:inline distT="0" distB="0" distL="0" distR="0" wp14:anchorId="7CAA4ED3" wp14:editId="0A8525AB">
+            <wp:extent cx="5760720" cy="2266315"/>
+            <wp:effectExtent l="0" t="0" r="0" b="0"/>
+            <wp:docPr id="81" name="Grafik 81"/>
+            <wp:cNvGraphicFramePr>
+              <a:graphicFrameLocks xmlns:a="http://schemas.openxmlformats.org/drawingml/2006/main" noChangeAspect="1"/>
+            </wp:cNvGraphicFramePr>
+            <a:graphic xmlns:a="http://schemas.openxmlformats.org/drawingml/2006/main">
+              <a:graphicData uri="http://schemas.openxmlformats.org/drawingml/2006/picture">
+                <pic:pic xmlns:pic="http://schemas.openxmlformats.org/drawingml/2006/picture">
+                  <pic:nvPicPr>
+                    <pic:cNvPr id="81" name="Grafik 81"/>
+                    <pic:cNvPicPr/>
+                  </pic:nvPicPr>
+                  <pic:blipFill>
+                    <a:blip r:embed="rId38">
+                      <a:extLst>
+                        <a:ext uri="{28A0092B-C50C-407E-A947-70E740481C1C}">
+                          <a14:useLocalDpi xmlns:a14="http://schemas.microsoft.com/office/drawing/2010/main" val="0"/>
+                        </a:ext>
+                      </a:extLst>
+                    </a:blip>
+                    <a:stretch>
+                      <a:fillRect/>
+                    </a:stretch>
+                  </pic:blipFill>
+                  <pic:spPr>
+                    <a:xfrm>
+                      <a:off x="0" y="0"/>
+                      <a:ext cx="5760720" cy="2266315"/>
+                    </a:xfrm>
+                    <a:prstGeom prst="rect">
+                      <a:avLst/>
+                    </a:prstGeom>
+                  </pic:spPr>
+                </pic:pic>
+              </a:graphicData>
+            </a:graphic>
+          </wp:inline>
+        </w:drawing>
+      </w:r>
+      <w:r>
+        <w:rPr>
+          <w:noProof/>
+        </w:rPr>
+        <w:drawing>
+          <wp:inline distT="0" distB="0" distL="0" distR="0" wp14:anchorId="17E4CC96" wp14:editId="2082E743">
+            <wp:extent cx="5760720" cy="1837055"/>
+            <wp:effectExtent l="0" t="0" r="0" b="0"/>
+            <wp:docPr id="82" name="Grafik 82"/>
+            <wp:cNvGraphicFramePr>
+              <a:graphicFrameLocks xmlns:a="http://schemas.openxmlformats.org/drawingml/2006/main" noChangeAspect="1"/>
+            </wp:cNvGraphicFramePr>
+            <a:graphic xmlns:a="http://schemas.openxmlformats.org/drawingml/2006/main">
+              <a:graphicData uri="http://schemas.openxmlformats.org/drawingml/2006/picture">
+                <pic:pic xmlns:pic="http://schemas.openxmlformats.org/drawingml/2006/picture">
+                  <pic:nvPicPr>
+                    <pic:cNvPr id="82" name="Grafik 82"/>
+                    <pic:cNvPicPr/>
+                  </pic:nvPicPr>
+                  <pic:blipFill>
+                    <a:blip r:embed="rId39">
+                      <a:extLst>
+                        <a:ext uri="{28A0092B-C50C-407E-A947-70E740481C1C}">
+                          <a14:useLocalDpi xmlns:a14="http://schemas.microsoft.com/office/drawing/2010/main" val="0"/>
+                        </a:ext>
+                      </a:extLst>
+                    </a:blip>
+                    <a:stretch>
+                      <a:fillRect/>
+                    </a:stretch>
+                  </pic:blipFill>
+                  <pic:spPr>
+                    <a:xfrm>
+                      <a:off x="0" y="0"/>
+                      <a:ext cx="5760720" cy="1837055"/>
+                    </a:xfrm>
+                    <a:prstGeom prst="rect">
+                      <a:avLst/>
+                    </a:prstGeom>
+                  </pic:spPr>
+                </pic:pic>
+              </a:graphicData>
+            </a:graphic>
+          </wp:inline>
+        </w:drawing>
+      </w:r>
+      <w:r>
+        <w:br w:type="page"/>
       </w:r>
     </w:p>
     <w:p>
@@ -33787,7 +34563,6 @@
           <w:szCs w:val="32"/>
         </w:rPr>
       </w:pPr>
-      <w:bookmarkStart w:id="19" w:name="_Toc115257138"/>
       <w:r>
         <w:rPr>
           <w:rFonts w:asciiTheme="minorHAnsi" w:hAnsiTheme="minorHAnsi" w:cstheme="minorHAnsi"/>
@@ -33866,7 +34641,7 @@
                     <pic:cNvPicPr/>
                   </pic:nvPicPr>
                   <pic:blipFill>
-                    <a:blip r:embed="rId35">
+                    <a:blip r:embed="rId40">
                       <a:extLst>
                         <a:ext uri="{28A0092B-C50C-407E-A947-70E740481C1C}">
                           <a14:useLocalDpi xmlns:a14="http://schemas.microsoft.com/office/drawing/2010/main" val="0"/>
@@ -33921,7 +34696,7 @@
                     <pic:cNvPicPr/>
                   </pic:nvPicPr>
                   <pic:blipFill>
-                    <a:blip r:embed="rId36">
+                    <a:blip r:embed="rId41">
                       <a:extLst>
                         <a:ext uri="{28A0092B-C50C-407E-A947-70E740481C1C}">
                           <a14:useLocalDpi xmlns:a14="http://schemas.microsoft.com/office/drawing/2010/main" val="0"/>
@@ -34012,7 +34787,7 @@
                     <pic:cNvPicPr/>
                   </pic:nvPicPr>
                   <pic:blipFill>
-                    <a:blip r:embed="rId37">
+                    <a:blip r:embed="rId42">
                       <a:extLst>
                         <a:ext uri="{28A0092B-C50C-407E-A947-70E740481C1C}">
                           <a14:useLocalDpi xmlns:a14="http://schemas.microsoft.com/office/drawing/2010/main" val="0"/>
@@ -34041,22 +34816,12 @@
     </w:p>
     <w:p/>
     <w:p>
-      <w:pPr>
-        <w:pStyle w:val="berschrift2"/>
-        <w:rPr>
-          <w:rFonts w:asciiTheme="minorHAnsi" w:hAnsiTheme="minorHAnsi" w:cstheme="minorHAnsi"/>
-          <w:color w:val="auto"/>
-          <w:sz w:val="32"/>
-          <w:szCs w:val="32"/>
-        </w:rPr>
-      </w:pPr>
-    </w:p>
-    <w:p>
       <w:r>
         <w:rPr>
           <w:noProof/>
           <w:lang w:eastAsia="de-DE"/>
         </w:rPr>
+        <w:lastRenderedPageBreak/>
         <w:drawing>
           <wp:inline distT="0" distB="0" distL="0" distR="0" wp14:anchorId="12056808" wp14:editId="2E21AE12">
             <wp:extent cx="3599410" cy="2242601"/>
@@ -34073,7 +34838,7 @@
                     <pic:cNvPicPr/>
                   </pic:nvPicPr>
                   <pic:blipFill>
-                    <a:blip r:embed="rId38">
+                    <a:blip r:embed="rId43">
                       <a:extLst>
                         <a:ext uri="{28A0092B-C50C-407E-A947-70E740481C1C}">
                           <a14:useLocalDpi xmlns:a14="http://schemas.microsoft.com/office/drawing/2010/main" val="0"/>
@@ -34120,7 +34885,7 @@
                     <pic:cNvPicPr/>
                   </pic:nvPicPr>
                   <pic:blipFill>
-                    <a:blip r:embed="rId39">
+                    <a:blip r:embed="rId44">
                       <a:extLst>
                         <a:ext uri="{28A0092B-C50C-407E-A947-70E740481C1C}">
                           <a14:useLocalDpi xmlns:a14="http://schemas.microsoft.com/office/drawing/2010/main" val="0"/>
@@ -34177,7 +34942,7 @@
                     <pic:cNvPicPr/>
                   </pic:nvPicPr>
                   <pic:blipFill>
-                    <a:blip r:embed="rId40">
+                    <a:blip r:embed="rId45">
                       <a:extLst>
                         <a:ext uri="{28A0092B-C50C-407E-A947-70E740481C1C}">
                           <a14:useLocalDpi xmlns:a14="http://schemas.microsoft.com/office/drawing/2010/main" val="0"/>
@@ -34203,8 +34968,6 @@
           </wp:inline>
         </w:drawing>
       </w:r>
-      <w:bookmarkStart w:id="20" w:name="_GoBack"/>
-      <w:bookmarkEnd w:id="20"/>
     </w:p>
     <w:p>
       <w:pPr>
@@ -34216,7 +34979,7 @@
           <w:szCs w:val="32"/>
         </w:rPr>
       </w:pPr>
-      <w:bookmarkStart w:id="21" w:name="_Toc115257139"/>
+      <w:bookmarkStart w:id="20" w:name="_Toc115257139"/>
       <w:r>
         <w:rPr>
           <w:rFonts w:asciiTheme="minorHAnsi" w:hAnsiTheme="minorHAnsi" w:cstheme="minorHAnsi"/>
@@ -34227,7 +34990,7 @@
         <w:lastRenderedPageBreak/>
         <w:t>Funktionalitätsplanung</w:t>
       </w:r>
-      <w:bookmarkEnd w:id="21"/>
+      <w:bookmarkEnd w:id="20"/>
     </w:p>
     <w:tbl>
       <w:tblPr>
@@ -34445,6 +35208,7 @@
                 <w:b/>
               </w:rPr>
             </w:pPr>
+            <w:proofErr w:type="spellStart"/>
             <w:r>
               <w:rPr>
                 <w:rFonts w:cstheme="minorHAnsi"/>
@@ -34452,6 +35216,7 @@
               </w:rPr>
               <w:t>referenz</w:t>
             </w:r>
+            <w:proofErr w:type="spellEnd"/>
           </w:p>
         </w:tc>
         <w:tc>
@@ -34649,7 +35414,14 @@
               <w:rPr>
                 <w:rFonts w:cstheme="minorHAnsi"/>
               </w:rPr>
-              <w:t>Tipprunde erstellen</w:t>
+              <w:t xml:space="preserve">Tipprunde </w:t>
+            </w:r>
+            <w:proofErr w:type="spellStart"/>
+            <w:r>
+              <w:rPr>
+                <w:rFonts w:cstheme="minorHAnsi"/>
+              </w:rPr>
+              <w:t>erstellen</w:t>
             </w:r>
             <w:r>
               <w:rPr>
@@ -34657,6 +35429,7 @@
               </w:rPr>
               <w:t>FE</w:t>
             </w:r>
+            <w:proofErr w:type="spellEnd"/>
           </w:p>
         </w:tc>
         <w:tc>
@@ -36561,7 +37334,6 @@
               <w:rPr>
                 <w:rFonts w:cstheme="minorHAnsi"/>
               </w:rPr>
-              <w:lastRenderedPageBreak/>
               <w:t>2.2.</w:t>
             </w:r>
             <w:r>
@@ -36964,8 +37736,16 @@
               <w:rPr>
                 <w:rFonts w:cstheme="minorHAnsi"/>
               </w:rPr>
-              <w:t>Can Kalafat</w:t>
-            </w:r>
+              <w:t xml:space="preserve">Can </w:t>
+            </w:r>
+            <w:proofErr w:type="spellStart"/>
+            <w:r>
+              <w:rPr>
+                <w:rFonts w:cstheme="minorHAnsi"/>
+              </w:rPr>
+              <w:t>Kalafat</w:t>
+            </w:r>
+            <w:proofErr w:type="spellEnd"/>
           </w:p>
         </w:tc>
         <w:tc>
@@ -37075,8 +37855,16 @@
               <w:rPr>
                 <w:rFonts w:cstheme="minorHAnsi"/>
               </w:rPr>
-              <w:t>Can Kalafat</w:t>
-            </w:r>
+              <w:t xml:space="preserve">Can </w:t>
+            </w:r>
+            <w:proofErr w:type="spellStart"/>
+            <w:r>
+              <w:rPr>
+                <w:rFonts w:cstheme="minorHAnsi"/>
+              </w:rPr>
+              <w:t>Kalafat</w:t>
+            </w:r>
+            <w:proofErr w:type="spellEnd"/>
           </w:p>
         </w:tc>
         <w:tc>
@@ -37182,8 +37970,16 @@
               <w:rPr>
                 <w:rFonts w:cstheme="minorHAnsi"/>
               </w:rPr>
-              <w:t>Can Kalafat</w:t>
-            </w:r>
+              <w:t xml:space="preserve">Can </w:t>
+            </w:r>
+            <w:proofErr w:type="spellStart"/>
+            <w:r>
+              <w:rPr>
+                <w:rFonts w:cstheme="minorHAnsi"/>
+              </w:rPr>
+              <w:t>Kalafat</w:t>
+            </w:r>
+            <w:proofErr w:type="spellEnd"/>
           </w:p>
         </w:tc>
         <w:tc>
@@ -37292,8 +38088,16 @@
               <w:rPr>
                 <w:rFonts w:cstheme="minorHAnsi"/>
               </w:rPr>
-              <w:t>Can Kalafat</w:t>
-            </w:r>
+              <w:t xml:space="preserve">Can </w:t>
+            </w:r>
+            <w:proofErr w:type="spellStart"/>
+            <w:r>
+              <w:rPr>
+                <w:rFonts w:cstheme="minorHAnsi"/>
+              </w:rPr>
+              <w:t>Kalafat</w:t>
+            </w:r>
+            <w:proofErr w:type="spellEnd"/>
           </w:p>
         </w:tc>
         <w:tc>
@@ -37403,8 +38207,16 @@
               <w:rPr>
                 <w:rFonts w:cstheme="minorHAnsi"/>
               </w:rPr>
-              <w:t>Can Kalafat</w:t>
-            </w:r>
+              <w:t xml:space="preserve">Can </w:t>
+            </w:r>
+            <w:proofErr w:type="spellStart"/>
+            <w:r>
+              <w:rPr>
+                <w:rFonts w:cstheme="minorHAnsi"/>
+              </w:rPr>
+              <w:t>Kalafat</w:t>
+            </w:r>
+            <w:proofErr w:type="spellEnd"/>
           </w:p>
         </w:tc>
         <w:tc>
@@ -37510,8 +38322,16 @@
               <w:rPr>
                 <w:rFonts w:cstheme="minorHAnsi"/>
               </w:rPr>
-              <w:t>Can Kalafat</w:t>
-            </w:r>
+              <w:t xml:space="preserve">Can </w:t>
+            </w:r>
+            <w:proofErr w:type="spellStart"/>
+            <w:r>
+              <w:rPr>
+                <w:rFonts w:cstheme="minorHAnsi"/>
+              </w:rPr>
+              <w:t>Kalafat</w:t>
+            </w:r>
+            <w:proofErr w:type="spellEnd"/>
           </w:p>
         </w:tc>
         <w:tc>
@@ -37617,8 +38437,16 @@
               <w:rPr>
                 <w:rFonts w:cstheme="minorHAnsi"/>
               </w:rPr>
-              <w:t>Can Kalafat</w:t>
-            </w:r>
+              <w:t xml:space="preserve">Can </w:t>
+            </w:r>
+            <w:proofErr w:type="spellStart"/>
+            <w:r>
+              <w:rPr>
+                <w:rFonts w:cstheme="minorHAnsi"/>
+              </w:rPr>
+              <w:t>Kalafat</w:t>
+            </w:r>
+            <w:proofErr w:type="spellEnd"/>
           </w:p>
         </w:tc>
         <w:tc>
@@ -37724,8 +38552,16 @@
               <w:rPr>
                 <w:rFonts w:cstheme="minorHAnsi"/>
               </w:rPr>
-              <w:t>Can Kalafat</w:t>
-            </w:r>
+              <w:t xml:space="preserve">Can </w:t>
+            </w:r>
+            <w:proofErr w:type="spellStart"/>
+            <w:r>
+              <w:rPr>
+                <w:rFonts w:cstheme="minorHAnsi"/>
+              </w:rPr>
+              <w:t>Kalafat</w:t>
+            </w:r>
+            <w:proofErr w:type="spellEnd"/>
           </w:p>
         </w:tc>
         <w:tc>
@@ -37831,8 +38667,16 @@
               <w:rPr>
                 <w:rFonts w:cstheme="minorHAnsi"/>
               </w:rPr>
-              <w:t>Can Kalafat</w:t>
-            </w:r>
+              <w:t xml:space="preserve">Can </w:t>
+            </w:r>
+            <w:proofErr w:type="spellStart"/>
+            <w:r>
+              <w:rPr>
+                <w:rFonts w:cstheme="minorHAnsi"/>
+              </w:rPr>
+              <w:t>Kalafat</w:t>
+            </w:r>
+            <w:proofErr w:type="spellEnd"/>
           </w:p>
         </w:tc>
         <w:tc>
@@ -39160,7 +40004,7 @@
           <w:szCs w:val="32"/>
         </w:rPr>
       </w:pPr>
-      <w:bookmarkStart w:id="22" w:name="_Toc115257140"/>
+      <w:bookmarkStart w:id="21" w:name="_Toc115257140"/>
       <w:r>
         <w:rPr>
           <w:rFonts w:asciiTheme="minorHAnsi" w:hAnsiTheme="minorHAnsi" w:cstheme="minorHAnsi"/>
@@ -39171,7 +40015,7 @@
         <w:lastRenderedPageBreak/>
         <w:t>Modultests</w:t>
       </w:r>
-      <w:bookmarkEnd w:id="22"/>
+      <w:bookmarkEnd w:id="21"/>
     </w:p>
     <w:p>
       <w:pPr>
@@ -39409,7 +40253,7 @@
           <w:color w:val="000000" w:themeColor="text1"/>
         </w:rPr>
       </w:pPr>
-      <w:bookmarkStart w:id="23" w:name="_Toc115257141"/>
+      <w:bookmarkStart w:id="22" w:name="_Toc115257141"/>
       <w:r>
         <w:rPr>
           <w:rFonts w:asciiTheme="minorHAnsi" w:hAnsiTheme="minorHAnsi" w:cstheme="minorHAnsi"/>
@@ -39419,7 +40263,7 @@
         </w:rPr>
         <w:t>Systemtests</w:t>
       </w:r>
-      <w:bookmarkEnd w:id="23"/>
+      <w:bookmarkEnd w:id="22"/>
     </w:p>
     <w:p>
       <w:pPr>
@@ -39472,7 +40316,7 @@
                 <w:rFonts w:cstheme="minorHAnsi"/>
               </w:rPr>
             </w:pPr>
-            <w:bookmarkStart w:id="24" w:name="_Hlk4742415"/>
+            <w:bookmarkStart w:id="23" w:name="_Hlk4742415"/>
             <w:r>
               <w:rPr>
                 <w:rFonts w:cstheme="minorHAnsi"/>
@@ -39677,13 +40521,23 @@
                 <w:rFonts w:cstheme="minorHAnsi"/>
               </w:rPr>
             </w:pPr>
+            <w:proofErr w:type="spellStart"/>
             <w:r>
               <w:rPr>
                 <w:rFonts w:cstheme="minorHAnsi"/>
                 <w:b/>
                 <w:bCs/>
               </w:rPr>
-              <w:t>Vorbedin-gung(en)</w:t>
+              <w:t>Vorbedin-gung</w:t>
+            </w:r>
+            <w:proofErr w:type="spellEnd"/>
+            <w:r>
+              <w:rPr>
+                <w:rFonts w:cstheme="minorHAnsi"/>
+                <w:b/>
+                <w:bCs/>
+              </w:rPr>
+              <w:t>(en)</w:t>
             </w:r>
           </w:p>
         </w:tc>
@@ -40239,13 +41093,23 @@
                 <w:rFonts w:cstheme="minorHAnsi"/>
               </w:rPr>
             </w:pPr>
+            <w:proofErr w:type="spellStart"/>
             <w:r>
               <w:rPr>
                 <w:rFonts w:cstheme="minorHAnsi"/>
                 <w:b/>
                 <w:bCs/>
               </w:rPr>
-              <w:t>Nachbe-dingung(en)</w:t>
+              <w:t>Nachbe</w:t>
+            </w:r>
+            <w:proofErr w:type="spellEnd"/>
+            <w:r>
+              <w:rPr>
+                <w:rFonts w:cstheme="minorHAnsi"/>
+                <w:b/>
+                <w:bCs/>
+              </w:rPr>
+              <w:t>-dingung(en)</w:t>
             </w:r>
           </w:p>
         </w:tc>
@@ -40371,7 +41235,7 @@
           </w:p>
         </w:tc>
       </w:tr>
-      <w:bookmarkEnd w:id="24"/>
+      <w:bookmarkEnd w:id="23"/>
     </w:tbl>
     <w:p>
       <w:pPr>
@@ -40423,7 +41287,7 @@
           <w:szCs w:val="40"/>
         </w:rPr>
       </w:pPr>
-      <w:bookmarkStart w:id="25" w:name="_Toc115257142"/>
+      <w:bookmarkStart w:id="24" w:name="_Toc115257142"/>
       <w:r>
         <w:rPr>
           <w:rFonts w:asciiTheme="minorHAnsi" w:hAnsiTheme="minorHAnsi" w:cstheme="minorHAnsi"/>
@@ -40452,7 +41316,7 @@
         </w:rPr>
         <w:t>I</w:t>
       </w:r>
-      <w:bookmarkEnd w:id="25"/>
+      <w:bookmarkEnd w:id="24"/>
     </w:p>
     <w:tbl>
       <w:tblPr>
@@ -40979,7 +41843,7 @@
           <w:szCs w:val="32"/>
         </w:rPr>
       </w:pPr>
-      <w:bookmarkStart w:id="26" w:name="_Toc115257143"/>
+      <w:bookmarkStart w:id="25" w:name="_Toc115257143"/>
       <w:r>
         <w:rPr>
           <w:rFonts w:ascii="Calibri" w:hAnsi="Calibri" w:cs="Calibri"/>
@@ -40988,7 +41852,7 @@
         </w:rPr>
         <w:t>Spezifikationsplanung</w:t>
       </w:r>
-      <w:bookmarkEnd w:id="26"/>
+      <w:bookmarkEnd w:id="25"/>
     </w:p>
     <w:p>
       <w:pPr>
@@ -41014,7 +41878,7 @@
           <w:szCs w:val="32"/>
         </w:rPr>
       </w:pPr>
-      <w:bookmarkStart w:id="27" w:name="_Toc115257144"/>
+      <w:bookmarkStart w:id="26" w:name="_Toc115257144"/>
       <w:r>
         <w:rPr>
           <w:rFonts w:asciiTheme="minorHAnsi" w:hAnsiTheme="minorHAnsi" w:cstheme="minorHAnsi"/>
@@ -41024,7 +41888,7 @@
         </w:rPr>
         <w:t>User-Stories</w:t>
       </w:r>
-      <w:bookmarkEnd w:id="27"/>
+      <w:bookmarkEnd w:id="26"/>
     </w:p>
     <w:p>
       <w:pPr>
@@ -41336,7 +42200,7 @@
           <w:szCs w:val="32"/>
         </w:rPr>
       </w:pPr>
-      <w:bookmarkStart w:id="28" w:name="_Toc115257145"/>
+      <w:bookmarkStart w:id="27" w:name="_Toc115257145"/>
       <w:r>
         <w:rPr>
           <w:rFonts w:eastAsiaTheme="majorEastAsia" w:cstheme="minorHAnsi"/>
@@ -41345,6 +42209,40 @@
         </w:rPr>
         <w:lastRenderedPageBreak/>
         <w:t>Papierprototypen</w:t>
+      </w:r>
+      <w:bookmarkEnd w:id="27"/>
+    </w:p>
+    <w:p>
+      <w:pPr>
+        <w:rPr>
+          <w:rFonts w:cstheme="minorHAnsi"/>
+        </w:rPr>
+      </w:pPr>
+    </w:p>
+    <w:p>
+      <w:pPr>
+        <w:rPr>
+          <w:rFonts w:cstheme="minorHAnsi"/>
+        </w:rPr>
+      </w:pPr>
+    </w:p>
+    <w:p>
+      <w:pPr>
+        <w:pStyle w:val="berschrift2"/>
+        <w:rPr>
+          <w:rFonts w:cstheme="minorHAnsi"/>
+          <w:color w:val="000000" w:themeColor="text1"/>
+        </w:rPr>
+      </w:pPr>
+      <w:bookmarkStart w:id="28" w:name="_Toc115257146"/>
+      <w:r>
+        <w:rPr>
+          <w:rFonts w:asciiTheme="minorHAnsi" w:hAnsiTheme="minorHAnsi" w:cstheme="minorHAnsi"/>
+          <w:color w:val="000000" w:themeColor="text1"/>
+          <w:sz w:val="32"/>
+          <w:szCs w:val="32"/>
+        </w:rPr>
+        <w:t>Strukturdiagramme (Komponenten- und Klassendiagramme)</w:t>
       </w:r>
       <w:bookmarkEnd w:id="28"/>
     </w:p>
@@ -41370,41 +42268,7 @@
           <w:color w:val="000000" w:themeColor="text1"/>
         </w:rPr>
       </w:pPr>
-      <w:bookmarkStart w:id="29" w:name="_Toc115257146"/>
-      <w:r>
-        <w:rPr>
-          <w:rFonts w:asciiTheme="minorHAnsi" w:hAnsiTheme="minorHAnsi" w:cstheme="minorHAnsi"/>
-          <w:color w:val="000000" w:themeColor="text1"/>
-          <w:sz w:val="32"/>
-          <w:szCs w:val="32"/>
-        </w:rPr>
-        <w:t>Strukturdiagramme (Komponenten- und Klassendiagramme)</w:t>
-      </w:r>
-      <w:bookmarkEnd w:id="29"/>
-    </w:p>
-    <w:p>
-      <w:pPr>
-        <w:rPr>
-          <w:rFonts w:cstheme="minorHAnsi"/>
-        </w:rPr>
-      </w:pPr>
-    </w:p>
-    <w:p>
-      <w:pPr>
-        <w:rPr>
-          <w:rFonts w:cstheme="minorHAnsi"/>
-        </w:rPr>
-      </w:pPr>
-    </w:p>
-    <w:p>
-      <w:pPr>
-        <w:pStyle w:val="berschrift2"/>
-        <w:rPr>
-          <w:rFonts w:cstheme="minorHAnsi"/>
-          <w:color w:val="000000" w:themeColor="text1"/>
-        </w:rPr>
-      </w:pPr>
-      <w:bookmarkStart w:id="30" w:name="_Toc115257147"/>
+      <w:bookmarkStart w:id="29" w:name="_Toc115257147"/>
       <w:r>
         <w:rPr>
           <w:rFonts w:asciiTheme="minorHAnsi" w:hAnsiTheme="minorHAnsi" w:cstheme="minorHAnsi"/>
@@ -41414,7 +42278,7 @@
         </w:rPr>
         <w:t>Verhaltensdiagramme (Kommunikationsdiagramme)</w:t>
       </w:r>
-      <w:bookmarkEnd w:id="30"/>
+      <w:bookmarkEnd w:id="29"/>
     </w:p>
     <w:p>
       <w:pPr>
@@ -41457,7 +42321,7 @@
           <w:szCs w:val="32"/>
         </w:rPr>
       </w:pPr>
-      <w:bookmarkStart w:id="31" w:name="_Toc115257148"/>
+      <w:bookmarkStart w:id="30" w:name="_Toc115257148"/>
       <w:r>
         <w:rPr>
           <w:rFonts w:asciiTheme="minorHAnsi" w:hAnsiTheme="minorHAnsi" w:cstheme="minorHAnsi"/>
@@ -41468,7 +42332,7 @@
         <w:lastRenderedPageBreak/>
         <w:t>Funktionalitätsplanung</w:t>
       </w:r>
-      <w:bookmarkEnd w:id="31"/>
+      <w:bookmarkEnd w:id="30"/>
     </w:p>
     <w:tbl>
       <w:tblPr>
@@ -41686,6 +42550,7 @@
                 <w:b/>
               </w:rPr>
             </w:pPr>
+            <w:proofErr w:type="spellStart"/>
             <w:r>
               <w:rPr>
                 <w:rFonts w:cstheme="minorHAnsi"/>
@@ -41693,6 +42558,7 @@
               </w:rPr>
               <w:t>referenz</w:t>
             </w:r>
+            <w:proofErr w:type="spellEnd"/>
           </w:p>
         </w:tc>
         <w:tc>
@@ -42468,7 +43334,7 @@
           <w:szCs w:val="32"/>
         </w:rPr>
       </w:pPr>
-      <w:bookmarkStart w:id="32" w:name="_Toc115257149"/>
+      <w:bookmarkStart w:id="31" w:name="_Toc115257149"/>
       <w:r>
         <w:rPr>
           <w:rFonts w:asciiTheme="minorHAnsi" w:hAnsiTheme="minorHAnsi" w:cstheme="minorHAnsi"/>
@@ -42479,7 +43345,7 @@
         <w:lastRenderedPageBreak/>
         <w:t>Modultests</w:t>
       </w:r>
-      <w:bookmarkEnd w:id="32"/>
+      <w:bookmarkEnd w:id="31"/>
     </w:p>
     <w:p/>
     <w:tbl>
@@ -42685,7 +43551,7 @@
           <w:color w:val="000000" w:themeColor="text1"/>
         </w:rPr>
       </w:pPr>
-      <w:bookmarkStart w:id="33" w:name="_Toc115257150"/>
+      <w:bookmarkStart w:id="32" w:name="_Toc115257150"/>
       <w:r>
         <w:rPr>
           <w:rFonts w:asciiTheme="minorHAnsi" w:hAnsiTheme="minorHAnsi" w:cstheme="minorHAnsi"/>
@@ -42695,7 +43561,7 @@
         </w:rPr>
         <w:t>Systemtests</w:t>
       </w:r>
-      <w:bookmarkEnd w:id="33"/>
+      <w:bookmarkEnd w:id="32"/>
     </w:p>
     <w:p>
       <w:pPr>
@@ -42952,13 +43818,23 @@
                 <w:rFonts w:cstheme="minorHAnsi"/>
               </w:rPr>
             </w:pPr>
+            <w:proofErr w:type="spellStart"/>
             <w:r>
               <w:rPr>
                 <w:rFonts w:cstheme="minorHAnsi"/>
                 <w:b/>
                 <w:bCs/>
               </w:rPr>
-              <w:t>Vorbedin-gung(en)</w:t>
+              <w:t>Vorbedin-gung</w:t>
+            </w:r>
+            <w:proofErr w:type="spellEnd"/>
+            <w:r>
+              <w:rPr>
+                <w:rFonts w:cstheme="minorHAnsi"/>
+                <w:b/>
+                <w:bCs/>
+              </w:rPr>
+              <w:t>(en)</w:t>
             </w:r>
           </w:p>
         </w:tc>
@@ -43514,13 +44390,23 @@
                 <w:rFonts w:cstheme="minorHAnsi"/>
               </w:rPr>
             </w:pPr>
+            <w:proofErr w:type="spellStart"/>
             <w:r>
               <w:rPr>
                 <w:rFonts w:cstheme="minorHAnsi"/>
                 <w:b/>
                 <w:bCs/>
               </w:rPr>
-              <w:t>Nachbe-dingung(en)</w:t>
+              <w:t>Nachbe</w:t>
+            </w:r>
+            <w:proofErr w:type="spellEnd"/>
+            <w:r>
+              <w:rPr>
+                <w:rFonts w:cstheme="minorHAnsi"/>
+                <w:b/>
+                <w:bCs/>
+              </w:rPr>
+              <w:t>-dingung(en)</w:t>
             </w:r>
           </w:p>
         </w:tc>
@@ -43697,7 +44583,7 @@
           <w:szCs w:val="40"/>
         </w:rPr>
       </w:pPr>
-      <w:bookmarkStart w:id="34" w:name="_Toc115257151"/>
+      <w:bookmarkStart w:id="33" w:name="_Toc115257151"/>
       <w:r>
         <w:rPr>
           <w:rFonts w:asciiTheme="minorHAnsi" w:hAnsiTheme="minorHAnsi" w:cstheme="minorHAnsi"/>
@@ -43708,7 +44594,7 @@
         <w:lastRenderedPageBreak/>
         <w:t>Nutzerhandbuch</w:t>
       </w:r>
-      <w:bookmarkEnd w:id="34"/>
+      <w:bookmarkEnd w:id="33"/>
     </w:p>
     <w:p>
       <w:pPr>
@@ -43720,7 +44606,7 @@
           <w:szCs w:val="32"/>
         </w:rPr>
       </w:pPr>
-      <w:bookmarkStart w:id="35" w:name="_Toc115257152"/>
+      <w:bookmarkStart w:id="34" w:name="_Toc115257152"/>
       <w:r>
         <w:rPr>
           <w:rFonts w:asciiTheme="minorHAnsi" w:hAnsiTheme="minorHAnsi" w:cstheme="minorHAnsi"/>
@@ -43730,7 +44616,7 @@
         </w:rPr>
         <w:t>Technische Anforderungen</w:t>
       </w:r>
-      <w:bookmarkEnd w:id="35"/>
+      <w:bookmarkEnd w:id="34"/>
     </w:p>
     <w:p>
       <w:pPr>
@@ -43800,7 +44686,7 @@
           <w:szCs w:val="32"/>
         </w:rPr>
       </w:pPr>
-      <w:bookmarkStart w:id="36" w:name="_Toc115257153"/>
+      <w:bookmarkStart w:id="35" w:name="_Toc115257153"/>
       <w:r>
         <w:rPr>
           <w:rFonts w:asciiTheme="minorHAnsi" w:hAnsiTheme="minorHAnsi" w:cstheme="minorHAnsi"/>
@@ -43810,7 +44696,7 @@
         </w:rPr>
         <w:t>Installationsanleitung</w:t>
       </w:r>
-      <w:bookmarkEnd w:id="36"/>
+      <w:bookmarkEnd w:id="35"/>
     </w:p>
     <w:p>
       <w:pPr>
@@ -43854,7 +44740,31 @@
         </w:numPr>
       </w:pPr>
       <w:r>
-        <w:t>Die .tar Dateien &amp; das docker-compose file in ein beliebiges Verzeichnis kopieren</w:t>
+        <w:t>Die .</w:t>
+      </w:r>
+      <w:proofErr w:type="spellStart"/>
+      <w:r>
+        <w:t>tar</w:t>
+      </w:r>
+      <w:proofErr w:type="spellEnd"/>
+      <w:r>
+        <w:t xml:space="preserve"> Dateien &amp; das </w:t>
+      </w:r>
+      <w:proofErr w:type="spellStart"/>
+      <w:r>
+        <w:t>docker-compose</w:t>
+      </w:r>
+      <w:proofErr w:type="spellEnd"/>
+      <w:r>
+        <w:t xml:space="preserve"> </w:t>
+      </w:r>
+      <w:proofErr w:type="spellStart"/>
+      <w:r>
+        <w:t>file</w:t>
+      </w:r>
+      <w:proofErr w:type="spellEnd"/>
+      <w:r>
+        <w:t xml:space="preserve"> in ein beliebiges Verzeichnis kopieren</w:t>
       </w:r>
     </w:p>
     <w:p>
@@ -43869,40 +44779,129 @@
         <w:t>Im gleichen Verzeichnis die E</w:t>
       </w:r>
       <w:r>
-        <w:t xml:space="preserve">ingabeaufforderung öffnen und die folgenden commands eingeben: </w:t>
+        <w:t xml:space="preserve">ingabeaufforderung öffnen und die folgenden </w:t>
+      </w:r>
+      <w:proofErr w:type="spellStart"/>
+      <w:r>
+        <w:t>commands</w:t>
+      </w:r>
+      <w:proofErr w:type="spellEnd"/>
+      <w:r>
+        <w:t xml:space="preserve"> eingeben: </w:t>
       </w:r>
     </w:p>
     <w:p>
       <w:pPr>
         <w:pStyle w:val="Listenabsatz"/>
       </w:pPr>
+      <w:proofErr w:type="spellStart"/>
       <w:r>
-        <w:t>docker load --input tippspiel.tar</w:t>
+        <w:t>docker</w:t>
+      </w:r>
+      <w:proofErr w:type="spellEnd"/>
+      <w:r>
+        <w:t xml:space="preserve"> </w:t>
+      </w:r>
+      <w:proofErr w:type="spellStart"/>
+      <w:r>
+        <w:t>load</w:t>
+      </w:r>
+      <w:proofErr w:type="spellEnd"/>
+      <w:r>
+        <w:t xml:space="preserve"> --</w:t>
+      </w:r>
+      <w:proofErr w:type="spellStart"/>
+      <w:r>
+        <w:t>input</w:t>
+      </w:r>
+      <w:proofErr w:type="spellEnd"/>
+      <w:r>
+        <w:t xml:space="preserve"> tippspiel.tar</w:t>
       </w:r>
     </w:p>
     <w:p>
       <w:pPr>
         <w:pStyle w:val="Listenabsatz"/>
       </w:pPr>
+      <w:proofErr w:type="spellStart"/>
       <w:r>
-        <w:t>docker load --input client.tar</w:t>
+        <w:t>docker</w:t>
+      </w:r>
+      <w:proofErr w:type="spellEnd"/>
+      <w:r>
+        <w:t xml:space="preserve"> </w:t>
+      </w:r>
+      <w:proofErr w:type="spellStart"/>
+      <w:r>
+        <w:t>load</w:t>
+      </w:r>
+      <w:proofErr w:type="spellEnd"/>
+      <w:r>
+        <w:t xml:space="preserve"> --</w:t>
+      </w:r>
+      <w:proofErr w:type="spellStart"/>
+      <w:r>
+        <w:t>input</w:t>
+      </w:r>
+      <w:proofErr w:type="spellEnd"/>
+      <w:r>
+        <w:t xml:space="preserve"> client.tar</w:t>
       </w:r>
     </w:p>
     <w:p>
       <w:pPr>
         <w:pStyle w:val="Listenabsatz"/>
       </w:pPr>
+      <w:proofErr w:type="spellStart"/>
       <w:r>
-        <w:t>docker load --input postgres.tar</w:t>
+        <w:t>docker</w:t>
+      </w:r>
+      <w:proofErr w:type="spellEnd"/>
+      <w:r>
+        <w:t xml:space="preserve"> </w:t>
+      </w:r>
+      <w:proofErr w:type="spellStart"/>
+      <w:r>
+        <w:t>load</w:t>
+      </w:r>
+      <w:proofErr w:type="spellEnd"/>
+      <w:r>
+        <w:t xml:space="preserve"> --</w:t>
+      </w:r>
+      <w:proofErr w:type="spellStart"/>
+      <w:r>
+        <w:t>input</w:t>
+      </w:r>
+      <w:proofErr w:type="spellEnd"/>
+      <w:r>
+        <w:t xml:space="preserve"> postgres.tar</w:t>
       </w:r>
     </w:p>
     <w:p>
       <w:pPr>
         <w:pStyle w:val="Listenabsatz"/>
       </w:pPr>
+      <w:proofErr w:type="spellStart"/>
       <w:r>
-        <w:t>docker compose up</w:t>
+        <w:t>docker</w:t>
       </w:r>
+      <w:proofErr w:type="spellEnd"/>
+      <w:r>
+        <w:t xml:space="preserve"> </w:t>
+      </w:r>
+      <w:proofErr w:type="spellStart"/>
+      <w:r>
+        <w:t>compose</w:t>
+      </w:r>
+      <w:proofErr w:type="spellEnd"/>
+      <w:r>
+        <w:t xml:space="preserve"> </w:t>
+      </w:r>
+      <w:proofErr w:type="spellStart"/>
+      <w:r>
+        <w:t>up</w:t>
+      </w:r>
+      <w:proofErr w:type="spellEnd"/>
     </w:p>
     <w:p>
       <w:pPr>
@@ -43925,7 +44924,7 @@
           <w:szCs w:val="32"/>
         </w:rPr>
       </w:pPr>
-      <w:bookmarkStart w:id="37" w:name="_Toc115257154"/>
+      <w:bookmarkStart w:id="36" w:name="_Toc115257154"/>
       <w:r>
         <w:rPr>
           <w:rFonts w:asciiTheme="minorHAnsi" w:hAnsiTheme="minorHAnsi" w:cstheme="minorHAnsi"/>
@@ -43935,7 +44934,7 @@
         </w:rPr>
         <w:t>Bedienungsanleitung</w:t>
       </w:r>
-      <w:bookmarkEnd w:id="37"/>
+      <w:bookmarkEnd w:id="36"/>
     </w:p>
     <w:p>
       <w:pPr>
@@ -44006,7 +45005,21 @@
         <w:rPr>
           <w:rFonts w:cstheme="minorHAnsi"/>
         </w:rPr>
-        <w:t>Hier kann man sich entweder via den vorgesehenen Eingabefeldern mithilfe von E-Mail und Passwort anmelden oder alternativ als „Admin“- oder „Basic“-User mit den entsprechenden Daten registrieren. Bei einem Login wird man auf die 2FA-Seite verlinkt, wobei der hierfür vorgesehene Code via Mail verschickt wurde (oder man nutzt den Mastercode „SecureLogin“). Hiernach und nach dem Registrierungsfeld wird man auf das rollenbasierte Dashboard verlinkt.</w:t>
+        <w:t>Hier kann man sich entweder via den vorgesehenen Eingabefeldern mithilfe von E-Mail und Passwort anmelden oder alternativ als „Admin“- oder „Basic“-User mit den entsprechenden Daten registrieren. Bei einem Login wird man auf die 2FA-Seite verlinkt, wobei der hierfür vorgesehene Code via Mail verschickt wurde (oder man nutzt den Mastercode „</w:t>
+      </w:r>
+      <w:proofErr w:type="spellStart"/>
+      <w:r>
+        <w:rPr>
+          <w:rFonts w:cstheme="minorHAnsi"/>
+        </w:rPr>
+        <w:t>SecureLogin</w:t>
+      </w:r>
+      <w:proofErr w:type="spellEnd"/>
+      <w:r>
+        <w:rPr>
+          <w:rFonts w:cstheme="minorHAnsi"/>
+        </w:rPr>
+        <w:t>“). Hiernach und nach dem Registrierungsfeld wird man auf das rollenbasierte Dashboard verlinkt.</w:t>
       </w:r>
     </w:p>
     <w:p>
@@ -44082,11 +45095,19 @@
           <w:rFonts w:cstheme="minorHAnsi"/>
         </w:rPr>
       </w:pPr>
+      <w:proofErr w:type="spellStart"/>
       <w:r>
         <w:rPr>
           <w:rFonts w:cstheme="minorHAnsi"/>
         </w:rPr>
-        <w:t>Ligenübersicht:</w:t>
+        <w:t>Ligenübersicht</w:t>
+      </w:r>
+      <w:proofErr w:type="spellEnd"/>
+      <w:r>
+        <w:rPr>
+          <w:rFonts w:cstheme="minorHAnsi"/>
+        </w:rPr>
+        <w:t>:</w:t>
       </w:r>
       <w:r>
         <w:rPr>
@@ -44124,7 +45145,21 @@
         <w:rPr>
           <w:rFonts w:cstheme="minorHAnsi"/>
         </w:rPr>
-        <w:t>Klickt man auf diesen Button, wird der User ausgeloggt und man gelangt wieder zur Loginseite.</w:t>
+        <w:t xml:space="preserve">Klickt man auf diesen Button, wird der User ausgeloggt und man gelangt wieder zur </w:t>
+      </w:r>
+      <w:proofErr w:type="spellStart"/>
+      <w:r>
+        <w:rPr>
+          <w:rFonts w:cstheme="minorHAnsi"/>
+        </w:rPr>
+        <w:t>Loginseite</w:t>
+      </w:r>
+      <w:proofErr w:type="spellEnd"/>
+      <w:r>
+        <w:rPr>
+          <w:rFonts w:cstheme="minorHAnsi"/>
+        </w:rPr>
+        <w:t>.</w:t>
       </w:r>
     </w:p>
     <w:p>
@@ -44169,7 +45204,35 @@
         <w:rPr>
           <w:rFonts w:cstheme="minorHAnsi"/>
         </w:rPr>
-        <w:t>Um eine Liga zu erstellen, muss das Input Feld für einen Liganamen ausgefüllt werden und eine CSV-Datei ausgewählt werden. Optional kann der Liga noch ein Bild in Form einer png/jpg Datei hinzugefügt werden. Durch einen Klick auf den Button "Liga erstellen" wird die entsprechende Liga dem System hinzugefügt. Durch ein</w:t>
+        <w:t xml:space="preserve">Um eine Liga zu erstellen, muss das Input Feld für einen Liganamen ausgefüllt werden und eine CSV-Datei ausgewählt werden. Optional kann der Liga noch ein Bild in Form einer </w:t>
+      </w:r>
+      <w:proofErr w:type="spellStart"/>
+      <w:r>
+        <w:rPr>
+          <w:rFonts w:cstheme="minorHAnsi"/>
+        </w:rPr>
+        <w:t>png</w:t>
+      </w:r>
+      <w:proofErr w:type="spellEnd"/>
+      <w:r>
+        <w:rPr>
+          <w:rFonts w:cstheme="minorHAnsi"/>
+        </w:rPr>
+        <w:t>/</w:t>
+      </w:r>
+      <w:proofErr w:type="spellStart"/>
+      <w:r>
+        <w:rPr>
+          <w:rFonts w:cstheme="minorHAnsi"/>
+        </w:rPr>
+        <w:t>jpg</w:t>
+      </w:r>
+      <w:proofErr w:type="spellEnd"/>
+      <w:r>
+        <w:rPr>
+          <w:rFonts w:cstheme="minorHAnsi"/>
+        </w:rPr>
+        <w:t xml:space="preserve"> Datei hinzugefügt werden. Durch einen Klick auf den Button "Liga erstellen" wird die entsprechende Liga dem System hinzugefügt. Durch ein</w:t>
       </w:r>
       <w:r>
         <w:rPr>
@@ -44238,7 +45301,21 @@
         <w:rPr>
           <w:rFonts w:cstheme="minorHAnsi"/>
         </w:rPr>
-        <w:t>Ist man als „Admin“ eingespeichert und geht vom Dashboard aus auf „Ligenübersicht“, so kann man auf eine bestimmte Liga drücken, sodass die Ligadaten angezeigt werden. Für jede einzelnen Eintrag kann man nun rechts neben den Informationen beliebige Daten verändern</w:t>
+        <w:t>Ist man als „Admin“ eingespeichert und geht vom Dashboard aus auf „</w:t>
+      </w:r>
+      <w:proofErr w:type="spellStart"/>
+      <w:r>
+        <w:rPr>
+          <w:rFonts w:cstheme="minorHAnsi"/>
+        </w:rPr>
+        <w:t>Ligenübersicht</w:t>
+      </w:r>
+      <w:proofErr w:type="spellEnd"/>
+      <w:r>
+        <w:rPr>
+          <w:rFonts w:cstheme="minorHAnsi"/>
+        </w:rPr>
+        <w:t>“, so kann man auf eine bestimmte Liga drücken, sodass die Ligadaten angezeigt werden. Für jede einzelnen Eintrag kann man nun rechts neben den Informationen beliebige Daten verändern</w:t>
       </w:r>
       <w:r>
         <w:rPr>
@@ -44289,7 +45366,7 @@
     <w:p/>
     <w:p/>
     <w:sectPr>
-      <w:footerReference w:type="default" r:id="rId41"/>
+      <w:footerReference w:type="default" r:id="rId46"/>
       <w:pgSz w:w="11906" w:h="16838"/>
       <w:pgMar w:top="1417" w:right="1417" w:bottom="1134" w:left="1417" w:header="708" w:footer="708" w:gutter="0"/>
       <w:cols w:space="708"/>
@@ -44300,7 +45377,7 @@
 </file>
 
 <file path=word/endnotes.xml><?xml version="1.0" encoding="utf-8"?>
-<w:endnotes xmlns:wpc="http://schemas.microsoft.com/office/word/2010/wordprocessingCanvas" xmlns:cx="http://schemas.microsoft.com/office/drawing/2014/chartex" xmlns:mc="http://schemas.openxmlformats.org/markup-compatibility/2006" xmlns:o="urn:schemas-microsoft-com:office:office" xmlns:r="http://schemas.openxmlformats.org/officeDocument/2006/relationships" xmlns:m="http://schemas.openxmlformats.org/officeDocument/2006/math" xmlns:v="urn:schemas-microsoft-com:vml" xmlns:wp14="http://schemas.microsoft.com/office/word/2010/wordprocessingDrawing" xmlns:wp="http://schemas.openxmlformats.org/drawingml/2006/wordprocessingDrawing" xmlns:w10="urn:schemas-microsoft-com:office:word" xmlns:w="http://schemas.openxmlformats.org/wordprocessingml/2006/main" xmlns:w14="http://schemas.microsoft.com/office/word/2010/wordml" xmlns:w15="http://schemas.microsoft.com/office/word/2012/wordml" xmlns:w16se="http://schemas.microsoft.com/office/word/2015/wordml/symex" xmlns:wpg="http://schemas.microsoft.com/office/word/2010/wordprocessingGroup" xmlns:wpi="http://schemas.microsoft.com/office/word/2010/wordprocessingInk" xmlns:wne="http://schemas.microsoft.com/office/word/2006/wordml" xmlns:wps="http://schemas.microsoft.com/office/word/2010/wordprocessingShape" mc:Ignorable="w14 w15 w16se wp14">
+<w:endnotes xmlns:wpc="http://schemas.microsoft.com/office/word/2010/wordprocessingCanvas" xmlns:cx="http://schemas.microsoft.com/office/drawing/2014/chartex" xmlns:cx1="http://schemas.microsoft.com/office/drawing/2015/9/8/chartex" xmlns:cx2="http://schemas.microsoft.com/office/drawing/2015/10/21/chartex" xmlns:cx3="http://schemas.microsoft.com/office/drawing/2016/5/9/chartex" xmlns:cx4="http://schemas.microsoft.com/office/drawing/2016/5/10/chartex" xmlns:cx5="http://schemas.microsoft.com/office/drawing/2016/5/11/chartex" xmlns:cx6="http://schemas.microsoft.com/office/drawing/2016/5/12/chartex" xmlns:cx7="http://schemas.microsoft.com/office/drawing/2016/5/13/chartex" xmlns:cx8="http://schemas.microsoft.com/office/drawing/2016/5/14/chartex" xmlns:mc="http://schemas.openxmlformats.org/markup-compatibility/2006" xmlns:aink="http://schemas.microsoft.com/office/drawing/2016/ink" xmlns:am3d="http://schemas.microsoft.com/office/drawing/2017/model3d" xmlns:o="urn:schemas-microsoft-com:office:office" xmlns:oel="http://schemas.microsoft.com/office/2019/extlst" xmlns:r="http://schemas.openxmlformats.org/officeDocument/2006/relationships" xmlns:m="http://schemas.openxmlformats.org/officeDocument/2006/math" xmlns:v="urn:schemas-microsoft-com:vml" xmlns:wp14="http://schemas.microsoft.com/office/word/2010/wordprocessingDrawing" xmlns:wp="http://schemas.openxmlformats.org/drawingml/2006/wordprocessingDrawing" xmlns:w10="urn:schemas-microsoft-com:office:word" xmlns:w="http://schemas.openxmlformats.org/wordprocessingml/2006/main" xmlns:w14="http://schemas.microsoft.com/office/word/2010/wordml" xmlns:w15="http://schemas.microsoft.com/office/word/2012/wordml" xmlns:w16cex="http://schemas.microsoft.com/office/word/2018/wordml/cex" xmlns:w16cid="http://schemas.microsoft.com/office/word/2016/wordml/cid" xmlns:w16="http://schemas.microsoft.com/office/word/2018/wordml" xmlns:w16sdtdh="http://schemas.microsoft.com/office/word/2020/wordml/sdtdatahash" xmlns:w16se="http://schemas.microsoft.com/office/word/2015/wordml/symex" xmlns:wpg="http://schemas.microsoft.com/office/word/2010/wordprocessingGroup" xmlns:wpi="http://schemas.microsoft.com/office/word/2010/wordprocessingInk" xmlns:wne="http://schemas.microsoft.com/office/word/2006/wordml" xmlns:wps="http://schemas.microsoft.com/office/word/2010/wordprocessingShape" mc:Ignorable="w14 w15 w16se w16cid w16 w16cex w16sdtdh wp14">
   <w:endnote w:type="separator" w:id="-1">
     <w:p>
       <w:pPr>
@@ -44325,7 +45402,7 @@
 </file>
 
 <file path=word/footer1.xml><?xml version="1.0" encoding="utf-8"?>
-<w:ftr xmlns:wpc="http://schemas.microsoft.com/office/word/2010/wordprocessingCanvas" xmlns:cx="http://schemas.microsoft.com/office/drawing/2014/chartex" xmlns:mc="http://schemas.openxmlformats.org/markup-compatibility/2006" xmlns:o="urn:schemas-microsoft-com:office:office" xmlns:r="http://schemas.openxmlformats.org/officeDocument/2006/relationships" xmlns:m="http://schemas.openxmlformats.org/officeDocument/2006/math" xmlns:v="urn:schemas-microsoft-com:vml" xmlns:wp14="http://schemas.microsoft.com/office/word/2010/wordprocessingDrawing" xmlns:wp="http://schemas.openxmlformats.org/drawingml/2006/wordprocessingDrawing" xmlns:w10="urn:schemas-microsoft-com:office:word" xmlns:w="http://schemas.openxmlformats.org/wordprocessingml/2006/main" xmlns:w14="http://schemas.microsoft.com/office/word/2010/wordml" xmlns:w15="http://schemas.microsoft.com/office/word/2012/wordml" xmlns:w16se="http://schemas.microsoft.com/office/word/2015/wordml/symex" xmlns:wpg="http://schemas.microsoft.com/office/word/2010/wordprocessingGroup" xmlns:wpi="http://schemas.microsoft.com/office/word/2010/wordprocessingInk" xmlns:wne="http://schemas.microsoft.com/office/word/2006/wordml" xmlns:wps="http://schemas.microsoft.com/office/word/2010/wordprocessingShape" mc:Ignorable="w14 w15 w16se wp14">
+<w:ftr xmlns:wpc="http://schemas.microsoft.com/office/word/2010/wordprocessingCanvas" xmlns:cx="http://schemas.microsoft.com/office/drawing/2014/chartex" xmlns:cx1="http://schemas.microsoft.com/office/drawing/2015/9/8/chartex" xmlns:cx2="http://schemas.microsoft.com/office/drawing/2015/10/21/chartex" xmlns:cx3="http://schemas.microsoft.com/office/drawing/2016/5/9/chartex" xmlns:cx4="http://schemas.microsoft.com/office/drawing/2016/5/10/chartex" xmlns:cx5="http://schemas.microsoft.com/office/drawing/2016/5/11/chartex" xmlns:cx6="http://schemas.microsoft.com/office/drawing/2016/5/12/chartex" xmlns:cx7="http://schemas.microsoft.com/office/drawing/2016/5/13/chartex" xmlns:cx8="http://schemas.microsoft.com/office/drawing/2016/5/14/chartex" xmlns:mc="http://schemas.openxmlformats.org/markup-compatibility/2006" xmlns:aink="http://schemas.microsoft.com/office/drawing/2016/ink" xmlns:am3d="http://schemas.microsoft.com/office/drawing/2017/model3d" xmlns:o="urn:schemas-microsoft-com:office:office" xmlns:oel="http://schemas.microsoft.com/office/2019/extlst" xmlns:r="http://schemas.openxmlformats.org/officeDocument/2006/relationships" xmlns:m="http://schemas.openxmlformats.org/officeDocument/2006/math" xmlns:v="urn:schemas-microsoft-com:vml" xmlns:wp14="http://schemas.microsoft.com/office/word/2010/wordprocessingDrawing" xmlns:wp="http://schemas.openxmlformats.org/drawingml/2006/wordprocessingDrawing" xmlns:w10="urn:schemas-microsoft-com:office:word" xmlns:w="http://schemas.openxmlformats.org/wordprocessingml/2006/main" xmlns:w14="http://schemas.microsoft.com/office/word/2010/wordml" xmlns:w15="http://schemas.microsoft.com/office/word/2012/wordml" xmlns:w16cex="http://schemas.microsoft.com/office/word/2018/wordml/cex" xmlns:w16cid="http://schemas.microsoft.com/office/word/2016/wordml/cid" xmlns:w16="http://schemas.microsoft.com/office/word/2018/wordml" xmlns:w16sdtdh="http://schemas.microsoft.com/office/word/2020/wordml/sdtdatahash" xmlns:w16se="http://schemas.microsoft.com/office/word/2015/wordml/symex" xmlns:wpg="http://schemas.microsoft.com/office/word/2010/wordprocessingGroup" xmlns:wpi="http://schemas.microsoft.com/office/word/2010/wordprocessingInk" xmlns:wne="http://schemas.microsoft.com/office/word/2006/wordml" xmlns:wps="http://schemas.microsoft.com/office/word/2010/wordprocessingShape" mc:Ignorable="w14 w15 w16se w16cid w16 w16cex w16sdtdh wp14">
   <w:sdt>
     <w:sdtPr>
       <w:id w:val="-1546528171"/>
@@ -44334,7 +45411,6 @@
         <w:docPartUnique/>
       </w:docPartObj>
     </w:sdtPr>
-    <w:sdtEndPr/>
     <w:sdtContent>
       <w:p>
         <w:pPr>
@@ -44376,7 +45452,7 @@
 </file>
 
 <file path=word/footer2.xml><?xml version="1.0" encoding="utf-8"?>
-<w:ftr xmlns:wpc="http://schemas.microsoft.com/office/word/2010/wordprocessingCanvas" xmlns:cx="http://schemas.microsoft.com/office/drawing/2014/chartex" xmlns:mc="http://schemas.openxmlformats.org/markup-compatibility/2006" xmlns:o="urn:schemas-microsoft-com:office:office" xmlns:r="http://schemas.openxmlformats.org/officeDocument/2006/relationships" xmlns:m="http://schemas.openxmlformats.org/officeDocument/2006/math" xmlns:v="urn:schemas-microsoft-com:vml" xmlns:wp14="http://schemas.microsoft.com/office/word/2010/wordprocessingDrawing" xmlns:wp="http://schemas.openxmlformats.org/drawingml/2006/wordprocessingDrawing" xmlns:w10="urn:schemas-microsoft-com:office:word" xmlns:w="http://schemas.openxmlformats.org/wordprocessingml/2006/main" xmlns:w14="http://schemas.microsoft.com/office/word/2010/wordml" xmlns:w15="http://schemas.microsoft.com/office/word/2012/wordml" xmlns:w16se="http://schemas.microsoft.com/office/word/2015/wordml/symex" xmlns:wpg="http://schemas.microsoft.com/office/word/2010/wordprocessingGroup" xmlns:wpi="http://schemas.microsoft.com/office/word/2010/wordprocessingInk" xmlns:wne="http://schemas.microsoft.com/office/word/2006/wordml" xmlns:wps="http://schemas.microsoft.com/office/word/2010/wordprocessingShape" mc:Ignorable="w14 w15 w16se wp14">
+<w:ftr xmlns:wpc="http://schemas.microsoft.com/office/word/2010/wordprocessingCanvas" xmlns:cx="http://schemas.microsoft.com/office/drawing/2014/chartex" xmlns:cx1="http://schemas.microsoft.com/office/drawing/2015/9/8/chartex" xmlns:cx2="http://schemas.microsoft.com/office/drawing/2015/10/21/chartex" xmlns:cx3="http://schemas.microsoft.com/office/drawing/2016/5/9/chartex" xmlns:cx4="http://schemas.microsoft.com/office/drawing/2016/5/10/chartex" xmlns:cx5="http://schemas.microsoft.com/office/drawing/2016/5/11/chartex" xmlns:cx6="http://schemas.microsoft.com/office/drawing/2016/5/12/chartex" xmlns:cx7="http://schemas.microsoft.com/office/drawing/2016/5/13/chartex" xmlns:cx8="http://schemas.microsoft.com/office/drawing/2016/5/14/chartex" xmlns:mc="http://schemas.openxmlformats.org/markup-compatibility/2006" xmlns:aink="http://schemas.microsoft.com/office/drawing/2016/ink" xmlns:am3d="http://schemas.microsoft.com/office/drawing/2017/model3d" xmlns:o="urn:schemas-microsoft-com:office:office" xmlns:oel="http://schemas.microsoft.com/office/2019/extlst" xmlns:r="http://schemas.openxmlformats.org/officeDocument/2006/relationships" xmlns:m="http://schemas.openxmlformats.org/officeDocument/2006/math" xmlns:v="urn:schemas-microsoft-com:vml" xmlns:wp14="http://schemas.microsoft.com/office/word/2010/wordprocessingDrawing" xmlns:wp="http://schemas.openxmlformats.org/drawingml/2006/wordprocessingDrawing" xmlns:w10="urn:schemas-microsoft-com:office:word" xmlns:w="http://schemas.openxmlformats.org/wordprocessingml/2006/main" xmlns:w14="http://schemas.microsoft.com/office/word/2010/wordml" xmlns:w15="http://schemas.microsoft.com/office/word/2012/wordml" xmlns:w16cex="http://schemas.microsoft.com/office/word/2018/wordml/cex" xmlns:w16cid="http://schemas.microsoft.com/office/word/2016/wordml/cid" xmlns:w16="http://schemas.microsoft.com/office/word/2018/wordml" xmlns:w16sdtdh="http://schemas.microsoft.com/office/word/2020/wordml/sdtdatahash" xmlns:w16se="http://schemas.microsoft.com/office/word/2015/wordml/symex" xmlns:wpg="http://schemas.microsoft.com/office/word/2010/wordprocessingGroup" xmlns:wpi="http://schemas.microsoft.com/office/word/2010/wordprocessingInk" xmlns:wne="http://schemas.microsoft.com/office/word/2006/wordml" xmlns:wps="http://schemas.microsoft.com/office/word/2010/wordprocessingShape" mc:Ignorable="w14 w15 w16se w16cid w16 w16cex w16sdtdh wp14">
   <w:sdt>
     <w:sdtPr>
       <w:id w:val="-610359723"/>
@@ -44385,7 +45461,6 @@
         <w:docPartUnique/>
       </w:docPartObj>
     </w:sdtPr>
-    <w:sdtEndPr/>
     <w:sdtContent>
       <w:p>
         <w:pPr>
@@ -44428,7 +45503,7 @@
 </file>
 
 <file path=word/footnotes.xml><?xml version="1.0" encoding="utf-8"?>
-<w:footnotes xmlns:wpc="http://schemas.microsoft.com/office/word/2010/wordprocessingCanvas" xmlns:cx="http://schemas.microsoft.com/office/drawing/2014/chartex" xmlns:mc="http://schemas.openxmlformats.org/markup-compatibility/2006" xmlns:o="urn:schemas-microsoft-com:office:office" xmlns:r="http://schemas.openxmlformats.org/officeDocument/2006/relationships" xmlns:m="http://schemas.openxmlformats.org/officeDocument/2006/math" xmlns:v="urn:schemas-microsoft-com:vml" xmlns:wp14="http://schemas.microsoft.com/office/word/2010/wordprocessingDrawing" xmlns:wp="http://schemas.openxmlformats.org/drawingml/2006/wordprocessingDrawing" xmlns:w10="urn:schemas-microsoft-com:office:word" xmlns:w="http://schemas.openxmlformats.org/wordprocessingml/2006/main" xmlns:w14="http://schemas.microsoft.com/office/word/2010/wordml" xmlns:w15="http://schemas.microsoft.com/office/word/2012/wordml" xmlns:w16se="http://schemas.microsoft.com/office/word/2015/wordml/symex" xmlns:wpg="http://schemas.microsoft.com/office/word/2010/wordprocessingGroup" xmlns:wpi="http://schemas.microsoft.com/office/word/2010/wordprocessingInk" xmlns:wne="http://schemas.microsoft.com/office/word/2006/wordml" xmlns:wps="http://schemas.microsoft.com/office/word/2010/wordprocessingShape" mc:Ignorable="w14 w15 w16se wp14">
+<w:footnotes xmlns:wpc="http://schemas.microsoft.com/office/word/2010/wordprocessingCanvas" xmlns:cx="http://schemas.microsoft.com/office/drawing/2014/chartex" xmlns:cx1="http://schemas.microsoft.com/office/drawing/2015/9/8/chartex" xmlns:cx2="http://schemas.microsoft.com/office/drawing/2015/10/21/chartex" xmlns:cx3="http://schemas.microsoft.com/office/drawing/2016/5/9/chartex" xmlns:cx4="http://schemas.microsoft.com/office/drawing/2016/5/10/chartex" xmlns:cx5="http://schemas.microsoft.com/office/drawing/2016/5/11/chartex" xmlns:cx6="http://schemas.microsoft.com/office/drawing/2016/5/12/chartex" xmlns:cx7="http://schemas.microsoft.com/office/drawing/2016/5/13/chartex" xmlns:cx8="http://schemas.microsoft.com/office/drawing/2016/5/14/chartex" xmlns:mc="http://schemas.openxmlformats.org/markup-compatibility/2006" xmlns:aink="http://schemas.microsoft.com/office/drawing/2016/ink" xmlns:am3d="http://schemas.microsoft.com/office/drawing/2017/model3d" xmlns:o="urn:schemas-microsoft-com:office:office" xmlns:oel="http://schemas.microsoft.com/office/2019/extlst" xmlns:r="http://schemas.openxmlformats.org/officeDocument/2006/relationships" xmlns:m="http://schemas.openxmlformats.org/officeDocument/2006/math" xmlns:v="urn:schemas-microsoft-com:vml" xmlns:wp14="http://schemas.microsoft.com/office/word/2010/wordprocessingDrawing" xmlns:wp="http://schemas.openxmlformats.org/drawingml/2006/wordprocessingDrawing" xmlns:w10="urn:schemas-microsoft-com:office:word" xmlns:w="http://schemas.openxmlformats.org/wordprocessingml/2006/main" xmlns:w14="http://schemas.microsoft.com/office/word/2010/wordml" xmlns:w15="http://schemas.microsoft.com/office/word/2012/wordml" xmlns:w16cex="http://schemas.microsoft.com/office/word/2018/wordml/cex" xmlns:w16cid="http://schemas.microsoft.com/office/word/2016/wordml/cid" xmlns:w16="http://schemas.microsoft.com/office/word/2018/wordml" xmlns:w16sdtdh="http://schemas.microsoft.com/office/word/2020/wordml/sdtdatahash" xmlns:w16se="http://schemas.microsoft.com/office/word/2015/wordml/symex" xmlns:wpg="http://schemas.microsoft.com/office/word/2010/wordprocessingGroup" xmlns:wpi="http://schemas.microsoft.com/office/word/2010/wordprocessingInk" xmlns:wne="http://schemas.microsoft.com/office/word/2006/wordml" xmlns:wps="http://schemas.microsoft.com/office/word/2010/wordprocessingShape" mc:Ignorable="w14 w15 w16se w16cid w16 w16cex w16sdtdh wp14">
   <w:footnote w:type="separator" w:id="-1">
     <w:p>
       <w:pPr>
@@ -44453,7 +45528,7 @@
 </file>
 
 <file path=word/numbering.xml><?xml version="1.0" encoding="utf-8"?>
-<w:numbering xmlns:wpc="http://schemas.microsoft.com/office/word/2010/wordprocessingCanvas" xmlns:cx="http://schemas.microsoft.com/office/drawing/2014/chartex" xmlns:mc="http://schemas.openxmlformats.org/markup-compatibility/2006" xmlns:o="urn:schemas-microsoft-com:office:office" xmlns:r="http://schemas.openxmlformats.org/officeDocument/2006/relationships" xmlns:m="http://schemas.openxmlformats.org/officeDocument/2006/math" xmlns:v="urn:schemas-microsoft-com:vml" xmlns:wp14="http://schemas.microsoft.com/office/word/2010/wordprocessingDrawing" xmlns:wp="http://schemas.openxmlformats.org/drawingml/2006/wordprocessingDrawing" xmlns:w10="urn:schemas-microsoft-com:office:word" xmlns:w="http://schemas.openxmlformats.org/wordprocessingml/2006/main" xmlns:w14="http://schemas.microsoft.com/office/word/2010/wordml" xmlns:w15="http://schemas.microsoft.com/office/word/2012/wordml" xmlns:w16se="http://schemas.microsoft.com/office/word/2015/wordml/symex" xmlns:wpg="http://schemas.microsoft.com/office/word/2010/wordprocessingGroup" xmlns:wpi="http://schemas.microsoft.com/office/word/2010/wordprocessingInk" xmlns:wne="http://schemas.microsoft.com/office/word/2006/wordml" xmlns:wps="http://schemas.microsoft.com/office/word/2010/wordprocessingShape" mc:Ignorable="w14 w15 w16se wp14">
+<w:numbering xmlns:wpc="http://schemas.microsoft.com/office/word/2010/wordprocessingCanvas" xmlns:cx="http://schemas.microsoft.com/office/drawing/2014/chartex" xmlns:cx1="http://schemas.microsoft.com/office/drawing/2015/9/8/chartex" xmlns:cx2="http://schemas.microsoft.com/office/drawing/2015/10/21/chartex" xmlns:cx3="http://schemas.microsoft.com/office/drawing/2016/5/9/chartex" xmlns:cx4="http://schemas.microsoft.com/office/drawing/2016/5/10/chartex" xmlns:cx5="http://schemas.microsoft.com/office/drawing/2016/5/11/chartex" xmlns:cx6="http://schemas.microsoft.com/office/drawing/2016/5/12/chartex" xmlns:cx7="http://schemas.microsoft.com/office/drawing/2016/5/13/chartex" xmlns:cx8="http://schemas.microsoft.com/office/drawing/2016/5/14/chartex" xmlns:mc="http://schemas.openxmlformats.org/markup-compatibility/2006" xmlns:aink="http://schemas.microsoft.com/office/drawing/2016/ink" xmlns:am3d="http://schemas.microsoft.com/office/drawing/2017/model3d" xmlns:o="urn:schemas-microsoft-com:office:office" xmlns:oel="http://schemas.microsoft.com/office/2019/extlst" xmlns:r="http://schemas.openxmlformats.org/officeDocument/2006/relationships" xmlns:m="http://schemas.openxmlformats.org/officeDocument/2006/math" xmlns:v="urn:schemas-microsoft-com:vml" xmlns:wp14="http://schemas.microsoft.com/office/word/2010/wordprocessingDrawing" xmlns:wp="http://schemas.openxmlformats.org/drawingml/2006/wordprocessingDrawing" xmlns:w10="urn:schemas-microsoft-com:office:word" xmlns:w="http://schemas.openxmlformats.org/wordprocessingml/2006/main" xmlns:w14="http://schemas.microsoft.com/office/word/2010/wordml" xmlns:w15="http://schemas.microsoft.com/office/word/2012/wordml" xmlns:w16cex="http://schemas.microsoft.com/office/word/2018/wordml/cex" xmlns:w16cid="http://schemas.microsoft.com/office/word/2016/wordml/cid" xmlns:w16="http://schemas.microsoft.com/office/word/2018/wordml" xmlns:w16sdtdh="http://schemas.microsoft.com/office/word/2020/wordml/sdtdatahash" xmlns:w16se="http://schemas.microsoft.com/office/word/2015/wordml/symex" xmlns:wpg="http://schemas.microsoft.com/office/word/2010/wordprocessingGroup" xmlns:wpi="http://schemas.microsoft.com/office/word/2010/wordprocessingInk" xmlns:wne="http://schemas.microsoft.com/office/word/2006/wordml" xmlns:wps="http://schemas.microsoft.com/office/word/2010/wordprocessingShape" mc:Ignorable="w14 w15 w16se w16cid w16 w16cex w16sdtdh wp14">
   <w:abstractNum w:abstractNumId="0" w15:restartNumberingAfterBreak="0">
     <w:nsid w:val="098F5FE7"/>
     <w:multiLevelType w:val="multilevel"/>
@@ -45348,38 +46423,38 @@
       </w:rPr>
     </w:lvl>
   </w:abstractNum>
-  <w:num w:numId="1">
+  <w:num w:numId="1" w16cid:durableId="220598983">
     <w:abstractNumId w:val="8"/>
   </w:num>
-  <w:num w:numId="2">
+  <w:num w:numId="2" w16cid:durableId="154733197">
     <w:abstractNumId w:val="3"/>
   </w:num>
-  <w:num w:numId="3">
+  <w:num w:numId="3" w16cid:durableId="1826508849">
     <w:abstractNumId w:val="4"/>
   </w:num>
-  <w:num w:numId="4">
+  <w:num w:numId="4" w16cid:durableId="705911299">
     <w:abstractNumId w:val="7"/>
   </w:num>
-  <w:num w:numId="5">
+  <w:num w:numId="5" w16cid:durableId="1092968872">
     <w:abstractNumId w:val="5"/>
   </w:num>
-  <w:num w:numId="6">
+  <w:num w:numId="6" w16cid:durableId="1142767475">
     <w:abstractNumId w:val="1"/>
   </w:num>
-  <w:num w:numId="7">
+  <w:num w:numId="7" w16cid:durableId="1710956303">
     <w:abstractNumId w:val="6"/>
   </w:num>
-  <w:num w:numId="8">
+  <w:num w:numId="8" w16cid:durableId="838010340">
     <w:abstractNumId w:val="2"/>
   </w:num>
-  <w:num w:numId="9">
+  <w:num w:numId="9" w16cid:durableId="1449665703">
     <w:abstractNumId w:val="0"/>
   </w:num>
 </w:numbering>
 </file>
 
 <file path=word/styles.xml><?xml version="1.0" encoding="utf-8"?>
-<w:styles xmlns:mc="http://schemas.openxmlformats.org/markup-compatibility/2006" xmlns:r="http://schemas.openxmlformats.org/officeDocument/2006/relationships" xmlns:w="http://schemas.openxmlformats.org/wordprocessingml/2006/main" xmlns:w14="http://schemas.microsoft.com/office/word/2010/wordml" xmlns:w15="http://schemas.microsoft.com/office/word/2012/wordml" xmlns:w16se="http://schemas.microsoft.com/office/word/2015/wordml/symex" mc:Ignorable="w14 w15 w16se">
+<w:styles xmlns:mc="http://schemas.openxmlformats.org/markup-compatibility/2006" xmlns:r="http://schemas.openxmlformats.org/officeDocument/2006/relationships" xmlns:w="http://schemas.openxmlformats.org/wordprocessingml/2006/main" xmlns:w14="http://schemas.microsoft.com/office/word/2010/wordml" xmlns:w15="http://schemas.microsoft.com/office/word/2012/wordml" xmlns:w16cex="http://schemas.microsoft.com/office/word/2018/wordml/cex" xmlns:w16cid="http://schemas.microsoft.com/office/word/2016/wordml/cid" xmlns:w16="http://schemas.microsoft.com/office/word/2018/wordml" xmlns:w16sdtdh="http://schemas.microsoft.com/office/word/2020/wordml/sdtdatahash" xmlns:w16se="http://schemas.microsoft.com/office/word/2015/wordml/symex" mc:Ignorable="w14 w15 w16se w16cid w16 w16cex w16sdtdh">
   <w:docDefaults>
     <w:rPrDefault>
       <w:rPr>
@@ -45395,7 +46470,7 @@
       </w:pPr>
     </w:pPrDefault>
   </w:docDefaults>
-  <w:latentStyles w:defLockedState="0" w:defUIPriority="99" w:defSemiHidden="0" w:defUnhideWhenUsed="0" w:defQFormat="0" w:count="371">
+  <w:latentStyles w:defLockedState="0" w:defUIPriority="99" w:defSemiHidden="0" w:defUnhideWhenUsed="0" w:defQFormat="0" w:count="376">
     <w:lsdException w:name="Normal" w:uiPriority="0" w:qFormat="1"/>
     <w:lsdException w:name="heading 1" w:uiPriority="9" w:qFormat="1"/>
     <w:lsdException w:name="heading 2" w:semiHidden="1" w:uiPriority="9" w:unhideWhenUsed="1" w:qFormat="1"/>
@@ -45501,7 +46576,6 @@
     <w:lsdException w:name="HTML Sample" w:semiHidden="1" w:unhideWhenUsed="1"/>
     <w:lsdException w:name="HTML Typewriter" w:semiHidden="1" w:unhideWhenUsed="1"/>
     <w:lsdException w:name="HTML Variable" w:semiHidden="1" w:unhideWhenUsed="1"/>
-    <w:lsdException w:name="Normal Table" w:semiHidden="1" w:unhideWhenUsed="1"/>
     <w:lsdException w:name="annotation subject" w:semiHidden="1" w:unhideWhenUsed="1"/>
     <w:lsdException w:name="No List" w:semiHidden="1" w:unhideWhenUsed="1"/>
     <w:lsdException w:name="Outline List 1" w:semiHidden="1" w:unhideWhenUsed="1"/>
@@ -45544,11 +46618,8 @@
     <w:lsdException w:name="Table Contemporary" w:semiHidden="1" w:unhideWhenUsed="1"/>
     <w:lsdException w:name="Table Elegant" w:semiHidden="1" w:unhideWhenUsed="1"/>
     <w:lsdException w:name="Table Professional" w:semiHidden="1" w:unhideWhenUsed="1"/>
-    <w:lsdException w:name="Table Subtle 1" w:semiHidden="1" w:unhideWhenUsed="1"/>
     <w:lsdException w:name="Table Subtle 2" w:semiHidden="1" w:unhideWhenUsed="1"/>
     <w:lsdException w:name="Table Web 1" w:semiHidden="1" w:unhideWhenUsed="1"/>
-    <w:lsdException w:name="Table Web 2" w:semiHidden="1" w:unhideWhenUsed="1"/>
-    <w:lsdException w:name="Table Web 3" w:semiHidden="1" w:unhideWhenUsed="1"/>
     <w:lsdException w:name="Balloon Text" w:semiHidden="1" w:unhideWhenUsed="1"/>
     <w:lsdException w:name="Table Grid" w:uiPriority="39"/>
     <w:lsdException w:name="Table Theme" w:semiHidden="1" w:unhideWhenUsed="1"/>
@@ -45767,6 +46838,11 @@
     <w:lsdException w:name="List Table 5 Dark Accent 6" w:uiPriority="50"/>
     <w:lsdException w:name="List Table 6 Colorful Accent 6" w:uiPriority="51"/>
     <w:lsdException w:name="List Table 7 Colorful Accent 6" w:uiPriority="52"/>
+    <w:lsdException w:name="Mention" w:semiHidden="1" w:unhideWhenUsed="1"/>
+    <w:lsdException w:name="Smart Hyperlink" w:semiHidden="1" w:unhideWhenUsed="1"/>
+    <w:lsdException w:name="Hashtag" w:semiHidden="1" w:unhideWhenUsed="1"/>
+    <w:lsdException w:name="Unresolved Mention" w:semiHidden="1" w:unhideWhenUsed="1"/>
+    <w:lsdException w:name="Smart Link" w:semiHidden="1" w:unhideWhenUsed="1"/>
   </w:latentStyles>
   <w:style w:type="paragraph" w:default="1" w:styleId="Standard">
     <w:name w:val="Normal"/>

</xml_diff>